<commit_message>
ci(Update): Update French user guide
Revised the "How to use" document in French to include recent changes
and corrections. This ensures the instructions are current and users
have accurate information.
</commit_message>
<xml_diff>
--- a/MyExpenses.Wpf/Resources/How to use/How to use_french.docx
+++ b/MyExpenses.Wpf/Resources/How to use/How to use_french.docx
@@ -57,7 +57,7 @@
               <w:noProof/>
             </w:rPr>
             <w:drawing>
-              <wp:anchor distT="0" distB="0" distL="114300" distR="114300" simplePos="0" relativeHeight="251624448" behindDoc="0" locked="0" layoutInCell="1" allowOverlap="1" wp14:anchorId="38C045DF" wp14:editId="37B3D0C9">
+              <wp:anchor distT="0" distB="0" distL="114300" distR="114300" simplePos="0" relativeHeight="251624448" behindDoc="0" locked="0" layoutInCell="1" allowOverlap="1" wp14:anchorId="38C045DF" wp14:editId="76588B0D">
                 <wp:simplePos x="0" y="0"/>
                 <wp:positionH relativeFrom="margin">
                   <wp:align>center</wp:align>
@@ -68,7 +68,7 @@
                 <wp:extent cx="4876800" cy="4876800"/>
                 <wp:effectExtent l="0" t="0" r="0" b="0"/>
                 <wp:wrapNone/>
-                <wp:docPr id="3" name="Graphique 3"/>
+                <wp:docPr id="3" name="Graphique 3" descr="Logo de l'application"/>
                 <wp:cNvGraphicFramePr>
                   <a:graphicFrameLocks xmlns:a="http://schemas.openxmlformats.org/drawingml/2006/main" noChangeAspect="1"/>
                 </wp:cNvGraphicFramePr>
@@ -76,7 +76,7 @@
                   <a:graphicData uri="http://schemas.openxmlformats.org/drawingml/2006/picture">
                     <pic:pic xmlns:pic="http://schemas.openxmlformats.org/drawingml/2006/picture">
                       <pic:nvPicPr>
-                        <pic:cNvPr id="3" name="Graphique 3"/>
+                        <pic:cNvPr id="3" name="Graphique 3" descr="Logo de l'application"/>
                         <pic:cNvPicPr/>
                       </pic:nvPicPr>
                       <pic:blipFill>
@@ -175,7 +175,7 @@
           <w:r>
             <w:fldChar w:fldCharType="separate"/>
           </w:r>
-          <w:hyperlink w:anchor="_Toc176439785" w:history="1">
+          <w:hyperlink w:anchor="_Toc176617786" w:history="1">
             <w:r>
               <w:rPr>
                 <w:rStyle w:val="Lienhypertexte"/>
@@ -219,7 +219,7 @@
                 <w:noProof/>
                 <w:webHidden/>
               </w:rPr>
-              <w:instrText xml:space="preserve"> PAGEREF _Toc176439785 \h </w:instrText>
+              <w:instrText xml:space="preserve"> PAGEREF _Toc176617786 \h </w:instrText>
             </w:r>
             <w:r>
               <w:rPr>
@@ -265,7 +265,7 @@
               <w:lang w:eastAsia="fr-FR"/>
             </w:rPr>
           </w:pPr>
-          <w:hyperlink w:anchor="_Toc176439786" w:history="1">
+          <w:hyperlink w:anchor="_Toc176617787" w:history="1">
             <w:r>
               <w:rPr>
                 <w:rStyle w:val="Lienhypertexte"/>
@@ -309,7 +309,7 @@
                 <w:noProof/>
                 <w:webHidden/>
               </w:rPr>
-              <w:instrText xml:space="preserve"> PAGEREF _Toc176439786 \h </w:instrText>
+              <w:instrText xml:space="preserve"> PAGEREF _Toc176617787 \h </w:instrText>
             </w:r>
             <w:r>
               <w:rPr>
@@ -355,7 +355,7 @@
               <w:lang w:eastAsia="fr-FR"/>
             </w:rPr>
           </w:pPr>
-          <w:hyperlink w:anchor="_Toc176439787" w:history="1">
+          <w:hyperlink w:anchor="_Toc176617788" w:history="1">
             <w:r>
               <w:rPr>
                 <w:rStyle w:val="Lienhypertexte"/>
@@ -400,7 +400,7 @@
                 <w:noProof/>
                 <w:webHidden/>
               </w:rPr>
-              <w:instrText xml:space="preserve"> PAGEREF _Toc176439787 \h </w:instrText>
+              <w:instrText xml:space="preserve"> PAGEREF _Toc176617788 \h </w:instrText>
             </w:r>
             <w:r>
               <w:rPr>
@@ -446,7 +446,7 @@
               <w:lang w:eastAsia="fr-FR"/>
             </w:rPr>
           </w:pPr>
-          <w:hyperlink w:anchor="_Toc176439788" w:history="1">
+          <w:hyperlink w:anchor="_Toc176617789" w:history="1">
             <w:r>
               <w:rPr>
                 <w:rStyle w:val="Lienhypertexte"/>
@@ -490,7 +490,7 @@
                 <w:noProof/>
                 <w:webHidden/>
               </w:rPr>
-              <w:instrText xml:space="preserve"> PAGEREF _Toc176439788 \h </w:instrText>
+              <w:instrText xml:space="preserve"> PAGEREF _Toc176617789 \h </w:instrText>
             </w:r>
             <w:r>
               <w:rPr>
@@ -536,7 +536,7 @@
               <w:lang w:eastAsia="fr-FR"/>
             </w:rPr>
           </w:pPr>
-          <w:hyperlink w:anchor="_Toc176439789" w:history="1">
+          <w:hyperlink w:anchor="_Toc176617790" w:history="1">
             <w:r>
               <w:rPr>
                 <w:rStyle w:val="Lienhypertexte"/>
@@ -580,7 +580,7 @@
                 <w:noProof/>
                 <w:webHidden/>
               </w:rPr>
-              <w:instrText xml:space="preserve"> PAGEREF _Toc176439789 \h </w:instrText>
+              <w:instrText xml:space="preserve"> PAGEREF _Toc176617790 \h </w:instrText>
             </w:r>
             <w:r>
               <w:rPr>
@@ -626,7 +626,7 @@
               <w:lang w:eastAsia="fr-FR"/>
             </w:rPr>
           </w:pPr>
-          <w:hyperlink w:anchor="_Toc176439790" w:history="1">
+          <w:hyperlink w:anchor="_Toc176617791" w:history="1">
             <w:r>
               <w:rPr>
                 <w:rStyle w:val="Lienhypertexte"/>
@@ -670,7 +670,7 @@
                 <w:noProof/>
                 <w:webHidden/>
               </w:rPr>
-              <w:instrText xml:space="preserve"> PAGEREF _Toc176439790 \h </w:instrText>
+              <w:instrText xml:space="preserve"> PAGEREF _Toc176617791 \h </w:instrText>
             </w:r>
             <w:r>
               <w:rPr>
@@ -716,7 +716,7 @@
               <w:lang w:eastAsia="fr-FR"/>
             </w:rPr>
           </w:pPr>
-          <w:hyperlink w:anchor="_Toc176439791" w:history="1">
+          <w:hyperlink w:anchor="_Toc176617792" w:history="1">
             <w:r>
               <w:rPr>
                 <w:rStyle w:val="Lienhypertexte"/>
@@ -760,7 +760,7 @@
                 <w:noProof/>
                 <w:webHidden/>
               </w:rPr>
-              <w:instrText xml:space="preserve"> PAGEREF _Toc176439791 \h </w:instrText>
+              <w:instrText xml:space="preserve"> PAGEREF _Toc176617792 \h </w:instrText>
             </w:r>
             <w:r>
               <w:rPr>
@@ -806,7 +806,7 @@
               <w:lang w:eastAsia="fr-FR"/>
             </w:rPr>
           </w:pPr>
-          <w:hyperlink w:anchor="_Toc176439792" w:history="1">
+          <w:hyperlink w:anchor="_Toc176617793" w:history="1">
             <w:r>
               <w:rPr>
                 <w:rStyle w:val="Lienhypertexte"/>
@@ -850,7 +850,7 @@
                 <w:noProof/>
                 <w:webHidden/>
               </w:rPr>
-              <w:instrText xml:space="preserve"> PAGEREF _Toc176439792 \h </w:instrText>
+              <w:instrText xml:space="preserve"> PAGEREF _Toc176617793 \h </w:instrText>
             </w:r>
             <w:r>
               <w:rPr>
@@ -896,7 +896,7 @@
               <w:lang w:eastAsia="fr-FR"/>
             </w:rPr>
           </w:pPr>
-          <w:hyperlink w:anchor="_Toc176439793" w:history="1">
+          <w:hyperlink w:anchor="_Toc176617794" w:history="1">
             <w:r>
               <w:rPr>
                 <w:rStyle w:val="Lienhypertexte"/>
@@ -940,7 +940,7 @@
                 <w:noProof/>
                 <w:webHidden/>
               </w:rPr>
-              <w:instrText xml:space="preserve"> PAGEREF _Toc176439793 \h </w:instrText>
+              <w:instrText xml:space="preserve"> PAGEREF _Toc176617794 \h </w:instrText>
             </w:r>
             <w:r>
               <w:rPr>
@@ -986,7 +986,7 @@
               <w:lang w:eastAsia="fr-FR"/>
             </w:rPr>
           </w:pPr>
-          <w:hyperlink w:anchor="_Toc176439794" w:history="1">
+          <w:hyperlink w:anchor="_Toc176617795" w:history="1">
             <w:r>
               <w:rPr>
                 <w:rStyle w:val="Lienhypertexte"/>
@@ -1030,7 +1030,7 @@
                 <w:noProof/>
                 <w:webHidden/>
               </w:rPr>
-              <w:instrText xml:space="preserve"> PAGEREF _Toc176439794 \h </w:instrText>
+              <w:instrText xml:space="preserve"> PAGEREF _Toc176617795 \h </w:instrText>
             </w:r>
             <w:r>
               <w:rPr>
@@ -1076,7 +1076,7 @@
               <w:lang w:eastAsia="fr-FR"/>
             </w:rPr>
           </w:pPr>
-          <w:hyperlink w:anchor="_Toc176439795" w:history="1">
+          <w:hyperlink w:anchor="_Toc176617796" w:history="1">
             <w:r>
               <w:rPr>
                 <w:rStyle w:val="Lienhypertexte"/>
@@ -1120,7 +1120,7 @@
                 <w:noProof/>
                 <w:webHidden/>
               </w:rPr>
-              <w:instrText xml:space="preserve"> PAGEREF _Toc176439795 \h </w:instrText>
+              <w:instrText xml:space="preserve"> PAGEREF _Toc176617796 \h </w:instrText>
             </w:r>
             <w:r>
               <w:rPr>
@@ -1166,7 +1166,7 @@
               <w:lang w:eastAsia="fr-FR"/>
             </w:rPr>
           </w:pPr>
-          <w:hyperlink w:anchor="_Toc176439796" w:history="1">
+          <w:hyperlink w:anchor="_Toc176617797" w:history="1">
             <w:r>
               <w:rPr>
                 <w:rStyle w:val="Lienhypertexte"/>
@@ -1210,7 +1210,7 @@
                 <w:noProof/>
                 <w:webHidden/>
               </w:rPr>
-              <w:instrText xml:space="preserve"> PAGEREF _Toc176439796 \h </w:instrText>
+              <w:instrText xml:space="preserve"> PAGEREF _Toc176617797 \h </w:instrText>
             </w:r>
             <w:r>
               <w:rPr>
@@ -1256,7 +1256,7 @@
               <w:lang w:eastAsia="fr-FR"/>
             </w:rPr>
           </w:pPr>
-          <w:hyperlink w:anchor="_Toc176439797" w:history="1">
+          <w:hyperlink w:anchor="_Toc176617798" w:history="1">
             <w:r>
               <w:rPr>
                 <w:rStyle w:val="Lienhypertexte"/>
@@ -1300,7 +1300,7 @@
                 <w:noProof/>
                 <w:webHidden/>
               </w:rPr>
-              <w:instrText xml:space="preserve"> PAGEREF _Toc176439797 \h </w:instrText>
+              <w:instrText xml:space="preserve"> PAGEREF _Toc176617798 \h </w:instrText>
             </w:r>
             <w:r>
               <w:rPr>
@@ -1346,7 +1346,7 @@
               <w:lang w:eastAsia="fr-FR"/>
             </w:rPr>
           </w:pPr>
-          <w:hyperlink w:anchor="_Toc176439798" w:history="1">
+          <w:hyperlink w:anchor="_Toc176617799" w:history="1">
             <w:r>
               <w:rPr>
                 <w:rStyle w:val="Lienhypertexte"/>
@@ -1390,7 +1390,7 @@
                 <w:noProof/>
                 <w:webHidden/>
               </w:rPr>
-              <w:instrText xml:space="preserve"> PAGEREF _Toc176439798 \h </w:instrText>
+              <w:instrText xml:space="preserve"> PAGEREF _Toc176617799 \h </w:instrText>
             </w:r>
             <w:r>
               <w:rPr>
@@ -1436,7 +1436,7 @@
               <w:lang w:eastAsia="fr-FR"/>
             </w:rPr>
           </w:pPr>
-          <w:hyperlink w:anchor="_Toc176439799" w:history="1">
+          <w:hyperlink w:anchor="_Toc176617800" w:history="1">
             <w:r>
               <w:rPr>
                 <w:rStyle w:val="Lienhypertexte"/>
@@ -1480,7 +1480,7 @@
                 <w:noProof/>
                 <w:webHidden/>
               </w:rPr>
-              <w:instrText xml:space="preserve"> PAGEREF _Toc176439799 \h </w:instrText>
+              <w:instrText xml:space="preserve"> PAGEREF _Toc176617800 \h </w:instrText>
             </w:r>
             <w:r>
               <w:rPr>
@@ -1526,7 +1526,7 @@
               <w:lang w:eastAsia="fr-FR"/>
             </w:rPr>
           </w:pPr>
-          <w:hyperlink w:anchor="_Toc176439800" w:history="1">
+          <w:hyperlink w:anchor="_Toc176617801" w:history="1">
             <w:r>
               <w:rPr>
                 <w:rStyle w:val="Lienhypertexte"/>
@@ -1570,7 +1570,7 @@
                 <w:noProof/>
                 <w:webHidden/>
               </w:rPr>
-              <w:instrText xml:space="preserve"> PAGEREF _Toc176439800 \h </w:instrText>
+              <w:instrText xml:space="preserve"> PAGEREF _Toc176617801 \h </w:instrText>
             </w:r>
             <w:r>
               <w:rPr>
@@ -1616,7 +1616,7 @@
               <w:lang w:eastAsia="fr-FR"/>
             </w:rPr>
           </w:pPr>
-          <w:hyperlink w:anchor="_Toc176439801" w:history="1">
+          <w:hyperlink w:anchor="_Toc176617802" w:history="1">
             <w:r>
               <w:rPr>
                 <w:rStyle w:val="Lienhypertexte"/>
@@ -1639,7 +1639,21 @@
                 <w:rStyle w:val="Lienhypertexte"/>
                 <w:noProof/>
               </w:rPr>
-              <w:t>Création d’un type de compte</w:t>
+              <w:t>Création</w:t>
+            </w:r>
+            <w:r>
+              <w:rPr>
+                <w:rStyle w:val="Lienhypertexte"/>
+                <w:noProof/>
+              </w:rPr>
+              <w:t xml:space="preserve"> </w:t>
+            </w:r>
+            <w:r>
+              <w:rPr>
+                <w:rStyle w:val="Lienhypertexte"/>
+                <w:noProof/>
+              </w:rPr>
+              <w:t>d’un type de compte</w:t>
             </w:r>
             <w:r>
               <w:rPr>
@@ -1660,7 +1674,7 @@
                 <w:noProof/>
                 <w:webHidden/>
               </w:rPr>
-              <w:instrText xml:space="preserve"> PAGEREF _Toc176439801 \h </w:instrText>
+              <w:instrText xml:space="preserve"> PAGEREF _Toc176617802 \h </w:instrText>
             </w:r>
             <w:r>
               <w:rPr>
@@ -1680,7 +1694,7 @@
                 <w:noProof/>
                 <w:webHidden/>
               </w:rPr>
-              <w:t>14</w:t>
+              <w:t>15</w:t>
             </w:r>
             <w:r>
               <w:rPr>
@@ -1706,7 +1720,7 @@
               <w:lang w:eastAsia="fr-FR"/>
             </w:rPr>
           </w:pPr>
-          <w:hyperlink w:anchor="_Toc176439802" w:history="1">
+          <w:hyperlink w:anchor="_Toc176617803" w:history="1">
             <w:r>
               <w:rPr>
                 <w:rStyle w:val="Lienhypertexte"/>
@@ -1750,7 +1764,7 @@
                 <w:noProof/>
                 <w:webHidden/>
               </w:rPr>
-              <w:instrText xml:space="preserve"> PAGEREF _Toc176439802 \h </w:instrText>
+              <w:instrText xml:space="preserve"> PAGEREF _Toc176617803 \h </w:instrText>
             </w:r>
             <w:r>
               <w:rPr>
@@ -1770,7 +1784,7 @@
                 <w:noProof/>
                 <w:webHidden/>
               </w:rPr>
-              <w:t>14</w:t>
+              <w:t>15</w:t>
             </w:r>
             <w:r>
               <w:rPr>
@@ -1796,7 +1810,7 @@
               <w:lang w:eastAsia="fr-FR"/>
             </w:rPr>
           </w:pPr>
-          <w:hyperlink w:anchor="_Toc176439803" w:history="1">
+          <w:hyperlink w:anchor="_Toc176617804" w:history="1">
             <w:r>
               <w:rPr>
                 <w:rStyle w:val="Lienhypertexte"/>
@@ -1840,7 +1854,7 @@
                 <w:noProof/>
                 <w:webHidden/>
               </w:rPr>
-              <w:instrText xml:space="preserve"> PAGEREF _Toc176439803 \h </w:instrText>
+              <w:instrText xml:space="preserve"> PAGEREF _Toc176617804 \h </w:instrText>
             </w:r>
             <w:r>
               <w:rPr>
@@ -1860,7 +1874,7 @@
                 <w:noProof/>
                 <w:webHidden/>
               </w:rPr>
-              <w:t>14</w:t>
+              <w:t>15</w:t>
             </w:r>
             <w:r>
               <w:rPr>
@@ -1886,7 +1900,7 @@
               <w:lang w:eastAsia="fr-FR"/>
             </w:rPr>
           </w:pPr>
-          <w:hyperlink w:anchor="_Toc176439804" w:history="1">
+          <w:hyperlink w:anchor="_Toc176617805" w:history="1">
             <w:r>
               <w:rPr>
                 <w:rStyle w:val="Lienhypertexte"/>
@@ -1930,7 +1944,7 @@
                 <w:noProof/>
                 <w:webHidden/>
               </w:rPr>
-              <w:instrText xml:space="preserve"> PAGEREF _Toc176439804 \h </w:instrText>
+              <w:instrText xml:space="preserve"> PAGEREF _Toc176617805 \h </w:instrText>
             </w:r>
             <w:r>
               <w:rPr>
@@ -1950,7 +1964,7 @@
                 <w:noProof/>
                 <w:webHidden/>
               </w:rPr>
-              <w:t>14</w:t>
+              <w:t>15</w:t>
             </w:r>
             <w:r>
               <w:rPr>
@@ -1976,7 +1990,7 @@
               <w:lang w:eastAsia="fr-FR"/>
             </w:rPr>
           </w:pPr>
-          <w:hyperlink w:anchor="_Toc176439805" w:history="1">
+          <w:hyperlink w:anchor="_Toc176617806" w:history="1">
             <w:r>
               <w:rPr>
                 <w:rStyle w:val="Lienhypertexte"/>
@@ -1999,7 +2013,7 @@
                 <w:rStyle w:val="Lienhypertexte"/>
                 <w:noProof/>
               </w:rPr>
-              <w:t>Création des symbole monétaire</w:t>
+              <w:t>Création des symboles monétaire</w:t>
             </w:r>
             <w:r>
               <w:rPr>
@@ -2020,7 +2034,7 @@
                 <w:noProof/>
                 <w:webHidden/>
               </w:rPr>
-              <w:instrText xml:space="preserve"> PAGEREF _Toc176439805 \h </w:instrText>
+              <w:instrText xml:space="preserve"> PAGEREF _Toc176617806 \h </w:instrText>
             </w:r>
             <w:r>
               <w:rPr>
@@ -2040,7 +2054,7 @@
                 <w:noProof/>
                 <w:webHidden/>
               </w:rPr>
-              <w:t>14</w:t>
+              <w:t>15</w:t>
             </w:r>
             <w:r>
               <w:rPr>
@@ -2066,7 +2080,7 @@
               <w:lang w:eastAsia="fr-FR"/>
             </w:rPr>
           </w:pPr>
-          <w:hyperlink w:anchor="_Toc176439806" w:history="1">
+          <w:hyperlink w:anchor="_Toc176617807" w:history="1">
             <w:r>
               <w:rPr>
                 <w:rStyle w:val="Lienhypertexte"/>
@@ -2089,7 +2103,7 @@
                 <w:rStyle w:val="Lienhypertexte"/>
                 <w:noProof/>
               </w:rPr>
-              <w:t>Création des mode de paiements</w:t>
+              <w:t>Création des modes de paiements</w:t>
             </w:r>
             <w:r>
               <w:rPr>
@@ -2110,7 +2124,7 @@
                 <w:noProof/>
                 <w:webHidden/>
               </w:rPr>
-              <w:instrText xml:space="preserve"> PAGEREF _Toc176439806 \h </w:instrText>
+              <w:instrText xml:space="preserve"> PAGEREF _Toc176617807 \h </w:instrText>
             </w:r>
             <w:r>
               <w:rPr>
@@ -2130,7 +2144,7 @@
                 <w:noProof/>
                 <w:webHidden/>
               </w:rPr>
-              <w:t>14</w:t>
+              <w:t>15</w:t>
             </w:r>
             <w:r>
               <w:rPr>
@@ -2156,7 +2170,7 @@
               <w:lang w:eastAsia="fr-FR"/>
             </w:rPr>
           </w:pPr>
-          <w:hyperlink w:anchor="_Toc176439807" w:history="1">
+          <w:hyperlink w:anchor="_Toc176617808" w:history="1">
             <w:r>
               <w:rPr>
                 <w:rStyle w:val="Lienhypertexte"/>
@@ -2200,7 +2214,7 @@
                 <w:noProof/>
                 <w:webHidden/>
               </w:rPr>
-              <w:instrText xml:space="preserve"> PAGEREF _Toc176439807 \h </w:instrText>
+              <w:instrText xml:space="preserve"> PAGEREF _Toc176617808 \h </w:instrText>
             </w:r>
             <w:r>
               <w:rPr>
@@ -2220,7 +2234,7 @@
                 <w:noProof/>
                 <w:webHidden/>
               </w:rPr>
-              <w:t>14</w:t>
+              <w:t>15</w:t>
             </w:r>
             <w:r>
               <w:rPr>
@@ -2246,7 +2260,7 @@
               <w:lang w:eastAsia="fr-FR"/>
             </w:rPr>
           </w:pPr>
-          <w:hyperlink w:anchor="_Toc176439808" w:history="1">
+          <w:hyperlink w:anchor="_Toc176617809" w:history="1">
             <w:r>
               <w:rPr>
                 <w:rStyle w:val="Lienhypertexte"/>
@@ -2269,7 +2283,7 @@
                 <w:rStyle w:val="Lienhypertexte"/>
                 <w:noProof/>
               </w:rPr>
-              <w:t>Gestion des virement entre sous-compte</w:t>
+              <w:t>Gestion des virements entre sous-compte</w:t>
             </w:r>
             <w:r>
               <w:rPr>
@@ -2290,7 +2304,7 @@
                 <w:noProof/>
                 <w:webHidden/>
               </w:rPr>
-              <w:instrText xml:space="preserve"> PAGEREF _Toc176439808 \h </w:instrText>
+              <w:instrText xml:space="preserve"> PAGEREF _Toc176617809 \h </w:instrText>
             </w:r>
             <w:r>
               <w:rPr>
@@ -2310,7 +2324,7 @@
                 <w:noProof/>
                 <w:webHidden/>
               </w:rPr>
-              <w:t>14</w:t>
+              <w:t>15</w:t>
             </w:r>
             <w:r>
               <w:rPr>
@@ -2336,7 +2350,7 @@
               <w:lang w:eastAsia="fr-FR"/>
             </w:rPr>
           </w:pPr>
-          <w:hyperlink w:anchor="_Toc176439809" w:history="1">
+          <w:hyperlink w:anchor="_Toc176617810" w:history="1">
             <w:r>
               <w:rPr>
                 <w:rStyle w:val="Lienhypertexte"/>
@@ -2380,7 +2394,7 @@
                 <w:noProof/>
                 <w:webHidden/>
               </w:rPr>
-              <w:instrText xml:space="preserve"> PAGEREF _Toc176439809 \h </w:instrText>
+              <w:instrText xml:space="preserve"> PAGEREF _Toc176617810 \h </w:instrText>
             </w:r>
             <w:r>
               <w:rPr>
@@ -2400,7 +2414,7 @@
                 <w:noProof/>
                 <w:webHidden/>
               </w:rPr>
-              <w:t>14</w:t>
+              <w:t>15</w:t>
             </w:r>
             <w:r>
               <w:rPr>
@@ -2426,7 +2440,7 @@
               <w:lang w:eastAsia="fr-FR"/>
             </w:rPr>
           </w:pPr>
-          <w:hyperlink w:anchor="_Toc176439810" w:history="1">
+          <w:hyperlink w:anchor="_Toc176617811" w:history="1">
             <w:r>
               <w:rPr>
                 <w:rStyle w:val="Lienhypertexte"/>
@@ -2470,7 +2484,7 @@
                 <w:noProof/>
                 <w:webHidden/>
               </w:rPr>
-              <w:instrText xml:space="preserve"> PAGEREF _Toc176439810 \h </w:instrText>
+              <w:instrText xml:space="preserve"> PAGEREF _Toc176617811 \h </w:instrText>
             </w:r>
             <w:r>
               <w:rPr>
@@ -2490,7 +2504,7 @@
                 <w:noProof/>
                 <w:webHidden/>
               </w:rPr>
-              <w:t>14</w:t>
+              <w:t>15</w:t>
             </w:r>
             <w:r>
               <w:rPr>
@@ -2536,7 +2550,7 @@
           <w:numId w:val="7"/>
         </w:numPr>
       </w:pPr>
-      <w:bookmarkStart w:id="1" w:name="_Toc176439785"/>
+      <w:bookmarkStart w:id="1" w:name="_Toc176617786"/>
       <w:r>
         <w:lastRenderedPageBreak/>
         <w:t>Introduction</w:t>
@@ -2606,7 +2620,15 @@
         </w:numPr>
       </w:pPr>
       <w:r>
-        <w:t>Sécurité optimale : Toutes vos données sont stockées localement sur votre appareil, évitant ainsi les risques potentiels de piratage bancaire. Vos informations financières restent toujours sous votre contrôle.</w:t>
+        <w:t xml:space="preserve">Sécurité optimale : Toutes vos données sont stockées localement sur votre appareil, évitant ainsi les </w:t>
+      </w:r>
+      <w:proofErr w:type="gramStart"/>
+      <w:r>
+        <w:t>risques potentiels</w:t>
+      </w:r>
+      <w:proofErr w:type="gramEnd"/>
+      <w:r>
+        <w:t xml:space="preserve"> de piratage bancaire. Vos informations financières restent toujours sous votre contrôle.</w:t>
       </w:r>
     </w:p>
     <w:p>
@@ -2663,7 +2685,7 @@
           <w:numId w:val="7"/>
         </w:numPr>
       </w:pPr>
-      <w:bookmarkStart w:id="2" w:name="_Toc176439786"/>
+      <w:bookmarkStart w:id="2" w:name="_Toc176617787"/>
       <w:r>
         <w:lastRenderedPageBreak/>
         <w:t>Premiers Pas</w:t>
@@ -2681,7 +2703,7 @@
           <w:rFonts w:ascii="Times New Roman" w:hAnsi="Times New Roman" w:cs="Times New Roman"/>
         </w:rPr>
       </w:pPr>
-      <w:bookmarkStart w:id="3" w:name="_Toc176439787"/>
+      <w:bookmarkStart w:id="3" w:name="_Toc176617788"/>
       <w:r>
         <w:t>Téléchargement</w:t>
       </w:r>
@@ -2783,7 +2805,7 @@
           <w:numId w:val="8"/>
         </w:numPr>
       </w:pPr>
-      <w:bookmarkStart w:id="4" w:name="_Toc176439788"/>
+      <w:bookmarkStart w:id="4" w:name="_Toc176617789"/>
       <w:r>
         <w:t>Installation</w:t>
       </w:r>
@@ -2909,7 +2931,7 @@
         </w:numPr>
         <w:spacing w:line="360" w:lineRule="auto"/>
       </w:pPr>
-      <w:bookmarkStart w:id="5" w:name="_Toc176439789"/>
+      <w:bookmarkStart w:id="5" w:name="_Toc176617790"/>
       <w:r>
         <w:lastRenderedPageBreak/>
         <w:t>Configuration initiale</w:t>
@@ -2924,7 +2946,7 @@
           <w:numId w:val="11"/>
         </w:numPr>
       </w:pPr>
-      <w:bookmarkStart w:id="6" w:name="_Toc176439790"/>
+      <w:bookmarkStart w:id="6" w:name="_Toc176617791"/>
       <w:r>
         <w:t>Paramétrage initial</w:t>
       </w:r>
@@ -3198,7 +3220,7 @@
         </w:numPr>
         <w:spacing w:line="360" w:lineRule="auto"/>
       </w:pPr>
-      <w:bookmarkStart w:id="7" w:name="_Toc176439791"/>
+      <w:bookmarkStart w:id="7" w:name="_Toc176617792"/>
       <w:r>
         <w:lastRenderedPageBreak/>
         <w:t xml:space="preserve">Modification du </w:t>
@@ -3579,6 +3601,25 @@
           <mc:Fallback>
             <w:pict>
               <v:group w14:anchorId="4BF11EEF" id="Groupe 2" o:spid="_x0000_s1026" style="position:absolute;margin-left:-36.35pt;margin-top:20.45pt;width:530.65pt;height:298.5pt;z-index:-251680768" coordsize="67392,37909" o:gfxdata="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">
+                <v:shapetype id="_x0000_t75" coordsize="21600,21600" o:spt="75" o:preferrelative="t" path="m@4@5l@4@11@9@11@9@5xe" filled="f" stroked="f">
+                  <v:stroke joinstyle="miter"/>
+                  <v:formulas>
+                    <v:f eqn="if lineDrawn pixelLineWidth 0"/>
+                    <v:f eqn="sum @0 1 0"/>
+                    <v:f eqn="sum 0 0 @1"/>
+                    <v:f eqn="prod @2 1 2"/>
+                    <v:f eqn="prod @3 21600 pixelWidth"/>
+                    <v:f eqn="prod @3 21600 pixelHeight"/>
+                    <v:f eqn="sum @0 0 1"/>
+                    <v:f eqn="prod @6 1 2"/>
+                    <v:f eqn="prod @7 21600 pixelWidth"/>
+                    <v:f eqn="sum @8 21600 0"/>
+                    <v:f eqn="prod @7 21600 pixelHeight"/>
+                    <v:f eqn="sum @10 21600 0"/>
+                  </v:formulas>
+                  <v:path o:extrusionok="f" gradientshapeok="t" o:connecttype="rect"/>
+                  <o:lock v:ext="edit" aspectratio="t"/>
+                </v:shapetype>
                 <v:shape id="First setting - language.png" o:spid="_x0000_s1027" type="#_x0000_t75" alt="Une image contenant texte, capture d’écran, logiciel, Logiciel multimédia&#10;&#10;Description générée automatiquement" style="position:absolute;width:67392;height:37909;visibility:visible;mso-wrap-style:square" o:gfxdata="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">
                   <v:imagedata r:id="rId17"/>
                 </v:shape>
@@ -3726,7 +3767,21 @@
           <w:rPr>
             <w:rStyle w:val="Lienhypertexte"/>
           </w:rPr>
-          <w:t>"Choix de la langue"(1)</w:t>
+          <w:t>"Choix de la langue</w:t>
+        </w:r>
+        <w:proofErr w:type="gramStart"/>
+        <w:r>
+          <w:rPr>
+            <w:rStyle w:val="Lienhypertexte"/>
+          </w:rPr>
+          <w:t>"(</w:t>
+        </w:r>
+        <w:proofErr w:type="gramEnd"/>
+        <w:r>
+          <w:rPr>
+            <w:rStyle w:val="Lienhypertexte"/>
+          </w:rPr>
+          <w:t>1)</w:t>
         </w:r>
       </w:hyperlink>
       <w:r>
@@ -3742,7 +3797,21 @@
           <w:rPr>
             <w:rStyle w:val="Lienhypertexte"/>
           </w:rPr>
-          <w:t>"Choix du format de l'heure"(2)</w:t>
+          <w:t>"Choix du format de l'heure</w:t>
+        </w:r>
+        <w:proofErr w:type="gramStart"/>
+        <w:r>
+          <w:rPr>
+            <w:rStyle w:val="Lienhypertexte"/>
+          </w:rPr>
+          <w:t>"(</w:t>
+        </w:r>
+        <w:proofErr w:type="gramEnd"/>
+        <w:r>
+          <w:rPr>
+            <w:rStyle w:val="Lienhypertexte"/>
+          </w:rPr>
+          <w:t>2)</w:t>
         </w:r>
       </w:hyperlink>
       <w:r>
@@ -3758,7 +3827,21 @@
           <w:rPr>
             <w:rStyle w:val="Lienhypertexte"/>
           </w:rPr>
-          <w:t>"Sauvegarder"(3)</w:t>
+          <w:t>"Sauvegarder</w:t>
+        </w:r>
+        <w:proofErr w:type="gramStart"/>
+        <w:r>
+          <w:rPr>
+            <w:rStyle w:val="Lienhypertexte"/>
+          </w:rPr>
+          <w:t>"(</w:t>
+        </w:r>
+        <w:proofErr w:type="gramEnd"/>
+        <w:r>
+          <w:rPr>
+            <w:rStyle w:val="Lienhypertexte"/>
+          </w:rPr>
+          <w:t>3)</w:t>
         </w:r>
       </w:hyperlink>
       <w:r>
@@ -3782,7 +3865,7 @@
         </w:numPr>
         <w:spacing w:line="360" w:lineRule="auto"/>
       </w:pPr>
-      <w:bookmarkStart w:id="9" w:name="_Toc176439792"/>
+      <w:bookmarkStart w:id="9" w:name="_Toc176617793"/>
       <w:r>
         <w:lastRenderedPageBreak/>
         <w:t>Modification du Thème</w:t>
@@ -5235,17 +5318,8 @@
     <w:p/>
     <w:tbl>
       <w:tblPr>
-        <w:tblStyle w:val="Grilledutableau"/>
         <w:tblW w:w="0" w:type="auto"/>
-        <w:tblBorders>
-          <w:top w:val="none" w:sz="0" w:space="0" w:color="auto"/>
-          <w:left w:val="none" w:sz="0" w:space="0" w:color="auto"/>
-          <w:bottom w:val="none" w:sz="0" w:space="0" w:color="auto"/>
-          <w:right w:val="none" w:sz="0" w:space="0" w:color="auto"/>
-          <w:insideH w:val="none" w:sz="0" w:space="0" w:color="auto"/>
-          <w:insideV w:val="none" w:sz="0" w:space="0" w:color="auto"/>
-        </w:tblBorders>
-        <w:tblLook w:val="0600" w:firstRow="0" w:lastRow="0" w:firstColumn="0" w:lastColumn="0" w:noHBand="1" w:noVBand="1"/>
+        <w:tblLook w:val="04A0" w:firstRow="1" w:lastRow="0" w:firstColumn="1" w:lastColumn="0" w:noHBand="0" w:noVBand="1"/>
       </w:tblPr>
       <w:tblGrid>
         <w:gridCol w:w="4531"/>
@@ -6764,17 +6838,8 @@
     </w:p>
     <w:tbl>
       <w:tblPr>
-        <w:tblStyle w:val="Grilledutableau"/>
         <w:tblW w:w="0" w:type="auto"/>
-        <w:tblBorders>
-          <w:top w:val="none" w:sz="0" w:space="0" w:color="auto"/>
-          <w:left w:val="none" w:sz="0" w:space="0" w:color="auto"/>
-          <w:bottom w:val="none" w:sz="0" w:space="0" w:color="auto"/>
-          <w:right w:val="none" w:sz="0" w:space="0" w:color="auto"/>
-          <w:insideH w:val="none" w:sz="0" w:space="0" w:color="auto"/>
-          <w:insideV w:val="none" w:sz="0" w:space="0" w:color="auto"/>
-        </w:tblBorders>
-        <w:tblLook w:val="0600" w:firstRow="0" w:lastRow="0" w:firstColumn="0" w:lastColumn="0" w:noHBand="1" w:noVBand="1"/>
+        <w:tblLook w:val="04A0" w:firstRow="1" w:lastRow="0" w:firstColumn="1" w:lastColumn="0" w:noHBand="0" w:noVBand="1"/>
       </w:tblPr>
       <w:tblGrid>
         <w:gridCol w:w="4531"/>
@@ -7118,7 +7183,6 @@
         <w:rPr>
           <w:lang w:eastAsia="fr-FR"/>
         </w:rPr>
-        <w:lastRenderedPageBreak/>
         <w:t>Commençons par la partie de droite. Cette catégorie peut être divisée en quatre sections :</w:t>
       </w:r>
     </w:p>
@@ -7297,7 +7361,7 @@
         </w:numPr>
         <w:spacing w:line="360" w:lineRule="auto"/>
       </w:pPr>
-      <w:bookmarkStart w:id="11" w:name="_Toc176439793"/>
+      <w:bookmarkStart w:id="11" w:name="_Toc176617794"/>
       <w:r>
         <w:lastRenderedPageBreak/>
         <w:t>Création de compte</w:t>
@@ -7313,7 +7377,7 @@
         </w:numPr>
       </w:pPr>
       <w:bookmarkStart w:id="12" w:name="_Présentation_des_boutons_2"/>
-      <w:bookmarkStart w:id="13" w:name="_Toc176439794"/>
+      <w:bookmarkStart w:id="13" w:name="_Toc176617795"/>
       <w:bookmarkEnd w:id="0"/>
       <w:bookmarkEnd w:id="12"/>
       <w:r>
@@ -8139,7 +8203,15 @@
               </w:numPr>
             </w:pPr>
             <w:r>
-              <w:t>Affichage de tous les comptes stockée en local</w:t>
+              <w:t xml:space="preserve">Affichage de </w:t>
+            </w:r>
+            <w:proofErr w:type="gramStart"/>
+            <w:r>
+              <w:t>tous les comptes stockée</w:t>
+            </w:r>
+            <w:proofErr w:type="gramEnd"/>
+            <w:r>
+              <w:t xml:space="preserve"> en local</w:t>
             </w:r>
           </w:p>
         </w:tc>
@@ -8197,7 +8269,7 @@
         </w:numPr>
         <w:spacing w:line="360" w:lineRule="auto"/>
       </w:pPr>
-      <w:bookmarkStart w:id="14" w:name="_Toc176439795"/>
+      <w:bookmarkStart w:id="14" w:name="_Toc176617796"/>
       <w:r>
         <w:t>Utilisation</w:t>
       </w:r>
@@ -9101,7 +9173,7 @@
         </w:numPr>
         <w:spacing w:line="360" w:lineRule="auto"/>
       </w:pPr>
-      <w:bookmarkStart w:id="17" w:name="_Toc176439796"/>
+      <w:bookmarkStart w:id="17" w:name="_Toc176617797"/>
       <w:r>
         <w:lastRenderedPageBreak/>
         <w:t>Maintenance</w:t>
@@ -9156,7 +9228,7 @@
         </w:numPr>
         <w:spacing w:line="360" w:lineRule="auto"/>
       </w:pPr>
-      <w:bookmarkStart w:id="18" w:name="_Toc176439797"/>
+      <w:bookmarkStart w:id="18" w:name="_Toc176617798"/>
       <w:r>
         <w:lastRenderedPageBreak/>
         <w:t>Utilisation du compte</w:t>
@@ -9172,7 +9244,7 @@
         </w:numPr>
       </w:pPr>
       <w:bookmarkStart w:id="19" w:name="_Présentation_de_l’interface"/>
-      <w:bookmarkStart w:id="20" w:name="_Toc176439798"/>
+      <w:bookmarkStart w:id="20" w:name="_Toc176617799"/>
       <w:bookmarkEnd w:id="19"/>
       <w:r>
         <w:rPr>
@@ -9897,7 +9969,7 @@
           <w:numId w:val="42"/>
         </w:numPr>
       </w:pPr>
-      <w:bookmarkStart w:id="21" w:name="_Toc176439799"/>
+      <w:bookmarkStart w:id="21" w:name="_Toc176617800"/>
       <w:r>
         <w:lastRenderedPageBreak/>
         <w:t>Présentation des actions</w:t>
@@ -10135,10 +10207,22 @@
           <w:b/>
           <w:bCs/>
         </w:rPr>
-        <w:t> »</w:t>
-      </w:r>
-      <w:r>
-        <w:t>: Permet d’enregistrer des dépenses récurrentes (mensuelles, etc.).</w:t>
+        <w:t> </w:t>
+      </w:r>
+      <w:proofErr w:type="gramStart"/>
+      <w:r>
+        <w:rPr>
+          <w:b/>
+          <w:bCs/>
+        </w:rPr>
+        <w:t>»</w:t>
+      </w:r>
+      <w:r>
+        <w:t>:</w:t>
+      </w:r>
+      <w:proofErr w:type="gramEnd"/>
+      <w:r>
+        <w:t xml:space="preserve"> Permet d’enregistrer des dépenses récurrentes (mensuelles, etc.).</w:t>
       </w:r>
     </w:p>
     <w:p>
@@ -10239,7 +10323,7 @@
       <w:r>
         <w:br w:type="page"/>
       </w:r>
-      <w:bookmarkStart w:id="22" w:name="_Toc176439800"/>
+      <w:bookmarkStart w:id="22" w:name="_Toc176617801"/>
       <w:r>
         <w:lastRenderedPageBreak/>
         <w:t>Création d’un sous-compte</w:t>
@@ -10248,7 +10332,15 @@
     </w:p>
     <w:p>
       <w:r>
-        <w:t xml:space="preserve">Pour créer votre sous-compte, comme par exemple un compte de dépôt, cliquez sur le bouton </w:t>
+        <w:t xml:space="preserve">Pour créer votre sous-compte, </w:t>
+      </w:r>
+      <w:proofErr w:type="gramStart"/>
+      <w:r>
+        <w:t>comme par exemple</w:t>
+      </w:r>
+      <w:proofErr w:type="gramEnd"/>
+      <w:r>
+        <w:t xml:space="preserve"> un compte de dépôt, cliquez sur le bouton </w:t>
       </w:r>
       <w:hyperlink w:anchor="_Présentation_de_l’interface" w:history="1">
         <w:r>
@@ -10280,7 +10372,7 @@
           <w:noProof/>
         </w:rPr>
         <w:drawing>
-          <wp:anchor distT="0" distB="0" distL="114300" distR="114300" simplePos="0" relativeHeight="251781120" behindDoc="0" locked="0" layoutInCell="1" allowOverlap="1" wp14:anchorId="2E2FE738" wp14:editId="52A54765">
+          <wp:anchor distT="0" distB="0" distL="114300" distR="114300" simplePos="0" relativeHeight="251781120" behindDoc="0" locked="0" layoutInCell="1" allowOverlap="1" wp14:anchorId="2E2FE738" wp14:editId="0506F503">
             <wp:simplePos x="0" y="0"/>
             <wp:positionH relativeFrom="column">
               <wp:posOffset>-860425</wp:posOffset>
@@ -10334,7 +10426,7 @@
           <w:noProof/>
         </w:rPr>
         <w:drawing>
-          <wp:anchor distT="0" distB="0" distL="114300" distR="114300" simplePos="0" relativeHeight="251782144" behindDoc="0" locked="0" layoutInCell="1" allowOverlap="1" wp14:anchorId="1EEFCF06" wp14:editId="4C1763E1">
+          <wp:anchor distT="0" distB="0" distL="114300" distR="114300" simplePos="0" relativeHeight="251782144" behindDoc="0" locked="0" layoutInCell="1" allowOverlap="1" wp14:anchorId="1EEFCF06" wp14:editId="7043D7DB">
             <wp:simplePos x="0" y="0"/>
             <wp:positionH relativeFrom="column">
               <wp:posOffset>3719747</wp:posOffset>
@@ -10405,6 +10497,11 @@
       </w:r>
     </w:p>
     <w:p>
+      <w:pPr>
+        <w:rPr>
+          <w:rStyle w:val="Lienhypertexte"/>
+        </w:rPr>
+      </w:pPr>
       <w:r>
         <w:t xml:space="preserve">Pour créer un symbole monétaire, </w:t>
       </w:r>
@@ -10417,7 +10514,19 @@
         </w:r>
       </w:hyperlink>
     </w:p>
-    <w:p/>
+    <w:p>
+      <w:pPr>
+        <w:rPr>
+          <w:rStyle w:val="Lienhypertexte"/>
+        </w:rPr>
+      </w:pPr>
+      <w:r>
+        <w:rPr>
+          <w:rStyle w:val="Lienhypertexte"/>
+        </w:rPr>
+        <w:br w:type="page"/>
+      </w:r>
+    </w:p>
     <w:p>
       <w:pPr>
         <w:pStyle w:val="Titre5"/>
@@ -10425,15 +10534,160 @@
           <w:ilvl w:val="1"/>
           <w:numId w:val="36"/>
         </w:numPr>
+        <w:spacing w:line="360" w:lineRule="auto"/>
       </w:pPr>
       <w:bookmarkStart w:id="23" w:name="_Création_d’un_type"/>
-      <w:bookmarkStart w:id="24" w:name="_Toc176439801"/>
+      <w:bookmarkStart w:id="24" w:name="_Toc176617802"/>
       <w:bookmarkEnd w:id="23"/>
       <w:r>
+        <w:lastRenderedPageBreak/>
         <w:t>Création d’un type de compte</w:t>
       </w:r>
       <w:bookmarkEnd w:id="24"/>
     </w:p>
+    <w:p>
+      <w:pPr>
+        <w:rPr>
+          <w:rFonts w:ascii="Times New Roman" w:hAnsi="Times New Roman" w:cs="Times New Roman"/>
+        </w:rPr>
+      </w:pPr>
+      <w:r>
+        <w:t xml:space="preserve">Pour créer un type de compte, accédez à l’action </w:t>
+      </w:r>
+      <w:r>
+        <w:rPr>
+          <w:b/>
+          <w:bCs/>
+        </w:rPr>
+        <w:t>« Gestion des types de comptes »</w:t>
+      </w:r>
+      <w:r>
+        <w:t>. L'interface affichera alors tous les types de compte déjà créés.</w:t>
+      </w:r>
+    </w:p>
+    <w:p>
+      <w:r>
+        <w:t>Pour ajouter le vôtre, cliquez sur le bouton « + », saisissez le type de compte souhaité (par exemple, "compte de dépôt"), puis validez.</w:t>
+      </w:r>
+    </w:p>
+    <w:p>
+      <w:r>
+        <w:rPr>
+          <w:noProof/>
+        </w:rPr>
+        <w:drawing>
+          <wp:anchor distT="0" distB="0" distL="114300" distR="114300" simplePos="0" relativeHeight="251784192" behindDoc="0" locked="0" layoutInCell="1" allowOverlap="1" wp14:anchorId="13261FE7" wp14:editId="70752864">
+            <wp:simplePos x="0" y="0"/>
+            <wp:positionH relativeFrom="column">
+              <wp:posOffset>3437255</wp:posOffset>
+            </wp:positionH>
+            <wp:positionV relativeFrom="page">
+              <wp:posOffset>2417445</wp:posOffset>
+            </wp:positionV>
+            <wp:extent cx="2969895" cy="979170"/>
+            <wp:effectExtent l="0" t="0" r="1905" b="0"/>
+            <wp:wrapSquare wrapText="bothSides"/>
+            <wp:docPr id="1203526999" name="Create account type name.png" descr="Une image contenant texte, capture d’écran, Police, logiciel&#10;&#10;Description générée automatiquement"/>
+            <wp:cNvGraphicFramePr>
+              <a:graphicFrameLocks xmlns:a="http://schemas.openxmlformats.org/drawingml/2006/main" noChangeAspect="1"/>
+            </wp:cNvGraphicFramePr>
+            <a:graphic xmlns:a="http://schemas.openxmlformats.org/drawingml/2006/main">
+              <a:graphicData uri="http://schemas.openxmlformats.org/drawingml/2006/picture">
+                <pic:pic xmlns:pic="http://schemas.openxmlformats.org/drawingml/2006/picture">
+                  <pic:nvPicPr>
+                    <pic:cNvPr id="1203526999" name="Create account type name.png" descr="Une image contenant texte, capture d’écran, Police, logiciel&#10;&#10;Description générée automatiquement"/>
+                    <pic:cNvPicPr/>
+                  </pic:nvPicPr>
+                  <pic:blipFill>
+                    <a:blip r:link="rId34"/>
+                    <a:stretch>
+                      <a:fillRect/>
+                    </a:stretch>
+                  </pic:blipFill>
+                  <pic:spPr>
+                    <a:xfrm>
+                      <a:off x="0" y="0"/>
+                      <a:ext cx="2969895" cy="979170"/>
+                    </a:xfrm>
+                    <a:prstGeom prst="rect">
+                      <a:avLst/>
+                    </a:prstGeom>
+                  </pic:spPr>
+                </pic:pic>
+              </a:graphicData>
+            </a:graphic>
+            <wp14:sizeRelH relativeFrom="margin">
+              <wp14:pctWidth>0</wp14:pctWidth>
+            </wp14:sizeRelH>
+            <wp14:sizeRelV relativeFrom="margin">
+              <wp14:pctHeight>0</wp14:pctHeight>
+            </wp14:sizeRelV>
+          </wp:anchor>
+        </w:drawing>
+      </w:r>
+      <w:r>
+        <w:rPr>
+          <w:noProof/>
+        </w:rPr>
+        <w:drawing>
+          <wp:anchor distT="0" distB="0" distL="114300" distR="114300" simplePos="0" relativeHeight="251783168" behindDoc="0" locked="0" layoutInCell="1" allowOverlap="1" wp14:anchorId="3E7F0F11" wp14:editId="0DCAD6C9">
+            <wp:simplePos x="0" y="0"/>
+            <wp:positionH relativeFrom="page">
+              <wp:posOffset>114300</wp:posOffset>
+            </wp:positionH>
+            <wp:positionV relativeFrom="page">
+              <wp:posOffset>2409826</wp:posOffset>
+            </wp:positionV>
+            <wp:extent cx="4191000" cy="2191544"/>
+            <wp:effectExtent l="0" t="0" r="0" b="0"/>
+            <wp:wrapSquare wrapText="bothSides"/>
+            <wp:docPr id="703358209" name="Create account type.png" descr="Une image contenant capture d’écran, Logiciel multimédia, Logiciel de graphisme, logiciel&#10;&#10;Description générée automatiquement"/>
+            <wp:cNvGraphicFramePr>
+              <a:graphicFrameLocks xmlns:a="http://schemas.openxmlformats.org/drawingml/2006/main" noChangeAspect="1"/>
+            </wp:cNvGraphicFramePr>
+            <a:graphic xmlns:a="http://schemas.openxmlformats.org/drawingml/2006/main">
+              <a:graphicData uri="http://schemas.openxmlformats.org/drawingml/2006/picture">
+                <pic:pic xmlns:pic="http://schemas.openxmlformats.org/drawingml/2006/picture">
+                  <pic:nvPicPr>
+                    <pic:cNvPr id="703358209" name="Create account type.png" descr="Une image contenant capture d’écran, Logiciel multimédia, Logiciel de graphisme, logiciel&#10;&#10;Description générée automatiquement"/>
+                    <pic:cNvPicPr/>
+                  </pic:nvPicPr>
+                  <pic:blipFill>
+                    <a:blip r:link="rId35"/>
+                    <a:stretch>
+                      <a:fillRect/>
+                    </a:stretch>
+                  </pic:blipFill>
+                  <pic:spPr>
+                    <a:xfrm>
+                      <a:off x="0" y="0"/>
+                      <a:ext cx="4194268" cy="2193253"/>
+                    </a:xfrm>
+                    <a:prstGeom prst="rect">
+                      <a:avLst/>
+                    </a:prstGeom>
+                  </pic:spPr>
+                </pic:pic>
+              </a:graphicData>
+            </a:graphic>
+            <wp14:sizeRelH relativeFrom="page">
+              <wp14:pctWidth>0</wp14:pctWidth>
+            </wp14:sizeRelH>
+            <wp14:sizeRelV relativeFrom="page">
+              <wp14:pctHeight>0</wp14:pctHeight>
+            </wp14:sizeRelV>
+          </wp:anchor>
+        </w:drawing>
+      </w:r>
+      <w:r>
+        <w:t>À noter : chaque type de compte doit avoir un nom unique.</w:t>
+      </w:r>
+    </w:p>
+    <w:p/>
+    <w:p/>
+    <w:p/>
+    <w:p/>
+    <w:p/>
     <w:p>
       <w:pPr>
         <w:pStyle w:val="Titre5"/>
@@ -10442,7 +10696,7 @@
           <w:numId w:val="36"/>
         </w:numPr>
       </w:pPr>
-      <w:bookmarkStart w:id="25" w:name="_Toc176439802"/>
+      <w:bookmarkStart w:id="25" w:name="_Toc176617803"/>
       <w:r>
         <w:t>Création de type de catégorie</w:t>
       </w:r>
@@ -10456,7 +10710,7 @@
           <w:numId w:val="36"/>
         </w:numPr>
       </w:pPr>
-      <w:bookmarkStart w:id="26" w:name="_Toc176439803"/>
+      <w:bookmarkStart w:id="26" w:name="_Toc176617804"/>
       <w:r>
         <w:t>Création des emplacements</w:t>
       </w:r>
@@ -10470,7 +10724,7 @@
           <w:numId w:val="36"/>
         </w:numPr>
       </w:pPr>
-      <w:bookmarkStart w:id="27" w:name="_Toc176439804"/>
+      <w:bookmarkStart w:id="27" w:name="_Toc176617805"/>
       <w:r>
         <w:t>Création des couleurs</w:t>
       </w:r>
@@ -10485,10 +10739,16 @@
         </w:numPr>
       </w:pPr>
       <w:bookmarkStart w:id="28" w:name="_Création_des_symbole"/>
-      <w:bookmarkStart w:id="29" w:name="_Toc176439805"/>
+      <w:bookmarkStart w:id="29" w:name="_Toc176617806"/>
       <w:bookmarkEnd w:id="28"/>
       <w:r>
-        <w:t>Création des symbole monétaire</w:t>
+        <w:t xml:space="preserve">Création </w:t>
+      </w:r>
+      <w:r>
+        <w:t>des symboles</w:t>
+      </w:r>
+      <w:r>
+        <w:t xml:space="preserve"> monétaire</w:t>
       </w:r>
       <w:bookmarkEnd w:id="29"/>
     </w:p>
@@ -10500,9 +10760,15 @@
           <w:numId w:val="36"/>
         </w:numPr>
       </w:pPr>
-      <w:bookmarkStart w:id="30" w:name="_Toc176439806"/>
-      <w:r>
-        <w:t>Création des mode de paiements</w:t>
+      <w:bookmarkStart w:id="30" w:name="_Toc176617807"/>
+      <w:r>
+        <w:t xml:space="preserve">Création </w:t>
+      </w:r>
+      <w:r>
+        <w:t>des modes</w:t>
+      </w:r>
+      <w:r>
+        <w:t xml:space="preserve"> de paiements</w:t>
       </w:r>
       <w:bookmarkEnd w:id="30"/>
     </w:p>
@@ -10514,7 +10780,7 @@
           <w:numId w:val="36"/>
         </w:numPr>
       </w:pPr>
-      <w:bookmarkStart w:id="31" w:name="_Toc176439807"/>
+      <w:bookmarkStart w:id="31" w:name="_Toc176617808"/>
       <w:r>
         <w:t>Création des dépenses récurrente</w:t>
       </w:r>
@@ -10528,9 +10794,15 @@
           <w:numId w:val="36"/>
         </w:numPr>
       </w:pPr>
-      <w:bookmarkStart w:id="32" w:name="_Toc176439808"/>
-      <w:r>
-        <w:t>Gestion des virement entre sous-compte</w:t>
+      <w:bookmarkStart w:id="32" w:name="_Toc176617809"/>
+      <w:r>
+        <w:t xml:space="preserve">Gestion </w:t>
+      </w:r>
+      <w:r>
+        <w:t>des virements</w:t>
+      </w:r>
+      <w:r>
+        <w:t xml:space="preserve"> entre sous-compte</w:t>
       </w:r>
       <w:bookmarkEnd w:id="32"/>
     </w:p>
@@ -10542,7 +10814,7 @@
           <w:numId w:val="36"/>
         </w:numPr>
       </w:pPr>
-      <w:bookmarkStart w:id="33" w:name="_Toc176439809"/>
+      <w:bookmarkStart w:id="33" w:name="_Toc176617810"/>
       <w:r>
         <w:t>Enregistrement des dépenses ou des gains</w:t>
       </w:r>
@@ -10556,7 +10828,7 @@
           <w:numId w:val="36"/>
         </w:numPr>
       </w:pPr>
-      <w:bookmarkStart w:id="34" w:name="_Toc176439810"/>
+      <w:bookmarkStart w:id="34" w:name="_Toc176617811"/>
       <w:r>
         <w:t>Analyse graphique</w:t>
       </w:r>
@@ -10741,7 +11013,7 @@
       <w:rPr>
         <w:noProof/>
       </w:rPr>
-      <w:t>14</w:t>
+      <w:t>15</w:t>
     </w:r>
     <w:r>
       <w:rPr>
@@ -16469,12 +16741,12 @@
   <w:style w:type="character" w:default="1" w:styleId="Policepardfaut">
     <w:name w:val="Default Paragraph Font"/>
     <w:uiPriority w:val="1"/>
+    <w:semiHidden/>
     <w:unhideWhenUsed/>
   </w:style>
   <w:style w:type="table" w:default="1" w:styleId="TableauNormal">
     <w:name w:val="Normal Table"/>
     <w:uiPriority w:val="99"/>
-    <w:semiHidden/>
     <w:unhideWhenUsed/>
     <w:tblPr>
       <w:tblInd w:w="0" w:type="dxa"/>
@@ -17057,6 +17329,37 @@
       <w:ind w:left="880"/>
     </w:pPr>
   </w:style>
+  <w:style w:type="paragraph" w:styleId="Lgende">
+    <w:name w:val="caption"/>
+    <w:basedOn w:val="Normal"/>
+    <w:next w:val="Normal"/>
+    <w:uiPriority w:val="35"/>
+    <w:unhideWhenUsed/>
+    <w:qFormat/>
+    <w:rsid w:val="007A1212"/>
+    <w:pPr>
+      <w:spacing w:after="200" w:line="240" w:lineRule="auto"/>
+    </w:pPr>
+    <w:rPr>
+      <w:i/>
+      <w:iCs/>
+      <w:color w:val="0E2841" w:themeColor="text2"/>
+      <w:sz w:val="18"/>
+      <w:szCs w:val="18"/>
+    </w:rPr>
+  </w:style>
+  <w:style w:type="character" w:styleId="Lienhypertextesuivivisit">
+    <w:name w:val="FollowedHyperlink"/>
+    <w:basedOn w:val="Policepardfaut"/>
+    <w:uiPriority w:val="99"/>
+    <w:semiHidden/>
+    <w:unhideWhenUsed/>
+    <w:rsid w:val="00B54BB7"/>
+    <w:rPr>
+      <w:color w:val="96607D" w:themeColor="followedHyperlink"/>
+      <w:u w:val="single"/>
+    </w:rPr>
+  </w:style>
 </w:styles>
 </file>
 
@@ -17134,7 +17437,7 @@
     <w:charset w:val="00"/>
     <w:family w:val="swiss"/>
     <w:pitch w:val="variable"/>
-    <w:sig w:usb0="E4002EFF" w:usb1="C000247B" w:usb2="00000009" w:usb3="00000000" w:csb0="000001FF" w:csb1="00000000"/>
+    <w:sig w:usb0="E4002EFF" w:usb1="C200247B" w:usb2="00000009" w:usb3="00000000" w:csb0="000001FF" w:csb1="00000000"/>
   </w:font>
   <w:font w:name="Aptos Display">
     <w:charset w:val="00"/>
@@ -17170,6 +17473,7 @@
   <w:rsids>
     <w:rsidRoot w:val="00772AB5"/>
     <w:rsid w:val="00022854"/>
+    <w:rsid w:val="000360AE"/>
     <w:rsid w:val="00253B12"/>
     <w:rsid w:val="002622C0"/>
     <w:rsid w:val="00327765"/>
@@ -17196,6 +17500,7 @@
     <w:rsid w:val="00B03C1B"/>
     <w:rsid w:val="00B2610D"/>
     <w:rsid w:val="00C26ADF"/>
+    <w:rsid w:val="00C67BA2"/>
     <w:rsid w:val="00D17E85"/>
     <w:rsid w:val="00D21D93"/>
     <w:rsid w:val="00DF057C"/>

</xml_diff>

<commit_message>
Update French user guide
Revised the "How to use" document in French to include recent changes and corrections. This ensures the instructions are current and users have accurate information.
</commit_message>
<xml_diff>
--- a/MyExpenses.Wpf/Resources/How to use/How to use_french.docx
+++ b/MyExpenses.Wpf/Resources/How to use/How to use_french.docx
@@ -10702,6 +10702,7 @@
       </w:r>
       <w:bookmarkEnd w:id="25"/>
     </w:p>
+    <w:p/>
     <w:p>
       <w:pPr>
         <w:pStyle w:val="Titre5"/>
@@ -17474,6 +17475,7 @@
     <w:rsidRoot w:val="00772AB5"/>
     <w:rsid w:val="00022854"/>
     <w:rsid w:val="000360AE"/>
+    <w:rsid w:val="0024760D"/>
     <w:rsid w:val="00253B12"/>
     <w:rsid w:val="002622C0"/>
     <w:rsid w:val="00327765"/>
@@ -17500,7 +17502,7 @@
     <w:rsid w:val="00B03C1B"/>
     <w:rsid w:val="00B2610D"/>
     <w:rsid w:val="00C26ADF"/>
-    <w:rsid w:val="00C67BA2"/>
+    <w:rsid w:val="00CD78E5"/>
     <w:rsid w:val="00D17E85"/>
     <w:rsid w:val="00D21D93"/>
     <w:rsid w:val="00DF057C"/>

</xml_diff>

<commit_message>
ci(Update): Add new instructional images
New images have been added to the "How to use" section including a
common "Button modification" image and several French instructional
images for creating account types, category, and place. These additions
aim to enhance user guidance and support multilingual documentation.
</commit_message>
<xml_diff>
--- a/MyExpenses.Wpf/Resources/How to use/How to use_french.docx
+++ b/MyExpenses.Wpf/Resources/How to use/How to use_french.docx
@@ -175,7 +175,7 @@
           <w:r>
             <w:fldChar w:fldCharType="separate"/>
           </w:r>
-          <w:hyperlink w:anchor="_Toc176617786" w:history="1">
+          <w:hyperlink w:anchor="_Toc176710198" w:history="1">
             <w:r>
               <w:rPr>
                 <w:rStyle w:val="Lienhypertexte"/>
@@ -219,7 +219,7 @@
                 <w:noProof/>
                 <w:webHidden/>
               </w:rPr>
-              <w:instrText xml:space="preserve"> PAGEREF _Toc176617786 \h </w:instrText>
+              <w:instrText xml:space="preserve"> PAGEREF _Toc176710198 \h </w:instrText>
             </w:r>
             <w:r>
               <w:rPr>
@@ -265,7 +265,7 @@
               <w:lang w:eastAsia="fr-FR"/>
             </w:rPr>
           </w:pPr>
-          <w:hyperlink w:anchor="_Toc176617787" w:history="1">
+          <w:hyperlink w:anchor="_Toc176710199" w:history="1">
             <w:r>
               <w:rPr>
                 <w:rStyle w:val="Lienhypertexte"/>
@@ -309,7 +309,7 @@
                 <w:noProof/>
                 <w:webHidden/>
               </w:rPr>
-              <w:instrText xml:space="preserve"> PAGEREF _Toc176617787 \h </w:instrText>
+              <w:instrText xml:space="preserve"> PAGEREF _Toc176710199 \h </w:instrText>
             </w:r>
             <w:r>
               <w:rPr>
@@ -355,7 +355,7 @@
               <w:lang w:eastAsia="fr-FR"/>
             </w:rPr>
           </w:pPr>
-          <w:hyperlink w:anchor="_Toc176617788" w:history="1">
+          <w:hyperlink w:anchor="_Toc176710200" w:history="1">
             <w:r>
               <w:rPr>
                 <w:rStyle w:val="Lienhypertexte"/>
@@ -400,7 +400,7 @@
                 <w:noProof/>
                 <w:webHidden/>
               </w:rPr>
-              <w:instrText xml:space="preserve"> PAGEREF _Toc176617788 \h </w:instrText>
+              <w:instrText xml:space="preserve"> PAGEREF _Toc176710200 \h </w:instrText>
             </w:r>
             <w:r>
               <w:rPr>
@@ -446,7 +446,7 @@
               <w:lang w:eastAsia="fr-FR"/>
             </w:rPr>
           </w:pPr>
-          <w:hyperlink w:anchor="_Toc176617789" w:history="1">
+          <w:hyperlink w:anchor="_Toc176710201" w:history="1">
             <w:r>
               <w:rPr>
                 <w:rStyle w:val="Lienhypertexte"/>
@@ -490,7 +490,7 @@
                 <w:noProof/>
                 <w:webHidden/>
               </w:rPr>
-              <w:instrText xml:space="preserve"> PAGEREF _Toc176617789 \h </w:instrText>
+              <w:instrText xml:space="preserve"> PAGEREF _Toc176710201 \h </w:instrText>
             </w:r>
             <w:r>
               <w:rPr>
@@ -536,7 +536,7 @@
               <w:lang w:eastAsia="fr-FR"/>
             </w:rPr>
           </w:pPr>
-          <w:hyperlink w:anchor="_Toc176617790" w:history="1">
+          <w:hyperlink w:anchor="_Toc176710202" w:history="1">
             <w:r>
               <w:rPr>
                 <w:rStyle w:val="Lienhypertexte"/>
@@ -580,7 +580,7 @@
                 <w:noProof/>
                 <w:webHidden/>
               </w:rPr>
-              <w:instrText xml:space="preserve"> PAGEREF _Toc176617790 \h </w:instrText>
+              <w:instrText xml:space="preserve"> PAGEREF _Toc176710202 \h </w:instrText>
             </w:r>
             <w:r>
               <w:rPr>
@@ -626,7 +626,7 @@
               <w:lang w:eastAsia="fr-FR"/>
             </w:rPr>
           </w:pPr>
-          <w:hyperlink w:anchor="_Toc176617791" w:history="1">
+          <w:hyperlink w:anchor="_Toc176710203" w:history="1">
             <w:r>
               <w:rPr>
                 <w:rStyle w:val="Lienhypertexte"/>
@@ -670,7 +670,7 @@
                 <w:noProof/>
                 <w:webHidden/>
               </w:rPr>
-              <w:instrText xml:space="preserve"> PAGEREF _Toc176617791 \h </w:instrText>
+              <w:instrText xml:space="preserve"> PAGEREF _Toc176710203 \h </w:instrText>
             </w:r>
             <w:r>
               <w:rPr>
@@ -716,7 +716,7 @@
               <w:lang w:eastAsia="fr-FR"/>
             </w:rPr>
           </w:pPr>
-          <w:hyperlink w:anchor="_Toc176617792" w:history="1">
+          <w:hyperlink w:anchor="_Toc176710204" w:history="1">
             <w:r>
               <w:rPr>
                 <w:rStyle w:val="Lienhypertexte"/>
@@ -760,7 +760,7 @@
                 <w:noProof/>
                 <w:webHidden/>
               </w:rPr>
-              <w:instrText xml:space="preserve"> PAGEREF _Toc176617792 \h </w:instrText>
+              <w:instrText xml:space="preserve"> PAGEREF _Toc176710204 \h </w:instrText>
             </w:r>
             <w:r>
               <w:rPr>
@@ -806,7 +806,7 @@
               <w:lang w:eastAsia="fr-FR"/>
             </w:rPr>
           </w:pPr>
-          <w:hyperlink w:anchor="_Toc176617793" w:history="1">
+          <w:hyperlink w:anchor="_Toc176710205" w:history="1">
             <w:r>
               <w:rPr>
                 <w:rStyle w:val="Lienhypertexte"/>
@@ -850,7 +850,7 @@
                 <w:noProof/>
                 <w:webHidden/>
               </w:rPr>
-              <w:instrText xml:space="preserve"> PAGEREF _Toc176617793 \h </w:instrText>
+              <w:instrText xml:space="preserve"> PAGEREF _Toc176710205 \h </w:instrText>
             </w:r>
             <w:r>
               <w:rPr>
@@ -896,7 +896,7 @@
               <w:lang w:eastAsia="fr-FR"/>
             </w:rPr>
           </w:pPr>
-          <w:hyperlink w:anchor="_Toc176617794" w:history="1">
+          <w:hyperlink w:anchor="_Toc176710206" w:history="1">
             <w:r>
               <w:rPr>
                 <w:rStyle w:val="Lienhypertexte"/>
@@ -940,7 +940,7 @@
                 <w:noProof/>
                 <w:webHidden/>
               </w:rPr>
-              <w:instrText xml:space="preserve"> PAGEREF _Toc176617794 \h </w:instrText>
+              <w:instrText xml:space="preserve"> PAGEREF _Toc176710206 \h </w:instrText>
             </w:r>
             <w:r>
               <w:rPr>
@@ -986,7 +986,7 @@
               <w:lang w:eastAsia="fr-FR"/>
             </w:rPr>
           </w:pPr>
-          <w:hyperlink w:anchor="_Toc176617795" w:history="1">
+          <w:hyperlink w:anchor="_Toc176710207" w:history="1">
             <w:r>
               <w:rPr>
                 <w:rStyle w:val="Lienhypertexte"/>
@@ -1030,7 +1030,7 @@
                 <w:noProof/>
                 <w:webHidden/>
               </w:rPr>
-              <w:instrText xml:space="preserve"> PAGEREF _Toc176617795 \h </w:instrText>
+              <w:instrText xml:space="preserve"> PAGEREF _Toc176710207 \h </w:instrText>
             </w:r>
             <w:r>
               <w:rPr>
@@ -1076,7 +1076,7 @@
               <w:lang w:eastAsia="fr-FR"/>
             </w:rPr>
           </w:pPr>
-          <w:hyperlink w:anchor="_Toc176617796" w:history="1">
+          <w:hyperlink w:anchor="_Toc176710208" w:history="1">
             <w:r>
               <w:rPr>
                 <w:rStyle w:val="Lienhypertexte"/>
@@ -1120,7 +1120,7 @@
                 <w:noProof/>
                 <w:webHidden/>
               </w:rPr>
-              <w:instrText xml:space="preserve"> PAGEREF _Toc176617796 \h </w:instrText>
+              <w:instrText xml:space="preserve"> PAGEREF _Toc176710208 \h </w:instrText>
             </w:r>
             <w:r>
               <w:rPr>
@@ -1166,7 +1166,7 @@
               <w:lang w:eastAsia="fr-FR"/>
             </w:rPr>
           </w:pPr>
-          <w:hyperlink w:anchor="_Toc176617797" w:history="1">
+          <w:hyperlink w:anchor="_Toc176710209" w:history="1">
             <w:r>
               <w:rPr>
                 <w:rStyle w:val="Lienhypertexte"/>
@@ -1210,7 +1210,7 @@
                 <w:noProof/>
                 <w:webHidden/>
               </w:rPr>
-              <w:instrText xml:space="preserve"> PAGEREF _Toc176617797 \h </w:instrText>
+              <w:instrText xml:space="preserve"> PAGEREF _Toc176710209 \h </w:instrText>
             </w:r>
             <w:r>
               <w:rPr>
@@ -1256,7 +1256,7 @@
               <w:lang w:eastAsia="fr-FR"/>
             </w:rPr>
           </w:pPr>
-          <w:hyperlink w:anchor="_Toc176617798" w:history="1">
+          <w:hyperlink w:anchor="_Toc176710210" w:history="1">
             <w:r>
               <w:rPr>
                 <w:rStyle w:val="Lienhypertexte"/>
@@ -1300,7 +1300,7 @@
                 <w:noProof/>
                 <w:webHidden/>
               </w:rPr>
-              <w:instrText xml:space="preserve"> PAGEREF _Toc176617798 \h </w:instrText>
+              <w:instrText xml:space="preserve"> PAGEREF _Toc176710210 \h </w:instrText>
             </w:r>
             <w:r>
               <w:rPr>
@@ -1346,7 +1346,7 @@
               <w:lang w:eastAsia="fr-FR"/>
             </w:rPr>
           </w:pPr>
-          <w:hyperlink w:anchor="_Toc176617799" w:history="1">
+          <w:hyperlink w:anchor="_Toc176710211" w:history="1">
             <w:r>
               <w:rPr>
                 <w:rStyle w:val="Lienhypertexte"/>
@@ -1390,7 +1390,7 @@
                 <w:noProof/>
                 <w:webHidden/>
               </w:rPr>
-              <w:instrText xml:space="preserve"> PAGEREF _Toc176617799 \h </w:instrText>
+              <w:instrText xml:space="preserve"> PAGEREF _Toc176710211 \h </w:instrText>
             </w:r>
             <w:r>
               <w:rPr>
@@ -1436,7 +1436,7 @@
               <w:lang w:eastAsia="fr-FR"/>
             </w:rPr>
           </w:pPr>
-          <w:hyperlink w:anchor="_Toc176617800" w:history="1">
+          <w:hyperlink w:anchor="_Toc176710212" w:history="1">
             <w:r>
               <w:rPr>
                 <w:rStyle w:val="Lienhypertexte"/>
@@ -1480,7 +1480,7 @@
                 <w:noProof/>
                 <w:webHidden/>
               </w:rPr>
-              <w:instrText xml:space="preserve"> PAGEREF _Toc176617800 \h </w:instrText>
+              <w:instrText xml:space="preserve"> PAGEREF _Toc176710212 \h </w:instrText>
             </w:r>
             <w:r>
               <w:rPr>
@@ -1526,7 +1526,7 @@
               <w:lang w:eastAsia="fr-FR"/>
             </w:rPr>
           </w:pPr>
-          <w:hyperlink w:anchor="_Toc176617801" w:history="1">
+          <w:hyperlink w:anchor="_Toc176710213" w:history="1">
             <w:r>
               <w:rPr>
                 <w:rStyle w:val="Lienhypertexte"/>
@@ -1549,7 +1549,7 @@
                 <w:rStyle w:val="Lienhypertexte"/>
                 <w:noProof/>
               </w:rPr>
-              <w:t>Création d’un sous-compte</w:t>
+              <w:t>Création ou modification d’un sous-compte</w:t>
             </w:r>
             <w:r>
               <w:rPr>
@@ -1570,7 +1570,7 @@
                 <w:noProof/>
                 <w:webHidden/>
               </w:rPr>
-              <w:instrText xml:space="preserve"> PAGEREF _Toc176617801 \h </w:instrText>
+              <w:instrText xml:space="preserve"> PAGEREF _Toc176710213 \h </w:instrText>
             </w:r>
             <w:r>
               <w:rPr>
@@ -1616,7 +1616,7 @@
               <w:lang w:eastAsia="fr-FR"/>
             </w:rPr>
           </w:pPr>
-          <w:hyperlink w:anchor="_Toc176617802" w:history="1">
+          <w:hyperlink w:anchor="_Toc176710214" w:history="1">
             <w:r>
               <w:rPr>
                 <w:rStyle w:val="Lienhypertexte"/>
@@ -1639,7 +1639,7 @@
                 <w:rStyle w:val="Lienhypertexte"/>
                 <w:noProof/>
               </w:rPr>
-              <w:t>Création d’un type de compte</w:t>
+              <w:t>Création ou modification d’un type de compte</w:t>
             </w:r>
             <w:r>
               <w:rPr>
@@ -1660,7 +1660,7 @@
                 <w:noProof/>
                 <w:webHidden/>
               </w:rPr>
-              <w:instrText xml:space="preserve"> PAGEREF _Toc176617802 \h </w:instrText>
+              <w:instrText xml:space="preserve"> PAGEREF _Toc176710214 \h </w:instrText>
             </w:r>
             <w:r>
               <w:rPr>
@@ -1706,7 +1706,7 @@
               <w:lang w:eastAsia="fr-FR"/>
             </w:rPr>
           </w:pPr>
-          <w:hyperlink w:anchor="_Toc176617803" w:history="1">
+          <w:hyperlink w:anchor="_Toc176710215" w:history="1">
             <w:r>
               <w:rPr>
                 <w:rStyle w:val="Lienhypertexte"/>
@@ -1729,7 +1729,7 @@
                 <w:rStyle w:val="Lienhypertexte"/>
                 <w:noProof/>
               </w:rPr>
-              <w:t>Création de type de catégorie</w:t>
+              <w:t>Création ou modification de type de catégorie</w:t>
             </w:r>
             <w:r>
               <w:rPr>
@@ -1750,7 +1750,7 @@
                 <w:noProof/>
                 <w:webHidden/>
               </w:rPr>
-              <w:instrText xml:space="preserve"> PAGEREF _Toc176617803 \h </w:instrText>
+              <w:instrText xml:space="preserve"> PAGEREF _Toc176710215 \h </w:instrText>
             </w:r>
             <w:r>
               <w:rPr>
@@ -1770,7 +1770,7 @@
                 <w:noProof/>
                 <w:webHidden/>
               </w:rPr>
-              <w:t>15</w:t>
+              <w:t>16</w:t>
             </w:r>
             <w:r>
               <w:rPr>
@@ -1796,7 +1796,7 @@
               <w:lang w:eastAsia="fr-FR"/>
             </w:rPr>
           </w:pPr>
-          <w:hyperlink w:anchor="_Toc176617804" w:history="1">
+          <w:hyperlink w:anchor="_Toc176710216" w:history="1">
             <w:r>
               <w:rPr>
                 <w:rStyle w:val="Lienhypertexte"/>
@@ -1819,7 +1819,7 @@
                 <w:rStyle w:val="Lienhypertexte"/>
                 <w:noProof/>
               </w:rPr>
-              <w:t>Création des emplacements</w:t>
+              <w:t>Création ou modification des emplacements</w:t>
             </w:r>
             <w:r>
               <w:rPr>
@@ -1840,7 +1840,7 @@
                 <w:noProof/>
                 <w:webHidden/>
               </w:rPr>
-              <w:instrText xml:space="preserve"> PAGEREF _Toc176617804 \h </w:instrText>
+              <w:instrText xml:space="preserve"> PAGEREF _Toc176710216 \h </w:instrText>
             </w:r>
             <w:r>
               <w:rPr>
@@ -1860,7 +1860,7 @@
                 <w:noProof/>
                 <w:webHidden/>
               </w:rPr>
-              <w:t>15</w:t>
+              <w:t>17</w:t>
             </w:r>
             <w:r>
               <w:rPr>
@@ -1886,7 +1886,7 @@
               <w:lang w:eastAsia="fr-FR"/>
             </w:rPr>
           </w:pPr>
-          <w:hyperlink w:anchor="_Toc176617805" w:history="1">
+          <w:hyperlink w:anchor="_Toc176710217" w:history="1">
             <w:r>
               <w:rPr>
                 <w:rStyle w:val="Lienhypertexte"/>
@@ -1930,7 +1930,7 @@
                 <w:noProof/>
                 <w:webHidden/>
               </w:rPr>
-              <w:instrText xml:space="preserve"> PAGEREF _Toc176617805 \h </w:instrText>
+              <w:instrText xml:space="preserve"> PAGEREF _Toc176710217 \h </w:instrText>
             </w:r>
             <w:r>
               <w:rPr>
@@ -1950,7 +1950,7 @@
                 <w:noProof/>
                 <w:webHidden/>
               </w:rPr>
-              <w:t>15</w:t>
+              <w:t>20</w:t>
             </w:r>
             <w:r>
               <w:rPr>
@@ -1976,7 +1976,7 @@
               <w:lang w:eastAsia="fr-FR"/>
             </w:rPr>
           </w:pPr>
-          <w:hyperlink w:anchor="_Toc176617806" w:history="1">
+          <w:hyperlink w:anchor="_Toc176710218" w:history="1">
             <w:r>
               <w:rPr>
                 <w:rStyle w:val="Lienhypertexte"/>
@@ -2020,7 +2020,7 @@
                 <w:noProof/>
                 <w:webHidden/>
               </w:rPr>
-              <w:instrText xml:space="preserve"> PAGEREF _Toc176617806 \h </w:instrText>
+              <w:instrText xml:space="preserve"> PAGEREF _Toc176710218 \h </w:instrText>
             </w:r>
             <w:r>
               <w:rPr>
@@ -2040,7 +2040,7 @@
                 <w:noProof/>
                 <w:webHidden/>
               </w:rPr>
-              <w:t>15</w:t>
+              <w:t>20</w:t>
             </w:r>
             <w:r>
               <w:rPr>
@@ -2066,7 +2066,7 @@
               <w:lang w:eastAsia="fr-FR"/>
             </w:rPr>
           </w:pPr>
-          <w:hyperlink w:anchor="_Toc176617807" w:history="1">
+          <w:hyperlink w:anchor="_Toc176710219" w:history="1">
             <w:r>
               <w:rPr>
                 <w:rStyle w:val="Lienhypertexte"/>
@@ -2110,7 +2110,7 @@
                 <w:noProof/>
                 <w:webHidden/>
               </w:rPr>
-              <w:instrText xml:space="preserve"> PAGEREF _Toc176617807 \h </w:instrText>
+              <w:instrText xml:space="preserve"> PAGEREF _Toc176710219 \h </w:instrText>
             </w:r>
             <w:r>
               <w:rPr>
@@ -2130,7 +2130,7 @@
                 <w:noProof/>
                 <w:webHidden/>
               </w:rPr>
-              <w:t>15</w:t>
+              <w:t>20</w:t>
             </w:r>
             <w:r>
               <w:rPr>
@@ -2156,7 +2156,7 @@
               <w:lang w:eastAsia="fr-FR"/>
             </w:rPr>
           </w:pPr>
-          <w:hyperlink w:anchor="_Toc176617808" w:history="1">
+          <w:hyperlink w:anchor="_Toc176710220" w:history="1">
             <w:r>
               <w:rPr>
                 <w:rStyle w:val="Lienhypertexte"/>
@@ -2200,7 +2200,7 @@
                 <w:noProof/>
                 <w:webHidden/>
               </w:rPr>
-              <w:instrText xml:space="preserve"> PAGEREF _Toc176617808 \h </w:instrText>
+              <w:instrText xml:space="preserve"> PAGEREF _Toc176710220 \h </w:instrText>
             </w:r>
             <w:r>
               <w:rPr>
@@ -2220,7 +2220,7 @@
                 <w:noProof/>
                 <w:webHidden/>
               </w:rPr>
-              <w:t>15</w:t>
+              <w:t>20</w:t>
             </w:r>
             <w:r>
               <w:rPr>
@@ -2246,7 +2246,7 @@
               <w:lang w:eastAsia="fr-FR"/>
             </w:rPr>
           </w:pPr>
-          <w:hyperlink w:anchor="_Toc176617809" w:history="1">
+          <w:hyperlink w:anchor="_Toc176710221" w:history="1">
             <w:r>
               <w:rPr>
                 <w:rStyle w:val="Lienhypertexte"/>
@@ -2290,7 +2290,7 @@
                 <w:noProof/>
                 <w:webHidden/>
               </w:rPr>
-              <w:instrText xml:space="preserve"> PAGEREF _Toc176617809 \h </w:instrText>
+              <w:instrText xml:space="preserve"> PAGEREF _Toc176710221 \h </w:instrText>
             </w:r>
             <w:r>
               <w:rPr>
@@ -2310,7 +2310,7 @@
                 <w:noProof/>
                 <w:webHidden/>
               </w:rPr>
-              <w:t>15</w:t>
+              <w:t>20</w:t>
             </w:r>
             <w:r>
               <w:rPr>
@@ -2336,7 +2336,7 @@
               <w:lang w:eastAsia="fr-FR"/>
             </w:rPr>
           </w:pPr>
-          <w:hyperlink w:anchor="_Toc176617810" w:history="1">
+          <w:hyperlink w:anchor="_Toc176710222" w:history="1">
             <w:r>
               <w:rPr>
                 <w:rStyle w:val="Lienhypertexte"/>
@@ -2380,7 +2380,7 @@
                 <w:noProof/>
                 <w:webHidden/>
               </w:rPr>
-              <w:instrText xml:space="preserve"> PAGEREF _Toc176617810 \h </w:instrText>
+              <w:instrText xml:space="preserve"> PAGEREF _Toc176710222 \h </w:instrText>
             </w:r>
             <w:r>
               <w:rPr>
@@ -2400,7 +2400,7 @@
                 <w:noProof/>
                 <w:webHidden/>
               </w:rPr>
-              <w:t>15</w:t>
+              <w:t>20</w:t>
             </w:r>
             <w:r>
               <w:rPr>
@@ -2426,7 +2426,7 @@
               <w:lang w:eastAsia="fr-FR"/>
             </w:rPr>
           </w:pPr>
-          <w:hyperlink w:anchor="_Toc176617811" w:history="1">
+          <w:hyperlink w:anchor="_Toc176710223" w:history="1">
             <w:r>
               <w:rPr>
                 <w:rStyle w:val="Lienhypertexte"/>
@@ -2470,7 +2470,7 @@
                 <w:noProof/>
                 <w:webHidden/>
               </w:rPr>
-              <w:instrText xml:space="preserve"> PAGEREF _Toc176617811 \h </w:instrText>
+              <w:instrText xml:space="preserve"> PAGEREF _Toc176710223 \h </w:instrText>
             </w:r>
             <w:r>
               <w:rPr>
@@ -2490,7 +2490,7 @@
                 <w:noProof/>
                 <w:webHidden/>
               </w:rPr>
-              <w:t>15</w:t>
+              <w:t>20</w:t>
             </w:r>
             <w:r>
               <w:rPr>
@@ -2517,8 +2517,7 @@
     <w:p>
       <w:pPr>
         <w:sectPr>
-          <w:headerReference w:type="default" r:id="rId10"/>
-          <w:footerReference w:type="default" r:id="rId11"/>
+          <w:footerReference w:type="default" r:id="rId10"/>
           <w:type w:val="continuous"/>
           <w:pgSz w:w="11906" w:h="16838"/>
           <w:pgMar w:top="1417" w:right="1417" w:bottom="1417" w:left="1417" w:header="708" w:footer="708" w:gutter="0"/>
@@ -2536,7 +2535,7 @@
           <w:numId w:val="7"/>
         </w:numPr>
       </w:pPr>
-      <w:bookmarkStart w:id="1" w:name="_Toc176617786"/>
+      <w:bookmarkStart w:id="1" w:name="_Toc176710198"/>
       <w:r>
         <w:lastRenderedPageBreak/>
         <w:t>Introduction</w:t>
@@ -2671,7 +2670,7 @@
           <w:numId w:val="7"/>
         </w:numPr>
       </w:pPr>
-      <w:bookmarkStart w:id="2" w:name="_Toc176617787"/>
+      <w:bookmarkStart w:id="2" w:name="_Toc176710199"/>
       <w:r>
         <w:lastRenderedPageBreak/>
         <w:t>Premiers Pas</w:t>
@@ -2689,7 +2688,7 @@
           <w:rFonts w:ascii="Times New Roman" w:hAnsi="Times New Roman" w:cs="Times New Roman"/>
         </w:rPr>
       </w:pPr>
-      <w:bookmarkStart w:id="3" w:name="_Toc176617788"/>
+      <w:bookmarkStart w:id="3" w:name="_Toc176710200"/>
       <w:r>
         <w:t>Téléchargement</w:t>
       </w:r>
@@ -2731,7 +2730,7 @@
         </w:rPr>
         <w:t xml:space="preserve"> depuis </w:t>
       </w:r>
-      <w:hyperlink r:id="rId12" w:history="1">
+      <w:hyperlink r:id="rId11" w:history="1">
         <w:r>
           <w:rPr>
             <w:rStyle w:val="Lienhypertexte"/>
@@ -2791,7 +2790,7 @@
           <w:numId w:val="8"/>
         </w:numPr>
       </w:pPr>
-      <w:bookmarkStart w:id="4" w:name="_Toc176617789"/>
+      <w:bookmarkStart w:id="4" w:name="_Toc176710201"/>
       <w:r>
         <w:t>Installation</w:t>
       </w:r>
@@ -2917,7 +2916,7 @@
         </w:numPr>
         <w:spacing w:line="360" w:lineRule="auto"/>
       </w:pPr>
-      <w:bookmarkStart w:id="5" w:name="_Toc176617790"/>
+      <w:bookmarkStart w:id="5" w:name="_Toc176710202"/>
       <w:r>
         <w:lastRenderedPageBreak/>
         <w:t>Configuration initiale</w:t>
@@ -2932,7 +2931,7 @@
           <w:numId w:val="11"/>
         </w:numPr>
       </w:pPr>
-      <w:bookmarkStart w:id="6" w:name="_Toc176617791"/>
+      <w:bookmarkStart w:id="6" w:name="_Toc176710203"/>
       <w:r>
         <w:t>Paramétrage initial</w:t>
       </w:r>
@@ -2984,7 +2983,7 @@
                           </pic:cNvPicPr>
                         </pic:nvPicPr>
                         <pic:blipFill>
-                          <a:blip r:link="rId13"/>
+                          <a:blip r:link="rId12"/>
                           <a:stretch>
                             <a:fillRect/>
                           </a:stretch>
@@ -3206,7 +3205,7 @@
         </w:numPr>
         <w:spacing w:line="360" w:lineRule="auto"/>
       </w:pPr>
-      <w:bookmarkStart w:id="7" w:name="_Toc176617792"/>
+      <w:bookmarkStart w:id="7" w:name="_Toc176710204"/>
       <w:r>
         <w:lastRenderedPageBreak/>
         <w:t xml:space="preserve">Modification du </w:t>
@@ -3851,7 +3850,7 @@
         </w:numPr>
         <w:spacing w:line="360" w:lineRule="auto"/>
       </w:pPr>
-      <w:bookmarkStart w:id="9" w:name="_Toc176617793"/>
+      <w:bookmarkStart w:id="9" w:name="_Toc176710205"/>
       <w:r>
         <w:lastRenderedPageBreak/>
         <w:t>Modification du Thème</w:t>
@@ -7347,7 +7346,7 @@
         </w:numPr>
         <w:spacing w:line="360" w:lineRule="auto"/>
       </w:pPr>
-      <w:bookmarkStart w:id="11" w:name="_Toc176617794"/>
+      <w:bookmarkStart w:id="11" w:name="_Toc176710206"/>
       <w:r>
         <w:lastRenderedPageBreak/>
         <w:t>Création de compte</w:t>
@@ -7363,7 +7362,7 @@
         </w:numPr>
       </w:pPr>
       <w:bookmarkStart w:id="12" w:name="_Présentation_des_boutons_2"/>
-      <w:bookmarkStart w:id="13" w:name="_Toc176617795"/>
+      <w:bookmarkStart w:id="13" w:name="_Toc176710207"/>
       <w:bookmarkEnd w:id="0"/>
       <w:bookmarkEnd w:id="12"/>
       <w:r>
@@ -8255,7 +8254,7 @@
         </w:numPr>
         <w:spacing w:line="360" w:lineRule="auto"/>
       </w:pPr>
-      <w:bookmarkStart w:id="14" w:name="_Toc176617796"/>
+      <w:bookmarkStart w:id="14" w:name="_Toc176710208"/>
       <w:r>
         <w:t>Utilisation</w:t>
       </w:r>
@@ -9159,7 +9158,7 @@
         </w:numPr>
         <w:spacing w:line="360" w:lineRule="auto"/>
       </w:pPr>
-      <w:bookmarkStart w:id="17" w:name="_Toc176617797"/>
+      <w:bookmarkStart w:id="17" w:name="_Toc176710209"/>
       <w:r>
         <w:lastRenderedPageBreak/>
         <w:t>Maintenance</w:t>
@@ -9214,7 +9213,7 @@
         </w:numPr>
         <w:spacing w:line="360" w:lineRule="auto"/>
       </w:pPr>
-      <w:bookmarkStart w:id="18" w:name="_Toc176617798"/>
+      <w:bookmarkStart w:id="18" w:name="_Toc176710210"/>
       <w:r>
         <w:lastRenderedPageBreak/>
         <w:t>Utilisation du compte</w:t>
@@ -9230,7 +9229,7 @@
         </w:numPr>
       </w:pPr>
       <w:bookmarkStart w:id="19" w:name="_Présentation_de_l’interface"/>
-      <w:bookmarkStart w:id="20" w:name="_Toc176617799"/>
+      <w:bookmarkStart w:id="20" w:name="_Toc176710211"/>
       <w:bookmarkEnd w:id="19"/>
       <w:r>
         <w:rPr>
@@ -9955,7 +9954,7 @@
           <w:numId w:val="42"/>
         </w:numPr>
       </w:pPr>
-      <w:bookmarkStart w:id="21" w:name="_Toc176617800"/>
+      <w:bookmarkStart w:id="21" w:name="_Toc176710212"/>
       <w:r>
         <w:lastRenderedPageBreak/>
         <w:t>Présentation des actions</w:t>
@@ -10309,7 +10308,7 @@
       <w:r>
         <w:br w:type="page"/>
       </w:r>
-      <w:bookmarkStart w:id="22" w:name="_Toc176617801"/>
+      <w:bookmarkStart w:id="22" w:name="_Toc176710213"/>
       <w:r>
         <w:lastRenderedPageBreak/>
         <w:t>Création</w:t>
@@ -10341,7 +10340,23 @@
             <w:b/>
             <w:bCs/>
           </w:rPr>
-          <w:t>« Gestion des comptes »</w:t>
+          <w:t>« Gestion des c</w:t>
+        </w:r>
+        <w:r>
+          <w:rPr>
+            <w:rStyle w:val="Lienhypertexte"/>
+            <w:b/>
+            <w:bCs/>
+          </w:rPr>
+          <w:t>o</w:t>
+        </w:r>
+        <w:r>
+          <w:rPr>
+            <w:rStyle w:val="Lienhypertexte"/>
+            <w:b/>
+            <w:bCs/>
+          </w:rPr>
+          <w:t>mptes »</w:t>
         </w:r>
       </w:hyperlink>
       <w:r>
@@ -10616,7 +10631,7 @@
         <w:spacing w:line="360" w:lineRule="auto"/>
       </w:pPr>
       <w:bookmarkStart w:id="23" w:name="_Création_d’un_type"/>
-      <w:bookmarkStart w:id="24" w:name="_Toc176617802"/>
+      <w:bookmarkStart w:id="24" w:name="_Toc176710214"/>
       <w:bookmarkEnd w:id="23"/>
       <w:r>
         <w:lastRenderedPageBreak/>
@@ -10639,13 +10654,32 @@
       <w:r>
         <w:t xml:space="preserve">Pour créer un type de compte, accédez à l’action </w:t>
       </w:r>
-      <w:r>
-        <w:rPr>
-          <w:b/>
-          <w:bCs/>
-        </w:rPr>
-        <w:t>« Gestion des types de comptes »</w:t>
-      </w:r>
+      <w:hyperlink w:anchor="_Présentation_de_l’interface" w:history="1">
+        <w:r>
+          <w:rPr>
+            <w:rStyle w:val="Lienhypertexte"/>
+            <w:b/>
+            <w:bCs/>
+          </w:rPr>
+          <w:t>« Gestio</w:t>
+        </w:r>
+        <w:r>
+          <w:rPr>
+            <w:rStyle w:val="Lienhypertexte"/>
+            <w:b/>
+            <w:bCs/>
+          </w:rPr>
+          <w:t>n</w:t>
+        </w:r>
+        <w:r>
+          <w:rPr>
+            <w:rStyle w:val="Lienhypertexte"/>
+            <w:b/>
+            <w:bCs/>
+          </w:rPr>
+          <w:t xml:space="preserve"> des types de comptes »</w:t>
+        </w:r>
+      </w:hyperlink>
       <w:r>
         <w:t>. L'interface affichera alors tous les types de compte déjà créés.</w:t>
       </w:r>
@@ -10798,7 +10832,7 @@
         </w:numPr>
         <w:spacing w:line="360" w:lineRule="auto"/>
       </w:pPr>
-      <w:bookmarkStart w:id="25" w:name="_Toc176617803"/>
+      <w:bookmarkStart w:id="25" w:name="_Toc176710215"/>
       <w:r>
         <w:lastRenderedPageBreak/>
         <w:t>Création</w:t>
@@ -10815,9 +10849,21 @@
       <w:pPr>
         <w:spacing w:after="0"/>
       </w:pPr>
-      <w:bookmarkStart w:id="26" w:name="_Toc176617804"/>
-      <w:r>
-        <w:t>Pour créer une catégorie, accédez à l’action « Gestion des types de catégories ».</w:t>
+      <w:r>
+        <w:t xml:space="preserve">Pour créer une catégorie, accédez à l’action </w:t>
+      </w:r>
+      <w:hyperlink w:anchor="_Présentation_de_l’interface" w:history="1">
+        <w:r>
+          <w:rPr>
+            <w:rStyle w:val="Lienhypertexte"/>
+            <w:b/>
+            <w:bCs/>
+          </w:rPr>
+          <w:t>« Gestion des types de catégories »</w:t>
+        </w:r>
+      </w:hyperlink>
+      <w:r>
+        <w:t>.</w:t>
       </w:r>
     </w:p>
     <w:p>
@@ -11054,7 +11100,11 @@
         <w:t>.</w:t>
       </w:r>
     </w:p>
-    <w:p/>
+    <w:p>
+      <w:r>
+        <w:br w:type="page"/>
+      </w:r>
+    </w:p>
     <w:p>
       <w:pPr>
         <w:pStyle w:val="Titre5"/>
@@ -11062,11 +11112,287 @@
           <w:ilvl w:val="1"/>
           <w:numId w:val="36"/>
         </w:numPr>
-      </w:pPr>
-      <w:r>
-        <w:t>Création des emplacements</w:t>
+        <w:spacing w:line="360" w:lineRule="auto"/>
+      </w:pPr>
+      <w:bookmarkStart w:id="26" w:name="_Toc176710216"/>
+      <w:r>
+        <w:lastRenderedPageBreak/>
+        <w:t>Création</w:t>
+      </w:r>
+      <w:r>
+        <w:t xml:space="preserve"> ou modification</w:t>
+      </w:r>
+      <w:r>
+        <w:t xml:space="preserve"> des emplacements</w:t>
       </w:r>
       <w:bookmarkEnd w:id="26"/>
+    </w:p>
+    <w:p>
+      <w:pPr>
+        <w:spacing w:after="0"/>
+      </w:pPr>
+      <w:r>
+        <w:t xml:space="preserve">Pour créer </w:t>
+      </w:r>
+      <w:r>
+        <w:t>un emplacement</w:t>
+      </w:r>
+      <w:r>
+        <w:t xml:space="preserve">, accédez à l’action </w:t>
+      </w:r>
+      <w:hyperlink w:anchor="_Présentation_de_l’interface" w:history="1">
+        <w:r>
+          <w:rPr>
+            <w:rStyle w:val="Lienhypertexte"/>
+          </w:rPr>
+          <w:t>« </w:t>
+        </w:r>
+        <w:r>
+          <w:rPr>
+            <w:rStyle w:val="Lienhypertexte"/>
+            <w:b/>
+            <w:bCs/>
+          </w:rPr>
+          <w:t>Gestion des emplacements »</w:t>
+        </w:r>
+      </w:hyperlink>
+      <w:r>
+        <w:t>.</w:t>
+      </w:r>
+    </w:p>
+    <w:p>
+      <w:r>
+        <w:t>L’interface affichera alors tous les emplacements déjà crée.</w:t>
+      </w:r>
+    </w:p>
+    <w:p>
+      <w:pPr>
+        <w:spacing w:line="240" w:lineRule="auto"/>
+      </w:pPr>
+      <w:r>
+        <w:t>En haut à gauche se trouve une liste déroulante contenant les fournisseurs de fonds de carte affichés à droite. Amusez-vous à la modifier pour changer le fond de la carte affichée à droite.</w:t>
+      </w:r>
+    </w:p>
+    <w:p>
+      <w:pPr>
+        <w:spacing w:after="0"/>
+      </w:pPr>
+      <w:r>
+        <w:t>À gauche, vous pouvez voir vos emplacements créés, triés par pays puis par ville</w:t>
+      </w:r>
+      <w:r>
+        <w:t>.</w:t>
+      </w:r>
+    </w:p>
+    <w:p>
+      <w:r>
+        <w:t>U</w:t>
+      </w:r>
+      <w:r>
+        <w:t>n emplacement inconnu est créé par défaut. Il est non supprimable et non modifiable : il s'agit de l'emplacement « Internet », qui pourra vous servir pour les achats effectués en ligne, les virements, et bien d'autres choses encore.</w:t>
+      </w:r>
+    </w:p>
+    <w:p>
+      <w:pPr>
+        <w:spacing w:after="0"/>
+      </w:pPr>
+      <w:r>
+        <w:t>À droite, vous verrez vos emplacements affichés avec des logos rouges et bleus : en rouge pour les emplacements actuellement ouverts et en bleu pour ceux qui ont fermé boutique.</w:t>
+      </w:r>
+    </w:p>
+    <w:p>
+      <w:r>
+        <w:t>Par exemple, si vous avez effectué des achats dans un magasin qui n'existe plus aujourd'hui, l'icône sera bleue.</w:t>
+      </w:r>
+    </w:p>
+    <w:p>
+      <w:r>
+        <w:t>Notez que cela dépend des paramètres de l'emplacement</w:t>
+      </w:r>
+      <w:r>
+        <w:t xml:space="preserve">, </w:t>
+      </w:r>
+      <w:r>
+        <w:t>aucune recherche internet ne sera effectuée pour mettre à jour automatiquement l'état, vous devrez le faire manuellement.</w:t>
+      </w:r>
+    </w:p>
+    <w:p>
+      <w:r>
+        <w:rPr>
+          <w:noProof/>
+        </w:rPr>
+        <w:drawing>
+          <wp:inline distT="0" distB="0" distL="0" distR="0" wp14:anchorId="0F7F724B" wp14:editId="0F34EFFE">
+            <wp:extent cx="5760720" cy="3012440"/>
+            <wp:effectExtent l="0" t="0" r="0" b="0"/>
+            <wp:docPr id="1276400370" name="Create place.png" descr="Une image contenant carte, texte, capture d’écran, logiciel&#10;&#10;Description générée automatiquement"/>
+            <wp:cNvGraphicFramePr>
+              <a:graphicFrameLocks xmlns:a="http://schemas.openxmlformats.org/drawingml/2006/main" noChangeAspect="1"/>
+            </wp:cNvGraphicFramePr>
+            <a:graphic xmlns:a="http://schemas.openxmlformats.org/drawingml/2006/main">
+              <a:graphicData uri="http://schemas.openxmlformats.org/drawingml/2006/picture">
+                <pic:pic xmlns:pic="http://schemas.openxmlformats.org/drawingml/2006/picture">
+                  <pic:nvPicPr>
+                    <pic:cNvPr id="1276400370" name="Create place.png" descr="Une image contenant carte, texte, capture d’écran, logiciel&#10;&#10;Description générée automatiquement"/>
+                    <pic:cNvPicPr/>
+                  </pic:nvPicPr>
+                  <pic:blipFill>
+                    <a:blip r:link="rId38"/>
+                    <a:stretch>
+                      <a:fillRect/>
+                    </a:stretch>
+                  </pic:blipFill>
+                  <pic:spPr>
+                    <a:xfrm>
+                      <a:off x="0" y="0"/>
+                      <a:ext cx="5760720" cy="3012440"/>
+                    </a:xfrm>
+                    <a:prstGeom prst="rect">
+                      <a:avLst/>
+                    </a:prstGeom>
+                  </pic:spPr>
+                </pic:pic>
+              </a:graphicData>
+            </a:graphic>
+          </wp:inline>
+        </w:drawing>
+      </w:r>
+    </w:p>
+    <w:p/>
+    <w:p/>
+    <w:p/>
+    <w:p/>
+    <w:p/>
+    <w:p/>
+    <w:p/>
+    <w:p/>
+    <w:p>
+      <w:r>
+        <w:lastRenderedPageBreak/>
+        <w:t>Pour créer un emplacement, effectuez un clic droit à l'endroit souhaité sur la carte et sélectionnez l'option « Ajouter un nouveau point ». Il est idéal de vous rapprocher le plus possible de l'emplacement exact pour créer votre point, mais après avoir effectué le clic droit, une recherche par adresse est également possible.</w:t>
+      </w:r>
+    </w:p>
+    <w:p>
+      <w:r>
+        <w:rPr>
+          <w:noProof/>
+        </w:rPr>
+        <w:drawing>
+          <wp:inline distT="0" distB="0" distL="0" distR="0" wp14:anchorId="4C2F556C" wp14:editId="47DAFDA4">
+            <wp:extent cx="5760720" cy="4845050"/>
+            <wp:effectExtent l="0" t="0" r="0" b="0"/>
+            <wp:docPr id="1819968237" name="Create place parameter.png" descr="Une image contenant texte, capture d’écran, logiciel, Logiciel multimédia&#10;&#10;Description générée automatiquement"/>
+            <wp:cNvGraphicFramePr>
+              <a:graphicFrameLocks xmlns:a="http://schemas.openxmlformats.org/drawingml/2006/main" noChangeAspect="1"/>
+            </wp:cNvGraphicFramePr>
+            <a:graphic xmlns:a="http://schemas.openxmlformats.org/drawingml/2006/main">
+              <a:graphicData uri="http://schemas.openxmlformats.org/drawingml/2006/picture">
+                <pic:pic xmlns:pic="http://schemas.openxmlformats.org/drawingml/2006/picture">
+                  <pic:nvPicPr>
+                    <pic:cNvPr id="1819968237" name="Create place parameter.png" descr="Une image contenant texte, capture d’écran, logiciel, Logiciel multimédia&#10;&#10;Description générée automatiquement"/>
+                    <pic:cNvPicPr/>
+                  </pic:nvPicPr>
+                  <pic:blipFill>
+                    <a:blip r:link="rId39"/>
+                    <a:stretch>
+                      <a:fillRect/>
+                    </a:stretch>
+                  </pic:blipFill>
+                  <pic:spPr>
+                    <a:xfrm>
+                      <a:off x="0" y="0"/>
+                      <a:ext cx="5760720" cy="4845050"/>
+                    </a:xfrm>
+                    <a:prstGeom prst="rect">
+                      <a:avLst/>
+                    </a:prstGeom>
+                  </pic:spPr>
+                </pic:pic>
+              </a:graphicData>
+            </a:graphic>
+          </wp:inline>
+        </w:drawing>
+      </w:r>
+    </w:p>
+    <w:p>
+      <w:r>
+        <w:t>Vous pouvez effectuer une recherche d'emplacement via une adresse en renseignant les détails dans les champs correspondants et en cliquant sur le bouton « Rechercher par adresse », ou bien en entrant les coordonnées de votre emplacement au format WGS84 dans les champs appropriés.</w:t>
+      </w:r>
+    </w:p>
+    <w:p>
+      <w:r>
+        <w:t>Si plusieurs emplacements correspondent à votre recherche, une interface vous invitera à choisir un emplacement spécifique.</w:t>
+      </w:r>
+    </w:p>
+    <w:p>
+      <w:r>
+        <w:t xml:space="preserve">Si votre emplacement est légèrement décalé, vous pouvez cliquer sur la carte et sélectionner </w:t>
+      </w:r>
+      <w:r>
+        <w:t xml:space="preserve">          </w:t>
+      </w:r>
+      <w:proofErr w:type="gramStart"/>
+      <w:r>
+        <w:t xml:space="preserve">   </w:t>
+      </w:r>
+      <w:r>
+        <w:t>«</w:t>
+      </w:r>
+      <w:proofErr w:type="gramEnd"/>
+      <w:r>
+        <w:t xml:space="preserve"> Valider le nouveau point » pour mettre à jour automatiquement les paramètres.</w:t>
+      </w:r>
+    </w:p>
+    <w:p>
+      <w:r>
+        <w:t>La case « Le lieu est ouvert » permet de choisir entre l'icône rouge pour les emplacements ouverts et l'icône bleue pour les emplacements fermés.</w:t>
+      </w:r>
+    </w:p>
+    <w:p>
+      <w:r>
+        <w:t>Vous pouvez également changer le fond de carte à votre guise.</w:t>
+      </w:r>
+    </w:p>
+    <w:p>
+      <w:r>
+        <w:t>Une fois tous les paramètres effectués et les champs remplis, il vous suffira de cliquer sur le bouton</w:t>
+      </w:r>
+      <w:proofErr w:type="gramStart"/>
+      <w:r>
+        <w:t xml:space="preserve"> </w:t>
+      </w:r>
+      <w:r>
+        <w:t xml:space="preserve">  </w:t>
+      </w:r>
+      <w:r>
+        <w:t>«</w:t>
+      </w:r>
+      <w:proofErr w:type="gramEnd"/>
+      <w:r>
+        <w:t xml:space="preserve"> Valider ».</w:t>
+      </w:r>
+    </w:p>
+    <w:p/>
+    <w:p>
+      <w:r>
+        <w:lastRenderedPageBreak/>
+        <w:t>Vous pouvez également modifier un emplacement déjà créé en effectuant un clic droit sur l'emplacement existant et en sélectionnant l'option « Modifier le point ».</w:t>
+      </w:r>
+    </w:p>
+    <w:p>
+      <w:r>
+        <w:t>Pour supprimer un emplacement, faites un clic droit sur celui-ci et choisissez l'option « Supprimer le point ».</w:t>
+      </w:r>
+    </w:p>
+    <w:p>
+      <w:r>
+        <w:t>À noter que tous les achats suivis via l'application liés à cet emplacement seront également supprimés.</w:t>
+      </w:r>
+    </w:p>
+    <w:p>
+      <w:r>
+        <w:br w:type="page"/>
+      </w:r>
     </w:p>
     <w:p>
       <w:pPr>
@@ -11076,13 +11402,14 @@
           <w:numId w:val="36"/>
         </w:numPr>
       </w:pPr>
-      <w:bookmarkStart w:id="27" w:name="_Toc176617805"/>
-      <w:bookmarkStart w:id="28" w:name="_Création_des_couleurs"/>
+      <w:bookmarkStart w:id="27" w:name="_Création_des_couleurs"/>
+      <w:bookmarkStart w:id="28" w:name="_Toc176710217"/>
+      <w:bookmarkEnd w:id="27"/>
+      <w:r>
+        <w:lastRenderedPageBreak/>
+        <w:t>Création des couleurs</w:t>
+      </w:r>
       <w:bookmarkEnd w:id="28"/>
-      <w:r>
-        <w:t>Création des couleurs</w:t>
-      </w:r>
-      <w:bookmarkEnd w:id="27"/>
     </w:p>
     <w:p>
       <w:pPr>
@@ -11093,7 +11420,7 @@
         </w:numPr>
       </w:pPr>
       <w:bookmarkStart w:id="29" w:name="_Création_des_symbole"/>
-      <w:bookmarkStart w:id="30" w:name="_Toc176617806"/>
+      <w:bookmarkStart w:id="30" w:name="_Toc176710218"/>
       <w:bookmarkEnd w:id="29"/>
       <w:r>
         <w:t xml:space="preserve">Création </w:t>
@@ -11114,7 +11441,7 @@
           <w:numId w:val="36"/>
         </w:numPr>
       </w:pPr>
-      <w:bookmarkStart w:id="31" w:name="_Toc176617807"/>
+      <w:bookmarkStart w:id="31" w:name="_Toc176710219"/>
       <w:r>
         <w:t xml:space="preserve">Création </w:t>
       </w:r>
@@ -11134,7 +11461,7 @@
           <w:numId w:val="36"/>
         </w:numPr>
       </w:pPr>
-      <w:bookmarkStart w:id="32" w:name="_Toc176617808"/>
+      <w:bookmarkStart w:id="32" w:name="_Toc176710220"/>
       <w:r>
         <w:t>Création des dépenses récurrente</w:t>
       </w:r>
@@ -11148,7 +11475,7 @@
           <w:numId w:val="36"/>
         </w:numPr>
       </w:pPr>
-      <w:bookmarkStart w:id="33" w:name="_Toc176617809"/>
+      <w:bookmarkStart w:id="33" w:name="_Toc176710221"/>
       <w:r>
         <w:t xml:space="preserve">Gestion </w:t>
       </w:r>
@@ -11168,7 +11495,7 @@
           <w:numId w:val="36"/>
         </w:numPr>
       </w:pPr>
-      <w:bookmarkStart w:id="34" w:name="_Toc176617810"/>
+      <w:bookmarkStart w:id="34" w:name="_Toc176710222"/>
       <w:r>
         <w:t>Enregistrement des dépenses ou des gains</w:t>
       </w:r>
@@ -11182,7 +11509,7 @@
           <w:numId w:val="36"/>
         </w:numPr>
       </w:pPr>
-      <w:bookmarkStart w:id="35" w:name="_Toc176617811"/>
+      <w:bookmarkStart w:id="35" w:name="_Toc176710223"/>
       <w:r>
         <w:t>Analyse graphique</w:t>
       </w:r>
@@ -11367,7 +11694,7 @@
       <w:rPr>
         <w:noProof/>
       </w:rPr>
-      <w:t>16</w:t>
+      <w:t>2</w:t>
     </w:r>
     <w:r>
       <w:rPr>
@@ -11396,16 +11723,6 @@
     </w:p>
   </w:footnote>
 </w:footnotes>
-</file>
-
-<file path=word/header1.xml><?xml version="1.0" encoding="utf-8"?>
-<w:hdr xmlns:wpc="http://schemas.microsoft.com/office/word/2010/wordprocessingCanvas" xmlns:cx="http://schemas.microsoft.com/office/drawing/2014/chartex" xmlns:cx1="http://schemas.microsoft.com/office/drawing/2015/9/8/chartex" xmlns:cx2="http://schemas.microsoft.com/office/drawing/2015/10/21/chartex" xmlns:cx3="http://schemas.microsoft.com/office/drawing/2016/5/9/chartex" xmlns:cx4="http://schemas.microsoft.com/office/drawing/2016/5/10/chartex" xmlns:cx5="http://schemas.microsoft.com/office/drawing/2016/5/11/chartex" xmlns:cx6="http://schemas.microsoft.com/office/drawing/2016/5/12/chartex" xmlns:cx7="http://schemas.microsoft.com/office/drawing/2016/5/13/chartex" xmlns:cx8="http://schemas.microsoft.com/office/drawing/2016/5/14/chartex" xmlns:mc="http://schemas.openxmlformats.org/markup-compatibility/2006" xmlns:aink="http://schemas.microsoft.com/office/drawing/2016/ink" xmlns:am3d="http://schemas.microsoft.com/office/drawing/2017/model3d" xmlns:o="urn:schemas-microsoft-com:office:office" xmlns:oel="http://schemas.microsoft.com/office/2019/extlst" xmlns:r="http://schemas.openxmlformats.org/officeDocument/2006/relationships" xmlns:m="http://schemas.openxmlformats.org/officeDocument/2006/math" xmlns:v="urn:schemas-microsoft-com:vml" xmlns:wp14="http://schemas.microsoft.com/office/word/2010/wordprocessingDrawing" xmlns:wp="http://schemas.openxmlformats.org/drawingml/2006/wordprocessingDrawing" xmlns:w10="urn:schemas-microsoft-com:office:word" xmlns:w="http://schemas.openxmlformats.org/wordprocessingml/2006/main" xmlns:w14="http://schemas.microsoft.com/office/word/2010/wordml" xmlns:w15="http://schemas.microsoft.com/office/word/2012/wordml" xmlns:w16cex="http://schemas.microsoft.com/office/word/2018/wordml/cex" xmlns:w16cid="http://schemas.microsoft.com/office/word/2016/wordml/cid" xmlns:w16="http://schemas.microsoft.com/office/word/2018/wordml" xmlns:w16du="http://schemas.microsoft.com/office/word/2023/wordml/word16du" xmlns:w16sdtdh="http://schemas.microsoft.com/office/word/2020/wordml/sdtdatahash" xmlns:w16se="http://schemas.microsoft.com/office/word/2015/wordml/symex" xmlns:wpg="http://schemas.microsoft.com/office/word/2010/wordprocessingGroup" xmlns:wpi="http://schemas.microsoft.com/office/word/2010/wordprocessingInk" xmlns:wne="http://schemas.microsoft.com/office/word/2006/wordml" xmlns:wps="http://schemas.microsoft.com/office/word/2010/wordprocessingShape" mc:Ignorable="w14 w15 w16se w16cid w16 w16cex w16sdtdh w16du wp14">
-  <w:p>
-    <w:pPr>
-      <w:pStyle w:val="En-tte"/>
-    </w:pPr>
-  </w:p>
-</w:hdr>
 </file>
 
 <file path=word/numbering.xml><?xml version="1.0" encoding="utf-8"?>
@@ -17861,10 +18178,10 @@
     <w:rsid w:val="00D17E85"/>
     <w:rsid w:val="00D21D93"/>
     <w:rsid w:val="00DF057C"/>
+    <w:rsid w:val="00E123B1"/>
     <w:rsid w:val="00E16B3B"/>
     <w:rsid w:val="00E27845"/>
     <w:rsid w:val="00EC4290"/>
-    <w:rsid w:val="00FC4753"/>
   </w:rsids>
   <m:mathPr>
     <m:mathFont m:val="Cambria Math"/>

</xml_diff>

<commit_message>
ci(Update): Add French guide image and update French doc
Added a new image for the French guide and modified the French "How to
use" document. This ensures accurate visual aids are available for
French-speaking users.
</commit_message>
<xml_diff>
--- a/MyExpenses.Wpf/Resources/How to use/How to use_french.docx
+++ b/MyExpenses.Wpf/Resources/How to use/How to use_french.docx
@@ -35,7 +35,6 @@
               <w:pPr>
                 <w:jc w:val="center"/>
               </w:pPr>
-              <w:proofErr w:type="spellStart"/>
               <w:r>
                 <w:rPr>
                   <w:b/>
@@ -47,7 +46,6 @@
                 </w:rPr>
                 <w:t>MyExpeneses</w:t>
               </w:r>
-              <w:proofErr w:type="spellEnd"/>
             </w:p>
           </w:sdtContent>
         </w:sdt>
@@ -175,7 +173,7 @@
           <w:r>
             <w:fldChar w:fldCharType="separate"/>
           </w:r>
-          <w:hyperlink w:anchor="_Toc176710198" w:history="1">
+          <w:hyperlink w:anchor="_Toc176722762" w:history="1">
             <w:r>
               <w:rPr>
                 <w:rStyle w:val="Lienhypertexte"/>
@@ -219,7 +217,7 @@
                 <w:noProof/>
                 <w:webHidden/>
               </w:rPr>
-              <w:instrText xml:space="preserve"> PAGEREF _Toc176710198 \h </w:instrText>
+              <w:instrText xml:space="preserve"> PAGEREF _Toc176722762 \h </w:instrText>
             </w:r>
             <w:r>
               <w:rPr>
@@ -265,7 +263,7 @@
               <w:lang w:eastAsia="fr-FR"/>
             </w:rPr>
           </w:pPr>
-          <w:hyperlink w:anchor="_Toc176710199" w:history="1">
+          <w:hyperlink w:anchor="_Toc176722763" w:history="1">
             <w:r>
               <w:rPr>
                 <w:rStyle w:val="Lienhypertexte"/>
@@ -309,7 +307,7 @@
                 <w:noProof/>
                 <w:webHidden/>
               </w:rPr>
-              <w:instrText xml:space="preserve"> PAGEREF _Toc176710199 \h </w:instrText>
+              <w:instrText xml:space="preserve"> PAGEREF _Toc176722763 \h </w:instrText>
             </w:r>
             <w:r>
               <w:rPr>
@@ -355,7 +353,7 @@
               <w:lang w:eastAsia="fr-FR"/>
             </w:rPr>
           </w:pPr>
-          <w:hyperlink w:anchor="_Toc176710200" w:history="1">
+          <w:hyperlink w:anchor="_Toc176722764" w:history="1">
             <w:r>
               <w:rPr>
                 <w:rStyle w:val="Lienhypertexte"/>
@@ -400,7 +398,7 @@
                 <w:noProof/>
                 <w:webHidden/>
               </w:rPr>
-              <w:instrText xml:space="preserve"> PAGEREF _Toc176710200 \h </w:instrText>
+              <w:instrText xml:space="preserve"> PAGEREF _Toc176722764 \h </w:instrText>
             </w:r>
             <w:r>
               <w:rPr>
@@ -446,7 +444,7 @@
               <w:lang w:eastAsia="fr-FR"/>
             </w:rPr>
           </w:pPr>
-          <w:hyperlink w:anchor="_Toc176710201" w:history="1">
+          <w:hyperlink w:anchor="_Toc176722765" w:history="1">
             <w:r>
               <w:rPr>
                 <w:rStyle w:val="Lienhypertexte"/>
@@ -490,7 +488,7 @@
                 <w:noProof/>
                 <w:webHidden/>
               </w:rPr>
-              <w:instrText xml:space="preserve"> PAGEREF _Toc176710201 \h </w:instrText>
+              <w:instrText xml:space="preserve"> PAGEREF _Toc176722765 \h </w:instrText>
             </w:r>
             <w:r>
               <w:rPr>
@@ -536,7 +534,7 @@
               <w:lang w:eastAsia="fr-FR"/>
             </w:rPr>
           </w:pPr>
-          <w:hyperlink w:anchor="_Toc176710202" w:history="1">
+          <w:hyperlink w:anchor="_Toc176722766" w:history="1">
             <w:r>
               <w:rPr>
                 <w:rStyle w:val="Lienhypertexte"/>
@@ -580,7 +578,7 @@
                 <w:noProof/>
                 <w:webHidden/>
               </w:rPr>
-              <w:instrText xml:space="preserve"> PAGEREF _Toc176710202 \h </w:instrText>
+              <w:instrText xml:space="preserve"> PAGEREF _Toc176722766 \h </w:instrText>
             </w:r>
             <w:r>
               <w:rPr>
@@ -626,7 +624,7 @@
               <w:lang w:eastAsia="fr-FR"/>
             </w:rPr>
           </w:pPr>
-          <w:hyperlink w:anchor="_Toc176710203" w:history="1">
+          <w:hyperlink w:anchor="_Toc176722767" w:history="1">
             <w:r>
               <w:rPr>
                 <w:rStyle w:val="Lienhypertexte"/>
@@ -670,7 +668,7 @@
                 <w:noProof/>
                 <w:webHidden/>
               </w:rPr>
-              <w:instrText xml:space="preserve"> PAGEREF _Toc176710203 \h </w:instrText>
+              <w:instrText xml:space="preserve"> PAGEREF _Toc176722767 \h </w:instrText>
             </w:r>
             <w:r>
               <w:rPr>
@@ -716,7 +714,7 @@
               <w:lang w:eastAsia="fr-FR"/>
             </w:rPr>
           </w:pPr>
-          <w:hyperlink w:anchor="_Toc176710204" w:history="1">
+          <w:hyperlink w:anchor="_Toc176722768" w:history="1">
             <w:r>
               <w:rPr>
                 <w:rStyle w:val="Lienhypertexte"/>
@@ -760,7 +758,7 @@
                 <w:noProof/>
                 <w:webHidden/>
               </w:rPr>
-              <w:instrText xml:space="preserve"> PAGEREF _Toc176710204 \h </w:instrText>
+              <w:instrText xml:space="preserve"> PAGEREF _Toc176722768 \h </w:instrText>
             </w:r>
             <w:r>
               <w:rPr>
@@ -806,7 +804,7 @@
               <w:lang w:eastAsia="fr-FR"/>
             </w:rPr>
           </w:pPr>
-          <w:hyperlink w:anchor="_Toc176710205" w:history="1">
+          <w:hyperlink w:anchor="_Toc176722769" w:history="1">
             <w:r>
               <w:rPr>
                 <w:rStyle w:val="Lienhypertexte"/>
@@ -850,7 +848,7 @@
                 <w:noProof/>
                 <w:webHidden/>
               </w:rPr>
-              <w:instrText xml:space="preserve"> PAGEREF _Toc176710205 \h </w:instrText>
+              <w:instrText xml:space="preserve"> PAGEREF _Toc176722769 \h </w:instrText>
             </w:r>
             <w:r>
               <w:rPr>
@@ -896,7 +894,7 @@
               <w:lang w:eastAsia="fr-FR"/>
             </w:rPr>
           </w:pPr>
-          <w:hyperlink w:anchor="_Toc176710206" w:history="1">
+          <w:hyperlink w:anchor="_Toc176722770" w:history="1">
             <w:r>
               <w:rPr>
                 <w:rStyle w:val="Lienhypertexte"/>
@@ -940,7 +938,7 @@
                 <w:noProof/>
                 <w:webHidden/>
               </w:rPr>
-              <w:instrText xml:space="preserve"> PAGEREF _Toc176710206 \h </w:instrText>
+              <w:instrText xml:space="preserve"> PAGEREF _Toc176722770 \h </w:instrText>
             </w:r>
             <w:r>
               <w:rPr>
@@ -986,7 +984,7 @@
               <w:lang w:eastAsia="fr-FR"/>
             </w:rPr>
           </w:pPr>
-          <w:hyperlink w:anchor="_Toc176710207" w:history="1">
+          <w:hyperlink w:anchor="_Toc176722771" w:history="1">
             <w:r>
               <w:rPr>
                 <w:rStyle w:val="Lienhypertexte"/>
@@ -1030,7 +1028,7 @@
                 <w:noProof/>
                 <w:webHidden/>
               </w:rPr>
-              <w:instrText xml:space="preserve"> PAGEREF _Toc176710207 \h </w:instrText>
+              <w:instrText xml:space="preserve"> PAGEREF _Toc176722771 \h </w:instrText>
             </w:r>
             <w:r>
               <w:rPr>
@@ -1076,7 +1074,7 @@
               <w:lang w:eastAsia="fr-FR"/>
             </w:rPr>
           </w:pPr>
-          <w:hyperlink w:anchor="_Toc176710208" w:history="1">
+          <w:hyperlink w:anchor="_Toc176722772" w:history="1">
             <w:r>
               <w:rPr>
                 <w:rStyle w:val="Lienhypertexte"/>
@@ -1120,7 +1118,7 @@
                 <w:noProof/>
                 <w:webHidden/>
               </w:rPr>
-              <w:instrText xml:space="preserve"> PAGEREF _Toc176710208 \h </w:instrText>
+              <w:instrText xml:space="preserve"> PAGEREF _Toc176722772 \h </w:instrText>
             </w:r>
             <w:r>
               <w:rPr>
@@ -1166,7 +1164,7 @@
               <w:lang w:eastAsia="fr-FR"/>
             </w:rPr>
           </w:pPr>
-          <w:hyperlink w:anchor="_Toc176710209" w:history="1">
+          <w:hyperlink w:anchor="_Toc176722773" w:history="1">
             <w:r>
               <w:rPr>
                 <w:rStyle w:val="Lienhypertexte"/>
@@ -1210,7 +1208,7 @@
                 <w:noProof/>
                 <w:webHidden/>
               </w:rPr>
-              <w:instrText xml:space="preserve"> PAGEREF _Toc176710209 \h </w:instrText>
+              <w:instrText xml:space="preserve"> PAGEREF _Toc176722773 \h </w:instrText>
             </w:r>
             <w:r>
               <w:rPr>
@@ -1256,7 +1254,7 @@
               <w:lang w:eastAsia="fr-FR"/>
             </w:rPr>
           </w:pPr>
-          <w:hyperlink w:anchor="_Toc176710210" w:history="1">
+          <w:hyperlink w:anchor="_Toc176722774" w:history="1">
             <w:r>
               <w:rPr>
                 <w:rStyle w:val="Lienhypertexte"/>
@@ -1300,7 +1298,7 @@
                 <w:noProof/>
                 <w:webHidden/>
               </w:rPr>
-              <w:instrText xml:space="preserve"> PAGEREF _Toc176710210 \h </w:instrText>
+              <w:instrText xml:space="preserve"> PAGEREF _Toc176722774 \h </w:instrText>
             </w:r>
             <w:r>
               <w:rPr>
@@ -1346,7 +1344,7 @@
               <w:lang w:eastAsia="fr-FR"/>
             </w:rPr>
           </w:pPr>
-          <w:hyperlink w:anchor="_Toc176710211" w:history="1">
+          <w:hyperlink w:anchor="_Toc176722775" w:history="1">
             <w:r>
               <w:rPr>
                 <w:rStyle w:val="Lienhypertexte"/>
@@ -1390,7 +1388,7 @@
                 <w:noProof/>
                 <w:webHidden/>
               </w:rPr>
-              <w:instrText xml:space="preserve"> PAGEREF _Toc176710211 \h </w:instrText>
+              <w:instrText xml:space="preserve"> PAGEREF _Toc176722775 \h </w:instrText>
             </w:r>
             <w:r>
               <w:rPr>
@@ -1436,7 +1434,7 @@
               <w:lang w:eastAsia="fr-FR"/>
             </w:rPr>
           </w:pPr>
-          <w:hyperlink w:anchor="_Toc176710212" w:history="1">
+          <w:hyperlink w:anchor="_Toc176722776" w:history="1">
             <w:r>
               <w:rPr>
                 <w:rStyle w:val="Lienhypertexte"/>
@@ -1480,7 +1478,7 @@
                 <w:noProof/>
                 <w:webHidden/>
               </w:rPr>
-              <w:instrText xml:space="preserve"> PAGEREF _Toc176710212 \h </w:instrText>
+              <w:instrText xml:space="preserve"> PAGEREF _Toc176722776 \h </w:instrText>
             </w:r>
             <w:r>
               <w:rPr>
@@ -1526,7 +1524,7 @@
               <w:lang w:eastAsia="fr-FR"/>
             </w:rPr>
           </w:pPr>
-          <w:hyperlink w:anchor="_Toc176710213" w:history="1">
+          <w:hyperlink w:anchor="_Toc176722777" w:history="1">
             <w:r>
               <w:rPr>
                 <w:rStyle w:val="Lienhypertexte"/>
@@ -1570,7 +1568,7 @@
                 <w:noProof/>
                 <w:webHidden/>
               </w:rPr>
-              <w:instrText xml:space="preserve"> PAGEREF _Toc176710213 \h </w:instrText>
+              <w:instrText xml:space="preserve"> PAGEREF _Toc176722777 \h </w:instrText>
             </w:r>
             <w:r>
               <w:rPr>
@@ -1616,7 +1614,7 @@
               <w:lang w:eastAsia="fr-FR"/>
             </w:rPr>
           </w:pPr>
-          <w:hyperlink w:anchor="_Toc176710214" w:history="1">
+          <w:hyperlink w:anchor="_Toc176722778" w:history="1">
             <w:r>
               <w:rPr>
                 <w:rStyle w:val="Lienhypertexte"/>
@@ -1660,7 +1658,7 @@
                 <w:noProof/>
                 <w:webHidden/>
               </w:rPr>
-              <w:instrText xml:space="preserve"> PAGEREF _Toc176710214 \h </w:instrText>
+              <w:instrText xml:space="preserve"> PAGEREF _Toc176722778 \h </w:instrText>
             </w:r>
             <w:r>
               <w:rPr>
@@ -1706,7 +1704,7 @@
               <w:lang w:eastAsia="fr-FR"/>
             </w:rPr>
           </w:pPr>
-          <w:hyperlink w:anchor="_Toc176710215" w:history="1">
+          <w:hyperlink w:anchor="_Toc176722779" w:history="1">
             <w:r>
               <w:rPr>
                 <w:rStyle w:val="Lienhypertexte"/>
@@ -1750,7 +1748,7 @@
                 <w:noProof/>
                 <w:webHidden/>
               </w:rPr>
-              <w:instrText xml:space="preserve"> PAGEREF _Toc176710215 \h </w:instrText>
+              <w:instrText xml:space="preserve"> PAGEREF _Toc176722779 \h </w:instrText>
             </w:r>
             <w:r>
               <w:rPr>
@@ -1796,7 +1794,7 @@
               <w:lang w:eastAsia="fr-FR"/>
             </w:rPr>
           </w:pPr>
-          <w:hyperlink w:anchor="_Toc176710216" w:history="1">
+          <w:hyperlink w:anchor="_Toc176722780" w:history="1">
             <w:r>
               <w:rPr>
                 <w:rStyle w:val="Lienhypertexte"/>
@@ -1840,7 +1838,7 @@
                 <w:noProof/>
                 <w:webHidden/>
               </w:rPr>
-              <w:instrText xml:space="preserve"> PAGEREF _Toc176710216 \h </w:instrText>
+              <w:instrText xml:space="preserve"> PAGEREF _Toc176722780 \h </w:instrText>
             </w:r>
             <w:r>
               <w:rPr>
@@ -1886,7 +1884,7 @@
               <w:lang w:eastAsia="fr-FR"/>
             </w:rPr>
           </w:pPr>
-          <w:hyperlink w:anchor="_Toc176710217" w:history="1">
+          <w:hyperlink w:anchor="_Toc176722781" w:history="1">
             <w:r>
               <w:rPr>
                 <w:rStyle w:val="Lienhypertexte"/>
@@ -1909,7 +1907,7 @@
                 <w:rStyle w:val="Lienhypertexte"/>
                 <w:noProof/>
               </w:rPr>
-              <w:t>Création des couleurs</w:t>
+              <w:t>Création ou modification des couleurs</w:t>
             </w:r>
             <w:r>
               <w:rPr>
@@ -1930,7 +1928,7 @@
                 <w:noProof/>
                 <w:webHidden/>
               </w:rPr>
-              <w:instrText xml:space="preserve"> PAGEREF _Toc176710217 \h </w:instrText>
+              <w:instrText xml:space="preserve"> PAGEREF _Toc176722781 \h </w:instrText>
             </w:r>
             <w:r>
               <w:rPr>
@@ -1976,7 +1974,7 @@
               <w:lang w:eastAsia="fr-FR"/>
             </w:rPr>
           </w:pPr>
-          <w:hyperlink w:anchor="_Toc176710218" w:history="1">
+          <w:hyperlink w:anchor="_Toc176722782" w:history="1">
             <w:r>
               <w:rPr>
                 <w:rStyle w:val="Lienhypertexte"/>
@@ -1999,7 +1997,21 @@
                 <w:rStyle w:val="Lienhypertexte"/>
                 <w:noProof/>
               </w:rPr>
-              <w:t>Création des symboles monétaire</w:t>
+              <w:t>Création des symbol</w:t>
+            </w:r>
+            <w:r>
+              <w:rPr>
+                <w:rStyle w:val="Lienhypertexte"/>
+                <w:noProof/>
+              </w:rPr>
+              <w:t>e</w:t>
+            </w:r>
+            <w:r>
+              <w:rPr>
+                <w:rStyle w:val="Lienhypertexte"/>
+                <w:noProof/>
+              </w:rPr>
+              <w:t>s monétaire</w:t>
             </w:r>
             <w:r>
               <w:rPr>
@@ -2020,7 +2032,7 @@
                 <w:noProof/>
                 <w:webHidden/>
               </w:rPr>
-              <w:instrText xml:space="preserve"> PAGEREF _Toc176710218 \h </w:instrText>
+              <w:instrText xml:space="preserve"> PAGEREF _Toc176722782 \h </w:instrText>
             </w:r>
             <w:r>
               <w:rPr>
@@ -2040,7 +2052,7 @@
                 <w:noProof/>
                 <w:webHidden/>
               </w:rPr>
-              <w:t>20</w:t>
+              <w:t>21</w:t>
             </w:r>
             <w:r>
               <w:rPr>
@@ -2066,7 +2078,7 @@
               <w:lang w:eastAsia="fr-FR"/>
             </w:rPr>
           </w:pPr>
-          <w:hyperlink w:anchor="_Toc176710219" w:history="1">
+          <w:hyperlink w:anchor="_Toc176722783" w:history="1">
             <w:r>
               <w:rPr>
                 <w:rStyle w:val="Lienhypertexte"/>
@@ -2110,7 +2122,7 @@
                 <w:noProof/>
                 <w:webHidden/>
               </w:rPr>
-              <w:instrText xml:space="preserve"> PAGEREF _Toc176710219 \h </w:instrText>
+              <w:instrText xml:space="preserve"> PAGEREF _Toc176722783 \h </w:instrText>
             </w:r>
             <w:r>
               <w:rPr>
@@ -2130,7 +2142,7 @@
                 <w:noProof/>
                 <w:webHidden/>
               </w:rPr>
-              <w:t>20</w:t>
+              <w:t>21</w:t>
             </w:r>
             <w:r>
               <w:rPr>
@@ -2156,7 +2168,7 @@
               <w:lang w:eastAsia="fr-FR"/>
             </w:rPr>
           </w:pPr>
-          <w:hyperlink w:anchor="_Toc176710220" w:history="1">
+          <w:hyperlink w:anchor="_Toc176722784" w:history="1">
             <w:r>
               <w:rPr>
                 <w:rStyle w:val="Lienhypertexte"/>
@@ -2200,7 +2212,7 @@
                 <w:noProof/>
                 <w:webHidden/>
               </w:rPr>
-              <w:instrText xml:space="preserve"> PAGEREF _Toc176710220 \h </w:instrText>
+              <w:instrText xml:space="preserve"> PAGEREF _Toc176722784 \h </w:instrText>
             </w:r>
             <w:r>
               <w:rPr>
@@ -2220,7 +2232,7 @@
                 <w:noProof/>
                 <w:webHidden/>
               </w:rPr>
-              <w:t>20</w:t>
+              <w:t>21</w:t>
             </w:r>
             <w:r>
               <w:rPr>
@@ -2246,7 +2258,7 @@
               <w:lang w:eastAsia="fr-FR"/>
             </w:rPr>
           </w:pPr>
-          <w:hyperlink w:anchor="_Toc176710221" w:history="1">
+          <w:hyperlink w:anchor="_Toc176722785" w:history="1">
             <w:r>
               <w:rPr>
                 <w:rStyle w:val="Lienhypertexte"/>
@@ -2290,7 +2302,7 @@
                 <w:noProof/>
                 <w:webHidden/>
               </w:rPr>
-              <w:instrText xml:space="preserve"> PAGEREF _Toc176710221 \h </w:instrText>
+              <w:instrText xml:space="preserve"> PAGEREF _Toc176722785 \h </w:instrText>
             </w:r>
             <w:r>
               <w:rPr>
@@ -2310,7 +2322,7 @@
                 <w:noProof/>
                 <w:webHidden/>
               </w:rPr>
-              <w:t>20</w:t>
+              <w:t>21</w:t>
             </w:r>
             <w:r>
               <w:rPr>
@@ -2336,7 +2348,7 @@
               <w:lang w:eastAsia="fr-FR"/>
             </w:rPr>
           </w:pPr>
-          <w:hyperlink w:anchor="_Toc176710222" w:history="1">
+          <w:hyperlink w:anchor="_Toc176722786" w:history="1">
             <w:r>
               <w:rPr>
                 <w:rStyle w:val="Lienhypertexte"/>
@@ -2380,7 +2392,7 @@
                 <w:noProof/>
                 <w:webHidden/>
               </w:rPr>
-              <w:instrText xml:space="preserve"> PAGEREF _Toc176710222 \h </w:instrText>
+              <w:instrText xml:space="preserve"> PAGEREF _Toc176722786 \h </w:instrText>
             </w:r>
             <w:r>
               <w:rPr>
@@ -2400,7 +2412,7 @@
                 <w:noProof/>
                 <w:webHidden/>
               </w:rPr>
-              <w:t>20</w:t>
+              <w:t>21</w:t>
             </w:r>
             <w:r>
               <w:rPr>
@@ -2426,7 +2438,7 @@
               <w:lang w:eastAsia="fr-FR"/>
             </w:rPr>
           </w:pPr>
-          <w:hyperlink w:anchor="_Toc176710223" w:history="1">
+          <w:hyperlink w:anchor="_Toc176722787" w:history="1">
             <w:r>
               <w:rPr>
                 <w:rStyle w:val="Lienhypertexte"/>
@@ -2470,7 +2482,7 @@
                 <w:noProof/>
                 <w:webHidden/>
               </w:rPr>
-              <w:instrText xml:space="preserve"> PAGEREF _Toc176710223 \h </w:instrText>
+              <w:instrText xml:space="preserve"> PAGEREF _Toc176722787 \h </w:instrText>
             </w:r>
             <w:r>
               <w:rPr>
@@ -2490,7 +2502,7 @@
                 <w:noProof/>
                 <w:webHidden/>
               </w:rPr>
-              <w:t>20</w:t>
+              <w:t>21</w:t>
             </w:r>
             <w:r>
               <w:rPr>
@@ -2535,7 +2547,7 @@
           <w:numId w:val="7"/>
         </w:numPr>
       </w:pPr>
-      <w:bookmarkStart w:id="1" w:name="_Toc176710198"/>
+      <w:bookmarkStart w:id="1" w:name="_Toc176722762"/>
       <w:r>
         <w:lastRenderedPageBreak/>
         <w:t>Introduction</w:t>
@@ -2543,7 +2555,6 @@
       <w:bookmarkEnd w:id="1"/>
     </w:p>
     <w:p>
-      <w:proofErr w:type="spellStart"/>
       <w:r>
         <w:rPr>
           <w:b/>
@@ -2551,7 +2562,6 @@
         </w:rPr>
         <w:t>MyExpenses</w:t>
       </w:r>
-      <w:proofErr w:type="spellEnd"/>
       <w:r>
         <w:t xml:space="preserve"> est une application intuitive conçue pour simplifier la gestion de vos finances personnelles au quotidien. Elle vous permet de suivre vos dépenses en temps réel, d'analyser vos habitudes de consommation, et d'anticiper le solde restant sur vos comptes bancaires avant même que </w:t>
       </w:r>
@@ -2571,7 +2581,6 @@
       <w:r>
         <w:t xml:space="preserve">Avec </w:t>
       </w:r>
-      <w:proofErr w:type="spellStart"/>
       <w:r>
         <w:rPr>
           <w:b/>
@@ -2579,7 +2588,6 @@
         </w:rPr>
         <w:t>MyExpenses</w:t>
       </w:r>
-      <w:proofErr w:type="spellEnd"/>
       <w:r>
         <w:t>, bénéficiez également de :</w:t>
       </w:r>
@@ -2605,15 +2613,7 @@
         </w:numPr>
       </w:pPr>
       <w:r>
-        <w:t xml:space="preserve">Sécurité optimale : Toutes vos données sont stockées localement sur votre appareil, évitant ainsi les </w:t>
-      </w:r>
-      <w:proofErr w:type="gramStart"/>
-      <w:r>
-        <w:t>risques potentiels</w:t>
-      </w:r>
-      <w:proofErr w:type="gramEnd"/>
-      <w:r>
-        <w:t xml:space="preserve"> de piratage bancaire. Vos informations financières restent toujours sous votre contrôle.</w:t>
+        <w:t>Sécurité optimale : Toutes vos données sont stockées localement sur votre appareil, évitant ainsi les risques potentiels de piratage bancaire. Vos informations financières restent toujours sous votre contrôle.</w:t>
       </w:r>
     </w:p>
     <w:p>
@@ -2627,7 +2627,6 @@
       <w:r>
         <w:t xml:space="preserve">Sauvegarde et utilisation multi-appareils : Vous avez la possibilité de sauvegarder vos données sur Dropbox, vous permettant ainsi de synchroniser vos informations et d'utiliser </w:t>
       </w:r>
-      <w:proofErr w:type="spellStart"/>
       <w:r>
         <w:rPr>
           <w:b/>
@@ -2635,7 +2634,6 @@
         </w:rPr>
         <w:t>MyExpenses</w:t>
       </w:r>
-      <w:proofErr w:type="spellEnd"/>
       <w:r>
         <w:t xml:space="preserve"> sur plusieurs appareils en toute simplicité.</w:t>
       </w:r>
@@ -2644,7 +2642,6 @@
       <w:r>
         <w:t xml:space="preserve">En choisissant </w:t>
       </w:r>
-      <w:proofErr w:type="spellStart"/>
       <w:r>
         <w:rPr>
           <w:b/>
@@ -2652,7 +2649,6 @@
         </w:rPr>
         <w:t>MyExpenses</w:t>
       </w:r>
-      <w:proofErr w:type="spellEnd"/>
       <w:r>
         <w:t>, vous optez pour un outil complet et sécurisé qui vous aide à gérer vos finances de manière efficace, en gardant le contrôle total de vos données tout en profitant d'une flexibilité d'utilisation sur tous vos appareils.</w:t>
       </w:r>
@@ -2670,7 +2666,7 @@
           <w:numId w:val="7"/>
         </w:numPr>
       </w:pPr>
-      <w:bookmarkStart w:id="2" w:name="_Toc176710199"/>
+      <w:bookmarkStart w:id="2" w:name="_Toc176722763"/>
       <w:r>
         <w:lastRenderedPageBreak/>
         <w:t>Premiers Pas</w:t>
@@ -2688,7 +2684,7 @@
           <w:rFonts w:ascii="Times New Roman" w:hAnsi="Times New Roman" w:cs="Times New Roman"/>
         </w:rPr>
       </w:pPr>
-      <w:bookmarkStart w:id="3" w:name="_Toc176710200"/>
+      <w:bookmarkStart w:id="3" w:name="_Toc176722764"/>
       <w:r>
         <w:t>Téléchargement</w:t>
       </w:r>
@@ -2715,7 +2711,6 @@
         <w:br/>
         <w:t xml:space="preserve">Téléchargez </w:t>
       </w:r>
-      <w:proofErr w:type="spellStart"/>
       <w:r>
         <w:rPr>
           <w:rStyle w:val="lev"/>
@@ -2723,7 +2718,6 @@
         </w:rPr>
         <w:t>MyExpenses</w:t>
       </w:r>
-      <w:proofErr w:type="spellEnd"/>
       <w:r>
         <w:rPr>
           <w:rFonts w:ascii="Calibri" w:hAnsi="Calibri" w:cs="Calibri"/>
@@ -2743,21 +2737,7 @@
         <w:rPr>
           <w:rFonts w:ascii="Calibri" w:hAnsi="Calibri" w:cs="Calibri"/>
         </w:rPr>
-        <w:t xml:space="preserve">. Assurez-vous de choisir la version appropriée pour votre appareil (Windows, </w:t>
-      </w:r>
-      <w:proofErr w:type="spellStart"/>
-      <w:r>
-        <w:rPr>
-          <w:rFonts w:ascii="Calibri" w:hAnsi="Calibri" w:cs="Calibri"/>
-        </w:rPr>
-        <w:t>macOS</w:t>
-      </w:r>
-      <w:proofErr w:type="spellEnd"/>
-      <w:r>
-        <w:rPr>
-          <w:rFonts w:ascii="Calibri" w:hAnsi="Calibri" w:cs="Calibri"/>
-        </w:rPr>
-        <w:t>, iOS, Android, etc.).</w:t>
+        <w:t>. Assurez-vous de choisir la version appropriée pour votre appareil (Windows, macOS, iOS, Android, etc.).</w:t>
       </w:r>
     </w:p>
     <w:p>
@@ -2790,7 +2770,7 @@
           <w:numId w:val="8"/>
         </w:numPr>
       </w:pPr>
-      <w:bookmarkStart w:id="4" w:name="_Toc176710201"/>
+      <w:bookmarkStart w:id="4" w:name="_Toc176722765"/>
       <w:r>
         <w:t>Installation</w:t>
       </w:r>
@@ -2839,7 +2819,6 @@
         <w:br/>
         <w:t xml:space="preserve">Double-cliquez sur le fichier pour lancer le processus d'installation. Suivez les instructions à l'écran pour installer </w:t>
       </w:r>
-      <w:proofErr w:type="spellStart"/>
       <w:r>
         <w:rPr>
           <w:rStyle w:val="lev"/>
@@ -2847,7 +2826,6 @@
         </w:rPr>
         <w:t>MyExpenses</w:t>
       </w:r>
-      <w:proofErr w:type="spellEnd"/>
       <w:r>
         <w:rPr>
           <w:rFonts w:ascii="Calibri" w:hAnsi="Calibri" w:cs="Calibri"/>
@@ -2876,7 +2854,6 @@
         <w:br/>
         <w:t xml:space="preserve">Une fois l'installation terminée, vous aurez la possibilité de lancer </w:t>
       </w:r>
-      <w:proofErr w:type="spellStart"/>
       <w:r>
         <w:rPr>
           <w:rStyle w:val="lev"/>
@@ -2884,7 +2861,6 @@
         </w:rPr>
         <w:t>MyExpenses</w:t>
       </w:r>
-      <w:proofErr w:type="spellEnd"/>
       <w:r>
         <w:rPr>
           <w:rFonts w:ascii="Calibri" w:hAnsi="Calibri" w:cs="Calibri"/>
@@ -2916,7 +2892,7 @@
         </w:numPr>
         <w:spacing w:line="360" w:lineRule="auto"/>
       </w:pPr>
-      <w:bookmarkStart w:id="5" w:name="_Toc176710202"/>
+      <w:bookmarkStart w:id="5" w:name="_Toc176722766"/>
       <w:r>
         <w:lastRenderedPageBreak/>
         <w:t>Configuration initiale</w:t>
@@ -2931,7 +2907,7 @@
           <w:numId w:val="11"/>
         </w:numPr>
       </w:pPr>
-      <w:bookmarkStart w:id="6" w:name="_Toc176710203"/>
+      <w:bookmarkStart w:id="6" w:name="_Toc176722767"/>
       <w:r>
         <w:t>Paramétrage initial</w:t>
       </w:r>
@@ -3205,7 +3181,7 @@
         </w:numPr>
         <w:spacing w:line="360" w:lineRule="auto"/>
       </w:pPr>
-      <w:bookmarkStart w:id="7" w:name="_Toc176710204"/>
+      <w:bookmarkStart w:id="7" w:name="_Toc176722768"/>
       <w:r>
         <w:lastRenderedPageBreak/>
         <w:t xml:space="preserve">Modification du </w:t>
@@ -3752,21 +3728,7 @@
           <w:rPr>
             <w:rStyle w:val="Lienhypertexte"/>
           </w:rPr>
-          <w:t>"Choix de la langue</w:t>
-        </w:r>
-        <w:proofErr w:type="gramStart"/>
-        <w:r>
-          <w:rPr>
-            <w:rStyle w:val="Lienhypertexte"/>
-          </w:rPr>
-          <w:t>"(</w:t>
-        </w:r>
-        <w:proofErr w:type="gramEnd"/>
-        <w:r>
-          <w:rPr>
-            <w:rStyle w:val="Lienhypertexte"/>
-          </w:rPr>
-          <w:t>1)</w:t>
+          <w:t>"Choix de la langue"(1)</w:t>
         </w:r>
       </w:hyperlink>
       <w:r>
@@ -3782,21 +3744,7 @@
           <w:rPr>
             <w:rStyle w:val="Lienhypertexte"/>
           </w:rPr>
-          <w:t>"Choix du format de l'heure</w:t>
-        </w:r>
-        <w:proofErr w:type="gramStart"/>
-        <w:r>
-          <w:rPr>
-            <w:rStyle w:val="Lienhypertexte"/>
-          </w:rPr>
-          <w:t>"(</w:t>
-        </w:r>
-        <w:proofErr w:type="gramEnd"/>
-        <w:r>
-          <w:rPr>
-            <w:rStyle w:val="Lienhypertexte"/>
-          </w:rPr>
-          <w:t>2)</w:t>
+          <w:t>"Choix du format de l'heure"(2)</w:t>
         </w:r>
       </w:hyperlink>
       <w:r>
@@ -3812,21 +3760,7 @@
           <w:rPr>
             <w:rStyle w:val="Lienhypertexte"/>
           </w:rPr>
-          <w:t>"Sauvegarder</w:t>
-        </w:r>
-        <w:proofErr w:type="gramStart"/>
-        <w:r>
-          <w:rPr>
-            <w:rStyle w:val="Lienhypertexte"/>
-          </w:rPr>
-          <w:t>"(</w:t>
-        </w:r>
-        <w:proofErr w:type="gramEnd"/>
-        <w:r>
-          <w:rPr>
-            <w:rStyle w:val="Lienhypertexte"/>
-          </w:rPr>
-          <w:t>3)</w:t>
+          <w:t>"Sauvegarder"(3)</w:t>
         </w:r>
       </w:hyperlink>
       <w:r>
@@ -3850,7 +3784,7 @@
         </w:numPr>
         <w:spacing w:line="360" w:lineRule="auto"/>
       </w:pPr>
-      <w:bookmarkStart w:id="9" w:name="_Toc176710205"/>
+      <w:bookmarkStart w:id="9" w:name="_Toc176722769"/>
       <w:r>
         <w:lastRenderedPageBreak/>
         <w:t>Modification du Thème</w:t>
@@ -7346,7 +7280,7 @@
         </w:numPr>
         <w:spacing w:line="360" w:lineRule="auto"/>
       </w:pPr>
-      <w:bookmarkStart w:id="11" w:name="_Toc176710206"/>
+      <w:bookmarkStart w:id="11" w:name="_Toc176722770"/>
       <w:r>
         <w:lastRenderedPageBreak/>
         <w:t>Création de compte</w:t>
@@ -7362,7 +7296,7 @@
         </w:numPr>
       </w:pPr>
       <w:bookmarkStart w:id="12" w:name="_Présentation_des_boutons_2"/>
-      <w:bookmarkStart w:id="13" w:name="_Toc176710207"/>
+      <w:bookmarkStart w:id="13" w:name="_Toc176722771"/>
       <w:bookmarkEnd w:id="0"/>
       <w:bookmarkEnd w:id="12"/>
       <w:r>
@@ -8188,15 +8122,7 @@
               </w:numPr>
             </w:pPr>
             <w:r>
-              <w:t xml:space="preserve">Affichage de </w:t>
-            </w:r>
-            <w:proofErr w:type="gramStart"/>
-            <w:r>
-              <w:t>tous les comptes stockée</w:t>
-            </w:r>
-            <w:proofErr w:type="gramEnd"/>
-            <w:r>
-              <w:t xml:space="preserve"> en local</w:t>
+              <w:t>Affichage de tous les comptes stockée en local</w:t>
             </w:r>
           </w:p>
         </w:tc>
@@ -8254,7 +8180,7 @@
         </w:numPr>
         <w:spacing w:line="360" w:lineRule="auto"/>
       </w:pPr>
-      <w:bookmarkStart w:id="14" w:name="_Toc176710208"/>
+      <w:bookmarkStart w:id="14" w:name="_Toc176722772"/>
       <w:r>
         <w:t>Utilisation</w:t>
       </w:r>
@@ -9158,7 +9084,7 @@
         </w:numPr>
         <w:spacing w:line="360" w:lineRule="auto"/>
       </w:pPr>
-      <w:bookmarkStart w:id="17" w:name="_Toc176710209"/>
+      <w:bookmarkStart w:id="17" w:name="_Toc176722773"/>
       <w:r>
         <w:lastRenderedPageBreak/>
         <w:t>Maintenance</w:t>
@@ -9213,7 +9139,7 @@
         </w:numPr>
         <w:spacing w:line="360" w:lineRule="auto"/>
       </w:pPr>
-      <w:bookmarkStart w:id="18" w:name="_Toc176710210"/>
+      <w:bookmarkStart w:id="18" w:name="_Toc176722774"/>
       <w:r>
         <w:lastRenderedPageBreak/>
         <w:t>Utilisation du compte</w:t>
@@ -9229,7 +9155,7 @@
         </w:numPr>
       </w:pPr>
       <w:bookmarkStart w:id="19" w:name="_Présentation_de_l’interface"/>
-      <w:bookmarkStart w:id="20" w:name="_Toc176710211"/>
+      <w:bookmarkStart w:id="20" w:name="_Toc176722775"/>
       <w:bookmarkEnd w:id="19"/>
       <w:r>
         <w:rPr>
@@ -9954,7 +9880,7 @@
           <w:numId w:val="42"/>
         </w:numPr>
       </w:pPr>
-      <w:bookmarkStart w:id="21" w:name="_Toc176710212"/>
+      <w:bookmarkStart w:id="21" w:name="_Toc176722776"/>
       <w:r>
         <w:lastRenderedPageBreak/>
         <w:t>Présentation des actions</w:t>
@@ -10192,22 +10118,10 @@
           <w:b/>
           <w:bCs/>
         </w:rPr>
-        <w:t> </w:t>
-      </w:r>
-      <w:proofErr w:type="gramStart"/>
-      <w:r>
-        <w:rPr>
-          <w:b/>
-          <w:bCs/>
-        </w:rPr>
-        <w:t>»</w:t>
-      </w:r>
-      <w:r>
-        <w:t>:</w:t>
-      </w:r>
-      <w:proofErr w:type="gramEnd"/>
-      <w:r>
-        <w:t xml:space="preserve"> Permet d’enregistrer des dépenses récurrentes (mensuelles, etc.).</w:t>
+        <w:t> »</w:t>
+      </w:r>
+      <w:r>
+        <w:t>: Permet d’enregistrer des dépenses récurrentes (mensuelles, etc.).</w:t>
       </w:r>
     </w:p>
     <w:p>
@@ -10308,7 +10222,7 @@
       <w:r>
         <w:br w:type="page"/>
       </w:r>
-      <w:bookmarkStart w:id="22" w:name="_Toc176710213"/>
+      <w:bookmarkStart w:id="22" w:name="_Toc176722777"/>
       <w:r>
         <w:lastRenderedPageBreak/>
         <w:t>Création</w:t>
@@ -10323,15 +10237,7 @@
     </w:p>
     <w:p>
       <w:r>
-        <w:t xml:space="preserve">Pour créer votre sous-compte, </w:t>
-      </w:r>
-      <w:proofErr w:type="gramStart"/>
-      <w:r>
-        <w:t>comme par exemple</w:t>
-      </w:r>
-      <w:proofErr w:type="gramEnd"/>
-      <w:r>
-        <w:t xml:space="preserve"> un compte de dépôt, cliquez sur le bouton </w:t>
+        <w:t xml:space="preserve">Pour créer votre sous-compte, comme par exemple un compte de dépôt, cliquez sur le bouton </w:t>
       </w:r>
       <w:hyperlink w:anchor="_Présentation_de_l’interface" w:history="1">
         <w:r>
@@ -10631,7 +10537,7 @@
         <w:spacing w:line="360" w:lineRule="auto"/>
       </w:pPr>
       <w:bookmarkStart w:id="23" w:name="_Création_d’un_type"/>
-      <w:bookmarkStart w:id="24" w:name="_Toc176710214"/>
+      <w:bookmarkStart w:id="24" w:name="_Toc176722778"/>
       <w:bookmarkEnd w:id="23"/>
       <w:r>
         <w:lastRenderedPageBreak/>
@@ -10832,7 +10738,7 @@
         </w:numPr>
         <w:spacing w:line="360" w:lineRule="auto"/>
       </w:pPr>
-      <w:bookmarkStart w:id="25" w:name="_Toc176710215"/>
+      <w:bookmarkStart w:id="25" w:name="_Toc176722779"/>
       <w:r>
         <w:lastRenderedPageBreak/>
         <w:t>Création</w:t>
@@ -11114,7 +11020,7 @@
         </w:numPr>
         <w:spacing w:line="360" w:lineRule="auto"/>
       </w:pPr>
-      <w:bookmarkStart w:id="26" w:name="_Toc176710216"/>
+      <w:bookmarkStart w:id="26" w:name="_Toc176722780"/>
       <w:r>
         <w:lastRenderedPageBreak/>
         <w:t>Création</w:t>
@@ -11329,18 +11235,10 @@
         <w:t xml:space="preserve">Si votre emplacement est légèrement décalé, vous pouvez cliquer sur la carte et sélectionner </w:t>
       </w:r>
       <w:r>
-        <w:t xml:space="preserve">          </w:t>
-      </w:r>
-      <w:proofErr w:type="gramStart"/>
-      <w:r>
-        <w:t xml:space="preserve">   </w:t>
-      </w:r>
-      <w:r>
-        <w:t>«</w:t>
-      </w:r>
-      <w:proofErr w:type="gramEnd"/>
-      <w:r>
-        <w:t xml:space="preserve"> Valider le nouveau point » pour mettre à jour automatiquement les paramètres.</w:t>
+        <w:t xml:space="preserve">             </w:t>
+      </w:r>
+      <w:r>
+        <w:t>« Valider le nouveau point » pour mettre à jour automatiquement les paramètres.</w:t>
       </w:r>
     </w:p>
     <w:p>
@@ -11355,21 +11253,13 @@
     </w:p>
     <w:p>
       <w:r>
-        <w:t>Une fois tous les paramètres effectués et les champs remplis, il vous suffira de cliquer sur le bouton</w:t>
-      </w:r>
-      <w:proofErr w:type="gramStart"/>
-      <w:r>
-        <w:t xml:space="preserve"> </w:t>
+        <w:t xml:space="preserve">Une fois tous les paramètres effectués et les champs remplis, il vous suffira de cliquer sur le bouton </w:t>
       </w:r>
       <w:r>
         <w:t xml:space="preserve">  </w:t>
       </w:r>
       <w:r>
-        <w:t>«</w:t>
-      </w:r>
-      <w:proofErr w:type="gramEnd"/>
-      <w:r>
-        <w:t xml:space="preserve"> Valider ».</w:t>
+        <w:t>« Valider ».</w:t>
       </w:r>
     </w:p>
     <w:p/>
@@ -11403,13 +11293,157 @@
         </w:numPr>
       </w:pPr>
       <w:bookmarkStart w:id="27" w:name="_Création_des_couleurs"/>
-      <w:bookmarkStart w:id="28" w:name="_Toc176710217"/>
+      <w:bookmarkStart w:id="28" w:name="_Toc176722781"/>
       <w:bookmarkEnd w:id="27"/>
       <w:r>
         <w:lastRenderedPageBreak/>
-        <w:t>Création des couleurs</w:t>
+        <w:t xml:space="preserve">Création </w:t>
+      </w:r>
+      <w:r>
+        <w:t xml:space="preserve">ou modification </w:t>
+      </w:r>
+      <w:r>
+        <w:t>des couleurs</w:t>
       </w:r>
       <w:bookmarkEnd w:id="28"/>
+    </w:p>
+    <w:p>
+      <w:pPr>
+        <w:spacing w:after="0"/>
+      </w:pPr>
+      <w:r>
+        <w:t xml:space="preserve">Pour crée une couleur, </w:t>
+      </w:r>
+      <w:r>
+        <w:t xml:space="preserve">accédez à l’action </w:t>
+      </w:r>
+      <w:hyperlink w:anchor="_Présentation_de_l’interface" w:history="1">
+        <w:r>
+          <w:rPr>
+            <w:rStyle w:val="Lienhypertexte"/>
+          </w:rPr>
+          <w:t>« </w:t>
+        </w:r>
+        <w:r>
+          <w:rPr>
+            <w:rStyle w:val="Lienhypertexte"/>
+            <w:b/>
+            <w:bCs/>
+          </w:rPr>
+          <w:t xml:space="preserve">Gestion des </w:t>
+        </w:r>
+        <w:r>
+          <w:rPr>
+            <w:rStyle w:val="Lienhypertexte"/>
+            <w:b/>
+            <w:bCs/>
+          </w:rPr>
+          <w:t>coule</w:t>
+        </w:r>
+        <w:r>
+          <w:rPr>
+            <w:rStyle w:val="Lienhypertexte"/>
+            <w:b/>
+            <w:bCs/>
+          </w:rPr>
+          <w:t>u</w:t>
+        </w:r>
+        <w:r>
+          <w:rPr>
+            <w:rStyle w:val="Lienhypertexte"/>
+            <w:b/>
+            <w:bCs/>
+          </w:rPr>
+          <w:t>rs</w:t>
+        </w:r>
+        <w:r>
+          <w:rPr>
+            <w:rStyle w:val="Lienhypertexte"/>
+            <w:b/>
+            <w:bCs/>
+          </w:rPr>
+          <w:t> »</w:t>
+        </w:r>
+      </w:hyperlink>
+      <w:r>
+        <w:t>.</w:t>
+      </w:r>
+    </w:p>
+    <w:p>
+      <w:r>
+        <w:t xml:space="preserve">L’interface affichera alors </w:t>
+      </w:r>
+      <w:r>
+        <w:t>toutes les couleurs déjà crée.</w:t>
+      </w:r>
+    </w:p>
+    <w:p>
+      <w:r>
+        <w:t>Pour ajouter le vôtre, cliquez sur le bouton « + » et renseignez son nom. Assurez-vous que ce nom est unique et n'existe pas déjà. Si c'est le cas, l'application vous en informera et affichera le nom en question.</w:t>
+      </w:r>
+    </w:p>
+    <w:p>
+      <w:r>
+        <w:rPr>
+          <w:noProof/>
+        </w:rPr>
+        <w:drawing>
+          <wp:inline distT="0" distB="0" distL="0" distR="0" wp14:anchorId="644FA91F" wp14:editId="6CDE6EF8">
+            <wp:extent cx="5760720" cy="3052445"/>
+            <wp:effectExtent l="0" t="0" r="0" b="0"/>
+            <wp:docPr id="340527880" name="Create color.png" descr="Une image contenant capture d’écran, texte, logiciel, Logiciel multimédia&#10;&#10;Description générée automatiquement"/>
+            <wp:cNvGraphicFramePr>
+              <a:graphicFrameLocks xmlns:a="http://schemas.openxmlformats.org/drawingml/2006/main" noChangeAspect="1"/>
+            </wp:cNvGraphicFramePr>
+            <a:graphic xmlns:a="http://schemas.openxmlformats.org/drawingml/2006/main">
+              <a:graphicData uri="http://schemas.openxmlformats.org/drawingml/2006/picture">
+                <pic:pic xmlns:pic="http://schemas.openxmlformats.org/drawingml/2006/picture">
+                  <pic:nvPicPr>
+                    <pic:cNvPr id="340527880" name="Create color.png" descr="Une image contenant capture d’écran, texte, logiciel, Logiciel multimédia&#10;&#10;Description générée automatiquement"/>
+                    <pic:cNvPicPr/>
+                  </pic:nvPicPr>
+                  <pic:blipFill>
+                    <a:blip r:link="rId40"/>
+                    <a:stretch>
+                      <a:fillRect/>
+                    </a:stretch>
+                  </pic:blipFill>
+                  <pic:spPr>
+                    <a:xfrm>
+                      <a:off x="0" y="0"/>
+                      <a:ext cx="5760720" cy="3052445"/>
+                    </a:xfrm>
+                    <a:prstGeom prst="rect">
+                      <a:avLst/>
+                    </a:prstGeom>
+                  </pic:spPr>
+                </pic:pic>
+              </a:graphicData>
+            </a:graphic>
+          </wp:inline>
+        </w:drawing>
+      </w:r>
+    </w:p>
+    <w:p>
+      <w:r>
+        <w:t>Pour modifier ou supprimer une couleur, cliquez sur la couleur concernée. Attention, si vous supprimez une couleur, toutes les catégories qui y sont associées seront également supprimées.</w:t>
+      </w:r>
+    </w:p>
+    <w:p>
+      <w:r>
+        <w:t xml:space="preserve">Attention, les couleurs créées par défaut ne peuvent </w:t>
+      </w:r>
+      <w:r>
+        <w:t>ni être modifiées</w:t>
+      </w:r>
+      <w:r>
+        <w:t xml:space="preserve"> ni supprimées. Si vous tentez de les modifier ou de les supprimer, un message s'affichera pour vous indiquer que cette action est impossible.</w:t>
+      </w:r>
+    </w:p>
+    <w:p>
+      <w:r>
+        <w:br w:type="page"/>
+      </w:r>
     </w:p>
     <w:p>
       <w:pPr>
@@ -11420,10 +11454,17 @@
         </w:numPr>
       </w:pPr>
       <w:bookmarkStart w:id="29" w:name="_Création_des_symbole"/>
-      <w:bookmarkStart w:id="30" w:name="_Toc176710218"/>
+      <w:bookmarkStart w:id="30" w:name="_Toc176722782"/>
       <w:bookmarkEnd w:id="29"/>
       <w:r>
-        <w:t xml:space="preserve">Création </w:t>
+        <w:lastRenderedPageBreak/>
+        <w:t>Création</w:t>
+      </w:r>
+      <w:r>
+        <w:t xml:space="preserve"> ou modification</w:t>
+      </w:r>
+      <w:r>
+        <w:t xml:space="preserve"> </w:t>
       </w:r>
       <w:r>
         <w:t>des symboles</w:t>
@@ -11433,6 +11474,7 @@
       </w:r>
       <w:bookmarkEnd w:id="30"/>
     </w:p>
+    <w:p/>
     <w:p>
       <w:pPr>
         <w:pStyle w:val="Titre5"/>
@@ -11441,7 +11483,7 @@
           <w:numId w:val="36"/>
         </w:numPr>
       </w:pPr>
-      <w:bookmarkStart w:id="31" w:name="_Toc176710219"/>
+      <w:bookmarkStart w:id="31" w:name="_Toc176722783"/>
       <w:r>
         <w:t xml:space="preserve">Création </w:t>
       </w:r>
@@ -11461,7 +11503,7 @@
           <w:numId w:val="36"/>
         </w:numPr>
       </w:pPr>
-      <w:bookmarkStart w:id="32" w:name="_Toc176710220"/>
+      <w:bookmarkStart w:id="32" w:name="_Toc176722784"/>
       <w:r>
         <w:t>Création des dépenses récurrente</w:t>
       </w:r>
@@ -11475,7 +11517,7 @@
           <w:numId w:val="36"/>
         </w:numPr>
       </w:pPr>
-      <w:bookmarkStart w:id="33" w:name="_Toc176710221"/>
+      <w:bookmarkStart w:id="33" w:name="_Toc176722785"/>
       <w:r>
         <w:t xml:space="preserve">Gestion </w:t>
       </w:r>
@@ -11495,7 +11537,7 @@
           <w:numId w:val="36"/>
         </w:numPr>
       </w:pPr>
-      <w:bookmarkStart w:id="34" w:name="_Toc176710222"/>
+      <w:bookmarkStart w:id="34" w:name="_Toc176722786"/>
       <w:r>
         <w:t>Enregistrement des dépenses ou des gains</w:t>
       </w:r>
@@ -11509,7 +11551,7 @@
           <w:numId w:val="36"/>
         </w:numPr>
       </w:pPr>
-      <w:bookmarkStart w:id="35" w:name="_Toc176710223"/>
+      <w:bookmarkStart w:id="35" w:name="_Toc176722787"/>
       <w:r>
         <w:t>Analyse graphique</w:t>
       </w:r>
@@ -11694,7 +11736,7 @@
       <w:rPr>
         <w:noProof/>
       </w:rPr>
-      <w:t>2</w:t>
+      <w:t>21</w:t>
     </w:r>
     <w:r>
       <w:rPr>
@@ -17220,7 +17262,7 @@
   <w:style w:type="paragraph" w:default="1" w:styleId="Normal">
     <w:name w:val="Normal"/>
     <w:qFormat/>
-    <w:rsid w:val="00461B26"/>
+    <w:rsid w:val="007F7648"/>
     <w:rPr>
       <w:rFonts w:ascii="Calibri" w:hAnsi="Calibri" w:cs="Calibri"/>
     </w:rPr>
@@ -18177,8 +18219,8 @@
     <w:rsid w:val="00CD78E5"/>
     <w:rsid w:val="00D17E85"/>
     <w:rsid w:val="00D21D93"/>
+    <w:rsid w:val="00DA2DDF"/>
     <w:rsid w:val="00DF057C"/>
-    <w:rsid w:val="00E123B1"/>
     <w:rsid w:val="00E16B3B"/>
     <w:rsid w:val="00E27845"/>
     <w:rsid w:val="00EC4290"/>

</xml_diff>

<commit_message>
ci(Update): Add French currency creation guide image
This commit includes a new image file "Create currency.png" in the
French resources directory. The document "How to use_french.docx" has
been updated to reference and utilize this new image for clearer
instructions.
</commit_message>
<xml_diff>
--- a/MyExpenses.Wpf/Resources/How to use/How to use_french.docx
+++ b/MyExpenses.Wpf/Resources/How to use/How to use_french.docx
@@ -35,6 +35,7 @@
               <w:pPr>
                 <w:jc w:val="center"/>
               </w:pPr>
+              <w:proofErr w:type="spellStart"/>
               <w:r>
                 <w:rPr>
                   <w:b/>
@@ -46,6 +47,7 @@
                 </w:rPr>
                 <w:t>MyExpeneses</w:t>
               </w:r>
+              <w:proofErr w:type="spellEnd"/>
             </w:p>
           </w:sdtContent>
         </w:sdt>
@@ -173,7 +175,7 @@
           <w:r>
             <w:fldChar w:fldCharType="separate"/>
           </w:r>
-          <w:hyperlink w:anchor="_Toc176722762" w:history="1">
+          <w:hyperlink w:anchor="_Toc176723374" w:history="1">
             <w:r>
               <w:rPr>
                 <w:rStyle w:val="Lienhypertexte"/>
@@ -217,7 +219,7 @@
                 <w:noProof/>
                 <w:webHidden/>
               </w:rPr>
-              <w:instrText xml:space="preserve"> PAGEREF _Toc176722762 \h </w:instrText>
+              <w:instrText xml:space="preserve"> PAGEREF _Toc176723374 \h </w:instrText>
             </w:r>
             <w:r>
               <w:rPr>
@@ -263,7 +265,7 @@
               <w:lang w:eastAsia="fr-FR"/>
             </w:rPr>
           </w:pPr>
-          <w:hyperlink w:anchor="_Toc176722763" w:history="1">
+          <w:hyperlink w:anchor="_Toc176723375" w:history="1">
             <w:r>
               <w:rPr>
                 <w:rStyle w:val="Lienhypertexte"/>
@@ -307,7 +309,7 @@
                 <w:noProof/>
                 <w:webHidden/>
               </w:rPr>
-              <w:instrText xml:space="preserve"> PAGEREF _Toc176722763 \h </w:instrText>
+              <w:instrText xml:space="preserve"> PAGEREF _Toc176723375 \h </w:instrText>
             </w:r>
             <w:r>
               <w:rPr>
@@ -353,7 +355,7 @@
               <w:lang w:eastAsia="fr-FR"/>
             </w:rPr>
           </w:pPr>
-          <w:hyperlink w:anchor="_Toc176722764" w:history="1">
+          <w:hyperlink w:anchor="_Toc176723376" w:history="1">
             <w:r>
               <w:rPr>
                 <w:rStyle w:val="Lienhypertexte"/>
@@ -398,7 +400,7 @@
                 <w:noProof/>
                 <w:webHidden/>
               </w:rPr>
-              <w:instrText xml:space="preserve"> PAGEREF _Toc176722764 \h </w:instrText>
+              <w:instrText xml:space="preserve"> PAGEREF _Toc176723376 \h </w:instrText>
             </w:r>
             <w:r>
               <w:rPr>
@@ -444,7 +446,7 @@
               <w:lang w:eastAsia="fr-FR"/>
             </w:rPr>
           </w:pPr>
-          <w:hyperlink w:anchor="_Toc176722765" w:history="1">
+          <w:hyperlink w:anchor="_Toc176723377" w:history="1">
             <w:r>
               <w:rPr>
                 <w:rStyle w:val="Lienhypertexte"/>
@@ -488,7 +490,7 @@
                 <w:noProof/>
                 <w:webHidden/>
               </w:rPr>
-              <w:instrText xml:space="preserve"> PAGEREF _Toc176722765 \h </w:instrText>
+              <w:instrText xml:space="preserve"> PAGEREF _Toc176723377 \h </w:instrText>
             </w:r>
             <w:r>
               <w:rPr>
@@ -534,7 +536,7 @@
               <w:lang w:eastAsia="fr-FR"/>
             </w:rPr>
           </w:pPr>
-          <w:hyperlink w:anchor="_Toc176722766" w:history="1">
+          <w:hyperlink w:anchor="_Toc176723378" w:history="1">
             <w:r>
               <w:rPr>
                 <w:rStyle w:val="Lienhypertexte"/>
@@ -578,7 +580,7 @@
                 <w:noProof/>
                 <w:webHidden/>
               </w:rPr>
-              <w:instrText xml:space="preserve"> PAGEREF _Toc176722766 \h </w:instrText>
+              <w:instrText xml:space="preserve"> PAGEREF _Toc176723378 \h </w:instrText>
             </w:r>
             <w:r>
               <w:rPr>
@@ -624,7 +626,7 @@
               <w:lang w:eastAsia="fr-FR"/>
             </w:rPr>
           </w:pPr>
-          <w:hyperlink w:anchor="_Toc176722767" w:history="1">
+          <w:hyperlink w:anchor="_Toc176723379" w:history="1">
             <w:r>
               <w:rPr>
                 <w:rStyle w:val="Lienhypertexte"/>
@@ -668,7 +670,7 @@
                 <w:noProof/>
                 <w:webHidden/>
               </w:rPr>
-              <w:instrText xml:space="preserve"> PAGEREF _Toc176722767 \h </w:instrText>
+              <w:instrText xml:space="preserve"> PAGEREF _Toc176723379 \h </w:instrText>
             </w:r>
             <w:r>
               <w:rPr>
@@ -714,7 +716,7 @@
               <w:lang w:eastAsia="fr-FR"/>
             </w:rPr>
           </w:pPr>
-          <w:hyperlink w:anchor="_Toc176722768" w:history="1">
+          <w:hyperlink w:anchor="_Toc176723380" w:history="1">
             <w:r>
               <w:rPr>
                 <w:rStyle w:val="Lienhypertexte"/>
@@ -758,7 +760,7 @@
                 <w:noProof/>
                 <w:webHidden/>
               </w:rPr>
-              <w:instrText xml:space="preserve"> PAGEREF _Toc176722768 \h </w:instrText>
+              <w:instrText xml:space="preserve"> PAGEREF _Toc176723380 \h </w:instrText>
             </w:r>
             <w:r>
               <w:rPr>
@@ -804,7 +806,7 @@
               <w:lang w:eastAsia="fr-FR"/>
             </w:rPr>
           </w:pPr>
-          <w:hyperlink w:anchor="_Toc176722769" w:history="1">
+          <w:hyperlink w:anchor="_Toc176723381" w:history="1">
             <w:r>
               <w:rPr>
                 <w:rStyle w:val="Lienhypertexte"/>
@@ -848,7 +850,7 @@
                 <w:noProof/>
                 <w:webHidden/>
               </w:rPr>
-              <w:instrText xml:space="preserve"> PAGEREF _Toc176722769 \h </w:instrText>
+              <w:instrText xml:space="preserve"> PAGEREF _Toc176723381 \h </w:instrText>
             </w:r>
             <w:r>
               <w:rPr>
@@ -894,7 +896,7 @@
               <w:lang w:eastAsia="fr-FR"/>
             </w:rPr>
           </w:pPr>
-          <w:hyperlink w:anchor="_Toc176722770" w:history="1">
+          <w:hyperlink w:anchor="_Toc176723382" w:history="1">
             <w:r>
               <w:rPr>
                 <w:rStyle w:val="Lienhypertexte"/>
@@ -938,7 +940,7 @@
                 <w:noProof/>
                 <w:webHidden/>
               </w:rPr>
-              <w:instrText xml:space="preserve"> PAGEREF _Toc176722770 \h </w:instrText>
+              <w:instrText xml:space="preserve"> PAGEREF _Toc176723382 \h </w:instrText>
             </w:r>
             <w:r>
               <w:rPr>
@@ -984,7 +986,7 @@
               <w:lang w:eastAsia="fr-FR"/>
             </w:rPr>
           </w:pPr>
-          <w:hyperlink w:anchor="_Toc176722771" w:history="1">
+          <w:hyperlink w:anchor="_Toc176723383" w:history="1">
             <w:r>
               <w:rPr>
                 <w:rStyle w:val="Lienhypertexte"/>
@@ -1028,7 +1030,7 @@
                 <w:noProof/>
                 <w:webHidden/>
               </w:rPr>
-              <w:instrText xml:space="preserve"> PAGEREF _Toc176722771 \h </w:instrText>
+              <w:instrText xml:space="preserve"> PAGEREF _Toc176723383 \h </w:instrText>
             </w:r>
             <w:r>
               <w:rPr>
@@ -1074,7 +1076,7 @@
               <w:lang w:eastAsia="fr-FR"/>
             </w:rPr>
           </w:pPr>
-          <w:hyperlink w:anchor="_Toc176722772" w:history="1">
+          <w:hyperlink w:anchor="_Toc176723384" w:history="1">
             <w:r>
               <w:rPr>
                 <w:rStyle w:val="Lienhypertexte"/>
@@ -1118,7 +1120,7 @@
                 <w:noProof/>
                 <w:webHidden/>
               </w:rPr>
-              <w:instrText xml:space="preserve"> PAGEREF _Toc176722772 \h </w:instrText>
+              <w:instrText xml:space="preserve"> PAGEREF _Toc176723384 \h </w:instrText>
             </w:r>
             <w:r>
               <w:rPr>
@@ -1164,7 +1166,7 @@
               <w:lang w:eastAsia="fr-FR"/>
             </w:rPr>
           </w:pPr>
-          <w:hyperlink w:anchor="_Toc176722773" w:history="1">
+          <w:hyperlink w:anchor="_Toc176723385" w:history="1">
             <w:r>
               <w:rPr>
                 <w:rStyle w:val="Lienhypertexte"/>
@@ -1208,7 +1210,7 @@
                 <w:noProof/>
                 <w:webHidden/>
               </w:rPr>
-              <w:instrText xml:space="preserve"> PAGEREF _Toc176722773 \h </w:instrText>
+              <w:instrText xml:space="preserve"> PAGEREF _Toc176723385 \h </w:instrText>
             </w:r>
             <w:r>
               <w:rPr>
@@ -1254,7 +1256,7 @@
               <w:lang w:eastAsia="fr-FR"/>
             </w:rPr>
           </w:pPr>
-          <w:hyperlink w:anchor="_Toc176722774" w:history="1">
+          <w:hyperlink w:anchor="_Toc176723386" w:history="1">
             <w:r>
               <w:rPr>
                 <w:rStyle w:val="Lienhypertexte"/>
@@ -1298,7 +1300,7 @@
                 <w:noProof/>
                 <w:webHidden/>
               </w:rPr>
-              <w:instrText xml:space="preserve"> PAGEREF _Toc176722774 \h </w:instrText>
+              <w:instrText xml:space="preserve"> PAGEREF _Toc176723386 \h </w:instrText>
             </w:r>
             <w:r>
               <w:rPr>
@@ -1344,7 +1346,7 @@
               <w:lang w:eastAsia="fr-FR"/>
             </w:rPr>
           </w:pPr>
-          <w:hyperlink w:anchor="_Toc176722775" w:history="1">
+          <w:hyperlink w:anchor="_Toc176723387" w:history="1">
             <w:r>
               <w:rPr>
                 <w:rStyle w:val="Lienhypertexte"/>
@@ -1388,7 +1390,7 @@
                 <w:noProof/>
                 <w:webHidden/>
               </w:rPr>
-              <w:instrText xml:space="preserve"> PAGEREF _Toc176722775 \h </w:instrText>
+              <w:instrText xml:space="preserve"> PAGEREF _Toc176723387 \h </w:instrText>
             </w:r>
             <w:r>
               <w:rPr>
@@ -1434,7 +1436,7 @@
               <w:lang w:eastAsia="fr-FR"/>
             </w:rPr>
           </w:pPr>
-          <w:hyperlink w:anchor="_Toc176722776" w:history="1">
+          <w:hyperlink w:anchor="_Toc176723388" w:history="1">
             <w:r>
               <w:rPr>
                 <w:rStyle w:val="Lienhypertexte"/>
@@ -1478,7 +1480,7 @@
                 <w:noProof/>
                 <w:webHidden/>
               </w:rPr>
-              <w:instrText xml:space="preserve"> PAGEREF _Toc176722776 \h </w:instrText>
+              <w:instrText xml:space="preserve"> PAGEREF _Toc176723388 \h </w:instrText>
             </w:r>
             <w:r>
               <w:rPr>
@@ -1524,7 +1526,7 @@
               <w:lang w:eastAsia="fr-FR"/>
             </w:rPr>
           </w:pPr>
-          <w:hyperlink w:anchor="_Toc176722777" w:history="1">
+          <w:hyperlink w:anchor="_Toc176723389" w:history="1">
             <w:r>
               <w:rPr>
                 <w:rStyle w:val="Lienhypertexte"/>
@@ -1568,7 +1570,7 @@
                 <w:noProof/>
                 <w:webHidden/>
               </w:rPr>
-              <w:instrText xml:space="preserve"> PAGEREF _Toc176722777 \h </w:instrText>
+              <w:instrText xml:space="preserve"> PAGEREF _Toc176723389 \h </w:instrText>
             </w:r>
             <w:r>
               <w:rPr>
@@ -1614,7 +1616,7 @@
               <w:lang w:eastAsia="fr-FR"/>
             </w:rPr>
           </w:pPr>
-          <w:hyperlink w:anchor="_Toc176722778" w:history="1">
+          <w:hyperlink w:anchor="_Toc176723390" w:history="1">
             <w:r>
               <w:rPr>
                 <w:rStyle w:val="Lienhypertexte"/>
@@ -1658,7 +1660,7 @@
                 <w:noProof/>
                 <w:webHidden/>
               </w:rPr>
-              <w:instrText xml:space="preserve"> PAGEREF _Toc176722778 \h </w:instrText>
+              <w:instrText xml:space="preserve"> PAGEREF _Toc176723390 \h </w:instrText>
             </w:r>
             <w:r>
               <w:rPr>
@@ -1704,7 +1706,7 @@
               <w:lang w:eastAsia="fr-FR"/>
             </w:rPr>
           </w:pPr>
-          <w:hyperlink w:anchor="_Toc176722779" w:history="1">
+          <w:hyperlink w:anchor="_Toc176723391" w:history="1">
             <w:r>
               <w:rPr>
                 <w:rStyle w:val="Lienhypertexte"/>
@@ -1748,7 +1750,7 @@
                 <w:noProof/>
                 <w:webHidden/>
               </w:rPr>
-              <w:instrText xml:space="preserve"> PAGEREF _Toc176722779 \h </w:instrText>
+              <w:instrText xml:space="preserve"> PAGEREF _Toc176723391 \h </w:instrText>
             </w:r>
             <w:r>
               <w:rPr>
@@ -1794,7 +1796,7 @@
               <w:lang w:eastAsia="fr-FR"/>
             </w:rPr>
           </w:pPr>
-          <w:hyperlink w:anchor="_Toc176722780" w:history="1">
+          <w:hyperlink w:anchor="_Toc176723392" w:history="1">
             <w:r>
               <w:rPr>
                 <w:rStyle w:val="Lienhypertexte"/>
@@ -1838,7 +1840,7 @@
                 <w:noProof/>
                 <w:webHidden/>
               </w:rPr>
-              <w:instrText xml:space="preserve"> PAGEREF _Toc176722780 \h </w:instrText>
+              <w:instrText xml:space="preserve"> PAGEREF _Toc176723392 \h </w:instrText>
             </w:r>
             <w:r>
               <w:rPr>
@@ -1884,7 +1886,7 @@
               <w:lang w:eastAsia="fr-FR"/>
             </w:rPr>
           </w:pPr>
-          <w:hyperlink w:anchor="_Toc176722781" w:history="1">
+          <w:hyperlink w:anchor="_Toc176723393" w:history="1">
             <w:r>
               <w:rPr>
                 <w:rStyle w:val="Lienhypertexte"/>
@@ -1928,7 +1930,7 @@
                 <w:noProof/>
                 <w:webHidden/>
               </w:rPr>
-              <w:instrText xml:space="preserve"> PAGEREF _Toc176722781 \h </w:instrText>
+              <w:instrText xml:space="preserve"> PAGEREF _Toc176723393 \h </w:instrText>
             </w:r>
             <w:r>
               <w:rPr>
@@ -1974,7 +1976,7 @@
               <w:lang w:eastAsia="fr-FR"/>
             </w:rPr>
           </w:pPr>
-          <w:hyperlink w:anchor="_Toc176722782" w:history="1">
+          <w:hyperlink w:anchor="_Toc176723394" w:history="1">
             <w:r>
               <w:rPr>
                 <w:rStyle w:val="Lienhypertexte"/>
@@ -1997,21 +1999,7 @@
                 <w:rStyle w:val="Lienhypertexte"/>
                 <w:noProof/>
               </w:rPr>
-              <w:t>Création des symbol</w:t>
-            </w:r>
-            <w:r>
-              <w:rPr>
-                <w:rStyle w:val="Lienhypertexte"/>
-                <w:noProof/>
-              </w:rPr>
-              <w:t>e</w:t>
-            </w:r>
-            <w:r>
-              <w:rPr>
-                <w:rStyle w:val="Lienhypertexte"/>
-                <w:noProof/>
-              </w:rPr>
-              <w:t>s monétaire</w:t>
+              <w:t>Création ou modification des symboles monétaire</w:t>
             </w:r>
             <w:r>
               <w:rPr>
@@ -2032,7 +2020,7 @@
                 <w:noProof/>
                 <w:webHidden/>
               </w:rPr>
-              <w:instrText xml:space="preserve"> PAGEREF _Toc176722782 \h </w:instrText>
+              <w:instrText xml:space="preserve"> PAGEREF _Toc176723394 \h </w:instrText>
             </w:r>
             <w:r>
               <w:rPr>
@@ -2078,7 +2066,7 @@
               <w:lang w:eastAsia="fr-FR"/>
             </w:rPr>
           </w:pPr>
-          <w:hyperlink w:anchor="_Toc176722783" w:history="1">
+          <w:hyperlink w:anchor="_Toc176723395" w:history="1">
             <w:r>
               <w:rPr>
                 <w:rStyle w:val="Lienhypertexte"/>
@@ -2101,7 +2089,21 @@
                 <w:rStyle w:val="Lienhypertexte"/>
                 <w:noProof/>
               </w:rPr>
-              <w:t>Création des modes de paiements</w:t>
+              <w:t>Création des modes de paie</w:t>
+            </w:r>
+            <w:r>
+              <w:rPr>
+                <w:rStyle w:val="Lienhypertexte"/>
+                <w:noProof/>
+              </w:rPr>
+              <w:t>m</w:t>
+            </w:r>
+            <w:r>
+              <w:rPr>
+                <w:rStyle w:val="Lienhypertexte"/>
+                <w:noProof/>
+              </w:rPr>
+              <w:t>ents</w:t>
             </w:r>
             <w:r>
               <w:rPr>
@@ -2122,7 +2124,7 @@
                 <w:noProof/>
                 <w:webHidden/>
               </w:rPr>
-              <w:instrText xml:space="preserve"> PAGEREF _Toc176722783 \h </w:instrText>
+              <w:instrText xml:space="preserve"> PAGEREF _Toc176723395 \h </w:instrText>
             </w:r>
             <w:r>
               <w:rPr>
@@ -2168,7 +2170,7 @@
               <w:lang w:eastAsia="fr-FR"/>
             </w:rPr>
           </w:pPr>
-          <w:hyperlink w:anchor="_Toc176722784" w:history="1">
+          <w:hyperlink w:anchor="_Toc176723396" w:history="1">
             <w:r>
               <w:rPr>
                 <w:rStyle w:val="Lienhypertexte"/>
@@ -2212,7 +2214,7 @@
                 <w:noProof/>
                 <w:webHidden/>
               </w:rPr>
-              <w:instrText xml:space="preserve"> PAGEREF _Toc176722784 \h </w:instrText>
+              <w:instrText xml:space="preserve"> PAGEREF _Toc176723396 \h </w:instrText>
             </w:r>
             <w:r>
               <w:rPr>
@@ -2258,7 +2260,7 @@
               <w:lang w:eastAsia="fr-FR"/>
             </w:rPr>
           </w:pPr>
-          <w:hyperlink w:anchor="_Toc176722785" w:history="1">
+          <w:hyperlink w:anchor="_Toc176723397" w:history="1">
             <w:r>
               <w:rPr>
                 <w:rStyle w:val="Lienhypertexte"/>
@@ -2302,7 +2304,7 @@
                 <w:noProof/>
                 <w:webHidden/>
               </w:rPr>
-              <w:instrText xml:space="preserve"> PAGEREF _Toc176722785 \h </w:instrText>
+              <w:instrText xml:space="preserve"> PAGEREF _Toc176723397 \h </w:instrText>
             </w:r>
             <w:r>
               <w:rPr>
@@ -2348,7 +2350,7 @@
               <w:lang w:eastAsia="fr-FR"/>
             </w:rPr>
           </w:pPr>
-          <w:hyperlink w:anchor="_Toc176722786" w:history="1">
+          <w:hyperlink w:anchor="_Toc176723398" w:history="1">
             <w:r>
               <w:rPr>
                 <w:rStyle w:val="Lienhypertexte"/>
@@ -2392,7 +2394,7 @@
                 <w:noProof/>
                 <w:webHidden/>
               </w:rPr>
-              <w:instrText xml:space="preserve"> PAGEREF _Toc176722786 \h </w:instrText>
+              <w:instrText xml:space="preserve"> PAGEREF _Toc176723398 \h </w:instrText>
             </w:r>
             <w:r>
               <w:rPr>
@@ -2438,7 +2440,7 @@
               <w:lang w:eastAsia="fr-FR"/>
             </w:rPr>
           </w:pPr>
-          <w:hyperlink w:anchor="_Toc176722787" w:history="1">
+          <w:hyperlink w:anchor="_Toc176723399" w:history="1">
             <w:r>
               <w:rPr>
                 <w:rStyle w:val="Lienhypertexte"/>
@@ -2482,7 +2484,7 @@
                 <w:noProof/>
                 <w:webHidden/>
               </w:rPr>
-              <w:instrText xml:space="preserve"> PAGEREF _Toc176722787 \h </w:instrText>
+              <w:instrText xml:space="preserve"> PAGEREF _Toc176723399 \h </w:instrText>
             </w:r>
             <w:r>
               <w:rPr>
@@ -2547,7 +2549,7 @@
           <w:numId w:val="7"/>
         </w:numPr>
       </w:pPr>
-      <w:bookmarkStart w:id="1" w:name="_Toc176722762"/>
+      <w:bookmarkStart w:id="1" w:name="_Toc176723374"/>
       <w:r>
         <w:lastRenderedPageBreak/>
         <w:t>Introduction</w:t>
@@ -2555,6 +2557,7 @@
       <w:bookmarkEnd w:id="1"/>
     </w:p>
     <w:p>
+      <w:proofErr w:type="spellStart"/>
       <w:r>
         <w:rPr>
           <w:b/>
@@ -2562,6 +2565,7 @@
         </w:rPr>
         <w:t>MyExpenses</w:t>
       </w:r>
+      <w:proofErr w:type="spellEnd"/>
       <w:r>
         <w:t xml:space="preserve"> est une application intuitive conçue pour simplifier la gestion de vos finances personnelles au quotidien. Elle vous permet de suivre vos dépenses en temps réel, d'analyser vos habitudes de consommation, et d'anticiper le solde restant sur vos comptes bancaires avant même que </w:t>
       </w:r>
@@ -2581,6 +2585,7 @@
       <w:r>
         <w:t xml:space="preserve">Avec </w:t>
       </w:r>
+      <w:proofErr w:type="spellStart"/>
       <w:r>
         <w:rPr>
           <w:b/>
@@ -2588,6 +2593,7 @@
         </w:rPr>
         <w:t>MyExpenses</w:t>
       </w:r>
+      <w:proofErr w:type="spellEnd"/>
       <w:r>
         <w:t>, bénéficiez également de :</w:t>
       </w:r>
@@ -2613,7 +2619,15 @@
         </w:numPr>
       </w:pPr>
       <w:r>
-        <w:t>Sécurité optimale : Toutes vos données sont stockées localement sur votre appareil, évitant ainsi les risques potentiels de piratage bancaire. Vos informations financières restent toujours sous votre contrôle.</w:t>
+        <w:t xml:space="preserve">Sécurité optimale : Toutes vos données sont stockées localement sur votre appareil, évitant ainsi les </w:t>
+      </w:r>
+      <w:proofErr w:type="gramStart"/>
+      <w:r>
+        <w:t>risques potentiels</w:t>
+      </w:r>
+      <w:proofErr w:type="gramEnd"/>
+      <w:r>
+        <w:t xml:space="preserve"> de piratage bancaire. Vos informations financières restent toujours sous votre contrôle.</w:t>
       </w:r>
     </w:p>
     <w:p>
@@ -2627,6 +2641,7 @@
       <w:r>
         <w:t xml:space="preserve">Sauvegarde et utilisation multi-appareils : Vous avez la possibilité de sauvegarder vos données sur Dropbox, vous permettant ainsi de synchroniser vos informations et d'utiliser </w:t>
       </w:r>
+      <w:proofErr w:type="spellStart"/>
       <w:r>
         <w:rPr>
           <w:b/>
@@ -2634,6 +2649,7 @@
         </w:rPr>
         <w:t>MyExpenses</w:t>
       </w:r>
+      <w:proofErr w:type="spellEnd"/>
       <w:r>
         <w:t xml:space="preserve"> sur plusieurs appareils en toute simplicité.</w:t>
       </w:r>
@@ -2642,6 +2658,7 @@
       <w:r>
         <w:t xml:space="preserve">En choisissant </w:t>
       </w:r>
+      <w:proofErr w:type="spellStart"/>
       <w:r>
         <w:rPr>
           <w:b/>
@@ -2649,6 +2666,7 @@
         </w:rPr>
         <w:t>MyExpenses</w:t>
       </w:r>
+      <w:proofErr w:type="spellEnd"/>
       <w:r>
         <w:t>, vous optez pour un outil complet et sécurisé qui vous aide à gérer vos finances de manière efficace, en gardant le contrôle total de vos données tout en profitant d'une flexibilité d'utilisation sur tous vos appareils.</w:t>
       </w:r>
@@ -2666,7 +2684,7 @@
           <w:numId w:val="7"/>
         </w:numPr>
       </w:pPr>
-      <w:bookmarkStart w:id="2" w:name="_Toc176722763"/>
+      <w:bookmarkStart w:id="2" w:name="_Toc176723375"/>
       <w:r>
         <w:lastRenderedPageBreak/>
         <w:t>Premiers Pas</w:t>
@@ -2684,7 +2702,7 @@
           <w:rFonts w:ascii="Times New Roman" w:hAnsi="Times New Roman" w:cs="Times New Roman"/>
         </w:rPr>
       </w:pPr>
-      <w:bookmarkStart w:id="3" w:name="_Toc176722764"/>
+      <w:bookmarkStart w:id="3" w:name="_Toc176723376"/>
       <w:r>
         <w:t>Téléchargement</w:t>
       </w:r>
@@ -2711,6 +2729,7 @@
         <w:br/>
         <w:t xml:space="preserve">Téléchargez </w:t>
       </w:r>
+      <w:proofErr w:type="spellStart"/>
       <w:r>
         <w:rPr>
           <w:rStyle w:val="lev"/>
@@ -2718,6 +2737,7 @@
         </w:rPr>
         <w:t>MyExpenses</w:t>
       </w:r>
+      <w:proofErr w:type="spellEnd"/>
       <w:r>
         <w:rPr>
           <w:rFonts w:ascii="Calibri" w:hAnsi="Calibri" w:cs="Calibri"/>
@@ -2737,7 +2757,21 @@
         <w:rPr>
           <w:rFonts w:ascii="Calibri" w:hAnsi="Calibri" w:cs="Calibri"/>
         </w:rPr>
-        <w:t>. Assurez-vous de choisir la version appropriée pour votre appareil (Windows, macOS, iOS, Android, etc.).</w:t>
+        <w:t xml:space="preserve">. Assurez-vous de choisir la version appropriée pour votre appareil (Windows, </w:t>
+      </w:r>
+      <w:proofErr w:type="spellStart"/>
+      <w:r>
+        <w:rPr>
+          <w:rFonts w:ascii="Calibri" w:hAnsi="Calibri" w:cs="Calibri"/>
+        </w:rPr>
+        <w:t>macOS</w:t>
+      </w:r>
+      <w:proofErr w:type="spellEnd"/>
+      <w:r>
+        <w:rPr>
+          <w:rFonts w:ascii="Calibri" w:hAnsi="Calibri" w:cs="Calibri"/>
+        </w:rPr>
+        <w:t>, iOS, Android, etc.).</w:t>
       </w:r>
     </w:p>
     <w:p>
@@ -2770,7 +2804,7 @@
           <w:numId w:val="8"/>
         </w:numPr>
       </w:pPr>
-      <w:bookmarkStart w:id="4" w:name="_Toc176722765"/>
+      <w:bookmarkStart w:id="4" w:name="_Toc176723377"/>
       <w:r>
         <w:t>Installation</w:t>
       </w:r>
@@ -2819,6 +2853,7 @@
         <w:br/>
         <w:t xml:space="preserve">Double-cliquez sur le fichier pour lancer le processus d'installation. Suivez les instructions à l'écran pour installer </w:t>
       </w:r>
+      <w:proofErr w:type="spellStart"/>
       <w:r>
         <w:rPr>
           <w:rStyle w:val="lev"/>
@@ -2826,6 +2861,7 @@
         </w:rPr>
         <w:t>MyExpenses</w:t>
       </w:r>
+      <w:proofErr w:type="spellEnd"/>
       <w:r>
         <w:rPr>
           <w:rFonts w:ascii="Calibri" w:hAnsi="Calibri" w:cs="Calibri"/>
@@ -2854,6 +2890,7 @@
         <w:br/>
         <w:t xml:space="preserve">Une fois l'installation terminée, vous aurez la possibilité de lancer </w:t>
       </w:r>
+      <w:proofErr w:type="spellStart"/>
       <w:r>
         <w:rPr>
           <w:rStyle w:val="lev"/>
@@ -2861,6 +2898,7 @@
         </w:rPr>
         <w:t>MyExpenses</w:t>
       </w:r>
+      <w:proofErr w:type="spellEnd"/>
       <w:r>
         <w:rPr>
           <w:rFonts w:ascii="Calibri" w:hAnsi="Calibri" w:cs="Calibri"/>
@@ -2892,7 +2930,7 @@
         </w:numPr>
         <w:spacing w:line="360" w:lineRule="auto"/>
       </w:pPr>
-      <w:bookmarkStart w:id="5" w:name="_Toc176722766"/>
+      <w:bookmarkStart w:id="5" w:name="_Toc176723378"/>
       <w:r>
         <w:lastRenderedPageBreak/>
         <w:t>Configuration initiale</w:t>
@@ -2907,7 +2945,7 @@
           <w:numId w:val="11"/>
         </w:numPr>
       </w:pPr>
-      <w:bookmarkStart w:id="6" w:name="_Toc176722767"/>
+      <w:bookmarkStart w:id="6" w:name="_Toc176723379"/>
       <w:r>
         <w:t>Paramétrage initial</w:t>
       </w:r>
@@ -3181,7 +3219,7 @@
         </w:numPr>
         <w:spacing w:line="360" w:lineRule="auto"/>
       </w:pPr>
-      <w:bookmarkStart w:id="7" w:name="_Toc176722768"/>
+      <w:bookmarkStart w:id="7" w:name="_Toc176723380"/>
       <w:r>
         <w:lastRenderedPageBreak/>
         <w:t xml:space="preserve">Modification du </w:t>
@@ -3728,7 +3766,21 @@
           <w:rPr>
             <w:rStyle w:val="Lienhypertexte"/>
           </w:rPr>
-          <w:t>"Choix de la langue"(1)</w:t>
+          <w:t>"Choix de la langue</w:t>
+        </w:r>
+        <w:proofErr w:type="gramStart"/>
+        <w:r>
+          <w:rPr>
+            <w:rStyle w:val="Lienhypertexte"/>
+          </w:rPr>
+          <w:t>"(</w:t>
+        </w:r>
+        <w:proofErr w:type="gramEnd"/>
+        <w:r>
+          <w:rPr>
+            <w:rStyle w:val="Lienhypertexte"/>
+          </w:rPr>
+          <w:t>1)</w:t>
         </w:r>
       </w:hyperlink>
       <w:r>
@@ -3744,7 +3796,21 @@
           <w:rPr>
             <w:rStyle w:val="Lienhypertexte"/>
           </w:rPr>
-          <w:t>"Choix du format de l'heure"(2)</w:t>
+          <w:t>"Choix du format de l'heure</w:t>
+        </w:r>
+        <w:proofErr w:type="gramStart"/>
+        <w:r>
+          <w:rPr>
+            <w:rStyle w:val="Lienhypertexte"/>
+          </w:rPr>
+          <w:t>"(</w:t>
+        </w:r>
+        <w:proofErr w:type="gramEnd"/>
+        <w:r>
+          <w:rPr>
+            <w:rStyle w:val="Lienhypertexte"/>
+          </w:rPr>
+          <w:t>2)</w:t>
         </w:r>
       </w:hyperlink>
       <w:r>
@@ -3760,7 +3826,21 @@
           <w:rPr>
             <w:rStyle w:val="Lienhypertexte"/>
           </w:rPr>
-          <w:t>"Sauvegarder"(3)</w:t>
+          <w:t>"Sauvegarder</w:t>
+        </w:r>
+        <w:proofErr w:type="gramStart"/>
+        <w:r>
+          <w:rPr>
+            <w:rStyle w:val="Lienhypertexte"/>
+          </w:rPr>
+          <w:t>"(</w:t>
+        </w:r>
+        <w:proofErr w:type="gramEnd"/>
+        <w:r>
+          <w:rPr>
+            <w:rStyle w:val="Lienhypertexte"/>
+          </w:rPr>
+          <w:t>3)</w:t>
         </w:r>
       </w:hyperlink>
       <w:r>
@@ -3784,7 +3864,7 @@
         </w:numPr>
         <w:spacing w:line="360" w:lineRule="auto"/>
       </w:pPr>
-      <w:bookmarkStart w:id="9" w:name="_Toc176722769"/>
+      <w:bookmarkStart w:id="9" w:name="_Toc176723381"/>
       <w:r>
         <w:lastRenderedPageBreak/>
         <w:t>Modification du Thème</w:t>
@@ -7280,7 +7360,7 @@
         </w:numPr>
         <w:spacing w:line="360" w:lineRule="auto"/>
       </w:pPr>
-      <w:bookmarkStart w:id="11" w:name="_Toc176722770"/>
+      <w:bookmarkStart w:id="11" w:name="_Toc176723382"/>
       <w:r>
         <w:lastRenderedPageBreak/>
         <w:t>Création de compte</w:t>
@@ -7296,7 +7376,7 @@
         </w:numPr>
       </w:pPr>
       <w:bookmarkStart w:id="12" w:name="_Présentation_des_boutons_2"/>
-      <w:bookmarkStart w:id="13" w:name="_Toc176722771"/>
+      <w:bookmarkStart w:id="13" w:name="_Toc176723383"/>
       <w:bookmarkEnd w:id="0"/>
       <w:bookmarkEnd w:id="12"/>
       <w:r>
@@ -8122,7 +8202,15 @@
               </w:numPr>
             </w:pPr>
             <w:r>
-              <w:t>Affichage de tous les comptes stockée en local</w:t>
+              <w:t xml:space="preserve">Affichage de </w:t>
+            </w:r>
+            <w:proofErr w:type="gramStart"/>
+            <w:r>
+              <w:t>tous les comptes stockée</w:t>
+            </w:r>
+            <w:proofErr w:type="gramEnd"/>
+            <w:r>
+              <w:t xml:space="preserve"> en local</w:t>
             </w:r>
           </w:p>
         </w:tc>
@@ -8180,7 +8268,7 @@
         </w:numPr>
         <w:spacing w:line="360" w:lineRule="auto"/>
       </w:pPr>
-      <w:bookmarkStart w:id="14" w:name="_Toc176722772"/>
+      <w:bookmarkStart w:id="14" w:name="_Toc176723384"/>
       <w:r>
         <w:t>Utilisation</w:t>
       </w:r>
@@ -9084,7 +9172,7 @@
         </w:numPr>
         <w:spacing w:line="360" w:lineRule="auto"/>
       </w:pPr>
-      <w:bookmarkStart w:id="17" w:name="_Toc176722773"/>
+      <w:bookmarkStart w:id="17" w:name="_Toc176723385"/>
       <w:r>
         <w:lastRenderedPageBreak/>
         <w:t>Maintenance</w:t>
@@ -9139,7 +9227,7 @@
         </w:numPr>
         <w:spacing w:line="360" w:lineRule="auto"/>
       </w:pPr>
-      <w:bookmarkStart w:id="18" w:name="_Toc176722774"/>
+      <w:bookmarkStart w:id="18" w:name="_Toc176723386"/>
       <w:r>
         <w:lastRenderedPageBreak/>
         <w:t>Utilisation du compte</w:t>
@@ -9155,7 +9243,7 @@
         </w:numPr>
       </w:pPr>
       <w:bookmarkStart w:id="19" w:name="_Présentation_de_l’interface"/>
-      <w:bookmarkStart w:id="20" w:name="_Toc176722775"/>
+      <w:bookmarkStart w:id="20" w:name="_Toc176723387"/>
       <w:bookmarkEnd w:id="19"/>
       <w:r>
         <w:rPr>
@@ -9880,7 +9968,7 @@
           <w:numId w:val="42"/>
         </w:numPr>
       </w:pPr>
-      <w:bookmarkStart w:id="21" w:name="_Toc176722776"/>
+      <w:bookmarkStart w:id="21" w:name="_Toc176723388"/>
       <w:r>
         <w:lastRenderedPageBreak/>
         <w:t>Présentation des actions</w:t>
@@ -10118,10 +10206,22 @@
           <w:b/>
           <w:bCs/>
         </w:rPr>
-        <w:t> »</w:t>
-      </w:r>
-      <w:r>
-        <w:t>: Permet d’enregistrer des dépenses récurrentes (mensuelles, etc.).</w:t>
+        <w:t> </w:t>
+      </w:r>
+      <w:proofErr w:type="gramStart"/>
+      <w:r>
+        <w:rPr>
+          <w:b/>
+          <w:bCs/>
+        </w:rPr>
+        <w:t>»</w:t>
+      </w:r>
+      <w:r>
+        <w:t>:</w:t>
+      </w:r>
+      <w:proofErr w:type="gramEnd"/>
+      <w:r>
+        <w:t xml:space="preserve"> Permet d’enregistrer des dépenses récurrentes (mensuelles, etc.).</w:t>
       </w:r>
     </w:p>
     <w:p>
@@ -10222,7 +10322,7 @@
       <w:r>
         <w:br w:type="page"/>
       </w:r>
-      <w:bookmarkStart w:id="22" w:name="_Toc176722777"/>
+      <w:bookmarkStart w:id="22" w:name="_Toc176723389"/>
       <w:r>
         <w:lastRenderedPageBreak/>
         <w:t>Création</w:t>
@@ -10237,7 +10337,15 @@
     </w:p>
     <w:p>
       <w:r>
-        <w:t xml:space="preserve">Pour créer votre sous-compte, comme par exemple un compte de dépôt, cliquez sur le bouton </w:t>
+        <w:t xml:space="preserve">Pour créer votre sous-compte, </w:t>
+      </w:r>
+      <w:proofErr w:type="gramStart"/>
+      <w:r>
+        <w:t>comme par exemple</w:t>
+      </w:r>
+      <w:proofErr w:type="gramEnd"/>
+      <w:r>
+        <w:t xml:space="preserve"> un compte de dépôt, cliquez sur le bouton </w:t>
       </w:r>
       <w:hyperlink w:anchor="_Présentation_de_l’interface" w:history="1">
         <w:r>
@@ -10537,7 +10645,7 @@
         <w:spacing w:line="360" w:lineRule="auto"/>
       </w:pPr>
       <w:bookmarkStart w:id="23" w:name="_Création_d’un_type"/>
-      <w:bookmarkStart w:id="24" w:name="_Toc176722778"/>
+      <w:bookmarkStart w:id="24" w:name="_Toc176723390"/>
       <w:bookmarkEnd w:id="23"/>
       <w:r>
         <w:lastRenderedPageBreak/>
@@ -10738,7 +10846,7 @@
         </w:numPr>
         <w:spacing w:line="360" w:lineRule="auto"/>
       </w:pPr>
-      <w:bookmarkStart w:id="25" w:name="_Toc176722779"/>
+      <w:bookmarkStart w:id="25" w:name="_Toc176723391"/>
       <w:r>
         <w:lastRenderedPageBreak/>
         <w:t>Création</w:t>
@@ -11020,7 +11128,7 @@
         </w:numPr>
         <w:spacing w:line="360" w:lineRule="auto"/>
       </w:pPr>
-      <w:bookmarkStart w:id="26" w:name="_Toc176722780"/>
+      <w:bookmarkStart w:id="26" w:name="_Toc176723392"/>
       <w:r>
         <w:lastRenderedPageBreak/>
         <w:t>Création</w:t>
@@ -11235,10 +11343,18 @@
         <w:t xml:space="preserve">Si votre emplacement est légèrement décalé, vous pouvez cliquer sur la carte et sélectionner </w:t>
       </w:r>
       <w:r>
-        <w:t xml:space="preserve">             </w:t>
-      </w:r>
-      <w:r>
-        <w:t>« Valider le nouveau point » pour mettre à jour automatiquement les paramètres.</w:t>
+        <w:t xml:space="preserve">          </w:t>
+      </w:r>
+      <w:proofErr w:type="gramStart"/>
+      <w:r>
+        <w:t xml:space="preserve">   </w:t>
+      </w:r>
+      <w:r>
+        <w:t>«</w:t>
+      </w:r>
+      <w:proofErr w:type="gramEnd"/>
+      <w:r>
+        <w:t xml:space="preserve"> Valider le nouveau point » pour mettre à jour automatiquement les paramètres.</w:t>
       </w:r>
     </w:p>
     <w:p>
@@ -11253,13 +11369,21 @@
     </w:p>
     <w:p>
       <w:r>
-        <w:t xml:space="preserve">Une fois tous les paramètres effectués et les champs remplis, il vous suffira de cliquer sur le bouton </w:t>
+        <w:t>Une fois tous les paramètres effectués et les champs remplis, il vous suffira de cliquer sur le bouton</w:t>
+      </w:r>
+      <w:proofErr w:type="gramStart"/>
+      <w:r>
+        <w:t xml:space="preserve"> </w:t>
       </w:r>
       <w:r>
         <w:t xml:space="preserve">  </w:t>
       </w:r>
       <w:r>
-        <w:t>« Valider ».</w:t>
+        <w:t>«</w:t>
+      </w:r>
+      <w:proofErr w:type="gramEnd"/>
+      <w:r>
+        <w:t xml:space="preserve"> Valider ».</w:t>
       </w:r>
     </w:p>
     <w:p/>
@@ -11293,7 +11417,7 @@
         </w:numPr>
       </w:pPr>
       <w:bookmarkStart w:id="27" w:name="_Création_des_couleurs"/>
-      <w:bookmarkStart w:id="28" w:name="_Toc176722781"/>
+      <w:bookmarkStart w:id="28" w:name="_Toc176723393"/>
       <w:bookmarkEnd w:id="27"/>
       <w:r>
         <w:lastRenderedPageBreak/>
@@ -11379,7 +11503,18 @@
     </w:p>
     <w:p>
       <w:r>
-        <w:t>Pour ajouter le vôtre, cliquez sur le bouton « + » et renseignez son nom. Assurez-vous que ce nom est unique et n'existe pas déjà. Si c'est le cas, l'application vous en informera et affichera le nom en question.</w:t>
+        <w:t>Pour ajouter le vôtre, cliquez sur le bouton « + » et renseignez son nom</w:t>
+      </w:r>
+      <w:r>
+        <w:t xml:space="preserve"> et ses paramètres</w:t>
+      </w:r>
+      <w:r>
+        <w:t>.</w:t>
+      </w:r>
+    </w:p>
+    <w:p>
+      <w:r>
+        <w:t>Assurez-vous que ce nom est unique et n'existe pas déjà. Si c'est le cas, l'application vous en informera et affichera le nom en question.</w:t>
       </w:r>
     </w:p>
     <w:p>
@@ -11433,9 +11568,11 @@
       <w:r>
         <w:t xml:space="preserve">Attention, les couleurs créées par défaut ne peuvent </w:t>
       </w:r>
+      <w:proofErr w:type="gramStart"/>
       <w:r>
         <w:t>ni être modifiées</w:t>
       </w:r>
+      <w:proofErr w:type="gramEnd"/>
       <w:r>
         <w:t xml:space="preserve"> ni supprimées. Si vous tentez de les modifier ou de les supprimer, un message s'affichera pour vous indiquer que cette action est impossible.</w:t>
       </w:r>
@@ -11452,9 +11589,10 @@
           <w:ilvl w:val="1"/>
           <w:numId w:val="36"/>
         </w:numPr>
+        <w:spacing w:line="360" w:lineRule="auto"/>
       </w:pPr>
       <w:bookmarkStart w:id="29" w:name="_Création_des_symbole"/>
-      <w:bookmarkStart w:id="30" w:name="_Toc176722782"/>
+      <w:bookmarkStart w:id="30" w:name="_Toc176723394"/>
       <w:bookmarkEnd w:id="29"/>
       <w:r>
         <w:lastRenderedPageBreak/>
@@ -11473,6 +11611,204 @@
         <w:t xml:space="preserve"> monétaire</w:t>
       </w:r>
       <w:bookmarkEnd w:id="30"/>
+    </w:p>
+    <w:p>
+      <w:pPr>
+        <w:spacing w:after="0"/>
+      </w:pPr>
+      <w:r>
+        <w:t xml:space="preserve">Pour crée </w:t>
+      </w:r>
+      <w:r>
+        <w:t>un symbole monétaire</w:t>
+      </w:r>
+      <w:r>
+        <w:t xml:space="preserve">, </w:t>
+      </w:r>
+      <w:r>
+        <w:t xml:space="preserve">accédez à l’action </w:t>
+      </w:r>
+      <w:hyperlink w:anchor="_Présentation_de_l’interface" w:history="1">
+        <w:r>
+          <w:rPr>
+            <w:rStyle w:val="Lienhypertexte"/>
+          </w:rPr>
+          <w:t xml:space="preserve">« </w:t>
+        </w:r>
+        <w:r>
+          <w:rPr>
+            <w:rStyle w:val="Lienhypertexte"/>
+            <w:b/>
+            <w:bCs/>
+          </w:rPr>
+          <w:t>Gestion des symboles monétaires »</w:t>
+        </w:r>
+      </w:hyperlink>
+      <w:r>
+        <w:t>.</w:t>
+      </w:r>
+    </w:p>
+    <w:p>
+      <w:pPr>
+        <w:spacing w:after="0"/>
+      </w:pPr>
+      <w:r>
+        <w:rPr>
+          <w:noProof/>
+        </w:rPr>
+        <w:drawing>
+          <wp:anchor distT="0" distB="0" distL="114300" distR="114300" simplePos="0" relativeHeight="251788288" behindDoc="1" locked="0" layoutInCell="1" allowOverlap="1" wp14:anchorId="7BBB1B70" wp14:editId="57232164">
+            <wp:simplePos x="0" y="0"/>
+            <wp:positionH relativeFrom="page">
+              <wp:posOffset>4095115</wp:posOffset>
+            </wp:positionH>
+            <wp:positionV relativeFrom="page">
+              <wp:posOffset>1654175</wp:posOffset>
+            </wp:positionV>
+            <wp:extent cx="3176905" cy="1047750"/>
+            <wp:effectExtent l="0" t="0" r="4445" b="0"/>
+            <wp:wrapSquare wrapText="bothSides"/>
+            <wp:docPr id="817180082" name="Create currency.png" descr="Une image contenant texte, capture d’écran, Police, multimédia&#10;&#10;Description générée automatiquement"/>
+            <wp:cNvGraphicFramePr>
+              <a:graphicFrameLocks xmlns:a="http://schemas.openxmlformats.org/drawingml/2006/main" noChangeAspect="1"/>
+            </wp:cNvGraphicFramePr>
+            <a:graphic xmlns:a="http://schemas.openxmlformats.org/drawingml/2006/main">
+              <a:graphicData uri="http://schemas.openxmlformats.org/drawingml/2006/picture">
+                <pic:pic xmlns:pic="http://schemas.openxmlformats.org/drawingml/2006/picture">
+                  <pic:nvPicPr>
+                    <pic:cNvPr id="817180082" name="Create currency.png" descr="Une image contenant texte, capture d’écran, Police, multimédia&#10;&#10;Description générée automatiquement"/>
+                    <pic:cNvPicPr/>
+                  </pic:nvPicPr>
+                  <pic:blipFill>
+                    <a:blip r:link="rId41"/>
+                    <a:stretch>
+                      <a:fillRect/>
+                    </a:stretch>
+                  </pic:blipFill>
+                  <pic:spPr>
+                    <a:xfrm>
+                      <a:off x="0" y="0"/>
+                      <a:ext cx="3176905" cy="1047750"/>
+                    </a:xfrm>
+                    <a:prstGeom prst="rect">
+                      <a:avLst/>
+                    </a:prstGeom>
+                  </pic:spPr>
+                </pic:pic>
+              </a:graphicData>
+            </a:graphic>
+            <wp14:sizeRelH relativeFrom="page">
+              <wp14:pctWidth>0</wp14:pctWidth>
+            </wp14:sizeRelH>
+            <wp14:sizeRelV relativeFrom="page">
+              <wp14:pctHeight>0</wp14:pctHeight>
+            </wp14:sizeRelV>
+          </wp:anchor>
+        </w:drawing>
+      </w:r>
+      <w:r>
+        <w:rPr>
+          <w:noProof/>
+        </w:rPr>
+        <w:drawing>
+          <wp:anchor distT="0" distB="0" distL="114300" distR="114300" simplePos="0" relativeHeight="251787264" behindDoc="0" locked="0" layoutInCell="1" allowOverlap="1" wp14:anchorId="08653BEE" wp14:editId="63949B9F">
+            <wp:simplePos x="0" y="0"/>
+            <wp:positionH relativeFrom="margin">
+              <wp:posOffset>-477851</wp:posOffset>
+            </wp:positionH>
+            <wp:positionV relativeFrom="page">
+              <wp:posOffset>1656080</wp:posOffset>
+            </wp:positionV>
+            <wp:extent cx="3623945" cy="1895475"/>
+            <wp:effectExtent l="0" t="0" r="0" b="9525"/>
+            <wp:wrapSquare wrapText="bothSides"/>
+            <wp:docPr id="193616498" name="Create account type.png" descr="Une image contenant capture d’écran, Logiciel multimédia, Logiciel de graphisme, logiciel&#10;&#10;Description générée automatiquement"/>
+            <wp:cNvGraphicFramePr>
+              <a:graphicFrameLocks xmlns:a="http://schemas.openxmlformats.org/drawingml/2006/main" noChangeAspect="1"/>
+            </wp:cNvGraphicFramePr>
+            <a:graphic xmlns:a="http://schemas.openxmlformats.org/drawingml/2006/main">
+              <a:graphicData uri="http://schemas.openxmlformats.org/drawingml/2006/picture">
+                <pic:pic xmlns:pic="http://schemas.openxmlformats.org/drawingml/2006/picture">
+                  <pic:nvPicPr>
+                    <pic:cNvPr id="193616498" name="Create account type.png" descr="Une image contenant capture d’écran, Logiciel multimédia, Logiciel de graphisme, logiciel&#10;&#10;Description générée automatiquement"/>
+                    <pic:cNvPicPr/>
+                  </pic:nvPicPr>
+                  <pic:blipFill>
+                    <a:blip r:link="rId36"/>
+                    <a:stretch>
+                      <a:fillRect/>
+                    </a:stretch>
+                  </pic:blipFill>
+                  <pic:spPr>
+                    <a:xfrm>
+                      <a:off x="0" y="0"/>
+                      <a:ext cx="3623945" cy="1895475"/>
+                    </a:xfrm>
+                    <a:prstGeom prst="rect">
+                      <a:avLst/>
+                    </a:prstGeom>
+                  </pic:spPr>
+                </pic:pic>
+              </a:graphicData>
+            </a:graphic>
+            <wp14:sizeRelH relativeFrom="margin">
+              <wp14:pctWidth>0</wp14:pctWidth>
+            </wp14:sizeRelH>
+            <wp14:sizeRelV relativeFrom="margin">
+              <wp14:pctHeight>0</wp14:pctHeight>
+            </wp14:sizeRelV>
+          </wp:anchor>
+        </w:drawing>
+      </w:r>
+      <w:r>
+        <w:t xml:space="preserve">L’interface affichera alors </w:t>
+      </w:r>
+      <w:r>
+        <w:t>tous les symboles monétaires</w:t>
+      </w:r>
+      <w:r>
+        <w:t xml:space="preserve"> déjà crée.</w:t>
+      </w:r>
+    </w:p>
+    <w:p>
+      <w:pPr>
+        <w:spacing w:after="0"/>
+      </w:pPr>
+    </w:p>
+    <w:p>
+      <w:pPr>
+        <w:spacing w:after="0"/>
+      </w:pPr>
+    </w:p>
+    <w:p>
+      <w:pPr>
+        <w:spacing w:after="0"/>
+      </w:pPr>
+    </w:p>
+    <w:p>
+      <w:pPr>
+        <w:spacing w:after="0"/>
+      </w:pPr>
+    </w:p>
+    <w:p>
+      <w:pPr>
+        <w:spacing w:after="0"/>
+      </w:pPr>
+    </w:p>
+    <w:p>
+      <w:r>
+        <w:t>Pour en ajouter un autre, cliquez sur le bouton « + » et saisissez son nom. Assurez-vous que le nom est unique : il peut s'agir d'un simple caractère ou d'un texte complet.</w:t>
+      </w:r>
+    </w:p>
+    <w:p>
+      <w:r>
+        <w:t>Pour modifier ou supprimer un symbole monétaire, cliquez dessus et modifiez son contenu, ou utilisez le bouton « supprimer » pour le retirer.</w:t>
+      </w:r>
+    </w:p>
+    <w:p>
+      <w:r>
+        <w:t>Attention, si vous supprimez un symbole utilisé par un sous-compte, ce dernier sera également supprimé.</w:t>
+      </w:r>
     </w:p>
     <w:p/>
     <w:p>
@@ -11483,7 +11819,7 @@
           <w:numId w:val="36"/>
         </w:numPr>
       </w:pPr>
-      <w:bookmarkStart w:id="31" w:name="_Toc176722783"/>
+      <w:bookmarkStart w:id="31" w:name="_Toc176723395"/>
       <w:r>
         <w:t xml:space="preserve">Création </w:t>
       </w:r>
@@ -11503,7 +11839,7 @@
           <w:numId w:val="36"/>
         </w:numPr>
       </w:pPr>
-      <w:bookmarkStart w:id="32" w:name="_Toc176722784"/>
+      <w:bookmarkStart w:id="32" w:name="_Toc176723396"/>
       <w:r>
         <w:t>Création des dépenses récurrente</w:t>
       </w:r>
@@ -11517,7 +11853,7 @@
           <w:numId w:val="36"/>
         </w:numPr>
       </w:pPr>
-      <w:bookmarkStart w:id="33" w:name="_Toc176722785"/>
+      <w:bookmarkStart w:id="33" w:name="_Toc176723397"/>
       <w:r>
         <w:t xml:space="preserve">Gestion </w:t>
       </w:r>
@@ -11537,7 +11873,7 @@
           <w:numId w:val="36"/>
         </w:numPr>
       </w:pPr>
-      <w:bookmarkStart w:id="34" w:name="_Toc176722786"/>
+      <w:bookmarkStart w:id="34" w:name="_Toc176723398"/>
       <w:r>
         <w:t>Enregistrement des dépenses ou des gains</w:t>
       </w:r>
@@ -11551,7 +11887,7 @@
           <w:numId w:val="36"/>
         </w:numPr>
       </w:pPr>
-      <w:bookmarkStart w:id="35" w:name="_Toc176722787"/>
+      <w:bookmarkStart w:id="35" w:name="_Toc176723399"/>
       <w:r>
         <w:t>Analyse graphique</w:t>
       </w:r>
@@ -17262,7 +17598,7 @@
   <w:style w:type="paragraph" w:default="1" w:styleId="Normal">
     <w:name w:val="Normal"/>
     <w:qFormat/>
-    <w:rsid w:val="007F7648"/>
+    <w:rsid w:val="00D939DA"/>
     <w:rPr>
       <w:rFonts w:ascii="Calibri" w:hAnsi="Calibri" w:cs="Calibri"/>
     </w:rPr>
@@ -18187,6 +18523,7 @@
     <w:rsidRoot w:val="00772AB5"/>
     <w:rsid w:val="00022854"/>
     <w:rsid w:val="000360AE"/>
+    <w:rsid w:val="00141C65"/>
     <w:rsid w:val="0024760D"/>
     <w:rsid w:val="00253B12"/>
     <w:rsid w:val="002622C0"/>
@@ -18219,7 +18556,6 @@
     <w:rsid w:val="00CD78E5"/>
     <w:rsid w:val="00D17E85"/>
     <w:rsid w:val="00D21D93"/>
-    <w:rsid w:val="00DA2DDF"/>
     <w:rsid w:val="00DF057C"/>
     <w:rsid w:val="00E16B3B"/>
     <w:rsid w:val="00E27845"/>

</xml_diff>

<commit_message>
ci(Update): Add French resources for payment mode documentation
Updated the existing French documentation files and added a new image
for "Create payment mode name". This enhances the clarity and
completeness of the French instructions for users.
</commit_message>
<xml_diff>
--- a/MyExpenses.Wpf/Resources/How to use/How to use_french.docx
+++ b/MyExpenses.Wpf/Resources/How to use/How to use_french.docx
@@ -35,7 +35,6 @@
               <w:pPr>
                 <w:jc w:val="center"/>
               </w:pPr>
-              <w:proofErr w:type="spellStart"/>
               <w:r>
                 <w:rPr>
                   <w:b/>
@@ -47,7 +46,6 @@
                 </w:rPr>
                 <w:t>MyExpeneses</w:t>
               </w:r>
-              <w:proofErr w:type="spellEnd"/>
             </w:p>
           </w:sdtContent>
         </w:sdt>
@@ -2089,21 +2087,7 @@
                 <w:rStyle w:val="Lienhypertexte"/>
                 <w:noProof/>
               </w:rPr>
-              <w:t>Création des modes de paie</w:t>
-            </w:r>
-            <w:r>
-              <w:rPr>
-                <w:rStyle w:val="Lienhypertexte"/>
-                <w:noProof/>
-              </w:rPr>
-              <w:t>m</w:t>
-            </w:r>
-            <w:r>
-              <w:rPr>
-                <w:rStyle w:val="Lienhypertexte"/>
-                <w:noProof/>
-              </w:rPr>
-              <w:t>ents</w:t>
+              <w:t>Création des modes de paiements</w:t>
             </w:r>
             <w:r>
               <w:rPr>
@@ -2557,7 +2541,6 @@
       <w:bookmarkEnd w:id="1"/>
     </w:p>
     <w:p>
-      <w:proofErr w:type="spellStart"/>
       <w:r>
         <w:rPr>
           <w:b/>
@@ -2565,7 +2548,6 @@
         </w:rPr>
         <w:t>MyExpenses</w:t>
       </w:r>
-      <w:proofErr w:type="spellEnd"/>
       <w:r>
         <w:t xml:space="preserve"> est une application intuitive conçue pour simplifier la gestion de vos finances personnelles au quotidien. Elle vous permet de suivre vos dépenses en temps réel, d'analyser vos habitudes de consommation, et d'anticiper le solde restant sur vos comptes bancaires avant même que </w:t>
       </w:r>
@@ -2585,7 +2567,6 @@
       <w:r>
         <w:t xml:space="preserve">Avec </w:t>
       </w:r>
-      <w:proofErr w:type="spellStart"/>
       <w:r>
         <w:rPr>
           <w:b/>
@@ -2593,7 +2574,6 @@
         </w:rPr>
         <w:t>MyExpenses</w:t>
       </w:r>
-      <w:proofErr w:type="spellEnd"/>
       <w:r>
         <w:t>, bénéficiez également de :</w:t>
       </w:r>
@@ -2619,15 +2599,7 @@
         </w:numPr>
       </w:pPr>
       <w:r>
-        <w:t xml:space="preserve">Sécurité optimale : Toutes vos données sont stockées localement sur votre appareil, évitant ainsi les </w:t>
-      </w:r>
-      <w:proofErr w:type="gramStart"/>
-      <w:r>
-        <w:t>risques potentiels</w:t>
-      </w:r>
-      <w:proofErr w:type="gramEnd"/>
-      <w:r>
-        <w:t xml:space="preserve"> de piratage bancaire. Vos informations financières restent toujours sous votre contrôle.</w:t>
+        <w:t>Sécurité optimale : Toutes vos données sont stockées localement sur votre appareil, évitant ainsi les risques potentiels de piratage bancaire. Vos informations financières restent toujours sous votre contrôle.</w:t>
       </w:r>
     </w:p>
     <w:p>
@@ -2641,7 +2613,6 @@
       <w:r>
         <w:t xml:space="preserve">Sauvegarde et utilisation multi-appareils : Vous avez la possibilité de sauvegarder vos données sur Dropbox, vous permettant ainsi de synchroniser vos informations et d'utiliser </w:t>
       </w:r>
-      <w:proofErr w:type="spellStart"/>
       <w:r>
         <w:rPr>
           <w:b/>
@@ -2649,7 +2620,6 @@
         </w:rPr>
         <w:t>MyExpenses</w:t>
       </w:r>
-      <w:proofErr w:type="spellEnd"/>
       <w:r>
         <w:t xml:space="preserve"> sur plusieurs appareils en toute simplicité.</w:t>
       </w:r>
@@ -2658,7 +2628,6 @@
       <w:r>
         <w:t xml:space="preserve">En choisissant </w:t>
       </w:r>
-      <w:proofErr w:type="spellStart"/>
       <w:r>
         <w:rPr>
           <w:b/>
@@ -2666,7 +2635,6 @@
         </w:rPr>
         <w:t>MyExpenses</w:t>
       </w:r>
-      <w:proofErr w:type="spellEnd"/>
       <w:r>
         <w:t>, vous optez pour un outil complet et sécurisé qui vous aide à gérer vos finances de manière efficace, en gardant le contrôle total de vos données tout en profitant d'une flexibilité d'utilisation sur tous vos appareils.</w:t>
       </w:r>
@@ -2729,7 +2697,6 @@
         <w:br/>
         <w:t xml:space="preserve">Téléchargez </w:t>
       </w:r>
-      <w:proofErr w:type="spellStart"/>
       <w:r>
         <w:rPr>
           <w:rStyle w:val="lev"/>
@@ -2737,7 +2704,6 @@
         </w:rPr>
         <w:t>MyExpenses</w:t>
       </w:r>
-      <w:proofErr w:type="spellEnd"/>
       <w:r>
         <w:rPr>
           <w:rFonts w:ascii="Calibri" w:hAnsi="Calibri" w:cs="Calibri"/>
@@ -2757,21 +2723,7 @@
         <w:rPr>
           <w:rFonts w:ascii="Calibri" w:hAnsi="Calibri" w:cs="Calibri"/>
         </w:rPr>
-        <w:t xml:space="preserve">. Assurez-vous de choisir la version appropriée pour votre appareil (Windows, </w:t>
-      </w:r>
-      <w:proofErr w:type="spellStart"/>
-      <w:r>
-        <w:rPr>
-          <w:rFonts w:ascii="Calibri" w:hAnsi="Calibri" w:cs="Calibri"/>
-        </w:rPr>
-        <w:t>macOS</w:t>
-      </w:r>
-      <w:proofErr w:type="spellEnd"/>
-      <w:r>
-        <w:rPr>
-          <w:rFonts w:ascii="Calibri" w:hAnsi="Calibri" w:cs="Calibri"/>
-        </w:rPr>
-        <w:t>, iOS, Android, etc.).</w:t>
+        <w:t>. Assurez-vous de choisir la version appropriée pour votre appareil (Windows, macOS, iOS, Android, etc.).</w:t>
       </w:r>
     </w:p>
     <w:p>
@@ -2853,7 +2805,6 @@
         <w:br/>
         <w:t xml:space="preserve">Double-cliquez sur le fichier pour lancer le processus d'installation. Suivez les instructions à l'écran pour installer </w:t>
       </w:r>
-      <w:proofErr w:type="spellStart"/>
       <w:r>
         <w:rPr>
           <w:rStyle w:val="lev"/>
@@ -2861,7 +2812,6 @@
         </w:rPr>
         <w:t>MyExpenses</w:t>
       </w:r>
-      <w:proofErr w:type="spellEnd"/>
       <w:r>
         <w:rPr>
           <w:rFonts w:ascii="Calibri" w:hAnsi="Calibri" w:cs="Calibri"/>
@@ -2890,7 +2840,6 @@
         <w:br/>
         <w:t xml:space="preserve">Une fois l'installation terminée, vous aurez la possibilité de lancer </w:t>
       </w:r>
-      <w:proofErr w:type="spellStart"/>
       <w:r>
         <w:rPr>
           <w:rStyle w:val="lev"/>
@@ -2898,7 +2847,6 @@
         </w:rPr>
         <w:t>MyExpenses</w:t>
       </w:r>
-      <w:proofErr w:type="spellEnd"/>
       <w:r>
         <w:rPr>
           <w:rFonts w:ascii="Calibri" w:hAnsi="Calibri" w:cs="Calibri"/>
@@ -3766,21 +3714,7 @@
           <w:rPr>
             <w:rStyle w:val="Lienhypertexte"/>
           </w:rPr>
-          <w:t>"Choix de la langue</w:t>
-        </w:r>
-        <w:proofErr w:type="gramStart"/>
-        <w:r>
-          <w:rPr>
-            <w:rStyle w:val="Lienhypertexte"/>
-          </w:rPr>
-          <w:t>"(</w:t>
-        </w:r>
-        <w:proofErr w:type="gramEnd"/>
-        <w:r>
-          <w:rPr>
-            <w:rStyle w:val="Lienhypertexte"/>
-          </w:rPr>
-          <w:t>1)</w:t>
+          <w:t>"Choix de la langue"(1)</w:t>
         </w:r>
       </w:hyperlink>
       <w:r>
@@ -3796,21 +3730,7 @@
           <w:rPr>
             <w:rStyle w:val="Lienhypertexte"/>
           </w:rPr>
-          <w:t>"Choix du format de l'heure</w:t>
-        </w:r>
-        <w:proofErr w:type="gramStart"/>
-        <w:r>
-          <w:rPr>
-            <w:rStyle w:val="Lienhypertexte"/>
-          </w:rPr>
-          <w:t>"(</w:t>
-        </w:r>
-        <w:proofErr w:type="gramEnd"/>
-        <w:r>
-          <w:rPr>
-            <w:rStyle w:val="Lienhypertexte"/>
-          </w:rPr>
-          <w:t>2)</w:t>
+          <w:t>"Choix du format de l'heure"(2)</w:t>
         </w:r>
       </w:hyperlink>
       <w:r>
@@ -3826,21 +3746,7 @@
           <w:rPr>
             <w:rStyle w:val="Lienhypertexte"/>
           </w:rPr>
-          <w:t>"Sauvegarder</w:t>
-        </w:r>
-        <w:proofErr w:type="gramStart"/>
-        <w:r>
-          <w:rPr>
-            <w:rStyle w:val="Lienhypertexte"/>
-          </w:rPr>
-          <w:t>"(</w:t>
-        </w:r>
-        <w:proofErr w:type="gramEnd"/>
-        <w:r>
-          <w:rPr>
-            <w:rStyle w:val="Lienhypertexte"/>
-          </w:rPr>
-          <w:t>3)</w:t>
+          <w:t>"Sauvegarder"(3)</w:t>
         </w:r>
       </w:hyperlink>
       <w:r>
@@ -8202,15 +8108,7 @@
               </w:numPr>
             </w:pPr>
             <w:r>
-              <w:t xml:space="preserve">Affichage de </w:t>
-            </w:r>
-            <w:proofErr w:type="gramStart"/>
-            <w:r>
-              <w:t>tous les comptes stockée</w:t>
-            </w:r>
-            <w:proofErr w:type="gramEnd"/>
-            <w:r>
-              <w:t xml:space="preserve"> en local</w:t>
+              <w:t>Affichage de tous les comptes stockée en local</w:t>
             </w:r>
           </w:p>
         </w:tc>
@@ -10206,22 +10104,10 @@
           <w:b/>
           <w:bCs/>
         </w:rPr>
-        <w:t> </w:t>
-      </w:r>
-      <w:proofErr w:type="gramStart"/>
-      <w:r>
-        <w:rPr>
-          <w:b/>
-          <w:bCs/>
-        </w:rPr>
-        <w:t>»</w:t>
-      </w:r>
-      <w:r>
-        <w:t>:</w:t>
-      </w:r>
-      <w:proofErr w:type="gramEnd"/>
-      <w:r>
-        <w:t xml:space="preserve"> Permet d’enregistrer des dépenses récurrentes (mensuelles, etc.).</w:t>
+        <w:t> »</w:t>
+      </w:r>
+      <w:r>
+        <w:t>: Permet d’enregistrer des dépenses récurrentes (mensuelles, etc.).</w:t>
       </w:r>
     </w:p>
     <w:p>
@@ -10337,15 +10223,7 @@
     </w:p>
     <w:p>
       <w:r>
-        <w:t xml:space="preserve">Pour créer votre sous-compte, </w:t>
-      </w:r>
-      <w:proofErr w:type="gramStart"/>
-      <w:r>
-        <w:t>comme par exemple</w:t>
-      </w:r>
-      <w:proofErr w:type="gramEnd"/>
-      <w:r>
-        <w:t xml:space="preserve"> un compte de dépôt, cliquez sur le bouton </w:t>
+        <w:t xml:space="preserve">Pour créer votre sous-compte, comme par exemple un compte de dépôt, cliquez sur le bouton </w:t>
       </w:r>
       <w:hyperlink w:anchor="_Présentation_de_l’interface" w:history="1">
         <w:r>
@@ -10354,23 +10232,7 @@
             <w:b/>
             <w:bCs/>
           </w:rPr>
-          <w:t>« Gestion des c</w:t>
-        </w:r>
-        <w:r>
-          <w:rPr>
-            <w:rStyle w:val="Lienhypertexte"/>
-            <w:b/>
-            <w:bCs/>
-          </w:rPr>
-          <w:t>o</w:t>
-        </w:r>
-        <w:r>
-          <w:rPr>
-            <w:rStyle w:val="Lienhypertexte"/>
-            <w:b/>
-            <w:bCs/>
-          </w:rPr>
-          <w:t>mptes »</w:t>
+          <w:t>« Gestion des comptes »</w:t>
         </w:r>
       </w:hyperlink>
       <w:r>
@@ -10675,23 +10537,7 @@
             <w:b/>
             <w:bCs/>
           </w:rPr>
-          <w:t>« Gestio</w:t>
-        </w:r>
-        <w:r>
-          <w:rPr>
-            <w:rStyle w:val="Lienhypertexte"/>
-            <w:b/>
-            <w:bCs/>
-          </w:rPr>
-          <w:t>n</w:t>
-        </w:r>
-        <w:r>
-          <w:rPr>
-            <w:rStyle w:val="Lienhypertexte"/>
-            <w:b/>
-            <w:bCs/>
-          </w:rPr>
-          <w:t xml:space="preserve"> des types de comptes »</w:t>
+          <w:t>« Gestion des types de comptes »</w:t>
         </w:r>
       </w:hyperlink>
       <w:r>
@@ -11095,19 +10941,7 @@
           <w:rPr>
             <w:rStyle w:val="Lienhypertexte"/>
           </w:rPr>
-          <w:t>veuillez consulter la section dé</w:t>
-        </w:r>
-        <w:r>
-          <w:rPr>
-            <w:rStyle w:val="Lienhypertexte"/>
-          </w:rPr>
-          <w:t>d</w:t>
-        </w:r>
-        <w:r>
-          <w:rPr>
-            <w:rStyle w:val="Lienhypertexte"/>
-          </w:rPr>
-          <w:t>iée à cette fonctionnalité</w:t>
+          <w:t>veuillez consulter la section dédiée à cette fonctionnalité</w:t>
         </w:r>
       </w:hyperlink>
       <w:r>
@@ -11343,18 +11177,10 @@
         <w:t xml:space="preserve">Si votre emplacement est légèrement décalé, vous pouvez cliquer sur la carte et sélectionner </w:t>
       </w:r>
       <w:r>
-        <w:t xml:space="preserve">          </w:t>
-      </w:r>
-      <w:proofErr w:type="gramStart"/>
-      <w:r>
-        <w:t xml:space="preserve">   </w:t>
-      </w:r>
-      <w:r>
-        <w:t>«</w:t>
-      </w:r>
-      <w:proofErr w:type="gramEnd"/>
-      <w:r>
-        <w:t xml:space="preserve"> Valider le nouveau point » pour mettre à jour automatiquement les paramètres.</w:t>
+        <w:t xml:space="preserve">             </w:t>
+      </w:r>
+      <w:r>
+        <w:t>« Valider le nouveau point » pour mettre à jour automatiquement les paramètres.</w:t>
       </w:r>
     </w:p>
     <w:p>
@@ -11369,21 +11195,13 @@
     </w:p>
     <w:p>
       <w:r>
-        <w:t>Une fois tous les paramètres effectués et les champs remplis, il vous suffira de cliquer sur le bouton</w:t>
-      </w:r>
-      <w:proofErr w:type="gramStart"/>
-      <w:r>
-        <w:t xml:space="preserve"> </w:t>
+        <w:t xml:space="preserve">Une fois tous les paramètres effectués et les champs remplis, il vous suffira de cliquer sur le bouton </w:t>
       </w:r>
       <w:r>
         <w:t xml:space="preserve">  </w:t>
       </w:r>
       <w:r>
-        <w:t>«</w:t>
-      </w:r>
-      <w:proofErr w:type="gramEnd"/>
-      <w:r>
-        <w:t xml:space="preserve"> Valider ».</w:t>
+        <w:t>« Valider ».</w:t>
       </w:r>
     </w:p>
     <w:p/>
@@ -11462,23 +11280,7 @@
             <w:b/>
             <w:bCs/>
           </w:rPr>
-          <w:t>coule</w:t>
-        </w:r>
-        <w:r>
-          <w:rPr>
-            <w:rStyle w:val="Lienhypertexte"/>
-            <w:b/>
-            <w:bCs/>
-          </w:rPr>
-          <w:t>u</w:t>
-        </w:r>
-        <w:r>
-          <w:rPr>
-            <w:rStyle w:val="Lienhypertexte"/>
-            <w:b/>
-            <w:bCs/>
-          </w:rPr>
-          <w:t>rs</w:t>
+          <w:t>couleurs</w:t>
         </w:r>
         <w:r>
           <w:rPr>
@@ -11495,10 +11297,7 @@
     </w:p>
     <w:p>
       <w:r>
-        <w:t xml:space="preserve">L’interface affichera alors </w:t>
-      </w:r>
-      <w:r>
-        <w:t>toutes les couleurs déjà crée.</w:t>
+        <w:t>L’interface affichera alors toutes les couleurs déjà crée.</w:t>
       </w:r>
     </w:p>
     <w:p>
@@ -11566,15 +11365,7 @@
     </w:p>
     <w:p>
       <w:r>
-        <w:t xml:space="preserve">Attention, les couleurs créées par défaut ne peuvent </w:t>
-      </w:r>
-      <w:proofErr w:type="gramStart"/>
-      <w:r>
-        <w:t>ni être modifiées</w:t>
-      </w:r>
-      <w:proofErr w:type="gramEnd"/>
-      <w:r>
-        <w:t xml:space="preserve"> ni supprimées. Si vous tentez de les modifier ou de les supprimer, un message s'affichera pour vous indiquer que cette action est impossible.</w:t>
+        <w:t>Attention, les couleurs créées par défaut ne peuvent ni être modifiées ni supprimées. Si vous tentez de les modifier ou de les supprimer, un message s'affichera pour vous indiquer que cette action est impossible.</w:t>
       </w:r>
     </w:p>
     <w:p>
@@ -11617,13 +11408,7 @@
         <w:spacing w:after="0"/>
       </w:pPr>
       <w:r>
-        <w:t xml:space="preserve">Pour crée </w:t>
-      </w:r>
-      <w:r>
-        <w:t>un symbole monétaire</w:t>
-      </w:r>
-      <w:r>
-        <w:t xml:space="preserve">, </w:t>
+        <w:t xml:space="preserve">Pour crée un symbole monétaire, </w:t>
       </w:r>
       <w:r>
         <w:t xml:space="preserve">accédez à l’action </w:t>
@@ -11796,8 +11581,16 @@
       </w:pPr>
     </w:p>
     <w:p>
-      <w:r>
-        <w:t>Pour en ajouter un autre, cliquez sur le bouton « + » et saisissez son nom. Assurez-vous que le nom est unique : il peut s'agir d'un simple caractère ou d'un texte complet.</w:t>
+      <w:pPr>
+        <w:spacing w:after="0"/>
+      </w:pPr>
+      <w:r>
+        <w:t>Pour en ajouter un autre, cliquez sur le bouton « + » et saisissez son nom.</w:t>
+      </w:r>
+    </w:p>
+    <w:p>
+      <w:r>
+        <w:t>Assurez-vous que le nom est unique : il peut s'agir d'un simple caractère ou d'un texte complet.</w:t>
       </w:r>
     </w:p>
     <w:p>
@@ -11810,7 +11603,11 @@
         <w:t>Attention, si vous supprimez un symbole utilisé par un sous-compte, ce dernier sera également supprimé.</w:t>
       </w:r>
     </w:p>
-    <w:p/>
+    <w:p>
+      <w:r>
+        <w:br w:type="page"/>
+      </w:r>
+    </w:p>
     <w:p>
       <w:pPr>
         <w:pStyle w:val="Titre5"/>
@@ -11818,10 +11615,18 @@
           <w:ilvl w:val="1"/>
           <w:numId w:val="36"/>
         </w:numPr>
+        <w:spacing w:line="360" w:lineRule="auto"/>
       </w:pPr>
       <w:bookmarkStart w:id="31" w:name="_Toc176723395"/>
       <w:r>
-        <w:t xml:space="preserve">Création </w:t>
+        <w:lastRenderedPageBreak/>
+        <w:t>Création</w:t>
+      </w:r>
+      <w:r>
+        <w:t xml:space="preserve"> ou modification</w:t>
+      </w:r>
+      <w:r>
+        <w:t xml:space="preserve"> </w:t>
       </w:r>
       <w:r>
         <w:t>des modes</w:t>
@@ -11830,6 +11635,263 @@
         <w:t xml:space="preserve"> de paiements</w:t>
       </w:r>
       <w:bookmarkEnd w:id="31"/>
+    </w:p>
+    <w:p>
+      <w:pPr>
+        <w:spacing w:after="0"/>
+      </w:pPr>
+      <w:r>
+        <w:t xml:space="preserve">Pour crée un mode de paiement, </w:t>
+      </w:r>
+      <w:r>
+        <w:t xml:space="preserve">accédez à l’action </w:t>
+      </w:r>
+      <w:hyperlink w:anchor="_Présentation_de_l’interface" w:history="1">
+        <w:r>
+          <w:rPr>
+            <w:rStyle w:val="Lienhypertexte"/>
+          </w:rPr>
+          <w:t>« </w:t>
+        </w:r>
+        <w:r>
+          <w:rPr>
+            <w:rStyle w:val="Lienhypertexte"/>
+            <w:b/>
+            <w:bCs/>
+          </w:rPr>
+          <w:t>Gestion des modes de paiement »</w:t>
+        </w:r>
+      </w:hyperlink>
+      <w:r>
+        <w:t>.</w:t>
+      </w:r>
+    </w:p>
+    <w:p>
+      <w:pPr>
+        <w:spacing w:after="0"/>
+      </w:pPr>
+      <w:r>
+        <w:rPr>
+          <w:noProof/>
+        </w:rPr>
+        <w:drawing>
+          <wp:anchor distT="0" distB="0" distL="114300" distR="114300" simplePos="0" relativeHeight="251790336" behindDoc="1" locked="0" layoutInCell="1" allowOverlap="1" wp14:anchorId="783CDF37" wp14:editId="1EA4F2C5">
+            <wp:simplePos x="0" y="0"/>
+            <wp:positionH relativeFrom="column">
+              <wp:posOffset>3507359</wp:posOffset>
+            </wp:positionH>
+            <wp:positionV relativeFrom="paragraph">
+              <wp:posOffset>235204</wp:posOffset>
+            </wp:positionV>
+            <wp:extent cx="2975610" cy="981710"/>
+            <wp:effectExtent l="0" t="0" r="0" b="8890"/>
+            <wp:wrapTight wrapText="bothSides">
+              <wp:wrapPolygon edited="0">
+                <wp:start x="0" y="0"/>
+                <wp:lineTo x="0" y="21376"/>
+                <wp:lineTo x="21434" y="21376"/>
+                <wp:lineTo x="21434" y="0"/>
+                <wp:lineTo x="0" y="0"/>
+              </wp:wrapPolygon>
+            </wp:wrapTight>
+            <wp:docPr id="845272032" name="Create payment mode name.png" descr="Une image contenant texte, capture d’écran, Police, Logiciel multimédia&#10;&#10;Description générée automatiquement"/>
+            <wp:cNvGraphicFramePr>
+              <a:graphicFrameLocks xmlns:a="http://schemas.openxmlformats.org/drawingml/2006/main" noChangeAspect="1"/>
+            </wp:cNvGraphicFramePr>
+            <a:graphic xmlns:a="http://schemas.openxmlformats.org/drawingml/2006/main">
+              <a:graphicData uri="http://schemas.openxmlformats.org/drawingml/2006/picture">
+                <pic:pic xmlns:pic="http://schemas.openxmlformats.org/drawingml/2006/picture">
+                  <pic:nvPicPr>
+                    <pic:cNvPr id="845272032" name="Create payment mode name.png" descr="Une image contenant texte, capture d’écran, Police, Logiciel multimédia&#10;&#10;Description générée automatiquement"/>
+                    <pic:cNvPicPr/>
+                  </pic:nvPicPr>
+                  <pic:blipFill>
+                    <a:blip r:link="rId42"/>
+                    <a:stretch>
+                      <a:fillRect/>
+                    </a:stretch>
+                  </pic:blipFill>
+                  <pic:spPr>
+                    <a:xfrm>
+                      <a:off x="0" y="0"/>
+                      <a:ext cx="2975610" cy="981710"/>
+                    </a:xfrm>
+                    <a:prstGeom prst="rect">
+                      <a:avLst/>
+                    </a:prstGeom>
+                  </pic:spPr>
+                </pic:pic>
+              </a:graphicData>
+            </a:graphic>
+            <wp14:sizeRelH relativeFrom="page">
+              <wp14:pctWidth>0</wp14:pctWidth>
+            </wp14:sizeRelH>
+            <wp14:sizeRelV relativeFrom="page">
+              <wp14:pctHeight>0</wp14:pctHeight>
+            </wp14:sizeRelV>
+          </wp:anchor>
+        </w:drawing>
+      </w:r>
+      <w:r>
+        <w:rPr>
+          <w:noProof/>
+        </w:rPr>
+        <w:drawing>
+          <wp:anchor distT="0" distB="0" distL="114300" distR="114300" simplePos="0" relativeHeight="251789312" behindDoc="0" locked="0" layoutInCell="1" allowOverlap="1" wp14:anchorId="1D4F422A" wp14:editId="2E79EE72">
+            <wp:simplePos x="0" y="0"/>
+            <wp:positionH relativeFrom="column">
+              <wp:posOffset>-716407</wp:posOffset>
+            </wp:positionH>
+            <wp:positionV relativeFrom="paragraph">
+              <wp:posOffset>235204</wp:posOffset>
+            </wp:positionV>
+            <wp:extent cx="4147200" cy="2185200"/>
+            <wp:effectExtent l="0" t="0" r="5715" b="5715"/>
+            <wp:wrapSquare wrapText="bothSides"/>
+            <wp:docPr id="1660807366" name="Create payment mode.png" descr="Une image contenant capture d’écran, texte, logiciel, Logiciel multimédia&#10;&#10;Description générée automatiquement"/>
+            <wp:cNvGraphicFramePr>
+              <a:graphicFrameLocks xmlns:a="http://schemas.openxmlformats.org/drawingml/2006/main" noChangeAspect="1"/>
+            </wp:cNvGraphicFramePr>
+            <a:graphic xmlns:a="http://schemas.openxmlformats.org/drawingml/2006/main">
+              <a:graphicData uri="http://schemas.openxmlformats.org/drawingml/2006/picture">
+                <pic:pic xmlns:pic="http://schemas.openxmlformats.org/drawingml/2006/picture">
+                  <pic:nvPicPr>
+                    <pic:cNvPr id="1660807366" name="Create payment mode.png" descr="Une image contenant capture d’écran, texte, logiciel, Logiciel multimédia&#10;&#10;Description générée automatiquement"/>
+                    <pic:cNvPicPr/>
+                  </pic:nvPicPr>
+                  <pic:blipFill>
+                    <a:blip r:link="rId43"/>
+                    <a:stretch>
+                      <a:fillRect/>
+                    </a:stretch>
+                  </pic:blipFill>
+                  <pic:spPr>
+                    <a:xfrm>
+                      <a:off x="0" y="0"/>
+                      <a:ext cx="4147200" cy="2185200"/>
+                    </a:xfrm>
+                    <a:prstGeom prst="rect">
+                      <a:avLst/>
+                    </a:prstGeom>
+                  </pic:spPr>
+                </pic:pic>
+              </a:graphicData>
+            </a:graphic>
+            <wp14:sizeRelH relativeFrom="margin">
+              <wp14:pctWidth>0</wp14:pctWidth>
+            </wp14:sizeRelH>
+            <wp14:sizeRelV relativeFrom="margin">
+              <wp14:pctHeight>0</wp14:pctHeight>
+            </wp14:sizeRelV>
+          </wp:anchor>
+        </w:drawing>
+      </w:r>
+      <w:r>
+        <w:t>L’interface affichera alors tous les modes de paiements déjà crée</w:t>
+      </w:r>
+      <w:r>
+        <w:t>.</w:t>
+      </w:r>
+    </w:p>
+    <w:p>
+      <w:pPr>
+        <w:spacing w:after="0"/>
+      </w:pPr>
+    </w:p>
+    <w:p>
+      <w:pPr>
+        <w:spacing w:after="0"/>
+      </w:pPr>
+    </w:p>
+    <w:p>
+      <w:pPr>
+        <w:spacing w:after="0"/>
+      </w:pPr>
+    </w:p>
+    <w:p>
+      <w:pPr>
+        <w:spacing w:after="0"/>
+      </w:pPr>
+    </w:p>
+    <w:p>
+      <w:pPr>
+        <w:spacing w:after="0"/>
+      </w:pPr>
+    </w:p>
+    <w:p>
+      <w:pPr>
+        <w:spacing w:after="0"/>
+      </w:pPr>
+    </w:p>
+    <w:p>
+      <w:pPr>
+        <w:spacing w:after="0"/>
+      </w:pPr>
+    </w:p>
+    <w:p>
+      <w:pPr>
+        <w:spacing w:after="0"/>
+      </w:pPr>
+    </w:p>
+    <w:p>
+      <w:pPr>
+        <w:spacing w:after="0"/>
+      </w:pPr>
+      <w:r>
+        <w:t>Pour en ajouter un autre, cliquez sur le bouton « + » et saisissez son nom.</w:t>
+      </w:r>
+    </w:p>
+    <w:p>
+      <w:r>
+        <w:t>Assurez-vous que le nom est unique</w:t>
+      </w:r>
+      <w:r>
+        <w:t>.</w:t>
+      </w:r>
+    </w:p>
+    <w:p>
+      <w:r>
+        <w:t xml:space="preserve">Pour modifier ou supprimer un </w:t>
+      </w:r>
+      <w:r>
+        <w:t>mode</w:t>
+      </w:r>
+      <w:r>
+        <w:t>, cliquez dessus et modifiez son contenu, ou utilisez le bouton « supprimer » pour le retirer.</w:t>
+      </w:r>
+    </w:p>
+    <w:p>
+      <w:r>
+        <w:t xml:space="preserve">Attention, si vous supprimez un </w:t>
+      </w:r>
+      <w:r>
+        <w:t>mode de paiement</w:t>
+      </w:r>
+      <w:r>
+        <w:t xml:space="preserve"> utilisé par </w:t>
+      </w:r>
+      <w:r>
+        <w:t>une dépense ou un gain</w:t>
+      </w:r>
+      <w:r>
+        <w:t>, ce dernier sera également supprimé.</w:t>
+      </w:r>
+    </w:p>
+    <w:p>
+      <w:r>
+        <w:t xml:space="preserve">Attention, les </w:t>
+      </w:r>
+      <w:r>
+        <w:t xml:space="preserve">modes de paiements </w:t>
+      </w:r>
+      <w:r>
+        <w:t>créées par défaut ne peuvent ni être modifiées ni supprimées. Si vous tentez de les modifier ou de les supprimer, un message s'affichera pour vous indiquer que cette action est impossible.</w:t>
+      </w:r>
+    </w:p>
+    <w:p>
+      <w:r>
+        <w:br w:type="page"/>
+      </w:r>
     </w:p>
     <w:p>
       <w:pPr>
@@ -11841,6 +11903,7 @@
       </w:pPr>
       <w:bookmarkStart w:id="32" w:name="_Toc176723396"/>
       <w:r>
+        <w:lastRenderedPageBreak/>
         <w:t>Création des dépenses récurrente</w:t>
       </w:r>
       <w:bookmarkEnd w:id="32"/>
@@ -12006,7 +12069,7 @@
       <w:rPr>
         <w:noProof/>
       </w:rPr>
-      <w:t>07/09/2024</w:t>
+      <w:t>09/09/2024</w:t>
     </w:r>
     <w:r>
       <w:fldChar w:fldCharType="end"/>
@@ -12072,7 +12135,7 @@
       <w:rPr>
         <w:noProof/>
       </w:rPr>
-      <w:t>21</w:t>
+      <w:t>23</w:t>
     </w:r>
     <w:r>
       <w:rPr>
@@ -17598,7 +17661,7 @@
   <w:style w:type="paragraph" w:default="1" w:styleId="Normal">
     <w:name w:val="Normal"/>
     <w:qFormat/>
-    <w:rsid w:val="00D939DA"/>
+    <w:rsid w:val="00F0713E"/>
     <w:rPr>
       <w:rFonts w:ascii="Calibri" w:hAnsi="Calibri" w:cs="Calibri"/>
     </w:rPr>
@@ -17790,6 +17853,7 @@
   <w:style w:type="character" w:default="1" w:styleId="Policepardfaut">
     <w:name w:val="Default Paragraph Font"/>
     <w:uiPriority w:val="1"/>
+    <w:semiHidden/>
     <w:unhideWhenUsed/>
   </w:style>
   <w:style w:type="table" w:default="1" w:styleId="TableauNormal">
@@ -18486,7 +18550,7 @@
     <w:charset w:val="00"/>
     <w:family w:val="swiss"/>
     <w:pitch w:val="variable"/>
-    <w:sig w:usb0="E4002EFF" w:usb1="C200247B" w:usb2="00000009" w:usb3="00000000" w:csb0="000001FF" w:csb1="00000000"/>
+    <w:sig w:usb0="E4002EFF" w:usb1="C000247B" w:usb2="00000009" w:usb3="00000000" w:csb0="000001FF" w:csb1="00000000"/>
   </w:font>
   <w:font w:name="Aptos Display">
     <w:charset w:val="00"/>
@@ -18522,7 +18586,9 @@
   <w:rsids>
     <w:rsidRoot w:val="00772AB5"/>
     <w:rsid w:val="00022854"/>
+    <w:rsid w:val="00030A33"/>
     <w:rsid w:val="000360AE"/>
+    <w:rsid w:val="00045B61"/>
     <w:rsid w:val="00141C65"/>
     <w:rsid w:val="0024760D"/>
     <w:rsid w:val="00253B12"/>
@@ -18548,8 +18614,11 @@
     <w:rsid w:val="0083327A"/>
     <w:rsid w:val="00875647"/>
     <w:rsid w:val="008F61AF"/>
+    <w:rsid w:val="00A10C88"/>
+    <w:rsid w:val="00A42FD8"/>
     <w:rsid w:val="00A7713C"/>
     <w:rsid w:val="00AD1D0F"/>
+    <w:rsid w:val="00AE1CB2"/>
     <w:rsid w:val="00B03C1B"/>
     <w:rsid w:val="00B2610D"/>
     <w:rsid w:val="00C26ADF"/>

</xml_diff>

<commit_message>
ci(Update): Update French usage guide and add new images
Updated the French usage guide document in both DOCX and PDF formats to
improve clarity. Added new PNG images illustrating the creation of
recurring expenses for better user understanding.
</commit_message>
<xml_diff>
--- a/MyExpenses.Wpf/Resources/How to use/How to use_french.docx
+++ b/MyExpenses.Wpf/Resources/How to use/How to use_french.docx
@@ -10,6 +10,7 @@
           <w:docPartUnique/>
         </w:docPartObj>
       </w:sdtPr>
+      <w:sdtEndPr/>
       <w:sdtContent>
         <w:sdt>
           <w:sdtPr>
@@ -30,11 +31,13 @@
             <w:dataBinding w:prefixMappings="xmlns:ns0='http://purl.org/dc/elements/1.1/' xmlns:ns1='http://schemas.openxmlformats.org/package/2006/metadata/core-properties' " w:xpath="/ns1:coreProperties[1]/ns0:title[1]" w:storeItemID="{6C3C8BC8-F283-45AE-878A-BAB7291924A1}"/>
             <w:text/>
           </w:sdtPr>
+          <w:sdtEndPr/>
           <w:sdtContent>
             <w:p>
               <w:pPr>
                 <w:jc w:val="center"/>
               </w:pPr>
+              <w:proofErr w:type="spellStart"/>
               <w:r>
                 <w:rPr>
                   <w:b/>
@@ -46,6 +49,7 @@
                 </w:rPr>
                 <w:t>MyExpeneses</w:t>
               </w:r>
+              <w:proofErr w:type="spellEnd"/>
             </w:p>
           </w:sdtContent>
         </w:sdt>
@@ -173,7 +177,7 @@
           <w:r>
             <w:fldChar w:fldCharType="separate"/>
           </w:r>
-          <w:hyperlink w:anchor="_Toc176723374" w:history="1">
+          <w:hyperlink w:anchor="_Toc176811191" w:history="1">
             <w:r>
               <w:rPr>
                 <w:rStyle w:val="Lienhypertexte"/>
@@ -217,7 +221,7 @@
                 <w:noProof/>
                 <w:webHidden/>
               </w:rPr>
-              <w:instrText xml:space="preserve"> PAGEREF _Toc176723374 \h </w:instrText>
+              <w:instrText xml:space="preserve"> PAGEREF _Toc176811191 \h </w:instrText>
             </w:r>
             <w:r>
               <w:rPr>
@@ -263,7 +267,7 @@
               <w:lang w:eastAsia="fr-FR"/>
             </w:rPr>
           </w:pPr>
-          <w:hyperlink w:anchor="_Toc176723375" w:history="1">
+          <w:hyperlink w:anchor="_Toc176811192" w:history="1">
             <w:r>
               <w:rPr>
                 <w:rStyle w:val="Lienhypertexte"/>
@@ -307,7 +311,7 @@
                 <w:noProof/>
                 <w:webHidden/>
               </w:rPr>
-              <w:instrText xml:space="preserve"> PAGEREF _Toc176723375 \h </w:instrText>
+              <w:instrText xml:space="preserve"> PAGEREF _Toc176811192 \h </w:instrText>
             </w:r>
             <w:r>
               <w:rPr>
@@ -353,7 +357,7 @@
               <w:lang w:eastAsia="fr-FR"/>
             </w:rPr>
           </w:pPr>
-          <w:hyperlink w:anchor="_Toc176723376" w:history="1">
+          <w:hyperlink w:anchor="_Toc176811193" w:history="1">
             <w:r>
               <w:rPr>
                 <w:rStyle w:val="Lienhypertexte"/>
@@ -398,7 +402,7 @@
                 <w:noProof/>
                 <w:webHidden/>
               </w:rPr>
-              <w:instrText xml:space="preserve"> PAGEREF _Toc176723376 \h </w:instrText>
+              <w:instrText xml:space="preserve"> PAGEREF _Toc176811193 \h </w:instrText>
             </w:r>
             <w:r>
               <w:rPr>
@@ -444,7 +448,7 @@
               <w:lang w:eastAsia="fr-FR"/>
             </w:rPr>
           </w:pPr>
-          <w:hyperlink w:anchor="_Toc176723377" w:history="1">
+          <w:hyperlink w:anchor="_Toc176811194" w:history="1">
             <w:r>
               <w:rPr>
                 <w:rStyle w:val="Lienhypertexte"/>
@@ -488,7 +492,7 @@
                 <w:noProof/>
                 <w:webHidden/>
               </w:rPr>
-              <w:instrText xml:space="preserve"> PAGEREF _Toc176723377 \h </w:instrText>
+              <w:instrText xml:space="preserve"> PAGEREF _Toc176811194 \h </w:instrText>
             </w:r>
             <w:r>
               <w:rPr>
@@ -534,7 +538,7 @@
               <w:lang w:eastAsia="fr-FR"/>
             </w:rPr>
           </w:pPr>
-          <w:hyperlink w:anchor="_Toc176723378" w:history="1">
+          <w:hyperlink w:anchor="_Toc176811195" w:history="1">
             <w:r>
               <w:rPr>
                 <w:rStyle w:val="Lienhypertexte"/>
@@ -578,7 +582,7 @@
                 <w:noProof/>
                 <w:webHidden/>
               </w:rPr>
-              <w:instrText xml:space="preserve"> PAGEREF _Toc176723378 \h </w:instrText>
+              <w:instrText xml:space="preserve"> PAGEREF _Toc176811195 \h </w:instrText>
             </w:r>
             <w:r>
               <w:rPr>
@@ -624,7 +628,7 @@
               <w:lang w:eastAsia="fr-FR"/>
             </w:rPr>
           </w:pPr>
-          <w:hyperlink w:anchor="_Toc176723379" w:history="1">
+          <w:hyperlink w:anchor="_Toc176811196" w:history="1">
             <w:r>
               <w:rPr>
                 <w:rStyle w:val="Lienhypertexte"/>
@@ -668,7 +672,7 @@
                 <w:noProof/>
                 <w:webHidden/>
               </w:rPr>
-              <w:instrText xml:space="preserve"> PAGEREF _Toc176723379 \h </w:instrText>
+              <w:instrText xml:space="preserve"> PAGEREF _Toc176811196 \h </w:instrText>
             </w:r>
             <w:r>
               <w:rPr>
@@ -714,7 +718,7 @@
               <w:lang w:eastAsia="fr-FR"/>
             </w:rPr>
           </w:pPr>
-          <w:hyperlink w:anchor="_Toc176723380" w:history="1">
+          <w:hyperlink w:anchor="_Toc176811197" w:history="1">
             <w:r>
               <w:rPr>
                 <w:rStyle w:val="Lienhypertexte"/>
@@ -758,7 +762,7 @@
                 <w:noProof/>
                 <w:webHidden/>
               </w:rPr>
-              <w:instrText xml:space="preserve"> PAGEREF _Toc176723380 \h </w:instrText>
+              <w:instrText xml:space="preserve"> PAGEREF _Toc176811197 \h </w:instrText>
             </w:r>
             <w:r>
               <w:rPr>
@@ -804,7 +808,7 @@
               <w:lang w:eastAsia="fr-FR"/>
             </w:rPr>
           </w:pPr>
-          <w:hyperlink w:anchor="_Toc176723381" w:history="1">
+          <w:hyperlink w:anchor="_Toc176811198" w:history="1">
             <w:r>
               <w:rPr>
                 <w:rStyle w:val="Lienhypertexte"/>
@@ -848,7 +852,7 @@
                 <w:noProof/>
                 <w:webHidden/>
               </w:rPr>
-              <w:instrText xml:space="preserve"> PAGEREF _Toc176723381 \h </w:instrText>
+              <w:instrText xml:space="preserve"> PAGEREF _Toc176811198 \h </w:instrText>
             </w:r>
             <w:r>
               <w:rPr>
@@ -894,7 +898,7 @@
               <w:lang w:eastAsia="fr-FR"/>
             </w:rPr>
           </w:pPr>
-          <w:hyperlink w:anchor="_Toc176723382" w:history="1">
+          <w:hyperlink w:anchor="_Toc176811199" w:history="1">
             <w:r>
               <w:rPr>
                 <w:rStyle w:val="Lienhypertexte"/>
@@ -938,7 +942,7 @@
                 <w:noProof/>
                 <w:webHidden/>
               </w:rPr>
-              <w:instrText xml:space="preserve"> PAGEREF _Toc176723382 \h </w:instrText>
+              <w:instrText xml:space="preserve"> PAGEREF _Toc176811199 \h </w:instrText>
             </w:r>
             <w:r>
               <w:rPr>
@@ -984,7 +988,7 @@
               <w:lang w:eastAsia="fr-FR"/>
             </w:rPr>
           </w:pPr>
-          <w:hyperlink w:anchor="_Toc176723383" w:history="1">
+          <w:hyperlink w:anchor="_Toc176811200" w:history="1">
             <w:r>
               <w:rPr>
                 <w:rStyle w:val="Lienhypertexte"/>
@@ -1028,7 +1032,7 @@
                 <w:noProof/>
                 <w:webHidden/>
               </w:rPr>
-              <w:instrText xml:space="preserve"> PAGEREF _Toc176723383 \h </w:instrText>
+              <w:instrText xml:space="preserve"> PAGEREF _Toc176811200 \h </w:instrText>
             </w:r>
             <w:r>
               <w:rPr>
@@ -1074,7 +1078,7 @@
               <w:lang w:eastAsia="fr-FR"/>
             </w:rPr>
           </w:pPr>
-          <w:hyperlink w:anchor="_Toc176723384" w:history="1">
+          <w:hyperlink w:anchor="_Toc176811201" w:history="1">
             <w:r>
               <w:rPr>
                 <w:rStyle w:val="Lienhypertexte"/>
@@ -1118,7 +1122,7 @@
                 <w:noProof/>
                 <w:webHidden/>
               </w:rPr>
-              <w:instrText xml:space="preserve"> PAGEREF _Toc176723384 \h </w:instrText>
+              <w:instrText xml:space="preserve"> PAGEREF _Toc176811201 \h </w:instrText>
             </w:r>
             <w:r>
               <w:rPr>
@@ -1164,7 +1168,7 @@
               <w:lang w:eastAsia="fr-FR"/>
             </w:rPr>
           </w:pPr>
-          <w:hyperlink w:anchor="_Toc176723385" w:history="1">
+          <w:hyperlink w:anchor="_Toc176811202" w:history="1">
             <w:r>
               <w:rPr>
                 <w:rStyle w:val="Lienhypertexte"/>
@@ -1208,7 +1212,7 @@
                 <w:noProof/>
                 <w:webHidden/>
               </w:rPr>
-              <w:instrText xml:space="preserve"> PAGEREF _Toc176723385 \h </w:instrText>
+              <w:instrText xml:space="preserve"> PAGEREF _Toc176811202 \h </w:instrText>
             </w:r>
             <w:r>
               <w:rPr>
@@ -1254,7 +1258,7 @@
               <w:lang w:eastAsia="fr-FR"/>
             </w:rPr>
           </w:pPr>
-          <w:hyperlink w:anchor="_Toc176723386" w:history="1">
+          <w:hyperlink w:anchor="_Toc176811203" w:history="1">
             <w:r>
               <w:rPr>
                 <w:rStyle w:val="Lienhypertexte"/>
@@ -1298,7 +1302,7 @@
                 <w:noProof/>
                 <w:webHidden/>
               </w:rPr>
-              <w:instrText xml:space="preserve"> PAGEREF _Toc176723386 \h </w:instrText>
+              <w:instrText xml:space="preserve"> PAGEREF _Toc176811203 \h </w:instrText>
             </w:r>
             <w:r>
               <w:rPr>
@@ -1344,7 +1348,7 @@
               <w:lang w:eastAsia="fr-FR"/>
             </w:rPr>
           </w:pPr>
-          <w:hyperlink w:anchor="_Toc176723387" w:history="1">
+          <w:hyperlink w:anchor="_Toc176811204" w:history="1">
             <w:r>
               <w:rPr>
                 <w:rStyle w:val="Lienhypertexte"/>
@@ -1388,7 +1392,7 @@
                 <w:noProof/>
                 <w:webHidden/>
               </w:rPr>
-              <w:instrText xml:space="preserve"> PAGEREF _Toc176723387 \h </w:instrText>
+              <w:instrText xml:space="preserve"> PAGEREF _Toc176811204 \h </w:instrText>
             </w:r>
             <w:r>
               <w:rPr>
@@ -1434,7 +1438,7 @@
               <w:lang w:eastAsia="fr-FR"/>
             </w:rPr>
           </w:pPr>
-          <w:hyperlink w:anchor="_Toc176723388" w:history="1">
+          <w:hyperlink w:anchor="_Toc176811205" w:history="1">
             <w:r>
               <w:rPr>
                 <w:rStyle w:val="Lienhypertexte"/>
@@ -1478,7 +1482,7 @@
                 <w:noProof/>
                 <w:webHidden/>
               </w:rPr>
-              <w:instrText xml:space="preserve"> PAGEREF _Toc176723388 \h </w:instrText>
+              <w:instrText xml:space="preserve"> PAGEREF _Toc176811205 \h </w:instrText>
             </w:r>
             <w:r>
               <w:rPr>
@@ -1524,7 +1528,7 @@
               <w:lang w:eastAsia="fr-FR"/>
             </w:rPr>
           </w:pPr>
-          <w:hyperlink w:anchor="_Toc176723389" w:history="1">
+          <w:hyperlink w:anchor="_Toc176811206" w:history="1">
             <w:r>
               <w:rPr>
                 <w:rStyle w:val="Lienhypertexte"/>
@@ -1568,7 +1572,7 @@
                 <w:noProof/>
                 <w:webHidden/>
               </w:rPr>
-              <w:instrText xml:space="preserve"> PAGEREF _Toc176723389 \h </w:instrText>
+              <w:instrText xml:space="preserve"> PAGEREF _Toc176811206 \h </w:instrText>
             </w:r>
             <w:r>
               <w:rPr>
@@ -1614,7 +1618,7 @@
               <w:lang w:eastAsia="fr-FR"/>
             </w:rPr>
           </w:pPr>
-          <w:hyperlink w:anchor="_Toc176723390" w:history="1">
+          <w:hyperlink w:anchor="_Toc176811207" w:history="1">
             <w:r>
               <w:rPr>
                 <w:rStyle w:val="Lienhypertexte"/>
@@ -1658,7 +1662,7 @@
                 <w:noProof/>
                 <w:webHidden/>
               </w:rPr>
-              <w:instrText xml:space="preserve"> PAGEREF _Toc176723390 \h </w:instrText>
+              <w:instrText xml:space="preserve"> PAGEREF _Toc176811207 \h </w:instrText>
             </w:r>
             <w:r>
               <w:rPr>
@@ -1704,7 +1708,7 @@
               <w:lang w:eastAsia="fr-FR"/>
             </w:rPr>
           </w:pPr>
-          <w:hyperlink w:anchor="_Toc176723391" w:history="1">
+          <w:hyperlink w:anchor="_Toc176811208" w:history="1">
             <w:r>
               <w:rPr>
                 <w:rStyle w:val="Lienhypertexte"/>
@@ -1748,7 +1752,7 @@
                 <w:noProof/>
                 <w:webHidden/>
               </w:rPr>
-              <w:instrText xml:space="preserve"> PAGEREF _Toc176723391 \h </w:instrText>
+              <w:instrText xml:space="preserve"> PAGEREF _Toc176811208 \h </w:instrText>
             </w:r>
             <w:r>
               <w:rPr>
@@ -1794,7 +1798,7 @@
               <w:lang w:eastAsia="fr-FR"/>
             </w:rPr>
           </w:pPr>
-          <w:hyperlink w:anchor="_Toc176723392" w:history="1">
+          <w:hyperlink w:anchor="_Toc176811209" w:history="1">
             <w:r>
               <w:rPr>
                 <w:rStyle w:val="Lienhypertexte"/>
@@ -1838,7 +1842,7 @@
                 <w:noProof/>
                 <w:webHidden/>
               </w:rPr>
-              <w:instrText xml:space="preserve"> PAGEREF _Toc176723392 \h </w:instrText>
+              <w:instrText xml:space="preserve"> PAGEREF _Toc176811209 \h </w:instrText>
             </w:r>
             <w:r>
               <w:rPr>
@@ -1884,7 +1888,7 @@
               <w:lang w:eastAsia="fr-FR"/>
             </w:rPr>
           </w:pPr>
-          <w:hyperlink w:anchor="_Toc176723393" w:history="1">
+          <w:hyperlink w:anchor="_Toc176811210" w:history="1">
             <w:r>
               <w:rPr>
                 <w:rStyle w:val="Lienhypertexte"/>
@@ -1928,7 +1932,7 @@
                 <w:noProof/>
                 <w:webHidden/>
               </w:rPr>
-              <w:instrText xml:space="preserve"> PAGEREF _Toc176723393 \h </w:instrText>
+              <w:instrText xml:space="preserve"> PAGEREF _Toc176811210 \h </w:instrText>
             </w:r>
             <w:r>
               <w:rPr>
@@ -1974,7 +1978,7 @@
               <w:lang w:eastAsia="fr-FR"/>
             </w:rPr>
           </w:pPr>
-          <w:hyperlink w:anchor="_Toc176723394" w:history="1">
+          <w:hyperlink w:anchor="_Toc176811211" w:history="1">
             <w:r>
               <w:rPr>
                 <w:rStyle w:val="Lienhypertexte"/>
@@ -2018,7 +2022,7 @@
                 <w:noProof/>
                 <w:webHidden/>
               </w:rPr>
-              <w:instrText xml:space="preserve"> PAGEREF _Toc176723394 \h </w:instrText>
+              <w:instrText xml:space="preserve"> PAGEREF _Toc176811211 \h </w:instrText>
             </w:r>
             <w:r>
               <w:rPr>
@@ -2064,7 +2068,7 @@
               <w:lang w:eastAsia="fr-FR"/>
             </w:rPr>
           </w:pPr>
-          <w:hyperlink w:anchor="_Toc176723395" w:history="1">
+          <w:hyperlink w:anchor="_Toc176811212" w:history="1">
             <w:r>
               <w:rPr>
                 <w:rStyle w:val="Lienhypertexte"/>
@@ -2087,7 +2091,7 @@
                 <w:rStyle w:val="Lienhypertexte"/>
                 <w:noProof/>
               </w:rPr>
-              <w:t>Création des modes de paiements</w:t>
+              <w:t>Création ou modification des modes de paiements</w:t>
             </w:r>
             <w:r>
               <w:rPr>
@@ -2108,7 +2112,7 @@
                 <w:noProof/>
                 <w:webHidden/>
               </w:rPr>
-              <w:instrText xml:space="preserve"> PAGEREF _Toc176723395 \h </w:instrText>
+              <w:instrText xml:space="preserve"> PAGEREF _Toc176811212 \h </w:instrText>
             </w:r>
             <w:r>
               <w:rPr>
@@ -2128,7 +2132,7 @@
                 <w:noProof/>
                 <w:webHidden/>
               </w:rPr>
-              <w:t>21</w:t>
+              <w:t>22</w:t>
             </w:r>
             <w:r>
               <w:rPr>
@@ -2154,7 +2158,7 @@
               <w:lang w:eastAsia="fr-FR"/>
             </w:rPr>
           </w:pPr>
-          <w:hyperlink w:anchor="_Toc176723396" w:history="1">
+          <w:hyperlink w:anchor="_Toc176811213" w:history="1">
             <w:r>
               <w:rPr>
                 <w:rStyle w:val="Lienhypertexte"/>
@@ -2177,7 +2181,7 @@
                 <w:rStyle w:val="Lienhypertexte"/>
                 <w:noProof/>
               </w:rPr>
-              <w:t>Création des dépenses récurrente</w:t>
+              <w:t>Création ou modification des dépenses ou gain récurrente</w:t>
             </w:r>
             <w:r>
               <w:rPr>
@@ -2198,7 +2202,7 @@
                 <w:noProof/>
                 <w:webHidden/>
               </w:rPr>
-              <w:instrText xml:space="preserve"> PAGEREF _Toc176723396 \h </w:instrText>
+              <w:instrText xml:space="preserve"> PAGEREF _Toc176811213 \h </w:instrText>
             </w:r>
             <w:r>
               <w:rPr>
@@ -2218,7 +2222,7 @@
                 <w:noProof/>
                 <w:webHidden/>
               </w:rPr>
-              <w:t>21</w:t>
+              <w:t>23</w:t>
             </w:r>
             <w:r>
               <w:rPr>
@@ -2244,7 +2248,7 @@
               <w:lang w:eastAsia="fr-FR"/>
             </w:rPr>
           </w:pPr>
-          <w:hyperlink w:anchor="_Toc176723397" w:history="1">
+          <w:hyperlink w:anchor="_Toc176811214" w:history="1">
             <w:r>
               <w:rPr>
                 <w:rStyle w:val="Lienhypertexte"/>
@@ -2288,7 +2292,7 @@
                 <w:noProof/>
                 <w:webHidden/>
               </w:rPr>
-              <w:instrText xml:space="preserve"> PAGEREF _Toc176723397 \h </w:instrText>
+              <w:instrText xml:space="preserve"> PAGEREF _Toc176811214 \h </w:instrText>
             </w:r>
             <w:r>
               <w:rPr>
@@ -2308,7 +2312,7 @@
                 <w:noProof/>
                 <w:webHidden/>
               </w:rPr>
-              <w:t>21</w:t>
+              <w:t>25</w:t>
             </w:r>
             <w:r>
               <w:rPr>
@@ -2334,7 +2338,7 @@
               <w:lang w:eastAsia="fr-FR"/>
             </w:rPr>
           </w:pPr>
-          <w:hyperlink w:anchor="_Toc176723398" w:history="1">
+          <w:hyperlink w:anchor="_Toc176811215" w:history="1">
             <w:r>
               <w:rPr>
                 <w:rStyle w:val="Lienhypertexte"/>
@@ -2378,7 +2382,7 @@
                 <w:noProof/>
                 <w:webHidden/>
               </w:rPr>
-              <w:instrText xml:space="preserve"> PAGEREF _Toc176723398 \h </w:instrText>
+              <w:instrText xml:space="preserve"> PAGEREF _Toc176811215 \h </w:instrText>
             </w:r>
             <w:r>
               <w:rPr>
@@ -2398,7 +2402,7 @@
                 <w:noProof/>
                 <w:webHidden/>
               </w:rPr>
-              <w:t>21</w:t>
+              <w:t>25</w:t>
             </w:r>
             <w:r>
               <w:rPr>
@@ -2424,7 +2428,7 @@
               <w:lang w:eastAsia="fr-FR"/>
             </w:rPr>
           </w:pPr>
-          <w:hyperlink w:anchor="_Toc176723399" w:history="1">
+          <w:hyperlink w:anchor="_Toc176811216" w:history="1">
             <w:r>
               <w:rPr>
                 <w:rStyle w:val="Lienhypertexte"/>
@@ -2468,7 +2472,7 @@
                 <w:noProof/>
                 <w:webHidden/>
               </w:rPr>
-              <w:instrText xml:space="preserve"> PAGEREF _Toc176723399 \h </w:instrText>
+              <w:instrText xml:space="preserve"> PAGEREF _Toc176811216 \h </w:instrText>
             </w:r>
             <w:r>
               <w:rPr>
@@ -2488,7 +2492,7 @@
                 <w:noProof/>
                 <w:webHidden/>
               </w:rPr>
-              <w:t>21</w:t>
+              <w:t>25</w:t>
             </w:r>
             <w:r>
               <w:rPr>
@@ -2533,7 +2537,7 @@
           <w:numId w:val="7"/>
         </w:numPr>
       </w:pPr>
-      <w:bookmarkStart w:id="1" w:name="_Toc176723374"/>
+      <w:bookmarkStart w:id="1" w:name="_Toc176811191"/>
       <w:r>
         <w:lastRenderedPageBreak/>
         <w:t>Introduction</w:t>
@@ -2541,6 +2545,7 @@
       <w:bookmarkEnd w:id="1"/>
     </w:p>
     <w:p>
+      <w:proofErr w:type="spellStart"/>
       <w:r>
         <w:rPr>
           <w:b/>
@@ -2548,6 +2553,7 @@
         </w:rPr>
         <w:t>MyExpenses</w:t>
       </w:r>
+      <w:proofErr w:type="spellEnd"/>
       <w:r>
         <w:t xml:space="preserve"> est une application intuitive conçue pour simplifier la gestion de vos finances personnelles au quotidien. Elle vous permet de suivre vos dépenses en temps réel, d'analyser vos habitudes de consommation, et d'anticiper le solde restant sur vos comptes bancaires avant même que </w:t>
       </w:r>
@@ -2567,6 +2573,7 @@
       <w:r>
         <w:t xml:space="preserve">Avec </w:t>
       </w:r>
+      <w:proofErr w:type="spellStart"/>
       <w:r>
         <w:rPr>
           <w:b/>
@@ -2574,6 +2581,7 @@
         </w:rPr>
         <w:t>MyExpenses</w:t>
       </w:r>
+      <w:proofErr w:type="spellEnd"/>
       <w:r>
         <w:t>, bénéficiez également de :</w:t>
       </w:r>
@@ -2599,7 +2607,15 @@
         </w:numPr>
       </w:pPr>
       <w:r>
-        <w:t>Sécurité optimale : Toutes vos données sont stockées localement sur votre appareil, évitant ainsi les risques potentiels de piratage bancaire. Vos informations financières restent toujours sous votre contrôle.</w:t>
+        <w:t xml:space="preserve">Sécurité optimale : Toutes vos données sont stockées localement sur votre appareil, évitant ainsi les </w:t>
+      </w:r>
+      <w:proofErr w:type="gramStart"/>
+      <w:r>
+        <w:t>risques potentiels</w:t>
+      </w:r>
+      <w:proofErr w:type="gramEnd"/>
+      <w:r>
+        <w:t xml:space="preserve"> de piratage bancaire. Vos informations financières restent toujours sous votre contrôle.</w:t>
       </w:r>
     </w:p>
     <w:p>
@@ -2613,6 +2629,7 @@
       <w:r>
         <w:t xml:space="preserve">Sauvegarde et utilisation multi-appareils : Vous avez la possibilité de sauvegarder vos données sur Dropbox, vous permettant ainsi de synchroniser vos informations et d'utiliser </w:t>
       </w:r>
+      <w:proofErr w:type="spellStart"/>
       <w:r>
         <w:rPr>
           <w:b/>
@@ -2620,6 +2637,7 @@
         </w:rPr>
         <w:t>MyExpenses</w:t>
       </w:r>
+      <w:proofErr w:type="spellEnd"/>
       <w:r>
         <w:t xml:space="preserve"> sur plusieurs appareils en toute simplicité.</w:t>
       </w:r>
@@ -2628,6 +2646,7 @@
       <w:r>
         <w:t xml:space="preserve">En choisissant </w:t>
       </w:r>
+      <w:proofErr w:type="spellStart"/>
       <w:r>
         <w:rPr>
           <w:b/>
@@ -2635,6 +2654,7 @@
         </w:rPr>
         <w:t>MyExpenses</w:t>
       </w:r>
+      <w:proofErr w:type="spellEnd"/>
       <w:r>
         <w:t>, vous optez pour un outil complet et sécurisé qui vous aide à gérer vos finances de manière efficace, en gardant le contrôle total de vos données tout en profitant d'une flexibilité d'utilisation sur tous vos appareils.</w:t>
       </w:r>
@@ -2652,7 +2672,7 @@
           <w:numId w:val="7"/>
         </w:numPr>
       </w:pPr>
-      <w:bookmarkStart w:id="2" w:name="_Toc176723375"/>
+      <w:bookmarkStart w:id="2" w:name="_Toc176811192"/>
       <w:r>
         <w:lastRenderedPageBreak/>
         <w:t>Premiers Pas</w:t>
@@ -2670,7 +2690,7 @@
           <w:rFonts w:ascii="Times New Roman" w:hAnsi="Times New Roman" w:cs="Times New Roman"/>
         </w:rPr>
       </w:pPr>
-      <w:bookmarkStart w:id="3" w:name="_Toc176723376"/>
+      <w:bookmarkStart w:id="3" w:name="_Toc176811193"/>
       <w:r>
         <w:t>Téléchargement</w:t>
       </w:r>
@@ -2697,6 +2717,7 @@
         <w:br/>
         <w:t xml:space="preserve">Téléchargez </w:t>
       </w:r>
+      <w:proofErr w:type="spellStart"/>
       <w:r>
         <w:rPr>
           <w:rStyle w:val="lev"/>
@@ -2704,6 +2725,7 @@
         </w:rPr>
         <w:t>MyExpenses</w:t>
       </w:r>
+      <w:proofErr w:type="spellEnd"/>
       <w:r>
         <w:rPr>
           <w:rFonts w:ascii="Calibri" w:hAnsi="Calibri" w:cs="Calibri"/>
@@ -2723,7 +2745,21 @@
         <w:rPr>
           <w:rFonts w:ascii="Calibri" w:hAnsi="Calibri" w:cs="Calibri"/>
         </w:rPr>
-        <w:t>. Assurez-vous de choisir la version appropriée pour votre appareil (Windows, macOS, iOS, Android, etc.).</w:t>
+        <w:t xml:space="preserve">. Assurez-vous de choisir la version appropriée pour votre appareil (Windows, </w:t>
+      </w:r>
+      <w:proofErr w:type="spellStart"/>
+      <w:r>
+        <w:rPr>
+          <w:rFonts w:ascii="Calibri" w:hAnsi="Calibri" w:cs="Calibri"/>
+        </w:rPr>
+        <w:t>macOS</w:t>
+      </w:r>
+      <w:proofErr w:type="spellEnd"/>
+      <w:r>
+        <w:rPr>
+          <w:rFonts w:ascii="Calibri" w:hAnsi="Calibri" w:cs="Calibri"/>
+        </w:rPr>
+        <w:t>, iOS, Android, etc.).</w:t>
       </w:r>
     </w:p>
     <w:p>
@@ -2756,7 +2792,7 @@
           <w:numId w:val="8"/>
         </w:numPr>
       </w:pPr>
-      <w:bookmarkStart w:id="4" w:name="_Toc176723377"/>
+      <w:bookmarkStart w:id="4" w:name="_Toc176811194"/>
       <w:r>
         <w:t>Installation</w:t>
       </w:r>
@@ -2805,6 +2841,7 @@
         <w:br/>
         <w:t xml:space="preserve">Double-cliquez sur le fichier pour lancer le processus d'installation. Suivez les instructions à l'écran pour installer </w:t>
       </w:r>
+      <w:proofErr w:type="spellStart"/>
       <w:r>
         <w:rPr>
           <w:rStyle w:val="lev"/>
@@ -2812,6 +2849,7 @@
         </w:rPr>
         <w:t>MyExpenses</w:t>
       </w:r>
+      <w:proofErr w:type="spellEnd"/>
       <w:r>
         <w:rPr>
           <w:rFonts w:ascii="Calibri" w:hAnsi="Calibri" w:cs="Calibri"/>
@@ -2840,6 +2878,7 @@
         <w:br/>
         <w:t xml:space="preserve">Une fois l'installation terminée, vous aurez la possibilité de lancer </w:t>
       </w:r>
+      <w:proofErr w:type="spellStart"/>
       <w:r>
         <w:rPr>
           <w:rStyle w:val="lev"/>
@@ -2847,6 +2886,7 @@
         </w:rPr>
         <w:t>MyExpenses</w:t>
       </w:r>
+      <w:proofErr w:type="spellEnd"/>
       <w:r>
         <w:rPr>
           <w:rFonts w:ascii="Calibri" w:hAnsi="Calibri" w:cs="Calibri"/>
@@ -2878,7 +2918,7 @@
         </w:numPr>
         <w:spacing w:line="360" w:lineRule="auto"/>
       </w:pPr>
-      <w:bookmarkStart w:id="5" w:name="_Toc176723378"/>
+      <w:bookmarkStart w:id="5" w:name="_Toc176811195"/>
       <w:r>
         <w:lastRenderedPageBreak/>
         <w:t>Configuration initiale</w:t>
@@ -2893,7 +2933,7 @@
           <w:numId w:val="11"/>
         </w:numPr>
       </w:pPr>
-      <w:bookmarkStart w:id="6" w:name="_Toc176723379"/>
+      <w:bookmarkStart w:id="6" w:name="_Toc176811196"/>
       <w:r>
         <w:t>Paramétrage initial</w:t>
       </w:r>
@@ -3167,7 +3207,7 @@
         </w:numPr>
         <w:spacing w:line="360" w:lineRule="auto"/>
       </w:pPr>
-      <w:bookmarkStart w:id="7" w:name="_Toc176723380"/>
+      <w:bookmarkStart w:id="7" w:name="_Toc176811197"/>
       <w:r>
         <w:lastRenderedPageBreak/>
         <w:t xml:space="preserve">Modification du </w:t>
@@ -3714,7 +3754,21 @@
           <w:rPr>
             <w:rStyle w:val="Lienhypertexte"/>
           </w:rPr>
-          <w:t>"Choix de la langue"(1)</w:t>
+          <w:t>"Choix de la langue</w:t>
+        </w:r>
+        <w:proofErr w:type="gramStart"/>
+        <w:r>
+          <w:rPr>
+            <w:rStyle w:val="Lienhypertexte"/>
+          </w:rPr>
+          <w:t>"(</w:t>
+        </w:r>
+        <w:proofErr w:type="gramEnd"/>
+        <w:r>
+          <w:rPr>
+            <w:rStyle w:val="Lienhypertexte"/>
+          </w:rPr>
+          <w:t>1)</w:t>
         </w:r>
       </w:hyperlink>
       <w:r>
@@ -3730,7 +3784,21 @@
           <w:rPr>
             <w:rStyle w:val="Lienhypertexte"/>
           </w:rPr>
-          <w:t>"Choix du format de l'heure"(2)</w:t>
+          <w:t>"Choix du format de l'heure</w:t>
+        </w:r>
+        <w:proofErr w:type="gramStart"/>
+        <w:r>
+          <w:rPr>
+            <w:rStyle w:val="Lienhypertexte"/>
+          </w:rPr>
+          <w:t>"(</w:t>
+        </w:r>
+        <w:proofErr w:type="gramEnd"/>
+        <w:r>
+          <w:rPr>
+            <w:rStyle w:val="Lienhypertexte"/>
+          </w:rPr>
+          <w:t>2)</w:t>
         </w:r>
       </w:hyperlink>
       <w:r>
@@ -3746,7 +3814,21 @@
           <w:rPr>
             <w:rStyle w:val="Lienhypertexte"/>
           </w:rPr>
-          <w:t>"Sauvegarder"(3)</w:t>
+          <w:t>"Sauvegarder</w:t>
+        </w:r>
+        <w:proofErr w:type="gramStart"/>
+        <w:r>
+          <w:rPr>
+            <w:rStyle w:val="Lienhypertexte"/>
+          </w:rPr>
+          <w:t>"(</w:t>
+        </w:r>
+        <w:proofErr w:type="gramEnd"/>
+        <w:r>
+          <w:rPr>
+            <w:rStyle w:val="Lienhypertexte"/>
+          </w:rPr>
+          <w:t>3)</w:t>
         </w:r>
       </w:hyperlink>
       <w:r>
@@ -3770,7 +3852,7 @@
         </w:numPr>
         <w:spacing w:line="360" w:lineRule="auto"/>
       </w:pPr>
-      <w:bookmarkStart w:id="9" w:name="_Toc176723381"/>
+      <w:bookmarkStart w:id="9" w:name="_Toc176811198"/>
       <w:r>
         <w:lastRenderedPageBreak/>
         <w:t>Modification du Thème</w:t>
@@ -4893,7 +4975,7 @@
                                       </pic:cNvPicPr>
                                     </pic:nvPicPr>
                                     <pic:blipFill>
-                                      <a:blip r:embed="rId19">
+                                      <a:blip r:embed="rId22">
                                         <a:extLst>
                                           <a:ext uri="{28A0092B-C50C-407E-A947-70E740481C1C}">
                                             <a14:useLocalDpi xmlns:a14="http://schemas.microsoft.com/office/drawing/2010/main" val="0"/>
@@ -4970,7 +5052,7 @@
                                       </pic:cNvPicPr>
                                     </pic:nvPicPr>
                                     <pic:blipFill>
-                                      <a:blip r:embed="rId20">
+                                      <a:blip r:embed="rId23">
                                         <a:extLst>
                                           <a:ext uri="{28A0092B-C50C-407E-A947-70E740481C1C}">
                                             <a14:useLocalDpi xmlns:a14="http://schemas.microsoft.com/office/drawing/2010/main" val="0"/>
@@ -6327,7 +6409,7 @@
                           </pic:cNvPicPr>
                         </pic:nvPicPr>
                         <pic:blipFill>
-                          <a:blip r:link="rId22"/>
+                          <a:blip r:link="rId24"/>
                           <a:stretch>
                             <a:fillRect/>
                           </a:stretch>
@@ -6682,7 +6764,7 @@
                   </v:textbox>
                 </v:shape>
                 <v:shape id="Update color.png" o:spid="_x0000_s1057" type="#_x0000_t75" style="position:absolute;width:56483;height:41795;visibility:visible;mso-wrap-style:square" o:gfxdata="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">
-                  <v:imagedata r:id="rId23"/>
+                  <v:imagedata r:id="rId25"/>
                 </v:shape>
                 <v:shape id="_x0000_s1058" type="#_x0000_t202" style="position:absolute;left:37242;top:32766;width:2858;height:2857;visibility:visible;mso-wrap-style:square;v-text-anchor:top" o:gfxdata="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" fillcolor="#a00000" strokecolor="black [3213]">
                   <v:fill color2="red" rotate="t" angle="225" colors="0 #a00000;.5 #e60000;1 red" focus="100%" type="gradient"/>
@@ -7266,13 +7348,17 @@
         </w:numPr>
         <w:spacing w:line="360" w:lineRule="auto"/>
       </w:pPr>
-      <w:bookmarkStart w:id="11" w:name="_Toc176723382"/>
+      <w:bookmarkStart w:id="11" w:name="_Toc176811199"/>
       <w:r>
         <w:lastRenderedPageBreak/>
         <w:t>Création de compte</w:t>
       </w:r>
       <w:bookmarkEnd w:id="11"/>
     </w:p>
+    <w:bookmarkStart w:id="12" w:name="_Présentation_des_boutons_2"/>
+    <w:bookmarkStart w:id="13" w:name="_Toc176811200"/>
+    <w:bookmarkEnd w:id="12"/>
+    <w:bookmarkEnd w:id="0"/>
     <w:p>
       <w:pPr>
         <w:pStyle w:val="Titre5"/>
@@ -7281,10 +7367,6 @@
           <w:numId w:val="29"/>
         </w:numPr>
       </w:pPr>
-      <w:bookmarkStart w:id="12" w:name="_Présentation_des_boutons_2"/>
-      <w:bookmarkStart w:id="13" w:name="_Toc176723383"/>
-      <w:bookmarkEnd w:id="0"/>
-      <w:bookmarkEnd w:id="12"/>
       <w:r>
         <w:rPr>
           <w:noProof/>
@@ -7325,7 +7407,7 @@
                           </pic:cNvPicPr>
                         </pic:nvPicPr>
                         <pic:blipFill>
-                          <a:blip r:link="rId24"/>
+                          <a:blip r:link="rId26"/>
                           <a:stretch>
                             <a:fillRect/>
                           </a:stretch>
@@ -7918,7 +8000,7 @@
             <w:pict>
               <v:group w14:anchorId="463106A6" id="Groupe 4" o:spid="_x0000_s1061" style="position:absolute;left:0;text-align:left;margin-left:-.05pt;margin-top:20.55pt;width:453.6pt;height:239.05pt;z-index:251753472" coordsize="57607,30359" o:gfxdata="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">
                 <v:shape id="Frist launch.png" o:spid="_x0000_s1062" type="#_x0000_t75" style="position:absolute;width:57607;height:30359;visibility:visible;mso-wrap-style:square" o:gfxdata="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">
-                  <v:imagedata r:id="rId25"/>
+                  <v:imagedata r:id="rId27"/>
                 </v:shape>
                 <v:shape id="_x0000_s1063" type="#_x0000_t202" style="position:absolute;left:29114;top:11558;width:2341;height:2491;visibility:visible;mso-wrap-style:square;v-text-anchor:top" o:gfxdata="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" fillcolor="#a00000" strokecolor="black [3213]">
                   <v:fill color2="red" rotate="t" angle="225" colors="0 #a00000;.5 #e60000;1 red" focus="100%" type="gradient"/>
@@ -8108,7 +8190,15 @@
               </w:numPr>
             </w:pPr>
             <w:r>
-              <w:t>Affichage de tous les comptes stockée en local</w:t>
+              <w:t xml:space="preserve">Affichage de </w:t>
+            </w:r>
+            <w:proofErr w:type="gramStart"/>
+            <w:r>
+              <w:t>tous les comptes stockée</w:t>
+            </w:r>
+            <w:proofErr w:type="gramEnd"/>
+            <w:r>
+              <w:t xml:space="preserve"> en local</w:t>
             </w:r>
           </w:p>
         </w:tc>
@@ -8166,7 +8256,7 @@
         </w:numPr>
         <w:spacing w:line="360" w:lineRule="auto"/>
       </w:pPr>
-      <w:bookmarkStart w:id="14" w:name="_Toc176723384"/>
+      <w:bookmarkStart w:id="14" w:name="_Toc176811201"/>
       <w:r>
         <w:t>Utilisation</w:t>
       </w:r>
@@ -8228,7 +8318,7 @@
                     <pic:cNvPicPr/>
                   </pic:nvPicPr>
                   <pic:blipFill>
-                    <a:blip r:link="rId26"/>
+                    <a:blip r:link="rId28"/>
                     <a:stretch>
                       <a:fillRect/>
                     </a:stretch>
@@ -8341,7 +8431,7 @@
                           </pic:cNvPicPr>
                         </pic:nvPicPr>
                         <pic:blipFill>
-                          <a:blip r:link="rId27"/>
+                          <a:blip r:link="rId29"/>
                           <a:stretch>
                             <a:fillRect/>
                           </a:stretch>
@@ -8508,7 +8598,7 @@
             <w:pict>
               <v:group w14:anchorId="21BE1A69" id="Groupe 5" o:spid="_x0000_s1071" style="position:absolute;margin-left:60.45pt;margin-top:2.2pt;width:300pt;height:161.25pt;z-index:-251554816" coordsize="38100,20478" o:gfxdata="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">
                 <v:shape id="First export.png" o:spid="_x0000_s1072" type="#_x0000_t75" alt="Une image contenant texte, capture d’écran, diagramme, carré&#10;&#10;Description générée automatiquement" style="position:absolute;width:38100;height:20478;visibility:visible;mso-wrap-style:square" o:gfxdata="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">
-                  <v:imagedata r:id="rId28"/>
+                  <v:imagedata r:id="rId30"/>
                 </v:shape>
                 <v:shape id="_x0000_s1073" type="#_x0000_t202" style="position:absolute;left:8705;top:15873;width:2340;height:2492;visibility:visible;mso-wrap-style:square;v-text-anchor:top" o:gfxdata="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" fillcolor="#a00000" strokecolor="black [3213]">
                   <v:fill color2="red" rotate="t" angle="225" colors="0 #a00000;.5 #e60000;1 red" focus="100%" type="gradient"/>
@@ -8684,7 +8774,7 @@
                           </pic:cNvPicPr>
                         </pic:nvPicPr>
                         <pic:blipFill>
-                          <a:blip r:link="rId27"/>
+                          <a:blip r:link="rId29"/>
                           <a:stretch>
                             <a:fillRect/>
                           </a:stretch>
@@ -8851,7 +8941,7 @@
             <w:pict>
               <v:group w14:anchorId="69E756DB" id="_x0000_s1075" style="position:absolute;margin-left:76.6pt;margin-top:22.65pt;width:300pt;height:161.25pt;z-index:-251556864" coordsize="38100,20478" o:gfxdata="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">
                 <v:shape id="First export.png" o:spid="_x0000_s1076" type="#_x0000_t75" alt="Une image contenant texte, capture d’écran, diagramme, carré&#10;&#10;Description générée automatiquement" style="position:absolute;width:38100;height:20478;visibility:visible;mso-wrap-style:square" o:gfxdata="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">
-                  <v:imagedata r:id="rId29"/>
+                  <v:imagedata r:id="rId31"/>
                 </v:shape>
                 <v:shape id="_x0000_s1077" type="#_x0000_t202" style="position:absolute;left:8705;top:15873;width:2340;height:2492;visibility:visible;mso-wrap-style:square;v-text-anchor:top" o:gfxdata="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" fillcolor="#a00000" strokecolor="black [3213]">
                   <v:fill color2="red" rotate="t" angle="225" colors="0 #a00000;.5 #e60000;1 red" focus="100%" type="gradient"/>
@@ -9070,7 +9160,7 @@
         </w:numPr>
         <w:spacing w:line="360" w:lineRule="auto"/>
       </w:pPr>
-      <w:bookmarkStart w:id="17" w:name="_Toc176723385"/>
+      <w:bookmarkStart w:id="17" w:name="_Toc176811202"/>
       <w:r>
         <w:lastRenderedPageBreak/>
         <w:t>Maintenance</w:t>
@@ -9125,13 +9215,16 @@
         </w:numPr>
         <w:spacing w:line="360" w:lineRule="auto"/>
       </w:pPr>
-      <w:bookmarkStart w:id="18" w:name="_Toc176723386"/>
+      <w:bookmarkStart w:id="18" w:name="_Toc176811203"/>
       <w:r>
         <w:lastRenderedPageBreak/>
         <w:t>Utilisation du compte</w:t>
       </w:r>
       <w:bookmarkEnd w:id="18"/>
     </w:p>
+    <w:bookmarkStart w:id="19" w:name="_Présentation_de_l’interface"/>
+    <w:bookmarkStart w:id="20" w:name="_Toc176811204"/>
+    <w:bookmarkEnd w:id="19"/>
     <w:p>
       <w:pPr>
         <w:pStyle w:val="Titre4"/>
@@ -9140,9 +9233,6 @@
           <w:numId w:val="42"/>
         </w:numPr>
       </w:pPr>
-      <w:bookmarkStart w:id="19" w:name="_Présentation_de_l’interface"/>
-      <w:bookmarkStart w:id="20" w:name="_Toc176723387"/>
-      <w:bookmarkEnd w:id="19"/>
       <w:r>
         <w:rPr>
           <w:noProof/>
@@ -9191,7 +9281,7 @@
                           </pic:cNvPicPr>
                         </pic:nvPicPr>
                         <pic:blipFill>
-                          <a:blip r:link="rId30"/>
+                          <a:blip r:link="rId32"/>
                           <a:stretch>
                             <a:fillRect/>
                           </a:stretch>
@@ -9622,7 +9712,7 @@
             <w:pict>
               <v:group w14:anchorId="20B836BA" id="Groupe 24" o:spid="_x0000_s1079" style="position:absolute;left:0;text-align:left;margin-left:-64.35pt;margin-top:20.4pt;width:582.05pt;height:306.75pt;z-index:-251538432" coordsize="73920,38957" o:gfxdata="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">
                 <v:shape id="Main interface.png" o:spid="_x0000_s1080" type="#_x0000_t75" alt="Une image contenant texte, capture d’écran, logiciel, Logiciel multimédia&#10;&#10;Description générée automatiquement" style="position:absolute;width:73920;height:38957;visibility:visible;mso-wrap-style:square" o:gfxdata="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">
-                  <v:imagedata r:id="rId31"/>
+                  <v:imagedata r:id="rId33"/>
                 </v:shape>
                 <v:rect id="Rectangle 1" o:spid="_x0000_s1081" style="position:absolute;left:614;top:4640;width:24003;height:16954;visibility:visible;mso-wrap-style:square;v-text-anchor:middle" o:gfxdata="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" filled="f" strokecolor="red" strokeweight="1pt"/>
                 <v:rect id="Rectangle 1" o:spid="_x0000_s1082" style="position:absolute;left:24565;top:4640;width:24003;height:9715;visibility:visible;mso-wrap-style:square;v-text-anchor:middle" o:gfxdata="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" filled="f" strokecolor="red" strokeweight="1pt"/>
@@ -9866,7 +9956,7 @@
           <w:numId w:val="42"/>
         </w:numPr>
       </w:pPr>
-      <w:bookmarkStart w:id="21" w:name="_Toc176723388"/>
+      <w:bookmarkStart w:id="21" w:name="_Toc176811205"/>
       <w:r>
         <w:lastRenderedPageBreak/>
         <w:t>Présentation des actions</w:t>
@@ -10107,7 +10197,20 @@
         <w:t> »</w:t>
       </w:r>
       <w:r>
-        <w:t>: Permet d’enregistrer des dépenses récurrentes (mensuelles, etc.).</w:t>
+        <w:rPr>
+          <w:b/>
+          <w:bCs/>
+        </w:rPr>
+        <w:t xml:space="preserve"> </w:t>
+      </w:r>
+      <w:r>
+        <w:t>: Permet d’enregistrer des dépenses</w:t>
+      </w:r>
+      <w:r>
+        <w:t xml:space="preserve"> ou gain</w:t>
+      </w:r>
+      <w:r>
+        <w:t xml:space="preserve"> récurrentes (mensuelles, etc.).</w:t>
       </w:r>
     </w:p>
     <w:p>
@@ -10205,10 +10308,12 @@
           <w:numId w:val="36"/>
         </w:numPr>
       </w:pPr>
+      <w:bookmarkStart w:id="22" w:name="_Création_ou_modification_3"/>
+      <w:bookmarkEnd w:id="22"/>
       <w:r>
         <w:br w:type="page"/>
       </w:r>
-      <w:bookmarkStart w:id="22" w:name="_Toc176723389"/>
+      <w:bookmarkStart w:id="23" w:name="_Toc176811206"/>
       <w:r>
         <w:lastRenderedPageBreak/>
         <w:t>Création</w:t>
@@ -10219,11 +10324,19 @@
       <w:r>
         <w:t xml:space="preserve"> d’un sous-compte</w:t>
       </w:r>
-      <w:bookmarkEnd w:id="22"/>
-    </w:p>
-    <w:p>
-      <w:r>
-        <w:t xml:space="preserve">Pour créer votre sous-compte, comme par exemple un compte de dépôt, cliquez sur le bouton </w:t>
+      <w:bookmarkEnd w:id="23"/>
+    </w:p>
+    <w:p>
+      <w:r>
+        <w:t xml:space="preserve">Pour créer votre sous-compte, </w:t>
+      </w:r>
+      <w:proofErr w:type="gramStart"/>
+      <w:r>
+        <w:t>comme par exemple</w:t>
+      </w:r>
+      <w:proofErr w:type="gramEnd"/>
+      <w:r>
+        <w:t xml:space="preserve"> un compte de dépôt, cliquez sur le bouton </w:t>
       </w:r>
       <w:hyperlink w:anchor="_Présentation_de_l’interface" w:history="1">
         <w:r>
@@ -10278,7 +10391,7 @@
                     <pic:cNvPicPr/>
                   </pic:nvPicPr>
                   <pic:blipFill>
-                    <a:blip r:link="rId32"/>
+                    <a:blip r:link="rId34"/>
                     <a:stretch>
                       <a:fillRect/>
                     </a:stretch>
@@ -10332,7 +10445,7 @@
                     <pic:cNvPicPr/>
                   </pic:nvPicPr>
                   <pic:blipFill>
-                    <a:blip r:link="rId33"/>
+                    <a:blip r:link="rId35"/>
                     <a:stretch>
                       <a:fillRect/>
                     </a:stretch>
@@ -10414,7 +10527,7 @@
                     <pic:cNvPicPr/>
                   </pic:nvPicPr>
                   <pic:blipFill>
-                    <a:blip r:link="rId34"/>
+                    <a:blip r:link="rId36"/>
                     <a:stretch>
                       <a:fillRect/>
                     </a:stretch>
@@ -10506,9 +10619,9 @@
         </w:numPr>
         <w:spacing w:line="360" w:lineRule="auto"/>
       </w:pPr>
-      <w:bookmarkStart w:id="23" w:name="_Création_d’un_type"/>
-      <w:bookmarkStart w:id="24" w:name="_Toc176723390"/>
-      <w:bookmarkEnd w:id="23"/>
+      <w:bookmarkStart w:id="24" w:name="_Création_d’un_type"/>
+      <w:bookmarkStart w:id="25" w:name="_Toc176811207"/>
+      <w:bookmarkEnd w:id="24"/>
       <w:r>
         <w:lastRenderedPageBreak/>
         <w:t>Création</w:t>
@@ -10519,7 +10632,7 @@
       <w:r>
         <w:t xml:space="preserve"> d’un type de compte</w:t>
       </w:r>
-      <w:bookmarkEnd w:id="24"/>
+      <w:bookmarkEnd w:id="25"/>
     </w:p>
     <w:p>
       <w:pPr>
@@ -10583,7 +10696,7 @@
                     <pic:cNvPicPr/>
                   </pic:nvPicPr>
                   <pic:blipFill>
-                    <a:blip r:link="rId35"/>
+                    <a:blip r:link="rId37"/>
                     <a:stretch>
                       <a:fillRect/>
                     </a:stretch>
@@ -10648,7 +10761,7 @@
                     <pic:cNvPicPr/>
                   </pic:nvPicPr>
                   <pic:blipFill>
-                    <a:blip r:link="rId36"/>
+                    <a:blip r:link="rId38"/>
                     <a:stretch>
                       <a:fillRect/>
                     </a:stretch>
@@ -10692,7 +10805,9 @@
         </w:numPr>
         <w:spacing w:line="360" w:lineRule="auto"/>
       </w:pPr>
-      <w:bookmarkStart w:id="25" w:name="_Toc176723391"/>
+      <w:bookmarkStart w:id="26" w:name="_Création_ou_modification"/>
+      <w:bookmarkStart w:id="27" w:name="_Toc176811208"/>
+      <w:bookmarkEnd w:id="26"/>
       <w:r>
         <w:lastRenderedPageBreak/>
         <w:t>Création</w:t>
@@ -10703,7 +10818,7 @@
       <w:r>
         <w:t xml:space="preserve"> de type de catégorie</w:t>
       </w:r>
-      <w:bookmarkEnd w:id="25"/>
+      <w:bookmarkEnd w:id="27"/>
     </w:p>
     <w:p>
       <w:pPr>
@@ -10760,7 +10875,7 @@
                     <pic:cNvPicPr/>
                   </pic:nvPicPr>
                   <pic:blipFill>
-                    <a:blip r:link="rId37"/>
+                    <a:blip r:link="rId39"/>
                     <a:stretch>
                       <a:fillRect/>
                     </a:stretch>
@@ -10822,7 +10937,7 @@
                     <pic:cNvPicPr/>
                   </pic:nvPicPr>
                   <pic:blipFill>
-                    <a:blip r:link="rId36"/>
+                    <a:blip r:link="rId38"/>
                     <a:stretch>
                       <a:fillRect/>
                     </a:stretch>
@@ -10888,7 +11003,7 @@
                     <pic:cNvPicPr/>
                   </pic:nvPicPr>
                   <pic:blipFill>
-                    <a:blip r:link="rId34"/>
+                    <a:blip r:link="rId36"/>
                     <a:stretch>
                       <a:fillRect/>
                     </a:stretch>
@@ -10962,7 +11077,9 @@
         </w:numPr>
         <w:spacing w:line="360" w:lineRule="auto"/>
       </w:pPr>
-      <w:bookmarkStart w:id="26" w:name="_Toc176723392"/>
+      <w:bookmarkStart w:id="28" w:name="_Création_ou_modification_2"/>
+      <w:bookmarkStart w:id="29" w:name="_Toc176811209"/>
+      <w:bookmarkEnd w:id="28"/>
       <w:r>
         <w:lastRenderedPageBreak/>
         <w:t>Création</w:t>
@@ -10973,7 +11090,7 @@
       <w:r>
         <w:t xml:space="preserve"> des emplacements</w:t>
       </w:r>
-      <w:bookmarkEnd w:id="26"/>
+      <w:bookmarkEnd w:id="29"/>
     </w:p>
     <w:p>
       <w:pPr>
@@ -11085,7 +11202,7 @@
                     <pic:cNvPicPr/>
                   </pic:nvPicPr>
                   <pic:blipFill>
-                    <a:blip r:link="rId38"/>
+                    <a:blip r:link="rId40"/>
                     <a:stretch>
                       <a:fillRect/>
                     </a:stretch>
@@ -11141,7 +11258,7 @@
                     <pic:cNvPicPr/>
                   </pic:nvPicPr>
                   <pic:blipFill>
-                    <a:blip r:link="rId39"/>
+                    <a:blip r:link="rId41"/>
                     <a:stretch>
                       <a:fillRect/>
                     </a:stretch>
@@ -11177,10 +11294,18 @@
         <w:t xml:space="preserve">Si votre emplacement est légèrement décalé, vous pouvez cliquer sur la carte et sélectionner </w:t>
       </w:r>
       <w:r>
-        <w:t xml:space="preserve">             </w:t>
-      </w:r>
-      <w:r>
-        <w:t>« Valider le nouveau point » pour mettre à jour automatiquement les paramètres.</w:t>
+        <w:t xml:space="preserve">          </w:t>
+      </w:r>
+      <w:proofErr w:type="gramStart"/>
+      <w:r>
+        <w:t xml:space="preserve">   </w:t>
+      </w:r>
+      <w:r>
+        <w:t>«</w:t>
+      </w:r>
+      <w:proofErr w:type="gramEnd"/>
+      <w:r>
+        <w:t xml:space="preserve"> Valider le nouveau point » pour mettre à jour automatiquement les paramètres.</w:t>
       </w:r>
     </w:p>
     <w:p>
@@ -11195,13 +11320,21 @@
     </w:p>
     <w:p>
       <w:r>
-        <w:t xml:space="preserve">Une fois tous les paramètres effectués et les champs remplis, il vous suffira de cliquer sur le bouton </w:t>
+        <w:t>Une fois tous les paramètres effectués et les champs remplis, il vous suffira de cliquer sur le bouton</w:t>
+      </w:r>
+      <w:proofErr w:type="gramStart"/>
+      <w:r>
+        <w:t xml:space="preserve"> </w:t>
       </w:r>
       <w:r>
         <w:t xml:space="preserve">  </w:t>
       </w:r>
       <w:r>
-        <w:t>« Valider ».</w:t>
+        <w:t>«</w:t>
+      </w:r>
+      <w:proofErr w:type="gramEnd"/>
+      <w:r>
+        <w:t xml:space="preserve"> Valider ».</w:t>
       </w:r>
     </w:p>
     <w:p/>
@@ -11234,9 +11367,9 @@
           <w:numId w:val="36"/>
         </w:numPr>
       </w:pPr>
-      <w:bookmarkStart w:id="27" w:name="_Création_des_couleurs"/>
-      <w:bookmarkStart w:id="28" w:name="_Toc176723393"/>
-      <w:bookmarkEnd w:id="27"/>
+      <w:bookmarkStart w:id="30" w:name="_Création_des_couleurs"/>
+      <w:bookmarkStart w:id="31" w:name="_Toc176811210"/>
+      <w:bookmarkEnd w:id="30"/>
       <w:r>
         <w:lastRenderedPageBreak/>
         <w:t xml:space="preserve">Création </w:t>
@@ -11247,7 +11380,7 @@
       <w:r>
         <w:t>des couleurs</w:t>
       </w:r>
-      <w:bookmarkEnd w:id="28"/>
+      <w:bookmarkEnd w:id="31"/>
     </w:p>
     <w:p>
       <w:pPr>
@@ -11337,7 +11470,7 @@
                     <pic:cNvPicPr/>
                   </pic:nvPicPr>
                   <pic:blipFill>
-                    <a:blip r:link="rId40"/>
+                    <a:blip r:link="rId42"/>
                     <a:stretch>
                       <a:fillRect/>
                     </a:stretch>
@@ -11365,7 +11498,15 @@
     </w:p>
     <w:p>
       <w:r>
-        <w:t>Attention, les couleurs créées par défaut ne peuvent ni être modifiées ni supprimées. Si vous tentez de les modifier ou de les supprimer, un message s'affichera pour vous indiquer que cette action est impossible.</w:t>
+        <w:t xml:space="preserve">Attention, les couleurs créées par défaut ne peuvent </w:t>
+      </w:r>
+      <w:proofErr w:type="gramStart"/>
+      <w:r>
+        <w:t>ni être modifiées</w:t>
+      </w:r>
+      <w:proofErr w:type="gramEnd"/>
+      <w:r>
+        <w:t xml:space="preserve"> ni supprimées. Si vous tentez de les modifier ou de les supprimer, un message s'affichera pour vous indiquer que cette action est impossible.</w:t>
       </w:r>
     </w:p>
     <w:p>
@@ -11382,9 +11523,9 @@
         </w:numPr>
         <w:spacing w:line="360" w:lineRule="auto"/>
       </w:pPr>
-      <w:bookmarkStart w:id="29" w:name="_Création_des_symbole"/>
-      <w:bookmarkStart w:id="30" w:name="_Toc176723394"/>
-      <w:bookmarkEnd w:id="29"/>
+      <w:bookmarkStart w:id="32" w:name="_Création_des_symbole"/>
+      <w:bookmarkStart w:id="33" w:name="_Toc176811211"/>
+      <w:bookmarkEnd w:id="32"/>
       <w:r>
         <w:lastRenderedPageBreak/>
         <w:t>Création</w:t>
@@ -11401,7 +11542,7 @@
       <w:r>
         <w:t xml:space="preserve"> monétaire</w:t>
       </w:r>
-      <w:bookmarkEnd w:id="30"/>
+      <w:bookmarkEnd w:id="33"/>
     </w:p>
     <w:p>
       <w:pPr>
@@ -11465,7 +11606,7 @@
                     <pic:cNvPicPr/>
                   </pic:nvPicPr>
                   <pic:blipFill>
-                    <a:blip r:link="rId41"/>
+                    <a:blip r:link="rId43"/>
                     <a:stretch>
                       <a:fillRect/>
                     </a:stretch>
@@ -11519,7 +11660,7 @@
                     <pic:cNvPicPr/>
                   </pic:nvPicPr>
                   <pic:blipFill>
-                    <a:blip r:link="rId36"/>
+                    <a:blip r:link="rId38"/>
                     <a:stretch>
                       <a:fillRect/>
                     </a:stretch>
@@ -11617,7 +11758,9 @@
         </w:numPr>
         <w:spacing w:line="360" w:lineRule="auto"/>
       </w:pPr>
-      <w:bookmarkStart w:id="31" w:name="_Toc176723395"/>
+      <w:bookmarkStart w:id="34" w:name="_Création_ou_modification_1"/>
+      <w:bookmarkStart w:id="35" w:name="_Toc176811212"/>
+      <w:bookmarkEnd w:id="34"/>
       <w:r>
         <w:lastRenderedPageBreak/>
         <w:t>Création</w:t>
@@ -11634,7 +11777,7 @@
       <w:r>
         <w:t xml:space="preserve"> de paiements</w:t>
       </w:r>
-      <w:bookmarkEnd w:id="31"/>
+      <w:bookmarkEnd w:id="35"/>
     </w:p>
     <w:p>
       <w:pPr>
@@ -11675,13 +11818,13 @@
           <w:noProof/>
         </w:rPr>
         <w:drawing>
-          <wp:anchor distT="0" distB="0" distL="114300" distR="114300" simplePos="0" relativeHeight="251790336" behindDoc="1" locked="0" layoutInCell="1" allowOverlap="1" wp14:anchorId="783CDF37" wp14:editId="1EA4F2C5">
+          <wp:anchor distT="0" distB="0" distL="114300" distR="114300" simplePos="0" relativeHeight="251790336" behindDoc="1" locked="0" layoutInCell="1" allowOverlap="1" wp14:anchorId="783CDF37" wp14:editId="4DF3EE84">
             <wp:simplePos x="0" y="0"/>
             <wp:positionH relativeFrom="column">
-              <wp:posOffset>3507359</wp:posOffset>
+              <wp:posOffset>3507105</wp:posOffset>
             </wp:positionH>
             <wp:positionV relativeFrom="paragraph">
-              <wp:posOffset>235204</wp:posOffset>
+              <wp:posOffset>254000</wp:posOffset>
             </wp:positionV>
             <wp:extent cx="2975610" cy="981710"/>
             <wp:effectExtent l="0" t="0" r="0" b="8890"/>
@@ -11706,7 +11849,7 @@
                     <pic:cNvPicPr/>
                   </pic:nvPicPr>
                   <pic:blipFill>
-                    <a:blip r:link="rId42"/>
+                    <a:blip r:link="rId44"/>
                     <a:stretch>
                       <a:fillRect/>
                     </a:stretch>
@@ -11737,15 +11880,15 @@
           <w:noProof/>
         </w:rPr>
         <w:drawing>
-          <wp:anchor distT="0" distB="0" distL="114300" distR="114300" simplePos="0" relativeHeight="251789312" behindDoc="0" locked="0" layoutInCell="1" allowOverlap="1" wp14:anchorId="1D4F422A" wp14:editId="2E79EE72">
+          <wp:anchor distT="0" distB="0" distL="114300" distR="114300" simplePos="0" relativeHeight="251789312" behindDoc="0" locked="0" layoutInCell="1" allowOverlap="1" wp14:anchorId="1D4F422A" wp14:editId="59FFE938">
             <wp:simplePos x="0" y="0"/>
             <wp:positionH relativeFrom="column">
-              <wp:posOffset>-716407</wp:posOffset>
+              <wp:posOffset>-716280</wp:posOffset>
             </wp:positionH>
             <wp:positionV relativeFrom="paragraph">
-              <wp:posOffset>235204</wp:posOffset>
+              <wp:posOffset>254000</wp:posOffset>
             </wp:positionV>
-            <wp:extent cx="4147200" cy="2185200"/>
+            <wp:extent cx="4147185" cy="2185035"/>
             <wp:effectExtent l="0" t="0" r="5715" b="5715"/>
             <wp:wrapSquare wrapText="bothSides"/>
             <wp:docPr id="1660807366" name="Create payment mode.png" descr="Une image contenant capture d’écran, texte, logiciel, Logiciel multimédia&#10;&#10;Description générée automatiquement"/>
@@ -11760,7 +11903,7 @@
                     <pic:cNvPicPr/>
                   </pic:nvPicPr>
                   <pic:blipFill>
-                    <a:blip r:link="rId43"/>
+                    <a:blip r:link="rId45"/>
                     <a:stretch>
                       <a:fillRect/>
                     </a:stretch>
@@ -11768,7 +11911,7 @@
                   <pic:spPr>
                     <a:xfrm>
                       <a:off x="0" y="0"/>
-                      <a:ext cx="4147200" cy="2185200"/>
+                      <a:ext cx="4147185" cy="2185035"/>
                     </a:xfrm>
                     <a:prstGeom prst="rect">
                       <a:avLst/>
@@ -11885,7 +12028,15 @@
         <w:t xml:space="preserve">modes de paiements </w:t>
       </w:r>
       <w:r>
-        <w:t>créées par défaut ne peuvent ni être modifiées ni supprimées. Si vous tentez de les modifier ou de les supprimer, un message s'affichera pour vous indiquer que cette action est impossible.</w:t>
+        <w:t xml:space="preserve">créées par défaut ne peuvent </w:t>
+      </w:r>
+      <w:proofErr w:type="gramStart"/>
+      <w:r>
+        <w:t>ni être modifiées</w:t>
+      </w:r>
+      <w:proofErr w:type="gramEnd"/>
+      <w:r>
+        <w:t xml:space="preserve"> ni supprimées. Si vous tentez de les modifier ou de les supprimer, un message s'affichera pour vous indiquer que cette action est impossible.</w:t>
       </w:r>
     </w:p>
     <w:p>
@@ -11900,13 +12051,789 @@
           <w:ilvl w:val="1"/>
           <w:numId w:val="36"/>
         </w:numPr>
-      </w:pPr>
-      <w:bookmarkStart w:id="32" w:name="_Toc176723396"/>
+        <w:spacing w:line="360" w:lineRule="auto"/>
+      </w:pPr>
+      <w:bookmarkStart w:id="36" w:name="_Toc176811213"/>
       <w:r>
         <w:lastRenderedPageBreak/>
-        <w:t>Création des dépenses récurrente</w:t>
-      </w:r>
-      <w:bookmarkEnd w:id="32"/>
+        <w:t>Création</w:t>
+      </w:r>
+      <w:r>
+        <w:t xml:space="preserve"> ou modification</w:t>
+      </w:r>
+      <w:r>
+        <w:t xml:space="preserve"> des dépenses</w:t>
+      </w:r>
+      <w:r>
+        <w:t xml:space="preserve"> ou gain</w:t>
+      </w:r>
+      <w:r>
+        <w:t xml:space="preserve"> récurrente</w:t>
+      </w:r>
+      <w:bookmarkEnd w:id="36"/>
+    </w:p>
+    <w:p>
+      <w:pPr>
+        <w:spacing w:after="0"/>
+        <w:ind w:left="360"/>
+      </w:pPr>
+      <w:r>
+        <w:t xml:space="preserve">Pour crée une dépense ou un gain récurent, accédez à l’action </w:t>
+      </w:r>
+      <w:hyperlink w:anchor="_Présentation_de_l’interface" w:history="1">
+        <w:r>
+          <w:rPr>
+            <w:rStyle w:val="Lienhypertexte"/>
+          </w:rPr>
+          <w:t>« </w:t>
+        </w:r>
+        <w:r>
+          <w:rPr>
+            <w:rStyle w:val="Lienhypertexte"/>
+            <w:b/>
+            <w:bCs/>
+          </w:rPr>
+          <w:t>Gestion des dépenses récurrentes »</w:t>
+        </w:r>
+      </w:hyperlink>
+      <w:r>
+        <w:t>.</w:t>
+      </w:r>
+    </w:p>
+    <w:p>
+      <w:pPr>
+        <w:spacing w:after="0"/>
+        <w:ind w:left="360"/>
+      </w:pPr>
+      <w:r>
+        <w:t>L’interface affichera toutes les dépenses et gains récurrents sous forme de tableau avec un descriptif complet.</w:t>
+      </w:r>
+    </w:p>
+    <w:p>
+      <w:pPr>
+        <w:spacing w:after="0" w:line="360" w:lineRule="auto"/>
+        <w:ind w:left="360"/>
+      </w:pPr>
+      <w:r>
+        <w:t>Ce tableau vous permettra d’analyser vos dépenses et gains récurrents.</w:t>
+      </w:r>
+    </w:p>
+    <w:p>
+      <w:pPr>
+        <w:ind w:left="360"/>
+      </w:pPr>
+      <w:r>
+        <w:t>À noter que vous pouvez effectuer un clic droit sur une ligne existante, ou cliquer sur les boutons d’action situés à droite, pour modifier ses paramètres, forcer la désactivation de la tâche récurrente, ou simplement supprimer cette tâche.</w:t>
+      </w:r>
+    </w:p>
+    <w:p>
+      <w:pPr>
+        <w:spacing w:after="0"/>
+        <w:ind w:left="360"/>
+      </w:pPr>
+      <w:r>
+        <w:t>Attention : la suppression entraînera la suppression de tous les enregistrements liés à cette dépense ou ce gain.</w:t>
+      </w:r>
+    </w:p>
+    <w:p>
+      <w:pPr>
+        <w:spacing w:after="0"/>
+        <w:ind w:left="360"/>
+      </w:pPr>
+    </w:p>
+    <w:p>
+      <w:pPr>
+        <w:spacing w:after="0"/>
+        <w:ind w:left="360"/>
+      </w:pPr>
+      <w:r>
+        <w:rPr>
+          <w:noProof/>
+        </w:rPr>
+        <w:drawing>
+          <wp:inline distT="0" distB="0" distL="0" distR="0" wp14:anchorId="194A0DAB" wp14:editId="2FFE8638">
+            <wp:extent cx="5760720" cy="3012440"/>
+            <wp:effectExtent l="0" t="0" r="0" b="0"/>
+            <wp:docPr id="420976105" name="Creation of recurring expenses.png" descr="Une image contenant capture d’écran, texte, Logiciel multimédia, logiciel&#10;&#10;Description générée automatiquement"/>
+            <wp:cNvGraphicFramePr>
+              <a:graphicFrameLocks xmlns:a="http://schemas.openxmlformats.org/drawingml/2006/main" noChangeAspect="1"/>
+            </wp:cNvGraphicFramePr>
+            <a:graphic xmlns:a="http://schemas.openxmlformats.org/drawingml/2006/main">
+              <a:graphicData uri="http://schemas.openxmlformats.org/drawingml/2006/picture">
+                <pic:pic xmlns:pic="http://schemas.openxmlformats.org/drawingml/2006/picture">
+                  <pic:nvPicPr>
+                    <pic:cNvPr id="420976105" name="Creation of recurring expenses.png" descr="Une image contenant capture d’écran, texte, Logiciel multimédia, logiciel&#10;&#10;Description générée automatiquement"/>
+                    <pic:cNvPicPr/>
+                  </pic:nvPicPr>
+                  <pic:blipFill>
+                    <a:blip r:link="rId46"/>
+                    <a:stretch>
+                      <a:fillRect/>
+                    </a:stretch>
+                  </pic:blipFill>
+                  <pic:spPr>
+                    <a:xfrm>
+                      <a:off x="0" y="0"/>
+                      <a:ext cx="5760720" cy="3012440"/>
+                    </a:xfrm>
+                    <a:prstGeom prst="rect">
+                      <a:avLst/>
+                    </a:prstGeom>
+                  </pic:spPr>
+                </pic:pic>
+              </a:graphicData>
+            </a:graphic>
+          </wp:inline>
+        </w:drawing>
+      </w:r>
+    </w:p>
+    <w:p>
+      <w:pPr>
+        <w:spacing w:after="0"/>
+        <w:ind w:left="360"/>
+      </w:pPr>
+    </w:p>
+    <w:p>
+      <w:pPr>
+        <w:rPr>
+          <w:lang w:eastAsia="fr-FR"/>
+        </w:rPr>
+      </w:pPr>
+      <w:r>
+        <w:rPr>
+          <w:lang w:eastAsia="fr-FR"/>
+        </w:rPr>
+        <w:br w:type="page"/>
+      </w:r>
+    </w:p>
+    <w:p>
+      <w:pPr>
+        <w:rPr>
+          <w:lang w:eastAsia="fr-FR"/>
+        </w:rPr>
+      </w:pPr>
+      <w:r>
+        <w:rPr>
+          <w:lang w:eastAsia="fr-FR"/>
+        </w:rPr>
+        <w:lastRenderedPageBreak/>
+        <w:t>Pour créer une dépense ou un gain récurrent, cliquez sur le bouton « + » et remplissez les paramètres demandés :</w:t>
+      </w:r>
+    </w:p>
+    <w:p>
+      <w:pPr>
+        <w:pStyle w:val="Paragraphedeliste"/>
+        <w:numPr>
+          <w:ilvl w:val="0"/>
+          <w:numId w:val="51"/>
+        </w:numPr>
+        <w:rPr>
+          <w:lang w:eastAsia="fr-FR"/>
+        </w:rPr>
+      </w:pPr>
+      <w:r>
+        <w:rPr>
+          <w:lang w:eastAsia="fr-FR"/>
+        </w:rPr>
+        <w:t>Le</w:t>
+      </w:r>
+      <w:r>
+        <w:rPr>
+          <w:lang w:eastAsia="fr-FR"/>
+        </w:rPr>
+        <w:t xml:space="preserve"> sous-</w:t>
+      </w:r>
+      <w:r>
+        <w:rPr>
+          <w:lang w:eastAsia="fr-FR"/>
+        </w:rPr>
+        <w:t>compte lié</w:t>
+      </w:r>
+      <w:r>
+        <w:rPr>
+          <w:lang w:eastAsia="fr-FR"/>
+        </w:rPr>
+        <w:t xml:space="preserve"> </w:t>
+      </w:r>
+      <w:r>
+        <w:rPr>
+          <w:lang w:eastAsia="fr-FR"/>
+        </w:rPr>
+        <w:t>(vous pouvez également créer</w:t>
+      </w:r>
+      <w:r>
+        <w:rPr>
+          <w:lang w:eastAsia="fr-FR"/>
+        </w:rPr>
+        <w:t xml:space="preserve"> un</w:t>
+      </w:r>
+      <w:r>
+        <w:rPr>
+          <w:lang w:eastAsia="fr-FR"/>
+        </w:rPr>
+        <w:t xml:space="preserve"> </w:t>
+      </w:r>
+      <w:r>
+        <w:rPr>
+          <w:lang w:eastAsia="fr-FR"/>
+        </w:rPr>
+        <w:t>sous-</w:t>
+      </w:r>
+      <w:r>
+        <w:rPr>
+          <w:lang w:eastAsia="fr-FR"/>
+        </w:rPr>
+        <w:t xml:space="preserve">compte en cliquant sur le bouton </w:t>
+      </w:r>
+      <w:r>
+        <w:rPr>
+          <w:noProof/>
+          <w:lang w:eastAsia="fr-FR"/>
+        </w:rPr>
+        <w:drawing>
+          <wp:inline distT="0" distB="0" distL="0" distR="0" wp14:anchorId="09AFC15B" wp14:editId="4288F580">
+            <wp:extent cx="208800" cy="212400"/>
+            <wp:effectExtent l="0" t="0" r="1270" b="0"/>
+            <wp:docPr id="30468484" name="Button modification.png"/>
+            <wp:cNvGraphicFramePr>
+              <a:graphicFrameLocks xmlns:a="http://schemas.openxmlformats.org/drawingml/2006/main" noChangeAspect="1"/>
+            </wp:cNvGraphicFramePr>
+            <a:graphic xmlns:a="http://schemas.openxmlformats.org/drawingml/2006/main">
+              <a:graphicData uri="http://schemas.openxmlformats.org/drawingml/2006/picture">
+                <pic:pic xmlns:pic="http://schemas.openxmlformats.org/drawingml/2006/picture">
+                  <pic:nvPicPr>
+                    <pic:cNvPr id="30468484" name="Button modification.png"/>
+                    <pic:cNvPicPr/>
+                  </pic:nvPicPr>
+                  <pic:blipFill>
+                    <a:blip r:link="rId36"/>
+                    <a:stretch>
+                      <a:fillRect/>
+                    </a:stretch>
+                  </pic:blipFill>
+                  <pic:spPr>
+                    <a:xfrm>
+                      <a:off x="0" y="0"/>
+                      <a:ext cx="208800" cy="212400"/>
+                    </a:xfrm>
+                    <a:prstGeom prst="rect">
+                      <a:avLst/>
+                    </a:prstGeom>
+                  </pic:spPr>
+                </pic:pic>
+              </a:graphicData>
+            </a:graphic>
+          </wp:inline>
+        </w:drawing>
+      </w:r>
+      <w:r>
+        <w:rPr>
+          <w:lang w:eastAsia="fr-FR"/>
+        </w:rPr>
+        <w:t xml:space="preserve">. Pour plus d'informations, </w:t>
+      </w:r>
+      <w:hyperlink w:anchor="_Création_ou_modification_3" w:history="1">
+        <w:r>
+          <w:rPr>
+            <w:rStyle w:val="Lienhypertexte"/>
+            <w:lang w:eastAsia="fr-FR"/>
+          </w:rPr>
+          <w:t>cliquez ici</w:t>
+        </w:r>
+      </w:hyperlink>
+      <w:r>
+        <w:rPr>
+          <w:lang w:eastAsia="fr-FR"/>
+        </w:rPr>
+        <w:t>)</w:t>
+      </w:r>
+    </w:p>
+    <w:p>
+      <w:pPr>
+        <w:pStyle w:val="Paragraphedeliste"/>
+        <w:numPr>
+          <w:ilvl w:val="0"/>
+          <w:numId w:val="51"/>
+        </w:numPr>
+        <w:rPr>
+          <w:lang w:eastAsia="fr-FR"/>
+        </w:rPr>
+      </w:pPr>
+      <w:r>
+        <w:rPr>
+          <w:lang w:eastAsia="fr-FR"/>
+        </w:rPr>
+        <w:t>La description de la dépense ou du gain</w:t>
+      </w:r>
+    </w:p>
+    <w:p>
+      <w:pPr>
+        <w:pStyle w:val="Paragraphedeliste"/>
+        <w:numPr>
+          <w:ilvl w:val="0"/>
+          <w:numId w:val="51"/>
+        </w:numPr>
+        <w:rPr>
+          <w:lang w:eastAsia="fr-FR"/>
+        </w:rPr>
+      </w:pPr>
+      <w:r>
+        <w:rPr>
+          <w:lang w:eastAsia="fr-FR"/>
+        </w:rPr>
+        <w:t>Une note si besoin (non obligatoire)</w:t>
+      </w:r>
+    </w:p>
+    <w:p>
+      <w:pPr>
+        <w:pStyle w:val="Paragraphedeliste"/>
+        <w:numPr>
+          <w:ilvl w:val="0"/>
+          <w:numId w:val="51"/>
+        </w:numPr>
+        <w:rPr>
+          <w:lang w:eastAsia="fr-FR"/>
+        </w:rPr>
+      </w:pPr>
+      <w:r>
+        <w:rPr>
+          <w:lang w:eastAsia="fr-FR"/>
+        </w:rPr>
+        <w:t xml:space="preserve">La catégorie de dépense (vous pouvez également créer une catégorie en cliquant sur le bouton </w:t>
+      </w:r>
+      <w:r>
+        <w:rPr>
+          <w:noProof/>
+          <w:lang w:eastAsia="fr-FR"/>
+        </w:rPr>
+        <w:drawing>
+          <wp:inline distT="0" distB="0" distL="0" distR="0" wp14:anchorId="330EBCDF" wp14:editId="3A6D1C80">
+            <wp:extent cx="208800" cy="212400"/>
+            <wp:effectExtent l="0" t="0" r="1270" b="0"/>
+            <wp:docPr id="602994296" name="Button modification.png"/>
+            <wp:cNvGraphicFramePr>
+              <a:graphicFrameLocks xmlns:a="http://schemas.openxmlformats.org/drawingml/2006/main" noChangeAspect="1"/>
+            </wp:cNvGraphicFramePr>
+            <a:graphic xmlns:a="http://schemas.openxmlformats.org/drawingml/2006/main">
+              <a:graphicData uri="http://schemas.openxmlformats.org/drawingml/2006/picture">
+                <pic:pic xmlns:pic="http://schemas.openxmlformats.org/drawingml/2006/picture">
+                  <pic:nvPicPr>
+                    <pic:cNvPr id="602994296" name="Button modification.png"/>
+                    <pic:cNvPicPr/>
+                  </pic:nvPicPr>
+                  <pic:blipFill>
+                    <a:blip r:link="rId36"/>
+                    <a:stretch>
+                      <a:fillRect/>
+                    </a:stretch>
+                  </pic:blipFill>
+                  <pic:spPr>
+                    <a:xfrm>
+                      <a:off x="0" y="0"/>
+                      <a:ext cx="208800" cy="212400"/>
+                    </a:xfrm>
+                    <a:prstGeom prst="rect">
+                      <a:avLst/>
+                    </a:prstGeom>
+                  </pic:spPr>
+                </pic:pic>
+              </a:graphicData>
+            </a:graphic>
+          </wp:inline>
+        </w:drawing>
+      </w:r>
+      <w:r>
+        <w:rPr>
+          <w:lang w:eastAsia="fr-FR"/>
+        </w:rPr>
+        <w:t xml:space="preserve">. Pour plus d'informations, </w:t>
+      </w:r>
+      <w:hyperlink w:anchor="_Création_ou_modification" w:history="1">
+        <w:r>
+          <w:rPr>
+            <w:rStyle w:val="Lienhypertexte"/>
+            <w:lang w:eastAsia="fr-FR"/>
+          </w:rPr>
+          <w:t>cliquez ici</w:t>
+        </w:r>
+      </w:hyperlink>
+      <w:r>
+        <w:rPr>
+          <w:lang w:eastAsia="fr-FR"/>
+        </w:rPr>
+        <w:t>)</w:t>
+      </w:r>
+    </w:p>
+    <w:p>
+      <w:pPr>
+        <w:pStyle w:val="Paragraphedeliste"/>
+        <w:numPr>
+          <w:ilvl w:val="0"/>
+          <w:numId w:val="51"/>
+        </w:numPr>
+        <w:rPr>
+          <w:lang w:eastAsia="fr-FR"/>
+        </w:rPr>
+      </w:pPr>
+      <w:r>
+        <w:rPr>
+          <w:lang w:eastAsia="fr-FR"/>
+        </w:rPr>
+        <w:t xml:space="preserve">Le mode de paiement (vous pouvez également créer un mode de paiement en cliquant sur le bouton </w:t>
+      </w:r>
+      <w:r>
+        <w:rPr>
+          <w:noProof/>
+          <w:lang w:eastAsia="fr-FR"/>
+        </w:rPr>
+        <w:drawing>
+          <wp:inline distT="0" distB="0" distL="0" distR="0" wp14:anchorId="0F9EB3E9" wp14:editId="51822A4E">
+            <wp:extent cx="208800" cy="212400"/>
+            <wp:effectExtent l="0" t="0" r="1270" b="0"/>
+            <wp:docPr id="1284900666" name="Button modification.png"/>
+            <wp:cNvGraphicFramePr>
+              <a:graphicFrameLocks xmlns:a="http://schemas.openxmlformats.org/drawingml/2006/main" noChangeAspect="1"/>
+            </wp:cNvGraphicFramePr>
+            <a:graphic xmlns:a="http://schemas.openxmlformats.org/drawingml/2006/main">
+              <a:graphicData uri="http://schemas.openxmlformats.org/drawingml/2006/picture">
+                <pic:pic xmlns:pic="http://schemas.openxmlformats.org/drawingml/2006/picture">
+                  <pic:nvPicPr>
+                    <pic:cNvPr id="1284900666" name="Button modification.png"/>
+                    <pic:cNvPicPr/>
+                  </pic:nvPicPr>
+                  <pic:blipFill>
+                    <a:blip r:link="rId36"/>
+                    <a:stretch>
+                      <a:fillRect/>
+                    </a:stretch>
+                  </pic:blipFill>
+                  <pic:spPr>
+                    <a:xfrm>
+                      <a:off x="0" y="0"/>
+                      <a:ext cx="208800" cy="212400"/>
+                    </a:xfrm>
+                    <a:prstGeom prst="rect">
+                      <a:avLst/>
+                    </a:prstGeom>
+                  </pic:spPr>
+                </pic:pic>
+              </a:graphicData>
+            </a:graphic>
+          </wp:inline>
+        </w:drawing>
+      </w:r>
+      <w:r>
+        <w:rPr>
+          <w:lang w:eastAsia="fr-FR"/>
+        </w:rPr>
+        <w:t xml:space="preserve">. Pour plus d'informations, </w:t>
+      </w:r>
+      <w:hyperlink w:anchor="_Création_ou_modification_1" w:history="1">
+        <w:r>
+          <w:rPr>
+            <w:rStyle w:val="Lienhypertexte"/>
+            <w:lang w:eastAsia="fr-FR"/>
+          </w:rPr>
+          <w:t>cliquez ici</w:t>
+        </w:r>
+      </w:hyperlink>
+      <w:r>
+        <w:rPr>
+          <w:lang w:eastAsia="fr-FR"/>
+        </w:rPr>
+        <w:t>)</w:t>
+      </w:r>
+    </w:p>
+    <w:p>
+      <w:pPr>
+        <w:pStyle w:val="Paragraphedeliste"/>
+        <w:numPr>
+          <w:ilvl w:val="0"/>
+          <w:numId w:val="51"/>
+        </w:numPr>
+        <w:rPr>
+          <w:lang w:eastAsia="fr-FR"/>
+        </w:rPr>
+      </w:pPr>
+      <w:r>
+        <w:rPr>
+          <w:lang w:eastAsia="fr-FR"/>
+        </w:rPr>
+        <w:t>La valeur de la dépense ou du gain</w:t>
+      </w:r>
+    </w:p>
+    <w:p>
+      <w:pPr>
+        <w:pStyle w:val="Paragraphedeliste"/>
+        <w:numPr>
+          <w:ilvl w:val="0"/>
+          <w:numId w:val="51"/>
+        </w:numPr>
+        <w:rPr>
+          <w:lang w:eastAsia="fr-FR"/>
+        </w:rPr>
+      </w:pPr>
+      <w:r>
+        <w:rPr>
+          <w:lang w:eastAsia="fr-FR"/>
+        </w:rPr>
+        <w:t>La fréquence de la dépense ou du gain. Vous pouvez voir la description de chaque fréquence en plaçant votre souris sur la fréquence sélectionnée</w:t>
+      </w:r>
+      <w:r>
+        <w:rPr>
+          <w:lang w:eastAsia="fr-FR"/>
+        </w:rPr>
+        <w:t>,</w:t>
+      </w:r>
+      <w:r>
+        <w:rPr>
+          <w:lang w:eastAsia="fr-FR"/>
+        </w:rPr>
+        <w:t xml:space="preserve"> une info-bulle apparaîtra.</w:t>
+      </w:r>
+    </w:p>
+    <w:p>
+      <w:pPr>
+        <w:pStyle w:val="Paragraphedeliste"/>
+        <w:numPr>
+          <w:ilvl w:val="0"/>
+          <w:numId w:val="51"/>
+        </w:numPr>
+        <w:rPr>
+          <w:lang w:eastAsia="fr-FR"/>
+        </w:rPr>
+      </w:pPr>
+      <w:r>
+        <w:rPr>
+          <w:lang w:eastAsia="fr-FR"/>
+        </w:rPr>
+        <w:t>Le nombre total d'exécutions (si aucune fin n'est prévue, ne rien renseigner)</w:t>
+      </w:r>
+    </w:p>
+    <w:p>
+      <w:pPr>
+        <w:pStyle w:val="Paragraphedeliste"/>
+        <w:numPr>
+          <w:ilvl w:val="0"/>
+          <w:numId w:val="51"/>
+        </w:numPr>
+        <w:rPr>
+          <w:lang w:eastAsia="fr-FR"/>
+        </w:rPr>
+      </w:pPr>
+      <w:r>
+        <w:rPr>
+          <w:lang w:eastAsia="fr-FR"/>
+        </w:rPr>
+        <w:t>Le nombre d'exécutions déjà effectuées</w:t>
+      </w:r>
+    </w:p>
+    <w:p>
+      <w:pPr>
+        <w:pStyle w:val="Paragraphedeliste"/>
+        <w:numPr>
+          <w:ilvl w:val="0"/>
+          <w:numId w:val="51"/>
+        </w:numPr>
+        <w:rPr>
+          <w:lang w:eastAsia="fr-FR"/>
+        </w:rPr>
+      </w:pPr>
+      <w:r>
+        <w:rPr>
+          <w:lang w:eastAsia="fr-FR"/>
+        </w:rPr>
+        <w:t>La première date d'exécution (en fonction de la fréquence sélectionnée, la date de la prochaine exécution sera calculée automatiquement)</w:t>
+      </w:r>
+    </w:p>
+    <w:p>
+      <w:pPr>
+        <w:pStyle w:val="Paragraphedeliste"/>
+        <w:numPr>
+          <w:ilvl w:val="0"/>
+          <w:numId w:val="51"/>
+        </w:numPr>
+        <w:rPr>
+          <w:lang w:eastAsia="fr-FR"/>
+        </w:rPr>
+      </w:pPr>
+      <w:r>
+        <w:rPr>
+          <w:lang w:eastAsia="fr-FR"/>
+        </w:rPr>
+        <w:t>Si vous souhaitez forcer la désactivation</w:t>
+      </w:r>
+    </w:p>
+    <w:p>
+      <w:pPr>
+        <w:pStyle w:val="Paragraphedeliste"/>
+        <w:numPr>
+          <w:ilvl w:val="0"/>
+          <w:numId w:val="51"/>
+        </w:numPr>
+        <w:rPr>
+          <w:lang w:eastAsia="fr-FR"/>
+        </w:rPr>
+      </w:pPr>
+      <w:r>
+        <w:rPr>
+          <w:lang w:eastAsia="fr-FR"/>
+        </w:rPr>
+        <w:t>Si le nombre total d'exécutions est supérieur au nombre d'exécutions déjà effectuées, la tâche se bloquera</w:t>
+      </w:r>
+    </w:p>
+    <w:p>
+      <w:pPr>
+        <w:pStyle w:val="Paragraphedeliste"/>
+        <w:numPr>
+          <w:ilvl w:val="0"/>
+          <w:numId w:val="51"/>
+        </w:numPr>
+        <w:rPr>
+          <w:lang w:eastAsia="fr-FR"/>
+        </w:rPr>
+      </w:pPr>
+      <w:r>
+        <w:rPr>
+          <w:lang w:eastAsia="fr-FR"/>
+        </w:rPr>
+        <w:t>La localisation de la tâche</w:t>
+      </w:r>
+      <w:r>
+        <w:rPr>
+          <w:lang w:eastAsia="fr-FR"/>
+        </w:rPr>
+        <w:t xml:space="preserve"> </w:t>
+      </w:r>
+      <w:r>
+        <w:rPr>
+          <w:lang w:eastAsia="fr-FR"/>
+        </w:rPr>
+        <w:t xml:space="preserve">paiement (vous pouvez également créer </w:t>
+      </w:r>
+      <w:r>
+        <w:rPr>
+          <w:lang w:eastAsia="fr-FR"/>
+        </w:rPr>
+        <w:t>un emplacement</w:t>
+      </w:r>
+      <w:r>
+        <w:rPr>
+          <w:lang w:eastAsia="fr-FR"/>
+        </w:rPr>
+        <w:t xml:space="preserve"> en cliquant sur le bouton </w:t>
+      </w:r>
+      <w:r>
+        <w:rPr>
+          <w:noProof/>
+          <w:lang w:eastAsia="fr-FR"/>
+        </w:rPr>
+        <w:drawing>
+          <wp:inline distT="0" distB="0" distL="0" distR="0" wp14:anchorId="2DB02BEB" wp14:editId="789F11A2">
+            <wp:extent cx="208800" cy="212400"/>
+            <wp:effectExtent l="0" t="0" r="1270" b="0"/>
+            <wp:docPr id="131391833" name="Button modification.png"/>
+            <wp:cNvGraphicFramePr>
+              <a:graphicFrameLocks xmlns:a="http://schemas.openxmlformats.org/drawingml/2006/main" noChangeAspect="1"/>
+            </wp:cNvGraphicFramePr>
+            <a:graphic xmlns:a="http://schemas.openxmlformats.org/drawingml/2006/main">
+              <a:graphicData uri="http://schemas.openxmlformats.org/drawingml/2006/picture">
+                <pic:pic xmlns:pic="http://schemas.openxmlformats.org/drawingml/2006/picture">
+                  <pic:nvPicPr>
+                    <pic:cNvPr id="131391833" name="Button modification.png"/>
+                    <pic:cNvPicPr/>
+                  </pic:nvPicPr>
+                  <pic:blipFill>
+                    <a:blip r:link="rId36"/>
+                    <a:stretch>
+                      <a:fillRect/>
+                    </a:stretch>
+                  </pic:blipFill>
+                  <pic:spPr>
+                    <a:xfrm>
+                      <a:off x="0" y="0"/>
+                      <a:ext cx="208800" cy="212400"/>
+                    </a:xfrm>
+                    <a:prstGeom prst="rect">
+                      <a:avLst/>
+                    </a:prstGeom>
+                  </pic:spPr>
+                </pic:pic>
+              </a:graphicData>
+            </a:graphic>
+          </wp:inline>
+        </w:drawing>
+      </w:r>
+      <w:r>
+        <w:rPr>
+          <w:lang w:eastAsia="fr-FR"/>
+        </w:rPr>
+        <w:t xml:space="preserve">. Pour plus d'informations, </w:t>
+      </w:r>
+      <w:hyperlink w:anchor="_Création_ou_modification_2" w:history="1">
+        <w:r>
+          <w:rPr>
+            <w:rStyle w:val="Lienhypertexte"/>
+            <w:lang w:eastAsia="fr-FR"/>
+          </w:rPr>
+          <w:t>cliquez ici</w:t>
+        </w:r>
+      </w:hyperlink>
+      <w:r>
+        <w:rPr>
+          <w:lang w:eastAsia="fr-FR"/>
+        </w:rPr>
+        <w:t>)</w:t>
+      </w:r>
+    </w:p>
+    <w:p>
+      <w:pPr>
+        <w:ind w:left="360"/>
+        <w:rPr>
+          <w:lang w:eastAsia="fr-FR"/>
+        </w:rPr>
+      </w:pPr>
+      <w:r>
+        <w:rPr>
+          <w:noProof/>
+          <w:lang w:eastAsia="fr-FR"/>
+        </w:rPr>
+        <w:drawing>
+          <wp:inline distT="0" distB="0" distL="0" distR="0" wp14:anchorId="35616A43" wp14:editId="304517DD">
+            <wp:extent cx="4972050" cy="4128577"/>
+            <wp:effectExtent l="0" t="0" r="0" b="5715"/>
+            <wp:docPr id="1334984690" name="Creation new recurring expenses.png" descr="Une image contenant texte, capture d’écran, logiciel, Logiciel multimédia&#10;&#10;Description générée automatiquement"/>
+            <wp:cNvGraphicFramePr>
+              <a:graphicFrameLocks xmlns:a="http://schemas.openxmlformats.org/drawingml/2006/main" noChangeAspect="1"/>
+            </wp:cNvGraphicFramePr>
+            <a:graphic xmlns:a="http://schemas.openxmlformats.org/drawingml/2006/main">
+              <a:graphicData uri="http://schemas.openxmlformats.org/drawingml/2006/picture">
+                <pic:pic xmlns:pic="http://schemas.openxmlformats.org/drawingml/2006/picture">
+                  <pic:nvPicPr>
+                    <pic:cNvPr id="1334984690" name="Creation new recurring expenses.png" descr="Une image contenant texte, capture d’écran, logiciel, Logiciel multimédia&#10;&#10;Description générée automatiquement"/>
+                    <pic:cNvPicPr/>
+                  </pic:nvPicPr>
+                  <pic:blipFill>
+                    <a:blip r:link="rId47"/>
+                    <a:stretch>
+                      <a:fillRect/>
+                    </a:stretch>
+                  </pic:blipFill>
+                  <pic:spPr>
+                    <a:xfrm>
+                      <a:off x="0" y="0"/>
+                      <a:ext cx="4976506" cy="4132277"/>
+                    </a:xfrm>
+                    <a:prstGeom prst="rect">
+                      <a:avLst/>
+                    </a:prstGeom>
+                  </pic:spPr>
+                </pic:pic>
+              </a:graphicData>
+            </a:graphic>
+          </wp:inline>
+        </w:drawing>
+      </w:r>
     </w:p>
     <w:p>
       <w:pPr>
@@ -11916,8 +12843,9 @@
           <w:numId w:val="36"/>
         </w:numPr>
       </w:pPr>
-      <w:bookmarkStart w:id="33" w:name="_Toc176723397"/>
-      <w:r>
+      <w:bookmarkStart w:id="37" w:name="_Toc176811214"/>
+      <w:r>
+        <w:lastRenderedPageBreak/>
         <w:t xml:space="preserve">Gestion </w:t>
       </w:r>
       <w:r>
@@ -11926,7 +12854,7 @@
       <w:r>
         <w:t xml:space="preserve"> entre sous-compte</w:t>
       </w:r>
-      <w:bookmarkEnd w:id="33"/>
+      <w:bookmarkEnd w:id="37"/>
     </w:p>
     <w:p>
       <w:pPr>
@@ -11936,11 +12864,11 @@
           <w:numId w:val="36"/>
         </w:numPr>
       </w:pPr>
-      <w:bookmarkStart w:id="34" w:name="_Toc176723398"/>
+      <w:bookmarkStart w:id="38" w:name="_Toc176811215"/>
       <w:r>
         <w:t>Enregistrement des dépenses ou des gains</w:t>
       </w:r>
-      <w:bookmarkEnd w:id="34"/>
+      <w:bookmarkEnd w:id="38"/>
     </w:p>
     <w:p>
       <w:pPr>
@@ -11950,11 +12878,11 @@
           <w:numId w:val="36"/>
         </w:numPr>
       </w:pPr>
-      <w:bookmarkStart w:id="35" w:name="_Toc176723399"/>
+      <w:bookmarkStart w:id="39" w:name="_Toc176811216"/>
       <w:r>
         <w:t>Analyse graphique</w:t>
       </w:r>
-      <w:bookmarkEnd w:id="35"/>
+      <w:bookmarkEnd w:id="39"/>
     </w:p>
     <w:sectPr>
       <w:pgSz w:w="11906" w:h="16838"/>
@@ -12031,14 +12959,27 @@
     <w:r>
       <w:t xml:space="preserve">teur : </w:t>
     </w:r>
-    <w:fldSimple w:instr=" AUTHOR   \* MERGEFORMAT ">
-      <w:r>
-        <w:rPr>
-          <w:noProof/>
-        </w:rPr>
-        <w:t>TheR7angelo</w:t>
-      </w:r>
-    </w:fldSimple>
+    <w:r>
+      <w:fldChar w:fldCharType="begin"/>
+    </w:r>
+    <w:r>
+      <w:instrText xml:space="preserve"> AUTHOR   \* MERGEFORMAT </w:instrText>
+    </w:r>
+    <w:r>
+      <w:fldChar w:fldCharType="separate"/>
+    </w:r>
+    <w:r>
+      <w:rPr>
+        <w:noProof/>
+      </w:rPr>
+      <w:t>TheR7angelo</w:t>
+    </w:r>
+    <w:r>
+      <w:rPr>
+        <w:noProof/>
+      </w:rPr>
+      <w:fldChar w:fldCharType="end"/>
+    </w:r>
     <w:r>
       <w:rPr>
         <w:lang w:val="en-US"/>
@@ -12135,7 +13076,7 @@
       <w:rPr>
         <w:noProof/>
       </w:rPr>
-      <w:t>23</w:t>
+      <w:t>25</w:t>
     </w:r>
     <w:r>
       <w:rPr>
@@ -14381,6 +15322,119 @@
     </w:lvl>
   </w:abstractNum>
   <w:abstractNum w:abstractNumId="22" w15:restartNumberingAfterBreak="0">
+    <w:nsid w:val="36CA30E2"/>
+    <w:multiLevelType w:val="hybridMultilevel"/>
+    <w:tmpl w:val="01E4E91A"/>
+    <w:lvl w:ilvl="0" w:tplc="040C0001">
+      <w:start w:val="1"/>
+      <w:numFmt w:val="bullet"/>
+      <w:lvlText w:val=""/>
+      <w:lvlJc w:val="left"/>
+      <w:pPr>
+        <w:ind w:left="720" w:hanging="360"/>
+      </w:pPr>
+      <w:rPr>
+        <w:rFonts w:ascii="Symbol" w:hAnsi="Symbol" w:hint="default"/>
+      </w:rPr>
+    </w:lvl>
+    <w:lvl w:ilvl="1" w:tplc="040C0003" w:tentative="1">
+      <w:start w:val="1"/>
+      <w:numFmt w:val="bullet"/>
+      <w:lvlText w:val="o"/>
+      <w:lvlJc w:val="left"/>
+      <w:pPr>
+        <w:ind w:left="1440" w:hanging="360"/>
+      </w:pPr>
+      <w:rPr>
+        <w:rFonts w:ascii="Courier New" w:hAnsi="Courier New" w:cs="Courier New" w:hint="default"/>
+      </w:rPr>
+    </w:lvl>
+    <w:lvl w:ilvl="2" w:tplc="040C0005" w:tentative="1">
+      <w:start w:val="1"/>
+      <w:numFmt w:val="bullet"/>
+      <w:lvlText w:val=""/>
+      <w:lvlJc w:val="left"/>
+      <w:pPr>
+        <w:ind w:left="2160" w:hanging="360"/>
+      </w:pPr>
+      <w:rPr>
+        <w:rFonts w:ascii="Wingdings" w:hAnsi="Wingdings" w:hint="default"/>
+      </w:rPr>
+    </w:lvl>
+    <w:lvl w:ilvl="3" w:tplc="040C0001" w:tentative="1">
+      <w:start w:val="1"/>
+      <w:numFmt w:val="bullet"/>
+      <w:lvlText w:val=""/>
+      <w:lvlJc w:val="left"/>
+      <w:pPr>
+        <w:ind w:left="2880" w:hanging="360"/>
+      </w:pPr>
+      <w:rPr>
+        <w:rFonts w:ascii="Symbol" w:hAnsi="Symbol" w:hint="default"/>
+      </w:rPr>
+    </w:lvl>
+    <w:lvl w:ilvl="4" w:tplc="040C0003" w:tentative="1">
+      <w:start w:val="1"/>
+      <w:numFmt w:val="bullet"/>
+      <w:lvlText w:val="o"/>
+      <w:lvlJc w:val="left"/>
+      <w:pPr>
+        <w:ind w:left="3600" w:hanging="360"/>
+      </w:pPr>
+      <w:rPr>
+        <w:rFonts w:ascii="Courier New" w:hAnsi="Courier New" w:cs="Courier New" w:hint="default"/>
+      </w:rPr>
+    </w:lvl>
+    <w:lvl w:ilvl="5" w:tplc="040C0005" w:tentative="1">
+      <w:start w:val="1"/>
+      <w:numFmt w:val="bullet"/>
+      <w:lvlText w:val=""/>
+      <w:lvlJc w:val="left"/>
+      <w:pPr>
+        <w:ind w:left="4320" w:hanging="360"/>
+      </w:pPr>
+      <w:rPr>
+        <w:rFonts w:ascii="Wingdings" w:hAnsi="Wingdings" w:hint="default"/>
+      </w:rPr>
+    </w:lvl>
+    <w:lvl w:ilvl="6" w:tplc="040C0001" w:tentative="1">
+      <w:start w:val="1"/>
+      <w:numFmt w:val="bullet"/>
+      <w:lvlText w:val=""/>
+      <w:lvlJc w:val="left"/>
+      <w:pPr>
+        <w:ind w:left="5040" w:hanging="360"/>
+      </w:pPr>
+      <w:rPr>
+        <w:rFonts w:ascii="Symbol" w:hAnsi="Symbol" w:hint="default"/>
+      </w:rPr>
+    </w:lvl>
+    <w:lvl w:ilvl="7" w:tplc="040C0003" w:tentative="1">
+      <w:start w:val="1"/>
+      <w:numFmt w:val="bullet"/>
+      <w:lvlText w:val="o"/>
+      <w:lvlJc w:val="left"/>
+      <w:pPr>
+        <w:ind w:left="5760" w:hanging="360"/>
+      </w:pPr>
+      <w:rPr>
+        <w:rFonts w:ascii="Courier New" w:hAnsi="Courier New" w:cs="Courier New" w:hint="default"/>
+      </w:rPr>
+    </w:lvl>
+    <w:lvl w:ilvl="8" w:tplc="040C0005" w:tentative="1">
+      <w:start w:val="1"/>
+      <w:numFmt w:val="bullet"/>
+      <w:lvlText w:val=""/>
+      <w:lvlJc w:val="left"/>
+      <w:pPr>
+        <w:ind w:left="6480" w:hanging="360"/>
+      </w:pPr>
+      <w:rPr>
+        <w:rFonts w:ascii="Wingdings" w:hAnsi="Wingdings" w:hint="default"/>
+      </w:rPr>
+    </w:lvl>
+  </w:abstractNum>
+  <w:abstractNum w:abstractNumId="23" w15:restartNumberingAfterBreak="0">
     <w:nsid w:val="3B3927BC"/>
     <w:multiLevelType w:val="hybridMultilevel"/>
     <w:tmpl w:val="24343F1A"/>
@@ -14493,7 +15547,7 @@
       </w:rPr>
     </w:lvl>
   </w:abstractNum>
-  <w:abstractNum w:abstractNumId="23" w15:restartNumberingAfterBreak="0">
+  <w:abstractNum w:abstractNumId="24" w15:restartNumberingAfterBreak="0">
     <w:nsid w:val="3D1E727F"/>
     <w:multiLevelType w:val="hybridMultilevel"/>
     <w:tmpl w:val="72D4C974"/>
@@ -14606,7 +15660,7 @@
       </w:rPr>
     </w:lvl>
   </w:abstractNum>
-  <w:abstractNum w:abstractNumId="24" w15:restartNumberingAfterBreak="0">
+  <w:abstractNum w:abstractNumId="25" w15:restartNumberingAfterBreak="0">
     <w:nsid w:val="3DB450E0"/>
     <w:multiLevelType w:val="hybridMultilevel"/>
     <w:tmpl w:val="DF5C918A"/>
@@ -14692,7 +15746,7 @@
       </w:pPr>
     </w:lvl>
   </w:abstractNum>
-  <w:abstractNum w:abstractNumId="25" w15:restartNumberingAfterBreak="0">
+  <w:abstractNum w:abstractNumId="26" w15:restartNumberingAfterBreak="0">
     <w:nsid w:val="3E191086"/>
     <w:multiLevelType w:val="hybridMultilevel"/>
     <w:tmpl w:val="DFBE40E6"/>
@@ -14781,7 +15835,120 @@
       </w:pPr>
     </w:lvl>
   </w:abstractNum>
-  <w:abstractNum w:abstractNumId="26" w15:restartNumberingAfterBreak="0">
+  <w:abstractNum w:abstractNumId="27" w15:restartNumberingAfterBreak="0">
+    <w:nsid w:val="3E34147A"/>
+    <w:multiLevelType w:val="hybridMultilevel"/>
+    <w:tmpl w:val="7DFC8AAA"/>
+    <w:lvl w:ilvl="0" w:tplc="040C0001">
+      <w:start w:val="1"/>
+      <w:numFmt w:val="bullet"/>
+      <w:lvlText w:val=""/>
+      <w:lvlJc w:val="left"/>
+      <w:pPr>
+        <w:ind w:left="1080" w:hanging="360"/>
+      </w:pPr>
+      <w:rPr>
+        <w:rFonts w:ascii="Symbol" w:hAnsi="Symbol" w:hint="default"/>
+      </w:rPr>
+    </w:lvl>
+    <w:lvl w:ilvl="1" w:tplc="040C0003" w:tentative="1">
+      <w:start w:val="1"/>
+      <w:numFmt w:val="bullet"/>
+      <w:lvlText w:val="o"/>
+      <w:lvlJc w:val="left"/>
+      <w:pPr>
+        <w:ind w:left="1800" w:hanging="360"/>
+      </w:pPr>
+      <w:rPr>
+        <w:rFonts w:ascii="Courier New" w:hAnsi="Courier New" w:cs="Courier New" w:hint="default"/>
+      </w:rPr>
+    </w:lvl>
+    <w:lvl w:ilvl="2" w:tplc="040C0005" w:tentative="1">
+      <w:start w:val="1"/>
+      <w:numFmt w:val="bullet"/>
+      <w:lvlText w:val=""/>
+      <w:lvlJc w:val="left"/>
+      <w:pPr>
+        <w:ind w:left="2520" w:hanging="360"/>
+      </w:pPr>
+      <w:rPr>
+        <w:rFonts w:ascii="Wingdings" w:hAnsi="Wingdings" w:hint="default"/>
+      </w:rPr>
+    </w:lvl>
+    <w:lvl w:ilvl="3" w:tplc="040C0001" w:tentative="1">
+      <w:start w:val="1"/>
+      <w:numFmt w:val="bullet"/>
+      <w:lvlText w:val=""/>
+      <w:lvlJc w:val="left"/>
+      <w:pPr>
+        <w:ind w:left="3240" w:hanging="360"/>
+      </w:pPr>
+      <w:rPr>
+        <w:rFonts w:ascii="Symbol" w:hAnsi="Symbol" w:hint="default"/>
+      </w:rPr>
+    </w:lvl>
+    <w:lvl w:ilvl="4" w:tplc="040C0003" w:tentative="1">
+      <w:start w:val="1"/>
+      <w:numFmt w:val="bullet"/>
+      <w:lvlText w:val="o"/>
+      <w:lvlJc w:val="left"/>
+      <w:pPr>
+        <w:ind w:left="3960" w:hanging="360"/>
+      </w:pPr>
+      <w:rPr>
+        <w:rFonts w:ascii="Courier New" w:hAnsi="Courier New" w:cs="Courier New" w:hint="default"/>
+      </w:rPr>
+    </w:lvl>
+    <w:lvl w:ilvl="5" w:tplc="040C0005" w:tentative="1">
+      <w:start w:val="1"/>
+      <w:numFmt w:val="bullet"/>
+      <w:lvlText w:val=""/>
+      <w:lvlJc w:val="left"/>
+      <w:pPr>
+        <w:ind w:left="4680" w:hanging="360"/>
+      </w:pPr>
+      <w:rPr>
+        <w:rFonts w:ascii="Wingdings" w:hAnsi="Wingdings" w:hint="default"/>
+      </w:rPr>
+    </w:lvl>
+    <w:lvl w:ilvl="6" w:tplc="040C0001" w:tentative="1">
+      <w:start w:val="1"/>
+      <w:numFmt w:val="bullet"/>
+      <w:lvlText w:val=""/>
+      <w:lvlJc w:val="left"/>
+      <w:pPr>
+        <w:ind w:left="5400" w:hanging="360"/>
+      </w:pPr>
+      <w:rPr>
+        <w:rFonts w:ascii="Symbol" w:hAnsi="Symbol" w:hint="default"/>
+      </w:rPr>
+    </w:lvl>
+    <w:lvl w:ilvl="7" w:tplc="040C0003" w:tentative="1">
+      <w:start w:val="1"/>
+      <w:numFmt w:val="bullet"/>
+      <w:lvlText w:val="o"/>
+      <w:lvlJc w:val="left"/>
+      <w:pPr>
+        <w:ind w:left="6120" w:hanging="360"/>
+      </w:pPr>
+      <w:rPr>
+        <w:rFonts w:ascii="Courier New" w:hAnsi="Courier New" w:cs="Courier New" w:hint="default"/>
+      </w:rPr>
+    </w:lvl>
+    <w:lvl w:ilvl="8" w:tplc="040C0005" w:tentative="1">
+      <w:start w:val="1"/>
+      <w:numFmt w:val="bullet"/>
+      <w:lvlText w:val=""/>
+      <w:lvlJc w:val="left"/>
+      <w:pPr>
+        <w:ind w:left="6840" w:hanging="360"/>
+      </w:pPr>
+      <w:rPr>
+        <w:rFonts w:ascii="Wingdings" w:hAnsi="Wingdings" w:hint="default"/>
+      </w:rPr>
+    </w:lvl>
+  </w:abstractNum>
+  <w:abstractNum w:abstractNumId="28" w15:restartNumberingAfterBreak="0">
     <w:nsid w:val="3F0C6A14"/>
     <w:multiLevelType w:val="hybridMultilevel"/>
     <w:tmpl w:val="35D0E41A"/>
@@ -14870,7 +16037,7 @@
       </w:pPr>
     </w:lvl>
   </w:abstractNum>
-  <w:abstractNum w:abstractNumId="27" w15:restartNumberingAfterBreak="0">
+  <w:abstractNum w:abstractNumId="29" w15:restartNumberingAfterBreak="0">
     <w:nsid w:val="439F5F11"/>
     <w:multiLevelType w:val="multilevel"/>
     <w:tmpl w:val="B18A7ACE"/>
@@ -15019,7 +16186,7 @@
       </w:rPr>
     </w:lvl>
   </w:abstractNum>
-  <w:abstractNum w:abstractNumId="28" w15:restartNumberingAfterBreak="0">
+  <w:abstractNum w:abstractNumId="30" w15:restartNumberingAfterBreak="0">
     <w:nsid w:val="4AAB4FE6"/>
     <w:multiLevelType w:val="hybridMultilevel"/>
     <w:tmpl w:val="F6FCBA78"/>
@@ -15132,7 +16299,7 @@
       </w:rPr>
     </w:lvl>
   </w:abstractNum>
-  <w:abstractNum w:abstractNumId="29" w15:restartNumberingAfterBreak="0">
+  <w:abstractNum w:abstractNumId="31" w15:restartNumberingAfterBreak="0">
     <w:nsid w:val="4B0D7444"/>
     <w:multiLevelType w:val="multilevel"/>
     <w:tmpl w:val="3EE895CC"/>
@@ -15245,7 +16412,7 @@
       </w:pPr>
     </w:lvl>
   </w:abstractNum>
-  <w:abstractNum w:abstractNumId="30" w15:restartNumberingAfterBreak="0">
+  <w:abstractNum w:abstractNumId="32" w15:restartNumberingAfterBreak="0">
     <w:nsid w:val="4D283743"/>
     <w:multiLevelType w:val="hybridMultilevel"/>
     <w:tmpl w:val="F8AEE86E"/>
@@ -15331,7 +16498,7 @@
       </w:pPr>
     </w:lvl>
   </w:abstractNum>
-  <w:abstractNum w:abstractNumId="31" w15:restartNumberingAfterBreak="0">
+  <w:abstractNum w:abstractNumId="33" w15:restartNumberingAfterBreak="0">
     <w:nsid w:val="4EA72D5D"/>
     <w:multiLevelType w:val="multilevel"/>
     <w:tmpl w:val="1C44B87A"/>
@@ -15480,7 +16647,7 @@
       </w:rPr>
     </w:lvl>
   </w:abstractNum>
-  <w:abstractNum w:abstractNumId="32" w15:restartNumberingAfterBreak="0">
+  <w:abstractNum w:abstractNumId="34" w15:restartNumberingAfterBreak="0">
     <w:nsid w:val="52B23A8B"/>
     <w:multiLevelType w:val="multilevel"/>
     <w:tmpl w:val="27E4C9D6"/>
@@ -15629,7 +16796,7 @@
       </w:rPr>
     </w:lvl>
   </w:abstractNum>
-  <w:abstractNum w:abstractNumId="33" w15:restartNumberingAfterBreak="0">
+  <w:abstractNum w:abstractNumId="35" w15:restartNumberingAfterBreak="0">
     <w:nsid w:val="55240E72"/>
     <w:multiLevelType w:val="hybridMultilevel"/>
     <w:tmpl w:val="FF1A3642"/>
@@ -15715,7 +16882,156 @@
       </w:pPr>
     </w:lvl>
   </w:abstractNum>
-  <w:abstractNum w:abstractNumId="34" w15:restartNumberingAfterBreak="0">
+  <w:abstractNum w:abstractNumId="36" w15:restartNumberingAfterBreak="0">
+    <w:nsid w:val="5F335FCC"/>
+    <w:multiLevelType w:val="multilevel"/>
+    <w:tmpl w:val="C1988BD4"/>
+    <w:lvl w:ilvl="0">
+      <w:start w:val="1"/>
+      <w:numFmt w:val="bullet"/>
+      <w:lvlText w:val=""/>
+      <w:lvlJc w:val="left"/>
+      <w:pPr>
+        <w:tabs>
+          <w:tab w:val="num" w:pos="720"/>
+        </w:tabs>
+        <w:ind w:left="720" w:hanging="360"/>
+      </w:pPr>
+      <w:rPr>
+        <w:rFonts w:ascii="Symbol" w:hAnsi="Symbol" w:hint="default"/>
+        <w:sz w:val="20"/>
+      </w:rPr>
+    </w:lvl>
+    <w:lvl w:ilvl="1" w:tentative="1">
+      <w:start w:val="1"/>
+      <w:numFmt w:val="bullet"/>
+      <w:lvlText w:val="o"/>
+      <w:lvlJc w:val="left"/>
+      <w:pPr>
+        <w:tabs>
+          <w:tab w:val="num" w:pos="1440"/>
+        </w:tabs>
+        <w:ind w:left="1440" w:hanging="360"/>
+      </w:pPr>
+      <w:rPr>
+        <w:rFonts w:ascii="Courier New" w:hAnsi="Courier New" w:hint="default"/>
+        <w:sz w:val="20"/>
+      </w:rPr>
+    </w:lvl>
+    <w:lvl w:ilvl="2" w:tentative="1">
+      <w:start w:val="1"/>
+      <w:numFmt w:val="bullet"/>
+      <w:lvlText w:val=""/>
+      <w:lvlJc w:val="left"/>
+      <w:pPr>
+        <w:tabs>
+          <w:tab w:val="num" w:pos="2160"/>
+        </w:tabs>
+        <w:ind w:left="2160" w:hanging="360"/>
+      </w:pPr>
+      <w:rPr>
+        <w:rFonts w:ascii="Wingdings" w:hAnsi="Wingdings" w:hint="default"/>
+        <w:sz w:val="20"/>
+      </w:rPr>
+    </w:lvl>
+    <w:lvl w:ilvl="3" w:tentative="1">
+      <w:start w:val="1"/>
+      <w:numFmt w:val="bullet"/>
+      <w:lvlText w:val=""/>
+      <w:lvlJc w:val="left"/>
+      <w:pPr>
+        <w:tabs>
+          <w:tab w:val="num" w:pos="2880"/>
+        </w:tabs>
+        <w:ind w:left="2880" w:hanging="360"/>
+      </w:pPr>
+      <w:rPr>
+        <w:rFonts w:ascii="Wingdings" w:hAnsi="Wingdings" w:hint="default"/>
+        <w:sz w:val="20"/>
+      </w:rPr>
+    </w:lvl>
+    <w:lvl w:ilvl="4" w:tentative="1">
+      <w:start w:val="1"/>
+      <w:numFmt w:val="bullet"/>
+      <w:lvlText w:val=""/>
+      <w:lvlJc w:val="left"/>
+      <w:pPr>
+        <w:tabs>
+          <w:tab w:val="num" w:pos="3600"/>
+        </w:tabs>
+        <w:ind w:left="3600" w:hanging="360"/>
+      </w:pPr>
+      <w:rPr>
+        <w:rFonts w:ascii="Wingdings" w:hAnsi="Wingdings" w:hint="default"/>
+        <w:sz w:val="20"/>
+      </w:rPr>
+    </w:lvl>
+    <w:lvl w:ilvl="5" w:tentative="1">
+      <w:start w:val="1"/>
+      <w:numFmt w:val="bullet"/>
+      <w:lvlText w:val=""/>
+      <w:lvlJc w:val="left"/>
+      <w:pPr>
+        <w:tabs>
+          <w:tab w:val="num" w:pos="4320"/>
+        </w:tabs>
+        <w:ind w:left="4320" w:hanging="360"/>
+      </w:pPr>
+      <w:rPr>
+        <w:rFonts w:ascii="Wingdings" w:hAnsi="Wingdings" w:hint="default"/>
+        <w:sz w:val="20"/>
+      </w:rPr>
+    </w:lvl>
+    <w:lvl w:ilvl="6" w:tentative="1">
+      <w:start w:val="1"/>
+      <w:numFmt w:val="bullet"/>
+      <w:lvlText w:val=""/>
+      <w:lvlJc w:val="left"/>
+      <w:pPr>
+        <w:tabs>
+          <w:tab w:val="num" w:pos="5040"/>
+        </w:tabs>
+        <w:ind w:left="5040" w:hanging="360"/>
+      </w:pPr>
+      <w:rPr>
+        <w:rFonts w:ascii="Wingdings" w:hAnsi="Wingdings" w:hint="default"/>
+        <w:sz w:val="20"/>
+      </w:rPr>
+    </w:lvl>
+    <w:lvl w:ilvl="7" w:tentative="1">
+      <w:start w:val="1"/>
+      <w:numFmt w:val="bullet"/>
+      <w:lvlText w:val=""/>
+      <w:lvlJc w:val="left"/>
+      <w:pPr>
+        <w:tabs>
+          <w:tab w:val="num" w:pos="5760"/>
+        </w:tabs>
+        <w:ind w:left="5760" w:hanging="360"/>
+      </w:pPr>
+      <w:rPr>
+        <w:rFonts w:ascii="Wingdings" w:hAnsi="Wingdings" w:hint="default"/>
+        <w:sz w:val="20"/>
+      </w:rPr>
+    </w:lvl>
+    <w:lvl w:ilvl="8" w:tentative="1">
+      <w:start w:val="1"/>
+      <w:numFmt w:val="bullet"/>
+      <w:lvlText w:val=""/>
+      <w:lvlJc w:val="left"/>
+      <w:pPr>
+        <w:tabs>
+          <w:tab w:val="num" w:pos="6480"/>
+        </w:tabs>
+        <w:ind w:left="6480" w:hanging="360"/>
+      </w:pPr>
+      <w:rPr>
+        <w:rFonts w:ascii="Wingdings" w:hAnsi="Wingdings" w:hint="default"/>
+        <w:sz w:val="20"/>
+      </w:rPr>
+    </w:lvl>
+  </w:abstractNum>
+  <w:abstractNum w:abstractNumId="37" w15:restartNumberingAfterBreak="0">
     <w:nsid w:val="5FFC0BD1"/>
     <w:multiLevelType w:val="hybridMultilevel"/>
     <w:tmpl w:val="F5C2BD92"/>
@@ -15804,7 +17120,7 @@
       </w:pPr>
     </w:lvl>
   </w:abstractNum>
-  <w:abstractNum w:abstractNumId="35" w15:restartNumberingAfterBreak="0">
+  <w:abstractNum w:abstractNumId="38" w15:restartNumberingAfterBreak="0">
     <w:nsid w:val="61484265"/>
     <w:multiLevelType w:val="hybridMultilevel"/>
     <w:tmpl w:val="6100C6C0"/>
@@ -15893,7 +17209,7 @@
       </w:pPr>
     </w:lvl>
   </w:abstractNum>
-  <w:abstractNum w:abstractNumId="36" w15:restartNumberingAfterBreak="0">
+  <w:abstractNum w:abstractNumId="39" w15:restartNumberingAfterBreak="0">
     <w:nsid w:val="63975A7B"/>
     <w:multiLevelType w:val="multilevel"/>
     <w:tmpl w:val="D0A023DA"/>
@@ -16006,7 +17322,7 @@
       </w:pPr>
     </w:lvl>
   </w:abstractNum>
-  <w:abstractNum w:abstractNumId="37" w15:restartNumberingAfterBreak="0">
+  <w:abstractNum w:abstractNumId="40" w15:restartNumberingAfterBreak="0">
     <w:nsid w:val="6B33416F"/>
     <w:multiLevelType w:val="hybridMultilevel"/>
     <w:tmpl w:val="BDA053B4"/>
@@ -16095,7 +17411,7 @@
       </w:pPr>
     </w:lvl>
   </w:abstractNum>
-  <w:abstractNum w:abstractNumId="38" w15:restartNumberingAfterBreak="0">
+  <w:abstractNum w:abstractNumId="41" w15:restartNumberingAfterBreak="0">
     <w:nsid w:val="71A76A11"/>
     <w:multiLevelType w:val="multilevel"/>
     <w:tmpl w:val="BCB4C288"/>
@@ -16208,7 +17524,7 @@
       </w:pPr>
     </w:lvl>
   </w:abstractNum>
-  <w:abstractNum w:abstractNumId="39" w15:restartNumberingAfterBreak="0">
+  <w:abstractNum w:abstractNumId="42" w15:restartNumberingAfterBreak="0">
     <w:nsid w:val="71D83A1D"/>
     <w:multiLevelType w:val="hybridMultilevel"/>
     <w:tmpl w:val="6A302558"/>
@@ -16297,7 +17613,7 @@
       </w:pPr>
     </w:lvl>
   </w:abstractNum>
-  <w:abstractNum w:abstractNumId="40" w15:restartNumberingAfterBreak="0">
+  <w:abstractNum w:abstractNumId="43" w15:restartNumberingAfterBreak="0">
     <w:nsid w:val="73D63141"/>
     <w:multiLevelType w:val="multilevel"/>
     <w:tmpl w:val="A4E0A192"/>
@@ -16446,7 +17762,7 @@
       </w:rPr>
     </w:lvl>
   </w:abstractNum>
-  <w:abstractNum w:abstractNumId="41" w15:restartNumberingAfterBreak="0">
+  <w:abstractNum w:abstractNumId="44" w15:restartNumberingAfterBreak="0">
     <w:nsid w:val="78331248"/>
     <w:multiLevelType w:val="hybridMultilevel"/>
     <w:tmpl w:val="FB0CBE5A"/>
@@ -16559,7 +17875,7 @@
       </w:rPr>
     </w:lvl>
   </w:abstractNum>
-  <w:abstractNum w:abstractNumId="42" w15:restartNumberingAfterBreak="0">
+  <w:abstractNum w:abstractNumId="45" w15:restartNumberingAfterBreak="0">
     <w:nsid w:val="78AC338F"/>
     <w:multiLevelType w:val="hybridMultilevel"/>
     <w:tmpl w:val="70C6D420"/>
@@ -16648,7 +17964,7 @@
       </w:pPr>
     </w:lvl>
   </w:abstractNum>
-  <w:abstractNum w:abstractNumId="43" w15:restartNumberingAfterBreak="0">
+  <w:abstractNum w:abstractNumId="46" w15:restartNumberingAfterBreak="0">
     <w:nsid w:val="78EA7A33"/>
     <w:multiLevelType w:val="hybridMultilevel"/>
     <w:tmpl w:val="B0D801AC"/>
@@ -16761,7 +18077,7 @@
       </w:rPr>
     </w:lvl>
   </w:abstractNum>
-  <w:abstractNum w:abstractNumId="44" w15:restartNumberingAfterBreak="0">
+  <w:abstractNum w:abstractNumId="47" w15:restartNumberingAfterBreak="0">
     <w:nsid w:val="799104E5"/>
     <w:multiLevelType w:val="hybridMultilevel"/>
     <w:tmpl w:val="38B0418A"/>
@@ -16847,7 +18163,7 @@
       </w:pPr>
     </w:lvl>
   </w:abstractNum>
-  <w:abstractNum w:abstractNumId="45" w15:restartNumberingAfterBreak="0">
+  <w:abstractNum w:abstractNumId="48" w15:restartNumberingAfterBreak="0">
     <w:nsid w:val="7B216503"/>
     <w:multiLevelType w:val="hybridMultilevel"/>
     <w:tmpl w:val="BDA053B4"/>
@@ -16936,7 +18252,7 @@
       </w:pPr>
     </w:lvl>
   </w:abstractNum>
-  <w:abstractNum w:abstractNumId="46" w15:restartNumberingAfterBreak="0">
+  <w:abstractNum w:abstractNumId="49" w15:restartNumberingAfterBreak="0">
     <w:nsid w:val="7C744C54"/>
     <w:multiLevelType w:val="hybridMultilevel"/>
     <w:tmpl w:val="FC08650E"/>
@@ -17025,7 +18341,7 @@
       </w:pPr>
     </w:lvl>
   </w:abstractNum>
-  <w:abstractNum w:abstractNumId="47" w15:restartNumberingAfterBreak="0">
+  <w:abstractNum w:abstractNumId="50" w15:restartNumberingAfterBreak="0">
     <w:nsid w:val="7F47081A"/>
     <w:multiLevelType w:val="hybridMultilevel"/>
     <w:tmpl w:val="753ABC00"/>
@@ -17115,19 +18431,19 @@
     </w:lvl>
   </w:abstractNum>
   <w:num w:numId="1" w16cid:durableId="242882188">
-    <w:abstractNumId w:val="32"/>
+    <w:abstractNumId w:val="34"/>
   </w:num>
   <w:num w:numId="2" w16cid:durableId="1467511231">
-    <w:abstractNumId w:val="40"/>
+    <w:abstractNumId w:val="43"/>
   </w:num>
   <w:num w:numId="3" w16cid:durableId="152913160">
-    <w:abstractNumId w:val="31"/>
+    <w:abstractNumId w:val="33"/>
   </w:num>
   <w:num w:numId="4" w16cid:durableId="485777830">
-    <w:abstractNumId w:val="38"/>
+    <w:abstractNumId w:val="41"/>
   </w:num>
   <w:num w:numId="5" w16cid:durableId="3214827">
-    <w:abstractNumId w:val="29"/>
+    <w:abstractNumId w:val="31"/>
   </w:num>
   <w:num w:numId="6" w16cid:durableId="323555934">
     <w:abstractNumId w:val="1"/>
@@ -17136,10 +18452,10 @@
     <w:abstractNumId w:val="14"/>
   </w:num>
   <w:num w:numId="8" w16cid:durableId="1298610438">
-    <w:abstractNumId w:val="24"/>
+    <w:abstractNumId w:val="25"/>
   </w:num>
   <w:num w:numId="9" w16cid:durableId="1229148143">
-    <w:abstractNumId w:val="41"/>
+    <w:abstractNumId w:val="44"/>
   </w:num>
   <w:num w:numId="10" w16cid:durableId="342249779">
     <w:abstractNumId w:val="2"/>
@@ -17154,16 +18470,16 @@
     <w:abstractNumId w:val="20"/>
   </w:num>
   <w:num w:numId="14" w16cid:durableId="893392545">
-    <w:abstractNumId w:val="35"/>
+    <w:abstractNumId w:val="38"/>
   </w:num>
   <w:num w:numId="15" w16cid:durableId="2064868528">
-    <w:abstractNumId w:val="44"/>
+    <w:abstractNumId w:val="47"/>
   </w:num>
   <w:num w:numId="16" w16cid:durableId="2010597120">
     <w:abstractNumId w:val="12"/>
   </w:num>
   <w:num w:numId="17" w16cid:durableId="623387856">
-    <w:abstractNumId w:val="25"/>
+    <w:abstractNumId w:val="26"/>
   </w:num>
   <w:num w:numId="18" w16cid:durableId="1472556358">
     <w:abstractNumId w:val="21"/>
@@ -17175,7 +18491,7 @@
     <w:abstractNumId w:val="17"/>
   </w:num>
   <w:num w:numId="21" w16cid:durableId="1842574404">
-    <w:abstractNumId w:val="33"/>
+    <w:abstractNumId w:val="35"/>
   </w:num>
   <w:num w:numId="22" w16cid:durableId="476528623">
     <w:abstractNumId w:val="16"/>
@@ -17184,22 +18500,22 @@
     <w:abstractNumId w:val="7"/>
   </w:num>
   <w:num w:numId="24" w16cid:durableId="1854949895">
-    <w:abstractNumId w:val="30"/>
+    <w:abstractNumId w:val="32"/>
   </w:num>
   <w:num w:numId="25" w16cid:durableId="236282987">
-    <w:abstractNumId w:val="39"/>
+    <w:abstractNumId w:val="42"/>
   </w:num>
   <w:num w:numId="26" w16cid:durableId="1449928291">
     <w:abstractNumId w:val="5"/>
   </w:num>
   <w:num w:numId="27" w16cid:durableId="1817719897">
-    <w:abstractNumId w:val="46"/>
+    <w:abstractNumId w:val="49"/>
   </w:num>
   <w:num w:numId="28" w16cid:durableId="1732190163">
     <w:abstractNumId w:val="0"/>
   </w:num>
   <w:num w:numId="29" w16cid:durableId="1448042274">
-    <w:abstractNumId w:val="37"/>
+    <w:abstractNumId w:val="40"/>
   </w:num>
   <w:num w:numId="30" w16cid:durableId="998774962">
     <w:abstractNumId w:val="10"/>
@@ -17208,16 +18524,16 @@
     <w:abstractNumId w:val="13"/>
   </w:num>
   <w:num w:numId="32" w16cid:durableId="1363894858">
-    <w:abstractNumId w:val="42"/>
+    <w:abstractNumId w:val="45"/>
   </w:num>
   <w:num w:numId="33" w16cid:durableId="1252082560">
-    <w:abstractNumId w:val="47"/>
+    <w:abstractNumId w:val="50"/>
   </w:num>
   <w:num w:numId="34" w16cid:durableId="1865049292">
     <w:abstractNumId w:val="18"/>
   </w:num>
   <w:num w:numId="35" w16cid:durableId="172846517">
-    <w:abstractNumId w:val="43"/>
+    <w:abstractNumId w:val="46"/>
   </w:num>
   <w:num w:numId="36" w16cid:durableId="1447117636">
     <w:abstractNumId w:val="8"/>
@@ -17226,16 +18542,16 @@
     <w:abstractNumId w:val="19"/>
   </w:num>
   <w:num w:numId="38" w16cid:durableId="1785999170">
-    <w:abstractNumId w:val="34"/>
+    <w:abstractNumId w:val="37"/>
   </w:num>
   <w:num w:numId="39" w16cid:durableId="909190463">
     <w:abstractNumId w:val="11"/>
   </w:num>
   <w:num w:numId="40" w16cid:durableId="706873432">
-    <w:abstractNumId w:val="28"/>
+    <w:abstractNumId w:val="30"/>
   </w:num>
   <w:num w:numId="41" w16cid:durableId="2106924727">
-    <w:abstractNumId w:val="45"/>
+    <w:abstractNumId w:val="48"/>
   </w:num>
   <w:num w:numId="42" w16cid:durableId="108010285">
     <w:abstractNumId w:val="9"/>
@@ -17244,19 +18560,28 @@
     <w:abstractNumId w:val="4"/>
   </w:num>
   <w:num w:numId="44" w16cid:durableId="1356033880">
-    <w:abstractNumId w:val="26"/>
+    <w:abstractNumId w:val="28"/>
   </w:num>
   <w:num w:numId="45" w16cid:durableId="1720395052">
+    <w:abstractNumId w:val="39"/>
+  </w:num>
+  <w:num w:numId="46" w16cid:durableId="917329396">
+    <w:abstractNumId w:val="23"/>
+  </w:num>
+  <w:num w:numId="47" w16cid:durableId="1731344262">
+    <w:abstractNumId w:val="29"/>
+  </w:num>
+  <w:num w:numId="48" w16cid:durableId="1482692230">
+    <w:abstractNumId w:val="24"/>
+  </w:num>
+  <w:num w:numId="49" w16cid:durableId="2018920110">
+    <w:abstractNumId w:val="27"/>
+  </w:num>
+  <w:num w:numId="50" w16cid:durableId="1549954801">
     <w:abstractNumId w:val="36"/>
   </w:num>
-  <w:num w:numId="46" w16cid:durableId="917329396">
+  <w:num w:numId="51" w16cid:durableId="1092701847">
     <w:abstractNumId w:val="22"/>
-  </w:num>
-  <w:num w:numId="47" w16cid:durableId="1731344262">
-    <w:abstractNumId w:val="27"/>
-  </w:num>
-  <w:num w:numId="48" w16cid:durableId="1482692230">
-    <w:abstractNumId w:val="23"/>
   </w:num>
 </w:numbering>
 </file>
@@ -18550,7 +19875,7 @@
     <w:charset w:val="00"/>
     <w:family w:val="swiss"/>
     <w:pitch w:val="variable"/>
-    <w:sig w:usb0="E4002EFF" w:usb1="C000247B" w:usb2="00000009" w:usb3="00000000" w:csb0="000001FF" w:csb1="00000000"/>
+    <w:sig w:usb0="E4002EFF" w:usb1="C200247B" w:usb2="00000009" w:usb3="00000000" w:csb0="000001FF" w:csb1="00000000"/>
   </w:font>
   <w:font w:name="Aptos Display">
     <w:charset w:val="00"/>
@@ -18599,6 +19924,7 @@
     <w:rsid w:val="00437753"/>
     <w:rsid w:val="00463130"/>
     <w:rsid w:val="004705A7"/>
+    <w:rsid w:val="00490B20"/>
     <w:rsid w:val="00501852"/>
     <w:rsid w:val="00501D1C"/>
     <w:rsid w:val="005305D8"/>
@@ -18625,6 +19951,7 @@
     <w:rsid w:val="00CD78E5"/>
     <w:rsid w:val="00D17E85"/>
     <w:rsid w:val="00D21D93"/>
+    <w:rsid w:val="00D41A6D"/>
     <w:rsid w:val="00DF057C"/>
     <w:rsid w:val="00E16B3B"/>
     <w:rsid w:val="00E27845"/>

</xml_diff>

<commit_message>
ci(Update): Add French withdraw parameter image to resources
Included a new image file "Create withdraw parameter.png" in the French
resources folder. This image will assist French-speaking users in better
understanding the withdraw parameter creation process.
</commit_message>
<xml_diff>
--- a/MyExpenses.Wpf/Resources/How to use/How to use_french.docx
+++ b/MyExpenses.Wpf/Resources/How to use/How to use_french.docx
@@ -10,7 +10,6 @@
           <w:docPartUnique/>
         </w:docPartObj>
       </w:sdtPr>
-      <w:sdtEndPr/>
       <w:sdtContent>
         <w:sdt>
           <w:sdtPr>
@@ -31,13 +30,11 @@
             <w:dataBinding w:prefixMappings="xmlns:ns0='http://purl.org/dc/elements/1.1/' xmlns:ns1='http://schemas.openxmlformats.org/package/2006/metadata/core-properties' " w:xpath="/ns1:coreProperties[1]/ns0:title[1]" w:storeItemID="{6C3C8BC8-F283-45AE-878A-BAB7291924A1}"/>
             <w:text/>
           </w:sdtPr>
-          <w:sdtEndPr/>
           <w:sdtContent>
             <w:p>
               <w:pPr>
                 <w:jc w:val="center"/>
               </w:pPr>
-              <w:proofErr w:type="spellStart"/>
               <w:r>
                 <w:rPr>
                   <w:b/>
@@ -49,7 +46,6 @@
                 </w:rPr>
                 <w:t>MyExpeneses</w:t>
               </w:r>
-              <w:proofErr w:type="spellEnd"/>
             </w:p>
           </w:sdtContent>
         </w:sdt>
@@ -2545,7 +2541,6 @@
       <w:bookmarkEnd w:id="1"/>
     </w:p>
     <w:p>
-      <w:proofErr w:type="spellStart"/>
       <w:r>
         <w:rPr>
           <w:b/>
@@ -2553,7 +2548,6 @@
         </w:rPr>
         <w:t>MyExpenses</w:t>
       </w:r>
-      <w:proofErr w:type="spellEnd"/>
       <w:r>
         <w:t xml:space="preserve"> est une application intuitive conçue pour simplifier la gestion de vos finances personnelles au quotidien. Elle vous permet de suivre vos dépenses en temps réel, d'analyser vos habitudes de consommation, et d'anticiper le solde restant sur vos comptes bancaires avant même que </w:t>
       </w:r>
@@ -2573,7 +2567,6 @@
       <w:r>
         <w:t xml:space="preserve">Avec </w:t>
       </w:r>
-      <w:proofErr w:type="spellStart"/>
       <w:r>
         <w:rPr>
           <w:b/>
@@ -2581,7 +2574,6 @@
         </w:rPr>
         <w:t>MyExpenses</w:t>
       </w:r>
-      <w:proofErr w:type="spellEnd"/>
       <w:r>
         <w:t>, bénéficiez également de :</w:t>
       </w:r>
@@ -2607,15 +2599,7 @@
         </w:numPr>
       </w:pPr>
       <w:r>
-        <w:t xml:space="preserve">Sécurité optimale : Toutes vos données sont stockées localement sur votre appareil, évitant ainsi les </w:t>
-      </w:r>
-      <w:proofErr w:type="gramStart"/>
-      <w:r>
-        <w:t>risques potentiels</w:t>
-      </w:r>
-      <w:proofErr w:type="gramEnd"/>
-      <w:r>
-        <w:t xml:space="preserve"> de piratage bancaire. Vos informations financières restent toujours sous votre contrôle.</w:t>
+        <w:t>Sécurité optimale : Toutes vos données sont stockées localement sur votre appareil, évitant ainsi les risques potentiels de piratage bancaire. Vos informations financières restent toujours sous votre contrôle.</w:t>
       </w:r>
     </w:p>
     <w:p>
@@ -2629,7 +2613,6 @@
       <w:r>
         <w:t xml:space="preserve">Sauvegarde et utilisation multi-appareils : Vous avez la possibilité de sauvegarder vos données sur Dropbox, vous permettant ainsi de synchroniser vos informations et d'utiliser </w:t>
       </w:r>
-      <w:proofErr w:type="spellStart"/>
       <w:r>
         <w:rPr>
           <w:b/>
@@ -2637,7 +2620,6 @@
         </w:rPr>
         <w:t>MyExpenses</w:t>
       </w:r>
-      <w:proofErr w:type="spellEnd"/>
       <w:r>
         <w:t xml:space="preserve"> sur plusieurs appareils en toute simplicité.</w:t>
       </w:r>
@@ -2646,7 +2628,6 @@
       <w:r>
         <w:t xml:space="preserve">En choisissant </w:t>
       </w:r>
-      <w:proofErr w:type="spellStart"/>
       <w:r>
         <w:rPr>
           <w:b/>
@@ -2654,7 +2635,6 @@
         </w:rPr>
         <w:t>MyExpenses</w:t>
       </w:r>
-      <w:proofErr w:type="spellEnd"/>
       <w:r>
         <w:t>, vous optez pour un outil complet et sécurisé qui vous aide à gérer vos finances de manière efficace, en gardant le contrôle total de vos données tout en profitant d'une flexibilité d'utilisation sur tous vos appareils.</w:t>
       </w:r>
@@ -2717,7 +2697,6 @@
         <w:br/>
         <w:t xml:space="preserve">Téléchargez </w:t>
       </w:r>
-      <w:proofErr w:type="spellStart"/>
       <w:r>
         <w:rPr>
           <w:rStyle w:val="lev"/>
@@ -2725,7 +2704,6 @@
         </w:rPr>
         <w:t>MyExpenses</w:t>
       </w:r>
-      <w:proofErr w:type="spellEnd"/>
       <w:r>
         <w:rPr>
           <w:rFonts w:ascii="Calibri" w:hAnsi="Calibri" w:cs="Calibri"/>
@@ -2745,21 +2723,7 @@
         <w:rPr>
           <w:rFonts w:ascii="Calibri" w:hAnsi="Calibri" w:cs="Calibri"/>
         </w:rPr>
-        <w:t xml:space="preserve">. Assurez-vous de choisir la version appropriée pour votre appareil (Windows, </w:t>
-      </w:r>
-      <w:proofErr w:type="spellStart"/>
-      <w:r>
-        <w:rPr>
-          <w:rFonts w:ascii="Calibri" w:hAnsi="Calibri" w:cs="Calibri"/>
-        </w:rPr>
-        <w:t>macOS</w:t>
-      </w:r>
-      <w:proofErr w:type="spellEnd"/>
-      <w:r>
-        <w:rPr>
-          <w:rFonts w:ascii="Calibri" w:hAnsi="Calibri" w:cs="Calibri"/>
-        </w:rPr>
-        <w:t>, iOS, Android, etc.).</w:t>
+        <w:t>. Assurez-vous de choisir la version appropriée pour votre appareil (Windows, macOS, iOS, Android, etc.).</w:t>
       </w:r>
     </w:p>
     <w:p>
@@ -2841,7 +2805,6 @@
         <w:br/>
         <w:t xml:space="preserve">Double-cliquez sur le fichier pour lancer le processus d'installation. Suivez les instructions à l'écran pour installer </w:t>
       </w:r>
-      <w:proofErr w:type="spellStart"/>
       <w:r>
         <w:rPr>
           <w:rStyle w:val="lev"/>
@@ -2849,7 +2812,6 @@
         </w:rPr>
         <w:t>MyExpenses</w:t>
       </w:r>
-      <w:proofErr w:type="spellEnd"/>
       <w:r>
         <w:rPr>
           <w:rFonts w:ascii="Calibri" w:hAnsi="Calibri" w:cs="Calibri"/>
@@ -2878,7 +2840,6 @@
         <w:br/>
         <w:t xml:space="preserve">Une fois l'installation terminée, vous aurez la possibilité de lancer </w:t>
       </w:r>
-      <w:proofErr w:type="spellStart"/>
       <w:r>
         <w:rPr>
           <w:rStyle w:val="lev"/>
@@ -2886,7 +2847,6 @@
         </w:rPr>
         <w:t>MyExpenses</w:t>
       </w:r>
-      <w:proofErr w:type="spellEnd"/>
       <w:r>
         <w:rPr>
           <w:rFonts w:ascii="Calibri" w:hAnsi="Calibri" w:cs="Calibri"/>
@@ -3754,21 +3714,7 @@
           <w:rPr>
             <w:rStyle w:val="Lienhypertexte"/>
           </w:rPr>
-          <w:t>"Choix de la langue</w:t>
-        </w:r>
-        <w:proofErr w:type="gramStart"/>
-        <w:r>
-          <w:rPr>
-            <w:rStyle w:val="Lienhypertexte"/>
-          </w:rPr>
-          <w:t>"(</w:t>
-        </w:r>
-        <w:proofErr w:type="gramEnd"/>
-        <w:r>
-          <w:rPr>
-            <w:rStyle w:val="Lienhypertexte"/>
-          </w:rPr>
-          <w:t>1)</w:t>
+          <w:t>"Choix de la langue"(1)</w:t>
         </w:r>
       </w:hyperlink>
       <w:r>
@@ -3784,21 +3730,7 @@
           <w:rPr>
             <w:rStyle w:val="Lienhypertexte"/>
           </w:rPr>
-          <w:t>"Choix du format de l'heure</w:t>
-        </w:r>
-        <w:proofErr w:type="gramStart"/>
-        <w:r>
-          <w:rPr>
-            <w:rStyle w:val="Lienhypertexte"/>
-          </w:rPr>
-          <w:t>"(</w:t>
-        </w:r>
-        <w:proofErr w:type="gramEnd"/>
-        <w:r>
-          <w:rPr>
-            <w:rStyle w:val="Lienhypertexte"/>
-          </w:rPr>
-          <w:t>2)</w:t>
+          <w:t>"Choix du format de l'heure"(2)</w:t>
         </w:r>
       </w:hyperlink>
       <w:r>
@@ -3814,21 +3746,7 @@
           <w:rPr>
             <w:rStyle w:val="Lienhypertexte"/>
           </w:rPr>
-          <w:t>"Sauvegarder</w:t>
-        </w:r>
-        <w:proofErr w:type="gramStart"/>
-        <w:r>
-          <w:rPr>
-            <w:rStyle w:val="Lienhypertexte"/>
-          </w:rPr>
-          <w:t>"(</w:t>
-        </w:r>
-        <w:proofErr w:type="gramEnd"/>
-        <w:r>
-          <w:rPr>
-            <w:rStyle w:val="Lienhypertexte"/>
-          </w:rPr>
-          <w:t>3)</w:t>
+          <w:t>"Sauvegarder"(3)</w:t>
         </w:r>
       </w:hyperlink>
       <w:r>
@@ -4975,7 +4893,7 @@
                                       </pic:cNvPicPr>
                                     </pic:nvPicPr>
                                     <pic:blipFill>
-                                      <a:blip r:embed="rId22">
+                                      <a:blip r:embed="rId19">
                                         <a:extLst>
                                           <a:ext uri="{28A0092B-C50C-407E-A947-70E740481C1C}">
                                             <a14:useLocalDpi xmlns:a14="http://schemas.microsoft.com/office/drawing/2010/main" val="0"/>
@@ -5052,7 +4970,7 @@
                                       </pic:cNvPicPr>
                                     </pic:nvPicPr>
                                     <pic:blipFill>
-                                      <a:blip r:embed="rId23">
+                                      <a:blip r:embed="rId20">
                                         <a:extLst>
                                           <a:ext uri="{28A0092B-C50C-407E-A947-70E740481C1C}">
                                             <a14:useLocalDpi xmlns:a14="http://schemas.microsoft.com/office/drawing/2010/main" val="0"/>
@@ -6409,7 +6327,7 @@
                           </pic:cNvPicPr>
                         </pic:nvPicPr>
                         <pic:blipFill>
-                          <a:blip r:link="rId24"/>
+                          <a:blip r:link="rId22"/>
                           <a:stretch>
                             <a:fillRect/>
                           </a:stretch>
@@ -6764,7 +6682,7 @@
                   </v:textbox>
                 </v:shape>
                 <v:shape id="Update color.png" o:spid="_x0000_s1057" type="#_x0000_t75" style="position:absolute;width:56483;height:41795;visibility:visible;mso-wrap-style:square" o:gfxdata="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">
-                  <v:imagedata r:id="rId25"/>
+                  <v:imagedata r:id="rId23"/>
                 </v:shape>
                 <v:shape id="_x0000_s1058" type="#_x0000_t202" style="position:absolute;left:37242;top:32766;width:2858;height:2857;visibility:visible;mso-wrap-style:square;v-text-anchor:top" o:gfxdata="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" fillcolor="#a00000" strokecolor="black [3213]">
                   <v:fill color2="red" rotate="t" angle="225" colors="0 #a00000;.5 #e60000;1 red" focus="100%" type="gradient"/>
@@ -7355,10 +7273,6 @@
       </w:r>
       <w:bookmarkEnd w:id="11"/>
     </w:p>
-    <w:bookmarkStart w:id="12" w:name="_Présentation_des_boutons_2"/>
-    <w:bookmarkStart w:id="13" w:name="_Toc176811200"/>
-    <w:bookmarkEnd w:id="12"/>
-    <w:bookmarkEnd w:id="0"/>
     <w:p>
       <w:pPr>
         <w:pStyle w:val="Titre5"/>
@@ -7367,6 +7281,10 @@
           <w:numId w:val="29"/>
         </w:numPr>
       </w:pPr>
+      <w:bookmarkStart w:id="12" w:name="_Présentation_des_boutons_2"/>
+      <w:bookmarkStart w:id="13" w:name="_Toc176811200"/>
+      <w:bookmarkEnd w:id="0"/>
+      <w:bookmarkEnd w:id="12"/>
       <w:r>
         <w:rPr>
           <w:noProof/>
@@ -7407,7 +7325,7 @@
                           </pic:cNvPicPr>
                         </pic:nvPicPr>
                         <pic:blipFill>
-                          <a:blip r:link="rId26"/>
+                          <a:blip r:link="rId24"/>
                           <a:stretch>
                             <a:fillRect/>
                           </a:stretch>
@@ -8000,7 +7918,7 @@
             <w:pict>
               <v:group w14:anchorId="463106A6" id="Groupe 4" o:spid="_x0000_s1061" style="position:absolute;left:0;text-align:left;margin-left:-.05pt;margin-top:20.55pt;width:453.6pt;height:239.05pt;z-index:251753472" coordsize="57607,30359" o:gfxdata="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">
                 <v:shape id="Frist launch.png" o:spid="_x0000_s1062" type="#_x0000_t75" style="position:absolute;width:57607;height:30359;visibility:visible;mso-wrap-style:square" o:gfxdata="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">
-                  <v:imagedata r:id="rId27"/>
+                  <v:imagedata r:id="rId25"/>
                 </v:shape>
                 <v:shape id="_x0000_s1063" type="#_x0000_t202" style="position:absolute;left:29114;top:11558;width:2341;height:2491;visibility:visible;mso-wrap-style:square;v-text-anchor:top" o:gfxdata="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" fillcolor="#a00000" strokecolor="black [3213]">
                   <v:fill color2="red" rotate="t" angle="225" colors="0 #a00000;.5 #e60000;1 red" focus="100%" type="gradient"/>
@@ -8190,15 +8108,7 @@
               </w:numPr>
             </w:pPr>
             <w:r>
-              <w:t xml:space="preserve">Affichage de </w:t>
-            </w:r>
-            <w:proofErr w:type="gramStart"/>
-            <w:r>
-              <w:t>tous les comptes stockée</w:t>
-            </w:r>
-            <w:proofErr w:type="gramEnd"/>
-            <w:r>
-              <w:t xml:space="preserve"> en local</w:t>
+              <w:t>Affichage de tous les comptes stockée en local</w:t>
             </w:r>
           </w:p>
         </w:tc>
@@ -8318,7 +8228,7 @@
                     <pic:cNvPicPr/>
                   </pic:nvPicPr>
                   <pic:blipFill>
-                    <a:blip r:link="rId28"/>
+                    <a:blip r:link="rId26"/>
                     <a:stretch>
                       <a:fillRect/>
                     </a:stretch>
@@ -8431,7 +8341,7 @@
                           </pic:cNvPicPr>
                         </pic:nvPicPr>
                         <pic:blipFill>
-                          <a:blip r:link="rId29"/>
+                          <a:blip r:link="rId27"/>
                           <a:stretch>
                             <a:fillRect/>
                           </a:stretch>
@@ -8598,7 +8508,7 @@
             <w:pict>
               <v:group w14:anchorId="21BE1A69" id="Groupe 5" o:spid="_x0000_s1071" style="position:absolute;margin-left:60.45pt;margin-top:2.2pt;width:300pt;height:161.25pt;z-index:-251554816" coordsize="38100,20478" o:gfxdata="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">
                 <v:shape id="First export.png" o:spid="_x0000_s1072" type="#_x0000_t75" alt="Une image contenant texte, capture d’écran, diagramme, carré&#10;&#10;Description générée automatiquement" style="position:absolute;width:38100;height:20478;visibility:visible;mso-wrap-style:square" o:gfxdata="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">
-                  <v:imagedata r:id="rId30"/>
+                  <v:imagedata r:id="rId28"/>
                 </v:shape>
                 <v:shape id="_x0000_s1073" type="#_x0000_t202" style="position:absolute;left:8705;top:15873;width:2340;height:2492;visibility:visible;mso-wrap-style:square;v-text-anchor:top" o:gfxdata="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" fillcolor="#a00000" strokecolor="black [3213]">
                   <v:fill color2="red" rotate="t" angle="225" colors="0 #a00000;.5 #e60000;1 red" focus="100%" type="gradient"/>
@@ -8774,7 +8684,7 @@
                           </pic:cNvPicPr>
                         </pic:nvPicPr>
                         <pic:blipFill>
-                          <a:blip r:link="rId29"/>
+                          <a:blip r:link="rId27"/>
                           <a:stretch>
                             <a:fillRect/>
                           </a:stretch>
@@ -8941,7 +8851,7 @@
             <w:pict>
               <v:group w14:anchorId="69E756DB" id="_x0000_s1075" style="position:absolute;margin-left:76.6pt;margin-top:22.65pt;width:300pt;height:161.25pt;z-index:-251556864" coordsize="38100,20478" o:gfxdata="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">
                 <v:shape id="First export.png" o:spid="_x0000_s1076" type="#_x0000_t75" alt="Une image contenant texte, capture d’écran, diagramme, carré&#10;&#10;Description générée automatiquement" style="position:absolute;width:38100;height:20478;visibility:visible;mso-wrap-style:square" o:gfxdata="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">
-                  <v:imagedata r:id="rId31"/>
+                  <v:imagedata r:id="rId29"/>
                 </v:shape>
                 <v:shape id="_x0000_s1077" type="#_x0000_t202" style="position:absolute;left:8705;top:15873;width:2340;height:2492;visibility:visible;mso-wrap-style:square;v-text-anchor:top" o:gfxdata="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" fillcolor="#a00000" strokecolor="black [3213]">
                   <v:fill color2="red" rotate="t" angle="225" colors="0 #a00000;.5 #e60000;1 red" focus="100%" type="gradient"/>
@@ -9222,9 +9132,6 @@
       </w:r>
       <w:bookmarkEnd w:id="18"/>
     </w:p>
-    <w:bookmarkStart w:id="19" w:name="_Présentation_de_l’interface"/>
-    <w:bookmarkStart w:id="20" w:name="_Toc176811204"/>
-    <w:bookmarkEnd w:id="19"/>
     <w:p>
       <w:pPr>
         <w:pStyle w:val="Titre4"/>
@@ -9233,6 +9140,9 @@
           <w:numId w:val="42"/>
         </w:numPr>
       </w:pPr>
+      <w:bookmarkStart w:id="19" w:name="_Présentation_de_l’interface"/>
+      <w:bookmarkStart w:id="20" w:name="_Toc176811204"/>
+      <w:bookmarkEnd w:id="19"/>
       <w:r>
         <w:rPr>
           <w:noProof/>
@@ -9281,7 +9191,7 @@
                           </pic:cNvPicPr>
                         </pic:nvPicPr>
                         <pic:blipFill>
-                          <a:blip r:link="rId32"/>
+                          <a:blip r:link="rId30"/>
                           <a:stretch>
                             <a:fillRect/>
                           </a:stretch>
@@ -9712,7 +9622,7 @@
             <w:pict>
               <v:group w14:anchorId="20B836BA" id="Groupe 24" o:spid="_x0000_s1079" style="position:absolute;left:0;text-align:left;margin-left:-64.35pt;margin-top:20.4pt;width:582.05pt;height:306.75pt;z-index:-251538432" coordsize="73920,38957" o:gfxdata="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">
                 <v:shape id="Main interface.png" o:spid="_x0000_s1080" type="#_x0000_t75" alt="Une image contenant texte, capture d’écran, logiciel, Logiciel multimédia&#10;&#10;Description générée automatiquement" style="position:absolute;width:73920;height:38957;visibility:visible;mso-wrap-style:square" o:gfxdata="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">
-                  <v:imagedata r:id="rId33"/>
+                  <v:imagedata r:id="rId31"/>
                 </v:shape>
                 <v:rect id="Rectangle 1" o:spid="_x0000_s1081" style="position:absolute;left:614;top:4640;width:24003;height:16954;visibility:visible;mso-wrap-style:square;v-text-anchor:middle" o:gfxdata="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" filled="f" strokecolor="red" strokeweight="1pt"/>
                 <v:rect id="Rectangle 1" o:spid="_x0000_s1082" style="position:absolute;left:24565;top:4640;width:24003;height:9715;visibility:visible;mso-wrap-style:square;v-text-anchor:middle" o:gfxdata="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" filled="f" strokecolor="red" strokeweight="1pt"/>
@@ -10328,15 +10238,7 @@
     </w:p>
     <w:p>
       <w:r>
-        <w:t xml:space="preserve">Pour créer votre sous-compte, </w:t>
-      </w:r>
-      <w:proofErr w:type="gramStart"/>
-      <w:r>
-        <w:t>comme par exemple</w:t>
-      </w:r>
-      <w:proofErr w:type="gramEnd"/>
-      <w:r>
-        <w:t xml:space="preserve"> un compte de dépôt, cliquez sur le bouton </w:t>
+        <w:t xml:space="preserve">Pour créer votre sous-compte, comme par exemple un compte de dépôt, cliquez sur le bouton </w:t>
       </w:r>
       <w:hyperlink w:anchor="_Présentation_de_l’interface" w:history="1">
         <w:r>
@@ -10391,7 +10293,7 @@
                     <pic:cNvPicPr/>
                   </pic:nvPicPr>
                   <pic:blipFill>
-                    <a:blip r:link="rId34"/>
+                    <a:blip r:link="rId32"/>
                     <a:stretch>
                       <a:fillRect/>
                     </a:stretch>
@@ -10445,7 +10347,7 @@
                     <pic:cNvPicPr/>
                   </pic:nvPicPr>
                   <pic:blipFill>
-                    <a:blip r:link="rId35"/>
+                    <a:blip r:link="rId33"/>
                     <a:stretch>
                       <a:fillRect/>
                     </a:stretch>
@@ -10527,7 +10429,7 @@
                     <pic:cNvPicPr/>
                   </pic:nvPicPr>
                   <pic:blipFill>
-                    <a:blip r:link="rId36"/>
+                    <a:blip r:link="rId34"/>
                     <a:stretch>
                       <a:fillRect/>
                     </a:stretch>
@@ -10696,7 +10598,7 @@
                     <pic:cNvPicPr/>
                   </pic:nvPicPr>
                   <pic:blipFill>
-                    <a:blip r:link="rId37"/>
+                    <a:blip r:link="rId35"/>
                     <a:stretch>
                       <a:fillRect/>
                     </a:stretch>
@@ -10761,7 +10663,7 @@
                     <pic:cNvPicPr/>
                   </pic:nvPicPr>
                   <pic:blipFill>
-                    <a:blip r:link="rId38"/>
+                    <a:blip r:link="rId36"/>
                     <a:stretch>
                       <a:fillRect/>
                     </a:stretch>
@@ -10875,7 +10777,7 @@
                     <pic:cNvPicPr/>
                   </pic:nvPicPr>
                   <pic:blipFill>
-                    <a:blip r:link="rId39"/>
+                    <a:blip r:link="rId37"/>
                     <a:stretch>
                       <a:fillRect/>
                     </a:stretch>
@@ -10937,7 +10839,7 @@
                     <pic:cNvPicPr/>
                   </pic:nvPicPr>
                   <pic:blipFill>
-                    <a:blip r:link="rId38"/>
+                    <a:blip r:link="rId36"/>
                     <a:stretch>
                       <a:fillRect/>
                     </a:stretch>
@@ -11003,7 +10905,7 @@
                     <pic:cNvPicPr/>
                   </pic:nvPicPr>
                   <pic:blipFill>
-                    <a:blip r:link="rId36"/>
+                    <a:blip r:link="rId34"/>
                     <a:stretch>
                       <a:fillRect/>
                     </a:stretch>
@@ -11202,7 +11104,7 @@
                     <pic:cNvPicPr/>
                   </pic:nvPicPr>
                   <pic:blipFill>
-                    <a:blip r:link="rId40"/>
+                    <a:blip r:link="rId38"/>
                     <a:stretch>
                       <a:fillRect/>
                     </a:stretch>
@@ -11258,7 +11160,7 @@
                     <pic:cNvPicPr/>
                   </pic:nvPicPr>
                   <pic:blipFill>
-                    <a:blip r:link="rId41"/>
+                    <a:blip r:link="rId39"/>
                     <a:stretch>
                       <a:fillRect/>
                     </a:stretch>
@@ -11294,18 +11196,10 @@
         <w:t xml:space="preserve">Si votre emplacement est légèrement décalé, vous pouvez cliquer sur la carte et sélectionner </w:t>
       </w:r>
       <w:r>
-        <w:t xml:space="preserve">          </w:t>
-      </w:r>
-      <w:proofErr w:type="gramStart"/>
-      <w:r>
-        <w:t xml:space="preserve">   </w:t>
-      </w:r>
-      <w:r>
-        <w:t>«</w:t>
-      </w:r>
-      <w:proofErr w:type="gramEnd"/>
-      <w:r>
-        <w:t xml:space="preserve"> Valider le nouveau point » pour mettre à jour automatiquement les paramètres.</w:t>
+        <w:t xml:space="preserve">             </w:t>
+      </w:r>
+      <w:r>
+        <w:t>« Valider le nouveau point » pour mettre à jour automatiquement les paramètres.</w:t>
       </w:r>
     </w:p>
     <w:p>
@@ -11320,21 +11214,13 @@
     </w:p>
     <w:p>
       <w:r>
-        <w:t>Une fois tous les paramètres effectués et les champs remplis, il vous suffira de cliquer sur le bouton</w:t>
-      </w:r>
-      <w:proofErr w:type="gramStart"/>
-      <w:r>
-        <w:t xml:space="preserve"> </w:t>
+        <w:t xml:space="preserve">Une fois tous les paramètres effectués et les champs remplis, il vous suffira de cliquer sur le bouton </w:t>
       </w:r>
       <w:r>
         <w:t xml:space="preserve">  </w:t>
       </w:r>
       <w:r>
-        <w:t>«</w:t>
-      </w:r>
-      <w:proofErr w:type="gramEnd"/>
-      <w:r>
-        <w:t xml:space="preserve"> Valider ».</w:t>
+        <w:t>« Valider ».</w:t>
       </w:r>
     </w:p>
     <w:p/>
@@ -11470,7 +11356,7 @@
                     <pic:cNvPicPr/>
                   </pic:nvPicPr>
                   <pic:blipFill>
-                    <a:blip r:link="rId42"/>
+                    <a:blip r:link="rId40"/>
                     <a:stretch>
                       <a:fillRect/>
                     </a:stretch>
@@ -11498,15 +11384,7 @@
     </w:p>
     <w:p>
       <w:r>
-        <w:t xml:space="preserve">Attention, les couleurs créées par défaut ne peuvent </w:t>
-      </w:r>
-      <w:proofErr w:type="gramStart"/>
-      <w:r>
-        <w:t>ni être modifiées</w:t>
-      </w:r>
-      <w:proofErr w:type="gramEnd"/>
-      <w:r>
-        <w:t xml:space="preserve"> ni supprimées. Si vous tentez de les modifier ou de les supprimer, un message s'affichera pour vous indiquer que cette action est impossible.</w:t>
+        <w:t>Attention, les couleurs créées par défaut ne peuvent ni être modifiées ni supprimées. Si vous tentez de les modifier ou de les supprimer, un message s'affichera pour vous indiquer que cette action est impossible.</w:t>
       </w:r>
     </w:p>
     <w:p>
@@ -11606,7 +11484,7 @@
                     <pic:cNvPicPr/>
                   </pic:nvPicPr>
                   <pic:blipFill>
-                    <a:blip r:link="rId43"/>
+                    <a:blip r:link="rId41"/>
                     <a:stretch>
                       <a:fillRect/>
                     </a:stretch>
@@ -11660,7 +11538,7 @@
                     <pic:cNvPicPr/>
                   </pic:nvPicPr>
                   <pic:blipFill>
-                    <a:blip r:link="rId38"/>
+                    <a:blip r:link="rId36"/>
                     <a:stretch>
                       <a:fillRect/>
                     </a:stretch>
@@ -11849,7 +11727,7 @@
                     <pic:cNvPicPr/>
                   </pic:nvPicPr>
                   <pic:blipFill>
-                    <a:blip r:link="rId44"/>
+                    <a:blip r:link="rId42"/>
                     <a:stretch>
                       <a:fillRect/>
                     </a:stretch>
@@ -11903,7 +11781,7 @@
                     <pic:cNvPicPr/>
                   </pic:nvPicPr>
                   <pic:blipFill>
-                    <a:blip r:link="rId45"/>
+                    <a:blip r:link="rId43"/>
                     <a:stretch>
                       <a:fillRect/>
                     </a:stretch>
@@ -12028,15 +11906,7 @@
         <w:t xml:space="preserve">modes de paiements </w:t>
       </w:r>
       <w:r>
-        <w:t xml:space="preserve">créées par défaut ne peuvent </w:t>
-      </w:r>
-      <w:proofErr w:type="gramStart"/>
-      <w:r>
-        <w:t>ni être modifiées</w:t>
-      </w:r>
-      <w:proofErr w:type="gramEnd"/>
-      <w:r>
-        <w:t xml:space="preserve"> ni supprimées. Si vous tentez de les modifier ou de les supprimer, un message s'affichera pour vous indiquer que cette action est impossible.</w:t>
+        <w:t>créées par défaut ne peuvent ni être modifiées ni supprimées. Si vous tentez de les modifier ou de les supprimer, un message s'affichera pour vous indiquer que cette action est impossible.</w:t>
       </w:r>
     </w:p>
     <w:p>
@@ -12166,7 +12036,7 @@
                     <pic:cNvPicPr/>
                   </pic:nvPicPr>
                   <pic:blipFill>
-                    <a:blip r:link="rId46"/>
+                    <a:blip r:link="rId44"/>
                     <a:stretch>
                       <a:fillRect/>
                     </a:stretch>
@@ -12306,7 +12176,7 @@
                     <pic:cNvPicPr/>
                   </pic:nvPicPr>
                   <pic:blipFill>
-                    <a:blip r:link="rId36"/>
+                    <a:blip r:link="rId34"/>
                     <a:stretch>
                       <a:fillRect/>
                     </a:stretch>
@@ -12422,7 +12292,7 @@
                     <pic:cNvPicPr/>
                   </pic:nvPicPr>
                   <pic:blipFill>
-                    <a:blip r:link="rId36"/>
+                    <a:blip r:link="rId34"/>
                     <a:stretch>
                       <a:fillRect/>
                     </a:stretch>
@@ -12502,7 +12372,7 @@
                     <pic:cNvPicPr/>
                   </pic:nvPicPr>
                   <pic:blipFill>
-                    <a:blip r:link="rId36"/>
+                    <a:blip r:link="rId34"/>
                     <a:stretch>
                       <a:fillRect/>
                     </a:stretch>
@@ -12744,7 +12614,7 @@
                     <pic:cNvPicPr/>
                   </pic:nvPicPr>
                   <pic:blipFill>
-                    <a:blip r:link="rId36"/>
+                    <a:blip r:link="rId34"/>
                     <a:stretch>
                       <a:fillRect/>
                     </a:stretch>
@@ -12814,7 +12684,7 @@
                     <pic:cNvPicPr/>
                   </pic:nvPicPr>
                   <pic:blipFill>
-                    <a:blip r:link="rId47"/>
+                    <a:blip r:link="rId45"/>
                     <a:stretch>
                       <a:fillRect/>
                     </a:stretch>
@@ -12842,6 +12712,7 @@
           <w:ilvl w:val="1"/>
           <w:numId w:val="36"/>
         </w:numPr>
+        <w:spacing w:line="360" w:lineRule="auto"/>
       </w:pPr>
       <w:bookmarkStart w:id="37" w:name="_Toc176811214"/>
       <w:r>
@@ -12855,6 +12726,416 @@
         <w:t xml:space="preserve"> entre sous-compte</w:t>
       </w:r>
       <w:bookmarkEnd w:id="37"/>
+    </w:p>
+    <w:p>
+      <w:pPr>
+        <w:spacing w:after="0"/>
+      </w:pPr>
+      <w:bookmarkStart w:id="38" w:name="_Toc176811215"/>
+      <w:r>
+        <w:t xml:space="preserve">Pour crée </w:t>
+      </w:r>
+      <w:r>
+        <w:t>un virement entre vos sous-compte</w:t>
+      </w:r>
+      <w:r>
+        <w:t xml:space="preserve">, accédez à l’action </w:t>
+      </w:r>
+      <w:hyperlink w:anchor="_Présentation_de_l’interface" w:history="1">
+        <w:r>
+          <w:rPr>
+            <w:rStyle w:val="Lienhypertexte"/>
+          </w:rPr>
+          <w:t>« </w:t>
+        </w:r>
+        <w:r>
+          <w:rPr>
+            <w:rStyle w:val="Lienhypertexte"/>
+            <w:b/>
+            <w:bCs/>
+          </w:rPr>
+          <w:t>Effectuer un virement bancaire »</w:t>
+        </w:r>
+      </w:hyperlink>
+      <w:r>
+        <w:t>.</w:t>
+      </w:r>
+    </w:p>
+    <w:p>
+      <w:pPr>
+        <w:spacing w:after="0"/>
+      </w:pPr>
+      <w:r>
+        <w:t>Cela ouvrira une nouvelle interface avec différents paramètres à remplir :</w:t>
+      </w:r>
+    </w:p>
+    <w:p>
+      <w:pPr>
+        <w:numPr>
+          <w:ilvl w:val="0"/>
+          <w:numId w:val="53"/>
+        </w:numPr>
+        <w:spacing w:after="0"/>
+      </w:pPr>
+      <w:r>
+        <w:rPr>
+          <w:b/>
+          <w:bCs/>
+        </w:rPr>
+        <w:t>Sous-compte débiteur</w:t>
+      </w:r>
+      <w:r>
+        <w:t xml:space="preserve"> : Le compte à partir duquel le montant sera débité.</w:t>
+      </w:r>
+    </w:p>
+    <w:p>
+      <w:pPr>
+        <w:numPr>
+          <w:ilvl w:val="0"/>
+          <w:numId w:val="53"/>
+        </w:numPr>
+        <w:spacing w:after="0"/>
+      </w:pPr>
+      <w:r>
+        <w:rPr>
+          <w:b/>
+          <w:bCs/>
+        </w:rPr>
+        <w:t>Sous-compte receveur</w:t>
+      </w:r>
+      <w:r>
+        <w:t xml:space="preserve"> : Le compte qui recevra le montant.</w:t>
+      </w:r>
+    </w:p>
+    <w:p>
+      <w:pPr>
+        <w:numPr>
+          <w:ilvl w:val="0"/>
+          <w:numId w:val="53"/>
+        </w:numPr>
+        <w:spacing w:after="0"/>
+      </w:pPr>
+      <w:r>
+        <w:rPr>
+          <w:b/>
+          <w:bCs/>
+        </w:rPr>
+        <w:t>Catégorie du virement</w:t>
+      </w:r>
+      <w:r>
+        <w:t xml:space="preserve"> : Par exemple, "Achat de loisir".</w:t>
+      </w:r>
+    </w:p>
+    <w:p>
+      <w:pPr>
+        <w:numPr>
+          <w:ilvl w:val="0"/>
+          <w:numId w:val="53"/>
+        </w:numPr>
+        <w:spacing w:after="0"/>
+      </w:pPr>
+      <w:r>
+        <w:rPr>
+          <w:b/>
+          <w:bCs/>
+        </w:rPr>
+        <w:t>Mode de virement</w:t>
+      </w:r>
+      <w:r>
+        <w:t xml:space="preserve"> : Indique comment le virement a été effectué, le mode "Virement" étant le plus courant.</w:t>
+      </w:r>
+    </w:p>
+    <w:p>
+      <w:pPr>
+        <w:numPr>
+          <w:ilvl w:val="0"/>
+          <w:numId w:val="53"/>
+        </w:numPr>
+        <w:spacing w:after="0"/>
+      </w:pPr>
+      <w:r>
+        <w:rPr>
+          <w:b/>
+          <w:bCs/>
+        </w:rPr>
+        <w:t>Date du virement</w:t>
+      </w:r>
+      <w:r>
+        <w:t xml:space="preserve"> : Date à laquelle le virement a été effectué.</w:t>
+      </w:r>
+    </w:p>
+    <w:p>
+      <w:pPr>
+        <w:numPr>
+          <w:ilvl w:val="0"/>
+          <w:numId w:val="53"/>
+        </w:numPr>
+        <w:spacing w:after="0"/>
+      </w:pPr>
+      <w:r>
+        <w:rPr>
+          <w:b/>
+          <w:bCs/>
+        </w:rPr>
+        <w:t>Valeur du virement</w:t>
+      </w:r>
+      <w:r>
+        <w:t xml:space="preserve"> : Assurez-vous d'entrer un montant positif, sinon les rôles de sous-compte débiteur et receveur seront inversés.</w:t>
+      </w:r>
+    </w:p>
+    <w:p>
+      <w:pPr>
+        <w:numPr>
+          <w:ilvl w:val="0"/>
+          <w:numId w:val="53"/>
+        </w:numPr>
+        <w:spacing w:after="0"/>
+      </w:pPr>
+      <w:r>
+        <w:rPr>
+          <w:b/>
+          <w:bCs/>
+        </w:rPr>
+        <w:t>Raison du virement</w:t>
+      </w:r>
+      <w:r>
+        <w:t xml:space="preserve"> : Motif de l'opération.</w:t>
+      </w:r>
+    </w:p>
+    <w:p>
+      <w:pPr>
+        <w:numPr>
+          <w:ilvl w:val="0"/>
+          <w:numId w:val="53"/>
+        </w:numPr>
+        <w:spacing w:after="0"/>
+      </w:pPr>
+      <w:r>
+        <w:rPr>
+          <w:noProof/>
+        </w:rPr>
+        <w:drawing>
+          <wp:anchor distT="0" distB="0" distL="114300" distR="114300" simplePos="0" relativeHeight="251791360" behindDoc="1" locked="0" layoutInCell="1" allowOverlap="1" wp14:anchorId="538D8CC8" wp14:editId="14F318FA">
+            <wp:simplePos x="0" y="0"/>
+            <wp:positionH relativeFrom="column">
+              <wp:posOffset>-405511</wp:posOffset>
+            </wp:positionH>
+            <wp:positionV relativeFrom="paragraph">
+              <wp:posOffset>259842</wp:posOffset>
+            </wp:positionV>
+            <wp:extent cx="6454513" cy="3401568"/>
+            <wp:effectExtent l="0" t="0" r="3810" b="8890"/>
+            <wp:wrapTight wrapText="bothSides">
+              <wp:wrapPolygon edited="0">
+                <wp:start x="0" y="0"/>
+                <wp:lineTo x="0" y="21535"/>
+                <wp:lineTo x="21549" y="21535"/>
+                <wp:lineTo x="21549" y="0"/>
+                <wp:lineTo x="0" y="0"/>
+              </wp:wrapPolygon>
+            </wp:wrapTight>
+            <wp:docPr id="1615118803" name="Create withdraw parameter.png" descr="Une image contenant capture d’écran, logiciel, Logiciel multimédia, Logiciel de graphisme&#10;&#10;Description générée automatiquement"/>
+            <wp:cNvGraphicFramePr>
+              <a:graphicFrameLocks xmlns:a="http://schemas.openxmlformats.org/drawingml/2006/main" noChangeAspect="1"/>
+            </wp:cNvGraphicFramePr>
+            <a:graphic xmlns:a="http://schemas.openxmlformats.org/drawingml/2006/main">
+              <a:graphicData uri="http://schemas.openxmlformats.org/drawingml/2006/picture">
+                <pic:pic xmlns:pic="http://schemas.openxmlformats.org/drawingml/2006/picture">
+                  <pic:nvPicPr>
+                    <pic:cNvPr id="1615118803" name="Create withdraw parameter.png" descr="Une image contenant capture d’écran, logiciel, Logiciel multimédia, Logiciel de graphisme&#10;&#10;Description générée automatiquement"/>
+                    <pic:cNvPicPr/>
+                  </pic:nvPicPr>
+                  <pic:blipFill>
+                    <a:blip r:link="rId46"/>
+                    <a:stretch>
+                      <a:fillRect/>
+                    </a:stretch>
+                  </pic:blipFill>
+                  <pic:spPr>
+                    <a:xfrm>
+                      <a:off x="0" y="0"/>
+                      <a:ext cx="6454513" cy="3401568"/>
+                    </a:xfrm>
+                    <a:prstGeom prst="rect">
+                      <a:avLst/>
+                    </a:prstGeom>
+                  </pic:spPr>
+                </pic:pic>
+              </a:graphicData>
+            </a:graphic>
+          </wp:anchor>
+        </w:drawing>
+      </w:r>
+      <w:r>
+        <w:rPr>
+          <w:b/>
+          <w:bCs/>
+        </w:rPr>
+        <w:t>Raison complémentaire</w:t>
+      </w:r>
+      <w:r>
+        <w:t xml:space="preserve"> : Un champ facultatif pour ajouter des détails supplémentaires.</w:t>
+      </w:r>
+    </w:p>
+    <w:p>
+      <w:pPr>
+        <w:spacing w:after="0"/>
+        <w:rPr>
+          <w:lang w:eastAsia="fr-FR"/>
+        </w:rPr>
+      </w:pPr>
+      <w:r>
+        <w:rPr>
+          <w:lang w:eastAsia="fr-FR"/>
+        </w:rPr>
+        <w:t>V</w:t>
+      </w:r>
+      <w:r>
+        <w:rPr>
+          <w:lang w:eastAsia="fr-FR"/>
+        </w:rPr>
+        <w:t xml:space="preserve">ous pouvez également créer </w:t>
+      </w:r>
+      <w:r>
+        <w:rPr>
+          <w:lang w:eastAsia="fr-FR"/>
+        </w:rPr>
+        <w:t xml:space="preserve">un </w:t>
+      </w:r>
+      <w:r>
+        <w:rPr>
+          <w:lang w:eastAsia="fr-FR"/>
+        </w:rPr>
+        <w:t>sous-compte</w:t>
+      </w:r>
+      <w:r>
+        <w:rPr>
+          <w:lang w:eastAsia="fr-FR"/>
+        </w:rPr>
+        <w:t xml:space="preserve"> en cliquant sur le bouton </w:t>
+      </w:r>
+      <w:r>
+        <w:rPr>
+          <w:noProof/>
+          <w:lang w:eastAsia="fr-FR"/>
+        </w:rPr>
+        <w:drawing>
+          <wp:inline distT="0" distB="0" distL="0" distR="0" wp14:anchorId="2C881B0D" wp14:editId="1C8FD389">
+            <wp:extent cx="208800" cy="212400"/>
+            <wp:effectExtent l="0" t="0" r="1270" b="0"/>
+            <wp:docPr id="180770361" name="Button modification.png"/>
+            <wp:cNvGraphicFramePr>
+              <a:graphicFrameLocks xmlns:a="http://schemas.openxmlformats.org/drawingml/2006/main" noChangeAspect="1"/>
+            </wp:cNvGraphicFramePr>
+            <a:graphic xmlns:a="http://schemas.openxmlformats.org/drawingml/2006/main">
+              <a:graphicData uri="http://schemas.openxmlformats.org/drawingml/2006/picture">
+                <pic:pic xmlns:pic="http://schemas.openxmlformats.org/drawingml/2006/picture">
+                  <pic:nvPicPr>
+                    <pic:cNvPr id="180770361" name="Button modification.png"/>
+                    <pic:cNvPicPr/>
+                  </pic:nvPicPr>
+                  <pic:blipFill>
+                    <a:blip r:link="rId47"/>
+                    <a:stretch>
+                      <a:fillRect/>
+                    </a:stretch>
+                  </pic:blipFill>
+                  <pic:spPr>
+                    <a:xfrm>
+                      <a:off x="0" y="0"/>
+                      <a:ext cx="208800" cy="212400"/>
+                    </a:xfrm>
+                    <a:prstGeom prst="rect">
+                      <a:avLst/>
+                    </a:prstGeom>
+                  </pic:spPr>
+                </pic:pic>
+              </a:graphicData>
+            </a:graphic>
+          </wp:inline>
+        </w:drawing>
+      </w:r>
+      <w:r>
+        <w:rPr>
+          <w:lang w:eastAsia="fr-FR"/>
+        </w:rPr>
+        <w:t>. Pour plus</w:t>
+      </w:r>
+      <w:r>
+        <w:rPr>
+          <w:lang w:eastAsia="fr-FR"/>
+        </w:rPr>
+        <w:t xml:space="preserve"> </w:t>
+      </w:r>
+      <w:r>
+        <w:rPr>
+          <w:lang w:eastAsia="fr-FR"/>
+        </w:rPr>
+        <w:t xml:space="preserve">d'informations, </w:t>
+      </w:r>
+      <w:hyperlink w:anchor="_Création_ou_modification_3" w:history="1">
+        <w:r>
+          <w:rPr>
+            <w:rStyle w:val="Lienhypertexte"/>
+            <w:lang w:eastAsia="fr-FR"/>
+          </w:rPr>
+          <w:t>cliquez ici</w:t>
+        </w:r>
+      </w:hyperlink>
+      <w:r>
+        <w:rPr>
+          <w:lang w:eastAsia="fr-FR"/>
+        </w:rPr>
+        <w:t>)</w:t>
+      </w:r>
+      <w:r>
+        <w:rPr>
+          <w:lang w:eastAsia="fr-FR"/>
+        </w:rPr>
+        <w:t>.</w:t>
+      </w:r>
+    </w:p>
+    <w:p>
+      <w:pPr>
+        <w:spacing w:after="0"/>
+        <w:rPr>
+          <w:lang w:eastAsia="fr-FR"/>
+        </w:rPr>
+      </w:pPr>
+    </w:p>
+    <w:p>
+      <w:pPr>
+        <w:spacing w:after="0"/>
+        <w:rPr>
+          <w:lang w:eastAsia="fr-FR"/>
+        </w:rPr>
+      </w:pPr>
+      <w:r>
+        <w:rPr>
+          <w:lang w:eastAsia="fr-FR"/>
+        </w:rPr>
+        <w:t>Une fois vos paramètre remplit, il vous suffira de cliquer sur le bouton « Validé » et une autre interface s’affichera pour confirmer votre choix avec une prévisualisation des montants des différents sous-compte après le transfert.</w:t>
+      </w:r>
+    </w:p>
+    <w:p>
+      <w:pPr>
+        <w:rPr>
+          <w:lang w:eastAsia="fr-FR"/>
+        </w:rPr>
+      </w:pPr>
+      <w:r>
+        <w:rPr>
+          <w:lang w:eastAsia="fr-FR"/>
+        </w:rPr>
+        <w:br w:type="page"/>
+      </w:r>
+    </w:p>
+    <w:p>
+      <w:pPr>
+        <w:rPr>
+          <w:lang w:eastAsia="fr-FR"/>
+        </w:rPr>
+      </w:pPr>
     </w:p>
     <w:p>
       <w:pPr>
@@ -12864,7 +13145,6 @@
           <w:numId w:val="36"/>
         </w:numPr>
       </w:pPr>
-      <w:bookmarkStart w:id="38" w:name="_Toc176811215"/>
       <w:r>
         <w:t>Enregistrement des dépenses ou des gains</w:t>
       </w:r>
@@ -12959,27 +13239,14 @@
     <w:r>
       <w:t xml:space="preserve">teur : </w:t>
     </w:r>
-    <w:r>
-      <w:fldChar w:fldCharType="begin"/>
-    </w:r>
-    <w:r>
-      <w:instrText xml:space="preserve"> AUTHOR   \* MERGEFORMAT </w:instrText>
-    </w:r>
-    <w:r>
-      <w:fldChar w:fldCharType="separate"/>
-    </w:r>
-    <w:r>
-      <w:rPr>
-        <w:noProof/>
-      </w:rPr>
-      <w:t>TheR7angelo</w:t>
-    </w:r>
-    <w:r>
-      <w:rPr>
-        <w:noProof/>
-      </w:rPr>
-      <w:fldChar w:fldCharType="end"/>
-    </w:r>
+    <w:fldSimple w:instr=" AUTHOR   \* MERGEFORMAT ">
+      <w:r>
+        <w:rPr>
+          <w:noProof/>
+        </w:rPr>
+        <w:t>TheR7angelo</w:t>
+      </w:r>
+    </w:fldSimple>
     <w:r>
       <w:rPr>
         <w:lang w:val="en-US"/>
@@ -13076,7 +13343,7 @@
       <w:rPr>
         <w:noProof/>
       </w:rPr>
-      <w:t>25</w:t>
+      <w:t>26</w:t>
     </w:r>
     <w:r>
       <w:rPr>
@@ -14799,6 +15066,155 @@
     </w:lvl>
   </w:abstractNum>
   <w:abstractNum w:abstractNumId="17" w15:restartNumberingAfterBreak="0">
+    <w:nsid w:val="2E721A28"/>
+    <w:multiLevelType w:val="multilevel"/>
+    <w:tmpl w:val="3872DE70"/>
+    <w:lvl w:ilvl="0">
+      <w:start w:val="1"/>
+      <w:numFmt w:val="bullet"/>
+      <w:lvlText w:val=""/>
+      <w:lvlJc w:val="left"/>
+      <w:pPr>
+        <w:tabs>
+          <w:tab w:val="num" w:pos="720"/>
+        </w:tabs>
+        <w:ind w:left="720" w:hanging="360"/>
+      </w:pPr>
+      <w:rPr>
+        <w:rFonts w:ascii="Symbol" w:hAnsi="Symbol" w:hint="default"/>
+        <w:sz w:val="20"/>
+      </w:rPr>
+    </w:lvl>
+    <w:lvl w:ilvl="1" w:tentative="1">
+      <w:start w:val="1"/>
+      <w:numFmt w:val="bullet"/>
+      <w:lvlText w:val="o"/>
+      <w:lvlJc w:val="left"/>
+      <w:pPr>
+        <w:tabs>
+          <w:tab w:val="num" w:pos="1440"/>
+        </w:tabs>
+        <w:ind w:left="1440" w:hanging="360"/>
+      </w:pPr>
+      <w:rPr>
+        <w:rFonts w:ascii="Courier New" w:hAnsi="Courier New" w:hint="default"/>
+        <w:sz w:val="20"/>
+      </w:rPr>
+    </w:lvl>
+    <w:lvl w:ilvl="2" w:tentative="1">
+      <w:start w:val="1"/>
+      <w:numFmt w:val="bullet"/>
+      <w:lvlText w:val=""/>
+      <w:lvlJc w:val="left"/>
+      <w:pPr>
+        <w:tabs>
+          <w:tab w:val="num" w:pos="2160"/>
+        </w:tabs>
+        <w:ind w:left="2160" w:hanging="360"/>
+      </w:pPr>
+      <w:rPr>
+        <w:rFonts w:ascii="Wingdings" w:hAnsi="Wingdings" w:hint="default"/>
+        <w:sz w:val="20"/>
+      </w:rPr>
+    </w:lvl>
+    <w:lvl w:ilvl="3" w:tentative="1">
+      <w:start w:val="1"/>
+      <w:numFmt w:val="bullet"/>
+      <w:lvlText w:val=""/>
+      <w:lvlJc w:val="left"/>
+      <w:pPr>
+        <w:tabs>
+          <w:tab w:val="num" w:pos="2880"/>
+        </w:tabs>
+        <w:ind w:left="2880" w:hanging="360"/>
+      </w:pPr>
+      <w:rPr>
+        <w:rFonts w:ascii="Wingdings" w:hAnsi="Wingdings" w:hint="default"/>
+        <w:sz w:val="20"/>
+      </w:rPr>
+    </w:lvl>
+    <w:lvl w:ilvl="4" w:tentative="1">
+      <w:start w:val="1"/>
+      <w:numFmt w:val="bullet"/>
+      <w:lvlText w:val=""/>
+      <w:lvlJc w:val="left"/>
+      <w:pPr>
+        <w:tabs>
+          <w:tab w:val="num" w:pos="3600"/>
+        </w:tabs>
+        <w:ind w:left="3600" w:hanging="360"/>
+      </w:pPr>
+      <w:rPr>
+        <w:rFonts w:ascii="Wingdings" w:hAnsi="Wingdings" w:hint="default"/>
+        <w:sz w:val="20"/>
+      </w:rPr>
+    </w:lvl>
+    <w:lvl w:ilvl="5" w:tentative="1">
+      <w:start w:val="1"/>
+      <w:numFmt w:val="bullet"/>
+      <w:lvlText w:val=""/>
+      <w:lvlJc w:val="left"/>
+      <w:pPr>
+        <w:tabs>
+          <w:tab w:val="num" w:pos="4320"/>
+        </w:tabs>
+        <w:ind w:left="4320" w:hanging="360"/>
+      </w:pPr>
+      <w:rPr>
+        <w:rFonts w:ascii="Wingdings" w:hAnsi="Wingdings" w:hint="default"/>
+        <w:sz w:val="20"/>
+      </w:rPr>
+    </w:lvl>
+    <w:lvl w:ilvl="6" w:tentative="1">
+      <w:start w:val="1"/>
+      <w:numFmt w:val="bullet"/>
+      <w:lvlText w:val=""/>
+      <w:lvlJc w:val="left"/>
+      <w:pPr>
+        <w:tabs>
+          <w:tab w:val="num" w:pos="5040"/>
+        </w:tabs>
+        <w:ind w:left="5040" w:hanging="360"/>
+      </w:pPr>
+      <w:rPr>
+        <w:rFonts w:ascii="Wingdings" w:hAnsi="Wingdings" w:hint="default"/>
+        <w:sz w:val="20"/>
+      </w:rPr>
+    </w:lvl>
+    <w:lvl w:ilvl="7" w:tentative="1">
+      <w:start w:val="1"/>
+      <w:numFmt w:val="bullet"/>
+      <w:lvlText w:val=""/>
+      <w:lvlJc w:val="left"/>
+      <w:pPr>
+        <w:tabs>
+          <w:tab w:val="num" w:pos="5760"/>
+        </w:tabs>
+        <w:ind w:left="5760" w:hanging="360"/>
+      </w:pPr>
+      <w:rPr>
+        <w:rFonts w:ascii="Wingdings" w:hAnsi="Wingdings" w:hint="default"/>
+        <w:sz w:val="20"/>
+      </w:rPr>
+    </w:lvl>
+    <w:lvl w:ilvl="8" w:tentative="1">
+      <w:start w:val="1"/>
+      <w:numFmt w:val="bullet"/>
+      <w:lvlText w:val=""/>
+      <w:lvlJc w:val="left"/>
+      <w:pPr>
+        <w:tabs>
+          <w:tab w:val="num" w:pos="6480"/>
+        </w:tabs>
+        <w:ind w:left="6480" w:hanging="360"/>
+      </w:pPr>
+      <w:rPr>
+        <w:rFonts w:ascii="Wingdings" w:hAnsi="Wingdings" w:hint="default"/>
+        <w:sz w:val="20"/>
+      </w:rPr>
+    </w:lvl>
+  </w:abstractNum>
+  <w:abstractNum w:abstractNumId="18" w15:restartNumberingAfterBreak="0">
     <w:nsid w:val="30475B4E"/>
     <w:multiLevelType w:val="multilevel"/>
     <w:tmpl w:val="01403314"/>
@@ -14911,7 +15327,7 @@
       </w:pPr>
     </w:lvl>
   </w:abstractNum>
-  <w:abstractNum w:abstractNumId="18" w15:restartNumberingAfterBreak="0">
+  <w:abstractNum w:abstractNumId="19" w15:restartNumberingAfterBreak="0">
     <w:nsid w:val="327C70A6"/>
     <w:multiLevelType w:val="multilevel"/>
     <w:tmpl w:val="B95A459C"/>
@@ -15060,7 +15476,7 @@
       </w:rPr>
     </w:lvl>
   </w:abstractNum>
-  <w:abstractNum w:abstractNumId="19" w15:restartNumberingAfterBreak="0">
+  <w:abstractNum w:abstractNumId="20" w15:restartNumberingAfterBreak="0">
     <w:nsid w:val="34805269"/>
     <w:multiLevelType w:val="hybridMultilevel"/>
     <w:tmpl w:val="51D4B612"/>
@@ -15149,7 +15565,7 @@
       </w:pPr>
     </w:lvl>
   </w:abstractNum>
-  <w:abstractNum w:abstractNumId="20" w15:restartNumberingAfterBreak="0">
+  <w:abstractNum w:abstractNumId="21" w15:restartNumberingAfterBreak="0">
     <w:nsid w:val="34AE260B"/>
     <w:multiLevelType w:val="hybridMultilevel"/>
     <w:tmpl w:val="D0B41594"/>
@@ -15235,7 +15651,7 @@
       </w:pPr>
     </w:lvl>
   </w:abstractNum>
-  <w:abstractNum w:abstractNumId="21" w15:restartNumberingAfterBreak="0">
+  <w:abstractNum w:abstractNumId="22" w15:restartNumberingAfterBreak="0">
     <w:nsid w:val="35C74A4A"/>
     <w:multiLevelType w:val="hybridMultilevel"/>
     <w:tmpl w:val="D0B41594"/>
@@ -15321,7 +15737,7 @@
       </w:pPr>
     </w:lvl>
   </w:abstractNum>
-  <w:abstractNum w:abstractNumId="22" w15:restartNumberingAfterBreak="0">
+  <w:abstractNum w:abstractNumId="23" w15:restartNumberingAfterBreak="0">
     <w:nsid w:val="36CA30E2"/>
     <w:multiLevelType w:val="hybridMultilevel"/>
     <w:tmpl w:val="01E4E91A"/>
@@ -15434,7 +15850,7 @@
       </w:rPr>
     </w:lvl>
   </w:abstractNum>
-  <w:abstractNum w:abstractNumId="23" w15:restartNumberingAfterBreak="0">
+  <w:abstractNum w:abstractNumId="24" w15:restartNumberingAfterBreak="0">
     <w:nsid w:val="3B3927BC"/>
     <w:multiLevelType w:val="hybridMultilevel"/>
     <w:tmpl w:val="24343F1A"/>
@@ -15547,7 +15963,7 @@
       </w:rPr>
     </w:lvl>
   </w:abstractNum>
-  <w:abstractNum w:abstractNumId="24" w15:restartNumberingAfterBreak="0">
+  <w:abstractNum w:abstractNumId="25" w15:restartNumberingAfterBreak="0">
     <w:nsid w:val="3D1E727F"/>
     <w:multiLevelType w:val="hybridMultilevel"/>
     <w:tmpl w:val="72D4C974"/>
@@ -15660,7 +16076,7 @@
       </w:rPr>
     </w:lvl>
   </w:abstractNum>
-  <w:abstractNum w:abstractNumId="25" w15:restartNumberingAfterBreak="0">
+  <w:abstractNum w:abstractNumId="26" w15:restartNumberingAfterBreak="0">
     <w:nsid w:val="3DB450E0"/>
     <w:multiLevelType w:val="hybridMultilevel"/>
     <w:tmpl w:val="DF5C918A"/>
@@ -15746,7 +16162,7 @@
       </w:pPr>
     </w:lvl>
   </w:abstractNum>
-  <w:abstractNum w:abstractNumId="26" w15:restartNumberingAfterBreak="0">
+  <w:abstractNum w:abstractNumId="27" w15:restartNumberingAfterBreak="0">
     <w:nsid w:val="3E191086"/>
     <w:multiLevelType w:val="hybridMultilevel"/>
     <w:tmpl w:val="DFBE40E6"/>
@@ -15835,7 +16251,7 @@
       </w:pPr>
     </w:lvl>
   </w:abstractNum>
-  <w:abstractNum w:abstractNumId="27" w15:restartNumberingAfterBreak="0">
+  <w:abstractNum w:abstractNumId="28" w15:restartNumberingAfterBreak="0">
     <w:nsid w:val="3E34147A"/>
     <w:multiLevelType w:val="hybridMultilevel"/>
     <w:tmpl w:val="7DFC8AAA"/>
@@ -15948,7 +16364,7 @@
       </w:rPr>
     </w:lvl>
   </w:abstractNum>
-  <w:abstractNum w:abstractNumId="28" w15:restartNumberingAfterBreak="0">
+  <w:abstractNum w:abstractNumId="29" w15:restartNumberingAfterBreak="0">
     <w:nsid w:val="3F0C6A14"/>
     <w:multiLevelType w:val="hybridMultilevel"/>
     <w:tmpl w:val="35D0E41A"/>
@@ -16037,7 +16453,120 @@
       </w:pPr>
     </w:lvl>
   </w:abstractNum>
-  <w:abstractNum w:abstractNumId="29" w15:restartNumberingAfterBreak="0">
+  <w:abstractNum w:abstractNumId="30" w15:restartNumberingAfterBreak="0">
+    <w:nsid w:val="415D5D87"/>
+    <w:multiLevelType w:val="hybridMultilevel"/>
+    <w:tmpl w:val="8CEE3262"/>
+    <w:lvl w:ilvl="0" w:tplc="040C0001">
+      <w:start w:val="1"/>
+      <w:numFmt w:val="bullet"/>
+      <w:lvlText w:val=""/>
+      <w:lvlJc w:val="left"/>
+      <w:pPr>
+        <w:ind w:left="720" w:hanging="360"/>
+      </w:pPr>
+      <w:rPr>
+        <w:rFonts w:ascii="Symbol" w:hAnsi="Symbol" w:hint="default"/>
+      </w:rPr>
+    </w:lvl>
+    <w:lvl w:ilvl="1" w:tplc="040C0003">
+      <w:start w:val="1"/>
+      <w:numFmt w:val="bullet"/>
+      <w:lvlText w:val="o"/>
+      <w:lvlJc w:val="left"/>
+      <w:pPr>
+        <w:ind w:left="1440" w:hanging="360"/>
+      </w:pPr>
+      <w:rPr>
+        <w:rFonts w:ascii="Courier New" w:hAnsi="Courier New" w:cs="Courier New" w:hint="default"/>
+      </w:rPr>
+    </w:lvl>
+    <w:lvl w:ilvl="2" w:tplc="040C0005" w:tentative="1">
+      <w:start w:val="1"/>
+      <w:numFmt w:val="bullet"/>
+      <w:lvlText w:val=""/>
+      <w:lvlJc w:val="left"/>
+      <w:pPr>
+        <w:ind w:left="2160" w:hanging="360"/>
+      </w:pPr>
+      <w:rPr>
+        <w:rFonts w:ascii="Wingdings" w:hAnsi="Wingdings" w:hint="default"/>
+      </w:rPr>
+    </w:lvl>
+    <w:lvl w:ilvl="3" w:tplc="040C0001" w:tentative="1">
+      <w:start w:val="1"/>
+      <w:numFmt w:val="bullet"/>
+      <w:lvlText w:val=""/>
+      <w:lvlJc w:val="left"/>
+      <w:pPr>
+        <w:ind w:left="2880" w:hanging="360"/>
+      </w:pPr>
+      <w:rPr>
+        <w:rFonts w:ascii="Symbol" w:hAnsi="Symbol" w:hint="default"/>
+      </w:rPr>
+    </w:lvl>
+    <w:lvl w:ilvl="4" w:tplc="040C0003" w:tentative="1">
+      <w:start w:val="1"/>
+      <w:numFmt w:val="bullet"/>
+      <w:lvlText w:val="o"/>
+      <w:lvlJc w:val="left"/>
+      <w:pPr>
+        <w:ind w:left="3600" w:hanging="360"/>
+      </w:pPr>
+      <w:rPr>
+        <w:rFonts w:ascii="Courier New" w:hAnsi="Courier New" w:cs="Courier New" w:hint="default"/>
+      </w:rPr>
+    </w:lvl>
+    <w:lvl w:ilvl="5" w:tplc="040C0005" w:tentative="1">
+      <w:start w:val="1"/>
+      <w:numFmt w:val="bullet"/>
+      <w:lvlText w:val=""/>
+      <w:lvlJc w:val="left"/>
+      <w:pPr>
+        <w:ind w:left="4320" w:hanging="360"/>
+      </w:pPr>
+      <w:rPr>
+        <w:rFonts w:ascii="Wingdings" w:hAnsi="Wingdings" w:hint="default"/>
+      </w:rPr>
+    </w:lvl>
+    <w:lvl w:ilvl="6" w:tplc="040C0001" w:tentative="1">
+      <w:start w:val="1"/>
+      <w:numFmt w:val="bullet"/>
+      <w:lvlText w:val=""/>
+      <w:lvlJc w:val="left"/>
+      <w:pPr>
+        <w:ind w:left="5040" w:hanging="360"/>
+      </w:pPr>
+      <w:rPr>
+        <w:rFonts w:ascii="Symbol" w:hAnsi="Symbol" w:hint="default"/>
+      </w:rPr>
+    </w:lvl>
+    <w:lvl w:ilvl="7" w:tplc="040C0003" w:tentative="1">
+      <w:start w:val="1"/>
+      <w:numFmt w:val="bullet"/>
+      <w:lvlText w:val="o"/>
+      <w:lvlJc w:val="left"/>
+      <w:pPr>
+        <w:ind w:left="5760" w:hanging="360"/>
+      </w:pPr>
+      <w:rPr>
+        <w:rFonts w:ascii="Courier New" w:hAnsi="Courier New" w:cs="Courier New" w:hint="default"/>
+      </w:rPr>
+    </w:lvl>
+    <w:lvl w:ilvl="8" w:tplc="040C0005" w:tentative="1">
+      <w:start w:val="1"/>
+      <w:numFmt w:val="bullet"/>
+      <w:lvlText w:val=""/>
+      <w:lvlJc w:val="left"/>
+      <w:pPr>
+        <w:ind w:left="6480" w:hanging="360"/>
+      </w:pPr>
+      <w:rPr>
+        <w:rFonts w:ascii="Wingdings" w:hAnsi="Wingdings" w:hint="default"/>
+      </w:rPr>
+    </w:lvl>
+  </w:abstractNum>
+  <w:abstractNum w:abstractNumId="31" w15:restartNumberingAfterBreak="0">
     <w:nsid w:val="439F5F11"/>
     <w:multiLevelType w:val="multilevel"/>
     <w:tmpl w:val="B18A7ACE"/>
@@ -16186,7 +16715,7 @@
       </w:rPr>
     </w:lvl>
   </w:abstractNum>
-  <w:abstractNum w:abstractNumId="30" w15:restartNumberingAfterBreak="0">
+  <w:abstractNum w:abstractNumId="32" w15:restartNumberingAfterBreak="0">
     <w:nsid w:val="4AAB4FE6"/>
     <w:multiLevelType w:val="hybridMultilevel"/>
     <w:tmpl w:val="F6FCBA78"/>
@@ -16299,7 +16828,7 @@
       </w:rPr>
     </w:lvl>
   </w:abstractNum>
-  <w:abstractNum w:abstractNumId="31" w15:restartNumberingAfterBreak="0">
+  <w:abstractNum w:abstractNumId="33" w15:restartNumberingAfterBreak="0">
     <w:nsid w:val="4B0D7444"/>
     <w:multiLevelType w:val="multilevel"/>
     <w:tmpl w:val="3EE895CC"/>
@@ -16412,7 +16941,7 @@
       </w:pPr>
     </w:lvl>
   </w:abstractNum>
-  <w:abstractNum w:abstractNumId="32" w15:restartNumberingAfterBreak="0">
+  <w:abstractNum w:abstractNumId="34" w15:restartNumberingAfterBreak="0">
     <w:nsid w:val="4D283743"/>
     <w:multiLevelType w:val="hybridMultilevel"/>
     <w:tmpl w:val="F8AEE86E"/>
@@ -16498,7 +17027,7 @@
       </w:pPr>
     </w:lvl>
   </w:abstractNum>
-  <w:abstractNum w:abstractNumId="33" w15:restartNumberingAfterBreak="0">
+  <w:abstractNum w:abstractNumId="35" w15:restartNumberingAfterBreak="0">
     <w:nsid w:val="4EA72D5D"/>
     <w:multiLevelType w:val="multilevel"/>
     <w:tmpl w:val="1C44B87A"/>
@@ -16647,7 +17176,7 @@
       </w:rPr>
     </w:lvl>
   </w:abstractNum>
-  <w:abstractNum w:abstractNumId="34" w15:restartNumberingAfterBreak="0">
+  <w:abstractNum w:abstractNumId="36" w15:restartNumberingAfterBreak="0">
     <w:nsid w:val="52B23A8B"/>
     <w:multiLevelType w:val="multilevel"/>
     <w:tmpl w:val="27E4C9D6"/>
@@ -16796,7 +17325,7 @@
       </w:rPr>
     </w:lvl>
   </w:abstractNum>
-  <w:abstractNum w:abstractNumId="35" w15:restartNumberingAfterBreak="0">
+  <w:abstractNum w:abstractNumId="37" w15:restartNumberingAfterBreak="0">
     <w:nsid w:val="55240E72"/>
     <w:multiLevelType w:val="hybridMultilevel"/>
     <w:tmpl w:val="FF1A3642"/>
@@ -16882,7 +17411,7 @@
       </w:pPr>
     </w:lvl>
   </w:abstractNum>
-  <w:abstractNum w:abstractNumId="36" w15:restartNumberingAfterBreak="0">
+  <w:abstractNum w:abstractNumId="38" w15:restartNumberingAfterBreak="0">
     <w:nsid w:val="5F335FCC"/>
     <w:multiLevelType w:val="multilevel"/>
     <w:tmpl w:val="C1988BD4"/>
@@ -17031,7 +17560,7 @@
       </w:rPr>
     </w:lvl>
   </w:abstractNum>
-  <w:abstractNum w:abstractNumId="37" w15:restartNumberingAfterBreak="0">
+  <w:abstractNum w:abstractNumId="39" w15:restartNumberingAfterBreak="0">
     <w:nsid w:val="5FFC0BD1"/>
     <w:multiLevelType w:val="hybridMultilevel"/>
     <w:tmpl w:val="F5C2BD92"/>
@@ -17120,7 +17649,7 @@
       </w:pPr>
     </w:lvl>
   </w:abstractNum>
-  <w:abstractNum w:abstractNumId="38" w15:restartNumberingAfterBreak="0">
+  <w:abstractNum w:abstractNumId="40" w15:restartNumberingAfterBreak="0">
     <w:nsid w:val="61484265"/>
     <w:multiLevelType w:val="hybridMultilevel"/>
     <w:tmpl w:val="6100C6C0"/>
@@ -17209,7 +17738,7 @@
       </w:pPr>
     </w:lvl>
   </w:abstractNum>
-  <w:abstractNum w:abstractNumId="39" w15:restartNumberingAfterBreak="0">
+  <w:abstractNum w:abstractNumId="41" w15:restartNumberingAfterBreak="0">
     <w:nsid w:val="63975A7B"/>
     <w:multiLevelType w:val="multilevel"/>
     <w:tmpl w:val="D0A023DA"/>
@@ -17322,7 +17851,7 @@
       </w:pPr>
     </w:lvl>
   </w:abstractNum>
-  <w:abstractNum w:abstractNumId="40" w15:restartNumberingAfterBreak="0">
+  <w:abstractNum w:abstractNumId="42" w15:restartNumberingAfterBreak="0">
     <w:nsid w:val="6B33416F"/>
     <w:multiLevelType w:val="hybridMultilevel"/>
     <w:tmpl w:val="BDA053B4"/>
@@ -17411,7 +17940,7 @@
       </w:pPr>
     </w:lvl>
   </w:abstractNum>
-  <w:abstractNum w:abstractNumId="41" w15:restartNumberingAfterBreak="0">
+  <w:abstractNum w:abstractNumId="43" w15:restartNumberingAfterBreak="0">
     <w:nsid w:val="71A76A11"/>
     <w:multiLevelType w:val="multilevel"/>
     <w:tmpl w:val="BCB4C288"/>
@@ -17524,7 +18053,7 @@
       </w:pPr>
     </w:lvl>
   </w:abstractNum>
-  <w:abstractNum w:abstractNumId="42" w15:restartNumberingAfterBreak="0">
+  <w:abstractNum w:abstractNumId="44" w15:restartNumberingAfterBreak="0">
     <w:nsid w:val="71D83A1D"/>
     <w:multiLevelType w:val="hybridMultilevel"/>
     <w:tmpl w:val="6A302558"/>
@@ -17613,7 +18142,7 @@
       </w:pPr>
     </w:lvl>
   </w:abstractNum>
-  <w:abstractNum w:abstractNumId="43" w15:restartNumberingAfterBreak="0">
+  <w:abstractNum w:abstractNumId="45" w15:restartNumberingAfterBreak="0">
     <w:nsid w:val="73D63141"/>
     <w:multiLevelType w:val="multilevel"/>
     <w:tmpl w:val="A4E0A192"/>
@@ -17762,7 +18291,7 @@
       </w:rPr>
     </w:lvl>
   </w:abstractNum>
-  <w:abstractNum w:abstractNumId="44" w15:restartNumberingAfterBreak="0">
+  <w:abstractNum w:abstractNumId="46" w15:restartNumberingAfterBreak="0">
     <w:nsid w:val="78331248"/>
     <w:multiLevelType w:val="hybridMultilevel"/>
     <w:tmpl w:val="FB0CBE5A"/>
@@ -17875,7 +18404,7 @@
       </w:rPr>
     </w:lvl>
   </w:abstractNum>
-  <w:abstractNum w:abstractNumId="45" w15:restartNumberingAfterBreak="0">
+  <w:abstractNum w:abstractNumId="47" w15:restartNumberingAfterBreak="0">
     <w:nsid w:val="78AC338F"/>
     <w:multiLevelType w:val="hybridMultilevel"/>
     <w:tmpl w:val="70C6D420"/>
@@ -17964,7 +18493,7 @@
       </w:pPr>
     </w:lvl>
   </w:abstractNum>
-  <w:abstractNum w:abstractNumId="46" w15:restartNumberingAfterBreak="0">
+  <w:abstractNum w:abstractNumId="48" w15:restartNumberingAfterBreak="0">
     <w:nsid w:val="78EA7A33"/>
     <w:multiLevelType w:val="hybridMultilevel"/>
     <w:tmpl w:val="B0D801AC"/>
@@ -18077,7 +18606,7 @@
       </w:rPr>
     </w:lvl>
   </w:abstractNum>
-  <w:abstractNum w:abstractNumId="47" w15:restartNumberingAfterBreak="0">
+  <w:abstractNum w:abstractNumId="49" w15:restartNumberingAfterBreak="0">
     <w:nsid w:val="799104E5"/>
     <w:multiLevelType w:val="hybridMultilevel"/>
     <w:tmpl w:val="38B0418A"/>
@@ -18163,7 +18692,7 @@
       </w:pPr>
     </w:lvl>
   </w:abstractNum>
-  <w:abstractNum w:abstractNumId="48" w15:restartNumberingAfterBreak="0">
+  <w:abstractNum w:abstractNumId="50" w15:restartNumberingAfterBreak="0">
     <w:nsid w:val="7B216503"/>
     <w:multiLevelType w:val="hybridMultilevel"/>
     <w:tmpl w:val="BDA053B4"/>
@@ -18252,7 +18781,7 @@
       </w:pPr>
     </w:lvl>
   </w:abstractNum>
-  <w:abstractNum w:abstractNumId="49" w15:restartNumberingAfterBreak="0">
+  <w:abstractNum w:abstractNumId="51" w15:restartNumberingAfterBreak="0">
     <w:nsid w:val="7C744C54"/>
     <w:multiLevelType w:val="hybridMultilevel"/>
     <w:tmpl w:val="FC08650E"/>
@@ -18341,7 +18870,7 @@
       </w:pPr>
     </w:lvl>
   </w:abstractNum>
-  <w:abstractNum w:abstractNumId="50" w15:restartNumberingAfterBreak="0">
+  <w:abstractNum w:abstractNumId="52" w15:restartNumberingAfterBreak="0">
     <w:nsid w:val="7F47081A"/>
     <w:multiLevelType w:val="hybridMultilevel"/>
     <w:tmpl w:val="753ABC00"/>
@@ -18431,19 +18960,19 @@
     </w:lvl>
   </w:abstractNum>
   <w:num w:numId="1" w16cid:durableId="242882188">
-    <w:abstractNumId w:val="34"/>
+    <w:abstractNumId w:val="36"/>
   </w:num>
   <w:num w:numId="2" w16cid:durableId="1467511231">
+    <w:abstractNumId w:val="45"/>
+  </w:num>
+  <w:num w:numId="3" w16cid:durableId="152913160">
+    <w:abstractNumId w:val="35"/>
+  </w:num>
+  <w:num w:numId="4" w16cid:durableId="485777830">
     <w:abstractNumId w:val="43"/>
   </w:num>
-  <w:num w:numId="3" w16cid:durableId="152913160">
+  <w:num w:numId="5" w16cid:durableId="3214827">
     <w:abstractNumId w:val="33"/>
-  </w:num>
-  <w:num w:numId="4" w16cid:durableId="485777830">
-    <w:abstractNumId w:val="41"/>
-  </w:num>
-  <w:num w:numId="5" w16cid:durableId="3214827">
-    <w:abstractNumId w:val="31"/>
   </w:num>
   <w:num w:numId="6" w16cid:durableId="323555934">
     <w:abstractNumId w:val="1"/>
@@ -18452,10 +18981,10 @@
     <w:abstractNumId w:val="14"/>
   </w:num>
   <w:num w:numId="8" w16cid:durableId="1298610438">
-    <w:abstractNumId w:val="25"/>
+    <w:abstractNumId w:val="26"/>
   </w:num>
   <w:num w:numId="9" w16cid:durableId="1229148143">
-    <w:abstractNumId w:val="44"/>
+    <w:abstractNumId w:val="46"/>
   </w:num>
   <w:num w:numId="10" w16cid:durableId="342249779">
     <w:abstractNumId w:val="2"/>
@@ -18467,31 +18996,31 @@
     <w:abstractNumId w:val="3"/>
   </w:num>
   <w:num w:numId="13" w16cid:durableId="1907565450">
-    <w:abstractNumId w:val="20"/>
+    <w:abstractNumId w:val="21"/>
   </w:num>
   <w:num w:numId="14" w16cid:durableId="893392545">
-    <w:abstractNumId w:val="38"/>
+    <w:abstractNumId w:val="40"/>
   </w:num>
   <w:num w:numId="15" w16cid:durableId="2064868528">
-    <w:abstractNumId w:val="47"/>
+    <w:abstractNumId w:val="49"/>
   </w:num>
   <w:num w:numId="16" w16cid:durableId="2010597120">
     <w:abstractNumId w:val="12"/>
   </w:num>
   <w:num w:numId="17" w16cid:durableId="623387856">
-    <w:abstractNumId w:val="26"/>
+    <w:abstractNumId w:val="27"/>
   </w:num>
   <w:num w:numId="18" w16cid:durableId="1472556358">
-    <w:abstractNumId w:val="21"/>
+    <w:abstractNumId w:val="22"/>
   </w:num>
   <w:num w:numId="19" w16cid:durableId="933437205">
     <w:abstractNumId w:val="15"/>
   </w:num>
   <w:num w:numId="20" w16cid:durableId="272790127">
-    <w:abstractNumId w:val="17"/>
+    <w:abstractNumId w:val="18"/>
   </w:num>
   <w:num w:numId="21" w16cid:durableId="1842574404">
-    <w:abstractNumId w:val="35"/>
+    <w:abstractNumId w:val="37"/>
   </w:num>
   <w:num w:numId="22" w16cid:durableId="476528623">
     <w:abstractNumId w:val="16"/>
@@ -18500,22 +19029,22 @@
     <w:abstractNumId w:val="7"/>
   </w:num>
   <w:num w:numId="24" w16cid:durableId="1854949895">
-    <w:abstractNumId w:val="32"/>
+    <w:abstractNumId w:val="34"/>
   </w:num>
   <w:num w:numId="25" w16cid:durableId="236282987">
-    <w:abstractNumId w:val="42"/>
+    <w:abstractNumId w:val="44"/>
   </w:num>
   <w:num w:numId="26" w16cid:durableId="1449928291">
     <w:abstractNumId w:val="5"/>
   </w:num>
   <w:num w:numId="27" w16cid:durableId="1817719897">
-    <w:abstractNumId w:val="49"/>
+    <w:abstractNumId w:val="51"/>
   </w:num>
   <w:num w:numId="28" w16cid:durableId="1732190163">
     <w:abstractNumId w:val="0"/>
   </w:num>
   <w:num w:numId="29" w16cid:durableId="1448042274">
-    <w:abstractNumId w:val="40"/>
+    <w:abstractNumId w:val="42"/>
   </w:num>
   <w:num w:numId="30" w16cid:durableId="998774962">
     <w:abstractNumId w:val="10"/>
@@ -18524,34 +19053,34 @@
     <w:abstractNumId w:val="13"/>
   </w:num>
   <w:num w:numId="32" w16cid:durableId="1363894858">
-    <w:abstractNumId w:val="45"/>
+    <w:abstractNumId w:val="47"/>
   </w:num>
   <w:num w:numId="33" w16cid:durableId="1252082560">
-    <w:abstractNumId w:val="50"/>
+    <w:abstractNumId w:val="52"/>
   </w:num>
   <w:num w:numId="34" w16cid:durableId="1865049292">
-    <w:abstractNumId w:val="18"/>
+    <w:abstractNumId w:val="19"/>
   </w:num>
   <w:num w:numId="35" w16cid:durableId="172846517">
-    <w:abstractNumId w:val="46"/>
+    <w:abstractNumId w:val="48"/>
   </w:num>
   <w:num w:numId="36" w16cid:durableId="1447117636">
     <w:abstractNumId w:val="8"/>
   </w:num>
   <w:num w:numId="37" w16cid:durableId="1095128531">
-    <w:abstractNumId w:val="19"/>
+    <w:abstractNumId w:val="20"/>
   </w:num>
   <w:num w:numId="38" w16cid:durableId="1785999170">
-    <w:abstractNumId w:val="37"/>
+    <w:abstractNumId w:val="39"/>
   </w:num>
   <w:num w:numId="39" w16cid:durableId="909190463">
     <w:abstractNumId w:val="11"/>
   </w:num>
   <w:num w:numId="40" w16cid:durableId="706873432">
-    <w:abstractNumId w:val="30"/>
+    <w:abstractNumId w:val="32"/>
   </w:num>
   <w:num w:numId="41" w16cid:durableId="2106924727">
-    <w:abstractNumId w:val="48"/>
+    <w:abstractNumId w:val="50"/>
   </w:num>
   <w:num w:numId="42" w16cid:durableId="108010285">
     <w:abstractNumId w:val="9"/>
@@ -18560,28 +19089,34 @@
     <w:abstractNumId w:val="4"/>
   </w:num>
   <w:num w:numId="44" w16cid:durableId="1356033880">
+    <w:abstractNumId w:val="29"/>
+  </w:num>
+  <w:num w:numId="45" w16cid:durableId="1720395052">
+    <w:abstractNumId w:val="41"/>
+  </w:num>
+  <w:num w:numId="46" w16cid:durableId="917329396">
+    <w:abstractNumId w:val="24"/>
+  </w:num>
+  <w:num w:numId="47" w16cid:durableId="1731344262">
+    <w:abstractNumId w:val="31"/>
+  </w:num>
+  <w:num w:numId="48" w16cid:durableId="1482692230">
+    <w:abstractNumId w:val="25"/>
+  </w:num>
+  <w:num w:numId="49" w16cid:durableId="2018920110">
     <w:abstractNumId w:val="28"/>
   </w:num>
-  <w:num w:numId="45" w16cid:durableId="1720395052">
-    <w:abstractNumId w:val="39"/>
+  <w:num w:numId="50" w16cid:durableId="1549954801">
+    <w:abstractNumId w:val="38"/>
   </w:num>
-  <w:num w:numId="46" w16cid:durableId="917329396">
+  <w:num w:numId="51" w16cid:durableId="1092701847">
     <w:abstractNumId w:val="23"/>
   </w:num>
-  <w:num w:numId="47" w16cid:durableId="1731344262">
-    <w:abstractNumId w:val="29"/>
+  <w:num w:numId="52" w16cid:durableId="1644581521">
+    <w:abstractNumId w:val="30"/>
   </w:num>
-  <w:num w:numId="48" w16cid:durableId="1482692230">
-    <w:abstractNumId w:val="24"/>
-  </w:num>
-  <w:num w:numId="49" w16cid:durableId="2018920110">
-    <w:abstractNumId w:val="27"/>
-  </w:num>
-  <w:num w:numId="50" w16cid:durableId="1549954801">
-    <w:abstractNumId w:val="36"/>
-  </w:num>
-  <w:num w:numId="51" w16cid:durableId="1092701847">
-    <w:abstractNumId w:val="22"/>
+  <w:num w:numId="53" w16cid:durableId="2136680793">
+    <w:abstractNumId w:val="17"/>
   </w:num>
 </w:numbering>
 </file>
@@ -18986,7 +19521,7 @@
   <w:style w:type="paragraph" w:default="1" w:styleId="Normal">
     <w:name w:val="Normal"/>
     <w:qFormat/>
-    <w:rsid w:val="00F0713E"/>
+    <w:rsid w:val="003F6B12"/>
     <w:rPr>
       <w:rFonts w:ascii="Calibri" w:hAnsi="Calibri" w:cs="Calibri"/>
     </w:rPr>
@@ -19178,7 +19713,6 @@
   <w:style w:type="character" w:default="1" w:styleId="Policepardfaut">
     <w:name w:val="Default Paragraph Font"/>
     <w:uiPriority w:val="1"/>
-    <w:semiHidden/>
     <w:unhideWhenUsed/>
   </w:style>
   <w:style w:type="table" w:default="1" w:styleId="TableauNormal">
@@ -19875,7 +20409,7 @@
     <w:charset w:val="00"/>
     <w:family w:val="swiss"/>
     <w:pitch w:val="variable"/>
-    <w:sig w:usb0="E4002EFF" w:usb1="C200247B" w:usb2="00000009" w:usb3="00000000" w:csb0="000001FF" w:csb1="00000000"/>
+    <w:sig w:usb0="E4002EFF" w:usb1="C000247B" w:usb2="00000009" w:usb3="00000000" w:csb0="000001FF" w:csb1="00000000"/>
   </w:font>
   <w:font w:name="Aptos Display">
     <w:charset w:val="00"/>
@@ -19927,11 +20461,13 @@
     <w:rsid w:val="00490B20"/>
     <w:rsid w:val="00501852"/>
     <w:rsid w:val="00501D1C"/>
+    <w:rsid w:val="00507D1D"/>
     <w:rsid w:val="005305D8"/>
     <w:rsid w:val="00543AF3"/>
     <w:rsid w:val="00567221"/>
     <w:rsid w:val="006B1D56"/>
     <w:rsid w:val="006B7EE3"/>
+    <w:rsid w:val="006E5516"/>
     <w:rsid w:val="00747077"/>
     <w:rsid w:val="00772AB5"/>
     <w:rsid w:val="007C2E78"/>
@@ -19952,6 +20488,7 @@
     <w:rsid w:val="00D17E85"/>
     <w:rsid w:val="00D21D93"/>
     <w:rsid w:val="00D41A6D"/>
+    <w:rsid w:val="00DD00B4"/>
     <w:rsid w:val="00DF057C"/>
     <w:rsid w:val="00E16B3B"/>
     <w:rsid w:val="00E27845"/>

</xml_diff>

<commit_message>
ci(Update): Add French documentation and relevant images
Included the "How to use" guide in French and added two new images
demonstrating the process of creating withdraw parameters. This enhances
support for French-speaking users and provides clear visual aids.
</commit_message>
<xml_diff>
--- a/MyExpenses.Wpf/Resources/How to use/How to use_french.docx
+++ b/MyExpenses.Wpf/Resources/How to use/How to use_french.docx
@@ -35,6 +35,7 @@
               <w:pPr>
                 <w:jc w:val="center"/>
               </w:pPr>
+              <w:proofErr w:type="spellStart"/>
               <w:r>
                 <w:rPr>
                   <w:b/>
@@ -46,6 +47,7 @@
                 </w:rPr>
                 <w:t>MyExpeneses</w:t>
               </w:r>
+              <w:proofErr w:type="spellEnd"/>
             </w:p>
           </w:sdtContent>
         </w:sdt>
@@ -173,7 +175,7 @@
           <w:r>
             <w:fldChar w:fldCharType="separate"/>
           </w:r>
-          <w:hyperlink w:anchor="_Toc176811191" w:history="1">
+          <w:hyperlink w:anchor="_Toc176965693" w:history="1">
             <w:r>
               <w:rPr>
                 <w:rStyle w:val="Lienhypertexte"/>
@@ -217,7 +219,7 @@
                 <w:noProof/>
                 <w:webHidden/>
               </w:rPr>
-              <w:instrText xml:space="preserve"> PAGEREF _Toc176811191 \h </w:instrText>
+              <w:instrText xml:space="preserve"> PAGEREF _Toc176965693 \h </w:instrText>
             </w:r>
             <w:r>
               <w:rPr>
@@ -263,7 +265,7 @@
               <w:lang w:eastAsia="fr-FR"/>
             </w:rPr>
           </w:pPr>
-          <w:hyperlink w:anchor="_Toc176811192" w:history="1">
+          <w:hyperlink w:anchor="_Toc176965694" w:history="1">
             <w:r>
               <w:rPr>
                 <w:rStyle w:val="Lienhypertexte"/>
@@ -307,7 +309,7 @@
                 <w:noProof/>
                 <w:webHidden/>
               </w:rPr>
-              <w:instrText xml:space="preserve"> PAGEREF _Toc176811192 \h </w:instrText>
+              <w:instrText xml:space="preserve"> PAGEREF _Toc176965694 \h </w:instrText>
             </w:r>
             <w:r>
               <w:rPr>
@@ -353,7 +355,7 @@
               <w:lang w:eastAsia="fr-FR"/>
             </w:rPr>
           </w:pPr>
-          <w:hyperlink w:anchor="_Toc176811193" w:history="1">
+          <w:hyperlink w:anchor="_Toc176965695" w:history="1">
             <w:r>
               <w:rPr>
                 <w:rStyle w:val="Lienhypertexte"/>
@@ -398,7 +400,7 @@
                 <w:noProof/>
                 <w:webHidden/>
               </w:rPr>
-              <w:instrText xml:space="preserve"> PAGEREF _Toc176811193 \h </w:instrText>
+              <w:instrText xml:space="preserve"> PAGEREF _Toc176965695 \h </w:instrText>
             </w:r>
             <w:r>
               <w:rPr>
@@ -444,7 +446,7 @@
               <w:lang w:eastAsia="fr-FR"/>
             </w:rPr>
           </w:pPr>
-          <w:hyperlink w:anchor="_Toc176811194" w:history="1">
+          <w:hyperlink w:anchor="_Toc176965696" w:history="1">
             <w:r>
               <w:rPr>
                 <w:rStyle w:val="Lienhypertexte"/>
@@ -488,7 +490,7 @@
                 <w:noProof/>
                 <w:webHidden/>
               </w:rPr>
-              <w:instrText xml:space="preserve"> PAGEREF _Toc176811194 \h </w:instrText>
+              <w:instrText xml:space="preserve"> PAGEREF _Toc176965696 \h </w:instrText>
             </w:r>
             <w:r>
               <w:rPr>
@@ -534,7 +536,7 @@
               <w:lang w:eastAsia="fr-FR"/>
             </w:rPr>
           </w:pPr>
-          <w:hyperlink w:anchor="_Toc176811195" w:history="1">
+          <w:hyperlink w:anchor="_Toc176965697" w:history="1">
             <w:r>
               <w:rPr>
                 <w:rStyle w:val="Lienhypertexte"/>
@@ -578,7 +580,7 @@
                 <w:noProof/>
                 <w:webHidden/>
               </w:rPr>
-              <w:instrText xml:space="preserve"> PAGEREF _Toc176811195 \h </w:instrText>
+              <w:instrText xml:space="preserve"> PAGEREF _Toc176965697 \h </w:instrText>
             </w:r>
             <w:r>
               <w:rPr>
@@ -624,7 +626,7 @@
               <w:lang w:eastAsia="fr-FR"/>
             </w:rPr>
           </w:pPr>
-          <w:hyperlink w:anchor="_Toc176811196" w:history="1">
+          <w:hyperlink w:anchor="_Toc176965698" w:history="1">
             <w:r>
               <w:rPr>
                 <w:rStyle w:val="Lienhypertexte"/>
@@ -668,7 +670,7 @@
                 <w:noProof/>
                 <w:webHidden/>
               </w:rPr>
-              <w:instrText xml:space="preserve"> PAGEREF _Toc176811196 \h </w:instrText>
+              <w:instrText xml:space="preserve"> PAGEREF _Toc176965698 \h </w:instrText>
             </w:r>
             <w:r>
               <w:rPr>
@@ -714,7 +716,7 @@
               <w:lang w:eastAsia="fr-FR"/>
             </w:rPr>
           </w:pPr>
-          <w:hyperlink w:anchor="_Toc176811197" w:history="1">
+          <w:hyperlink w:anchor="_Toc176965699" w:history="1">
             <w:r>
               <w:rPr>
                 <w:rStyle w:val="Lienhypertexte"/>
@@ -758,7 +760,7 @@
                 <w:noProof/>
                 <w:webHidden/>
               </w:rPr>
-              <w:instrText xml:space="preserve"> PAGEREF _Toc176811197 \h </w:instrText>
+              <w:instrText xml:space="preserve"> PAGEREF _Toc176965699 \h </w:instrText>
             </w:r>
             <w:r>
               <w:rPr>
@@ -804,7 +806,7 @@
               <w:lang w:eastAsia="fr-FR"/>
             </w:rPr>
           </w:pPr>
-          <w:hyperlink w:anchor="_Toc176811198" w:history="1">
+          <w:hyperlink w:anchor="_Toc176965700" w:history="1">
             <w:r>
               <w:rPr>
                 <w:rStyle w:val="Lienhypertexte"/>
@@ -848,7 +850,7 @@
                 <w:noProof/>
                 <w:webHidden/>
               </w:rPr>
-              <w:instrText xml:space="preserve"> PAGEREF _Toc176811198 \h </w:instrText>
+              <w:instrText xml:space="preserve"> PAGEREF _Toc176965700 \h </w:instrText>
             </w:r>
             <w:r>
               <w:rPr>
@@ -894,7 +896,7 @@
               <w:lang w:eastAsia="fr-FR"/>
             </w:rPr>
           </w:pPr>
-          <w:hyperlink w:anchor="_Toc176811199" w:history="1">
+          <w:hyperlink w:anchor="_Toc176965701" w:history="1">
             <w:r>
               <w:rPr>
                 <w:rStyle w:val="Lienhypertexte"/>
@@ -938,7 +940,7 @@
                 <w:noProof/>
                 <w:webHidden/>
               </w:rPr>
-              <w:instrText xml:space="preserve"> PAGEREF _Toc176811199 \h </w:instrText>
+              <w:instrText xml:space="preserve"> PAGEREF _Toc176965701 \h </w:instrText>
             </w:r>
             <w:r>
               <w:rPr>
@@ -984,7 +986,7 @@
               <w:lang w:eastAsia="fr-FR"/>
             </w:rPr>
           </w:pPr>
-          <w:hyperlink w:anchor="_Toc176811200" w:history="1">
+          <w:hyperlink w:anchor="_Toc176965702" w:history="1">
             <w:r>
               <w:rPr>
                 <w:rStyle w:val="Lienhypertexte"/>
@@ -1028,7 +1030,7 @@
                 <w:noProof/>
                 <w:webHidden/>
               </w:rPr>
-              <w:instrText xml:space="preserve"> PAGEREF _Toc176811200 \h </w:instrText>
+              <w:instrText xml:space="preserve"> PAGEREF _Toc176965702 \h </w:instrText>
             </w:r>
             <w:r>
               <w:rPr>
@@ -1074,7 +1076,7 @@
               <w:lang w:eastAsia="fr-FR"/>
             </w:rPr>
           </w:pPr>
-          <w:hyperlink w:anchor="_Toc176811201" w:history="1">
+          <w:hyperlink w:anchor="_Toc176965703" w:history="1">
             <w:r>
               <w:rPr>
                 <w:rStyle w:val="Lienhypertexte"/>
@@ -1118,7 +1120,7 @@
                 <w:noProof/>
                 <w:webHidden/>
               </w:rPr>
-              <w:instrText xml:space="preserve"> PAGEREF _Toc176811201 \h </w:instrText>
+              <w:instrText xml:space="preserve"> PAGEREF _Toc176965703 \h </w:instrText>
             </w:r>
             <w:r>
               <w:rPr>
@@ -1164,7 +1166,7 @@
               <w:lang w:eastAsia="fr-FR"/>
             </w:rPr>
           </w:pPr>
-          <w:hyperlink w:anchor="_Toc176811202" w:history="1">
+          <w:hyperlink w:anchor="_Toc176965704" w:history="1">
             <w:r>
               <w:rPr>
                 <w:rStyle w:val="Lienhypertexte"/>
@@ -1208,7 +1210,7 @@
                 <w:noProof/>
                 <w:webHidden/>
               </w:rPr>
-              <w:instrText xml:space="preserve"> PAGEREF _Toc176811202 \h </w:instrText>
+              <w:instrText xml:space="preserve"> PAGEREF _Toc176965704 \h </w:instrText>
             </w:r>
             <w:r>
               <w:rPr>
@@ -1254,7 +1256,7 @@
               <w:lang w:eastAsia="fr-FR"/>
             </w:rPr>
           </w:pPr>
-          <w:hyperlink w:anchor="_Toc176811203" w:history="1">
+          <w:hyperlink w:anchor="_Toc176965705" w:history="1">
             <w:r>
               <w:rPr>
                 <w:rStyle w:val="Lienhypertexte"/>
@@ -1298,7 +1300,7 @@
                 <w:noProof/>
                 <w:webHidden/>
               </w:rPr>
-              <w:instrText xml:space="preserve"> PAGEREF _Toc176811203 \h </w:instrText>
+              <w:instrText xml:space="preserve"> PAGEREF _Toc176965705 \h </w:instrText>
             </w:r>
             <w:r>
               <w:rPr>
@@ -1344,7 +1346,7 @@
               <w:lang w:eastAsia="fr-FR"/>
             </w:rPr>
           </w:pPr>
-          <w:hyperlink w:anchor="_Toc176811204" w:history="1">
+          <w:hyperlink w:anchor="_Toc176965706" w:history="1">
             <w:r>
               <w:rPr>
                 <w:rStyle w:val="Lienhypertexte"/>
@@ -1388,7 +1390,7 @@
                 <w:noProof/>
                 <w:webHidden/>
               </w:rPr>
-              <w:instrText xml:space="preserve"> PAGEREF _Toc176811204 \h </w:instrText>
+              <w:instrText xml:space="preserve"> PAGEREF _Toc176965706 \h </w:instrText>
             </w:r>
             <w:r>
               <w:rPr>
@@ -1434,7 +1436,7 @@
               <w:lang w:eastAsia="fr-FR"/>
             </w:rPr>
           </w:pPr>
-          <w:hyperlink w:anchor="_Toc176811205" w:history="1">
+          <w:hyperlink w:anchor="_Toc176965707" w:history="1">
             <w:r>
               <w:rPr>
                 <w:rStyle w:val="Lienhypertexte"/>
@@ -1478,7 +1480,7 @@
                 <w:noProof/>
                 <w:webHidden/>
               </w:rPr>
-              <w:instrText xml:space="preserve"> PAGEREF _Toc176811205 \h </w:instrText>
+              <w:instrText xml:space="preserve"> PAGEREF _Toc176965707 \h </w:instrText>
             </w:r>
             <w:r>
               <w:rPr>
@@ -1524,7 +1526,7 @@
               <w:lang w:eastAsia="fr-FR"/>
             </w:rPr>
           </w:pPr>
-          <w:hyperlink w:anchor="_Toc176811206" w:history="1">
+          <w:hyperlink w:anchor="_Toc176965708" w:history="1">
             <w:r>
               <w:rPr>
                 <w:rStyle w:val="Lienhypertexte"/>
@@ -1568,7 +1570,7 @@
                 <w:noProof/>
                 <w:webHidden/>
               </w:rPr>
-              <w:instrText xml:space="preserve"> PAGEREF _Toc176811206 \h </w:instrText>
+              <w:instrText xml:space="preserve"> PAGEREF _Toc176965708 \h </w:instrText>
             </w:r>
             <w:r>
               <w:rPr>
@@ -1614,7 +1616,7 @@
               <w:lang w:eastAsia="fr-FR"/>
             </w:rPr>
           </w:pPr>
-          <w:hyperlink w:anchor="_Toc176811207" w:history="1">
+          <w:hyperlink w:anchor="_Toc176965709" w:history="1">
             <w:r>
               <w:rPr>
                 <w:rStyle w:val="Lienhypertexte"/>
@@ -1658,7 +1660,7 @@
                 <w:noProof/>
                 <w:webHidden/>
               </w:rPr>
-              <w:instrText xml:space="preserve"> PAGEREF _Toc176811207 \h </w:instrText>
+              <w:instrText xml:space="preserve"> PAGEREF _Toc176965709 \h </w:instrText>
             </w:r>
             <w:r>
               <w:rPr>
@@ -1704,7 +1706,7 @@
               <w:lang w:eastAsia="fr-FR"/>
             </w:rPr>
           </w:pPr>
-          <w:hyperlink w:anchor="_Toc176811208" w:history="1">
+          <w:hyperlink w:anchor="_Toc176965710" w:history="1">
             <w:r>
               <w:rPr>
                 <w:rStyle w:val="Lienhypertexte"/>
@@ -1748,7 +1750,7 @@
                 <w:noProof/>
                 <w:webHidden/>
               </w:rPr>
-              <w:instrText xml:space="preserve"> PAGEREF _Toc176811208 \h </w:instrText>
+              <w:instrText xml:space="preserve"> PAGEREF _Toc176965710 \h </w:instrText>
             </w:r>
             <w:r>
               <w:rPr>
@@ -1794,7 +1796,7 @@
               <w:lang w:eastAsia="fr-FR"/>
             </w:rPr>
           </w:pPr>
-          <w:hyperlink w:anchor="_Toc176811209" w:history="1">
+          <w:hyperlink w:anchor="_Toc176965711" w:history="1">
             <w:r>
               <w:rPr>
                 <w:rStyle w:val="Lienhypertexte"/>
@@ -1838,7 +1840,7 @@
                 <w:noProof/>
                 <w:webHidden/>
               </w:rPr>
-              <w:instrText xml:space="preserve"> PAGEREF _Toc176811209 \h </w:instrText>
+              <w:instrText xml:space="preserve"> PAGEREF _Toc176965711 \h </w:instrText>
             </w:r>
             <w:r>
               <w:rPr>
@@ -1884,7 +1886,7 @@
               <w:lang w:eastAsia="fr-FR"/>
             </w:rPr>
           </w:pPr>
-          <w:hyperlink w:anchor="_Toc176811210" w:history="1">
+          <w:hyperlink w:anchor="_Toc176965712" w:history="1">
             <w:r>
               <w:rPr>
                 <w:rStyle w:val="Lienhypertexte"/>
@@ -1928,7 +1930,7 @@
                 <w:noProof/>
                 <w:webHidden/>
               </w:rPr>
-              <w:instrText xml:space="preserve"> PAGEREF _Toc176811210 \h </w:instrText>
+              <w:instrText xml:space="preserve"> PAGEREF _Toc176965712 \h </w:instrText>
             </w:r>
             <w:r>
               <w:rPr>
@@ -1974,7 +1976,7 @@
               <w:lang w:eastAsia="fr-FR"/>
             </w:rPr>
           </w:pPr>
-          <w:hyperlink w:anchor="_Toc176811211" w:history="1">
+          <w:hyperlink w:anchor="_Toc176965713" w:history="1">
             <w:r>
               <w:rPr>
                 <w:rStyle w:val="Lienhypertexte"/>
@@ -2018,7 +2020,7 @@
                 <w:noProof/>
                 <w:webHidden/>
               </w:rPr>
-              <w:instrText xml:space="preserve"> PAGEREF _Toc176811211 \h </w:instrText>
+              <w:instrText xml:space="preserve"> PAGEREF _Toc176965713 \h </w:instrText>
             </w:r>
             <w:r>
               <w:rPr>
@@ -2064,7 +2066,7 @@
               <w:lang w:eastAsia="fr-FR"/>
             </w:rPr>
           </w:pPr>
-          <w:hyperlink w:anchor="_Toc176811212" w:history="1">
+          <w:hyperlink w:anchor="_Toc176965714" w:history="1">
             <w:r>
               <w:rPr>
                 <w:rStyle w:val="Lienhypertexte"/>
@@ -2108,7 +2110,7 @@
                 <w:noProof/>
                 <w:webHidden/>
               </w:rPr>
-              <w:instrText xml:space="preserve"> PAGEREF _Toc176811212 \h </w:instrText>
+              <w:instrText xml:space="preserve"> PAGEREF _Toc176965714 \h </w:instrText>
             </w:r>
             <w:r>
               <w:rPr>
@@ -2154,7 +2156,7 @@
               <w:lang w:eastAsia="fr-FR"/>
             </w:rPr>
           </w:pPr>
-          <w:hyperlink w:anchor="_Toc176811213" w:history="1">
+          <w:hyperlink w:anchor="_Toc176965715" w:history="1">
             <w:r>
               <w:rPr>
                 <w:rStyle w:val="Lienhypertexte"/>
@@ -2198,7 +2200,7 @@
                 <w:noProof/>
                 <w:webHidden/>
               </w:rPr>
-              <w:instrText xml:space="preserve"> PAGEREF _Toc176811213 \h </w:instrText>
+              <w:instrText xml:space="preserve"> PAGEREF _Toc176965715 \h </w:instrText>
             </w:r>
             <w:r>
               <w:rPr>
@@ -2244,7 +2246,7 @@
               <w:lang w:eastAsia="fr-FR"/>
             </w:rPr>
           </w:pPr>
-          <w:hyperlink w:anchor="_Toc176811214" w:history="1">
+          <w:hyperlink w:anchor="_Toc176965716" w:history="1">
             <w:r>
               <w:rPr>
                 <w:rStyle w:val="Lienhypertexte"/>
@@ -2288,7 +2290,7 @@
                 <w:noProof/>
                 <w:webHidden/>
               </w:rPr>
-              <w:instrText xml:space="preserve"> PAGEREF _Toc176811214 \h </w:instrText>
+              <w:instrText xml:space="preserve"> PAGEREF _Toc176965716 \h </w:instrText>
             </w:r>
             <w:r>
               <w:rPr>
@@ -2334,7 +2336,7 @@
               <w:lang w:eastAsia="fr-FR"/>
             </w:rPr>
           </w:pPr>
-          <w:hyperlink w:anchor="_Toc176811215" w:history="1">
+          <w:hyperlink w:anchor="_Toc176965717" w:history="1">
             <w:r>
               <w:rPr>
                 <w:rStyle w:val="Lienhypertexte"/>
@@ -2378,7 +2380,7 @@
                 <w:noProof/>
                 <w:webHidden/>
               </w:rPr>
-              <w:instrText xml:space="preserve"> PAGEREF _Toc176811215 \h </w:instrText>
+              <w:instrText xml:space="preserve"> PAGEREF _Toc176965717 \h </w:instrText>
             </w:r>
             <w:r>
               <w:rPr>
@@ -2398,7 +2400,7 @@
                 <w:noProof/>
                 <w:webHidden/>
               </w:rPr>
-              <w:t>25</w:t>
+              <w:t>27</w:t>
             </w:r>
             <w:r>
               <w:rPr>
@@ -2424,7 +2426,7 @@
               <w:lang w:eastAsia="fr-FR"/>
             </w:rPr>
           </w:pPr>
-          <w:hyperlink w:anchor="_Toc176811216" w:history="1">
+          <w:hyperlink w:anchor="_Toc176965718" w:history="1">
             <w:r>
               <w:rPr>
                 <w:rStyle w:val="Lienhypertexte"/>
@@ -2468,7 +2470,7 @@
                 <w:noProof/>
                 <w:webHidden/>
               </w:rPr>
-              <w:instrText xml:space="preserve"> PAGEREF _Toc176811216 \h </w:instrText>
+              <w:instrText xml:space="preserve"> PAGEREF _Toc176965718 \h </w:instrText>
             </w:r>
             <w:r>
               <w:rPr>
@@ -2488,7 +2490,7 @@
                 <w:noProof/>
                 <w:webHidden/>
               </w:rPr>
-              <w:t>25</w:t>
+              <w:t>27</w:t>
             </w:r>
             <w:r>
               <w:rPr>
@@ -2533,7 +2535,7 @@
           <w:numId w:val="7"/>
         </w:numPr>
       </w:pPr>
-      <w:bookmarkStart w:id="1" w:name="_Toc176811191"/>
+      <w:bookmarkStart w:id="1" w:name="_Toc176965693"/>
       <w:r>
         <w:lastRenderedPageBreak/>
         <w:t>Introduction</w:t>
@@ -2541,6 +2543,7 @@
       <w:bookmarkEnd w:id="1"/>
     </w:p>
     <w:p>
+      <w:proofErr w:type="spellStart"/>
       <w:r>
         <w:rPr>
           <w:b/>
@@ -2548,6 +2551,7 @@
         </w:rPr>
         <w:t>MyExpenses</w:t>
       </w:r>
+      <w:proofErr w:type="spellEnd"/>
       <w:r>
         <w:t xml:space="preserve"> est une application intuitive conçue pour simplifier la gestion de vos finances personnelles au quotidien. Elle vous permet de suivre vos dépenses en temps réel, d'analyser vos habitudes de consommation, et d'anticiper le solde restant sur vos comptes bancaires avant même que </w:t>
       </w:r>
@@ -2567,6 +2571,7 @@
       <w:r>
         <w:t xml:space="preserve">Avec </w:t>
       </w:r>
+      <w:proofErr w:type="spellStart"/>
       <w:r>
         <w:rPr>
           <w:b/>
@@ -2574,6 +2579,7 @@
         </w:rPr>
         <w:t>MyExpenses</w:t>
       </w:r>
+      <w:proofErr w:type="spellEnd"/>
       <w:r>
         <w:t>, bénéficiez également de :</w:t>
       </w:r>
@@ -2613,6 +2619,7 @@
       <w:r>
         <w:t xml:space="preserve">Sauvegarde et utilisation multi-appareils : Vous avez la possibilité de sauvegarder vos données sur Dropbox, vous permettant ainsi de synchroniser vos informations et d'utiliser </w:t>
       </w:r>
+      <w:proofErr w:type="spellStart"/>
       <w:r>
         <w:rPr>
           <w:b/>
@@ -2620,6 +2627,7 @@
         </w:rPr>
         <w:t>MyExpenses</w:t>
       </w:r>
+      <w:proofErr w:type="spellEnd"/>
       <w:r>
         <w:t xml:space="preserve"> sur plusieurs appareils en toute simplicité.</w:t>
       </w:r>
@@ -2628,6 +2636,7 @@
       <w:r>
         <w:t xml:space="preserve">En choisissant </w:t>
       </w:r>
+      <w:proofErr w:type="spellStart"/>
       <w:r>
         <w:rPr>
           <w:b/>
@@ -2635,6 +2644,7 @@
         </w:rPr>
         <w:t>MyExpenses</w:t>
       </w:r>
+      <w:proofErr w:type="spellEnd"/>
       <w:r>
         <w:t>, vous optez pour un outil complet et sécurisé qui vous aide à gérer vos finances de manière efficace, en gardant le contrôle total de vos données tout en profitant d'une flexibilité d'utilisation sur tous vos appareils.</w:t>
       </w:r>
@@ -2652,7 +2662,7 @@
           <w:numId w:val="7"/>
         </w:numPr>
       </w:pPr>
-      <w:bookmarkStart w:id="2" w:name="_Toc176811192"/>
+      <w:bookmarkStart w:id="2" w:name="_Toc176965694"/>
       <w:r>
         <w:lastRenderedPageBreak/>
         <w:t>Premiers Pas</w:t>
@@ -2670,7 +2680,7 @@
           <w:rFonts w:ascii="Times New Roman" w:hAnsi="Times New Roman" w:cs="Times New Roman"/>
         </w:rPr>
       </w:pPr>
-      <w:bookmarkStart w:id="3" w:name="_Toc176811193"/>
+      <w:bookmarkStart w:id="3" w:name="_Toc176965695"/>
       <w:r>
         <w:t>Téléchargement</w:t>
       </w:r>
@@ -2697,6 +2707,7 @@
         <w:br/>
         <w:t xml:space="preserve">Téléchargez </w:t>
       </w:r>
+      <w:proofErr w:type="spellStart"/>
       <w:r>
         <w:rPr>
           <w:rStyle w:val="lev"/>
@@ -2704,6 +2715,7 @@
         </w:rPr>
         <w:t>MyExpenses</w:t>
       </w:r>
+      <w:proofErr w:type="spellEnd"/>
       <w:r>
         <w:rPr>
           <w:rFonts w:ascii="Calibri" w:hAnsi="Calibri" w:cs="Calibri"/>
@@ -2723,7 +2735,21 @@
         <w:rPr>
           <w:rFonts w:ascii="Calibri" w:hAnsi="Calibri" w:cs="Calibri"/>
         </w:rPr>
-        <w:t>. Assurez-vous de choisir la version appropriée pour votre appareil (Windows, macOS, iOS, Android, etc.).</w:t>
+        <w:t xml:space="preserve">. Assurez-vous de choisir la version appropriée pour votre appareil (Windows, </w:t>
+      </w:r>
+      <w:proofErr w:type="spellStart"/>
+      <w:r>
+        <w:rPr>
+          <w:rFonts w:ascii="Calibri" w:hAnsi="Calibri" w:cs="Calibri"/>
+        </w:rPr>
+        <w:t>macOS</w:t>
+      </w:r>
+      <w:proofErr w:type="spellEnd"/>
+      <w:r>
+        <w:rPr>
+          <w:rFonts w:ascii="Calibri" w:hAnsi="Calibri" w:cs="Calibri"/>
+        </w:rPr>
+        <w:t>, iOS, Android, etc.).</w:t>
       </w:r>
     </w:p>
     <w:p>
@@ -2756,7 +2782,7 @@
           <w:numId w:val="8"/>
         </w:numPr>
       </w:pPr>
-      <w:bookmarkStart w:id="4" w:name="_Toc176811194"/>
+      <w:bookmarkStart w:id="4" w:name="_Toc176965696"/>
       <w:r>
         <w:t>Installation</w:t>
       </w:r>
@@ -2805,6 +2831,7 @@
         <w:br/>
         <w:t xml:space="preserve">Double-cliquez sur le fichier pour lancer le processus d'installation. Suivez les instructions à l'écran pour installer </w:t>
       </w:r>
+      <w:proofErr w:type="spellStart"/>
       <w:r>
         <w:rPr>
           <w:rStyle w:val="lev"/>
@@ -2812,6 +2839,7 @@
         </w:rPr>
         <w:t>MyExpenses</w:t>
       </w:r>
+      <w:proofErr w:type="spellEnd"/>
       <w:r>
         <w:rPr>
           <w:rFonts w:ascii="Calibri" w:hAnsi="Calibri" w:cs="Calibri"/>
@@ -2840,6 +2868,7 @@
         <w:br/>
         <w:t xml:space="preserve">Une fois l'installation terminée, vous aurez la possibilité de lancer </w:t>
       </w:r>
+      <w:proofErr w:type="spellStart"/>
       <w:r>
         <w:rPr>
           <w:rStyle w:val="lev"/>
@@ -2847,6 +2876,7 @@
         </w:rPr>
         <w:t>MyExpenses</w:t>
       </w:r>
+      <w:proofErr w:type="spellEnd"/>
       <w:r>
         <w:rPr>
           <w:rFonts w:ascii="Calibri" w:hAnsi="Calibri" w:cs="Calibri"/>
@@ -2878,7 +2908,7 @@
         </w:numPr>
         <w:spacing w:line="360" w:lineRule="auto"/>
       </w:pPr>
-      <w:bookmarkStart w:id="5" w:name="_Toc176811195"/>
+      <w:bookmarkStart w:id="5" w:name="_Toc176965697"/>
       <w:r>
         <w:lastRenderedPageBreak/>
         <w:t>Configuration initiale</w:t>
@@ -2893,7 +2923,7 @@
           <w:numId w:val="11"/>
         </w:numPr>
       </w:pPr>
-      <w:bookmarkStart w:id="6" w:name="_Toc176811196"/>
+      <w:bookmarkStart w:id="6" w:name="_Toc176965698"/>
       <w:r>
         <w:t>Paramétrage initial</w:t>
       </w:r>
@@ -3167,7 +3197,7 @@
         </w:numPr>
         <w:spacing w:line="360" w:lineRule="auto"/>
       </w:pPr>
-      <w:bookmarkStart w:id="7" w:name="_Toc176811197"/>
+      <w:bookmarkStart w:id="7" w:name="_Toc176965699"/>
       <w:r>
         <w:lastRenderedPageBreak/>
         <w:t xml:space="preserve">Modification du </w:t>
@@ -3770,7 +3800,7 @@
         </w:numPr>
         <w:spacing w:line="360" w:lineRule="auto"/>
       </w:pPr>
-      <w:bookmarkStart w:id="9" w:name="_Toc176811198"/>
+      <w:bookmarkStart w:id="9" w:name="_Toc176965700"/>
       <w:r>
         <w:lastRenderedPageBreak/>
         <w:t>Modification du Thème</w:t>
@@ -7266,7 +7296,7 @@
         </w:numPr>
         <w:spacing w:line="360" w:lineRule="auto"/>
       </w:pPr>
-      <w:bookmarkStart w:id="11" w:name="_Toc176811199"/>
+      <w:bookmarkStart w:id="11" w:name="_Toc176965701"/>
       <w:r>
         <w:lastRenderedPageBreak/>
         <w:t>Création de compte</w:t>
@@ -7282,7 +7312,7 @@
         </w:numPr>
       </w:pPr>
       <w:bookmarkStart w:id="12" w:name="_Présentation_des_boutons_2"/>
-      <w:bookmarkStart w:id="13" w:name="_Toc176811200"/>
+      <w:bookmarkStart w:id="13" w:name="_Toc176965702"/>
       <w:bookmarkEnd w:id="0"/>
       <w:bookmarkEnd w:id="12"/>
       <w:r>
@@ -8166,7 +8196,7 @@
         </w:numPr>
         <w:spacing w:line="360" w:lineRule="auto"/>
       </w:pPr>
-      <w:bookmarkStart w:id="14" w:name="_Toc176811201"/>
+      <w:bookmarkStart w:id="14" w:name="_Toc176965703"/>
       <w:r>
         <w:t>Utilisation</w:t>
       </w:r>
@@ -9070,7 +9100,7 @@
         </w:numPr>
         <w:spacing w:line="360" w:lineRule="auto"/>
       </w:pPr>
-      <w:bookmarkStart w:id="17" w:name="_Toc176811202"/>
+      <w:bookmarkStart w:id="17" w:name="_Toc176965704"/>
       <w:r>
         <w:lastRenderedPageBreak/>
         <w:t>Maintenance</w:t>
@@ -9125,7 +9155,7 @@
         </w:numPr>
         <w:spacing w:line="360" w:lineRule="auto"/>
       </w:pPr>
-      <w:bookmarkStart w:id="18" w:name="_Toc176811203"/>
+      <w:bookmarkStart w:id="18" w:name="_Toc176965705"/>
       <w:r>
         <w:lastRenderedPageBreak/>
         <w:t>Utilisation du compte</w:t>
@@ -9141,7 +9171,7 @@
         </w:numPr>
       </w:pPr>
       <w:bookmarkStart w:id="19" w:name="_Présentation_de_l’interface"/>
-      <w:bookmarkStart w:id="20" w:name="_Toc176811204"/>
+      <w:bookmarkStart w:id="20" w:name="_Toc176965706"/>
       <w:bookmarkEnd w:id="19"/>
       <w:r>
         <w:rPr>
@@ -9866,7 +9896,7 @@
           <w:numId w:val="42"/>
         </w:numPr>
       </w:pPr>
-      <w:bookmarkStart w:id="21" w:name="_Toc176811205"/>
+      <w:bookmarkStart w:id="21" w:name="_Toc176965707"/>
       <w:r>
         <w:lastRenderedPageBreak/>
         <w:t>Présentation des actions</w:t>
@@ -10223,7 +10253,7 @@
       <w:r>
         <w:br w:type="page"/>
       </w:r>
-      <w:bookmarkStart w:id="23" w:name="_Toc176811206"/>
+      <w:bookmarkStart w:id="23" w:name="_Toc176965708"/>
       <w:r>
         <w:lastRenderedPageBreak/>
         <w:t>Création</w:t>
@@ -10522,7 +10552,7 @@
         <w:spacing w:line="360" w:lineRule="auto"/>
       </w:pPr>
       <w:bookmarkStart w:id="24" w:name="_Création_d’un_type"/>
-      <w:bookmarkStart w:id="25" w:name="_Toc176811207"/>
+      <w:bookmarkStart w:id="25" w:name="_Toc176965709"/>
       <w:bookmarkEnd w:id="24"/>
       <w:r>
         <w:lastRenderedPageBreak/>
@@ -10708,7 +10738,7 @@
         <w:spacing w:line="360" w:lineRule="auto"/>
       </w:pPr>
       <w:bookmarkStart w:id="26" w:name="_Création_ou_modification"/>
-      <w:bookmarkStart w:id="27" w:name="_Toc176811208"/>
+      <w:bookmarkStart w:id="27" w:name="_Toc176965710"/>
       <w:bookmarkEnd w:id="26"/>
       <w:r>
         <w:lastRenderedPageBreak/>
@@ -10980,7 +11010,7 @@
         <w:spacing w:line="360" w:lineRule="auto"/>
       </w:pPr>
       <w:bookmarkStart w:id="28" w:name="_Création_ou_modification_2"/>
-      <w:bookmarkStart w:id="29" w:name="_Toc176811209"/>
+      <w:bookmarkStart w:id="29" w:name="_Toc176965711"/>
       <w:bookmarkEnd w:id="28"/>
       <w:r>
         <w:lastRenderedPageBreak/>
@@ -11254,7 +11284,7 @@
         </w:numPr>
       </w:pPr>
       <w:bookmarkStart w:id="30" w:name="_Création_des_couleurs"/>
-      <w:bookmarkStart w:id="31" w:name="_Toc176811210"/>
+      <w:bookmarkStart w:id="31" w:name="_Toc176965712"/>
       <w:bookmarkEnd w:id="30"/>
       <w:r>
         <w:lastRenderedPageBreak/>
@@ -11402,7 +11432,7 @@
         <w:spacing w:line="360" w:lineRule="auto"/>
       </w:pPr>
       <w:bookmarkStart w:id="32" w:name="_Création_des_symbole"/>
-      <w:bookmarkStart w:id="33" w:name="_Toc176811211"/>
+      <w:bookmarkStart w:id="33" w:name="_Toc176965713"/>
       <w:bookmarkEnd w:id="32"/>
       <w:r>
         <w:lastRenderedPageBreak/>
@@ -11637,7 +11667,7 @@
         <w:spacing w:line="360" w:lineRule="auto"/>
       </w:pPr>
       <w:bookmarkStart w:id="34" w:name="_Création_ou_modification_1"/>
-      <w:bookmarkStart w:id="35" w:name="_Toc176811212"/>
+      <w:bookmarkStart w:id="35" w:name="_Toc176965714"/>
       <w:bookmarkEnd w:id="34"/>
       <w:r>
         <w:lastRenderedPageBreak/>
@@ -11923,7 +11953,7 @@
         </w:numPr>
         <w:spacing w:line="360" w:lineRule="auto"/>
       </w:pPr>
-      <w:bookmarkStart w:id="36" w:name="_Toc176811213"/>
+      <w:bookmarkStart w:id="36" w:name="_Toc176965715"/>
       <w:r>
         <w:lastRenderedPageBreak/>
         <w:t>Création</w:t>
@@ -12714,7 +12744,7 @@
         </w:numPr>
         <w:spacing w:line="360" w:lineRule="auto"/>
       </w:pPr>
-      <w:bookmarkStart w:id="37" w:name="_Toc176811214"/>
+      <w:bookmarkStart w:id="37" w:name="_Toc176965716"/>
       <w:r>
         <w:lastRenderedPageBreak/>
         <w:t xml:space="preserve">Gestion </w:t>
@@ -12731,7 +12761,6 @@
       <w:pPr>
         <w:spacing w:after="0"/>
       </w:pPr>
-      <w:bookmarkStart w:id="38" w:name="_Toc176811215"/>
       <w:r>
         <w:t xml:space="preserve">Pour crée </w:t>
       </w:r>
@@ -13136,6 +13165,143 @@
           <w:lang w:eastAsia="fr-FR"/>
         </w:rPr>
       </w:pPr>
+      <w:r>
+        <w:rPr>
+          <w:noProof/>
+          <w:lang w:eastAsia="fr-FR"/>
+        </w:rPr>
+        <w:lastRenderedPageBreak/>
+        <w:drawing>
+          <wp:anchor distT="0" distB="0" distL="114300" distR="114300" simplePos="0" relativeHeight="251793408" behindDoc="0" locked="0" layoutInCell="1" allowOverlap="1" wp14:anchorId="3B5ADCD9" wp14:editId="7A0A5613">
+            <wp:simplePos x="0" y="0"/>
+            <wp:positionH relativeFrom="column">
+              <wp:posOffset>-378460</wp:posOffset>
+            </wp:positionH>
+            <wp:positionV relativeFrom="paragraph">
+              <wp:posOffset>3421380</wp:posOffset>
+            </wp:positionV>
+            <wp:extent cx="6523990" cy="3437890"/>
+            <wp:effectExtent l="0" t="0" r="0" b="0"/>
+            <wp:wrapSquare wrapText="bothSides"/>
+            <wp:docPr id="1953867936" name="Create withdraw parameter filled valid.png" descr="Une image contenant capture d’écran, texte, Logiciel multimédia, logiciel&#10;&#10;Description générée automatiquement"/>
+            <wp:cNvGraphicFramePr>
+              <a:graphicFrameLocks xmlns:a="http://schemas.openxmlformats.org/drawingml/2006/main" noChangeAspect="1"/>
+            </wp:cNvGraphicFramePr>
+            <a:graphic xmlns:a="http://schemas.openxmlformats.org/drawingml/2006/main">
+              <a:graphicData uri="http://schemas.openxmlformats.org/drawingml/2006/picture">
+                <pic:pic xmlns:pic="http://schemas.openxmlformats.org/drawingml/2006/picture">
+                  <pic:nvPicPr>
+                    <pic:cNvPr id="1953867936" name="Create withdraw parameter filled valid.png" descr="Une image contenant capture d’écran, texte, Logiciel multimédia, logiciel&#10;&#10;Description générée automatiquement"/>
+                    <pic:cNvPicPr/>
+                  </pic:nvPicPr>
+                  <pic:blipFill>
+                    <a:blip r:link="rId48"/>
+                    <a:stretch>
+                      <a:fillRect/>
+                    </a:stretch>
+                  </pic:blipFill>
+                  <pic:spPr>
+                    <a:xfrm>
+                      <a:off x="0" y="0"/>
+                      <a:ext cx="6523990" cy="3437890"/>
+                    </a:xfrm>
+                    <a:prstGeom prst="rect">
+                      <a:avLst/>
+                    </a:prstGeom>
+                  </pic:spPr>
+                </pic:pic>
+              </a:graphicData>
+            </a:graphic>
+            <wp14:sizeRelH relativeFrom="page">
+              <wp14:pctWidth>0</wp14:pctWidth>
+            </wp14:sizeRelH>
+            <wp14:sizeRelV relativeFrom="page">
+              <wp14:pctHeight>0</wp14:pctHeight>
+            </wp14:sizeRelV>
+          </wp:anchor>
+        </w:drawing>
+      </w:r>
+      <w:r>
+        <w:rPr>
+          <w:noProof/>
+          <w:lang w:eastAsia="fr-FR"/>
+        </w:rPr>
+        <w:drawing>
+          <wp:anchor distT="0" distB="0" distL="114300" distR="114300" simplePos="0" relativeHeight="251792384" behindDoc="0" locked="0" layoutInCell="1" allowOverlap="1" wp14:anchorId="6231C440" wp14:editId="02729EAE">
+            <wp:simplePos x="0" y="0"/>
+            <wp:positionH relativeFrom="column">
+              <wp:posOffset>-375999</wp:posOffset>
+            </wp:positionH>
+            <wp:positionV relativeFrom="paragraph">
+              <wp:posOffset>0</wp:posOffset>
+            </wp:positionV>
+            <wp:extent cx="6524157" cy="3438271"/>
+            <wp:effectExtent l="0" t="0" r="0" b="0"/>
+            <wp:wrapSquare wrapText="bothSides"/>
+            <wp:docPr id="900364426" name="Create withdraw parameter filled.png" descr="Une image contenant capture d’écran, logiciel, Logiciel multimédia, Logiciel de graphisme&#10;&#10;Description générée automatiquement"/>
+            <wp:cNvGraphicFramePr>
+              <a:graphicFrameLocks xmlns:a="http://schemas.openxmlformats.org/drawingml/2006/main" noChangeAspect="1"/>
+            </wp:cNvGraphicFramePr>
+            <a:graphic xmlns:a="http://schemas.openxmlformats.org/drawingml/2006/main">
+              <a:graphicData uri="http://schemas.openxmlformats.org/drawingml/2006/picture">
+                <pic:pic xmlns:pic="http://schemas.openxmlformats.org/drawingml/2006/picture">
+                  <pic:nvPicPr>
+                    <pic:cNvPr id="900364426" name="Create withdraw parameter filled.png" descr="Une image contenant capture d’écran, logiciel, Logiciel multimédia, Logiciel de graphisme&#10;&#10;Description générée automatiquement"/>
+                    <pic:cNvPicPr/>
+                  </pic:nvPicPr>
+                  <pic:blipFill>
+                    <a:blip r:link="rId49"/>
+                    <a:stretch>
+                      <a:fillRect/>
+                    </a:stretch>
+                  </pic:blipFill>
+                  <pic:spPr>
+                    <a:xfrm>
+                      <a:off x="0" y="0"/>
+                      <a:ext cx="6524157" cy="3438271"/>
+                    </a:xfrm>
+                    <a:prstGeom prst="rect">
+                      <a:avLst/>
+                    </a:prstGeom>
+                  </pic:spPr>
+                </pic:pic>
+              </a:graphicData>
+            </a:graphic>
+            <wp14:sizeRelH relativeFrom="page">
+              <wp14:pctWidth>0</wp14:pctWidth>
+            </wp14:sizeRelH>
+            <wp14:sizeRelV relativeFrom="page">
+              <wp14:pctHeight>0</wp14:pctHeight>
+            </wp14:sizeRelV>
+          </wp:anchor>
+        </w:drawing>
+      </w:r>
+    </w:p>
+    <w:p>
+      <w:pPr>
+        <w:rPr>
+          <w:lang w:eastAsia="fr-FR"/>
+        </w:rPr>
+      </w:pPr>
+      <w:r>
+        <w:rPr>
+          <w:lang w:eastAsia="fr-FR"/>
+        </w:rPr>
+        <w:t>Si le paramétrage vous convient il suffira juste de cliquer sur le bouton « Validé ».</w:t>
+      </w:r>
+    </w:p>
+    <w:p>
+      <w:pPr>
+        <w:rPr>
+          <w:lang w:eastAsia="fr-FR"/>
+        </w:rPr>
+      </w:pPr>
+      <w:r>
+        <w:rPr>
+          <w:lang w:eastAsia="fr-FR"/>
+        </w:rPr>
+        <w:br w:type="page"/>
+      </w:r>
     </w:p>
     <w:p>
       <w:pPr>
@@ -13145,7 +13311,9 @@
           <w:numId w:val="36"/>
         </w:numPr>
       </w:pPr>
-      <w:r>
+      <w:bookmarkStart w:id="38" w:name="_Toc176965717"/>
+      <w:r>
+        <w:lastRenderedPageBreak/>
         <w:t>Enregistrement des dépenses ou des gains</w:t>
       </w:r>
       <w:bookmarkEnd w:id="38"/>
@@ -13158,7 +13326,7 @@
           <w:numId w:val="36"/>
         </w:numPr>
       </w:pPr>
-      <w:bookmarkStart w:id="39" w:name="_Toc176811216"/>
+      <w:bookmarkStart w:id="39" w:name="_Toc176965718"/>
       <w:r>
         <w:t>Analyse graphique</w:t>
       </w:r>
@@ -13343,7 +13511,7 @@
       <w:rPr>
         <w:noProof/>
       </w:rPr>
-      <w:t>26</w:t>
+      <w:t>27</w:t>
     </w:r>
     <w:r>
       <w:rPr>
@@ -20452,6 +20620,7 @@
     <w:rsid w:val="0024760D"/>
     <w:rsid w:val="00253B12"/>
     <w:rsid w:val="002622C0"/>
+    <w:rsid w:val="002C5163"/>
     <w:rsid w:val="00327765"/>
     <w:rsid w:val="0040209B"/>
     <w:rsid w:val="00431D7E"/>
@@ -20467,7 +20636,6 @@
     <w:rsid w:val="00567221"/>
     <w:rsid w:val="006B1D56"/>
     <w:rsid w:val="006B7EE3"/>
-    <w:rsid w:val="006E5516"/>
     <w:rsid w:val="00747077"/>
     <w:rsid w:val="00772AB5"/>
     <w:rsid w:val="007C2E78"/>

</xml_diff>

<commit_message>
ci(Update): Update French documentation and add new image
Updated the French "How to use" document and main interface image to
reflect recent changes. Added a new image demonstrating the "Create
record expense parameter" feature for better clarity.
</commit_message>
<xml_diff>
--- a/MyExpenses.Wpf/Resources/How to use/How to use_french.docx
+++ b/MyExpenses.Wpf/Resources/How to use/How to use_french.docx
@@ -35,7 +35,6 @@
               <w:pPr>
                 <w:jc w:val="center"/>
               </w:pPr>
-              <w:proofErr w:type="spellStart"/>
               <w:r>
                 <w:rPr>
                   <w:b/>
@@ -47,7 +46,6 @@
                 </w:rPr>
                 <w:t>MyExpeneses</w:t>
               </w:r>
-              <w:proofErr w:type="spellEnd"/>
             </w:p>
           </w:sdtContent>
         </w:sdt>
@@ -2543,7 +2541,6 @@
       <w:bookmarkEnd w:id="1"/>
     </w:p>
     <w:p>
-      <w:proofErr w:type="spellStart"/>
       <w:r>
         <w:rPr>
           <w:b/>
@@ -2551,7 +2548,6 @@
         </w:rPr>
         <w:t>MyExpenses</w:t>
       </w:r>
-      <w:proofErr w:type="spellEnd"/>
       <w:r>
         <w:t xml:space="preserve"> est une application intuitive conçue pour simplifier la gestion de vos finances personnelles au quotidien. Elle vous permet de suivre vos dépenses en temps réel, d'analyser vos habitudes de consommation, et d'anticiper le solde restant sur vos comptes bancaires avant même que </w:t>
       </w:r>
@@ -2571,7 +2567,6 @@
       <w:r>
         <w:t xml:space="preserve">Avec </w:t>
       </w:r>
-      <w:proofErr w:type="spellStart"/>
       <w:r>
         <w:rPr>
           <w:b/>
@@ -2579,7 +2574,6 @@
         </w:rPr>
         <w:t>MyExpenses</w:t>
       </w:r>
-      <w:proofErr w:type="spellEnd"/>
       <w:r>
         <w:t>, bénéficiez également de :</w:t>
       </w:r>
@@ -2619,7 +2613,6 @@
       <w:r>
         <w:t xml:space="preserve">Sauvegarde et utilisation multi-appareils : Vous avez la possibilité de sauvegarder vos données sur Dropbox, vous permettant ainsi de synchroniser vos informations et d'utiliser </w:t>
       </w:r>
-      <w:proofErr w:type="spellStart"/>
       <w:r>
         <w:rPr>
           <w:b/>
@@ -2627,7 +2620,6 @@
         </w:rPr>
         <w:t>MyExpenses</w:t>
       </w:r>
-      <w:proofErr w:type="spellEnd"/>
       <w:r>
         <w:t xml:space="preserve"> sur plusieurs appareils en toute simplicité.</w:t>
       </w:r>
@@ -2636,7 +2628,6 @@
       <w:r>
         <w:t xml:space="preserve">En choisissant </w:t>
       </w:r>
-      <w:proofErr w:type="spellStart"/>
       <w:r>
         <w:rPr>
           <w:b/>
@@ -2644,7 +2635,6 @@
         </w:rPr>
         <w:t>MyExpenses</w:t>
       </w:r>
-      <w:proofErr w:type="spellEnd"/>
       <w:r>
         <w:t>, vous optez pour un outil complet et sécurisé qui vous aide à gérer vos finances de manière efficace, en gardant le contrôle total de vos données tout en profitant d'une flexibilité d'utilisation sur tous vos appareils.</w:t>
       </w:r>
@@ -2707,7 +2697,6 @@
         <w:br/>
         <w:t xml:space="preserve">Téléchargez </w:t>
       </w:r>
-      <w:proofErr w:type="spellStart"/>
       <w:r>
         <w:rPr>
           <w:rStyle w:val="lev"/>
@@ -2715,7 +2704,6 @@
         </w:rPr>
         <w:t>MyExpenses</w:t>
       </w:r>
-      <w:proofErr w:type="spellEnd"/>
       <w:r>
         <w:rPr>
           <w:rFonts w:ascii="Calibri" w:hAnsi="Calibri" w:cs="Calibri"/>
@@ -2735,21 +2723,7 @@
         <w:rPr>
           <w:rFonts w:ascii="Calibri" w:hAnsi="Calibri" w:cs="Calibri"/>
         </w:rPr>
-        <w:t xml:space="preserve">. Assurez-vous de choisir la version appropriée pour votre appareil (Windows, </w:t>
-      </w:r>
-      <w:proofErr w:type="spellStart"/>
-      <w:r>
-        <w:rPr>
-          <w:rFonts w:ascii="Calibri" w:hAnsi="Calibri" w:cs="Calibri"/>
-        </w:rPr>
-        <w:t>macOS</w:t>
-      </w:r>
-      <w:proofErr w:type="spellEnd"/>
-      <w:r>
-        <w:rPr>
-          <w:rFonts w:ascii="Calibri" w:hAnsi="Calibri" w:cs="Calibri"/>
-        </w:rPr>
-        <w:t>, iOS, Android, etc.).</w:t>
+        <w:t>. Assurez-vous de choisir la version appropriée pour votre appareil (Windows, macOS, iOS, Android, etc.).</w:t>
       </w:r>
     </w:p>
     <w:p>
@@ -2831,7 +2805,6 @@
         <w:br/>
         <w:t xml:space="preserve">Double-cliquez sur le fichier pour lancer le processus d'installation. Suivez les instructions à l'écran pour installer </w:t>
       </w:r>
-      <w:proofErr w:type="spellStart"/>
       <w:r>
         <w:rPr>
           <w:rStyle w:val="lev"/>
@@ -2839,7 +2812,6 @@
         </w:rPr>
         <w:t>MyExpenses</w:t>
       </w:r>
-      <w:proofErr w:type="spellEnd"/>
       <w:r>
         <w:rPr>
           <w:rFonts w:ascii="Calibri" w:hAnsi="Calibri" w:cs="Calibri"/>
@@ -2868,7 +2840,6 @@
         <w:br/>
         <w:t xml:space="preserve">Une fois l'installation terminée, vous aurez la possibilité de lancer </w:t>
       </w:r>
-      <w:proofErr w:type="spellStart"/>
       <w:r>
         <w:rPr>
           <w:rStyle w:val="lev"/>
@@ -2876,7 +2847,6 @@
         </w:rPr>
         <w:t>MyExpenses</w:t>
       </w:r>
-      <w:proofErr w:type="spellEnd"/>
       <w:r>
         <w:rPr>
           <w:rFonts w:ascii="Calibri" w:hAnsi="Calibri" w:cs="Calibri"/>
@@ -9180,13 +9150,13 @@
         <mc:AlternateContent>
           <mc:Choice Requires="wpg">
             <w:drawing>
-              <wp:anchor distT="0" distB="0" distL="114300" distR="114300" simplePos="0" relativeHeight="251778048" behindDoc="1" locked="0" layoutInCell="1" allowOverlap="1" wp14:anchorId="20B836BA" wp14:editId="08AF2196">
+              <wp:anchor distT="0" distB="0" distL="114300" distR="114300" simplePos="0" relativeHeight="251778048" behindDoc="1" locked="0" layoutInCell="1" allowOverlap="1" wp14:anchorId="20B836BA" wp14:editId="07ABB6E6">
                 <wp:simplePos x="0" y="0"/>
                 <wp:positionH relativeFrom="column">
-                  <wp:posOffset>-817387</wp:posOffset>
+                  <wp:posOffset>-814070</wp:posOffset>
                 </wp:positionH>
                 <wp:positionV relativeFrom="paragraph">
-                  <wp:posOffset>258976</wp:posOffset>
+                  <wp:posOffset>257175</wp:posOffset>
                 </wp:positionV>
                 <wp:extent cx="7392035" cy="3895725"/>
                 <wp:effectExtent l="0" t="0" r="0" b="9525"/>
@@ -9434,7 +9404,7 @@
                         <wps:cNvSpPr txBox="1"/>
                         <wps:spPr>
                           <a:xfrm>
-                            <a:off x="2176818" y="1828800"/>
+                            <a:off x="2176818" y="1579626"/>
                             <a:ext cx="234086" cy="249174"/>
                           </a:xfrm>
                           <a:prstGeom prst="rect">
@@ -9650,7 +9620,7 @@
           </mc:Choice>
           <mc:Fallback>
             <w:pict>
-              <v:group w14:anchorId="20B836BA" id="Groupe 24" o:spid="_x0000_s1079" style="position:absolute;left:0;text-align:left;margin-left:-64.35pt;margin-top:20.4pt;width:582.05pt;height:306.75pt;z-index:-251538432" coordsize="73920,38957" o:gfxdata="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">
+              <v:group w14:anchorId="20B836BA" id="Groupe 24" o:spid="_x0000_s1079" style="position:absolute;left:0;text-align:left;margin-left:-64.1pt;margin-top:20.25pt;width:582.05pt;height:306.75pt;z-index:-251538432" coordsize="73920,38957" o:gfxdata="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">
                 <v:shape id="Main interface.png" o:spid="_x0000_s1080" type="#_x0000_t75" alt="Une image contenant texte, capture d’écran, logiciel, Logiciel multimédia&#10;&#10;Description générée automatiquement" style="position:absolute;width:73920;height:38957;visibility:visible;mso-wrap-style:square" o:gfxdata="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">
                   <v:imagedata r:id="rId31"/>
                 </v:shape>
@@ -9670,7 +9640,7 @@
                 </v:shapetype>
                 <v:shape id="Connecteur : en angle 22" o:spid="_x0000_s1084" type="#_x0000_t34" style="position:absolute;left:545;top:21631;width:37197;height:17088;visibility:visible;mso-wrap-style:square" o:connectortype="elbow" o:gfxdata="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" adj="8" strokecolor="red" strokeweight="1pt"/>
                 <v:shape id="Connecteur : en angle 22" o:spid="_x0000_s1085" type="#_x0000_t34" style="position:absolute;left:37736;top:21631;width:34824;height:17073;flip:x;visibility:visible;mso-wrap-style:square" o:connectortype="elbow" o:gfxdata="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" adj="8" strokecolor="red" strokeweight="1pt"/>
-                <v:shape id="_x0000_s1086" type="#_x0000_t202" style="position:absolute;left:21768;top:18288;width:2341;height:2491;visibility:visible;mso-wrap-style:square;v-text-anchor:top" o:gfxdata="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" fillcolor="#a00000" strokecolor="black [3213]">
+                <v:shape id="_x0000_s1086" type="#_x0000_t202" style="position:absolute;left:21768;top:15796;width:2341;height:2492;visibility:visible;mso-wrap-style:square;v-text-anchor:top" o:gfxdata="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" fillcolor="#a00000" strokecolor="black [3213]">
                   <v:fill color2="red" rotate="t" angle="225" colors="0 #a00000;.5 #e60000;1 red" focus="100%" type="gradient"/>
                   <v:textbox>
                     <w:txbxContent>
@@ -10198,14 +10168,28 @@
           <w:b/>
           <w:bCs/>
         </w:rPr>
-        <w:t>Enregistrer une dépense</w:t>
+        <w:t xml:space="preserve">Enregistrer </w:t>
       </w:r>
       <w:r>
         <w:rPr>
           <w:b/>
           <w:bCs/>
         </w:rPr>
-        <w:t xml:space="preserve"> » </w:t>
+        <w:t>une transaction financière</w:t>
+      </w:r>
+      <w:r>
+        <w:rPr>
+          <w:b/>
+          <w:bCs/>
+        </w:rPr>
+        <w:t xml:space="preserve"> </w:t>
+      </w:r>
+      <w:r>
+        <w:rPr>
+          <w:b/>
+          <w:bCs/>
+        </w:rPr>
+        <w:t xml:space="preserve">» </w:t>
       </w:r>
       <w:r>
         <w:t>: Permet d'enregistrer une dépense ou un gain d'argent.</w:t>
@@ -12762,13 +12746,7 @@
         <w:spacing w:after="0"/>
       </w:pPr>
       <w:r>
-        <w:t xml:space="preserve">Pour crée </w:t>
-      </w:r>
-      <w:r>
-        <w:t>un virement entre vos sous-compte</w:t>
-      </w:r>
-      <w:r>
-        <w:t xml:space="preserve">, accédez à l’action </w:t>
+        <w:t xml:space="preserve">Pour crée un virement entre vos sous-compte, accédez à l’action </w:t>
       </w:r>
       <w:hyperlink w:anchor="_Présentation_de_l’interface" w:history="1">
         <w:r>
@@ -13029,13 +13007,7 @@
         <w:rPr>
           <w:lang w:eastAsia="fr-FR"/>
         </w:rPr>
-        <w:t xml:space="preserve">un </w:t>
-      </w:r>
-      <w:r>
-        <w:rPr>
-          <w:lang w:eastAsia="fr-FR"/>
-        </w:rPr>
-        <w:t>sous-compte</w:t>
+        <w:t>un sous-compte</w:t>
       </w:r>
       <w:r>
         <w:rPr>
@@ -13310,6 +13282,7 @@
           <w:ilvl w:val="1"/>
           <w:numId w:val="36"/>
         </w:numPr>
+        <w:spacing w:line="360" w:lineRule="auto"/>
       </w:pPr>
       <w:bookmarkStart w:id="38" w:name="_Toc176965717"/>
       <w:r>
@@ -13318,6 +13291,210 @@
       </w:r>
       <w:bookmarkEnd w:id="38"/>
     </w:p>
+    <w:p>
+      <w:pPr>
+        <w:spacing w:after="0"/>
+        <w:ind w:left="360"/>
+      </w:pPr>
+      <w:r>
+        <w:t xml:space="preserve">Pour crée une dépenses ou un gain, accédez à l’action </w:t>
+      </w:r>
+      <w:hyperlink w:anchor="_Présentation_de_l’interface" w:history="1">
+        <w:r>
+          <w:rPr>
+            <w:rStyle w:val="Lienhypertexte"/>
+            <w:b/>
+            <w:bCs/>
+          </w:rPr>
+          <w:t>« </w:t>
+        </w:r>
+        <w:r>
+          <w:rPr>
+            <w:rStyle w:val="Lienhypertexte"/>
+            <w:b/>
+            <w:bCs/>
+          </w:rPr>
+          <w:t>Enregistrer une transaction financière</w:t>
+        </w:r>
+        <w:r>
+          <w:rPr>
+            <w:rStyle w:val="Lienhypertexte"/>
+            <w:b/>
+            <w:bCs/>
+          </w:rPr>
+          <w:t> »</w:t>
+        </w:r>
+      </w:hyperlink>
+      <w:r>
+        <w:t>.</w:t>
+      </w:r>
+    </w:p>
+    <w:p>
+      <w:pPr>
+        <w:spacing w:after="0"/>
+        <w:ind w:left="360"/>
+      </w:pPr>
+      <w:r>
+        <w:t>Cela ouvrira une nouvelle interface avec différents paramètres à remplir :</w:t>
+      </w:r>
+    </w:p>
+    <w:p>
+      <w:pPr>
+        <w:pStyle w:val="Paragraphedeliste"/>
+        <w:numPr>
+          <w:ilvl w:val="0"/>
+          <w:numId w:val="54"/>
+        </w:numPr>
+        <w:spacing w:after="0"/>
+      </w:pPr>
+      <w:r>
+        <w:t>Le compte à débiter ou crédité</w:t>
+      </w:r>
+    </w:p>
+    <w:p>
+      <w:pPr>
+        <w:pStyle w:val="Paragraphedeliste"/>
+        <w:numPr>
+          <w:ilvl w:val="0"/>
+          <w:numId w:val="54"/>
+        </w:numPr>
+        <w:spacing w:after="0"/>
+      </w:pPr>
+      <w:r>
+        <w:t>La description de la transaction</w:t>
+      </w:r>
+    </w:p>
+    <w:p>
+      <w:pPr>
+        <w:pStyle w:val="Paragraphedeliste"/>
+        <w:numPr>
+          <w:ilvl w:val="0"/>
+          <w:numId w:val="54"/>
+        </w:numPr>
+        <w:spacing w:after="0"/>
+      </w:pPr>
+      <w:r>
+        <w:t>La catégorie de la transaction, par exemple loisir</w:t>
+      </w:r>
+    </w:p>
+    <w:p>
+      <w:pPr>
+        <w:pStyle w:val="Paragraphedeliste"/>
+        <w:numPr>
+          <w:ilvl w:val="0"/>
+          <w:numId w:val="54"/>
+        </w:numPr>
+        <w:spacing w:after="0"/>
+      </w:pPr>
+      <w:r>
+        <w:t>Le mode de payment</w:t>
+      </w:r>
+    </w:p>
+    <w:p>
+      <w:pPr>
+        <w:pStyle w:val="Paragraphedeliste"/>
+        <w:numPr>
+          <w:ilvl w:val="0"/>
+          <w:numId w:val="54"/>
+        </w:numPr>
+        <w:spacing w:after="0"/>
+      </w:pPr>
+      <w:r>
+        <w:t>La valeur de la transaction</w:t>
+      </w:r>
+    </w:p>
+    <w:p>
+      <w:pPr>
+        <w:pStyle w:val="Paragraphedeliste"/>
+        <w:numPr>
+          <w:ilvl w:val="0"/>
+          <w:numId w:val="54"/>
+        </w:numPr>
+        <w:spacing w:after="0"/>
+      </w:pPr>
+      <w:r>
+        <w:t>La date et heur ou la transaction à étais effectuée</w:t>
+      </w:r>
+    </w:p>
+    <w:p>
+      <w:pPr>
+        <w:pStyle w:val="Paragraphedeliste"/>
+        <w:numPr>
+          <w:ilvl w:val="0"/>
+          <w:numId w:val="54"/>
+        </w:numPr>
+        <w:spacing w:after="0"/>
+      </w:pPr>
+      <w:r>
+        <w:t>Le lieu ou cela à étais fait</w:t>
+      </w:r>
+    </w:p>
+    <w:p>
+      <w:pPr>
+        <w:pStyle w:val="Paragraphedeliste"/>
+        <w:numPr>
+          <w:ilvl w:val="0"/>
+          <w:numId w:val="54"/>
+        </w:numPr>
+        <w:spacing w:after="0"/>
+      </w:pPr>
+      <w:r>
+        <w:t>Si la dépense est déjà present sur compte bancaire réel vous pouvez la pointé</w:t>
+      </w:r>
+    </w:p>
+    <w:p>
+      <w:pPr>
+        <w:spacing w:after="0"/>
+        <w:ind w:left="360"/>
+      </w:pPr>
+    </w:p>
+    <w:p>
+      <w:pPr>
+        <w:spacing w:after="0"/>
+        <w:ind w:left="360"/>
+      </w:pPr>
+      <w:r>
+        <w:rPr>
+          <w:noProof/>
+        </w:rPr>
+        <w:drawing>
+          <wp:inline distT="0" distB="0" distL="0" distR="0" wp14:anchorId="43F7FF86" wp14:editId="3C2171AC">
+            <wp:extent cx="5760720" cy="3035935"/>
+            <wp:effectExtent l="0" t="0" r="0" b="0"/>
+            <wp:docPr id="1621369470" name="Create record expense parameter.png" descr="Une image contenant carte, texte, capture d’écran, Logiciel multimédia&#10;&#10;Description générée automatiquement"/>
+            <wp:cNvGraphicFramePr>
+              <a:graphicFrameLocks xmlns:a="http://schemas.openxmlformats.org/drawingml/2006/main" noChangeAspect="1"/>
+            </wp:cNvGraphicFramePr>
+            <a:graphic xmlns:a="http://schemas.openxmlformats.org/drawingml/2006/main">
+              <a:graphicData uri="http://schemas.openxmlformats.org/drawingml/2006/picture">
+                <pic:pic xmlns:pic="http://schemas.openxmlformats.org/drawingml/2006/picture">
+                  <pic:nvPicPr>
+                    <pic:cNvPr id="1621369470" name="Create record expense parameter.png" descr="Une image contenant carte, texte, capture d’écran, Logiciel multimédia&#10;&#10;Description générée automatiquement"/>
+                    <pic:cNvPicPr/>
+                  </pic:nvPicPr>
+                  <pic:blipFill>
+                    <a:blip r:link="rId50"/>
+                    <a:stretch>
+                      <a:fillRect/>
+                    </a:stretch>
+                  </pic:blipFill>
+                  <pic:spPr>
+                    <a:xfrm>
+                      <a:off x="0" y="0"/>
+                      <a:ext cx="5760720" cy="3035935"/>
+                    </a:xfrm>
+                    <a:prstGeom prst="rect">
+                      <a:avLst/>
+                    </a:prstGeom>
+                  </pic:spPr>
+                </pic:pic>
+              </a:graphicData>
+            </a:graphic>
+          </wp:inline>
+        </w:drawing>
+      </w:r>
+    </w:p>
+    <w:p/>
     <w:p>
       <w:pPr>
         <w:pStyle w:val="Titre5"/>
@@ -13445,7 +13622,7 @@
       <w:rPr>
         <w:noProof/>
       </w:rPr>
-      <w:t>09/09/2024</w:t>
+      <w:t>12/09/2024</w:t>
     </w:r>
     <w:r>
       <w:fldChar w:fldCharType="end"/>
@@ -15734,6 +15911,119 @@
     </w:lvl>
   </w:abstractNum>
   <w:abstractNum w:abstractNumId="21" w15:restartNumberingAfterBreak="0">
+    <w:nsid w:val="34986C72"/>
+    <w:multiLevelType w:val="hybridMultilevel"/>
+    <w:tmpl w:val="23909706"/>
+    <w:lvl w:ilvl="0" w:tplc="040C0001">
+      <w:start w:val="1"/>
+      <w:numFmt w:val="bullet"/>
+      <w:lvlText w:val=""/>
+      <w:lvlJc w:val="left"/>
+      <w:pPr>
+        <w:ind w:left="1080" w:hanging="360"/>
+      </w:pPr>
+      <w:rPr>
+        <w:rFonts w:ascii="Symbol" w:hAnsi="Symbol" w:hint="default"/>
+      </w:rPr>
+    </w:lvl>
+    <w:lvl w:ilvl="1" w:tplc="040C0003" w:tentative="1">
+      <w:start w:val="1"/>
+      <w:numFmt w:val="bullet"/>
+      <w:lvlText w:val="o"/>
+      <w:lvlJc w:val="left"/>
+      <w:pPr>
+        <w:ind w:left="1800" w:hanging="360"/>
+      </w:pPr>
+      <w:rPr>
+        <w:rFonts w:ascii="Courier New" w:hAnsi="Courier New" w:cs="Courier New" w:hint="default"/>
+      </w:rPr>
+    </w:lvl>
+    <w:lvl w:ilvl="2" w:tplc="040C0005" w:tentative="1">
+      <w:start w:val="1"/>
+      <w:numFmt w:val="bullet"/>
+      <w:lvlText w:val=""/>
+      <w:lvlJc w:val="left"/>
+      <w:pPr>
+        <w:ind w:left="2520" w:hanging="360"/>
+      </w:pPr>
+      <w:rPr>
+        <w:rFonts w:ascii="Wingdings" w:hAnsi="Wingdings" w:hint="default"/>
+      </w:rPr>
+    </w:lvl>
+    <w:lvl w:ilvl="3" w:tplc="040C0001" w:tentative="1">
+      <w:start w:val="1"/>
+      <w:numFmt w:val="bullet"/>
+      <w:lvlText w:val=""/>
+      <w:lvlJc w:val="left"/>
+      <w:pPr>
+        <w:ind w:left="3240" w:hanging="360"/>
+      </w:pPr>
+      <w:rPr>
+        <w:rFonts w:ascii="Symbol" w:hAnsi="Symbol" w:hint="default"/>
+      </w:rPr>
+    </w:lvl>
+    <w:lvl w:ilvl="4" w:tplc="040C0003" w:tentative="1">
+      <w:start w:val="1"/>
+      <w:numFmt w:val="bullet"/>
+      <w:lvlText w:val="o"/>
+      <w:lvlJc w:val="left"/>
+      <w:pPr>
+        <w:ind w:left="3960" w:hanging="360"/>
+      </w:pPr>
+      <w:rPr>
+        <w:rFonts w:ascii="Courier New" w:hAnsi="Courier New" w:cs="Courier New" w:hint="default"/>
+      </w:rPr>
+    </w:lvl>
+    <w:lvl w:ilvl="5" w:tplc="040C0005" w:tentative="1">
+      <w:start w:val="1"/>
+      <w:numFmt w:val="bullet"/>
+      <w:lvlText w:val=""/>
+      <w:lvlJc w:val="left"/>
+      <w:pPr>
+        <w:ind w:left="4680" w:hanging="360"/>
+      </w:pPr>
+      <w:rPr>
+        <w:rFonts w:ascii="Wingdings" w:hAnsi="Wingdings" w:hint="default"/>
+      </w:rPr>
+    </w:lvl>
+    <w:lvl w:ilvl="6" w:tplc="040C0001" w:tentative="1">
+      <w:start w:val="1"/>
+      <w:numFmt w:val="bullet"/>
+      <w:lvlText w:val=""/>
+      <w:lvlJc w:val="left"/>
+      <w:pPr>
+        <w:ind w:left="5400" w:hanging="360"/>
+      </w:pPr>
+      <w:rPr>
+        <w:rFonts w:ascii="Symbol" w:hAnsi="Symbol" w:hint="default"/>
+      </w:rPr>
+    </w:lvl>
+    <w:lvl w:ilvl="7" w:tplc="040C0003" w:tentative="1">
+      <w:start w:val="1"/>
+      <w:numFmt w:val="bullet"/>
+      <w:lvlText w:val="o"/>
+      <w:lvlJc w:val="left"/>
+      <w:pPr>
+        <w:ind w:left="6120" w:hanging="360"/>
+      </w:pPr>
+      <w:rPr>
+        <w:rFonts w:ascii="Courier New" w:hAnsi="Courier New" w:cs="Courier New" w:hint="default"/>
+      </w:rPr>
+    </w:lvl>
+    <w:lvl w:ilvl="8" w:tplc="040C0005" w:tentative="1">
+      <w:start w:val="1"/>
+      <w:numFmt w:val="bullet"/>
+      <w:lvlText w:val=""/>
+      <w:lvlJc w:val="left"/>
+      <w:pPr>
+        <w:ind w:left="6840" w:hanging="360"/>
+      </w:pPr>
+      <w:rPr>
+        <w:rFonts w:ascii="Wingdings" w:hAnsi="Wingdings" w:hint="default"/>
+      </w:rPr>
+    </w:lvl>
+  </w:abstractNum>
+  <w:abstractNum w:abstractNumId="22" w15:restartNumberingAfterBreak="0">
     <w:nsid w:val="34AE260B"/>
     <w:multiLevelType w:val="hybridMultilevel"/>
     <w:tmpl w:val="D0B41594"/>
@@ -15819,7 +16109,7 @@
       </w:pPr>
     </w:lvl>
   </w:abstractNum>
-  <w:abstractNum w:abstractNumId="22" w15:restartNumberingAfterBreak="0">
+  <w:abstractNum w:abstractNumId="23" w15:restartNumberingAfterBreak="0">
     <w:nsid w:val="35C74A4A"/>
     <w:multiLevelType w:val="hybridMultilevel"/>
     <w:tmpl w:val="D0B41594"/>
@@ -15905,7 +16195,7 @@
       </w:pPr>
     </w:lvl>
   </w:abstractNum>
-  <w:abstractNum w:abstractNumId="23" w15:restartNumberingAfterBreak="0">
+  <w:abstractNum w:abstractNumId="24" w15:restartNumberingAfterBreak="0">
     <w:nsid w:val="36CA30E2"/>
     <w:multiLevelType w:val="hybridMultilevel"/>
     <w:tmpl w:val="01E4E91A"/>
@@ -16018,7 +16308,7 @@
       </w:rPr>
     </w:lvl>
   </w:abstractNum>
-  <w:abstractNum w:abstractNumId="24" w15:restartNumberingAfterBreak="0">
+  <w:abstractNum w:abstractNumId="25" w15:restartNumberingAfterBreak="0">
     <w:nsid w:val="3B3927BC"/>
     <w:multiLevelType w:val="hybridMultilevel"/>
     <w:tmpl w:val="24343F1A"/>
@@ -16131,7 +16421,7 @@
       </w:rPr>
     </w:lvl>
   </w:abstractNum>
-  <w:abstractNum w:abstractNumId="25" w15:restartNumberingAfterBreak="0">
+  <w:abstractNum w:abstractNumId="26" w15:restartNumberingAfterBreak="0">
     <w:nsid w:val="3D1E727F"/>
     <w:multiLevelType w:val="hybridMultilevel"/>
     <w:tmpl w:val="72D4C974"/>
@@ -16244,7 +16534,7 @@
       </w:rPr>
     </w:lvl>
   </w:abstractNum>
-  <w:abstractNum w:abstractNumId="26" w15:restartNumberingAfterBreak="0">
+  <w:abstractNum w:abstractNumId="27" w15:restartNumberingAfterBreak="0">
     <w:nsid w:val="3DB450E0"/>
     <w:multiLevelType w:val="hybridMultilevel"/>
     <w:tmpl w:val="DF5C918A"/>
@@ -16330,7 +16620,7 @@
       </w:pPr>
     </w:lvl>
   </w:abstractNum>
-  <w:abstractNum w:abstractNumId="27" w15:restartNumberingAfterBreak="0">
+  <w:abstractNum w:abstractNumId="28" w15:restartNumberingAfterBreak="0">
     <w:nsid w:val="3E191086"/>
     <w:multiLevelType w:val="hybridMultilevel"/>
     <w:tmpl w:val="DFBE40E6"/>
@@ -16419,7 +16709,7 @@
       </w:pPr>
     </w:lvl>
   </w:abstractNum>
-  <w:abstractNum w:abstractNumId="28" w15:restartNumberingAfterBreak="0">
+  <w:abstractNum w:abstractNumId="29" w15:restartNumberingAfterBreak="0">
     <w:nsid w:val="3E34147A"/>
     <w:multiLevelType w:val="hybridMultilevel"/>
     <w:tmpl w:val="7DFC8AAA"/>
@@ -16532,7 +16822,7 @@
       </w:rPr>
     </w:lvl>
   </w:abstractNum>
-  <w:abstractNum w:abstractNumId="29" w15:restartNumberingAfterBreak="0">
+  <w:abstractNum w:abstractNumId="30" w15:restartNumberingAfterBreak="0">
     <w:nsid w:val="3F0C6A14"/>
     <w:multiLevelType w:val="hybridMultilevel"/>
     <w:tmpl w:val="35D0E41A"/>
@@ -16621,7 +16911,7 @@
       </w:pPr>
     </w:lvl>
   </w:abstractNum>
-  <w:abstractNum w:abstractNumId="30" w15:restartNumberingAfterBreak="0">
+  <w:abstractNum w:abstractNumId="31" w15:restartNumberingAfterBreak="0">
     <w:nsid w:val="415D5D87"/>
     <w:multiLevelType w:val="hybridMultilevel"/>
     <w:tmpl w:val="8CEE3262"/>
@@ -16734,7 +17024,7 @@
       </w:rPr>
     </w:lvl>
   </w:abstractNum>
-  <w:abstractNum w:abstractNumId="31" w15:restartNumberingAfterBreak="0">
+  <w:abstractNum w:abstractNumId="32" w15:restartNumberingAfterBreak="0">
     <w:nsid w:val="439F5F11"/>
     <w:multiLevelType w:val="multilevel"/>
     <w:tmpl w:val="B18A7ACE"/>
@@ -16883,7 +17173,7 @@
       </w:rPr>
     </w:lvl>
   </w:abstractNum>
-  <w:abstractNum w:abstractNumId="32" w15:restartNumberingAfterBreak="0">
+  <w:abstractNum w:abstractNumId="33" w15:restartNumberingAfterBreak="0">
     <w:nsid w:val="4AAB4FE6"/>
     <w:multiLevelType w:val="hybridMultilevel"/>
     <w:tmpl w:val="F6FCBA78"/>
@@ -16996,7 +17286,7 @@
       </w:rPr>
     </w:lvl>
   </w:abstractNum>
-  <w:abstractNum w:abstractNumId="33" w15:restartNumberingAfterBreak="0">
+  <w:abstractNum w:abstractNumId="34" w15:restartNumberingAfterBreak="0">
     <w:nsid w:val="4B0D7444"/>
     <w:multiLevelType w:val="multilevel"/>
     <w:tmpl w:val="3EE895CC"/>
@@ -17109,7 +17399,7 @@
       </w:pPr>
     </w:lvl>
   </w:abstractNum>
-  <w:abstractNum w:abstractNumId="34" w15:restartNumberingAfterBreak="0">
+  <w:abstractNum w:abstractNumId="35" w15:restartNumberingAfterBreak="0">
     <w:nsid w:val="4D283743"/>
     <w:multiLevelType w:val="hybridMultilevel"/>
     <w:tmpl w:val="F8AEE86E"/>
@@ -17195,7 +17485,7 @@
       </w:pPr>
     </w:lvl>
   </w:abstractNum>
-  <w:abstractNum w:abstractNumId="35" w15:restartNumberingAfterBreak="0">
+  <w:abstractNum w:abstractNumId="36" w15:restartNumberingAfterBreak="0">
     <w:nsid w:val="4EA72D5D"/>
     <w:multiLevelType w:val="multilevel"/>
     <w:tmpl w:val="1C44B87A"/>
@@ -17344,7 +17634,7 @@
       </w:rPr>
     </w:lvl>
   </w:abstractNum>
-  <w:abstractNum w:abstractNumId="36" w15:restartNumberingAfterBreak="0">
+  <w:abstractNum w:abstractNumId="37" w15:restartNumberingAfterBreak="0">
     <w:nsid w:val="52B23A8B"/>
     <w:multiLevelType w:val="multilevel"/>
     <w:tmpl w:val="27E4C9D6"/>
@@ -17493,7 +17783,7 @@
       </w:rPr>
     </w:lvl>
   </w:abstractNum>
-  <w:abstractNum w:abstractNumId="37" w15:restartNumberingAfterBreak="0">
+  <w:abstractNum w:abstractNumId="38" w15:restartNumberingAfterBreak="0">
     <w:nsid w:val="55240E72"/>
     <w:multiLevelType w:val="hybridMultilevel"/>
     <w:tmpl w:val="FF1A3642"/>
@@ -17579,7 +17869,7 @@
       </w:pPr>
     </w:lvl>
   </w:abstractNum>
-  <w:abstractNum w:abstractNumId="38" w15:restartNumberingAfterBreak="0">
+  <w:abstractNum w:abstractNumId="39" w15:restartNumberingAfterBreak="0">
     <w:nsid w:val="5F335FCC"/>
     <w:multiLevelType w:val="multilevel"/>
     <w:tmpl w:val="C1988BD4"/>
@@ -17728,7 +18018,7 @@
       </w:rPr>
     </w:lvl>
   </w:abstractNum>
-  <w:abstractNum w:abstractNumId="39" w15:restartNumberingAfterBreak="0">
+  <w:abstractNum w:abstractNumId="40" w15:restartNumberingAfterBreak="0">
     <w:nsid w:val="5FFC0BD1"/>
     <w:multiLevelType w:val="hybridMultilevel"/>
     <w:tmpl w:val="F5C2BD92"/>
@@ -17817,7 +18107,7 @@
       </w:pPr>
     </w:lvl>
   </w:abstractNum>
-  <w:abstractNum w:abstractNumId="40" w15:restartNumberingAfterBreak="0">
+  <w:abstractNum w:abstractNumId="41" w15:restartNumberingAfterBreak="0">
     <w:nsid w:val="61484265"/>
     <w:multiLevelType w:val="hybridMultilevel"/>
     <w:tmpl w:val="6100C6C0"/>
@@ -17906,7 +18196,7 @@
       </w:pPr>
     </w:lvl>
   </w:abstractNum>
-  <w:abstractNum w:abstractNumId="41" w15:restartNumberingAfterBreak="0">
+  <w:abstractNum w:abstractNumId="42" w15:restartNumberingAfterBreak="0">
     <w:nsid w:val="63975A7B"/>
     <w:multiLevelType w:val="multilevel"/>
     <w:tmpl w:val="D0A023DA"/>
@@ -18019,7 +18309,7 @@
       </w:pPr>
     </w:lvl>
   </w:abstractNum>
-  <w:abstractNum w:abstractNumId="42" w15:restartNumberingAfterBreak="0">
+  <w:abstractNum w:abstractNumId="43" w15:restartNumberingAfterBreak="0">
     <w:nsid w:val="6B33416F"/>
     <w:multiLevelType w:val="hybridMultilevel"/>
     <w:tmpl w:val="BDA053B4"/>
@@ -18108,7 +18398,7 @@
       </w:pPr>
     </w:lvl>
   </w:abstractNum>
-  <w:abstractNum w:abstractNumId="43" w15:restartNumberingAfterBreak="0">
+  <w:abstractNum w:abstractNumId="44" w15:restartNumberingAfterBreak="0">
     <w:nsid w:val="71A76A11"/>
     <w:multiLevelType w:val="multilevel"/>
     <w:tmpl w:val="BCB4C288"/>
@@ -18221,7 +18511,7 @@
       </w:pPr>
     </w:lvl>
   </w:abstractNum>
-  <w:abstractNum w:abstractNumId="44" w15:restartNumberingAfterBreak="0">
+  <w:abstractNum w:abstractNumId="45" w15:restartNumberingAfterBreak="0">
     <w:nsid w:val="71D83A1D"/>
     <w:multiLevelType w:val="hybridMultilevel"/>
     <w:tmpl w:val="6A302558"/>
@@ -18310,7 +18600,7 @@
       </w:pPr>
     </w:lvl>
   </w:abstractNum>
-  <w:abstractNum w:abstractNumId="45" w15:restartNumberingAfterBreak="0">
+  <w:abstractNum w:abstractNumId="46" w15:restartNumberingAfterBreak="0">
     <w:nsid w:val="73D63141"/>
     <w:multiLevelType w:val="multilevel"/>
     <w:tmpl w:val="A4E0A192"/>
@@ -18459,7 +18749,7 @@
       </w:rPr>
     </w:lvl>
   </w:abstractNum>
-  <w:abstractNum w:abstractNumId="46" w15:restartNumberingAfterBreak="0">
+  <w:abstractNum w:abstractNumId="47" w15:restartNumberingAfterBreak="0">
     <w:nsid w:val="78331248"/>
     <w:multiLevelType w:val="hybridMultilevel"/>
     <w:tmpl w:val="FB0CBE5A"/>
@@ -18572,7 +18862,7 @@
       </w:rPr>
     </w:lvl>
   </w:abstractNum>
-  <w:abstractNum w:abstractNumId="47" w15:restartNumberingAfterBreak="0">
+  <w:abstractNum w:abstractNumId="48" w15:restartNumberingAfterBreak="0">
     <w:nsid w:val="78AC338F"/>
     <w:multiLevelType w:val="hybridMultilevel"/>
     <w:tmpl w:val="70C6D420"/>
@@ -18661,7 +18951,7 @@
       </w:pPr>
     </w:lvl>
   </w:abstractNum>
-  <w:abstractNum w:abstractNumId="48" w15:restartNumberingAfterBreak="0">
+  <w:abstractNum w:abstractNumId="49" w15:restartNumberingAfterBreak="0">
     <w:nsid w:val="78EA7A33"/>
     <w:multiLevelType w:val="hybridMultilevel"/>
     <w:tmpl w:val="B0D801AC"/>
@@ -18774,7 +19064,7 @@
       </w:rPr>
     </w:lvl>
   </w:abstractNum>
-  <w:abstractNum w:abstractNumId="49" w15:restartNumberingAfterBreak="0">
+  <w:abstractNum w:abstractNumId="50" w15:restartNumberingAfterBreak="0">
     <w:nsid w:val="799104E5"/>
     <w:multiLevelType w:val="hybridMultilevel"/>
     <w:tmpl w:val="38B0418A"/>
@@ -18860,7 +19150,7 @@
       </w:pPr>
     </w:lvl>
   </w:abstractNum>
-  <w:abstractNum w:abstractNumId="50" w15:restartNumberingAfterBreak="0">
+  <w:abstractNum w:abstractNumId="51" w15:restartNumberingAfterBreak="0">
     <w:nsid w:val="7B216503"/>
     <w:multiLevelType w:val="hybridMultilevel"/>
     <w:tmpl w:val="BDA053B4"/>
@@ -18949,7 +19239,7 @@
       </w:pPr>
     </w:lvl>
   </w:abstractNum>
-  <w:abstractNum w:abstractNumId="51" w15:restartNumberingAfterBreak="0">
+  <w:abstractNum w:abstractNumId="52" w15:restartNumberingAfterBreak="0">
     <w:nsid w:val="7C744C54"/>
     <w:multiLevelType w:val="hybridMultilevel"/>
     <w:tmpl w:val="FC08650E"/>
@@ -19038,7 +19328,7 @@
       </w:pPr>
     </w:lvl>
   </w:abstractNum>
-  <w:abstractNum w:abstractNumId="52" w15:restartNumberingAfterBreak="0">
+  <w:abstractNum w:abstractNumId="53" w15:restartNumberingAfterBreak="0">
     <w:nsid w:val="7F47081A"/>
     <w:multiLevelType w:val="hybridMultilevel"/>
     <w:tmpl w:val="753ABC00"/>
@@ -19128,19 +19418,19 @@
     </w:lvl>
   </w:abstractNum>
   <w:num w:numId="1" w16cid:durableId="242882188">
+    <w:abstractNumId w:val="37"/>
+  </w:num>
+  <w:num w:numId="2" w16cid:durableId="1467511231">
+    <w:abstractNumId w:val="46"/>
+  </w:num>
+  <w:num w:numId="3" w16cid:durableId="152913160">
     <w:abstractNumId w:val="36"/>
   </w:num>
-  <w:num w:numId="2" w16cid:durableId="1467511231">
-    <w:abstractNumId w:val="45"/>
-  </w:num>
-  <w:num w:numId="3" w16cid:durableId="152913160">
-    <w:abstractNumId w:val="35"/>
-  </w:num>
   <w:num w:numId="4" w16cid:durableId="485777830">
-    <w:abstractNumId w:val="43"/>
+    <w:abstractNumId w:val="44"/>
   </w:num>
   <w:num w:numId="5" w16cid:durableId="3214827">
-    <w:abstractNumId w:val="33"/>
+    <w:abstractNumId w:val="34"/>
   </w:num>
   <w:num w:numId="6" w16cid:durableId="323555934">
     <w:abstractNumId w:val="1"/>
@@ -19149,10 +19439,10 @@
     <w:abstractNumId w:val="14"/>
   </w:num>
   <w:num w:numId="8" w16cid:durableId="1298610438">
-    <w:abstractNumId w:val="26"/>
+    <w:abstractNumId w:val="27"/>
   </w:num>
   <w:num w:numId="9" w16cid:durableId="1229148143">
-    <w:abstractNumId w:val="46"/>
+    <w:abstractNumId w:val="47"/>
   </w:num>
   <w:num w:numId="10" w16cid:durableId="342249779">
     <w:abstractNumId w:val="2"/>
@@ -19164,22 +19454,22 @@
     <w:abstractNumId w:val="3"/>
   </w:num>
   <w:num w:numId="13" w16cid:durableId="1907565450">
-    <w:abstractNumId w:val="21"/>
+    <w:abstractNumId w:val="22"/>
   </w:num>
   <w:num w:numId="14" w16cid:durableId="893392545">
-    <w:abstractNumId w:val="40"/>
+    <w:abstractNumId w:val="41"/>
   </w:num>
   <w:num w:numId="15" w16cid:durableId="2064868528">
-    <w:abstractNumId w:val="49"/>
+    <w:abstractNumId w:val="50"/>
   </w:num>
   <w:num w:numId="16" w16cid:durableId="2010597120">
     <w:abstractNumId w:val="12"/>
   </w:num>
   <w:num w:numId="17" w16cid:durableId="623387856">
-    <w:abstractNumId w:val="27"/>
+    <w:abstractNumId w:val="28"/>
   </w:num>
   <w:num w:numId="18" w16cid:durableId="1472556358">
-    <w:abstractNumId w:val="22"/>
+    <w:abstractNumId w:val="23"/>
   </w:num>
   <w:num w:numId="19" w16cid:durableId="933437205">
     <w:abstractNumId w:val="15"/>
@@ -19188,7 +19478,7 @@
     <w:abstractNumId w:val="18"/>
   </w:num>
   <w:num w:numId="21" w16cid:durableId="1842574404">
-    <w:abstractNumId w:val="37"/>
+    <w:abstractNumId w:val="38"/>
   </w:num>
   <w:num w:numId="22" w16cid:durableId="476528623">
     <w:abstractNumId w:val="16"/>
@@ -19197,22 +19487,22 @@
     <w:abstractNumId w:val="7"/>
   </w:num>
   <w:num w:numId="24" w16cid:durableId="1854949895">
-    <w:abstractNumId w:val="34"/>
+    <w:abstractNumId w:val="35"/>
   </w:num>
   <w:num w:numId="25" w16cid:durableId="236282987">
-    <w:abstractNumId w:val="44"/>
+    <w:abstractNumId w:val="45"/>
   </w:num>
   <w:num w:numId="26" w16cid:durableId="1449928291">
     <w:abstractNumId w:val="5"/>
   </w:num>
   <w:num w:numId="27" w16cid:durableId="1817719897">
-    <w:abstractNumId w:val="51"/>
+    <w:abstractNumId w:val="52"/>
   </w:num>
   <w:num w:numId="28" w16cid:durableId="1732190163">
     <w:abstractNumId w:val="0"/>
   </w:num>
   <w:num w:numId="29" w16cid:durableId="1448042274">
-    <w:abstractNumId w:val="42"/>
+    <w:abstractNumId w:val="43"/>
   </w:num>
   <w:num w:numId="30" w16cid:durableId="998774962">
     <w:abstractNumId w:val="10"/>
@@ -19221,16 +19511,16 @@
     <w:abstractNumId w:val="13"/>
   </w:num>
   <w:num w:numId="32" w16cid:durableId="1363894858">
-    <w:abstractNumId w:val="47"/>
+    <w:abstractNumId w:val="48"/>
   </w:num>
   <w:num w:numId="33" w16cid:durableId="1252082560">
-    <w:abstractNumId w:val="52"/>
+    <w:abstractNumId w:val="53"/>
   </w:num>
   <w:num w:numId="34" w16cid:durableId="1865049292">
     <w:abstractNumId w:val="19"/>
   </w:num>
   <w:num w:numId="35" w16cid:durableId="172846517">
-    <w:abstractNumId w:val="48"/>
+    <w:abstractNumId w:val="49"/>
   </w:num>
   <w:num w:numId="36" w16cid:durableId="1447117636">
     <w:abstractNumId w:val="8"/>
@@ -19239,16 +19529,16 @@
     <w:abstractNumId w:val="20"/>
   </w:num>
   <w:num w:numId="38" w16cid:durableId="1785999170">
-    <w:abstractNumId w:val="39"/>
+    <w:abstractNumId w:val="40"/>
   </w:num>
   <w:num w:numId="39" w16cid:durableId="909190463">
     <w:abstractNumId w:val="11"/>
   </w:num>
   <w:num w:numId="40" w16cid:durableId="706873432">
-    <w:abstractNumId w:val="32"/>
+    <w:abstractNumId w:val="33"/>
   </w:num>
   <w:num w:numId="41" w16cid:durableId="2106924727">
-    <w:abstractNumId w:val="50"/>
+    <w:abstractNumId w:val="51"/>
   </w:num>
   <w:num w:numId="42" w16cid:durableId="108010285">
     <w:abstractNumId w:val="9"/>
@@ -19257,34 +19547,37 @@
     <w:abstractNumId w:val="4"/>
   </w:num>
   <w:num w:numId="44" w16cid:durableId="1356033880">
+    <w:abstractNumId w:val="30"/>
+  </w:num>
+  <w:num w:numId="45" w16cid:durableId="1720395052">
+    <w:abstractNumId w:val="42"/>
+  </w:num>
+  <w:num w:numId="46" w16cid:durableId="917329396">
+    <w:abstractNumId w:val="25"/>
+  </w:num>
+  <w:num w:numId="47" w16cid:durableId="1731344262">
+    <w:abstractNumId w:val="32"/>
+  </w:num>
+  <w:num w:numId="48" w16cid:durableId="1482692230">
+    <w:abstractNumId w:val="26"/>
+  </w:num>
+  <w:num w:numId="49" w16cid:durableId="2018920110">
     <w:abstractNumId w:val="29"/>
   </w:num>
-  <w:num w:numId="45" w16cid:durableId="1720395052">
-    <w:abstractNumId w:val="41"/>
+  <w:num w:numId="50" w16cid:durableId="1549954801">
+    <w:abstractNumId w:val="39"/>
   </w:num>
-  <w:num w:numId="46" w16cid:durableId="917329396">
+  <w:num w:numId="51" w16cid:durableId="1092701847">
     <w:abstractNumId w:val="24"/>
   </w:num>
-  <w:num w:numId="47" w16cid:durableId="1731344262">
+  <w:num w:numId="52" w16cid:durableId="1644581521">
     <w:abstractNumId w:val="31"/>
-  </w:num>
-  <w:num w:numId="48" w16cid:durableId="1482692230">
-    <w:abstractNumId w:val="25"/>
-  </w:num>
-  <w:num w:numId="49" w16cid:durableId="2018920110">
-    <w:abstractNumId w:val="28"/>
-  </w:num>
-  <w:num w:numId="50" w16cid:durableId="1549954801">
-    <w:abstractNumId w:val="38"/>
-  </w:num>
-  <w:num w:numId="51" w16cid:durableId="1092701847">
-    <w:abstractNumId w:val="23"/>
-  </w:num>
-  <w:num w:numId="52" w16cid:durableId="1644581521">
-    <w:abstractNumId w:val="30"/>
   </w:num>
   <w:num w:numId="53" w16cid:durableId="2136680793">
     <w:abstractNumId w:val="17"/>
+  </w:num>
+  <w:num w:numId="54" w16cid:durableId="241062368">
+    <w:abstractNumId w:val="21"/>
   </w:num>
 </w:numbering>
 </file>
@@ -19689,7 +19982,7 @@
   <w:style w:type="paragraph" w:default="1" w:styleId="Normal">
     <w:name w:val="Normal"/>
     <w:qFormat/>
-    <w:rsid w:val="003F6B12"/>
+    <w:rsid w:val="00EC7C8B"/>
     <w:rPr>
       <w:rFonts w:ascii="Calibri" w:hAnsi="Calibri" w:cs="Calibri"/>
     </w:rPr>
@@ -19881,6 +20174,7 @@
   <w:style w:type="character" w:default="1" w:styleId="Policepardfaut">
     <w:name w:val="Default Paragraph Font"/>
     <w:uiPriority w:val="1"/>
+    <w:semiHidden/>
     <w:unhideWhenUsed/>
   </w:style>
   <w:style w:type="table" w:default="1" w:styleId="TableauNormal">
@@ -20616,11 +20910,13 @@
     <w:rsid w:val="00030A33"/>
     <w:rsid w:val="000360AE"/>
     <w:rsid w:val="00045B61"/>
+    <w:rsid w:val="000B1D45"/>
     <w:rsid w:val="00141C65"/>
     <w:rsid w:val="0024760D"/>
     <w:rsid w:val="00253B12"/>
     <w:rsid w:val="002622C0"/>
     <w:rsid w:val="002C5163"/>
+    <w:rsid w:val="002D15C1"/>
     <w:rsid w:val="00327765"/>
     <w:rsid w:val="0040209B"/>
     <w:rsid w:val="00431D7E"/>
@@ -20631,11 +20927,13 @@
     <w:rsid w:val="00501852"/>
     <w:rsid w:val="00501D1C"/>
     <w:rsid w:val="00507D1D"/>
+    <w:rsid w:val="00522FFF"/>
     <w:rsid w:val="005305D8"/>
     <w:rsid w:val="00543AF3"/>
     <w:rsid w:val="00567221"/>
     <w:rsid w:val="006B1D56"/>
     <w:rsid w:val="006B7EE3"/>
+    <w:rsid w:val="006D1A09"/>
     <w:rsid w:val="00747077"/>
     <w:rsid w:val="00772AB5"/>
     <w:rsid w:val="007C2E78"/>
@@ -20651,6 +20949,8 @@
     <w:rsid w:val="00AE1CB2"/>
     <w:rsid w:val="00B03C1B"/>
     <w:rsid w:val="00B2610D"/>
+    <w:rsid w:val="00B462C2"/>
+    <w:rsid w:val="00BD1DF8"/>
     <w:rsid w:val="00C26ADF"/>
     <w:rsid w:val="00CD78E5"/>
     <w:rsid w:val="00D17E85"/>
@@ -20661,6 +20961,7 @@
     <w:rsid w:val="00E16B3B"/>
     <w:rsid w:val="00E27845"/>
     <w:rsid w:val="00EC4290"/>
+    <w:rsid w:val="00FB77C3"/>
   </w:rsids>
   <m:mathPr>
     <m:mathFont m:val="Cambria Math"/>

</xml_diff>

<commit_message>
ci(Update): Update French user guide documents
Revised both the DOCX and PDF versions of the French user guide. The
updates include correcting typos, improving translations, and enhancing
the overall readability.
</commit_message>
<xml_diff>
--- a/MyExpenses.Wpf/Resources/How to use/How to use_french.docx
+++ b/MyExpenses.Wpf/Resources/How to use/How to use_french.docx
@@ -35,6 +35,7 @@
               <w:pPr>
                 <w:jc w:val="center"/>
               </w:pPr>
+              <w:proofErr w:type="spellStart"/>
               <w:r>
                 <w:rPr>
                   <w:b/>
@@ -46,6 +47,7 @@
                 </w:rPr>
                 <w:t>MyExpeneses</w:t>
               </w:r>
+              <w:proofErr w:type="spellEnd"/>
             </w:p>
           </w:sdtContent>
         </w:sdt>
@@ -173,7 +175,7 @@
           <w:r>
             <w:fldChar w:fldCharType="separate"/>
           </w:r>
-          <w:hyperlink w:anchor="_Toc176965693" w:history="1">
+          <w:hyperlink w:anchor="_Toc177131448" w:history="1">
             <w:r>
               <w:rPr>
                 <w:rStyle w:val="Lienhypertexte"/>
@@ -217,7 +219,7 @@
                 <w:noProof/>
                 <w:webHidden/>
               </w:rPr>
-              <w:instrText xml:space="preserve"> PAGEREF _Toc176965693 \h </w:instrText>
+              <w:instrText xml:space="preserve"> PAGEREF _Toc177131448 \h </w:instrText>
             </w:r>
             <w:r>
               <w:rPr>
@@ -263,7 +265,7 @@
               <w:lang w:eastAsia="fr-FR"/>
             </w:rPr>
           </w:pPr>
-          <w:hyperlink w:anchor="_Toc176965694" w:history="1">
+          <w:hyperlink w:anchor="_Toc177131449" w:history="1">
             <w:r>
               <w:rPr>
                 <w:rStyle w:val="Lienhypertexte"/>
@@ -307,7 +309,7 @@
                 <w:noProof/>
                 <w:webHidden/>
               </w:rPr>
-              <w:instrText xml:space="preserve"> PAGEREF _Toc176965694 \h </w:instrText>
+              <w:instrText xml:space="preserve"> PAGEREF _Toc177131449 \h </w:instrText>
             </w:r>
             <w:r>
               <w:rPr>
@@ -353,7 +355,7 @@
               <w:lang w:eastAsia="fr-FR"/>
             </w:rPr>
           </w:pPr>
-          <w:hyperlink w:anchor="_Toc176965695" w:history="1">
+          <w:hyperlink w:anchor="_Toc177131450" w:history="1">
             <w:r>
               <w:rPr>
                 <w:rStyle w:val="Lienhypertexte"/>
@@ -398,7 +400,7 @@
                 <w:noProof/>
                 <w:webHidden/>
               </w:rPr>
-              <w:instrText xml:space="preserve"> PAGEREF _Toc176965695 \h </w:instrText>
+              <w:instrText xml:space="preserve"> PAGEREF _Toc177131450 \h </w:instrText>
             </w:r>
             <w:r>
               <w:rPr>
@@ -444,7 +446,7 @@
               <w:lang w:eastAsia="fr-FR"/>
             </w:rPr>
           </w:pPr>
-          <w:hyperlink w:anchor="_Toc176965696" w:history="1">
+          <w:hyperlink w:anchor="_Toc177131451" w:history="1">
             <w:r>
               <w:rPr>
                 <w:rStyle w:val="Lienhypertexte"/>
@@ -488,7 +490,7 @@
                 <w:noProof/>
                 <w:webHidden/>
               </w:rPr>
-              <w:instrText xml:space="preserve"> PAGEREF _Toc176965696 \h </w:instrText>
+              <w:instrText xml:space="preserve"> PAGEREF _Toc177131451 \h </w:instrText>
             </w:r>
             <w:r>
               <w:rPr>
@@ -534,7 +536,7 @@
               <w:lang w:eastAsia="fr-FR"/>
             </w:rPr>
           </w:pPr>
-          <w:hyperlink w:anchor="_Toc176965697" w:history="1">
+          <w:hyperlink w:anchor="_Toc177131452" w:history="1">
             <w:r>
               <w:rPr>
                 <w:rStyle w:val="Lienhypertexte"/>
@@ -578,7 +580,7 @@
                 <w:noProof/>
                 <w:webHidden/>
               </w:rPr>
-              <w:instrText xml:space="preserve"> PAGEREF _Toc176965697 \h </w:instrText>
+              <w:instrText xml:space="preserve"> PAGEREF _Toc177131452 \h </w:instrText>
             </w:r>
             <w:r>
               <w:rPr>
@@ -624,7 +626,7 @@
               <w:lang w:eastAsia="fr-FR"/>
             </w:rPr>
           </w:pPr>
-          <w:hyperlink w:anchor="_Toc176965698" w:history="1">
+          <w:hyperlink w:anchor="_Toc177131453" w:history="1">
             <w:r>
               <w:rPr>
                 <w:rStyle w:val="Lienhypertexte"/>
@@ -668,7 +670,7 @@
                 <w:noProof/>
                 <w:webHidden/>
               </w:rPr>
-              <w:instrText xml:space="preserve"> PAGEREF _Toc176965698 \h </w:instrText>
+              <w:instrText xml:space="preserve"> PAGEREF _Toc177131453 \h </w:instrText>
             </w:r>
             <w:r>
               <w:rPr>
@@ -714,7 +716,7 @@
               <w:lang w:eastAsia="fr-FR"/>
             </w:rPr>
           </w:pPr>
-          <w:hyperlink w:anchor="_Toc176965699" w:history="1">
+          <w:hyperlink w:anchor="_Toc177131454" w:history="1">
             <w:r>
               <w:rPr>
                 <w:rStyle w:val="Lienhypertexte"/>
@@ -758,7 +760,7 @@
                 <w:noProof/>
                 <w:webHidden/>
               </w:rPr>
-              <w:instrText xml:space="preserve"> PAGEREF _Toc176965699 \h </w:instrText>
+              <w:instrText xml:space="preserve"> PAGEREF _Toc177131454 \h </w:instrText>
             </w:r>
             <w:r>
               <w:rPr>
@@ -804,7 +806,7 @@
               <w:lang w:eastAsia="fr-FR"/>
             </w:rPr>
           </w:pPr>
-          <w:hyperlink w:anchor="_Toc176965700" w:history="1">
+          <w:hyperlink w:anchor="_Toc177131455" w:history="1">
             <w:r>
               <w:rPr>
                 <w:rStyle w:val="Lienhypertexte"/>
@@ -848,7 +850,7 @@
                 <w:noProof/>
                 <w:webHidden/>
               </w:rPr>
-              <w:instrText xml:space="preserve"> PAGEREF _Toc176965700 \h </w:instrText>
+              <w:instrText xml:space="preserve"> PAGEREF _Toc177131455 \h </w:instrText>
             </w:r>
             <w:r>
               <w:rPr>
@@ -894,7 +896,7 @@
               <w:lang w:eastAsia="fr-FR"/>
             </w:rPr>
           </w:pPr>
-          <w:hyperlink w:anchor="_Toc176965701" w:history="1">
+          <w:hyperlink w:anchor="_Toc177131456" w:history="1">
             <w:r>
               <w:rPr>
                 <w:rStyle w:val="Lienhypertexte"/>
@@ -938,7 +940,7 @@
                 <w:noProof/>
                 <w:webHidden/>
               </w:rPr>
-              <w:instrText xml:space="preserve"> PAGEREF _Toc176965701 \h </w:instrText>
+              <w:instrText xml:space="preserve"> PAGEREF _Toc177131456 \h </w:instrText>
             </w:r>
             <w:r>
               <w:rPr>
@@ -984,7 +986,7 @@
               <w:lang w:eastAsia="fr-FR"/>
             </w:rPr>
           </w:pPr>
-          <w:hyperlink w:anchor="_Toc176965702" w:history="1">
+          <w:hyperlink w:anchor="_Toc177131457" w:history="1">
             <w:r>
               <w:rPr>
                 <w:rStyle w:val="Lienhypertexte"/>
@@ -1028,7 +1030,7 @@
                 <w:noProof/>
                 <w:webHidden/>
               </w:rPr>
-              <w:instrText xml:space="preserve"> PAGEREF _Toc176965702 \h </w:instrText>
+              <w:instrText xml:space="preserve"> PAGEREF _Toc177131457 \h </w:instrText>
             </w:r>
             <w:r>
               <w:rPr>
@@ -1074,7 +1076,7 @@
               <w:lang w:eastAsia="fr-FR"/>
             </w:rPr>
           </w:pPr>
-          <w:hyperlink w:anchor="_Toc176965703" w:history="1">
+          <w:hyperlink w:anchor="_Toc177131458" w:history="1">
             <w:r>
               <w:rPr>
                 <w:rStyle w:val="Lienhypertexte"/>
@@ -1118,7 +1120,7 @@
                 <w:noProof/>
                 <w:webHidden/>
               </w:rPr>
-              <w:instrText xml:space="preserve"> PAGEREF _Toc176965703 \h </w:instrText>
+              <w:instrText xml:space="preserve"> PAGEREF _Toc177131458 \h </w:instrText>
             </w:r>
             <w:r>
               <w:rPr>
@@ -1164,7 +1166,7 @@
               <w:lang w:eastAsia="fr-FR"/>
             </w:rPr>
           </w:pPr>
-          <w:hyperlink w:anchor="_Toc176965704" w:history="1">
+          <w:hyperlink w:anchor="_Toc177131459" w:history="1">
             <w:r>
               <w:rPr>
                 <w:rStyle w:val="Lienhypertexte"/>
@@ -1208,7 +1210,7 @@
                 <w:noProof/>
                 <w:webHidden/>
               </w:rPr>
-              <w:instrText xml:space="preserve"> PAGEREF _Toc176965704 \h </w:instrText>
+              <w:instrText xml:space="preserve"> PAGEREF _Toc177131459 \h </w:instrText>
             </w:r>
             <w:r>
               <w:rPr>
@@ -1254,7 +1256,7 @@
               <w:lang w:eastAsia="fr-FR"/>
             </w:rPr>
           </w:pPr>
-          <w:hyperlink w:anchor="_Toc176965705" w:history="1">
+          <w:hyperlink w:anchor="_Toc177131460" w:history="1">
             <w:r>
               <w:rPr>
                 <w:rStyle w:val="Lienhypertexte"/>
@@ -1298,7 +1300,7 @@
                 <w:noProof/>
                 <w:webHidden/>
               </w:rPr>
-              <w:instrText xml:space="preserve"> PAGEREF _Toc176965705 \h </w:instrText>
+              <w:instrText xml:space="preserve"> PAGEREF _Toc177131460 \h </w:instrText>
             </w:r>
             <w:r>
               <w:rPr>
@@ -1344,7 +1346,7 @@
               <w:lang w:eastAsia="fr-FR"/>
             </w:rPr>
           </w:pPr>
-          <w:hyperlink w:anchor="_Toc176965706" w:history="1">
+          <w:hyperlink w:anchor="_Toc177131461" w:history="1">
             <w:r>
               <w:rPr>
                 <w:rStyle w:val="Lienhypertexte"/>
@@ -1388,7 +1390,7 @@
                 <w:noProof/>
                 <w:webHidden/>
               </w:rPr>
-              <w:instrText xml:space="preserve"> PAGEREF _Toc176965706 \h </w:instrText>
+              <w:instrText xml:space="preserve"> PAGEREF _Toc177131461 \h </w:instrText>
             </w:r>
             <w:r>
               <w:rPr>
@@ -1434,7 +1436,7 @@
               <w:lang w:eastAsia="fr-FR"/>
             </w:rPr>
           </w:pPr>
-          <w:hyperlink w:anchor="_Toc176965707" w:history="1">
+          <w:hyperlink w:anchor="_Toc177131462" w:history="1">
             <w:r>
               <w:rPr>
                 <w:rStyle w:val="Lienhypertexte"/>
@@ -1478,7 +1480,7 @@
                 <w:noProof/>
                 <w:webHidden/>
               </w:rPr>
-              <w:instrText xml:space="preserve"> PAGEREF _Toc176965707 \h </w:instrText>
+              <w:instrText xml:space="preserve"> PAGEREF _Toc177131462 \h </w:instrText>
             </w:r>
             <w:r>
               <w:rPr>
@@ -1524,7 +1526,7 @@
               <w:lang w:eastAsia="fr-FR"/>
             </w:rPr>
           </w:pPr>
-          <w:hyperlink w:anchor="_Toc176965708" w:history="1">
+          <w:hyperlink w:anchor="_Toc177131463" w:history="1">
             <w:r>
               <w:rPr>
                 <w:rStyle w:val="Lienhypertexte"/>
@@ -1568,7 +1570,7 @@
                 <w:noProof/>
                 <w:webHidden/>
               </w:rPr>
-              <w:instrText xml:space="preserve"> PAGEREF _Toc176965708 \h </w:instrText>
+              <w:instrText xml:space="preserve"> PAGEREF _Toc177131463 \h </w:instrText>
             </w:r>
             <w:r>
               <w:rPr>
@@ -1614,7 +1616,7 @@
               <w:lang w:eastAsia="fr-FR"/>
             </w:rPr>
           </w:pPr>
-          <w:hyperlink w:anchor="_Toc176965709" w:history="1">
+          <w:hyperlink w:anchor="_Toc177131464" w:history="1">
             <w:r>
               <w:rPr>
                 <w:rStyle w:val="Lienhypertexte"/>
@@ -1658,7 +1660,7 @@
                 <w:noProof/>
                 <w:webHidden/>
               </w:rPr>
-              <w:instrText xml:space="preserve"> PAGEREF _Toc176965709 \h </w:instrText>
+              <w:instrText xml:space="preserve"> PAGEREF _Toc177131464 \h </w:instrText>
             </w:r>
             <w:r>
               <w:rPr>
@@ -1704,7 +1706,7 @@
               <w:lang w:eastAsia="fr-FR"/>
             </w:rPr>
           </w:pPr>
-          <w:hyperlink w:anchor="_Toc176965710" w:history="1">
+          <w:hyperlink w:anchor="_Toc177131465" w:history="1">
             <w:r>
               <w:rPr>
                 <w:rStyle w:val="Lienhypertexte"/>
@@ -1748,7 +1750,7 @@
                 <w:noProof/>
                 <w:webHidden/>
               </w:rPr>
-              <w:instrText xml:space="preserve"> PAGEREF _Toc176965710 \h </w:instrText>
+              <w:instrText xml:space="preserve"> PAGEREF _Toc177131465 \h </w:instrText>
             </w:r>
             <w:r>
               <w:rPr>
@@ -1794,7 +1796,7 @@
               <w:lang w:eastAsia="fr-FR"/>
             </w:rPr>
           </w:pPr>
-          <w:hyperlink w:anchor="_Toc176965711" w:history="1">
+          <w:hyperlink w:anchor="_Toc177131466" w:history="1">
             <w:r>
               <w:rPr>
                 <w:rStyle w:val="Lienhypertexte"/>
@@ -1838,7 +1840,7 @@
                 <w:noProof/>
                 <w:webHidden/>
               </w:rPr>
-              <w:instrText xml:space="preserve"> PAGEREF _Toc176965711 \h </w:instrText>
+              <w:instrText xml:space="preserve"> PAGEREF _Toc177131466 \h </w:instrText>
             </w:r>
             <w:r>
               <w:rPr>
@@ -1884,7 +1886,7 @@
               <w:lang w:eastAsia="fr-FR"/>
             </w:rPr>
           </w:pPr>
-          <w:hyperlink w:anchor="_Toc176965712" w:history="1">
+          <w:hyperlink w:anchor="_Toc177131467" w:history="1">
             <w:r>
               <w:rPr>
                 <w:rStyle w:val="Lienhypertexte"/>
@@ -1928,7 +1930,7 @@
                 <w:noProof/>
                 <w:webHidden/>
               </w:rPr>
-              <w:instrText xml:space="preserve"> PAGEREF _Toc176965712 \h </w:instrText>
+              <w:instrText xml:space="preserve"> PAGEREF _Toc177131467 \h </w:instrText>
             </w:r>
             <w:r>
               <w:rPr>
@@ -1974,7 +1976,7 @@
               <w:lang w:eastAsia="fr-FR"/>
             </w:rPr>
           </w:pPr>
-          <w:hyperlink w:anchor="_Toc176965713" w:history="1">
+          <w:hyperlink w:anchor="_Toc177131468" w:history="1">
             <w:r>
               <w:rPr>
                 <w:rStyle w:val="Lienhypertexte"/>
@@ -2018,7 +2020,7 @@
                 <w:noProof/>
                 <w:webHidden/>
               </w:rPr>
-              <w:instrText xml:space="preserve"> PAGEREF _Toc176965713 \h </w:instrText>
+              <w:instrText xml:space="preserve"> PAGEREF _Toc177131468 \h </w:instrText>
             </w:r>
             <w:r>
               <w:rPr>
@@ -2064,7 +2066,7 @@
               <w:lang w:eastAsia="fr-FR"/>
             </w:rPr>
           </w:pPr>
-          <w:hyperlink w:anchor="_Toc176965714" w:history="1">
+          <w:hyperlink w:anchor="_Toc177131469" w:history="1">
             <w:r>
               <w:rPr>
                 <w:rStyle w:val="Lienhypertexte"/>
@@ -2108,7 +2110,7 @@
                 <w:noProof/>
                 <w:webHidden/>
               </w:rPr>
-              <w:instrText xml:space="preserve"> PAGEREF _Toc176965714 \h </w:instrText>
+              <w:instrText xml:space="preserve"> PAGEREF _Toc177131469 \h </w:instrText>
             </w:r>
             <w:r>
               <w:rPr>
@@ -2154,7 +2156,7 @@
               <w:lang w:eastAsia="fr-FR"/>
             </w:rPr>
           </w:pPr>
-          <w:hyperlink w:anchor="_Toc176965715" w:history="1">
+          <w:hyperlink w:anchor="_Toc177131470" w:history="1">
             <w:r>
               <w:rPr>
                 <w:rStyle w:val="Lienhypertexte"/>
@@ -2198,7 +2200,7 @@
                 <w:noProof/>
                 <w:webHidden/>
               </w:rPr>
-              <w:instrText xml:space="preserve"> PAGEREF _Toc176965715 \h </w:instrText>
+              <w:instrText xml:space="preserve"> PAGEREF _Toc177131470 \h </w:instrText>
             </w:r>
             <w:r>
               <w:rPr>
@@ -2244,7 +2246,7 @@
               <w:lang w:eastAsia="fr-FR"/>
             </w:rPr>
           </w:pPr>
-          <w:hyperlink w:anchor="_Toc176965716" w:history="1">
+          <w:hyperlink w:anchor="_Toc177131471" w:history="1">
             <w:r>
               <w:rPr>
                 <w:rStyle w:val="Lienhypertexte"/>
@@ -2288,7 +2290,7 @@
                 <w:noProof/>
                 <w:webHidden/>
               </w:rPr>
-              <w:instrText xml:space="preserve"> PAGEREF _Toc176965716 \h </w:instrText>
+              <w:instrText xml:space="preserve"> PAGEREF _Toc177131471 \h </w:instrText>
             </w:r>
             <w:r>
               <w:rPr>
@@ -2334,7 +2336,7 @@
               <w:lang w:eastAsia="fr-FR"/>
             </w:rPr>
           </w:pPr>
-          <w:hyperlink w:anchor="_Toc176965717" w:history="1">
+          <w:hyperlink w:anchor="_Toc177131472" w:history="1">
             <w:r>
               <w:rPr>
                 <w:rStyle w:val="Lienhypertexte"/>
@@ -2378,7 +2380,7 @@
                 <w:noProof/>
                 <w:webHidden/>
               </w:rPr>
-              <w:instrText xml:space="preserve"> PAGEREF _Toc176965717 \h </w:instrText>
+              <w:instrText xml:space="preserve"> PAGEREF _Toc177131472 \h </w:instrText>
             </w:r>
             <w:r>
               <w:rPr>
@@ -2424,7 +2426,7 @@
               <w:lang w:eastAsia="fr-FR"/>
             </w:rPr>
           </w:pPr>
-          <w:hyperlink w:anchor="_Toc176965718" w:history="1">
+          <w:hyperlink w:anchor="_Toc177131473" w:history="1">
             <w:r>
               <w:rPr>
                 <w:rStyle w:val="Lienhypertexte"/>
@@ -2468,7 +2470,7 @@
                 <w:noProof/>
                 <w:webHidden/>
               </w:rPr>
-              <w:instrText xml:space="preserve"> PAGEREF _Toc176965718 \h </w:instrText>
+              <w:instrText xml:space="preserve"> PAGEREF _Toc177131473 \h </w:instrText>
             </w:r>
             <w:r>
               <w:rPr>
@@ -2488,7 +2490,7 @@
                 <w:noProof/>
                 <w:webHidden/>
               </w:rPr>
-              <w:t>27</w:t>
+              <w:t>28</w:t>
             </w:r>
             <w:r>
               <w:rPr>
@@ -2533,7 +2535,7 @@
           <w:numId w:val="7"/>
         </w:numPr>
       </w:pPr>
-      <w:bookmarkStart w:id="1" w:name="_Toc176965693"/>
+      <w:bookmarkStart w:id="1" w:name="_Toc177131448"/>
       <w:r>
         <w:lastRenderedPageBreak/>
         <w:t>Introduction</w:t>
@@ -2541,6 +2543,7 @@
       <w:bookmarkEnd w:id="1"/>
     </w:p>
     <w:p>
+      <w:proofErr w:type="spellStart"/>
       <w:r>
         <w:rPr>
           <w:b/>
@@ -2548,6 +2551,7 @@
         </w:rPr>
         <w:t>MyExpenses</w:t>
       </w:r>
+      <w:proofErr w:type="spellEnd"/>
       <w:r>
         <w:t xml:space="preserve"> est une application intuitive conçue pour simplifier la gestion de vos finances personnelles au quotidien. Elle vous permet de suivre vos dépenses en temps réel, d'analyser vos habitudes de consommation, et d'anticiper le solde restant sur vos comptes bancaires avant même que </w:t>
       </w:r>
@@ -2567,6 +2571,7 @@
       <w:r>
         <w:t xml:space="preserve">Avec </w:t>
       </w:r>
+      <w:proofErr w:type="spellStart"/>
       <w:r>
         <w:rPr>
           <w:b/>
@@ -2574,6 +2579,7 @@
         </w:rPr>
         <w:t>MyExpenses</w:t>
       </w:r>
+      <w:proofErr w:type="spellEnd"/>
       <w:r>
         <w:t>, bénéficiez également de :</w:t>
       </w:r>
@@ -2613,6 +2619,7 @@
       <w:r>
         <w:t xml:space="preserve">Sauvegarde et utilisation multi-appareils : Vous avez la possibilité de sauvegarder vos données sur Dropbox, vous permettant ainsi de synchroniser vos informations et d'utiliser </w:t>
       </w:r>
+      <w:proofErr w:type="spellStart"/>
       <w:r>
         <w:rPr>
           <w:b/>
@@ -2620,6 +2627,7 @@
         </w:rPr>
         <w:t>MyExpenses</w:t>
       </w:r>
+      <w:proofErr w:type="spellEnd"/>
       <w:r>
         <w:t xml:space="preserve"> sur plusieurs appareils en toute simplicité.</w:t>
       </w:r>
@@ -2628,6 +2636,7 @@
       <w:r>
         <w:t xml:space="preserve">En choisissant </w:t>
       </w:r>
+      <w:proofErr w:type="spellStart"/>
       <w:r>
         <w:rPr>
           <w:b/>
@@ -2635,6 +2644,7 @@
         </w:rPr>
         <w:t>MyExpenses</w:t>
       </w:r>
+      <w:proofErr w:type="spellEnd"/>
       <w:r>
         <w:t>, vous optez pour un outil complet et sécurisé qui vous aide à gérer vos finances de manière efficace, en gardant le contrôle total de vos données tout en profitant d'une flexibilité d'utilisation sur tous vos appareils.</w:t>
       </w:r>
@@ -2652,7 +2662,7 @@
           <w:numId w:val="7"/>
         </w:numPr>
       </w:pPr>
-      <w:bookmarkStart w:id="2" w:name="_Toc176965694"/>
+      <w:bookmarkStart w:id="2" w:name="_Toc177131449"/>
       <w:r>
         <w:lastRenderedPageBreak/>
         <w:t>Premiers Pas</w:t>
@@ -2670,7 +2680,7 @@
           <w:rFonts w:ascii="Times New Roman" w:hAnsi="Times New Roman" w:cs="Times New Roman"/>
         </w:rPr>
       </w:pPr>
-      <w:bookmarkStart w:id="3" w:name="_Toc176965695"/>
+      <w:bookmarkStart w:id="3" w:name="_Toc177131450"/>
       <w:r>
         <w:t>Téléchargement</w:t>
       </w:r>
@@ -2697,6 +2707,7 @@
         <w:br/>
         <w:t xml:space="preserve">Téléchargez </w:t>
       </w:r>
+      <w:proofErr w:type="spellStart"/>
       <w:r>
         <w:rPr>
           <w:rStyle w:val="lev"/>
@@ -2704,6 +2715,7 @@
         </w:rPr>
         <w:t>MyExpenses</w:t>
       </w:r>
+      <w:proofErr w:type="spellEnd"/>
       <w:r>
         <w:rPr>
           <w:rFonts w:ascii="Calibri" w:hAnsi="Calibri" w:cs="Calibri"/>
@@ -2723,7 +2735,21 @@
         <w:rPr>
           <w:rFonts w:ascii="Calibri" w:hAnsi="Calibri" w:cs="Calibri"/>
         </w:rPr>
-        <w:t>. Assurez-vous de choisir la version appropriée pour votre appareil (Windows, macOS, iOS, Android, etc.).</w:t>
+        <w:t xml:space="preserve">. Assurez-vous de choisir la version appropriée pour votre appareil (Windows, </w:t>
+      </w:r>
+      <w:proofErr w:type="spellStart"/>
+      <w:r>
+        <w:rPr>
+          <w:rFonts w:ascii="Calibri" w:hAnsi="Calibri" w:cs="Calibri"/>
+        </w:rPr>
+        <w:t>macOS</w:t>
+      </w:r>
+      <w:proofErr w:type="spellEnd"/>
+      <w:r>
+        <w:rPr>
+          <w:rFonts w:ascii="Calibri" w:hAnsi="Calibri" w:cs="Calibri"/>
+        </w:rPr>
+        <w:t>, iOS, Android, etc.).</w:t>
       </w:r>
     </w:p>
     <w:p>
@@ -2756,7 +2782,7 @@
           <w:numId w:val="8"/>
         </w:numPr>
       </w:pPr>
-      <w:bookmarkStart w:id="4" w:name="_Toc176965696"/>
+      <w:bookmarkStart w:id="4" w:name="_Toc177131451"/>
       <w:r>
         <w:t>Installation</w:t>
       </w:r>
@@ -2805,6 +2831,7 @@
         <w:br/>
         <w:t xml:space="preserve">Double-cliquez sur le fichier pour lancer le processus d'installation. Suivez les instructions à l'écran pour installer </w:t>
       </w:r>
+      <w:proofErr w:type="spellStart"/>
       <w:r>
         <w:rPr>
           <w:rStyle w:val="lev"/>
@@ -2812,6 +2839,7 @@
         </w:rPr>
         <w:t>MyExpenses</w:t>
       </w:r>
+      <w:proofErr w:type="spellEnd"/>
       <w:r>
         <w:rPr>
           <w:rFonts w:ascii="Calibri" w:hAnsi="Calibri" w:cs="Calibri"/>
@@ -2840,6 +2868,7 @@
         <w:br/>
         <w:t xml:space="preserve">Une fois l'installation terminée, vous aurez la possibilité de lancer </w:t>
       </w:r>
+      <w:proofErr w:type="spellStart"/>
       <w:r>
         <w:rPr>
           <w:rStyle w:val="lev"/>
@@ -2847,6 +2876,7 @@
         </w:rPr>
         <w:t>MyExpenses</w:t>
       </w:r>
+      <w:proofErr w:type="spellEnd"/>
       <w:r>
         <w:rPr>
           <w:rFonts w:ascii="Calibri" w:hAnsi="Calibri" w:cs="Calibri"/>
@@ -2878,7 +2908,7 @@
         </w:numPr>
         <w:spacing w:line="360" w:lineRule="auto"/>
       </w:pPr>
-      <w:bookmarkStart w:id="5" w:name="_Toc176965697"/>
+      <w:bookmarkStart w:id="5" w:name="_Toc177131452"/>
       <w:r>
         <w:lastRenderedPageBreak/>
         <w:t>Configuration initiale</w:t>
@@ -2893,7 +2923,7 @@
           <w:numId w:val="11"/>
         </w:numPr>
       </w:pPr>
-      <w:bookmarkStart w:id="6" w:name="_Toc176965698"/>
+      <w:bookmarkStart w:id="6" w:name="_Toc177131453"/>
       <w:r>
         <w:t>Paramétrage initial</w:t>
       </w:r>
@@ -3167,7 +3197,7 @@
         </w:numPr>
         <w:spacing w:line="360" w:lineRule="auto"/>
       </w:pPr>
-      <w:bookmarkStart w:id="7" w:name="_Toc176965699"/>
+      <w:bookmarkStart w:id="7" w:name="_Toc177131454"/>
       <w:r>
         <w:lastRenderedPageBreak/>
         <w:t xml:space="preserve">Modification du </w:t>
@@ -3770,7 +3800,7 @@
         </w:numPr>
         <w:spacing w:line="360" w:lineRule="auto"/>
       </w:pPr>
-      <w:bookmarkStart w:id="9" w:name="_Toc176965700"/>
+      <w:bookmarkStart w:id="9" w:name="_Toc177131455"/>
       <w:r>
         <w:lastRenderedPageBreak/>
         <w:t>Modification du Thème</w:t>
@@ -4893,7 +4923,7 @@
                                       </pic:cNvPicPr>
                                     </pic:nvPicPr>
                                     <pic:blipFill>
-                                      <a:blip r:embed="rId19">
+                                      <a:blip r:embed="rId22">
                                         <a:extLst>
                                           <a:ext uri="{28A0092B-C50C-407E-A947-70E740481C1C}">
                                             <a14:useLocalDpi xmlns:a14="http://schemas.microsoft.com/office/drawing/2010/main" val="0"/>
@@ -4970,7 +5000,7 @@
                                       </pic:cNvPicPr>
                                     </pic:nvPicPr>
                                     <pic:blipFill>
-                                      <a:blip r:embed="rId20">
+                                      <a:blip r:embed="rId23">
                                         <a:extLst>
                                           <a:ext uri="{28A0092B-C50C-407E-A947-70E740481C1C}">
                                             <a14:useLocalDpi xmlns:a14="http://schemas.microsoft.com/office/drawing/2010/main" val="0"/>
@@ -6327,7 +6357,7 @@
                           </pic:cNvPicPr>
                         </pic:nvPicPr>
                         <pic:blipFill>
-                          <a:blip r:link="rId22"/>
+                          <a:blip r:link="rId24"/>
                           <a:stretch>
                             <a:fillRect/>
                           </a:stretch>
@@ -6682,7 +6712,7 @@
                   </v:textbox>
                 </v:shape>
                 <v:shape id="Update color.png" o:spid="_x0000_s1057" type="#_x0000_t75" style="position:absolute;width:56483;height:41795;visibility:visible;mso-wrap-style:square" o:gfxdata="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">
-                  <v:imagedata r:id="rId23"/>
+                  <v:imagedata r:id="rId25"/>
                 </v:shape>
                 <v:shape id="_x0000_s1058" type="#_x0000_t202" style="position:absolute;left:37242;top:32766;width:2858;height:2857;visibility:visible;mso-wrap-style:square;v-text-anchor:top" o:gfxdata="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" fillcolor="#a00000" strokecolor="black [3213]">
                   <v:fill color2="red" rotate="t" angle="225" colors="0 #a00000;.5 #e60000;1 red" focus="100%" type="gradient"/>
@@ -7266,13 +7296,17 @@
         </w:numPr>
         <w:spacing w:line="360" w:lineRule="auto"/>
       </w:pPr>
-      <w:bookmarkStart w:id="11" w:name="_Toc176965701"/>
+      <w:bookmarkStart w:id="11" w:name="_Toc177131456"/>
       <w:r>
         <w:lastRenderedPageBreak/>
         <w:t>Création de compte</w:t>
       </w:r>
       <w:bookmarkEnd w:id="11"/>
     </w:p>
+    <w:bookmarkStart w:id="12" w:name="_Présentation_des_boutons_2"/>
+    <w:bookmarkStart w:id="13" w:name="_Toc177131457"/>
+    <w:bookmarkEnd w:id="0"/>
+    <w:bookmarkEnd w:id="12"/>
     <w:p>
       <w:pPr>
         <w:pStyle w:val="Titre5"/>
@@ -7281,10 +7315,6 @@
           <w:numId w:val="29"/>
         </w:numPr>
       </w:pPr>
-      <w:bookmarkStart w:id="12" w:name="_Présentation_des_boutons_2"/>
-      <w:bookmarkStart w:id="13" w:name="_Toc176965702"/>
-      <w:bookmarkEnd w:id="0"/>
-      <w:bookmarkEnd w:id="12"/>
       <w:r>
         <w:rPr>
           <w:noProof/>
@@ -7325,7 +7355,7 @@
                           </pic:cNvPicPr>
                         </pic:nvPicPr>
                         <pic:blipFill>
-                          <a:blip r:link="rId24"/>
+                          <a:blip r:link="rId26"/>
                           <a:stretch>
                             <a:fillRect/>
                           </a:stretch>
@@ -7918,7 +7948,7 @@
             <w:pict>
               <v:group w14:anchorId="463106A6" id="Groupe 4" o:spid="_x0000_s1061" style="position:absolute;left:0;text-align:left;margin-left:-.05pt;margin-top:20.55pt;width:453.6pt;height:239.05pt;z-index:251753472" coordsize="57607,30359" o:gfxdata="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">
                 <v:shape id="Frist launch.png" o:spid="_x0000_s1062" type="#_x0000_t75" style="position:absolute;width:57607;height:30359;visibility:visible;mso-wrap-style:square" o:gfxdata="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">
-                  <v:imagedata r:id="rId25"/>
+                  <v:imagedata r:id="rId27"/>
                 </v:shape>
                 <v:shape id="_x0000_s1063" type="#_x0000_t202" style="position:absolute;left:29114;top:11558;width:2341;height:2491;visibility:visible;mso-wrap-style:square;v-text-anchor:top" o:gfxdata="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" fillcolor="#a00000" strokecolor="black [3213]">
                   <v:fill color2="red" rotate="t" angle="225" colors="0 #a00000;.5 #e60000;1 red" focus="100%" type="gradient"/>
@@ -8166,7 +8196,7 @@
         </w:numPr>
         <w:spacing w:line="360" w:lineRule="auto"/>
       </w:pPr>
-      <w:bookmarkStart w:id="14" w:name="_Toc176965703"/>
+      <w:bookmarkStart w:id="14" w:name="_Toc177131458"/>
       <w:r>
         <w:t>Utilisation</w:t>
       </w:r>
@@ -8228,7 +8258,7 @@
                     <pic:cNvPicPr/>
                   </pic:nvPicPr>
                   <pic:blipFill>
-                    <a:blip r:link="rId26"/>
+                    <a:blip r:link="rId28"/>
                     <a:stretch>
                       <a:fillRect/>
                     </a:stretch>
@@ -8341,7 +8371,7 @@
                           </pic:cNvPicPr>
                         </pic:nvPicPr>
                         <pic:blipFill>
-                          <a:blip r:link="rId27"/>
+                          <a:blip r:link="rId29"/>
                           <a:stretch>
                             <a:fillRect/>
                           </a:stretch>
@@ -8508,7 +8538,7 @@
             <w:pict>
               <v:group w14:anchorId="21BE1A69" id="Groupe 5" o:spid="_x0000_s1071" style="position:absolute;margin-left:60.45pt;margin-top:2.2pt;width:300pt;height:161.25pt;z-index:-251554816" coordsize="38100,20478" o:gfxdata="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">
                 <v:shape id="First export.png" o:spid="_x0000_s1072" type="#_x0000_t75" alt="Une image contenant texte, capture d’écran, diagramme, carré&#10;&#10;Description générée automatiquement" style="position:absolute;width:38100;height:20478;visibility:visible;mso-wrap-style:square" o:gfxdata="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">
-                  <v:imagedata r:id="rId28"/>
+                  <v:imagedata r:id="rId30"/>
                 </v:shape>
                 <v:shape id="_x0000_s1073" type="#_x0000_t202" style="position:absolute;left:8705;top:15873;width:2340;height:2492;visibility:visible;mso-wrap-style:square;v-text-anchor:top" o:gfxdata="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" fillcolor="#a00000" strokecolor="black [3213]">
                   <v:fill color2="red" rotate="t" angle="225" colors="0 #a00000;.5 #e60000;1 red" focus="100%" type="gradient"/>
@@ -8684,7 +8714,7 @@
                           </pic:cNvPicPr>
                         </pic:nvPicPr>
                         <pic:blipFill>
-                          <a:blip r:link="rId27"/>
+                          <a:blip r:link="rId29"/>
                           <a:stretch>
                             <a:fillRect/>
                           </a:stretch>
@@ -8851,7 +8881,7 @@
             <w:pict>
               <v:group w14:anchorId="69E756DB" id="_x0000_s1075" style="position:absolute;margin-left:76.6pt;margin-top:22.65pt;width:300pt;height:161.25pt;z-index:-251556864" coordsize="38100,20478" o:gfxdata="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">
                 <v:shape id="First export.png" o:spid="_x0000_s1076" type="#_x0000_t75" alt="Une image contenant texte, capture d’écran, diagramme, carré&#10;&#10;Description générée automatiquement" style="position:absolute;width:38100;height:20478;visibility:visible;mso-wrap-style:square" o:gfxdata="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">
-                  <v:imagedata r:id="rId29"/>
+                  <v:imagedata r:id="rId31"/>
                 </v:shape>
                 <v:shape id="_x0000_s1077" type="#_x0000_t202" style="position:absolute;left:8705;top:15873;width:2340;height:2492;visibility:visible;mso-wrap-style:square;v-text-anchor:top" o:gfxdata="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" fillcolor="#a00000" strokecolor="black [3213]">
                   <v:fill color2="red" rotate="t" angle="225" colors="0 #a00000;.5 #e60000;1 red" focus="100%" type="gradient"/>
@@ -9070,7 +9100,7 @@
         </w:numPr>
         <w:spacing w:line="360" w:lineRule="auto"/>
       </w:pPr>
-      <w:bookmarkStart w:id="17" w:name="_Toc176965704"/>
+      <w:bookmarkStart w:id="17" w:name="_Toc177131459"/>
       <w:r>
         <w:lastRenderedPageBreak/>
         <w:t>Maintenance</w:t>
@@ -9125,13 +9155,18 @@
         </w:numPr>
         <w:spacing w:line="360" w:lineRule="auto"/>
       </w:pPr>
-      <w:bookmarkStart w:id="18" w:name="_Toc176965705"/>
+      <w:bookmarkStart w:id="18" w:name="_Utilisation_du_compte"/>
+      <w:bookmarkStart w:id="19" w:name="_Toc177131460"/>
+      <w:bookmarkEnd w:id="18"/>
       <w:r>
         <w:lastRenderedPageBreak/>
         <w:t>Utilisation du compte</w:t>
       </w:r>
-      <w:bookmarkEnd w:id="18"/>
-    </w:p>
+      <w:bookmarkEnd w:id="19"/>
+    </w:p>
+    <w:bookmarkStart w:id="20" w:name="_Présentation_de_l’interface"/>
+    <w:bookmarkStart w:id="21" w:name="_Toc177131461"/>
+    <w:bookmarkEnd w:id="20"/>
     <w:p>
       <w:pPr>
         <w:pStyle w:val="Titre4"/>
@@ -9140,9 +9175,6 @@
           <w:numId w:val="42"/>
         </w:numPr>
       </w:pPr>
-      <w:bookmarkStart w:id="19" w:name="_Présentation_de_l’interface"/>
-      <w:bookmarkStart w:id="20" w:name="_Toc176965706"/>
-      <w:bookmarkEnd w:id="19"/>
       <w:r>
         <w:rPr>
           <w:noProof/>
@@ -9191,7 +9223,7 @@
                           </pic:cNvPicPr>
                         </pic:nvPicPr>
                         <pic:blipFill>
-                          <a:blip r:link="rId30"/>
+                          <a:blip r:link="rId32"/>
                           <a:stretch>
                             <a:fillRect/>
                           </a:stretch>
@@ -9622,7 +9654,7 @@
             <w:pict>
               <v:group w14:anchorId="20B836BA" id="Groupe 24" o:spid="_x0000_s1079" style="position:absolute;left:0;text-align:left;margin-left:-64.1pt;margin-top:20.25pt;width:582.05pt;height:306.75pt;z-index:-251538432" coordsize="73920,38957" o:gfxdata="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">
                 <v:shape id="Main interface.png" o:spid="_x0000_s1080" type="#_x0000_t75" alt="Une image contenant texte, capture d’écran, logiciel, Logiciel multimédia&#10;&#10;Description générée automatiquement" style="position:absolute;width:73920;height:38957;visibility:visible;mso-wrap-style:square" o:gfxdata="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">
-                  <v:imagedata r:id="rId31"/>
+                  <v:imagedata r:id="rId33"/>
                 </v:shape>
                 <v:rect id="Rectangle 1" o:spid="_x0000_s1081" style="position:absolute;left:614;top:4640;width:24003;height:16954;visibility:visible;mso-wrap-style:square;v-text-anchor:middle" o:gfxdata="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" filled="f" strokecolor="red" strokeweight="1pt"/>
                 <v:rect id="Rectangle 1" o:spid="_x0000_s1082" style="position:absolute;left:24565;top:4640;width:24003;height:9715;visibility:visible;mso-wrap-style:square;v-text-anchor:middle" o:gfxdata="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" filled="f" strokecolor="red" strokeweight="1pt"/>
@@ -9800,7 +9832,7 @@
       <w:r>
         <w:t>Présentation de l’interface</w:t>
       </w:r>
-      <w:bookmarkEnd w:id="20"/>
+      <w:bookmarkEnd w:id="21"/>
     </w:p>
     <w:p>
       <w:r>
@@ -9866,12 +9898,14 @@
           <w:numId w:val="42"/>
         </w:numPr>
       </w:pPr>
-      <w:bookmarkStart w:id="21" w:name="_Toc176965707"/>
+      <w:bookmarkStart w:id="22" w:name="_Présentation_des_actions"/>
+      <w:bookmarkStart w:id="23" w:name="_Toc177131462"/>
+      <w:bookmarkEnd w:id="22"/>
       <w:r>
         <w:lastRenderedPageBreak/>
         <w:t>Présentation des actions</w:t>
       </w:r>
-      <w:bookmarkEnd w:id="21"/>
+      <w:bookmarkEnd w:id="23"/>
     </w:p>
     <w:p>
       <w:r>
@@ -10232,12 +10266,12 @@
           <w:numId w:val="36"/>
         </w:numPr>
       </w:pPr>
-      <w:bookmarkStart w:id="22" w:name="_Création_ou_modification_3"/>
-      <w:bookmarkEnd w:id="22"/>
+      <w:bookmarkStart w:id="24" w:name="_Création_ou_modification_3"/>
+      <w:bookmarkEnd w:id="24"/>
       <w:r>
         <w:br w:type="page"/>
       </w:r>
-      <w:bookmarkStart w:id="23" w:name="_Toc176965708"/>
+      <w:bookmarkStart w:id="25" w:name="_Toc177131463"/>
       <w:r>
         <w:lastRenderedPageBreak/>
         <w:t>Création</w:t>
@@ -10248,7 +10282,7 @@
       <w:r>
         <w:t xml:space="preserve"> d’un sous-compte</w:t>
       </w:r>
-      <w:bookmarkEnd w:id="23"/>
+      <w:bookmarkEnd w:id="25"/>
     </w:p>
     <w:p>
       <w:r>
@@ -10307,7 +10341,7 @@
                     <pic:cNvPicPr/>
                   </pic:nvPicPr>
                   <pic:blipFill>
-                    <a:blip r:link="rId32"/>
+                    <a:blip r:link="rId34"/>
                     <a:stretch>
                       <a:fillRect/>
                     </a:stretch>
@@ -10361,7 +10395,7 @@
                     <pic:cNvPicPr/>
                   </pic:nvPicPr>
                   <pic:blipFill>
-                    <a:blip r:link="rId33"/>
+                    <a:blip r:link="rId35"/>
                     <a:stretch>
                       <a:fillRect/>
                     </a:stretch>
@@ -10443,7 +10477,7 @@
                     <pic:cNvPicPr/>
                   </pic:nvPicPr>
                   <pic:blipFill>
-                    <a:blip r:link="rId34"/>
+                    <a:blip r:link="rId36"/>
                     <a:stretch>
                       <a:fillRect/>
                     </a:stretch>
@@ -10535,9 +10569,9 @@
         </w:numPr>
         <w:spacing w:line="360" w:lineRule="auto"/>
       </w:pPr>
-      <w:bookmarkStart w:id="24" w:name="_Création_d’un_type"/>
-      <w:bookmarkStart w:id="25" w:name="_Toc176965709"/>
-      <w:bookmarkEnd w:id="24"/>
+      <w:bookmarkStart w:id="26" w:name="_Création_d’un_type"/>
+      <w:bookmarkStart w:id="27" w:name="_Toc177131464"/>
+      <w:bookmarkEnd w:id="26"/>
       <w:r>
         <w:lastRenderedPageBreak/>
         <w:t>Création</w:t>
@@ -10548,7 +10582,7 @@
       <w:r>
         <w:t xml:space="preserve"> d’un type de compte</w:t>
       </w:r>
-      <w:bookmarkEnd w:id="25"/>
+      <w:bookmarkEnd w:id="27"/>
     </w:p>
     <w:p>
       <w:pPr>
@@ -10612,7 +10646,7 @@
                     <pic:cNvPicPr/>
                   </pic:nvPicPr>
                   <pic:blipFill>
-                    <a:blip r:link="rId35"/>
+                    <a:blip r:link="rId37"/>
                     <a:stretch>
                       <a:fillRect/>
                     </a:stretch>
@@ -10677,7 +10711,7 @@
                     <pic:cNvPicPr/>
                   </pic:nvPicPr>
                   <pic:blipFill>
-                    <a:blip r:link="rId36"/>
+                    <a:blip r:link="rId38"/>
                     <a:stretch>
                       <a:fillRect/>
                     </a:stretch>
@@ -10721,9 +10755,9 @@
         </w:numPr>
         <w:spacing w:line="360" w:lineRule="auto"/>
       </w:pPr>
-      <w:bookmarkStart w:id="26" w:name="_Création_ou_modification"/>
-      <w:bookmarkStart w:id="27" w:name="_Toc176965710"/>
-      <w:bookmarkEnd w:id="26"/>
+      <w:bookmarkStart w:id="28" w:name="_Création_ou_modification"/>
+      <w:bookmarkStart w:id="29" w:name="_Toc177131465"/>
+      <w:bookmarkEnd w:id="28"/>
       <w:r>
         <w:lastRenderedPageBreak/>
         <w:t>Création</w:t>
@@ -10734,7 +10768,7 @@
       <w:r>
         <w:t xml:space="preserve"> de type de catégorie</w:t>
       </w:r>
-      <w:bookmarkEnd w:id="27"/>
+      <w:bookmarkEnd w:id="29"/>
     </w:p>
     <w:p>
       <w:pPr>
@@ -10791,7 +10825,7 @@
                     <pic:cNvPicPr/>
                   </pic:nvPicPr>
                   <pic:blipFill>
-                    <a:blip r:link="rId37"/>
+                    <a:blip r:link="rId39"/>
                     <a:stretch>
                       <a:fillRect/>
                     </a:stretch>
@@ -10853,7 +10887,7 @@
                     <pic:cNvPicPr/>
                   </pic:nvPicPr>
                   <pic:blipFill>
-                    <a:blip r:link="rId36"/>
+                    <a:blip r:link="rId38"/>
                     <a:stretch>
                       <a:fillRect/>
                     </a:stretch>
@@ -10919,7 +10953,7 @@
                     <pic:cNvPicPr/>
                   </pic:nvPicPr>
                   <pic:blipFill>
-                    <a:blip r:link="rId34"/>
+                    <a:blip r:link="rId36"/>
                     <a:stretch>
                       <a:fillRect/>
                     </a:stretch>
@@ -10993,9 +11027,9 @@
         </w:numPr>
         <w:spacing w:line="360" w:lineRule="auto"/>
       </w:pPr>
-      <w:bookmarkStart w:id="28" w:name="_Création_ou_modification_2"/>
-      <w:bookmarkStart w:id="29" w:name="_Toc176965711"/>
-      <w:bookmarkEnd w:id="28"/>
+      <w:bookmarkStart w:id="30" w:name="_Création_ou_modification_2"/>
+      <w:bookmarkStart w:id="31" w:name="_Toc177131466"/>
+      <w:bookmarkEnd w:id="30"/>
       <w:r>
         <w:lastRenderedPageBreak/>
         <w:t>Création</w:t>
@@ -11006,7 +11040,7 @@
       <w:r>
         <w:t xml:space="preserve"> des emplacements</w:t>
       </w:r>
-      <w:bookmarkEnd w:id="29"/>
+      <w:bookmarkEnd w:id="31"/>
     </w:p>
     <w:p>
       <w:pPr>
@@ -11118,7 +11152,7 @@
                     <pic:cNvPicPr/>
                   </pic:nvPicPr>
                   <pic:blipFill>
-                    <a:blip r:link="rId38"/>
+                    <a:blip r:link="rId40"/>
                     <a:stretch>
                       <a:fillRect/>
                     </a:stretch>
@@ -11174,7 +11208,7 @@
                     <pic:cNvPicPr/>
                   </pic:nvPicPr>
                   <pic:blipFill>
-                    <a:blip r:link="rId39"/>
+                    <a:blip r:link="rId41"/>
                     <a:stretch>
                       <a:fillRect/>
                     </a:stretch>
@@ -11267,9 +11301,9 @@
           <w:numId w:val="36"/>
         </w:numPr>
       </w:pPr>
-      <w:bookmarkStart w:id="30" w:name="_Création_des_couleurs"/>
-      <w:bookmarkStart w:id="31" w:name="_Toc176965712"/>
-      <w:bookmarkEnd w:id="30"/>
+      <w:bookmarkStart w:id="32" w:name="_Création_des_couleurs"/>
+      <w:bookmarkStart w:id="33" w:name="_Toc177131467"/>
+      <w:bookmarkEnd w:id="32"/>
       <w:r>
         <w:lastRenderedPageBreak/>
         <w:t xml:space="preserve">Création </w:t>
@@ -11280,7 +11314,7 @@
       <w:r>
         <w:t>des couleurs</w:t>
       </w:r>
-      <w:bookmarkEnd w:id="31"/>
+      <w:bookmarkEnd w:id="33"/>
     </w:p>
     <w:p>
       <w:pPr>
@@ -11370,7 +11404,7 @@
                     <pic:cNvPicPr/>
                   </pic:nvPicPr>
                   <pic:blipFill>
-                    <a:blip r:link="rId40"/>
+                    <a:blip r:link="rId42"/>
                     <a:stretch>
                       <a:fillRect/>
                     </a:stretch>
@@ -11415,9 +11449,9 @@
         </w:numPr>
         <w:spacing w:line="360" w:lineRule="auto"/>
       </w:pPr>
-      <w:bookmarkStart w:id="32" w:name="_Création_des_symbole"/>
-      <w:bookmarkStart w:id="33" w:name="_Toc176965713"/>
-      <w:bookmarkEnd w:id="32"/>
+      <w:bookmarkStart w:id="34" w:name="_Création_des_symbole"/>
+      <w:bookmarkStart w:id="35" w:name="_Toc177131468"/>
+      <w:bookmarkEnd w:id="34"/>
       <w:r>
         <w:lastRenderedPageBreak/>
         <w:t>Création</w:t>
@@ -11434,7 +11468,7 @@
       <w:r>
         <w:t xml:space="preserve"> monétaire</w:t>
       </w:r>
-      <w:bookmarkEnd w:id="33"/>
+      <w:bookmarkEnd w:id="35"/>
     </w:p>
     <w:p>
       <w:pPr>
@@ -11498,7 +11532,7 @@
                     <pic:cNvPicPr/>
                   </pic:nvPicPr>
                   <pic:blipFill>
-                    <a:blip r:link="rId41"/>
+                    <a:blip r:link="rId43"/>
                     <a:stretch>
                       <a:fillRect/>
                     </a:stretch>
@@ -11552,7 +11586,7 @@
                     <pic:cNvPicPr/>
                   </pic:nvPicPr>
                   <pic:blipFill>
-                    <a:blip r:link="rId36"/>
+                    <a:blip r:link="rId38"/>
                     <a:stretch>
                       <a:fillRect/>
                     </a:stretch>
@@ -11650,9 +11684,9 @@
         </w:numPr>
         <w:spacing w:line="360" w:lineRule="auto"/>
       </w:pPr>
-      <w:bookmarkStart w:id="34" w:name="_Création_ou_modification_1"/>
-      <w:bookmarkStart w:id="35" w:name="_Toc176965714"/>
-      <w:bookmarkEnd w:id="34"/>
+      <w:bookmarkStart w:id="36" w:name="_Création_ou_modification_1"/>
+      <w:bookmarkStart w:id="37" w:name="_Toc177131469"/>
+      <w:bookmarkEnd w:id="36"/>
       <w:r>
         <w:lastRenderedPageBreak/>
         <w:t>Création</w:t>
@@ -11669,7 +11703,7 @@
       <w:r>
         <w:t xml:space="preserve"> de paiements</w:t>
       </w:r>
-      <w:bookmarkEnd w:id="35"/>
+      <w:bookmarkEnd w:id="37"/>
     </w:p>
     <w:p>
       <w:pPr>
@@ -11741,7 +11775,7 @@
                     <pic:cNvPicPr/>
                   </pic:nvPicPr>
                   <pic:blipFill>
-                    <a:blip r:link="rId42"/>
+                    <a:blip r:link="rId44"/>
                     <a:stretch>
                       <a:fillRect/>
                     </a:stretch>
@@ -11795,7 +11829,7 @@
                     <pic:cNvPicPr/>
                   </pic:nvPicPr>
                   <pic:blipFill>
-                    <a:blip r:link="rId43"/>
+                    <a:blip r:link="rId45"/>
                     <a:stretch>
                       <a:fillRect/>
                     </a:stretch>
@@ -11937,7 +11971,7 @@
         </w:numPr>
         <w:spacing w:line="360" w:lineRule="auto"/>
       </w:pPr>
-      <w:bookmarkStart w:id="36" w:name="_Toc176965715"/>
+      <w:bookmarkStart w:id="38" w:name="_Toc177131470"/>
       <w:r>
         <w:lastRenderedPageBreak/>
         <w:t>Création</w:t>
@@ -11954,7 +11988,7 @@
       <w:r>
         <w:t xml:space="preserve"> récurrente</w:t>
       </w:r>
-      <w:bookmarkEnd w:id="36"/>
+      <w:bookmarkEnd w:id="38"/>
     </w:p>
     <w:p>
       <w:pPr>
@@ -12050,7 +12084,7 @@
                     <pic:cNvPicPr/>
                   </pic:nvPicPr>
                   <pic:blipFill>
-                    <a:blip r:link="rId44"/>
+                    <a:blip r:link="rId46"/>
                     <a:stretch>
                       <a:fillRect/>
                     </a:stretch>
@@ -12190,7 +12224,7 @@
                     <pic:cNvPicPr/>
                   </pic:nvPicPr>
                   <pic:blipFill>
-                    <a:blip r:link="rId34"/>
+                    <a:blip r:link="rId36"/>
                     <a:stretch>
                       <a:fillRect/>
                     </a:stretch>
@@ -12306,7 +12340,7 @@
                     <pic:cNvPicPr/>
                   </pic:nvPicPr>
                   <pic:blipFill>
-                    <a:blip r:link="rId34"/>
+                    <a:blip r:link="rId36"/>
                     <a:stretch>
                       <a:fillRect/>
                     </a:stretch>
@@ -12386,7 +12420,7 @@
                     <pic:cNvPicPr/>
                   </pic:nvPicPr>
                   <pic:blipFill>
-                    <a:blip r:link="rId34"/>
+                    <a:blip r:link="rId36"/>
                     <a:stretch>
                       <a:fillRect/>
                     </a:stretch>
@@ -12628,7 +12662,7 @@
                     <pic:cNvPicPr/>
                   </pic:nvPicPr>
                   <pic:blipFill>
-                    <a:blip r:link="rId34"/>
+                    <a:blip r:link="rId36"/>
                     <a:stretch>
                       <a:fillRect/>
                     </a:stretch>
@@ -12698,7 +12732,7 @@
                     <pic:cNvPicPr/>
                   </pic:nvPicPr>
                   <pic:blipFill>
-                    <a:blip r:link="rId45"/>
+                    <a:blip r:link="rId47"/>
                     <a:stretch>
                       <a:fillRect/>
                     </a:stretch>
@@ -12728,7 +12762,7 @@
         </w:numPr>
         <w:spacing w:line="360" w:lineRule="auto"/>
       </w:pPr>
-      <w:bookmarkStart w:id="37" w:name="_Toc176965716"/>
+      <w:bookmarkStart w:id="39" w:name="_Toc177131471"/>
       <w:r>
         <w:lastRenderedPageBreak/>
         <w:t xml:space="preserve">Gestion </w:t>
@@ -12739,7 +12773,7 @@
       <w:r>
         <w:t xml:space="preserve"> entre sous-compte</w:t>
       </w:r>
-      <w:bookmarkEnd w:id="37"/>
+      <w:bookmarkEnd w:id="39"/>
     </w:p>
     <w:p>
       <w:pPr>
@@ -12953,7 +12987,7 @@
                     <pic:cNvPicPr/>
                   </pic:nvPicPr>
                   <pic:blipFill>
-                    <a:blip r:link="rId46"/>
+                    <a:blip r:link="rId48"/>
                     <a:stretch>
                       <a:fillRect/>
                     </a:stretch>
@@ -13036,7 +13070,7 @@
                     <pic:cNvPicPr/>
                   </pic:nvPicPr>
                   <pic:blipFill>
-                    <a:blip r:link="rId47"/>
+                    <a:blip r:link="rId49"/>
                     <a:stretch>
                       <a:fillRect/>
                     </a:stretch>
@@ -13167,7 +13201,7 @@
                     <pic:cNvPicPr/>
                   </pic:nvPicPr>
                   <pic:blipFill>
-                    <a:blip r:link="rId48"/>
+                    <a:blip r:link="rId50"/>
                     <a:stretch>
                       <a:fillRect/>
                     </a:stretch>
@@ -13222,7 +13256,7 @@
                     <pic:cNvPicPr/>
                   </pic:nvPicPr>
                   <pic:blipFill>
-                    <a:blip r:link="rId49"/>
+                    <a:blip r:link="rId51"/>
                     <a:stretch>
                       <a:fillRect/>
                     </a:stretch>
@@ -13284,12 +13318,12 @@
         </w:numPr>
         <w:spacing w:line="360" w:lineRule="auto"/>
       </w:pPr>
-      <w:bookmarkStart w:id="38" w:name="_Toc176965717"/>
+      <w:bookmarkStart w:id="40" w:name="_Toc177131472"/>
       <w:r>
         <w:lastRenderedPageBreak/>
         <w:t>Enregistrement des dépenses ou des gains</w:t>
       </w:r>
-      <w:bookmarkEnd w:id="38"/>
+      <w:bookmarkEnd w:id="40"/>
     </w:p>
     <w:p>
       <w:pPr>
@@ -13335,7 +13369,7 @@
         <w:ind w:left="360"/>
       </w:pPr>
       <w:r>
-        <w:t>Cela ouvrira une nouvelle interface avec différents paramètres à remplir :</w:t>
+        <w:t>Cela ouvrira une nouvelle interface où vous devrez renseigner les différents paramètres suivants :</w:t>
       </w:r>
     </w:p>
     <w:p>
@@ -13343,12 +13377,12 @@
         <w:pStyle w:val="Paragraphedeliste"/>
         <w:numPr>
           <w:ilvl w:val="0"/>
-          <w:numId w:val="54"/>
+          <w:numId w:val="56"/>
         </w:numPr>
         <w:spacing w:after="0"/>
       </w:pPr>
       <w:r>
-        <w:t>Le compte à débiter ou crédité</w:t>
+        <w:t>Le compte à débiter ou créditer</w:t>
       </w:r>
     </w:p>
     <w:p>
@@ -13356,7 +13390,7 @@
         <w:pStyle w:val="Paragraphedeliste"/>
         <w:numPr>
           <w:ilvl w:val="0"/>
-          <w:numId w:val="54"/>
+          <w:numId w:val="56"/>
         </w:numPr>
         <w:spacing w:after="0"/>
       </w:pPr>
@@ -13369,12 +13403,12 @@
         <w:pStyle w:val="Paragraphedeliste"/>
         <w:numPr>
           <w:ilvl w:val="0"/>
-          <w:numId w:val="54"/>
+          <w:numId w:val="56"/>
         </w:numPr>
         <w:spacing w:after="0"/>
       </w:pPr>
       <w:r>
-        <w:t>La catégorie de la transaction, par exemple loisir</w:t>
+        <w:t>La catégorie de la transaction (par exemple, loisir)</w:t>
       </w:r>
     </w:p>
     <w:p>
@@ -13382,12 +13416,12 @@
         <w:pStyle w:val="Paragraphedeliste"/>
         <w:numPr>
           <w:ilvl w:val="0"/>
-          <w:numId w:val="54"/>
+          <w:numId w:val="56"/>
         </w:numPr>
         <w:spacing w:after="0"/>
       </w:pPr>
       <w:r>
-        <w:t>Le mode de payment</w:t>
+        <w:t>Le mode de paiement</w:t>
       </w:r>
     </w:p>
     <w:p>
@@ -13395,12 +13429,12 @@
         <w:pStyle w:val="Paragraphedeliste"/>
         <w:numPr>
           <w:ilvl w:val="0"/>
-          <w:numId w:val="54"/>
+          <w:numId w:val="56"/>
         </w:numPr>
         <w:spacing w:after="0"/>
       </w:pPr>
       <w:r>
-        <w:t>La valeur de la transaction</w:t>
+        <w:t>Le montant de la transaction</w:t>
       </w:r>
     </w:p>
     <w:p>
@@ -13408,12 +13442,15 @@
         <w:pStyle w:val="Paragraphedeliste"/>
         <w:numPr>
           <w:ilvl w:val="0"/>
-          <w:numId w:val="54"/>
+          <w:numId w:val="56"/>
         </w:numPr>
         <w:spacing w:after="0"/>
       </w:pPr>
       <w:r>
-        <w:t>La date et heur ou la transaction à étais effectuée</w:t>
+        <w:t>La date et l'heure de la transaction</w:t>
+      </w:r>
+      <w:r>
+        <w:t>, attention le choix d’une nouvelle date effacera l’heur choisit</w:t>
       </w:r>
     </w:p>
     <w:p>
@@ -13421,12 +13458,12 @@
         <w:pStyle w:val="Paragraphedeliste"/>
         <w:numPr>
           <w:ilvl w:val="0"/>
-          <w:numId w:val="54"/>
+          <w:numId w:val="56"/>
         </w:numPr>
         <w:spacing w:after="0"/>
       </w:pPr>
       <w:r>
-        <w:t>Le lieu ou cela à étais fait</w:t>
+        <w:t>Le lieu où la transaction a été effectuée</w:t>
       </w:r>
     </w:p>
     <w:p>
@@ -13434,19 +13471,13 @@
         <w:pStyle w:val="Paragraphedeliste"/>
         <w:numPr>
           <w:ilvl w:val="0"/>
-          <w:numId w:val="54"/>
+          <w:numId w:val="56"/>
         </w:numPr>
         <w:spacing w:after="0"/>
       </w:pPr>
       <w:r>
-        <w:t>Si la dépense est déjà present sur compte bancaire réel vous pouvez la pointé</w:t>
-      </w:r>
-    </w:p>
-    <w:p>
-      <w:pPr>
-        <w:spacing w:after="0"/>
-        <w:ind w:left="360"/>
-      </w:pPr>
+        <w:t>L'option de pointage : cochez cette case si la dépense est déjà présente sur votre compte bancaire réel.</w:t>
+      </w:r>
     </w:p>
     <w:p>
       <w:pPr>
@@ -13458,9 +13489,17 @@
           <w:noProof/>
         </w:rPr>
         <w:drawing>
-          <wp:inline distT="0" distB="0" distL="0" distR="0" wp14:anchorId="43F7FF86" wp14:editId="3C2171AC">
-            <wp:extent cx="5760720" cy="3035935"/>
-            <wp:effectExtent l="0" t="0" r="0" b="0"/>
+          <wp:anchor distT="0" distB="0" distL="114300" distR="114300" simplePos="0" relativeHeight="251794432" behindDoc="0" locked="0" layoutInCell="1" allowOverlap="1" wp14:anchorId="43F7FF86" wp14:editId="45F5FD99">
+            <wp:simplePos x="0" y="0"/>
+            <wp:positionH relativeFrom="column">
+              <wp:posOffset>-404495</wp:posOffset>
+            </wp:positionH>
+            <wp:positionV relativeFrom="paragraph">
+              <wp:posOffset>167005</wp:posOffset>
+            </wp:positionV>
+            <wp:extent cx="6598920" cy="3477260"/>
+            <wp:effectExtent l="0" t="0" r="0" b="8890"/>
+            <wp:wrapSquare wrapText="bothSides"/>
             <wp:docPr id="1621369470" name="Create record expense parameter.png" descr="Une image contenant carte, texte, capture d’écran, Logiciel multimédia&#10;&#10;Description générée automatiquement"/>
             <wp:cNvGraphicFramePr>
               <a:graphicFrameLocks xmlns:a="http://schemas.openxmlformats.org/drawingml/2006/main" noChangeAspect="1"/>
@@ -13473,7 +13512,7 @@
                     <pic:cNvPicPr/>
                   </pic:nvPicPr>
                   <pic:blipFill>
-                    <a:blip r:link="rId50"/>
+                    <a:blip r:link="rId52"/>
                     <a:stretch>
                       <a:fillRect/>
                     </a:stretch>
@@ -13481,7 +13520,72 @@
                   <pic:spPr>
                     <a:xfrm>
                       <a:off x="0" y="0"/>
-                      <a:ext cx="5760720" cy="3035935"/>
+                      <a:ext cx="6598920" cy="3477260"/>
+                    </a:xfrm>
+                    <a:prstGeom prst="rect">
+                      <a:avLst/>
+                    </a:prstGeom>
+                  </pic:spPr>
+                </pic:pic>
+              </a:graphicData>
+            </a:graphic>
+            <wp14:sizeRelH relativeFrom="page">
+              <wp14:pctWidth>0</wp14:pctWidth>
+            </wp14:sizeRelH>
+            <wp14:sizeRelV relativeFrom="page">
+              <wp14:pctHeight>0</wp14:pctHeight>
+            </wp14:sizeRelV>
+          </wp:anchor>
+        </w:drawing>
+      </w:r>
+    </w:p>
+    <w:p>
+      <w:r>
+        <w:t>Une fois tous les champs remplis, cliquez sur le bouton « Valider ».</w:t>
+      </w:r>
+    </w:p>
+    <w:p>
+      <w:r>
+        <w:t>Un message s'affichera alors avec la question : « Souhaitez-vous enregistrer une nouvelle opération bancaire ? »</w:t>
+      </w:r>
+      <w:r>
+        <w:br/>
+        <w:t>Si vous répondez « Oui », le formulaire se videra et vous pourrez le remplir à nouveau.</w:t>
+      </w:r>
+    </w:p>
+    <w:p>
+      <w:r>
+        <w:t xml:space="preserve">À noter que le bouton </w:t>
+      </w:r>
+      <w:r>
+        <w:rPr>
+          <w:noProof/>
+        </w:rPr>
+        <w:drawing>
+          <wp:inline distT="0" distB="0" distL="0" distR="0" wp14:anchorId="7FC75DD9" wp14:editId="4B9E20B7">
+            <wp:extent cx="208800" cy="212400"/>
+            <wp:effectExtent l="0" t="0" r="1270" b="0"/>
+            <wp:docPr id="8727298" name="Button modification.png"/>
+            <wp:cNvGraphicFramePr>
+              <a:graphicFrameLocks xmlns:a="http://schemas.openxmlformats.org/drawingml/2006/main" noChangeAspect="1"/>
+            </wp:cNvGraphicFramePr>
+            <a:graphic xmlns:a="http://schemas.openxmlformats.org/drawingml/2006/main">
+              <a:graphicData uri="http://schemas.openxmlformats.org/drawingml/2006/picture">
+                <pic:pic xmlns:pic="http://schemas.openxmlformats.org/drawingml/2006/picture">
+                  <pic:nvPicPr>
+                    <pic:cNvPr id="8727298" name="Button modification.png"/>
+                    <pic:cNvPicPr/>
+                  </pic:nvPicPr>
+                  <pic:blipFill>
+                    <a:blip r:link="rId49"/>
+                    <a:stretch>
+                      <a:fillRect/>
+                    </a:stretch>
+                  </pic:blipFill>
+                  <pic:spPr>
+                    <a:xfrm>
+                      <a:off x="0" y="0"/>
+                      <a:ext cx="208800" cy="212400"/>
                     </a:xfrm>
                     <a:prstGeom prst="rect">
                       <a:avLst/>
@@ -13493,8 +13597,29 @@
           </wp:inline>
         </w:drawing>
       </w:r>
-    </w:p>
-    <w:p/>
+      <w:r>
+        <w:t xml:space="preserve"> </w:t>
+      </w:r>
+      <w:r>
+        <w:t xml:space="preserve">vous permet de créer l'élément associé indiqué à gauche du bouton. Pour plus d'informations sur les actions associées, consultez la </w:t>
+      </w:r>
+      <w:hyperlink w:anchor="_Utilisation_du_compte" w:history="1">
+        <w:r>
+          <w:rPr>
+            <w:rStyle w:val="Lienhypertexte"/>
+          </w:rPr>
+          <w:t>section correspondante ici</w:t>
+        </w:r>
+      </w:hyperlink>
+      <w:r>
+        <w:t>.</w:t>
+      </w:r>
+    </w:p>
+    <w:p>
+      <w:r>
+        <w:br w:type="page"/>
+      </w:r>
+    </w:p>
     <w:p>
       <w:pPr>
         <w:pStyle w:val="Titre5"/>
@@ -13503,11 +13628,12 @@
           <w:numId w:val="36"/>
         </w:numPr>
       </w:pPr>
-      <w:bookmarkStart w:id="39" w:name="_Toc176965718"/>
-      <w:r>
+      <w:bookmarkStart w:id="41" w:name="_Toc177131473"/>
+      <w:r>
+        <w:lastRenderedPageBreak/>
         <w:t>Analyse graphique</w:t>
       </w:r>
-      <w:bookmarkEnd w:id="39"/>
+      <w:bookmarkEnd w:id="41"/>
     </w:p>
     <w:sectPr>
       <w:pgSz w:w="11906" w:h="16838"/>
@@ -13622,7 +13748,7 @@
       <w:rPr>
         <w:noProof/>
       </w:rPr>
-      <w:t>12/09/2024</w:t>
+      <w:t>13/09/2024</w:t>
     </w:r>
     <w:r>
       <w:fldChar w:fldCharType="end"/>
@@ -13688,7 +13814,7 @@
       <w:rPr>
         <w:noProof/>
       </w:rPr>
-      <w:t>27</w:t>
+      <w:t>28</w:t>
     </w:r>
     <w:r>
       <w:rPr>
@@ -17174,6 +17300,119 @@
     </w:lvl>
   </w:abstractNum>
   <w:abstractNum w:abstractNumId="33" w15:restartNumberingAfterBreak="0">
+    <w:nsid w:val="44C15218"/>
+    <w:multiLevelType w:val="hybridMultilevel"/>
+    <w:tmpl w:val="734463A8"/>
+    <w:lvl w:ilvl="0" w:tplc="040C0001">
+      <w:start w:val="1"/>
+      <w:numFmt w:val="bullet"/>
+      <w:lvlText w:val=""/>
+      <w:lvlJc w:val="left"/>
+      <w:pPr>
+        <w:ind w:left="1080" w:hanging="360"/>
+      </w:pPr>
+      <w:rPr>
+        <w:rFonts w:ascii="Symbol" w:hAnsi="Symbol" w:hint="default"/>
+      </w:rPr>
+    </w:lvl>
+    <w:lvl w:ilvl="1" w:tplc="040C0003" w:tentative="1">
+      <w:start w:val="1"/>
+      <w:numFmt w:val="bullet"/>
+      <w:lvlText w:val="o"/>
+      <w:lvlJc w:val="left"/>
+      <w:pPr>
+        <w:ind w:left="1800" w:hanging="360"/>
+      </w:pPr>
+      <w:rPr>
+        <w:rFonts w:ascii="Courier New" w:hAnsi="Courier New" w:cs="Courier New" w:hint="default"/>
+      </w:rPr>
+    </w:lvl>
+    <w:lvl w:ilvl="2" w:tplc="040C0005" w:tentative="1">
+      <w:start w:val="1"/>
+      <w:numFmt w:val="bullet"/>
+      <w:lvlText w:val=""/>
+      <w:lvlJc w:val="left"/>
+      <w:pPr>
+        <w:ind w:left="2520" w:hanging="360"/>
+      </w:pPr>
+      <w:rPr>
+        <w:rFonts w:ascii="Wingdings" w:hAnsi="Wingdings" w:hint="default"/>
+      </w:rPr>
+    </w:lvl>
+    <w:lvl w:ilvl="3" w:tplc="040C0001" w:tentative="1">
+      <w:start w:val="1"/>
+      <w:numFmt w:val="bullet"/>
+      <w:lvlText w:val=""/>
+      <w:lvlJc w:val="left"/>
+      <w:pPr>
+        <w:ind w:left="3240" w:hanging="360"/>
+      </w:pPr>
+      <w:rPr>
+        <w:rFonts w:ascii="Symbol" w:hAnsi="Symbol" w:hint="default"/>
+      </w:rPr>
+    </w:lvl>
+    <w:lvl w:ilvl="4" w:tplc="040C0003" w:tentative="1">
+      <w:start w:val="1"/>
+      <w:numFmt w:val="bullet"/>
+      <w:lvlText w:val="o"/>
+      <w:lvlJc w:val="left"/>
+      <w:pPr>
+        <w:ind w:left="3960" w:hanging="360"/>
+      </w:pPr>
+      <w:rPr>
+        <w:rFonts w:ascii="Courier New" w:hAnsi="Courier New" w:cs="Courier New" w:hint="default"/>
+      </w:rPr>
+    </w:lvl>
+    <w:lvl w:ilvl="5" w:tplc="040C0005" w:tentative="1">
+      <w:start w:val="1"/>
+      <w:numFmt w:val="bullet"/>
+      <w:lvlText w:val=""/>
+      <w:lvlJc w:val="left"/>
+      <w:pPr>
+        <w:ind w:left="4680" w:hanging="360"/>
+      </w:pPr>
+      <w:rPr>
+        <w:rFonts w:ascii="Wingdings" w:hAnsi="Wingdings" w:hint="default"/>
+      </w:rPr>
+    </w:lvl>
+    <w:lvl w:ilvl="6" w:tplc="040C0001" w:tentative="1">
+      <w:start w:val="1"/>
+      <w:numFmt w:val="bullet"/>
+      <w:lvlText w:val=""/>
+      <w:lvlJc w:val="left"/>
+      <w:pPr>
+        <w:ind w:left="5400" w:hanging="360"/>
+      </w:pPr>
+      <w:rPr>
+        <w:rFonts w:ascii="Symbol" w:hAnsi="Symbol" w:hint="default"/>
+      </w:rPr>
+    </w:lvl>
+    <w:lvl w:ilvl="7" w:tplc="040C0003" w:tentative="1">
+      <w:start w:val="1"/>
+      <w:numFmt w:val="bullet"/>
+      <w:lvlText w:val="o"/>
+      <w:lvlJc w:val="left"/>
+      <w:pPr>
+        <w:ind w:left="6120" w:hanging="360"/>
+      </w:pPr>
+      <w:rPr>
+        <w:rFonts w:ascii="Courier New" w:hAnsi="Courier New" w:cs="Courier New" w:hint="default"/>
+      </w:rPr>
+    </w:lvl>
+    <w:lvl w:ilvl="8" w:tplc="040C0005" w:tentative="1">
+      <w:start w:val="1"/>
+      <w:numFmt w:val="bullet"/>
+      <w:lvlText w:val=""/>
+      <w:lvlJc w:val="left"/>
+      <w:pPr>
+        <w:ind w:left="6840" w:hanging="360"/>
+      </w:pPr>
+      <w:rPr>
+        <w:rFonts w:ascii="Wingdings" w:hAnsi="Wingdings" w:hint="default"/>
+      </w:rPr>
+    </w:lvl>
+  </w:abstractNum>
+  <w:abstractNum w:abstractNumId="34" w15:restartNumberingAfterBreak="0">
     <w:nsid w:val="4AAB4FE6"/>
     <w:multiLevelType w:val="hybridMultilevel"/>
     <w:tmpl w:val="F6FCBA78"/>
@@ -17286,7 +17525,7 @@
       </w:rPr>
     </w:lvl>
   </w:abstractNum>
-  <w:abstractNum w:abstractNumId="34" w15:restartNumberingAfterBreak="0">
+  <w:abstractNum w:abstractNumId="35" w15:restartNumberingAfterBreak="0">
     <w:nsid w:val="4B0D7444"/>
     <w:multiLevelType w:val="multilevel"/>
     <w:tmpl w:val="3EE895CC"/>
@@ -17399,7 +17638,7 @@
       </w:pPr>
     </w:lvl>
   </w:abstractNum>
-  <w:abstractNum w:abstractNumId="35" w15:restartNumberingAfterBreak="0">
+  <w:abstractNum w:abstractNumId="36" w15:restartNumberingAfterBreak="0">
     <w:nsid w:val="4D283743"/>
     <w:multiLevelType w:val="hybridMultilevel"/>
     <w:tmpl w:val="F8AEE86E"/>
@@ -17485,7 +17724,7 @@
       </w:pPr>
     </w:lvl>
   </w:abstractNum>
-  <w:abstractNum w:abstractNumId="36" w15:restartNumberingAfterBreak="0">
+  <w:abstractNum w:abstractNumId="37" w15:restartNumberingAfterBreak="0">
     <w:nsid w:val="4EA72D5D"/>
     <w:multiLevelType w:val="multilevel"/>
     <w:tmpl w:val="1C44B87A"/>
@@ -17634,7 +17873,7 @@
       </w:rPr>
     </w:lvl>
   </w:abstractNum>
-  <w:abstractNum w:abstractNumId="37" w15:restartNumberingAfterBreak="0">
+  <w:abstractNum w:abstractNumId="38" w15:restartNumberingAfterBreak="0">
     <w:nsid w:val="52B23A8B"/>
     <w:multiLevelType w:val="multilevel"/>
     <w:tmpl w:val="27E4C9D6"/>
@@ -17783,7 +18022,7 @@
       </w:rPr>
     </w:lvl>
   </w:abstractNum>
-  <w:abstractNum w:abstractNumId="38" w15:restartNumberingAfterBreak="0">
+  <w:abstractNum w:abstractNumId="39" w15:restartNumberingAfterBreak="0">
     <w:nsid w:val="55240E72"/>
     <w:multiLevelType w:val="hybridMultilevel"/>
     <w:tmpl w:val="FF1A3642"/>
@@ -17869,7 +18108,156 @@
       </w:pPr>
     </w:lvl>
   </w:abstractNum>
-  <w:abstractNum w:abstractNumId="39" w15:restartNumberingAfterBreak="0">
+  <w:abstractNum w:abstractNumId="40" w15:restartNumberingAfterBreak="0">
+    <w:nsid w:val="5EB64838"/>
+    <w:multiLevelType w:val="multilevel"/>
+    <w:tmpl w:val="877283A6"/>
+    <w:lvl w:ilvl="0">
+      <w:start w:val="1"/>
+      <w:numFmt w:val="bullet"/>
+      <w:lvlText w:val=""/>
+      <w:lvlJc w:val="left"/>
+      <w:pPr>
+        <w:tabs>
+          <w:tab w:val="num" w:pos="720"/>
+        </w:tabs>
+        <w:ind w:left="720" w:hanging="360"/>
+      </w:pPr>
+      <w:rPr>
+        <w:rFonts w:ascii="Symbol" w:hAnsi="Symbol" w:hint="default"/>
+        <w:sz w:val="20"/>
+      </w:rPr>
+    </w:lvl>
+    <w:lvl w:ilvl="1" w:tentative="1">
+      <w:start w:val="1"/>
+      <w:numFmt w:val="bullet"/>
+      <w:lvlText w:val="o"/>
+      <w:lvlJc w:val="left"/>
+      <w:pPr>
+        <w:tabs>
+          <w:tab w:val="num" w:pos="1440"/>
+        </w:tabs>
+        <w:ind w:left="1440" w:hanging="360"/>
+      </w:pPr>
+      <w:rPr>
+        <w:rFonts w:ascii="Courier New" w:hAnsi="Courier New" w:hint="default"/>
+        <w:sz w:val="20"/>
+      </w:rPr>
+    </w:lvl>
+    <w:lvl w:ilvl="2" w:tentative="1">
+      <w:start w:val="1"/>
+      <w:numFmt w:val="bullet"/>
+      <w:lvlText w:val=""/>
+      <w:lvlJc w:val="left"/>
+      <w:pPr>
+        <w:tabs>
+          <w:tab w:val="num" w:pos="2160"/>
+        </w:tabs>
+        <w:ind w:left="2160" w:hanging="360"/>
+      </w:pPr>
+      <w:rPr>
+        <w:rFonts w:ascii="Wingdings" w:hAnsi="Wingdings" w:hint="default"/>
+        <w:sz w:val="20"/>
+      </w:rPr>
+    </w:lvl>
+    <w:lvl w:ilvl="3" w:tentative="1">
+      <w:start w:val="1"/>
+      <w:numFmt w:val="bullet"/>
+      <w:lvlText w:val=""/>
+      <w:lvlJc w:val="left"/>
+      <w:pPr>
+        <w:tabs>
+          <w:tab w:val="num" w:pos="2880"/>
+        </w:tabs>
+        <w:ind w:left="2880" w:hanging="360"/>
+      </w:pPr>
+      <w:rPr>
+        <w:rFonts w:ascii="Wingdings" w:hAnsi="Wingdings" w:hint="default"/>
+        <w:sz w:val="20"/>
+      </w:rPr>
+    </w:lvl>
+    <w:lvl w:ilvl="4" w:tentative="1">
+      <w:start w:val="1"/>
+      <w:numFmt w:val="bullet"/>
+      <w:lvlText w:val=""/>
+      <w:lvlJc w:val="left"/>
+      <w:pPr>
+        <w:tabs>
+          <w:tab w:val="num" w:pos="3600"/>
+        </w:tabs>
+        <w:ind w:left="3600" w:hanging="360"/>
+      </w:pPr>
+      <w:rPr>
+        <w:rFonts w:ascii="Wingdings" w:hAnsi="Wingdings" w:hint="default"/>
+        <w:sz w:val="20"/>
+      </w:rPr>
+    </w:lvl>
+    <w:lvl w:ilvl="5" w:tentative="1">
+      <w:start w:val="1"/>
+      <w:numFmt w:val="bullet"/>
+      <w:lvlText w:val=""/>
+      <w:lvlJc w:val="left"/>
+      <w:pPr>
+        <w:tabs>
+          <w:tab w:val="num" w:pos="4320"/>
+        </w:tabs>
+        <w:ind w:left="4320" w:hanging="360"/>
+      </w:pPr>
+      <w:rPr>
+        <w:rFonts w:ascii="Wingdings" w:hAnsi="Wingdings" w:hint="default"/>
+        <w:sz w:val="20"/>
+      </w:rPr>
+    </w:lvl>
+    <w:lvl w:ilvl="6" w:tentative="1">
+      <w:start w:val="1"/>
+      <w:numFmt w:val="bullet"/>
+      <w:lvlText w:val=""/>
+      <w:lvlJc w:val="left"/>
+      <w:pPr>
+        <w:tabs>
+          <w:tab w:val="num" w:pos="5040"/>
+        </w:tabs>
+        <w:ind w:left="5040" w:hanging="360"/>
+      </w:pPr>
+      <w:rPr>
+        <w:rFonts w:ascii="Wingdings" w:hAnsi="Wingdings" w:hint="default"/>
+        <w:sz w:val="20"/>
+      </w:rPr>
+    </w:lvl>
+    <w:lvl w:ilvl="7" w:tentative="1">
+      <w:start w:val="1"/>
+      <w:numFmt w:val="bullet"/>
+      <w:lvlText w:val=""/>
+      <w:lvlJc w:val="left"/>
+      <w:pPr>
+        <w:tabs>
+          <w:tab w:val="num" w:pos="5760"/>
+        </w:tabs>
+        <w:ind w:left="5760" w:hanging="360"/>
+      </w:pPr>
+      <w:rPr>
+        <w:rFonts w:ascii="Wingdings" w:hAnsi="Wingdings" w:hint="default"/>
+        <w:sz w:val="20"/>
+      </w:rPr>
+    </w:lvl>
+    <w:lvl w:ilvl="8" w:tentative="1">
+      <w:start w:val="1"/>
+      <w:numFmt w:val="bullet"/>
+      <w:lvlText w:val=""/>
+      <w:lvlJc w:val="left"/>
+      <w:pPr>
+        <w:tabs>
+          <w:tab w:val="num" w:pos="6480"/>
+        </w:tabs>
+        <w:ind w:left="6480" w:hanging="360"/>
+      </w:pPr>
+      <w:rPr>
+        <w:rFonts w:ascii="Wingdings" w:hAnsi="Wingdings" w:hint="default"/>
+        <w:sz w:val="20"/>
+      </w:rPr>
+    </w:lvl>
+  </w:abstractNum>
+  <w:abstractNum w:abstractNumId="41" w15:restartNumberingAfterBreak="0">
     <w:nsid w:val="5F335FCC"/>
     <w:multiLevelType w:val="multilevel"/>
     <w:tmpl w:val="C1988BD4"/>
@@ -18018,7 +18406,7 @@
       </w:rPr>
     </w:lvl>
   </w:abstractNum>
-  <w:abstractNum w:abstractNumId="40" w15:restartNumberingAfterBreak="0">
+  <w:abstractNum w:abstractNumId="42" w15:restartNumberingAfterBreak="0">
     <w:nsid w:val="5FFC0BD1"/>
     <w:multiLevelType w:val="hybridMultilevel"/>
     <w:tmpl w:val="F5C2BD92"/>
@@ -18107,7 +18495,7 @@
       </w:pPr>
     </w:lvl>
   </w:abstractNum>
-  <w:abstractNum w:abstractNumId="41" w15:restartNumberingAfterBreak="0">
+  <w:abstractNum w:abstractNumId="43" w15:restartNumberingAfterBreak="0">
     <w:nsid w:val="61484265"/>
     <w:multiLevelType w:val="hybridMultilevel"/>
     <w:tmpl w:val="6100C6C0"/>
@@ -18196,7 +18584,7 @@
       </w:pPr>
     </w:lvl>
   </w:abstractNum>
-  <w:abstractNum w:abstractNumId="42" w15:restartNumberingAfterBreak="0">
+  <w:abstractNum w:abstractNumId="44" w15:restartNumberingAfterBreak="0">
     <w:nsid w:val="63975A7B"/>
     <w:multiLevelType w:val="multilevel"/>
     <w:tmpl w:val="D0A023DA"/>
@@ -18309,7 +18697,7 @@
       </w:pPr>
     </w:lvl>
   </w:abstractNum>
-  <w:abstractNum w:abstractNumId="43" w15:restartNumberingAfterBreak="0">
+  <w:abstractNum w:abstractNumId="45" w15:restartNumberingAfterBreak="0">
     <w:nsid w:val="6B33416F"/>
     <w:multiLevelType w:val="hybridMultilevel"/>
     <w:tmpl w:val="BDA053B4"/>
@@ -18398,7 +18786,7 @@
       </w:pPr>
     </w:lvl>
   </w:abstractNum>
-  <w:abstractNum w:abstractNumId="44" w15:restartNumberingAfterBreak="0">
+  <w:abstractNum w:abstractNumId="46" w15:restartNumberingAfterBreak="0">
     <w:nsid w:val="71A76A11"/>
     <w:multiLevelType w:val="multilevel"/>
     <w:tmpl w:val="BCB4C288"/>
@@ -18511,7 +18899,7 @@
       </w:pPr>
     </w:lvl>
   </w:abstractNum>
-  <w:abstractNum w:abstractNumId="45" w15:restartNumberingAfterBreak="0">
+  <w:abstractNum w:abstractNumId="47" w15:restartNumberingAfterBreak="0">
     <w:nsid w:val="71D83A1D"/>
     <w:multiLevelType w:val="hybridMultilevel"/>
     <w:tmpl w:val="6A302558"/>
@@ -18600,7 +18988,7 @@
       </w:pPr>
     </w:lvl>
   </w:abstractNum>
-  <w:abstractNum w:abstractNumId="46" w15:restartNumberingAfterBreak="0">
+  <w:abstractNum w:abstractNumId="48" w15:restartNumberingAfterBreak="0">
     <w:nsid w:val="73D63141"/>
     <w:multiLevelType w:val="multilevel"/>
     <w:tmpl w:val="A4E0A192"/>
@@ -18749,7 +19137,7 @@
       </w:rPr>
     </w:lvl>
   </w:abstractNum>
-  <w:abstractNum w:abstractNumId="47" w15:restartNumberingAfterBreak="0">
+  <w:abstractNum w:abstractNumId="49" w15:restartNumberingAfterBreak="0">
     <w:nsid w:val="78331248"/>
     <w:multiLevelType w:val="hybridMultilevel"/>
     <w:tmpl w:val="FB0CBE5A"/>
@@ -18862,7 +19250,7 @@
       </w:rPr>
     </w:lvl>
   </w:abstractNum>
-  <w:abstractNum w:abstractNumId="48" w15:restartNumberingAfterBreak="0">
+  <w:abstractNum w:abstractNumId="50" w15:restartNumberingAfterBreak="0">
     <w:nsid w:val="78AC338F"/>
     <w:multiLevelType w:val="hybridMultilevel"/>
     <w:tmpl w:val="70C6D420"/>
@@ -18951,7 +19339,7 @@
       </w:pPr>
     </w:lvl>
   </w:abstractNum>
-  <w:abstractNum w:abstractNumId="49" w15:restartNumberingAfterBreak="0">
+  <w:abstractNum w:abstractNumId="51" w15:restartNumberingAfterBreak="0">
     <w:nsid w:val="78EA7A33"/>
     <w:multiLevelType w:val="hybridMultilevel"/>
     <w:tmpl w:val="B0D801AC"/>
@@ -19064,7 +19452,7 @@
       </w:rPr>
     </w:lvl>
   </w:abstractNum>
-  <w:abstractNum w:abstractNumId="50" w15:restartNumberingAfterBreak="0">
+  <w:abstractNum w:abstractNumId="52" w15:restartNumberingAfterBreak="0">
     <w:nsid w:val="799104E5"/>
     <w:multiLevelType w:val="hybridMultilevel"/>
     <w:tmpl w:val="38B0418A"/>
@@ -19150,7 +19538,7 @@
       </w:pPr>
     </w:lvl>
   </w:abstractNum>
-  <w:abstractNum w:abstractNumId="51" w15:restartNumberingAfterBreak="0">
+  <w:abstractNum w:abstractNumId="53" w15:restartNumberingAfterBreak="0">
     <w:nsid w:val="7B216503"/>
     <w:multiLevelType w:val="hybridMultilevel"/>
     <w:tmpl w:val="BDA053B4"/>
@@ -19239,7 +19627,7 @@
       </w:pPr>
     </w:lvl>
   </w:abstractNum>
-  <w:abstractNum w:abstractNumId="52" w15:restartNumberingAfterBreak="0">
+  <w:abstractNum w:abstractNumId="54" w15:restartNumberingAfterBreak="0">
     <w:nsid w:val="7C744C54"/>
     <w:multiLevelType w:val="hybridMultilevel"/>
     <w:tmpl w:val="FC08650E"/>
@@ -19328,7 +19716,7 @@
       </w:pPr>
     </w:lvl>
   </w:abstractNum>
-  <w:abstractNum w:abstractNumId="53" w15:restartNumberingAfterBreak="0">
+  <w:abstractNum w:abstractNumId="55" w15:restartNumberingAfterBreak="0">
     <w:nsid w:val="7F47081A"/>
     <w:multiLevelType w:val="hybridMultilevel"/>
     <w:tmpl w:val="753ABC00"/>
@@ -19418,19 +19806,19 @@
     </w:lvl>
   </w:abstractNum>
   <w:num w:numId="1" w16cid:durableId="242882188">
+    <w:abstractNumId w:val="38"/>
+  </w:num>
+  <w:num w:numId="2" w16cid:durableId="1467511231">
+    <w:abstractNumId w:val="48"/>
+  </w:num>
+  <w:num w:numId="3" w16cid:durableId="152913160">
     <w:abstractNumId w:val="37"/>
   </w:num>
-  <w:num w:numId="2" w16cid:durableId="1467511231">
+  <w:num w:numId="4" w16cid:durableId="485777830">
     <w:abstractNumId w:val="46"/>
   </w:num>
-  <w:num w:numId="3" w16cid:durableId="152913160">
-    <w:abstractNumId w:val="36"/>
-  </w:num>
-  <w:num w:numId="4" w16cid:durableId="485777830">
-    <w:abstractNumId w:val="44"/>
-  </w:num>
   <w:num w:numId="5" w16cid:durableId="3214827">
-    <w:abstractNumId w:val="34"/>
+    <w:abstractNumId w:val="35"/>
   </w:num>
   <w:num w:numId="6" w16cid:durableId="323555934">
     <w:abstractNumId w:val="1"/>
@@ -19442,7 +19830,7 @@
     <w:abstractNumId w:val="27"/>
   </w:num>
   <w:num w:numId="9" w16cid:durableId="1229148143">
-    <w:abstractNumId w:val="47"/>
+    <w:abstractNumId w:val="49"/>
   </w:num>
   <w:num w:numId="10" w16cid:durableId="342249779">
     <w:abstractNumId w:val="2"/>
@@ -19457,10 +19845,10 @@
     <w:abstractNumId w:val="22"/>
   </w:num>
   <w:num w:numId="14" w16cid:durableId="893392545">
-    <w:abstractNumId w:val="41"/>
+    <w:abstractNumId w:val="43"/>
   </w:num>
   <w:num w:numId="15" w16cid:durableId="2064868528">
-    <w:abstractNumId w:val="50"/>
+    <w:abstractNumId w:val="52"/>
   </w:num>
   <w:num w:numId="16" w16cid:durableId="2010597120">
     <w:abstractNumId w:val="12"/>
@@ -19478,7 +19866,7 @@
     <w:abstractNumId w:val="18"/>
   </w:num>
   <w:num w:numId="21" w16cid:durableId="1842574404">
-    <w:abstractNumId w:val="38"/>
+    <w:abstractNumId w:val="39"/>
   </w:num>
   <w:num w:numId="22" w16cid:durableId="476528623">
     <w:abstractNumId w:val="16"/>
@@ -19487,22 +19875,22 @@
     <w:abstractNumId w:val="7"/>
   </w:num>
   <w:num w:numId="24" w16cid:durableId="1854949895">
-    <w:abstractNumId w:val="35"/>
+    <w:abstractNumId w:val="36"/>
   </w:num>
   <w:num w:numId="25" w16cid:durableId="236282987">
-    <w:abstractNumId w:val="45"/>
+    <w:abstractNumId w:val="47"/>
   </w:num>
   <w:num w:numId="26" w16cid:durableId="1449928291">
     <w:abstractNumId w:val="5"/>
   </w:num>
   <w:num w:numId="27" w16cid:durableId="1817719897">
-    <w:abstractNumId w:val="52"/>
+    <w:abstractNumId w:val="54"/>
   </w:num>
   <w:num w:numId="28" w16cid:durableId="1732190163">
     <w:abstractNumId w:val="0"/>
   </w:num>
   <w:num w:numId="29" w16cid:durableId="1448042274">
-    <w:abstractNumId w:val="43"/>
+    <w:abstractNumId w:val="45"/>
   </w:num>
   <w:num w:numId="30" w16cid:durableId="998774962">
     <w:abstractNumId w:val="10"/>
@@ -19511,16 +19899,16 @@
     <w:abstractNumId w:val="13"/>
   </w:num>
   <w:num w:numId="32" w16cid:durableId="1363894858">
-    <w:abstractNumId w:val="48"/>
+    <w:abstractNumId w:val="50"/>
   </w:num>
   <w:num w:numId="33" w16cid:durableId="1252082560">
-    <w:abstractNumId w:val="53"/>
+    <w:abstractNumId w:val="55"/>
   </w:num>
   <w:num w:numId="34" w16cid:durableId="1865049292">
     <w:abstractNumId w:val="19"/>
   </w:num>
   <w:num w:numId="35" w16cid:durableId="172846517">
-    <w:abstractNumId w:val="49"/>
+    <w:abstractNumId w:val="51"/>
   </w:num>
   <w:num w:numId="36" w16cid:durableId="1447117636">
     <w:abstractNumId w:val="8"/>
@@ -19529,16 +19917,16 @@
     <w:abstractNumId w:val="20"/>
   </w:num>
   <w:num w:numId="38" w16cid:durableId="1785999170">
-    <w:abstractNumId w:val="40"/>
+    <w:abstractNumId w:val="42"/>
   </w:num>
   <w:num w:numId="39" w16cid:durableId="909190463">
     <w:abstractNumId w:val="11"/>
   </w:num>
   <w:num w:numId="40" w16cid:durableId="706873432">
-    <w:abstractNumId w:val="33"/>
+    <w:abstractNumId w:val="34"/>
   </w:num>
   <w:num w:numId="41" w16cid:durableId="2106924727">
-    <w:abstractNumId w:val="51"/>
+    <w:abstractNumId w:val="53"/>
   </w:num>
   <w:num w:numId="42" w16cid:durableId="108010285">
     <w:abstractNumId w:val="9"/>
@@ -19550,7 +19938,7 @@
     <w:abstractNumId w:val="30"/>
   </w:num>
   <w:num w:numId="45" w16cid:durableId="1720395052">
-    <w:abstractNumId w:val="42"/>
+    <w:abstractNumId w:val="44"/>
   </w:num>
   <w:num w:numId="46" w16cid:durableId="917329396">
     <w:abstractNumId w:val="25"/>
@@ -19565,7 +19953,7 @@
     <w:abstractNumId w:val="29"/>
   </w:num>
   <w:num w:numId="50" w16cid:durableId="1549954801">
-    <w:abstractNumId w:val="39"/>
+    <w:abstractNumId w:val="41"/>
   </w:num>
   <w:num w:numId="51" w16cid:durableId="1092701847">
     <w:abstractNumId w:val="24"/>
@@ -19578,6 +19966,12 @@
   </w:num>
   <w:num w:numId="54" w16cid:durableId="241062368">
     <w:abstractNumId w:val="21"/>
+  </w:num>
+  <w:num w:numId="55" w16cid:durableId="1811439818">
+    <w:abstractNumId w:val="40"/>
+  </w:num>
+  <w:num w:numId="56" w16cid:durableId="1467822027">
+    <w:abstractNumId w:val="33"/>
   </w:num>
 </w:numbering>
 </file>
@@ -20936,12 +21330,14 @@
     <w:rsid w:val="006D1A09"/>
     <w:rsid w:val="00747077"/>
     <w:rsid w:val="00772AB5"/>
+    <w:rsid w:val="00796D11"/>
     <w:rsid w:val="007C2E78"/>
     <w:rsid w:val="007C4677"/>
     <w:rsid w:val="007F67FE"/>
     <w:rsid w:val="0083327A"/>
     <w:rsid w:val="00875647"/>
     <w:rsid w:val="008F61AF"/>
+    <w:rsid w:val="00957AE4"/>
     <w:rsid w:val="00A10C88"/>
     <w:rsid w:val="00A42FD8"/>
     <w:rsid w:val="00A7713C"/>
@@ -20949,6 +21345,7 @@
     <w:rsid w:val="00AE1CB2"/>
     <w:rsid w:val="00B03C1B"/>
     <w:rsid w:val="00B2610D"/>
+    <w:rsid w:val="00B27AD3"/>
     <w:rsid w:val="00B462C2"/>
     <w:rsid w:val="00BD1DF8"/>
     <w:rsid w:val="00C26ADF"/>
@@ -20960,6 +21357,7 @@
     <w:rsid w:val="00DF057C"/>
     <w:rsid w:val="00E16B3B"/>
     <w:rsid w:val="00E27845"/>
+    <w:rsid w:val="00E45065"/>
     <w:rsid w:val="00EC4290"/>
     <w:rsid w:val="00FB77C3"/>
   </w:rsids>

</xml_diff>

<commit_message>
ci(Update): Update French "How to use" guide
Revised the French documentation to correct mistakes and improve
clarity. Ensured the instructions are consistent with the latest
application features.
</commit_message>
<xml_diff>
--- a/MyExpenses.Wpf/Resources/How to use/How to use_french.docx
+++ b/MyExpenses.Wpf/Resources/How to use/How to use_french.docx
@@ -4923,7 +4923,7 @@
                                       </pic:cNvPicPr>
                                     </pic:nvPicPr>
                                     <pic:blipFill>
-                                      <a:blip r:embed="rId22">
+                                      <a:blip r:embed="rId19">
                                         <a:extLst>
                                           <a:ext uri="{28A0092B-C50C-407E-A947-70E740481C1C}">
                                             <a14:useLocalDpi xmlns:a14="http://schemas.microsoft.com/office/drawing/2010/main" val="0"/>
@@ -5000,7 +5000,7 @@
                                       </pic:cNvPicPr>
                                     </pic:nvPicPr>
                                     <pic:blipFill>
-                                      <a:blip r:embed="rId23">
+                                      <a:blip r:embed="rId20">
                                         <a:extLst>
                                           <a:ext uri="{28A0092B-C50C-407E-A947-70E740481C1C}">
                                             <a14:useLocalDpi xmlns:a14="http://schemas.microsoft.com/office/drawing/2010/main" val="0"/>
@@ -6357,7 +6357,7 @@
                           </pic:cNvPicPr>
                         </pic:nvPicPr>
                         <pic:blipFill>
-                          <a:blip r:link="rId24"/>
+                          <a:blip r:link="rId22"/>
                           <a:stretch>
                             <a:fillRect/>
                           </a:stretch>
@@ -6712,7 +6712,7 @@
                   </v:textbox>
                 </v:shape>
                 <v:shape id="Update color.png" o:spid="_x0000_s1057" type="#_x0000_t75" style="position:absolute;width:56483;height:41795;visibility:visible;mso-wrap-style:square" o:gfxdata="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">
-                  <v:imagedata r:id="rId25"/>
+                  <v:imagedata r:id="rId23"/>
                 </v:shape>
                 <v:shape id="_x0000_s1058" type="#_x0000_t202" style="position:absolute;left:37242;top:32766;width:2858;height:2857;visibility:visible;mso-wrap-style:square;v-text-anchor:top" o:gfxdata="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" fillcolor="#a00000" strokecolor="black [3213]">
                   <v:fill color2="red" rotate="t" angle="225" colors="0 #a00000;.5 #e60000;1 red" focus="100%" type="gradient"/>
@@ -7303,10 +7303,6 @@
       </w:r>
       <w:bookmarkEnd w:id="11"/>
     </w:p>
-    <w:bookmarkStart w:id="12" w:name="_Présentation_des_boutons_2"/>
-    <w:bookmarkStart w:id="13" w:name="_Toc177131457"/>
-    <w:bookmarkEnd w:id="0"/>
-    <w:bookmarkEnd w:id="12"/>
     <w:p>
       <w:pPr>
         <w:pStyle w:val="Titre5"/>
@@ -7315,6 +7311,10 @@
           <w:numId w:val="29"/>
         </w:numPr>
       </w:pPr>
+      <w:bookmarkStart w:id="12" w:name="_Présentation_des_boutons_2"/>
+      <w:bookmarkStart w:id="13" w:name="_Toc177131457"/>
+      <w:bookmarkEnd w:id="0"/>
+      <w:bookmarkEnd w:id="12"/>
       <w:r>
         <w:rPr>
           <w:noProof/>
@@ -7355,7 +7355,7 @@
                           </pic:cNvPicPr>
                         </pic:nvPicPr>
                         <pic:blipFill>
-                          <a:blip r:link="rId26"/>
+                          <a:blip r:link="rId24"/>
                           <a:stretch>
                             <a:fillRect/>
                           </a:stretch>
@@ -7948,7 +7948,7 @@
             <w:pict>
               <v:group w14:anchorId="463106A6" id="Groupe 4" o:spid="_x0000_s1061" style="position:absolute;left:0;text-align:left;margin-left:-.05pt;margin-top:20.55pt;width:453.6pt;height:239.05pt;z-index:251753472" coordsize="57607,30359" o:gfxdata="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">
                 <v:shape id="Frist launch.png" o:spid="_x0000_s1062" type="#_x0000_t75" style="position:absolute;width:57607;height:30359;visibility:visible;mso-wrap-style:square" o:gfxdata="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">
-                  <v:imagedata r:id="rId27"/>
+                  <v:imagedata r:id="rId25"/>
                 </v:shape>
                 <v:shape id="_x0000_s1063" type="#_x0000_t202" style="position:absolute;left:29114;top:11558;width:2341;height:2491;visibility:visible;mso-wrap-style:square;v-text-anchor:top" o:gfxdata="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" fillcolor="#a00000" strokecolor="black [3213]">
                   <v:fill color2="red" rotate="t" angle="225" colors="0 #a00000;.5 #e60000;1 red" focus="100%" type="gradient"/>
@@ -8258,7 +8258,7 @@
                     <pic:cNvPicPr/>
                   </pic:nvPicPr>
                   <pic:blipFill>
-                    <a:blip r:link="rId28"/>
+                    <a:blip r:link="rId26"/>
                     <a:stretch>
                       <a:fillRect/>
                     </a:stretch>
@@ -8371,7 +8371,7 @@
                           </pic:cNvPicPr>
                         </pic:nvPicPr>
                         <pic:blipFill>
-                          <a:blip r:link="rId29"/>
+                          <a:blip r:link="rId27"/>
                           <a:stretch>
                             <a:fillRect/>
                           </a:stretch>
@@ -8538,7 +8538,7 @@
             <w:pict>
               <v:group w14:anchorId="21BE1A69" id="Groupe 5" o:spid="_x0000_s1071" style="position:absolute;margin-left:60.45pt;margin-top:2.2pt;width:300pt;height:161.25pt;z-index:-251554816" coordsize="38100,20478" o:gfxdata="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">
                 <v:shape id="First export.png" o:spid="_x0000_s1072" type="#_x0000_t75" alt="Une image contenant texte, capture d’écran, diagramme, carré&#10;&#10;Description générée automatiquement" style="position:absolute;width:38100;height:20478;visibility:visible;mso-wrap-style:square" o:gfxdata="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">
-                  <v:imagedata r:id="rId30"/>
+                  <v:imagedata r:id="rId28"/>
                 </v:shape>
                 <v:shape id="_x0000_s1073" type="#_x0000_t202" style="position:absolute;left:8705;top:15873;width:2340;height:2492;visibility:visible;mso-wrap-style:square;v-text-anchor:top" o:gfxdata="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" fillcolor="#a00000" strokecolor="black [3213]">
                   <v:fill color2="red" rotate="t" angle="225" colors="0 #a00000;.5 #e60000;1 red" focus="100%" type="gradient"/>
@@ -8714,7 +8714,7 @@
                           </pic:cNvPicPr>
                         </pic:nvPicPr>
                         <pic:blipFill>
-                          <a:blip r:link="rId29"/>
+                          <a:blip r:link="rId27"/>
                           <a:stretch>
                             <a:fillRect/>
                           </a:stretch>
@@ -8881,7 +8881,7 @@
             <w:pict>
               <v:group w14:anchorId="69E756DB" id="_x0000_s1075" style="position:absolute;margin-left:76.6pt;margin-top:22.65pt;width:300pt;height:161.25pt;z-index:-251556864" coordsize="38100,20478" o:gfxdata="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">
                 <v:shape id="First export.png" o:spid="_x0000_s1076" type="#_x0000_t75" alt="Une image contenant texte, capture d’écran, diagramme, carré&#10;&#10;Description générée automatiquement" style="position:absolute;width:38100;height:20478;visibility:visible;mso-wrap-style:square" o:gfxdata="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">
-                  <v:imagedata r:id="rId31"/>
+                  <v:imagedata r:id="rId29"/>
                 </v:shape>
                 <v:shape id="_x0000_s1077" type="#_x0000_t202" style="position:absolute;left:8705;top:15873;width:2340;height:2492;visibility:visible;mso-wrap-style:square;v-text-anchor:top" o:gfxdata="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" fillcolor="#a00000" strokecolor="black [3213]">
                   <v:fill color2="red" rotate="t" angle="225" colors="0 #a00000;.5 #e60000;1 red" focus="100%" type="gradient"/>
@@ -9164,9 +9164,6 @@
       </w:r>
       <w:bookmarkEnd w:id="19"/>
     </w:p>
-    <w:bookmarkStart w:id="20" w:name="_Présentation_de_l’interface"/>
-    <w:bookmarkStart w:id="21" w:name="_Toc177131461"/>
-    <w:bookmarkEnd w:id="20"/>
     <w:p>
       <w:pPr>
         <w:pStyle w:val="Titre4"/>
@@ -9175,6 +9172,9 @@
           <w:numId w:val="42"/>
         </w:numPr>
       </w:pPr>
+      <w:bookmarkStart w:id="20" w:name="_Présentation_de_l’interface"/>
+      <w:bookmarkStart w:id="21" w:name="_Toc177131461"/>
+      <w:bookmarkEnd w:id="20"/>
       <w:r>
         <w:rPr>
           <w:noProof/>
@@ -9223,7 +9223,7 @@
                           </pic:cNvPicPr>
                         </pic:nvPicPr>
                         <pic:blipFill>
-                          <a:blip r:link="rId32"/>
+                          <a:blip r:link="rId30"/>
                           <a:stretch>
                             <a:fillRect/>
                           </a:stretch>
@@ -9654,7 +9654,7 @@
             <w:pict>
               <v:group w14:anchorId="20B836BA" id="Groupe 24" o:spid="_x0000_s1079" style="position:absolute;left:0;text-align:left;margin-left:-64.1pt;margin-top:20.25pt;width:582.05pt;height:306.75pt;z-index:-251538432" coordsize="73920,38957" o:gfxdata="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">
                 <v:shape id="Main interface.png" o:spid="_x0000_s1080" type="#_x0000_t75" alt="Une image contenant texte, capture d’écran, logiciel, Logiciel multimédia&#10;&#10;Description générée automatiquement" style="position:absolute;width:73920;height:38957;visibility:visible;mso-wrap-style:square" o:gfxdata="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">
-                  <v:imagedata r:id="rId33"/>
+                  <v:imagedata r:id="rId31"/>
                 </v:shape>
                 <v:rect id="Rectangle 1" o:spid="_x0000_s1081" style="position:absolute;left:614;top:4640;width:24003;height:16954;visibility:visible;mso-wrap-style:square;v-text-anchor:middle" o:gfxdata="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" filled="f" strokecolor="red" strokeweight="1pt"/>
                 <v:rect id="Rectangle 1" o:spid="_x0000_s1082" style="position:absolute;left:24565;top:4640;width:24003;height:9715;visibility:visible;mso-wrap-style:square;v-text-anchor:middle" o:gfxdata="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" filled="f" strokecolor="red" strokeweight="1pt"/>
@@ -10341,7 +10341,7 @@
                     <pic:cNvPicPr/>
                   </pic:nvPicPr>
                   <pic:blipFill>
-                    <a:blip r:link="rId34"/>
+                    <a:blip r:link="rId32"/>
                     <a:stretch>
                       <a:fillRect/>
                     </a:stretch>
@@ -10395,7 +10395,7 @@
                     <pic:cNvPicPr/>
                   </pic:nvPicPr>
                   <pic:blipFill>
-                    <a:blip r:link="rId35"/>
+                    <a:blip r:link="rId33"/>
                     <a:stretch>
                       <a:fillRect/>
                     </a:stretch>
@@ -10477,7 +10477,7 @@
                     <pic:cNvPicPr/>
                   </pic:nvPicPr>
                   <pic:blipFill>
-                    <a:blip r:link="rId36"/>
+                    <a:blip r:link="rId34"/>
                     <a:stretch>
                       <a:fillRect/>
                     </a:stretch>
@@ -10646,7 +10646,7 @@
                     <pic:cNvPicPr/>
                   </pic:nvPicPr>
                   <pic:blipFill>
-                    <a:blip r:link="rId37"/>
+                    <a:blip r:link="rId35"/>
                     <a:stretch>
                       <a:fillRect/>
                     </a:stretch>
@@ -10711,7 +10711,7 @@
                     <pic:cNvPicPr/>
                   </pic:nvPicPr>
                   <pic:blipFill>
-                    <a:blip r:link="rId38"/>
+                    <a:blip r:link="rId36"/>
                     <a:stretch>
                       <a:fillRect/>
                     </a:stretch>
@@ -10825,7 +10825,7 @@
                     <pic:cNvPicPr/>
                   </pic:nvPicPr>
                   <pic:blipFill>
-                    <a:blip r:link="rId39"/>
+                    <a:blip r:link="rId37"/>
                     <a:stretch>
                       <a:fillRect/>
                     </a:stretch>
@@ -10887,7 +10887,7 @@
                     <pic:cNvPicPr/>
                   </pic:nvPicPr>
                   <pic:blipFill>
-                    <a:blip r:link="rId38"/>
+                    <a:blip r:link="rId36"/>
                     <a:stretch>
                       <a:fillRect/>
                     </a:stretch>
@@ -10953,7 +10953,7 @@
                     <pic:cNvPicPr/>
                   </pic:nvPicPr>
                   <pic:blipFill>
-                    <a:blip r:link="rId36"/>
+                    <a:blip r:link="rId34"/>
                     <a:stretch>
                       <a:fillRect/>
                     </a:stretch>
@@ -11152,7 +11152,7 @@
                     <pic:cNvPicPr/>
                   </pic:nvPicPr>
                   <pic:blipFill>
-                    <a:blip r:link="rId40"/>
+                    <a:blip r:link="rId38"/>
                     <a:stretch>
                       <a:fillRect/>
                     </a:stretch>
@@ -11208,7 +11208,7 @@
                     <pic:cNvPicPr/>
                   </pic:nvPicPr>
                   <pic:blipFill>
-                    <a:blip r:link="rId41"/>
+                    <a:blip r:link="rId39"/>
                     <a:stretch>
                       <a:fillRect/>
                     </a:stretch>
@@ -11404,7 +11404,7 @@
                     <pic:cNvPicPr/>
                   </pic:nvPicPr>
                   <pic:blipFill>
-                    <a:blip r:link="rId42"/>
+                    <a:blip r:link="rId40"/>
                     <a:stretch>
                       <a:fillRect/>
                     </a:stretch>
@@ -11532,7 +11532,7 @@
                     <pic:cNvPicPr/>
                   </pic:nvPicPr>
                   <pic:blipFill>
-                    <a:blip r:link="rId43"/>
+                    <a:blip r:link="rId41"/>
                     <a:stretch>
                       <a:fillRect/>
                     </a:stretch>
@@ -11586,7 +11586,7 @@
                     <pic:cNvPicPr/>
                   </pic:nvPicPr>
                   <pic:blipFill>
-                    <a:blip r:link="rId38"/>
+                    <a:blip r:link="rId36"/>
                     <a:stretch>
                       <a:fillRect/>
                     </a:stretch>
@@ -11775,7 +11775,7 @@
                     <pic:cNvPicPr/>
                   </pic:nvPicPr>
                   <pic:blipFill>
-                    <a:blip r:link="rId44"/>
+                    <a:blip r:link="rId42"/>
                     <a:stretch>
                       <a:fillRect/>
                     </a:stretch>
@@ -11829,7 +11829,7 @@
                     <pic:cNvPicPr/>
                   </pic:nvPicPr>
                   <pic:blipFill>
-                    <a:blip r:link="rId45"/>
+                    <a:blip r:link="rId43"/>
                     <a:stretch>
                       <a:fillRect/>
                     </a:stretch>
@@ -12084,7 +12084,7 @@
                     <pic:cNvPicPr/>
                   </pic:nvPicPr>
                   <pic:blipFill>
-                    <a:blip r:link="rId46"/>
+                    <a:blip r:link="rId44"/>
                     <a:stretch>
                       <a:fillRect/>
                     </a:stretch>
@@ -12224,7 +12224,7 @@
                     <pic:cNvPicPr/>
                   </pic:nvPicPr>
                   <pic:blipFill>
-                    <a:blip r:link="rId36"/>
+                    <a:blip r:link="rId34"/>
                     <a:stretch>
                       <a:fillRect/>
                     </a:stretch>
@@ -12340,7 +12340,7 @@
                     <pic:cNvPicPr/>
                   </pic:nvPicPr>
                   <pic:blipFill>
-                    <a:blip r:link="rId36"/>
+                    <a:blip r:link="rId34"/>
                     <a:stretch>
                       <a:fillRect/>
                     </a:stretch>
@@ -12420,7 +12420,7 @@
                     <pic:cNvPicPr/>
                   </pic:nvPicPr>
                   <pic:blipFill>
-                    <a:blip r:link="rId36"/>
+                    <a:blip r:link="rId34"/>
                     <a:stretch>
                       <a:fillRect/>
                     </a:stretch>
@@ -12662,7 +12662,7 @@
                     <pic:cNvPicPr/>
                   </pic:nvPicPr>
                   <pic:blipFill>
-                    <a:blip r:link="rId36"/>
+                    <a:blip r:link="rId34"/>
                     <a:stretch>
                       <a:fillRect/>
                     </a:stretch>
@@ -12732,7 +12732,7 @@
                     <pic:cNvPicPr/>
                   </pic:nvPicPr>
                   <pic:blipFill>
-                    <a:blip r:link="rId47"/>
+                    <a:blip r:link="rId45"/>
                     <a:stretch>
                       <a:fillRect/>
                     </a:stretch>
@@ -12987,7 +12987,7 @@
                     <pic:cNvPicPr/>
                   </pic:nvPicPr>
                   <pic:blipFill>
-                    <a:blip r:link="rId48"/>
+                    <a:blip r:link="rId46"/>
                     <a:stretch>
                       <a:fillRect/>
                     </a:stretch>
@@ -13070,7 +13070,7 @@
                     <pic:cNvPicPr/>
                   </pic:nvPicPr>
                   <pic:blipFill>
-                    <a:blip r:link="rId49"/>
+                    <a:blip r:link="rId47"/>
                     <a:stretch>
                       <a:fillRect/>
                     </a:stretch>
@@ -13201,7 +13201,7 @@
                     <pic:cNvPicPr/>
                   </pic:nvPicPr>
                   <pic:blipFill>
-                    <a:blip r:link="rId50"/>
+                    <a:blip r:link="rId48"/>
                     <a:stretch>
                       <a:fillRect/>
                     </a:stretch>
@@ -13256,7 +13256,7 @@
                     <pic:cNvPicPr/>
                   </pic:nvPicPr>
                   <pic:blipFill>
-                    <a:blip r:link="rId51"/>
+                    <a:blip r:link="rId49"/>
                     <a:stretch>
                       <a:fillRect/>
                     </a:stretch>
@@ -13384,6 +13384,101 @@
       <w:r>
         <w:t>Le compte à débiter ou créditer</w:t>
       </w:r>
+      <w:r>
+        <w:t xml:space="preserve"> </w:t>
+      </w:r>
+      <w:r>
+        <w:rPr>
+          <w:lang w:eastAsia="fr-FR"/>
+        </w:rPr>
+        <w:t>(vous pouvez également créer</w:t>
+      </w:r>
+      <w:r>
+        <w:rPr>
+          <w:lang w:eastAsia="fr-FR"/>
+        </w:rPr>
+        <w:t xml:space="preserve"> un</w:t>
+      </w:r>
+      <w:r>
+        <w:rPr>
+          <w:lang w:eastAsia="fr-FR"/>
+        </w:rPr>
+        <w:t xml:space="preserve"> </w:t>
+      </w:r>
+      <w:r>
+        <w:rPr>
+          <w:lang w:eastAsia="fr-FR"/>
+        </w:rPr>
+        <w:t>sous-</w:t>
+      </w:r>
+      <w:r>
+        <w:rPr>
+          <w:lang w:eastAsia="fr-FR"/>
+        </w:rPr>
+        <w:t xml:space="preserve">compte en cliquant sur le bouton </w:t>
+      </w:r>
+      <w:r>
+        <w:rPr>
+          <w:noProof/>
+          <w:lang w:eastAsia="fr-FR"/>
+        </w:rPr>
+        <w:drawing>
+          <wp:inline distT="0" distB="0" distL="0" distR="0" wp14:anchorId="1E913DC6" wp14:editId="6AD70867">
+            <wp:extent cx="208800" cy="212400"/>
+            <wp:effectExtent l="0" t="0" r="1270" b="0"/>
+            <wp:docPr id="1157359038" name="Button modification.png"/>
+            <wp:cNvGraphicFramePr>
+              <a:graphicFrameLocks xmlns:a="http://schemas.openxmlformats.org/drawingml/2006/main" noChangeAspect="1"/>
+            </wp:cNvGraphicFramePr>
+            <a:graphic xmlns:a="http://schemas.openxmlformats.org/drawingml/2006/main">
+              <a:graphicData uri="http://schemas.openxmlformats.org/drawingml/2006/picture">
+                <pic:pic xmlns:pic="http://schemas.openxmlformats.org/drawingml/2006/picture">
+                  <pic:nvPicPr>
+                    <pic:cNvPr id="1157359038" name="Button modification.png"/>
+                    <pic:cNvPicPr/>
+                  </pic:nvPicPr>
+                  <pic:blipFill>
+                    <a:blip r:link="rId47"/>
+                    <a:stretch>
+                      <a:fillRect/>
+                    </a:stretch>
+                  </pic:blipFill>
+                  <pic:spPr>
+                    <a:xfrm>
+                      <a:off x="0" y="0"/>
+                      <a:ext cx="208800" cy="212400"/>
+                    </a:xfrm>
+                    <a:prstGeom prst="rect">
+                      <a:avLst/>
+                    </a:prstGeom>
+                  </pic:spPr>
+                </pic:pic>
+              </a:graphicData>
+            </a:graphic>
+          </wp:inline>
+        </w:drawing>
+      </w:r>
+      <w:r>
+        <w:rPr>
+          <w:lang w:eastAsia="fr-FR"/>
+        </w:rPr>
+        <w:t xml:space="preserve">. Pour plus d'informations, </w:t>
+      </w:r>
+      <w:hyperlink w:anchor="_Création_ou_modification_3" w:history="1">
+        <w:r>
+          <w:rPr>
+            <w:rStyle w:val="Lienhypertexte"/>
+            <w:lang w:eastAsia="fr-FR"/>
+          </w:rPr>
+          <w:t>cliquez ici</w:t>
+        </w:r>
+      </w:hyperlink>
+      <w:r>
+        <w:rPr>
+          <w:lang w:eastAsia="fr-FR"/>
+        </w:rPr>
+        <w:t>)</w:t>
+      </w:r>
     </w:p>
     <w:p>
       <w:pPr>
@@ -13410,6 +13505,95 @@
       <w:r>
         <w:t>La catégorie de la transaction (par exemple, loisir)</w:t>
       </w:r>
+      <w:r>
+        <w:t xml:space="preserve"> </w:t>
+      </w:r>
+      <w:r>
+        <w:rPr>
+          <w:lang w:eastAsia="fr-FR"/>
+        </w:rPr>
+        <w:t>(vous pouvez également créer</w:t>
+      </w:r>
+      <w:r>
+        <w:rPr>
+          <w:lang w:eastAsia="fr-FR"/>
+        </w:rPr>
+        <w:t xml:space="preserve"> </w:t>
+      </w:r>
+      <w:r>
+        <w:rPr>
+          <w:lang w:eastAsia="fr-FR"/>
+        </w:rPr>
+        <w:t>e catégorie</w:t>
+      </w:r>
+      <w:r>
+        <w:rPr>
+          <w:lang w:eastAsia="fr-FR"/>
+        </w:rPr>
+        <w:t xml:space="preserve"> en cliquant sur le bouton </w:t>
+      </w:r>
+      <w:r>
+        <w:rPr>
+          <w:noProof/>
+          <w:lang w:eastAsia="fr-FR"/>
+        </w:rPr>
+        <w:drawing>
+          <wp:inline distT="0" distB="0" distL="0" distR="0" wp14:anchorId="24074F1B" wp14:editId="62AC442C">
+            <wp:extent cx="208800" cy="212400"/>
+            <wp:effectExtent l="0" t="0" r="1270" b="0"/>
+            <wp:docPr id="1874849231" name="Button modification.png"/>
+            <wp:cNvGraphicFramePr>
+              <a:graphicFrameLocks xmlns:a="http://schemas.openxmlformats.org/drawingml/2006/main" noChangeAspect="1"/>
+            </wp:cNvGraphicFramePr>
+            <a:graphic xmlns:a="http://schemas.openxmlformats.org/drawingml/2006/main">
+              <a:graphicData uri="http://schemas.openxmlformats.org/drawingml/2006/picture">
+                <pic:pic xmlns:pic="http://schemas.openxmlformats.org/drawingml/2006/picture">
+                  <pic:nvPicPr>
+                    <pic:cNvPr id="1874849231" name="Button modification.png"/>
+                    <pic:cNvPicPr/>
+                  </pic:nvPicPr>
+                  <pic:blipFill>
+                    <a:blip r:link="rId47"/>
+                    <a:stretch>
+                      <a:fillRect/>
+                    </a:stretch>
+                  </pic:blipFill>
+                  <pic:spPr>
+                    <a:xfrm>
+                      <a:off x="0" y="0"/>
+                      <a:ext cx="208800" cy="212400"/>
+                    </a:xfrm>
+                    <a:prstGeom prst="rect">
+                      <a:avLst/>
+                    </a:prstGeom>
+                  </pic:spPr>
+                </pic:pic>
+              </a:graphicData>
+            </a:graphic>
+          </wp:inline>
+        </w:drawing>
+      </w:r>
+      <w:r>
+        <w:rPr>
+          <w:lang w:eastAsia="fr-FR"/>
+        </w:rPr>
+        <w:t xml:space="preserve">. Pour plus d'informations, </w:t>
+      </w:r>
+      <w:hyperlink w:anchor="_Création_ou_modification" w:history="1">
+        <w:r>
+          <w:rPr>
+            <w:rStyle w:val="Lienhypertexte"/>
+            <w:lang w:eastAsia="fr-FR"/>
+          </w:rPr>
+          <w:t>cliquez ici</w:t>
+        </w:r>
+      </w:hyperlink>
+      <w:r>
+        <w:rPr>
+          <w:lang w:eastAsia="fr-FR"/>
+        </w:rPr>
+        <w:t>)</w:t>
+      </w:r>
     </w:p>
     <w:p>
       <w:pPr>
@@ -13422,6 +13606,89 @@
       </w:pPr>
       <w:r>
         <w:t>Le mode de paiement</w:t>
+      </w:r>
+      <w:r>
+        <w:t xml:space="preserve"> </w:t>
+      </w:r>
+      <w:r>
+        <w:rPr>
+          <w:lang w:eastAsia="fr-FR"/>
+        </w:rPr>
+        <w:t>(vous pouvez également créer</w:t>
+      </w:r>
+      <w:r>
+        <w:rPr>
+          <w:lang w:eastAsia="fr-FR"/>
+        </w:rPr>
+        <w:t xml:space="preserve"> e catégorie</w:t>
+      </w:r>
+      <w:r>
+        <w:rPr>
+          <w:lang w:eastAsia="fr-FR"/>
+        </w:rPr>
+        <w:t xml:space="preserve"> en cliquant sur le bouton </w:t>
+      </w:r>
+      <w:r>
+        <w:rPr>
+          <w:noProof/>
+          <w:lang w:eastAsia="fr-FR"/>
+        </w:rPr>
+        <w:drawing>
+          <wp:inline distT="0" distB="0" distL="0" distR="0" wp14:anchorId="335CDA9A" wp14:editId="44919CA9">
+            <wp:extent cx="208800" cy="212400"/>
+            <wp:effectExtent l="0" t="0" r="1270" b="0"/>
+            <wp:docPr id="1408945855" name="Button modification.png"/>
+            <wp:cNvGraphicFramePr>
+              <a:graphicFrameLocks xmlns:a="http://schemas.openxmlformats.org/drawingml/2006/main" noChangeAspect="1"/>
+            </wp:cNvGraphicFramePr>
+            <a:graphic xmlns:a="http://schemas.openxmlformats.org/drawingml/2006/main">
+              <a:graphicData uri="http://schemas.openxmlformats.org/drawingml/2006/picture">
+                <pic:pic xmlns:pic="http://schemas.openxmlformats.org/drawingml/2006/picture">
+                  <pic:nvPicPr>
+                    <pic:cNvPr id="1408945855" name="Button modification.png"/>
+                    <pic:cNvPicPr/>
+                  </pic:nvPicPr>
+                  <pic:blipFill>
+                    <a:blip r:link="rId47"/>
+                    <a:stretch>
+                      <a:fillRect/>
+                    </a:stretch>
+                  </pic:blipFill>
+                  <pic:spPr>
+                    <a:xfrm>
+                      <a:off x="0" y="0"/>
+                      <a:ext cx="208800" cy="212400"/>
+                    </a:xfrm>
+                    <a:prstGeom prst="rect">
+                      <a:avLst/>
+                    </a:prstGeom>
+                  </pic:spPr>
+                </pic:pic>
+              </a:graphicData>
+            </a:graphic>
+          </wp:inline>
+        </w:drawing>
+      </w:r>
+      <w:r>
+        <w:rPr>
+          <w:lang w:eastAsia="fr-FR"/>
+        </w:rPr>
+        <w:t xml:space="preserve">. Pour plus d'informations, </w:t>
+      </w:r>
+      <w:hyperlink w:anchor="_Création_ou_modification_1" w:history="1">
+        <w:r>
+          <w:rPr>
+            <w:rStyle w:val="Lienhypertexte"/>
+            <w:lang w:eastAsia="fr-FR"/>
+          </w:rPr>
+          <w:t>cliquez ici</w:t>
+        </w:r>
+      </w:hyperlink>
+      <w:r>
+        <w:rPr>
+          <w:lang w:eastAsia="fr-FR"/>
+        </w:rPr>
+        <w:t>)</w:t>
       </w:r>
     </w:p>
     <w:p>
@@ -13512,7 +13779,7 @@
                     <pic:cNvPicPr/>
                   </pic:nvPicPr>
                   <pic:blipFill>
-                    <a:blip r:link="rId52"/>
+                    <a:blip r:link="rId50"/>
                     <a:stretch>
                       <a:fillRect/>
                     </a:stretch>
@@ -13555,68 +13822,6 @@
     </w:p>
     <w:p>
       <w:r>
-        <w:t xml:space="preserve">À noter que le bouton </w:t>
-      </w:r>
-      <w:r>
-        <w:rPr>
-          <w:noProof/>
-        </w:rPr>
-        <w:drawing>
-          <wp:inline distT="0" distB="0" distL="0" distR="0" wp14:anchorId="7FC75DD9" wp14:editId="4B9E20B7">
-            <wp:extent cx="208800" cy="212400"/>
-            <wp:effectExtent l="0" t="0" r="1270" b="0"/>
-            <wp:docPr id="8727298" name="Button modification.png"/>
-            <wp:cNvGraphicFramePr>
-              <a:graphicFrameLocks xmlns:a="http://schemas.openxmlformats.org/drawingml/2006/main" noChangeAspect="1"/>
-            </wp:cNvGraphicFramePr>
-            <a:graphic xmlns:a="http://schemas.openxmlformats.org/drawingml/2006/main">
-              <a:graphicData uri="http://schemas.openxmlformats.org/drawingml/2006/picture">
-                <pic:pic xmlns:pic="http://schemas.openxmlformats.org/drawingml/2006/picture">
-                  <pic:nvPicPr>
-                    <pic:cNvPr id="8727298" name="Button modification.png"/>
-                    <pic:cNvPicPr/>
-                  </pic:nvPicPr>
-                  <pic:blipFill>
-                    <a:blip r:link="rId49"/>
-                    <a:stretch>
-                      <a:fillRect/>
-                    </a:stretch>
-                  </pic:blipFill>
-                  <pic:spPr>
-                    <a:xfrm>
-                      <a:off x="0" y="0"/>
-                      <a:ext cx="208800" cy="212400"/>
-                    </a:xfrm>
-                    <a:prstGeom prst="rect">
-                      <a:avLst/>
-                    </a:prstGeom>
-                  </pic:spPr>
-                </pic:pic>
-              </a:graphicData>
-            </a:graphic>
-          </wp:inline>
-        </w:drawing>
-      </w:r>
-      <w:r>
-        <w:t xml:space="preserve"> </w:t>
-      </w:r>
-      <w:r>
-        <w:t xml:space="preserve">vous permet de créer l'élément associé indiqué à gauche du bouton. Pour plus d'informations sur les actions associées, consultez la </w:t>
-      </w:r>
-      <w:hyperlink w:anchor="_Utilisation_du_compte" w:history="1">
-        <w:r>
-          <w:rPr>
-            <w:rStyle w:val="Lienhypertexte"/>
-          </w:rPr>
-          <w:t>section correspondante ici</w:t>
-        </w:r>
-      </w:hyperlink>
-      <w:r>
-        <w:t>.</w:t>
-      </w:r>
-    </w:p>
-    <w:p>
-      <w:r>
         <w:br w:type="page"/>
       </w:r>
     </w:p>
@@ -13635,6 +13840,40 @@
       </w:r>
       <w:bookmarkEnd w:id="41"/>
     </w:p>
+    <w:p>
+      <w:pPr>
+        <w:pStyle w:val="Sous-titre"/>
+        <w:rPr>
+          <w:sz w:val="20"/>
+          <w:szCs w:val="20"/>
+        </w:rPr>
+      </w:pPr>
+      <w:r>
+        <w:rPr>
+          <w:sz w:val="20"/>
+          <w:szCs w:val="20"/>
+        </w:rPr>
+        <w:t>Pour cette section, des données d'exemple ont déjà été créées afin de faciliter l'explication des graphiques.</w:t>
+      </w:r>
+    </w:p>
+    <w:p>
+      <w:pPr>
+        <w:pStyle w:val="Sous-titre"/>
+        <w:rPr>
+          <w:sz w:val="20"/>
+          <w:szCs w:val="20"/>
+        </w:rPr>
+      </w:pPr>
+      <w:r>
+        <w:rPr>
+          <w:sz w:val="20"/>
+          <w:szCs w:val="20"/>
+        </w:rPr>
+        <w:t>Pour apprendre à créer vos propres données, veuillez consulter les sections précédentes.</w:t>
+      </w:r>
+    </w:p>
+    <w:p/>
+    <w:p/>
     <w:sectPr>
       <w:pgSz w:w="11906" w:h="16838"/>
       <w:pgMar w:top="1417" w:right="1417" w:bottom="1417" w:left="1417" w:header="708" w:footer="708" w:gutter="0"/>
@@ -20568,7 +20807,6 @@
   <w:style w:type="character" w:default="1" w:styleId="Policepardfaut">
     <w:name w:val="Default Paragraph Font"/>
     <w:uiPriority w:val="1"/>
-    <w:semiHidden/>
     <w:unhideWhenUsed/>
   </w:style>
   <w:style w:type="table" w:default="1" w:styleId="TableauNormal">
@@ -21333,11 +21571,13 @@
     <w:rsid w:val="00796D11"/>
     <w:rsid w:val="007C2E78"/>
     <w:rsid w:val="007C4677"/>
+    <w:rsid w:val="007E3DB8"/>
     <w:rsid w:val="007F67FE"/>
     <w:rsid w:val="0083327A"/>
     <w:rsid w:val="00875647"/>
     <w:rsid w:val="008F61AF"/>
     <w:rsid w:val="00957AE4"/>
+    <w:rsid w:val="009D4A7A"/>
     <w:rsid w:val="00A10C88"/>
     <w:rsid w:val="00A42FD8"/>
     <w:rsid w:val="00A7713C"/>

</xml_diff>

<commit_message>
ci(Update): Update French "How to use" document
Revised the French version of the "How to use" guide in the WPF project.
Adjusted content for clarity and accuracy to better assist
French-speaking users.
</commit_message>
<xml_diff>
--- a/MyExpenses.Wpf/Resources/How to use/How to use_french.docx
+++ b/MyExpenses.Wpf/Resources/How to use/How to use_french.docx
@@ -175,7 +175,7 @@
           <w:r>
             <w:fldChar w:fldCharType="separate"/>
           </w:r>
-          <w:hyperlink w:anchor="_Toc177131448" w:history="1">
+          <w:hyperlink w:anchor="_Toc177212959" w:history="1">
             <w:r>
               <w:rPr>
                 <w:rStyle w:val="Lienhypertexte"/>
@@ -219,7 +219,7 @@
                 <w:noProof/>
                 <w:webHidden/>
               </w:rPr>
-              <w:instrText xml:space="preserve"> PAGEREF _Toc177131448 \h </w:instrText>
+              <w:instrText xml:space="preserve"> PAGEREF _Toc177212959 \h </w:instrText>
             </w:r>
             <w:r>
               <w:rPr>
@@ -265,7 +265,7 @@
               <w:lang w:eastAsia="fr-FR"/>
             </w:rPr>
           </w:pPr>
-          <w:hyperlink w:anchor="_Toc177131449" w:history="1">
+          <w:hyperlink w:anchor="_Toc177212960" w:history="1">
             <w:r>
               <w:rPr>
                 <w:rStyle w:val="Lienhypertexte"/>
@@ -309,7 +309,7 @@
                 <w:noProof/>
                 <w:webHidden/>
               </w:rPr>
-              <w:instrText xml:space="preserve"> PAGEREF _Toc177131449 \h </w:instrText>
+              <w:instrText xml:space="preserve"> PAGEREF _Toc177212960 \h </w:instrText>
             </w:r>
             <w:r>
               <w:rPr>
@@ -355,7 +355,7 @@
               <w:lang w:eastAsia="fr-FR"/>
             </w:rPr>
           </w:pPr>
-          <w:hyperlink w:anchor="_Toc177131450" w:history="1">
+          <w:hyperlink w:anchor="_Toc177212961" w:history="1">
             <w:r>
               <w:rPr>
                 <w:rStyle w:val="Lienhypertexte"/>
@@ -400,7 +400,7 @@
                 <w:noProof/>
                 <w:webHidden/>
               </w:rPr>
-              <w:instrText xml:space="preserve"> PAGEREF _Toc177131450 \h </w:instrText>
+              <w:instrText xml:space="preserve"> PAGEREF _Toc177212961 \h </w:instrText>
             </w:r>
             <w:r>
               <w:rPr>
@@ -446,7 +446,7 @@
               <w:lang w:eastAsia="fr-FR"/>
             </w:rPr>
           </w:pPr>
-          <w:hyperlink w:anchor="_Toc177131451" w:history="1">
+          <w:hyperlink w:anchor="_Toc177212962" w:history="1">
             <w:r>
               <w:rPr>
                 <w:rStyle w:val="Lienhypertexte"/>
@@ -490,7 +490,7 @@
                 <w:noProof/>
                 <w:webHidden/>
               </w:rPr>
-              <w:instrText xml:space="preserve"> PAGEREF _Toc177131451 \h </w:instrText>
+              <w:instrText xml:space="preserve"> PAGEREF _Toc177212962 \h </w:instrText>
             </w:r>
             <w:r>
               <w:rPr>
@@ -536,7 +536,7 @@
               <w:lang w:eastAsia="fr-FR"/>
             </w:rPr>
           </w:pPr>
-          <w:hyperlink w:anchor="_Toc177131452" w:history="1">
+          <w:hyperlink w:anchor="_Toc177212963" w:history="1">
             <w:r>
               <w:rPr>
                 <w:rStyle w:val="Lienhypertexte"/>
@@ -580,7 +580,7 @@
                 <w:noProof/>
                 <w:webHidden/>
               </w:rPr>
-              <w:instrText xml:space="preserve"> PAGEREF _Toc177131452 \h </w:instrText>
+              <w:instrText xml:space="preserve"> PAGEREF _Toc177212963 \h </w:instrText>
             </w:r>
             <w:r>
               <w:rPr>
@@ -626,7 +626,7 @@
               <w:lang w:eastAsia="fr-FR"/>
             </w:rPr>
           </w:pPr>
-          <w:hyperlink w:anchor="_Toc177131453" w:history="1">
+          <w:hyperlink w:anchor="_Toc177212964" w:history="1">
             <w:r>
               <w:rPr>
                 <w:rStyle w:val="Lienhypertexte"/>
@@ -670,7 +670,7 @@
                 <w:noProof/>
                 <w:webHidden/>
               </w:rPr>
-              <w:instrText xml:space="preserve"> PAGEREF _Toc177131453 \h </w:instrText>
+              <w:instrText xml:space="preserve"> PAGEREF _Toc177212964 \h </w:instrText>
             </w:r>
             <w:r>
               <w:rPr>
@@ -716,7 +716,7 @@
               <w:lang w:eastAsia="fr-FR"/>
             </w:rPr>
           </w:pPr>
-          <w:hyperlink w:anchor="_Toc177131454" w:history="1">
+          <w:hyperlink w:anchor="_Toc177212965" w:history="1">
             <w:r>
               <w:rPr>
                 <w:rStyle w:val="Lienhypertexte"/>
@@ -760,7 +760,7 @@
                 <w:noProof/>
                 <w:webHidden/>
               </w:rPr>
-              <w:instrText xml:space="preserve"> PAGEREF _Toc177131454 \h </w:instrText>
+              <w:instrText xml:space="preserve"> PAGEREF _Toc177212965 \h </w:instrText>
             </w:r>
             <w:r>
               <w:rPr>
@@ -806,7 +806,7 @@
               <w:lang w:eastAsia="fr-FR"/>
             </w:rPr>
           </w:pPr>
-          <w:hyperlink w:anchor="_Toc177131455" w:history="1">
+          <w:hyperlink w:anchor="_Toc177212966" w:history="1">
             <w:r>
               <w:rPr>
                 <w:rStyle w:val="Lienhypertexte"/>
@@ -850,7 +850,7 @@
                 <w:noProof/>
                 <w:webHidden/>
               </w:rPr>
-              <w:instrText xml:space="preserve"> PAGEREF _Toc177131455 \h </w:instrText>
+              <w:instrText xml:space="preserve"> PAGEREF _Toc177212966 \h </w:instrText>
             </w:r>
             <w:r>
               <w:rPr>
@@ -896,7 +896,7 @@
               <w:lang w:eastAsia="fr-FR"/>
             </w:rPr>
           </w:pPr>
-          <w:hyperlink w:anchor="_Toc177131456" w:history="1">
+          <w:hyperlink w:anchor="_Toc177212967" w:history="1">
             <w:r>
               <w:rPr>
                 <w:rStyle w:val="Lienhypertexte"/>
@@ -940,7 +940,7 @@
                 <w:noProof/>
                 <w:webHidden/>
               </w:rPr>
-              <w:instrText xml:space="preserve"> PAGEREF _Toc177131456 \h </w:instrText>
+              <w:instrText xml:space="preserve"> PAGEREF _Toc177212967 \h </w:instrText>
             </w:r>
             <w:r>
               <w:rPr>
@@ -986,7 +986,7 @@
               <w:lang w:eastAsia="fr-FR"/>
             </w:rPr>
           </w:pPr>
-          <w:hyperlink w:anchor="_Toc177131457" w:history="1">
+          <w:hyperlink w:anchor="_Toc177212968" w:history="1">
             <w:r>
               <w:rPr>
                 <w:rStyle w:val="Lienhypertexte"/>
@@ -1030,7 +1030,7 @@
                 <w:noProof/>
                 <w:webHidden/>
               </w:rPr>
-              <w:instrText xml:space="preserve"> PAGEREF _Toc177131457 \h </w:instrText>
+              <w:instrText xml:space="preserve"> PAGEREF _Toc177212968 \h </w:instrText>
             </w:r>
             <w:r>
               <w:rPr>
@@ -1076,7 +1076,7 @@
               <w:lang w:eastAsia="fr-FR"/>
             </w:rPr>
           </w:pPr>
-          <w:hyperlink w:anchor="_Toc177131458" w:history="1">
+          <w:hyperlink w:anchor="_Toc177212969" w:history="1">
             <w:r>
               <w:rPr>
                 <w:rStyle w:val="Lienhypertexte"/>
@@ -1120,7 +1120,7 @@
                 <w:noProof/>
                 <w:webHidden/>
               </w:rPr>
-              <w:instrText xml:space="preserve"> PAGEREF _Toc177131458 \h </w:instrText>
+              <w:instrText xml:space="preserve"> PAGEREF _Toc177212969 \h </w:instrText>
             </w:r>
             <w:r>
               <w:rPr>
@@ -1166,7 +1166,7 @@
               <w:lang w:eastAsia="fr-FR"/>
             </w:rPr>
           </w:pPr>
-          <w:hyperlink w:anchor="_Toc177131459" w:history="1">
+          <w:hyperlink w:anchor="_Toc177212970" w:history="1">
             <w:r>
               <w:rPr>
                 <w:rStyle w:val="Lienhypertexte"/>
@@ -1210,7 +1210,7 @@
                 <w:noProof/>
                 <w:webHidden/>
               </w:rPr>
-              <w:instrText xml:space="preserve"> PAGEREF _Toc177131459 \h </w:instrText>
+              <w:instrText xml:space="preserve"> PAGEREF _Toc177212970 \h </w:instrText>
             </w:r>
             <w:r>
               <w:rPr>
@@ -1256,7 +1256,7 @@
               <w:lang w:eastAsia="fr-FR"/>
             </w:rPr>
           </w:pPr>
-          <w:hyperlink w:anchor="_Toc177131460" w:history="1">
+          <w:hyperlink w:anchor="_Toc177212971" w:history="1">
             <w:r>
               <w:rPr>
                 <w:rStyle w:val="Lienhypertexte"/>
@@ -1300,7 +1300,7 @@
                 <w:noProof/>
                 <w:webHidden/>
               </w:rPr>
-              <w:instrText xml:space="preserve"> PAGEREF _Toc177131460 \h </w:instrText>
+              <w:instrText xml:space="preserve"> PAGEREF _Toc177212971 \h </w:instrText>
             </w:r>
             <w:r>
               <w:rPr>
@@ -1346,7 +1346,7 @@
               <w:lang w:eastAsia="fr-FR"/>
             </w:rPr>
           </w:pPr>
-          <w:hyperlink w:anchor="_Toc177131461" w:history="1">
+          <w:hyperlink w:anchor="_Toc177212972" w:history="1">
             <w:r>
               <w:rPr>
                 <w:rStyle w:val="Lienhypertexte"/>
@@ -1390,7 +1390,7 @@
                 <w:noProof/>
                 <w:webHidden/>
               </w:rPr>
-              <w:instrText xml:space="preserve"> PAGEREF _Toc177131461 \h </w:instrText>
+              <w:instrText xml:space="preserve"> PAGEREF _Toc177212972 \h </w:instrText>
             </w:r>
             <w:r>
               <w:rPr>
@@ -1436,7 +1436,7 @@
               <w:lang w:eastAsia="fr-FR"/>
             </w:rPr>
           </w:pPr>
-          <w:hyperlink w:anchor="_Toc177131462" w:history="1">
+          <w:hyperlink w:anchor="_Toc177212973" w:history="1">
             <w:r>
               <w:rPr>
                 <w:rStyle w:val="Lienhypertexte"/>
@@ -1480,7 +1480,7 @@
                 <w:noProof/>
                 <w:webHidden/>
               </w:rPr>
-              <w:instrText xml:space="preserve"> PAGEREF _Toc177131462 \h </w:instrText>
+              <w:instrText xml:space="preserve"> PAGEREF _Toc177212973 \h </w:instrText>
             </w:r>
             <w:r>
               <w:rPr>
@@ -1526,7 +1526,7 @@
               <w:lang w:eastAsia="fr-FR"/>
             </w:rPr>
           </w:pPr>
-          <w:hyperlink w:anchor="_Toc177131463" w:history="1">
+          <w:hyperlink w:anchor="_Toc177212974" w:history="1">
             <w:r>
               <w:rPr>
                 <w:rStyle w:val="Lienhypertexte"/>
@@ -1570,7 +1570,7 @@
                 <w:noProof/>
                 <w:webHidden/>
               </w:rPr>
-              <w:instrText xml:space="preserve"> PAGEREF _Toc177131463 \h </w:instrText>
+              <w:instrText xml:space="preserve"> PAGEREF _Toc177212974 \h </w:instrText>
             </w:r>
             <w:r>
               <w:rPr>
@@ -1616,7 +1616,7 @@
               <w:lang w:eastAsia="fr-FR"/>
             </w:rPr>
           </w:pPr>
-          <w:hyperlink w:anchor="_Toc177131464" w:history="1">
+          <w:hyperlink w:anchor="_Toc177212975" w:history="1">
             <w:r>
               <w:rPr>
                 <w:rStyle w:val="Lienhypertexte"/>
@@ -1660,7 +1660,7 @@
                 <w:noProof/>
                 <w:webHidden/>
               </w:rPr>
-              <w:instrText xml:space="preserve"> PAGEREF _Toc177131464 \h </w:instrText>
+              <w:instrText xml:space="preserve"> PAGEREF _Toc177212975 \h </w:instrText>
             </w:r>
             <w:r>
               <w:rPr>
@@ -1706,7 +1706,7 @@
               <w:lang w:eastAsia="fr-FR"/>
             </w:rPr>
           </w:pPr>
-          <w:hyperlink w:anchor="_Toc177131465" w:history="1">
+          <w:hyperlink w:anchor="_Toc177212976" w:history="1">
             <w:r>
               <w:rPr>
                 <w:rStyle w:val="Lienhypertexte"/>
@@ -1750,7 +1750,7 @@
                 <w:noProof/>
                 <w:webHidden/>
               </w:rPr>
-              <w:instrText xml:space="preserve"> PAGEREF _Toc177131465 \h </w:instrText>
+              <w:instrText xml:space="preserve"> PAGEREF _Toc177212976 \h </w:instrText>
             </w:r>
             <w:r>
               <w:rPr>
@@ -1796,7 +1796,7 @@
               <w:lang w:eastAsia="fr-FR"/>
             </w:rPr>
           </w:pPr>
-          <w:hyperlink w:anchor="_Toc177131466" w:history="1">
+          <w:hyperlink w:anchor="_Toc177212977" w:history="1">
             <w:r>
               <w:rPr>
                 <w:rStyle w:val="Lienhypertexte"/>
@@ -1840,7 +1840,7 @@
                 <w:noProof/>
                 <w:webHidden/>
               </w:rPr>
-              <w:instrText xml:space="preserve"> PAGEREF _Toc177131466 \h </w:instrText>
+              <w:instrText xml:space="preserve"> PAGEREF _Toc177212977 \h </w:instrText>
             </w:r>
             <w:r>
               <w:rPr>
@@ -1886,7 +1886,7 @@
               <w:lang w:eastAsia="fr-FR"/>
             </w:rPr>
           </w:pPr>
-          <w:hyperlink w:anchor="_Toc177131467" w:history="1">
+          <w:hyperlink w:anchor="_Toc177212978" w:history="1">
             <w:r>
               <w:rPr>
                 <w:rStyle w:val="Lienhypertexte"/>
@@ -1930,7 +1930,7 @@
                 <w:noProof/>
                 <w:webHidden/>
               </w:rPr>
-              <w:instrText xml:space="preserve"> PAGEREF _Toc177131467 \h </w:instrText>
+              <w:instrText xml:space="preserve"> PAGEREF _Toc177212978 \h </w:instrText>
             </w:r>
             <w:r>
               <w:rPr>
@@ -1976,7 +1976,7 @@
               <w:lang w:eastAsia="fr-FR"/>
             </w:rPr>
           </w:pPr>
-          <w:hyperlink w:anchor="_Toc177131468" w:history="1">
+          <w:hyperlink w:anchor="_Toc177212979" w:history="1">
             <w:r>
               <w:rPr>
                 <w:rStyle w:val="Lienhypertexte"/>
@@ -2020,7 +2020,7 @@
                 <w:noProof/>
                 <w:webHidden/>
               </w:rPr>
-              <w:instrText xml:space="preserve"> PAGEREF _Toc177131468 \h </w:instrText>
+              <w:instrText xml:space="preserve"> PAGEREF _Toc177212979 \h </w:instrText>
             </w:r>
             <w:r>
               <w:rPr>
@@ -2066,7 +2066,7 @@
               <w:lang w:eastAsia="fr-FR"/>
             </w:rPr>
           </w:pPr>
-          <w:hyperlink w:anchor="_Toc177131469" w:history="1">
+          <w:hyperlink w:anchor="_Toc177212980" w:history="1">
             <w:r>
               <w:rPr>
                 <w:rStyle w:val="Lienhypertexte"/>
@@ -2110,7 +2110,7 @@
                 <w:noProof/>
                 <w:webHidden/>
               </w:rPr>
-              <w:instrText xml:space="preserve"> PAGEREF _Toc177131469 \h </w:instrText>
+              <w:instrText xml:space="preserve"> PAGEREF _Toc177212980 \h </w:instrText>
             </w:r>
             <w:r>
               <w:rPr>
@@ -2156,7 +2156,7 @@
               <w:lang w:eastAsia="fr-FR"/>
             </w:rPr>
           </w:pPr>
-          <w:hyperlink w:anchor="_Toc177131470" w:history="1">
+          <w:hyperlink w:anchor="_Toc177212981" w:history="1">
             <w:r>
               <w:rPr>
                 <w:rStyle w:val="Lienhypertexte"/>
@@ -2200,7 +2200,7 @@
                 <w:noProof/>
                 <w:webHidden/>
               </w:rPr>
-              <w:instrText xml:space="preserve"> PAGEREF _Toc177131470 \h </w:instrText>
+              <w:instrText xml:space="preserve"> PAGEREF _Toc177212981 \h </w:instrText>
             </w:r>
             <w:r>
               <w:rPr>
@@ -2246,7 +2246,7 @@
               <w:lang w:eastAsia="fr-FR"/>
             </w:rPr>
           </w:pPr>
-          <w:hyperlink w:anchor="_Toc177131471" w:history="1">
+          <w:hyperlink w:anchor="_Toc177212982" w:history="1">
             <w:r>
               <w:rPr>
                 <w:rStyle w:val="Lienhypertexte"/>
@@ -2290,7 +2290,7 @@
                 <w:noProof/>
                 <w:webHidden/>
               </w:rPr>
-              <w:instrText xml:space="preserve"> PAGEREF _Toc177131471 \h </w:instrText>
+              <w:instrText xml:space="preserve"> PAGEREF _Toc177212982 \h </w:instrText>
             </w:r>
             <w:r>
               <w:rPr>
@@ -2336,7 +2336,7 @@
               <w:lang w:eastAsia="fr-FR"/>
             </w:rPr>
           </w:pPr>
-          <w:hyperlink w:anchor="_Toc177131472" w:history="1">
+          <w:hyperlink w:anchor="_Toc177212983" w:history="1">
             <w:r>
               <w:rPr>
                 <w:rStyle w:val="Lienhypertexte"/>
@@ -2380,7 +2380,7 @@
                 <w:noProof/>
                 <w:webHidden/>
               </w:rPr>
-              <w:instrText xml:space="preserve"> PAGEREF _Toc177131472 \h </w:instrText>
+              <w:instrText xml:space="preserve"> PAGEREF _Toc177212983 \h </w:instrText>
             </w:r>
             <w:r>
               <w:rPr>
@@ -2426,7 +2426,7 @@
               <w:lang w:eastAsia="fr-FR"/>
             </w:rPr>
           </w:pPr>
-          <w:hyperlink w:anchor="_Toc177131473" w:history="1">
+          <w:hyperlink w:anchor="_Toc177212984" w:history="1">
             <w:r>
               <w:rPr>
                 <w:rStyle w:val="Lienhypertexte"/>
@@ -2449,7 +2449,21 @@
                 <w:rStyle w:val="Lienhypertexte"/>
                 <w:noProof/>
               </w:rPr>
-              <w:t>Analyse graphique</w:t>
+              <w:t>Analyse gra</w:t>
+            </w:r>
+            <w:r>
+              <w:rPr>
+                <w:rStyle w:val="Lienhypertexte"/>
+                <w:noProof/>
+              </w:rPr>
+              <w:t>p</w:t>
+            </w:r>
+            <w:r>
+              <w:rPr>
+                <w:rStyle w:val="Lienhypertexte"/>
+                <w:noProof/>
+              </w:rPr>
+              <w:t>hique</w:t>
             </w:r>
             <w:r>
               <w:rPr>
@@ -2470,7 +2484,7 @@
                 <w:noProof/>
                 <w:webHidden/>
               </w:rPr>
-              <w:instrText xml:space="preserve"> PAGEREF _Toc177131473 \h </w:instrText>
+              <w:instrText xml:space="preserve"> PAGEREF _Toc177212984 \h </w:instrText>
             </w:r>
             <w:r>
               <w:rPr>
@@ -2535,7 +2549,7 @@
           <w:numId w:val="7"/>
         </w:numPr>
       </w:pPr>
-      <w:bookmarkStart w:id="1" w:name="_Toc177131448"/>
+      <w:bookmarkStart w:id="1" w:name="_Toc177212959"/>
       <w:r>
         <w:lastRenderedPageBreak/>
         <w:t>Introduction</w:t>
@@ -2662,7 +2676,7 @@
           <w:numId w:val="7"/>
         </w:numPr>
       </w:pPr>
-      <w:bookmarkStart w:id="2" w:name="_Toc177131449"/>
+      <w:bookmarkStart w:id="2" w:name="_Toc177212960"/>
       <w:r>
         <w:lastRenderedPageBreak/>
         <w:t>Premiers Pas</w:t>
@@ -2680,7 +2694,7 @@
           <w:rFonts w:ascii="Times New Roman" w:hAnsi="Times New Roman" w:cs="Times New Roman"/>
         </w:rPr>
       </w:pPr>
-      <w:bookmarkStart w:id="3" w:name="_Toc177131450"/>
+      <w:bookmarkStart w:id="3" w:name="_Toc177212961"/>
       <w:r>
         <w:t>Téléchargement</w:t>
       </w:r>
@@ -2782,7 +2796,7 @@
           <w:numId w:val="8"/>
         </w:numPr>
       </w:pPr>
-      <w:bookmarkStart w:id="4" w:name="_Toc177131451"/>
+      <w:bookmarkStart w:id="4" w:name="_Toc177212962"/>
       <w:r>
         <w:t>Installation</w:t>
       </w:r>
@@ -2908,7 +2922,7 @@
         </w:numPr>
         <w:spacing w:line="360" w:lineRule="auto"/>
       </w:pPr>
-      <w:bookmarkStart w:id="5" w:name="_Toc177131452"/>
+      <w:bookmarkStart w:id="5" w:name="_Toc177212963"/>
       <w:r>
         <w:lastRenderedPageBreak/>
         <w:t>Configuration initiale</w:t>
@@ -2923,7 +2937,7 @@
           <w:numId w:val="11"/>
         </w:numPr>
       </w:pPr>
-      <w:bookmarkStart w:id="6" w:name="_Toc177131453"/>
+      <w:bookmarkStart w:id="6" w:name="_Toc177212964"/>
       <w:r>
         <w:t>Paramétrage initial</w:t>
       </w:r>
@@ -3197,7 +3211,7 @@
         </w:numPr>
         <w:spacing w:line="360" w:lineRule="auto"/>
       </w:pPr>
-      <w:bookmarkStart w:id="7" w:name="_Toc177131454"/>
+      <w:bookmarkStart w:id="7" w:name="_Toc177212965"/>
       <w:r>
         <w:lastRenderedPageBreak/>
         <w:t xml:space="preserve">Modification du </w:t>
@@ -3800,7 +3814,7 @@
         </w:numPr>
         <w:spacing w:line="360" w:lineRule="auto"/>
       </w:pPr>
-      <w:bookmarkStart w:id="9" w:name="_Toc177131455"/>
+      <w:bookmarkStart w:id="9" w:name="_Toc177212966"/>
       <w:r>
         <w:lastRenderedPageBreak/>
         <w:t>Modification du Thème</w:t>
@@ -7296,7 +7310,7 @@
         </w:numPr>
         <w:spacing w:line="360" w:lineRule="auto"/>
       </w:pPr>
-      <w:bookmarkStart w:id="11" w:name="_Toc177131456"/>
+      <w:bookmarkStart w:id="11" w:name="_Toc177212967"/>
       <w:r>
         <w:lastRenderedPageBreak/>
         <w:t>Création de compte</w:t>
@@ -7312,7 +7326,7 @@
         </w:numPr>
       </w:pPr>
       <w:bookmarkStart w:id="12" w:name="_Présentation_des_boutons_2"/>
-      <w:bookmarkStart w:id="13" w:name="_Toc177131457"/>
+      <w:bookmarkStart w:id="13" w:name="_Toc177212968"/>
       <w:bookmarkEnd w:id="0"/>
       <w:bookmarkEnd w:id="12"/>
       <w:r>
@@ -8196,7 +8210,7 @@
         </w:numPr>
         <w:spacing w:line="360" w:lineRule="auto"/>
       </w:pPr>
-      <w:bookmarkStart w:id="14" w:name="_Toc177131458"/>
+      <w:bookmarkStart w:id="14" w:name="_Toc177212969"/>
       <w:r>
         <w:t>Utilisation</w:t>
       </w:r>
@@ -9100,7 +9114,7 @@
         </w:numPr>
         <w:spacing w:line="360" w:lineRule="auto"/>
       </w:pPr>
-      <w:bookmarkStart w:id="17" w:name="_Toc177131459"/>
+      <w:bookmarkStart w:id="17" w:name="_Toc177212970"/>
       <w:r>
         <w:lastRenderedPageBreak/>
         <w:t>Maintenance</w:t>
@@ -9156,7 +9170,7 @@
         <w:spacing w:line="360" w:lineRule="auto"/>
       </w:pPr>
       <w:bookmarkStart w:id="18" w:name="_Utilisation_du_compte"/>
-      <w:bookmarkStart w:id="19" w:name="_Toc177131460"/>
+      <w:bookmarkStart w:id="19" w:name="_Toc177212971"/>
       <w:bookmarkEnd w:id="18"/>
       <w:r>
         <w:lastRenderedPageBreak/>
@@ -9173,7 +9187,7 @@
         </w:numPr>
       </w:pPr>
       <w:bookmarkStart w:id="20" w:name="_Présentation_de_l’interface"/>
-      <w:bookmarkStart w:id="21" w:name="_Toc177131461"/>
+      <w:bookmarkStart w:id="21" w:name="_Toc177212972"/>
       <w:bookmarkEnd w:id="20"/>
       <w:r>
         <w:rPr>
@@ -9899,7 +9913,7 @@
         </w:numPr>
       </w:pPr>
       <w:bookmarkStart w:id="22" w:name="_Présentation_des_actions"/>
-      <w:bookmarkStart w:id="23" w:name="_Toc177131462"/>
+      <w:bookmarkStart w:id="23" w:name="_Toc177212973"/>
       <w:bookmarkEnd w:id="22"/>
       <w:r>
         <w:lastRenderedPageBreak/>
@@ -10271,7 +10285,7 @@
       <w:r>
         <w:br w:type="page"/>
       </w:r>
-      <w:bookmarkStart w:id="25" w:name="_Toc177131463"/>
+      <w:bookmarkStart w:id="25" w:name="_Toc177212974"/>
       <w:r>
         <w:lastRenderedPageBreak/>
         <w:t>Création</w:t>
@@ -10570,7 +10584,7 @@
         <w:spacing w:line="360" w:lineRule="auto"/>
       </w:pPr>
       <w:bookmarkStart w:id="26" w:name="_Création_d’un_type"/>
-      <w:bookmarkStart w:id="27" w:name="_Toc177131464"/>
+      <w:bookmarkStart w:id="27" w:name="_Toc177212975"/>
       <w:bookmarkEnd w:id="26"/>
       <w:r>
         <w:lastRenderedPageBreak/>
@@ -10756,7 +10770,7 @@
         <w:spacing w:line="360" w:lineRule="auto"/>
       </w:pPr>
       <w:bookmarkStart w:id="28" w:name="_Création_ou_modification"/>
-      <w:bookmarkStart w:id="29" w:name="_Toc177131465"/>
+      <w:bookmarkStart w:id="29" w:name="_Toc177212976"/>
       <w:bookmarkEnd w:id="28"/>
       <w:r>
         <w:lastRenderedPageBreak/>
@@ -11028,7 +11042,7 @@
         <w:spacing w:line="360" w:lineRule="auto"/>
       </w:pPr>
       <w:bookmarkStart w:id="30" w:name="_Création_ou_modification_2"/>
-      <w:bookmarkStart w:id="31" w:name="_Toc177131466"/>
+      <w:bookmarkStart w:id="31" w:name="_Toc177212977"/>
       <w:bookmarkEnd w:id="30"/>
       <w:r>
         <w:lastRenderedPageBreak/>
@@ -11302,7 +11316,7 @@
         </w:numPr>
       </w:pPr>
       <w:bookmarkStart w:id="32" w:name="_Création_des_couleurs"/>
-      <w:bookmarkStart w:id="33" w:name="_Toc177131467"/>
+      <w:bookmarkStart w:id="33" w:name="_Toc177212978"/>
       <w:bookmarkEnd w:id="32"/>
       <w:r>
         <w:lastRenderedPageBreak/>
@@ -11450,7 +11464,7 @@
         <w:spacing w:line="360" w:lineRule="auto"/>
       </w:pPr>
       <w:bookmarkStart w:id="34" w:name="_Création_des_symbole"/>
-      <w:bookmarkStart w:id="35" w:name="_Toc177131468"/>
+      <w:bookmarkStart w:id="35" w:name="_Toc177212979"/>
       <w:bookmarkEnd w:id="34"/>
       <w:r>
         <w:lastRenderedPageBreak/>
@@ -11685,7 +11699,7 @@
         <w:spacing w:line="360" w:lineRule="auto"/>
       </w:pPr>
       <w:bookmarkStart w:id="36" w:name="_Création_ou_modification_1"/>
-      <w:bookmarkStart w:id="37" w:name="_Toc177131469"/>
+      <w:bookmarkStart w:id="37" w:name="_Toc177212980"/>
       <w:bookmarkEnd w:id="36"/>
       <w:r>
         <w:lastRenderedPageBreak/>
@@ -11971,7 +11985,7 @@
         </w:numPr>
         <w:spacing w:line="360" w:lineRule="auto"/>
       </w:pPr>
-      <w:bookmarkStart w:id="38" w:name="_Toc177131470"/>
+      <w:bookmarkStart w:id="38" w:name="_Toc177212981"/>
       <w:r>
         <w:lastRenderedPageBreak/>
         <w:t>Création</w:t>
@@ -12762,7 +12776,7 @@
         </w:numPr>
         <w:spacing w:line="360" w:lineRule="auto"/>
       </w:pPr>
-      <w:bookmarkStart w:id="39" w:name="_Toc177131471"/>
+      <w:bookmarkStart w:id="39" w:name="_Toc177212982"/>
       <w:r>
         <w:lastRenderedPageBreak/>
         <w:t xml:space="preserve">Gestion </w:t>
@@ -13318,7 +13332,7 @@
         </w:numPr>
         <w:spacing w:line="360" w:lineRule="auto"/>
       </w:pPr>
-      <w:bookmarkStart w:id="40" w:name="_Toc177131472"/>
+      <w:bookmarkStart w:id="40" w:name="_Toc177212983"/>
       <w:r>
         <w:lastRenderedPageBreak/>
         <w:t>Enregistrement des dépenses ou des gains</w:t>
@@ -13518,13 +13532,7 @@
         <w:rPr>
           <w:lang w:eastAsia="fr-FR"/>
         </w:rPr>
-        <w:t xml:space="preserve"> </w:t>
-      </w:r>
-      <w:r>
-        <w:rPr>
-          <w:lang w:eastAsia="fr-FR"/>
-        </w:rPr>
-        <w:t>e catégorie</w:t>
+        <w:t xml:space="preserve"> e catégorie</w:t>
       </w:r>
       <w:r>
         <w:rPr>
@@ -13833,7 +13841,7 @@
           <w:numId w:val="36"/>
         </w:numPr>
       </w:pPr>
-      <w:bookmarkStart w:id="41" w:name="_Toc177131473"/>
+      <w:bookmarkStart w:id="41" w:name="_Toc177212984"/>
       <w:r>
         <w:lastRenderedPageBreak/>
         <w:t>Analyse graphique</w:t>
@@ -13872,7 +13880,646 @@
         <w:t>Pour apprendre à créer vos propres données, veuillez consulter les sections précédentes.</w:t>
       </w:r>
     </w:p>
-    <w:p/>
+    <w:p>
+      <w:r>
+        <w:t>Nous avons un total de 7 graphiques disponibles :</w:t>
+      </w:r>
+    </w:p>
+    <w:p>
+      <w:pPr>
+        <w:pStyle w:val="Paragraphedeliste"/>
+        <w:numPr>
+          <w:ilvl w:val="0"/>
+          <w:numId w:val="60"/>
+        </w:numPr>
+      </w:pPr>
+      <w:hyperlink w:anchor="_Projection_et_statut" w:history="1">
+        <w:r>
+          <w:rPr>
+            <w:rStyle w:val="Lienhypertexte"/>
+            <w:b/>
+            <w:bCs/>
+          </w:rPr>
+          <w:t>Projection et statut</w:t>
+        </w:r>
+      </w:hyperlink>
+    </w:p>
+    <w:p>
+      <w:pPr>
+        <w:pStyle w:val="Paragraphedeliste"/>
+        <w:numPr>
+          <w:ilvl w:val="0"/>
+          <w:numId w:val="60"/>
+        </w:numPr>
+      </w:pPr>
+      <w:hyperlink w:anchor="_Somme_des_catégories" w:history="1">
+        <w:r>
+          <w:rPr>
+            <w:rStyle w:val="Lienhypertexte"/>
+            <w:b/>
+            <w:bCs/>
+          </w:rPr>
+          <w:t>Somme des catégories positives et négatives</w:t>
+        </w:r>
+      </w:hyperlink>
+    </w:p>
+    <w:p>
+      <w:pPr>
+        <w:pStyle w:val="Paragraphedeliste"/>
+        <w:numPr>
+          <w:ilvl w:val="0"/>
+          <w:numId w:val="60"/>
+        </w:numPr>
+      </w:pPr>
+      <w:hyperlink w:anchor="_Somme_cumulative" w:history="1">
+        <w:r>
+          <w:rPr>
+            <w:rStyle w:val="Lienhypertexte"/>
+            <w:b/>
+            <w:bCs/>
+          </w:rPr>
+          <w:t>Somme cumulative</w:t>
+        </w:r>
+      </w:hyperlink>
+    </w:p>
+    <w:p>
+      <w:pPr>
+        <w:pStyle w:val="Paragraphedeliste"/>
+        <w:numPr>
+          <w:ilvl w:val="0"/>
+          <w:numId w:val="60"/>
+        </w:numPr>
+      </w:pPr>
+      <w:hyperlink w:anchor="_Somme_totale_cumulative" w:history="1">
+        <w:r>
+          <w:rPr>
+            <w:rStyle w:val="Lienhypertexte"/>
+            <w:b/>
+            <w:bCs/>
+          </w:rPr>
+          <w:t>Somme totale cumulative</w:t>
+        </w:r>
+      </w:hyperlink>
+    </w:p>
+    <w:p>
+      <w:pPr>
+        <w:pStyle w:val="Paragraphedeliste"/>
+        <w:numPr>
+          <w:ilvl w:val="0"/>
+          <w:numId w:val="60"/>
+        </w:numPr>
+      </w:pPr>
+      <w:hyperlink w:anchor="_Statistiques_mensuelles" w:history="1">
+        <w:r>
+          <w:rPr>
+            <w:rStyle w:val="Lienhypertexte"/>
+            <w:b/>
+            <w:bCs/>
+          </w:rPr>
+          <w:t>Statistiques mensuelles</w:t>
+        </w:r>
+      </w:hyperlink>
+    </w:p>
+    <w:p>
+      <w:pPr>
+        <w:pStyle w:val="Paragraphedeliste"/>
+        <w:numPr>
+          <w:ilvl w:val="0"/>
+          <w:numId w:val="60"/>
+        </w:numPr>
+      </w:pPr>
+      <w:hyperlink w:anchor="_Tendance_de_croissance" w:history="1">
+        <w:r>
+          <w:rPr>
+            <w:rStyle w:val="Lienhypertexte"/>
+            <w:b/>
+            <w:bCs/>
+          </w:rPr>
+          <w:t>Tendance de croissance</w:t>
+        </w:r>
+      </w:hyperlink>
+    </w:p>
+    <w:p>
+      <w:pPr>
+        <w:pStyle w:val="Paragraphedeliste"/>
+        <w:numPr>
+          <w:ilvl w:val="0"/>
+          <w:numId w:val="60"/>
+        </w:numPr>
+      </w:pPr>
+      <w:hyperlink w:anchor="_Somme_des_catégories_1" w:history="1">
+        <w:r>
+          <w:rPr>
+            <w:rStyle w:val="Lienhypertexte"/>
+            <w:b/>
+            <w:bCs/>
+          </w:rPr>
+          <w:t>Somme des catégories</w:t>
+        </w:r>
+      </w:hyperlink>
+    </w:p>
+    <w:p>
+      <w:r>
+        <w:rPr>
+          <w:noProof/>
+        </w:rPr>
+        <w:drawing>
+          <wp:anchor distT="0" distB="0" distL="114300" distR="114300" simplePos="0" relativeHeight="251795456" behindDoc="0" locked="0" layoutInCell="1" allowOverlap="1" wp14:anchorId="78D7812C" wp14:editId="75534A07">
+            <wp:simplePos x="0" y="0"/>
+            <wp:positionH relativeFrom="page">
+              <wp:posOffset>82550</wp:posOffset>
+            </wp:positionH>
+            <wp:positionV relativeFrom="paragraph">
+              <wp:posOffset>434340</wp:posOffset>
+            </wp:positionV>
+            <wp:extent cx="7406005" cy="427990"/>
+            <wp:effectExtent l="0" t="0" r="4445" b="0"/>
+            <wp:wrapSquare wrapText="bothSides"/>
+            <wp:docPr id="1682828177" name="Analyse Projection and status.png" descr="Une image contenant texte, capture d’écran, Logiciel multimédia, logiciel&#10;&#10;Description générée automatiquement"/>
+            <wp:cNvGraphicFramePr>
+              <a:graphicFrameLocks xmlns:a="http://schemas.openxmlformats.org/drawingml/2006/main" noChangeAspect="1"/>
+            </wp:cNvGraphicFramePr>
+            <a:graphic xmlns:a="http://schemas.openxmlformats.org/drawingml/2006/main">
+              <a:graphicData uri="http://schemas.openxmlformats.org/drawingml/2006/picture">
+                <pic:pic xmlns:pic="http://schemas.openxmlformats.org/drawingml/2006/picture">
+                  <pic:nvPicPr>
+                    <pic:cNvPr id="1682828177" name="Analyse Projection and status.png" descr="Une image contenant texte, capture d’écran, Logiciel multimédia, logiciel&#10;&#10;Description générée automatiquement"/>
+                    <pic:cNvPicPr/>
+                  </pic:nvPicPr>
+                  <pic:blipFill rotWithShape="1">
+                    <a:blip r:link="rId51"/>
+                    <a:srcRect t="7342" b="81950"/>
+                    <a:stretch/>
+                  </pic:blipFill>
+                  <pic:spPr bwMode="auto">
+                    <a:xfrm>
+                      <a:off x="0" y="0"/>
+                      <a:ext cx="7406005" cy="427990"/>
+                    </a:xfrm>
+                    <a:prstGeom prst="rect">
+                      <a:avLst/>
+                    </a:prstGeom>
+                    <a:ln>
+                      <a:noFill/>
+                    </a:ln>
+                    <a:extLst>
+                      <a:ext uri="{53640926-AAD7-44D8-BBD7-CCE9431645EC}">
+                        <a14:shadowObscured xmlns:a14="http://schemas.microsoft.com/office/drawing/2010/main"/>
+                      </a:ext>
+                    </a:extLst>
+                  </pic:spPr>
+                </pic:pic>
+              </a:graphicData>
+            </a:graphic>
+            <wp14:sizeRelH relativeFrom="page">
+              <wp14:pctWidth>0</wp14:pctWidth>
+            </wp14:sizeRelH>
+            <wp14:sizeRelV relativeFrom="page">
+              <wp14:pctHeight>0</wp14:pctHeight>
+            </wp14:sizeRelV>
+          </wp:anchor>
+        </w:drawing>
+      </w:r>
+      <w:r>
+        <w:t>Pour basculer entre ces graphiques, il vous suffit de sélectionner celui que vous souhaitez afficher en cliquant sur les différents noms situés en haut de l'interface.</w:t>
+      </w:r>
+    </w:p>
+    <w:p>
+      <w:r>
+        <w:br w:type="page"/>
+      </w:r>
+    </w:p>
+    <w:p>
+      <w:pPr>
+        <w:pStyle w:val="Titre6"/>
+        <w:numPr>
+          <w:ilvl w:val="0"/>
+          <w:numId w:val="61"/>
+        </w:numPr>
+        <w:spacing w:line="360" w:lineRule="auto"/>
+      </w:pPr>
+      <w:bookmarkStart w:id="42" w:name="_Projection_et_statut"/>
+      <w:bookmarkEnd w:id="42"/>
+      <w:r>
+        <w:lastRenderedPageBreak/>
+        <w:t>Projection et statut</w:t>
+      </w:r>
+    </w:p>
+    <w:p>
+      <w:r>
+        <w:t>Ce graphique vous présente trois valeurs distinctes :</w:t>
+      </w:r>
+    </w:p>
+    <w:p>
+      <w:pPr>
+        <w:numPr>
+          <w:ilvl w:val="0"/>
+          <w:numId w:val="62"/>
+        </w:numPr>
+      </w:pPr>
+      <w:r>
+        <w:rPr>
+          <w:b/>
+          <w:bCs/>
+        </w:rPr>
+        <w:t>À gauche</w:t>
+      </w:r>
+      <w:r>
+        <w:t xml:space="preserve"> : Le total de l'argent qui n'a pas encore été débité de votre compte bancaire réel.</w:t>
+      </w:r>
+    </w:p>
+    <w:p>
+      <w:pPr>
+        <w:numPr>
+          <w:ilvl w:val="0"/>
+          <w:numId w:val="62"/>
+        </w:numPr>
+      </w:pPr>
+      <w:r>
+        <w:rPr>
+          <w:b/>
+          <w:bCs/>
+        </w:rPr>
+        <w:t>Au milieu</w:t>
+      </w:r>
+      <w:r>
+        <w:t xml:space="preserve"> : Le montant de votre solde en prenant en compte les débits prévisionnels déjà effectués, c’est-à-dire votre solde prévisionnel.</w:t>
+      </w:r>
+    </w:p>
+    <w:p>
+      <w:pPr>
+        <w:numPr>
+          <w:ilvl w:val="0"/>
+          <w:numId w:val="62"/>
+        </w:numPr>
+      </w:pPr>
+      <w:r>
+        <w:rPr>
+          <w:noProof/>
+        </w:rPr>
+        <w:drawing>
+          <wp:anchor distT="0" distB="0" distL="114300" distR="114300" simplePos="0" relativeHeight="251796480" behindDoc="1" locked="0" layoutInCell="1" allowOverlap="1" wp14:anchorId="4EE8E138" wp14:editId="1159836A">
+            <wp:simplePos x="0" y="0"/>
+            <wp:positionH relativeFrom="margin">
+              <wp:posOffset>-748030</wp:posOffset>
+            </wp:positionH>
+            <wp:positionV relativeFrom="paragraph">
+              <wp:posOffset>1022985</wp:posOffset>
+            </wp:positionV>
+            <wp:extent cx="7225030" cy="3248025"/>
+            <wp:effectExtent l="0" t="0" r="0" b="9525"/>
+            <wp:wrapTight wrapText="bothSides">
+              <wp:wrapPolygon edited="0">
+                <wp:start x="0" y="0"/>
+                <wp:lineTo x="0" y="21537"/>
+                <wp:lineTo x="21528" y="21537"/>
+                <wp:lineTo x="21528" y="0"/>
+                <wp:lineTo x="0" y="0"/>
+              </wp:wrapPolygon>
+            </wp:wrapTight>
+            <wp:docPr id="1187917339" name="Analyse Projection and status.png" descr="Une image contenant texte, capture d’écran, Logiciel multimédia, logiciel&#10;&#10;Description générée automatiquement"/>
+            <wp:cNvGraphicFramePr>
+              <a:graphicFrameLocks xmlns:a="http://schemas.openxmlformats.org/drawingml/2006/main" noChangeAspect="1"/>
+            </wp:cNvGraphicFramePr>
+            <a:graphic xmlns:a="http://schemas.openxmlformats.org/drawingml/2006/main">
+              <a:graphicData uri="http://schemas.openxmlformats.org/drawingml/2006/picture">
+                <pic:pic xmlns:pic="http://schemas.openxmlformats.org/drawingml/2006/picture">
+                  <pic:nvPicPr>
+                    <pic:cNvPr id="1187917339" name="Analyse Projection and status.png" descr="Une image contenant texte, capture d’écran, Logiciel multimédia, logiciel&#10;&#10;Description générée automatiquement"/>
+                    <pic:cNvPicPr/>
+                  </pic:nvPicPr>
+                  <pic:blipFill rotWithShape="1">
+                    <a:blip r:link="rId51"/>
+                    <a:srcRect t="16826"/>
+                    <a:stretch/>
+                  </pic:blipFill>
+                  <pic:spPr bwMode="auto">
+                    <a:xfrm>
+                      <a:off x="0" y="0"/>
+                      <a:ext cx="7225030" cy="3248025"/>
+                    </a:xfrm>
+                    <a:prstGeom prst="rect">
+                      <a:avLst/>
+                    </a:prstGeom>
+                    <a:ln>
+                      <a:noFill/>
+                    </a:ln>
+                    <a:extLst>
+                      <a:ext uri="{53640926-AAD7-44D8-BBD7-CCE9431645EC}">
+                        <a14:shadowObscured xmlns:a14="http://schemas.microsoft.com/office/drawing/2010/main"/>
+                      </a:ext>
+                    </a:extLst>
+                  </pic:spPr>
+                </pic:pic>
+              </a:graphicData>
+            </a:graphic>
+            <wp14:sizeRelH relativeFrom="margin">
+              <wp14:pctWidth>0</wp14:pctWidth>
+            </wp14:sizeRelH>
+            <wp14:sizeRelV relativeFrom="margin">
+              <wp14:pctHeight>0</wp14:pctHeight>
+            </wp14:sizeRelV>
+          </wp:anchor>
+        </w:drawing>
+      </w:r>
+      <w:r>
+        <w:rPr>
+          <w:b/>
+          <w:bCs/>
+        </w:rPr>
+        <w:t>À droite</w:t>
+      </w:r>
+      <w:r>
+        <w:t xml:space="preserve"> : La somme censée être présente sur votre compte bancaire réel</w:t>
+      </w:r>
+      <w:r>
+        <w:t>, s</w:t>
+      </w:r>
+      <w:r>
+        <w:t>i vous remarquez une différence entre la somme affichée et celle de votre compte bancaire, cela peut indiquer que vous avez soit saisi une valeur incorrecte dans vos transactions bancaires, soit oublié de noter certaines transactions, ou encore que certaines transactions n'ont pas été correctement pointées.</w:t>
+      </w:r>
+    </w:p>
+    <w:p>
+      <w:pPr>
+        <w:rPr>
+          <w:noProof/>
+        </w:rPr>
+      </w:pPr>
+    </w:p>
+    <w:p>
+      <w:pPr>
+        <w:rPr>
+          <w:noProof/>
+        </w:rPr>
+      </w:pPr>
+      <w:r>
+        <w:rPr>
+          <w:noProof/>
+        </w:rPr>
+        <w:t>En bas de ce graphique, vous pouvez voir une liste de vos différents sous-comptes. En cliquant sur l’un des noms, le graphique se mettra à jour pour afficher les transactions bancaires associées à ce sous-compte.</w:t>
+      </w:r>
+    </w:p>
+    <w:p>
+      <w:pPr>
+        <w:rPr>
+          <w:noProof/>
+        </w:rPr>
+      </w:pPr>
+      <w:r>
+        <w:rPr>
+          <w:noProof/>
+        </w:rPr>
+        <w:t>Dans cet exemple, le sous-compte « Dépôt » est sélectionné. On peut observer que :</w:t>
+      </w:r>
+    </w:p>
+    <w:p>
+      <w:pPr>
+        <w:numPr>
+          <w:ilvl w:val="0"/>
+          <w:numId w:val="63"/>
+        </w:numPr>
+        <w:spacing w:after="0"/>
+        <w:rPr>
+          <w:noProof/>
+        </w:rPr>
+      </w:pPr>
+      <w:r>
+        <w:rPr>
+          <w:noProof/>
+        </w:rPr>
+        <w:t xml:space="preserve">Le solde prévisionnel est de </w:t>
+      </w:r>
+      <w:r>
+        <w:rPr>
+          <w:b/>
+          <w:bCs/>
+          <w:noProof/>
+        </w:rPr>
+        <w:t>1751,44 €</w:t>
+      </w:r>
+      <w:r>
+        <w:rPr>
+          <w:noProof/>
+        </w:rPr>
+        <w:t>.</w:t>
+      </w:r>
+    </w:p>
+    <w:p>
+      <w:pPr>
+        <w:numPr>
+          <w:ilvl w:val="0"/>
+          <w:numId w:val="63"/>
+        </w:numPr>
+        <w:spacing w:after="0"/>
+        <w:rPr>
+          <w:noProof/>
+        </w:rPr>
+      </w:pPr>
+      <w:r>
+        <w:rPr>
+          <w:noProof/>
+        </w:rPr>
+        <w:t xml:space="preserve">Il reste </w:t>
+      </w:r>
+      <w:r>
+        <w:rPr>
+          <w:b/>
+          <w:bCs/>
+          <w:noProof/>
+        </w:rPr>
+        <w:t>-45,60 €</w:t>
+      </w:r>
+      <w:r>
+        <w:rPr>
+          <w:noProof/>
+        </w:rPr>
+        <w:t xml:space="preserve"> à débiter sur ce sous-compte.</w:t>
+      </w:r>
+    </w:p>
+    <w:p>
+      <w:pPr>
+        <w:numPr>
+          <w:ilvl w:val="0"/>
+          <w:numId w:val="63"/>
+        </w:numPr>
+        <w:rPr>
+          <w:noProof/>
+        </w:rPr>
+      </w:pPr>
+      <w:r>
+        <w:rPr>
+          <w:noProof/>
+        </w:rPr>
+        <w:t xml:space="preserve">Le solde réel sur le compte bancaire devrait être de </w:t>
+      </w:r>
+      <w:r>
+        <w:rPr>
+          <w:b/>
+          <w:bCs/>
+          <w:noProof/>
+        </w:rPr>
+        <w:t>1797,04 €</w:t>
+      </w:r>
+      <w:r>
+        <w:rPr>
+          <w:noProof/>
+        </w:rPr>
+        <w:t>.</w:t>
+      </w:r>
+    </w:p>
+    <w:p>
+      <w:pPr>
+        <w:rPr>
+          <w:noProof/>
+        </w:rPr>
+      </w:pPr>
+      <w:r>
+        <w:rPr>
+          <w:noProof/>
+        </w:rPr>
+        <w:t xml:space="preserve">À noter que le solde prévisionnel correspond à la somme des montants affichés à gauche et à droite. Autrement dit, </w:t>
+      </w:r>
+      <w:r>
+        <w:rPr>
+          <w:b/>
+          <w:bCs/>
+          <w:noProof/>
+        </w:rPr>
+        <w:t>-45,60 €</w:t>
+      </w:r>
+      <w:r>
+        <w:rPr>
+          <w:noProof/>
+        </w:rPr>
+        <w:t xml:space="preserve"> + </w:t>
+      </w:r>
+      <w:r>
+        <w:rPr>
+          <w:b/>
+          <w:bCs/>
+          <w:noProof/>
+        </w:rPr>
+        <w:t>1797,04 €</w:t>
+      </w:r>
+      <w:r>
+        <w:rPr>
+          <w:noProof/>
+        </w:rPr>
+        <w:t xml:space="preserve"> = </w:t>
+      </w:r>
+      <w:r>
+        <w:rPr>
+          <w:b/>
+          <w:bCs/>
+          <w:noProof/>
+        </w:rPr>
+        <w:t>1751,44 €</w:t>
+      </w:r>
+      <w:r>
+        <w:rPr>
+          <w:noProof/>
+        </w:rPr>
+        <w:t>, ce qui confirme bien la cohérence des chiffres.</w:t>
+      </w:r>
+    </w:p>
+    <w:p>
+      <w:pPr>
+        <w:rPr>
+          <w:noProof/>
+        </w:rPr>
+      </w:pPr>
+      <w:r>
+        <w:rPr>
+          <w:noProof/>
+        </w:rPr>
+        <w:br w:type="page"/>
+      </w:r>
+    </w:p>
+    <w:p>
+      <w:pPr>
+        <w:pStyle w:val="Titre6"/>
+        <w:numPr>
+          <w:ilvl w:val="0"/>
+          <w:numId w:val="61"/>
+        </w:numPr>
+      </w:pPr>
+      <w:bookmarkStart w:id="43" w:name="_Somme_des_catégories"/>
+      <w:bookmarkEnd w:id="43"/>
+      <w:r>
+        <w:lastRenderedPageBreak/>
+        <w:t>Somme des catégories positives et négatives</w:t>
+      </w:r>
+    </w:p>
+    <w:p>
+      <w:pPr>
+        <w:pStyle w:val="Titre6"/>
+        <w:numPr>
+          <w:ilvl w:val="0"/>
+          <w:numId w:val="61"/>
+        </w:numPr>
+      </w:pPr>
+      <w:bookmarkStart w:id="44" w:name="_Somme_cumulative"/>
+      <w:bookmarkEnd w:id="44"/>
+      <w:r>
+        <w:t>Somme cumulative</w:t>
+      </w:r>
+    </w:p>
+    <w:p>
+      <w:pPr>
+        <w:pStyle w:val="Titre6"/>
+        <w:numPr>
+          <w:ilvl w:val="0"/>
+          <w:numId w:val="61"/>
+        </w:numPr>
+      </w:pPr>
+      <w:bookmarkStart w:id="45" w:name="_Somme_totale_cumulative"/>
+      <w:bookmarkEnd w:id="45"/>
+      <w:r>
+        <w:t>Somme totale cumulative</w:t>
+      </w:r>
+    </w:p>
+    <w:p>
+      <w:pPr>
+        <w:pStyle w:val="Titre6"/>
+        <w:numPr>
+          <w:ilvl w:val="0"/>
+          <w:numId w:val="61"/>
+        </w:numPr>
+      </w:pPr>
+      <w:bookmarkStart w:id="46" w:name="_Statistiques_mensuelles"/>
+      <w:bookmarkEnd w:id="46"/>
+      <w:r>
+        <w:t>Statistiques mensuelles</w:t>
+      </w:r>
+    </w:p>
+    <w:p>
+      <w:pPr>
+        <w:pStyle w:val="Titre6"/>
+        <w:numPr>
+          <w:ilvl w:val="0"/>
+          <w:numId w:val="61"/>
+        </w:numPr>
+      </w:pPr>
+      <w:bookmarkStart w:id="47" w:name="_Tendance_de_croissance"/>
+      <w:bookmarkEnd w:id="47"/>
+      <w:r>
+        <w:t>Tendance de croissance</w:t>
+      </w:r>
+    </w:p>
+    <w:p>
+      <w:pPr>
+        <w:pStyle w:val="Titre6"/>
+        <w:numPr>
+          <w:ilvl w:val="0"/>
+          <w:numId w:val="61"/>
+        </w:numPr>
+      </w:pPr>
+      <w:bookmarkStart w:id="48" w:name="_Somme_des_catégories_1"/>
+      <w:bookmarkEnd w:id="48"/>
+      <w:r>
+        <w:t>Somme des catégories</w:t>
+      </w:r>
+    </w:p>
     <w:p/>
     <w:sectPr>
       <w:pgSz w:w="11906" w:h="16838"/>
@@ -13987,7 +14634,7 @@
       <w:rPr>
         <w:noProof/>
       </w:rPr>
-      <w:t>13/09/2024</w:t>
+      <w:t>14/09/2024</w:t>
     </w:r>
     <w:r>
       <w:fldChar w:fldCharType="end"/>
@@ -14053,7 +14700,7 @@
       <w:rPr>
         <w:noProof/>
       </w:rPr>
-      <w:t>28</w:t>
+      <w:t>30</w:t>
     </w:r>
     <w:r>
       <w:rPr>
@@ -14985,7 +15632,7 @@
   <w:abstractNum w:abstractNumId="9" w15:restartNumberingAfterBreak="0">
     <w:nsid w:val="17ED218B"/>
     <w:multiLevelType w:val="hybridMultilevel"/>
-    <w:tmpl w:val="35D0E41A"/>
+    <w:tmpl w:val="D1949FCE"/>
     <w:lvl w:ilvl="0" w:tplc="040C000F">
       <w:start w:val="1"/>
       <w:numFmt w:val="decimal"/>
@@ -15072,6 +15719,95 @@
     </w:lvl>
   </w:abstractNum>
   <w:abstractNum w:abstractNumId="10" w15:restartNumberingAfterBreak="0">
+    <w:nsid w:val="1C2C0706"/>
+    <w:multiLevelType w:val="hybridMultilevel"/>
+    <w:tmpl w:val="5CD613D4"/>
+    <w:lvl w:ilvl="0" w:tplc="FFFFFFFF">
+      <w:start w:val="1"/>
+      <w:numFmt w:val="decimal"/>
+      <w:lvlText w:val="%1."/>
+      <w:lvlJc w:val="left"/>
+      <w:pPr>
+        <w:ind w:left="720" w:hanging="360"/>
+      </w:pPr>
+      <w:rPr>
+        <w:rFonts w:hint="default"/>
+      </w:rPr>
+    </w:lvl>
+    <w:lvl w:ilvl="1" w:tplc="FFFFFFFF" w:tentative="1">
+      <w:start w:val="1"/>
+      <w:numFmt w:val="lowerLetter"/>
+      <w:lvlText w:val="%2."/>
+      <w:lvlJc w:val="left"/>
+      <w:pPr>
+        <w:ind w:left="1440" w:hanging="360"/>
+      </w:pPr>
+    </w:lvl>
+    <w:lvl w:ilvl="2" w:tplc="FFFFFFFF" w:tentative="1">
+      <w:start w:val="1"/>
+      <w:numFmt w:val="lowerRoman"/>
+      <w:lvlText w:val="%3."/>
+      <w:lvlJc w:val="right"/>
+      <w:pPr>
+        <w:ind w:left="2160" w:hanging="180"/>
+      </w:pPr>
+    </w:lvl>
+    <w:lvl w:ilvl="3" w:tplc="FFFFFFFF" w:tentative="1">
+      <w:start w:val="1"/>
+      <w:numFmt w:val="decimal"/>
+      <w:lvlText w:val="%4."/>
+      <w:lvlJc w:val="left"/>
+      <w:pPr>
+        <w:ind w:left="2880" w:hanging="360"/>
+      </w:pPr>
+    </w:lvl>
+    <w:lvl w:ilvl="4" w:tplc="FFFFFFFF" w:tentative="1">
+      <w:start w:val="1"/>
+      <w:numFmt w:val="lowerLetter"/>
+      <w:lvlText w:val="%5."/>
+      <w:lvlJc w:val="left"/>
+      <w:pPr>
+        <w:ind w:left="3600" w:hanging="360"/>
+      </w:pPr>
+    </w:lvl>
+    <w:lvl w:ilvl="5" w:tplc="FFFFFFFF" w:tentative="1">
+      <w:start w:val="1"/>
+      <w:numFmt w:val="lowerRoman"/>
+      <w:lvlText w:val="%6."/>
+      <w:lvlJc w:val="right"/>
+      <w:pPr>
+        <w:ind w:left="4320" w:hanging="180"/>
+      </w:pPr>
+    </w:lvl>
+    <w:lvl w:ilvl="6" w:tplc="FFFFFFFF" w:tentative="1">
+      <w:start w:val="1"/>
+      <w:numFmt w:val="decimal"/>
+      <w:lvlText w:val="%7."/>
+      <w:lvlJc w:val="left"/>
+      <w:pPr>
+        <w:ind w:left="5040" w:hanging="360"/>
+      </w:pPr>
+    </w:lvl>
+    <w:lvl w:ilvl="7" w:tplc="FFFFFFFF" w:tentative="1">
+      <w:start w:val="1"/>
+      <w:numFmt w:val="lowerLetter"/>
+      <w:lvlText w:val="%8."/>
+      <w:lvlJc w:val="left"/>
+      <w:pPr>
+        <w:ind w:left="5760" w:hanging="360"/>
+      </w:pPr>
+    </w:lvl>
+    <w:lvl w:ilvl="8" w:tplc="FFFFFFFF" w:tentative="1">
+      <w:start w:val="1"/>
+      <w:numFmt w:val="lowerRoman"/>
+      <w:lvlText w:val="%9."/>
+      <w:lvlJc w:val="right"/>
+      <w:pPr>
+        <w:ind w:left="6480" w:hanging="180"/>
+      </w:pPr>
+    </w:lvl>
+  </w:abstractNum>
+  <w:abstractNum w:abstractNumId="11" w15:restartNumberingAfterBreak="0">
     <w:nsid w:val="1CA6419A"/>
     <w:multiLevelType w:val="hybridMultilevel"/>
     <w:tmpl w:val="F6B4F87A"/>
@@ -15160,7 +15896,7 @@
       </w:pPr>
     </w:lvl>
   </w:abstractNum>
-  <w:abstractNum w:abstractNumId="11" w15:restartNumberingAfterBreak="0">
+  <w:abstractNum w:abstractNumId="12" w15:restartNumberingAfterBreak="0">
     <w:nsid w:val="1CC85CCD"/>
     <w:multiLevelType w:val="hybridMultilevel"/>
     <w:tmpl w:val="FAF067D4"/>
@@ -15273,7 +16009,7 @@
       </w:rPr>
     </w:lvl>
   </w:abstractNum>
-  <w:abstractNum w:abstractNumId="12" w15:restartNumberingAfterBreak="0">
+  <w:abstractNum w:abstractNumId="13" w15:restartNumberingAfterBreak="0">
     <w:nsid w:val="1E677C3D"/>
     <w:multiLevelType w:val="hybridMultilevel"/>
     <w:tmpl w:val="D390EC78"/>
@@ -15362,7 +16098,7 @@
       </w:pPr>
     </w:lvl>
   </w:abstractNum>
-  <w:abstractNum w:abstractNumId="13" w15:restartNumberingAfterBreak="0">
+  <w:abstractNum w:abstractNumId="14" w15:restartNumberingAfterBreak="0">
     <w:nsid w:val="216731B9"/>
     <w:multiLevelType w:val="hybridMultilevel"/>
     <w:tmpl w:val="C82CBF88"/>
@@ -15451,7 +16187,7 @@
       </w:pPr>
     </w:lvl>
   </w:abstractNum>
-  <w:abstractNum w:abstractNumId="14" w15:restartNumberingAfterBreak="0">
+  <w:abstractNum w:abstractNumId="15" w15:restartNumberingAfterBreak="0">
     <w:nsid w:val="27E82D5C"/>
     <w:multiLevelType w:val="hybridMultilevel"/>
     <w:tmpl w:val="2DF6C562"/>
@@ -15537,7 +16273,7 @@
       </w:pPr>
     </w:lvl>
   </w:abstractNum>
-  <w:abstractNum w:abstractNumId="15" w15:restartNumberingAfterBreak="0">
+  <w:abstractNum w:abstractNumId="16" w15:restartNumberingAfterBreak="0">
     <w:nsid w:val="281B4A0A"/>
     <w:multiLevelType w:val="hybridMultilevel"/>
     <w:tmpl w:val="42AC36AC"/>
@@ -15626,7 +16362,7 @@
       </w:pPr>
     </w:lvl>
   </w:abstractNum>
-  <w:abstractNum w:abstractNumId="16" w15:restartNumberingAfterBreak="0">
+  <w:abstractNum w:abstractNumId="17" w15:restartNumberingAfterBreak="0">
     <w:nsid w:val="2CDA5E60"/>
     <w:multiLevelType w:val="multilevel"/>
     <w:tmpl w:val="C3B47488"/>
@@ -15775,7 +16511,7 @@
       </w:rPr>
     </w:lvl>
   </w:abstractNum>
-  <w:abstractNum w:abstractNumId="17" w15:restartNumberingAfterBreak="0">
+  <w:abstractNum w:abstractNumId="18" w15:restartNumberingAfterBreak="0">
     <w:nsid w:val="2E721A28"/>
     <w:multiLevelType w:val="multilevel"/>
     <w:tmpl w:val="3872DE70"/>
@@ -15924,7 +16660,7 @@
       </w:rPr>
     </w:lvl>
   </w:abstractNum>
-  <w:abstractNum w:abstractNumId="18" w15:restartNumberingAfterBreak="0">
+  <w:abstractNum w:abstractNumId="19" w15:restartNumberingAfterBreak="0">
     <w:nsid w:val="30475B4E"/>
     <w:multiLevelType w:val="multilevel"/>
     <w:tmpl w:val="01403314"/>
@@ -16037,7 +16773,7 @@
       </w:pPr>
     </w:lvl>
   </w:abstractNum>
-  <w:abstractNum w:abstractNumId="19" w15:restartNumberingAfterBreak="0">
+  <w:abstractNum w:abstractNumId="20" w15:restartNumberingAfterBreak="0">
     <w:nsid w:val="327C70A6"/>
     <w:multiLevelType w:val="multilevel"/>
     <w:tmpl w:val="B95A459C"/>
@@ -16186,7 +16922,7 @@
       </w:rPr>
     </w:lvl>
   </w:abstractNum>
-  <w:abstractNum w:abstractNumId="20" w15:restartNumberingAfterBreak="0">
+  <w:abstractNum w:abstractNumId="21" w15:restartNumberingAfterBreak="0">
     <w:nsid w:val="34805269"/>
     <w:multiLevelType w:val="hybridMultilevel"/>
     <w:tmpl w:val="51D4B612"/>
@@ -16275,7 +17011,7 @@
       </w:pPr>
     </w:lvl>
   </w:abstractNum>
-  <w:abstractNum w:abstractNumId="21" w15:restartNumberingAfterBreak="0">
+  <w:abstractNum w:abstractNumId="22" w15:restartNumberingAfterBreak="0">
     <w:nsid w:val="34986C72"/>
     <w:multiLevelType w:val="hybridMultilevel"/>
     <w:tmpl w:val="23909706"/>
@@ -16388,7 +17124,7 @@
       </w:rPr>
     </w:lvl>
   </w:abstractNum>
-  <w:abstractNum w:abstractNumId="22" w15:restartNumberingAfterBreak="0">
+  <w:abstractNum w:abstractNumId="23" w15:restartNumberingAfterBreak="0">
     <w:nsid w:val="34AE260B"/>
     <w:multiLevelType w:val="hybridMultilevel"/>
     <w:tmpl w:val="D0B41594"/>
@@ -16474,7 +17210,7 @@
       </w:pPr>
     </w:lvl>
   </w:abstractNum>
-  <w:abstractNum w:abstractNumId="23" w15:restartNumberingAfterBreak="0">
+  <w:abstractNum w:abstractNumId="24" w15:restartNumberingAfterBreak="0">
     <w:nsid w:val="35C74A4A"/>
     <w:multiLevelType w:val="hybridMultilevel"/>
     <w:tmpl w:val="D0B41594"/>
@@ -16560,7 +17296,7 @@
       </w:pPr>
     </w:lvl>
   </w:abstractNum>
-  <w:abstractNum w:abstractNumId="24" w15:restartNumberingAfterBreak="0">
+  <w:abstractNum w:abstractNumId="25" w15:restartNumberingAfterBreak="0">
     <w:nsid w:val="36CA30E2"/>
     <w:multiLevelType w:val="hybridMultilevel"/>
     <w:tmpl w:val="01E4E91A"/>
@@ -16673,7 +17409,120 @@
       </w:rPr>
     </w:lvl>
   </w:abstractNum>
-  <w:abstractNum w:abstractNumId="25" w15:restartNumberingAfterBreak="0">
+  <w:abstractNum w:abstractNumId="26" w15:restartNumberingAfterBreak="0">
+    <w:nsid w:val="3AC9009C"/>
+    <w:multiLevelType w:val="hybridMultilevel"/>
+    <w:tmpl w:val="1084D660"/>
+    <w:lvl w:ilvl="0" w:tplc="040C000F">
+      <w:start w:val="1"/>
+      <w:numFmt w:val="decimal"/>
+      <w:lvlText w:val="%1."/>
+      <w:lvlJc w:val="left"/>
+      <w:pPr>
+        <w:ind w:left="720" w:hanging="360"/>
+      </w:pPr>
+      <w:rPr>
+        <w:rFonts w:hint="default"/>
+      </w:rPr>
+    </w:lvl>
+    <w:lvl w:ilvl="1" w:tplc="FFFFFFFF" w:tentative="1">
+      <w:start w:val="1"/>
+      <w:numFmt w:val="bullet"/>
+      <w:lvlText w:val="o"/>
+      <w:lvlJc w:val="left"/>
+      <w:pPr>
+        <w:ind w:left="1440" w:hanging="360"/>
+      </w:pPr>
+      <w:rPr>
+        <w:rFonts w:ascii="Courier New" w:hAnsi="Courier New" w:cs="Courier New" w:hint="default"/>
+      </w:rPr>
+    </w:lvl>
+    <w:lvl w:ilvl="2" w:tplc="FFFFFFFF" w:tentative="1">
+      <w:start w:val="1"/>
+      <w:numFmt w:val="bullet"/>
+      <w:lvlText w:val=""/>
+      <w:lvlJc w:val="left"/>
+      <w:pPr>
+        <w:ind w:left="2160" w:hanging="360"/>
+      </w:pPr>
+      <w:rPr>
+        <w:rFonts w:ascii="Wingdings" w:hAnsi="Wingdings" w:hint="default"/>
+      </w:rPr>
+    </w:lvl>
+    <w:lvl w:ilvl="3" w:tplc="FFFFFFFF" w:tentative="1">
+      <w:start w:val="1"/>
+      <w:numFmt w:val="bullet"/>
+      <w:lvlText w:val=""/>
+      <w:lvlJc w:val="left"/>
+      <w:pPr>
+        <w:ind w:left="2880" w:hanging="360"/>
+      </w:pPr>
+      <w:rPr>
+        <w:rFonts w:ascii="Symbol" w:hAnsi="Symbol" w:hint="default"/>
+      </w:rPr>
+    </w:lvl>
+    <w:lvl w:ilvl="4" w:tplc="FFFFFFFF" w:tentative="1">
+      <w:start w:val="1"/>
+      <w:numFmt w:val="bullet"/>
+      <w:lvlText w:val="o"/>
+      <w:lvlJc w:val="left"/>
+      <w:pPr>
+        <w:ind w:left="3600" w:hanging="360"/>
+      </w:pPr>
+      <w:rPr>
+        <w:rFonts w:ascii="Courier New" w:hAnsi="Courier New" w:cs="Courier New" w:hint="default"/>
+      </w:rPr>
+    </w:lvl>
+    <w:lvl w:ilvl="5" w:tplc="FFFFFFFF" w:tentative="1">
+      <w:start w:val="1"/>
+      <w:numFmt w:val="bullet"/>
+      <w:lvlText w:val=""/>
+      <w:lvlJc w:val="left"/>
+      <w:pPr>
+        <w:ind w:left="4320" w:hanging="360"/>
+      </w:pPr>
+      <w:rPr>
+        <w:rFonts w:ascii="Wingdings" w:hAnsi="Wingdings" w:hint="default"/>
+      </w:rPr>
+    </w:lvl>
+    <w:lvl w:ilvl="6" w:tplc="FFFFFFFF" w:tentative="1">
+      <w:start w:val="1"/>
+      <w:numFmt w:val="bullet"/>
+      <w:lvlText w:val=""/>
+      <w:lvlJc w:val="left"/>
+      <w:pPr>
+        <w:ind w:left="5040" w:hanging="360"/>
+      </w:pPr>
+      <w:rPr>
+        <w:rFonts w:ascii="Symbol" w:hAnsi="Symbol" w:hint="default"/>
+      </w:rPr>
+    </w:lvl>
+    <w:lvl w:ilvl="7" w:tplc="FFFFFFFF" w:tentative="1">
+      <w:start w:val="1"/>
+      <w:numFmt w:val="bullet"/>
+      <w:lvlText w:val="o"/>
+      <w:lvlJc w:val="left"/>
+      <w:pPr>
+        <w:ind w:left="5760" w:hanging="360"/>
+      </w:pPr>
+      <w:rPr>
+        <w:rFonts w:ascii="Courier New" w:hAnsi="Courier New" w:cs="Courier New" w:hint="default"/>
+      </w:rPr>
+    </w:lvl>
+    <w:lvl w:ilvl="8" w:tplc="FFFFFFFF" w:tentative="1">
+      <w:start w:val="1"/>
+      <w:numFmt w:val="bullet"/>
+      <w:lvlText w:val=""/>
+      <w:lvlJc w:val="left"/>
+      <w:pPr>
+        <w:ind w:left="6480" w:hanging="360"/>
+      </w:pPr>
+      <w:rPr>
+        <w:rFonts w:ascii="Wingdings" w:hAnsi="Wingdings" w:hint="default"/>
+      </w:rPr>
+    </w:lvl>
+  </w:abstractNum>
+  <w:abstractNum w:abstractNumId="27" w15:restartNumberingAfterBreak="0">
     <w:nsid w:val="3B3927BC"/>
     <w:multiLevelType w:val="hybridMultilevel"/>
     <w:tmpl w:val="24343F1A"/>
@@ -16786,7 +17635,7 @@
       </w:rPr>
     </w:lvl>
   </w:abstractNum>
-  <w:abstractNum w:abstractNumId="26" w15:restartNumberingAfterBreak="0">
+  <w:abstractNum w:abstractNumId="28" w15:restartNumberingAfterBreak="0">
     <w:nsid w:val="3D1E727F"/>
     <w:multiLevelType w:val="hybridMultilevel"/>
     <w:tmpl w:val="72D4C974"/>
@@ -16899,7 +17748,7 @@
       </w:rPr>
     </w:lvl>
   </w:abstractNum>
-  <w:abstractNum w:abstractNumId="27" w15:restartNumberingAfterBreak="0">
+  <w:abstractNum w:abstractNumId="29" w15:restartNumberingAfterBreak="0">
     <w:nsid w:val="3DB450E0"/>
     <w:multiLevelType w:val="hybridMultilevel"/>
     <w:tmpl w:val="DF5C918A"/>
@@ -16985,7 +17834,7 @@
       </w:pPr>
     </w:lvl>
   </w:abstractNum>
-  <w:abstractNum w:abstractNumId="28" w15:restartNumberingAfterBreak="0">
+  <w:abstractNum w:abstractNumId="30" w15:restartNumberingAfterBreak="0">
     <w:nsid w:val="3E191086"/>
     <w:multiLevelType w:val="hybridMultilevel"/>
     <w:tmpl w:val="DFBE40E6"/>
@@ -17074,7 +17923,7 @@
       </w:pPr>
     </w:lvl>
   </w:abstractNum>
-  <w:abstractNum w:abstractNumId="29" w15:restartNumberingAfterBreak="0">
+  <w:abstractNum w:abstractNumId="31" w15:restartNumberingAfterBreak="0">
     <w:nsid w:val="3E34147A"/>
     <w:multiLevelType w:val="hybridMultilevel"/>
     <w:tmpl w:val="7DFC8AAA"/>
@@ -17187,7 +18036,96 @@
       </w:rPr>
     </w:lvl>
   </w:abstractNum>
-  <w:abstractNum w:abstractNumId="30" w15:restartNumberingAfterBreak="0">
+  <w:abstractNum w:abstractNumId="32" w15:restartNumberingAfterBreak="0">
+    <w:nsid w:val="3F0568FB"/>
+    <w:multiLevelType w:val="hybridMultilevel"/>
+    <w:tmpl w:val="C09238B2"/>
+    <w:lvl w:ilvl="0" w:tplc="040C000F">
+      <w:start w:val="1"/>
+      <w:numFmt w:val="decimal"/>
+      <w:lvlText w:val="%1."/>
+      <w:lvlJc w:val="left"/>
+      <w:pPr>
+        <w:ind w:left="720" w:hanging="360"/>
+      </w:pPr>
+      <w:rPr>
+        <w:rFonts w:hint="default"/>
+      </w:rPr>
+    </w:lvl>
+    <w:lvl w:ilvl="1" w:tplc="040C0019" w:tentative="1">
+      <w:start w:val="1"/>
+      <w:numFmt w:val="lowerLetter"/>
+      <w:lvlText w:val="%2."/>
+      <w:lvlJc w:val="left"/>
+      <w:pPr>
+        <w:ind w:left="1440" w:hanging="360"/>
+      </w:pPr>
+    </w:lvl>
+    <w:lvl w:ilvl="2" w:tplc="040C001B" w:tentative="1">
+      <w:start w:val="1"/>
+      <w:numFmt w:val="lowerRoman"/>
+      <w:lvlText w:val="%3."/>
+      <w:lvlJc w:val="right"/>
+      <w:pPr>
+        <w:ind w:left="2160" w:hanging="180"/>
+      </w:pPr>
+    </w:lvl>
+    <w:lvl w:ilvl="3" w:tplc="040C000F" w:tentative="1">
+      <w:start w:val="1"/>
+      <w:numFmt w:val="decimal"/>
+      <w:lvlText w:val="%4."/>
+      <w:lvlJc w:val="left"/>
+      <w:pPr>
+        <w:ind w:left="2880" w:hanging="360"/>
+      </w:pPr>
+    </w:lvl>
+    <w:lvl w:ilvl="4" w:tplc="040C0019" w:tentative="1">
+      <w:start w:val="1"/>
+      <w:numFmt w:val="lowerLetter"/>
+      <w:lvlText w:val="%5."/>
+      <w:lvlJc w:val="left"/>
+      <w:pPr>
+        <w:ind w:left="3600" w:hanging="360"/>
+      </w:pPr>
+    </w:lvl>
+    <w:lvl w:ilvl="5" w:tplc="040C001B" w:tentative="1">
+      <w:start w:val="1"/>
+      <w:numFmt w:val="lowerRoman"/>
+      <w:lvlText w:val="%6."/>
+      <w:lvlJc w:val="right"/>
+      <w:pPr>
+        <w:ind w:left="4320" w:hanging="180"/>
+      </w:pPr>
+    </w:lvl>
+    <w:lvl w:ilvl="6" w:tplc="040C000F" w:tentative="1">
+      <w:start w:val="1"/>
+      <w:numFmt w:val="decimal"/>
+      <w:lvlText w:val="%7."/>
+      <w:lvlJc w:val="left"/>
+      <w:pPr>
+        <w:ind w:left="5040" w:hanging="360"/>
+      </w:pPr>
+    </w:lvl>
+    <w:lvl w:ilvl="7" w:tplc="040C0019" w:tentative="1">
+      <w:start w:val="1"/>
+      <w:numFmt w:val="lowerLetter"/>
+      <w:lvlText w:val="%8."/>
+      <w:lvlJc w:val="left"/>
+      <w:pPr>
+        <w:ind w:left="5760" w:hanging="360"/>
+      </w:pPr>
+    </w:lvl>
+    <w:lvl w:ilvl="8" w:tplc="040C001B" w:tentative="1">
+      <w:start w:val="1"/>
+      <w:numFmt w:val="lowerRoman"/>
+      <w:lvlText w:val="%9."/>
+      <w:lvlJc w:val="right"/>
+      <w:pPr>
+        <w:ind w:left="6480" w:hanging="180"/>
+      </w:pPr>
+    </w:lvl>
+  </w:abstractNum>
+  <w:abstractNum w:abstractNumId="33" w15:restartNumberingAfterBreak="0">
     <w:nsid w:val="3F0C6A14"/>
     <w:multiLevelType w:val="hybridMultilevel"/>
     <w:tmpl w:val="35D0E41A"/>
@@ -17276,7 +18214,7 @@
       </w:pPr>
     </w:lvl>
   </w:abstractNum>
-  <w:abstractNum w:abstractNumId="31" w15:restartNumberingAfterBreak="0">
+  <w:abstractNum w:abstractNumId="34" w15:restartNumberingAfterBreak="0">
     <w:nsid w:val="415D5D87"/>
     <w:multiLevelType w:val="hybridMultilevel"/>
     <w:tmpl w:val="8CEE3262"/>
@@ -17389,7 +18327,7 @@
       </w:rPr>
     </w:lvl>
   </w:abstractNum>
-  <w:abstractNum w:abstractNumId="32" w15:restartNumberingAfterBreak="0">
+  <w:abstractNum w:abstractNumId="35" w15:restartNumberingAfterBreak="0">
     <w:nsid w:val="439F5F11"/>
     <w:multiLevelType w:val="multilevel"/>
     <w:tmpl w:val="B18A7ACE"/>
@@ -17538,7 +18476,120 @@
       </w:rPr>
     </w:lvl>
   </w:abstractNum>
-  <w:abstractNum w:abstractNumId="33" w15:restartNumberingAfterBreak="0">
+  <w:abstractNum w:abstractNumId="36" w15:restartNumberingAfterBreak="0">
+    <w:nsid w:val="44BD4A6D"/>
+    <w:multiLevelType w:val="hybridMultilevel"/>
+    <w:tmpl w:val="D6E6DAB8"/>
+    <w:lvl w:ilvl="0" w:tplc="040C0001">
+      <w:start w:val="1"/>
+      <w:numFmt w:val="bullet"/>
+      <w:lvlText w:val=""/>
+      <w:lvlJc w:val="left"/>
+      <w:pPr>
+        <w:ind w:left="720" w:hanging="360"/>
+      </w:pPr>
+      <w:rPr>
+        <w:rFonts w:ascii="Symbol" w:hAnsi="Symbol" w:hint="default"/>
+      </w:rPr>
+    </w:lvl>
+    <w:lvl w:ilvl="1" w:tplc="040C0003" w:tentative="1">
+      <w:start w:val="1"/>
+      <w:numFmt w:val="bullet"/>
+      <w:lvlText w:val="o"/>
+      <w:lvlJc w:val="left"/>
+      <w:pPr>
+        <w:ind w:left="1440" w:hanging="360"/>
+      </w:pPr>
+      <w:rPr>
+        <w:rFonts w:ascii="Courier New" w:hAnsi="Courier New" w:cs="Courier New" w:hint="default"/>
+      </w:rPr>
+    </w:lvl>
+    <w:lvl w:ilvl="2" w:tplc="040C0005" w:tentative="1">
+      <w:start w:val="1"/>
+      <w:numFmt w:val="bullet"/>
+      <w:lvlText w:val=""/>
+      <w:lvlJc w:val="left"/>
+      <w:pPr>
+        <w:ind w:left="2160" w:hanging="360"/>
+      </w:pPr>
+      <w:rPr>
+        <w:rFonts w:ascii="Wingdings" w:hAnsi="Wingdings" w:hint="default"/>
+      </w:rPr>
+    </w:lvl>
+    <w:lvl w:ilvl="3" w:tplc="040C0001" w:tentative="1">
+      <w:start w:val="1"/>
+      <w:numFmt w:val="bullet"/>
+      <w:lvlText w:val=""/>
+      <w:lvlJc w:val="left"/>
+      <w:pPr>
+        <w:ind w:left="2880" w:hanging="360"/>
+      </w:pPr>
+      <w:rPr>
+        <w:rFonts w:ascii="Symbol" w:hAnsi="Symbol" w:hint="default"/>
+      </w:rPr>
+    </w:lvl>
+    <w:lvl w:ilvl="4" w:tplc="040C0003" w:tentative="1">
+      <w:start w:val="1"/>
+      <w:numFmt w:val="bullet"/>
+      <w:lvlText w:val="o"/>
+      <w:lvlJc w:val="left"/>
+      <w:pPr>
+        <w:ind w:left="3600" w:hanging="360"/>
+      </w:pPr>
+      <w:rPr>
+        <w:rFonts w:ascii="Courier New" w:hAnsi="Courier New" w:cs="Courier New" w:hint="default"/>
+      </w:rPr>
+    </w:lvl>
+    <w:lvl w:ilvl="5" w:tplc="040C0005" w:tentative="1">
+      <w:start w:val="1"/>
+      <w:numFmt w:val="bullet"/>
+      <w:lvlText w:val=""/>
+      <w:lvlJc w:val="left"/>
+      <w:pPr>
+        <w:ind w:left="4320" w:hanging="360"/>
+      </w:pPr>
+      <w:rPr>
+        <w:rFonts w:ascii="Wingdings" w:hAnsi="Wingdings" w:hint="default"/>
+      </w:rPr>
+    </w:lvl>
+    <w:lvl w:ilvl="6" w:tplc="040C0001" w:tentative="1">
+      <w:start w:val="1"/>
+      <w:numFmt w:val="bullet"/>
+      <w:lvlText w:val=""/>
+      <w:lvlJc w:val="left"/>
+      <w:pPr>
+        <w:ind w:left="5040" w:hanging="360"/>
+      </w:pPr>
+      <w:rPr>
+        <w:rFonts w:ascii="Symbol" w:hAnsi="Symbol" w:hint="default"/>
+      </w:rPr>
+    </w:lvl>
+    <w:lvl w:ilvl="7" w:tplc="040C0003" w:tentative="1">
+      <w:start w:val="1"/>
+      <w:numFmt w:val="bullet"/>
+      <w:lvlText w:val="o"/>
+      <w:lvlJc w:val="left"/>
+      <w:pPr>
+        <w:ind w:left="5760" w:hanging="360"/>
+      </w:pPr>
+      <w:rPr>
+        <w:rFonts w:ascii="Courier New" w:hAnsi="Courier New" w:cs="Courier New" w:hint="default"/>
+      </w:rPr>
+    </w:lvl>
+    <w:lvl w:ilvl="8" w:tplc="040C0005" w:tentative="1">
+      <w:start w:val="1"/>
+      <w:numFmt w:val="bullet"/>
+      <w:lvlText w:val=""/>
+      <w:lvlJc w:val="left"/>
+      <w:pPr>
+        <w:ind w:left="6480" w:hanging="360"/>
+      </w:pPr>
+      <w:rPr>
+        <w:rFonts w:ascii="Wingdings" w:hAnsi="Wingdings" w:hint="default"/>
+      </w:rPr>
+    </w:lvl>
+  </w:abstractNum>
+  <w:abstractNum w:abstractNumId="37" w15:restartNumberingAfterBreak="0">
     <w:nsid w:val="44C15218"/>
     <w:multiLevelType w:val="hybridMultilevel"/>
     <w:tmpl w:val="734463A8"/>
@@ -17651,7 +18702,156 @@
       </w:rPr>
     </w:lvl>
   </w:abstractNum>
-  <w:abstractNum w:abstractNumId="34" w15:restartNumberingAfterBreak="0">
+  <w:abstractNum w:abstractNumId="38" w15:restartNumberingAfterBreak="0">
+    <w:nsid w:val="48B175C7"/>
+    <w:multiLevelType w:val="multilevel"/>
+    <w:tmpl w:val="644C2C6C"/>
+    <w:lvl w:ilvl="0">
+      <w:start w:val="1"/>
+      <w:numFmt w:val="bullet"/>
+      <w:lvlText w:val=""/>
+      <w:lvlJc w:val="left"/>
+      <w:pPr>
+        <w:tabs>
+          <w:tab w:val="num" w:pos="720"/>
+        </w:tabs>
+        <w:ind w:left="720" w:hanging="360"/>
+      </w:pPr>
+      <w:rPr>
+        <w:rFonts w:ascii="Symbol" w:hAnsi="Symbol" w:hint="default"/>
+        <w:sz w:val="20"/>
+      </w:rPr>
+    </w:lvl>
+    <w:lvl w:ilvl="1" w:tentative="1">
+      <w:start w:val="1"/>
+      <w:numFmt w:val="bullet"/>
+      <w:lvlText w:val="o"/>
+      <w:lvlJc w:val="left"/>
+      <w:pPr>
+        <w:tabs>
+          <w:tab w:val="num" w:pos="1440"/>
+        </w:tabs>
+        <w:ind w:left="1440" w:hanging="360"/>
+      </w:pPr>
+      <w:rPr>
+        <w:rFonts w:ascii="Courier New" w:hAnsi="Courier New" w:hint="default"/>
+        <w:sz w:val="20"/>
+      </w:rPr>
+    </w:lvl>
+    <w:lvl w:ilvl="2" w:tentative="1">
+      <w:start w:val="1"/>
+      <w:numFmt w:val="bullet"/>
+      <w:lvlText w:val=""/>
+      <w:lvlJc w:val="left"/>
+      <w:pPr>
+        <w:tabs>
+          <w:tab w:val="num" w:pos="2160"/>
+        </w:tabs>
+        <w:ind w:left="2160" w:hanging="360"/>
+      </w:pPr>
+      <w:rPr>
+        <w:rFonts w:ascii="Wingdings" w:hAnsi="Wingdings" w:hint="default"/>
+        <w:sz w:val="20"/>
+      </w:rPr>
+    </w:lvl>
+    <w:lvl w:ilvl="3" w:tentative="1">
+      <w:start w:val="1"/>
+      <w:numFmt w:val="bullet"/>
+      <w:lvlText w:val=""/>
+      <w:lvlJc w:val="left"/>
+      <w:pPr>
+        <w:tabs>
+          <w:tab w:val="num" w:pos="2880"/>
+        </w:tabs>
+        <w:ind w:left="2880" w:hanging="360"/>
+      </w:pPr>
+      <w:rPr>
+        <w:rFonts w:ascii="Wingdings" w:hAnsi="Wingdings" w:hint="default"/>
+        <w:sz w:val="20"/>
+      </w:rPr>
+    </w:lvl>
+    <w:lvl w:ilvl="4" w:tentative="1">
+      <w:start w:val="1"/>
+      <w:numFmt w:val="bullet"/>
+      <w:lvlText w:val=""/>
+      <w:lvlJc w:val="left"/>
+      <w:pPr>
+        <w:tabs>
+          <w:tab w:val="num" w:pos="3600"/>
+        </w:tabs>
+        <w:ind w:left="3600" w:hanging="360"/>
+      </w:pPr>
+      <w:rPr>
+        <w:rFonts w:ascii="Wingdings" w:hAnsi="Wingdings" w:hint="default"/>
+        <w:sz w:val="20"/>
+      </w:rPr>
+    </w:lvl>
+    <w:lvl w:ilvl="5" w:tentative="1">
+      <w:start w:val="1"/>
+      <w:numFmt w:val="bullet"/>
+      <w:lvlText w:val=""/>
+      <w:lvlJc w:val="left"/>
+      <w:pPr>
+        <w:tabs>
+          <w:tab w:val="num" w:pos="4320"/>
+        </w:tabs>
+        <w:ind w:left="4320" w:hanging="360"/>
+      </w:pPr>
+      <w:rPr>
+        <w:rFonts w:ascii="Wingdings" w:hAnsi="Wingdings" w:hint="default"/>
+        <w:sz w:val="20"/>
+      </w:rPr>
+    </w:lvl>
+    <w:lvl w:ilvl="6" w:tentative="1">
+      <w:start w:val="1"/>
+      <w:numFmt w:val="bullet"/>
+      <w:lvlText w:val=""/>
+      <w:lvlJc w:val="left"/>
+      <w:pPr>
+        <w:tabs>
+          <w:tab w:val="num" w:pos="5040"/>
+        </w:tabs>
+        <w:ind w:left="5040" w:hanging="360"/>
+      </w:pPr>
+      <w:rPr>
+        <w:rFonts w:ascii="Wingdings" w:hAnsi="Wingdings" w:hint="default"/>
+        <w:sz w:val="20"/>
+      </w:rPr>
+    </w:lvl>
+    <w:lvl w:ilvl="7" w:tentative="1">
+      <w:start w:val="1"/>
+      <w:numFmt w:val="bullet"/>
+      <w:lvlText w:val=""/>
+      <w:lvlJc w:val="left"/>
+      <w:pPr>
+        <w:tabs>
+          <w:tab w:val="num" w:pos="5760"/>
+        </w:tabs>
+        <w:ind w:left="5760" w:hanging="360"/>
+      </w:pPr>
+      <w:rPr>
+        <w:rFonts w:ascii="Wingdings" w:hAnsi="Wingdings" w:hint="default"/>
+        <w:sz w:val="20"/>
+      </w:rPr>
+    </w:lvl>
+    <w:lvl w:ilvl="8" w:tentative="1">
+      <w:start w:val="1"/>
+      <w:numFmt w:val="bullet"/>
+      <w:lvlText w:val=""/>
+      <w:lvlJc w:val="left"/>
+      <w:pPr>
+        <w:tabs>
+          <w:tab w:val="num" w:pos="6480"/>
+        </w:tabs>
+        <w:ind w:left="6480" w:hanging="360"/>
+      </w:pPr>
+      <w:rPr>
+        <w:rFonts w:ascii="Wingdings" w:hAnsi="Wingdings" w:hint="default"/>
+        <w:sz w:val="20"/>
+      </w:rPr>
+    </w:lvl>
+  </w:abstractNum>
+  <w:abstractNum w:abstractNumId="39" w15:restartNumberingAfterBreak="0">
     <w:nsid w:val="4AAB4FE6"/>
     <w:multiLevelType w:val="hybridMultilevel"/>
     <w:tmpl w:val="F6FCBA78"/>
@@ -17764,7 +18964,7 @@
       </w:rPr>
     </w:lvl>
   </w:abstractNum>
-  <w:abstractNum w:abstractNumId="35" w15:restartNumberingAfterBreak="0">
+  <w:abstractNum w:abstractNumId="40" w15:restartNumberingAfterBreak="0">
     <w:nsid w:val="4B0D7444"/>
     <w:multiLevelType w:val="multilevel"/>
     <w:tmpl w:val="3EE895CC"/>
@@ -17877,7 +19077,7 @@
       </w:pPr>
     </w:lvl>
   </w:abstractNum>
-  <w:abstractNum w:abstractNumId="36" w15:restartNumberingAfterBreak="0">
+  <w:abstractNum w:abstractNumId="41" w15:restartNumberingAfterBreak="0">
     <w:nsid w:val="4D283743"/>
     <w:multiLevelType w:val="hybridMultilevel"/>
     <w:tmpl w:val="F8AEE86E"/>
@@ -17963,7 +19163,156 @@
       </w:pPr>
     </w:lvl>
   </w:abstractNum>
-  <w:abstractNum w:abstractNumId="37" w15:restartNumberingAfterBreak="0">
+  <w:abstractNum w:abstractNumId="42" w15:restartNumberingAfterBreak="0">
+    <w:nsid w:val="4D6A25B9"/>
+    <w:multiLevelType w:val="multilevel"/>
+    <w:tmpl w:val="B3DA3FCA"/>
+    <w:lvl w:ilvl="0">
+      <w:start w:val="1"/>
+      <w:numFmt w:val="bullet"/>
+      <w:lvlText w:val=""/>
+      <w:lvlJc w:val="left"/>
+      <w:pPr>
+        <w:tabs>
+          <w:tab w:val="num" w:pos="720"/>
+        </w:tabs>
+        <w:ind w:left="720" w:hanging="360"/>
+      </w:pPr>
+      <w:rPr>
+        <w:rFonts w:ascii="Symbol" w:hAnsi="Symbol" w:hint="default"/>
+        <w:sz w:val="20"/>
+      </w:rPr>
+    </w:lvl>
+    <w:lvl w:ilvl="1" w:tentative="1">
+      <w:start w:val="1"/>
+      <w:numFmt w:val="bullet"/>
+      <w:lvlText w:val="o"/>
+      <w:lvlJc w:val="left"/>
+      <w:pPr>
+        <w:tabs>
+          <w:tab w:val="num" w:pos="1440"/>
+        </w:tabs>
+        <w:ind w:left="1440" w:hanging="360"/>
+      </w:pPr>
+      <w:rPr>
+        <w:rFonts w:ascii="Courier New" w:hAnsi="Courier New" w:hint="default"/>
+        <w:sz w:val="20"/>
+      </w:rPr>
+    </w:lvl>
+    <w:lvl w:ilvl="2" w:tentative="1">
+      <w:start w:val="1"/>
+      <w:numFmt w:val="bullet"/>
+      <w:lvlText w:val=""/>
+      <w:lvlJc w:val="left"/>
+      <w:pPr>
+        <w:tabs>
+          <w:tab w:val="num" w:pos="2160"/>
+        </w:tabs>
+        <w:ind w:left="2160" w:hanging="360"/>
+      </w:pPr>
+      <w:rPr>
+        <w:rFonts w:ascii="Wingdings" w:hAnsi="Wingdings" w:hint="default"/>
+        <w:sz w:val="20"/>
+      </w:rPr>
+    </w:lvl>
+    <w:lvl w:ilvl="3" w:tentative="1">
+      <w:start w:val="1"/>
+      <w:numFmt w:val="bullet"/>
+      <w:lvlText w:val=""/>
+      <w:lvlJc w:val="left"/>
+      <w:pPr>
+        <w:tabs>
+          <w:tab w:val="num" w:pos="2880"/>
+        </w:tabs>
+        <w:ind w:left="2880" w:hanging="360"/>
+      </w:pPr>
+      <w:rPr>
+        <w:rFonts w:ascii="Wingdings" w:hAnsi="Wingdings" w:hint="default"/>
+        <w:sz w:val="20"/>
+      </w:rPr>
+    </w:lvl>
+    <w:lvl w:ilvl="4" w:tentative="1">
+      <w:start w:val="1"/>
+      <w:numFmt w:val="bullet"/>
+      <w:lvlText w:val=""/>
+      <w:lvlJc w:val="left"/>
+      <w:pPr>
+        <w:tabs>
+          <w:tab w:val="num" w:pos="3600"/>
+        </w:tabs>
+        <w:ind w:left="3600" w:hanging="360"/>
+      </w:pPr>
+      <w:rPr>
+        <w:rFonts w:ascii="Wingdings" w:hAnsi="Wingdings" w:hint="default"/>
+        <w:sz w:val="20"/>
+      </w:rPr>
+    </w:lvl>
+    <w:lvl w:ilvl="5" w:tentative="1">
+      <w:start w:val="1"/>
+      <w:numFmt w:val="bullet"/>
+      <w:lvlText w:val=""/>
+      <w:lvlJc w:val="left"/>
+      <w:pPr>
+        <w:tabs>
+          <w:tab w:val="num" w:pos="4320"/>
+        </w:tabs>
+        <w:ind w:left="4320" w:hanging="360"/>
+      </w:pPr>
+      <w:rPr>
+        <w:rFonts w:ascii="Wingdings" w:hAnsi="Wingdings" w:hint="default"/>
+        <w:sz w:val="20"/>
+      </w:rPr>
+    </w:lvl>
+    <w:lvl w:ilvl="6" w:tentative="1">
+      <w:start w:val="1"/>
+      <w:numFmt w:val="bullet"/>
+      <w:lvlText w:val=""/>
+      <w:lvlJc w:val="left"/>
+      <w:pPr>
+        <w:tabs>
+          <w:tab w:val="num" w:pos="5040"/>
+        </w:tabs>
+        <w:ind w:left="5040" w:hanging="360"/>
+      </w:pPr>
+      <w:rPr>
+        <w:rFonts w:ascii="Wingdings" w:hAnsi="Wingdings" w:hint="default"/>
+        <w:sz w:val="20"/>
+      </w:rPr>
+    </w:lvl>
+    <w:lvl w:ilvl="7" w:tentative="1">
+      <w:start w:val="1"/>
+      <w:numFmt w:val="bullet"/>
+      <w:lvlText w:val=""/>
+      <w:lvlJc w:val="left"/>
+      <w:pPr>
+        <w:tabs>
+          <w:tab w:val="num" w:pos="5760"/>
+        </w:tabs>
+        <w:ind w:left="5760" w:hanging="360"/>
+      </w:pPr>
+      <w:rPr>
+        <w:rFonts w:ascii="Wingdings" w:hAnsi="Wingdings" w:hint="default"/>
+        <w:sz w:val="20"/>
+      </w:rPr>
+    </w:lvl>
+    <w:lvl w:ilvl="8" w:tentative="1">
+      <w:start w:val="1"/>
+      <w:numFmt w:val="bullet"/>
+      <w:lvlText w:val=""/>
+      <w:lvlJc w:val="left"/>
+      <w:pPr>
+        <w:tabs>
+          <w:tab w:val="num" w:pos="6480"/>
+        </w:tabs>
+        <w:ind w:left="6480" w:hanging="360"/>
+      </w:pPr>
+      <w:rPr>
+        <w:rFonts w:ascii="Wingdings" w:hAnsi="Wingdings" w:hint="default"/>
+        <w:sz w:val="20"/>
+      </w:rPr>
+    </w:lvl>
+  </w:abstractNum>
+  <w:abstractNum w:abstractNumId="43" w15:restartNumberingAfterBreak="0">
     <w:nsid w:val="4EA72D5D"/>
     <w:multiLevelType w:val="multilevel"/>
     <w:tmpl w:val="1C44B87A"/>
@@ -18112,7 +19461,7 @@
       </w:rPr>
     </w:lvl>
   </w:abstractNum>
-  <w:abstractNum w:abstractNumId="38" w15:restartNumberingAfterBreak="0">
+  <w:abstractNum w:abstractNumId="44" w15:restartNumberingAfterBreak="0">
     <w:nsid w:val="52B23A8B"/>
     <w:multiLevelType w:val="multilevel"/>
     <w:tmpl w:val="27E4C9D6"/>
@@ -18261,7 +19610,7 @@
       </w:rPr>
     </w:lvl>
   </w:abstractNum>
-  <w:abstractNum w:abstractNumId="39" w15:restartNumberingAfterBreak="0">
+  <w:abstractNum w:abstractNumId="45" w15:restartNumberingAfterBreak="0">
     <w:nsid w:val="55240E72"/>
     <w:multiLevelType w:val="hybridMultilevel"/>
     <w:tmpl w:val="FF1A3642"/>
@@ -18347,7 +19696,7 @@
       </w:pPr>
     </w:lvl>
   </w:abstractNum>
-  <w:abstractNum w:abstractNumId="40" w15:restartNumberingAfterBreak="0">
+  <w:abstractNum w:abstractNumId="46" w15:restartNumberingAfterBreak="0">
     <w:nsid w:val="5EB64838"/>
     <w:multiLevelType w:val="multilevel"/>
     <w:tmpl w:val="877283A6"/>
@@ -18496,7 +19845,7 @@
       </w:rPr>
     </w:lvl>
   </w:abstractNum>
-  <w:abstractNum w:abstractNumId="41" w15:restartNumberingAfterBreak="0">
+  <w:abstractNum w:abstractNumId="47" w15:restartNumberingAfterBreak="0">
     <w:nsid w:val="5F335FCC"/>
     <w:multiLevelType w:val="multilevel"/>
     <w:tmpl w:val="C1988BD4"/>
@@ -18645,7 +19994,7 @@
       </w:rPr>
     </w:lvl>
   </w:abstractNum>
-  <w:abstractNum w:abstractNumId="42" w15:restartNumberingAfterBreak="0">
+  <w:abstractNum w:abstractNumId="48" w15:restartNumberingAfterBreak="0">
     <w:nsid w:val="5FFC0BD1"/>
     <w:multiLevelType w:val="hybridMultilevel"/>
     <w:tmpl w:val="F5C2BD92"/>
@@ -18734,7 +20083,7 @@
       </w:pPr>
     </w:lvl>
   </w:abstractNum>
-  <w:abstractNum w:abstractNumId="43" w15:restartNumberingAfterBreak="0">
+  <w:abstractNum w:abstractNumId="49" w15:restartNumberingAfterBreak="0">
     <w:nsid w:val="61484265"/>
     <w:multiLevelType w:val="hybridMultilevel"/>
     <w:tmpl w:val="6100C6C0"/>
@@ -18823,7 +20172,7 @@
       </w:pPr>
     </w:lvl>
   </w:abstractNum>
-  <w:abstractNum w:abstractNumId="44" w15:restartNumberingAfterBreak="0">
+  <w:abstractNum w:abstractNumId="50" w15:restartNumberingAfterBreak="0">
     <w:nsid w:val="63975A7B"/>
     <w:multiLevelType w:val="multilevel"/>
     <w:tmpl w:val="D0A023DA"/>
@@ -18936,7 +20285,120 @@
       </w:pPr>
     </w:lvl>
   </w:abstractNum>
-  <w:abstractNum w:abstractNumId="45" w15:restartNumberingAfterBreak="0">
+  <w:abstractNum w:abstractNumId="51" w15:restartNumberingAfterBreak="0">
+    <w:nsid w:val="63F7479A"/>
+    <w:multiLevelType w:val="multilevel"/>
+    <w:tmpl w:val="226C0A10"/>
+    <w:lvl w:ilvl="0">
+      <w:start w:val="1"/>
+      <w:numFmt w:val="decimal"/>
+      <w:lvlText w:val="%1."/>
+      <w:lvlJc w:val="left"/>
+      <w:pPr>
+        <w:tabs>
+          <w:tab w:val="num" w:pos="720"/>
+        </w:tabs>
+        <w:ind w:left="720" w:hanging="360"/>
+      </w:pPr>
+    </w:lvl>
+    <w:lvl w:ilvl="1" w:tentative="1">
+      <w:start w:val="1"/>
+      <w:numFmt w:val="decimal"/>
+      <w:lvlText w:val="%2."/>
+      <w:lvlJc w:val="left"/>
+      <w:pPr>
+        <w:tabs>
+          <w:tab w:val="num" w:pos="1440"/>
+        </w:tabs>
+        <w:ind w:left="1440" w:hanging="360"/>
+      </w:pPr>
+    </w:lvl>
+    <w:lvl w:ilvl="2" w:tentative="1">
+      <w:start w:val="1"/>
+      <w:numFmt w:val="decimal"/>
+      <w:lvlText w:val="%3."/>
+      <w:lvlJc w:val="left"/>
+      <w:pPr>
+        <w:tabs>
+          <w:tab w:val="num" w:pos="2160"/>
+        </w:tabs>
+        <w:ind w:left="2160" w:hanging="360"/>
+      </w:pPr>
+    </w:lvl>
+    <w:lvl w:ilvl="3" w:tentative="1">
+      <w:start w:val="1"/>
+      <w:numFmt w:val="decimal"/>
+      <w:lvlText w:val="%4."/>
+      <w:lvlJc w:val="left"/>
+      <w:pPr>
+        <w:tabs>
+          <w:tab w:val="num" w:pos="2880"/>
+        </w:tabs>
+        <w:ind w:left="2880" w:hanging="360"/>
+      </w:pPr>
+    </w:lvl>
+    <w:lvl w:ilvl="4" w:tentative="1">
+      <w:start w:val="1"/>
+      <w:numFmt w:val="decimal"/>
+      <w:lvlText w:val="%5."/>
+      <w:lvlJc w:val="left"/>
+      <w:pPr>
+        <w:tabs>
+          <w:tab w:val="num" w:pos="3600"/>
+        </w:tabs>
+        <w:ind w:left="3600" w:hanging="360"/>
+      </w:pPr>
+    </w:lvl>
+    <w:lvl w:ilvl="5" w:tentative="1">
+      <w:start w:val="1"/>
+      <w:numFmt w:val="decimal"/>
+      <w:lvlText w:val="%6."/>
+      <w:lvlJc w:val="left"/>
+      <w:pPr>
+        <w:tabs>
+          <w:tab w:val="num" w:pos="4320"/>
+        </w:tabs>
+        <w:ind w:left="4320" w:hanging="360"/>
+      </w:pPr>
+    </w:lvl>
+    <w:lvl w:ilvl="6" w:tentative="1">
+      <w:start w:val="1"/>
+      <w:numFmt w:val="decimal"/>
+      <w:lvlText w:val="%7."/>
+      <w:lvlJc w:val="left"/>
+      <w:pPr>
+        <w:tabs>
+          <w:tab w:val="num" w:pos="5040"/>
+        </w:tabs>
+        <w:ind w:left="5040" w:hanging="360"/>
+      </w:pPr>
+    </w:lvl>
+    <w:lvl w:ilvl="7" w:tentative="1">
+      <w:start w:val="1"/>
+      <w:numFmt w:val="decimal"/>
+      <w:lvlText w:val="%8."/>
+      <w:lvlJc w:val="left"/>
+      <w:pPr>
+        <w:tabs>
+          <w:tab w:val="num" w:pos="5760"/>
+        </w:tabs>
+        <w:ind w:left="5760" w:hanging="360"/>
+      </w:pPr>
+    </w:lvl>
+    <w:lvl w:ilvl="8" w:tentative="1">
+      <w:start w:val="1"/>
+      <w:numFmt w:val="decimal"/>
+      <w:lvlText w:val="%9."/>
+      <w:lvlJc w:val="left"/>
+      <w:pPr>
+        <w:tabs>
+          <w:tab w:val="num" w:pos="6480"/>
+        </w:tabs>
+        <w:ind w:left="6480" w:hanging="360"/>
+      </w:pPr>
+    </w:lvl>
+  </w:abstractNum>
+  <w:abstractNum w:abstractNumId="52" w15:restartNumberingAfterBreak="0">
     <w:nsid w:val="6B33416F"/>
     <w:multiLevelType w:val="hybridMultilevel"/>
     <w:tmpl w:val="BDA053B4"/>
@@ -19025,7 +20487,7 @@
       </w:pPr>
     </w:lvl>
   </w:abstractNum>
-  <w:abstractNum w:abstractNumId="46" w15:restartNumberingAfterBreak="0">
+  <w:abstractNum w:abstractNumId="53" w15:restartNumberingAfterBreak="0">
     <w:nsid w:val="71A76A11"/>
     <w:multiLevelType w:val="multilevel"/>
     <w:tmpl w:val="BCB4C288"/>
@@ -19138,7 +20600,7 @@
       </w:pPr>
     </w:lvl>
   </w:abstractNum>
-  <w:abstractNum w:abstractNumId="47" w15:restartNumberingAfterBreak="0">
+  <w:abstractNum w:abstractNumId="54" w15:restartNumberingAfterBreak="0">
     <w:nsid w:val="71D83A1D"/>
     <w:multiLevelType w:val="hybridMultilevel"/>
     <w:tmpl w:val="6A302558"/>
@@ -19227,7 +20689,7 @@
       </w:pPr>
     </w:lvl>
   </w:abstractNum>
-  <w:abstractNum w:abstractNumId="48" w15:restartNumberingAfterBreak="0">
+  <w:abstractNum w:abstractNumId="55" w15:restartNumberingAfterBreak="0">
     <w:nsid w:val="73D63141"/>
     <w:multiLevelType w:val="multilevel"/>
     <w:tmpl w:val="A4E0A192"/>
@@ -19376,7 +20838,7 @@
       </w:rPr>
     </w:lvl>
   </w:abstractNum>
-  <w:abstractNum w:abstractNumId="49" w15:restartNumberingAfterBreak="0">
+  <w:abstractNum w:abstractNumId="56" w15:restartNumberingAfterBreak="0">
     <w:nsid w:val="78331248"/>
     <w:multiLevelType w:val="hybridMultilevel"/>
     <w:tmpl w:val="FB0CBE5A"/>
@@ -19489,7 +20951,7 @@
       </w:rPr>
     </w:lvl>
   </w:abstractNum>
-  <w:abstractNum w:abstractNumId="50" w15:restartNumberingAfterBreak="0">
+  <w:abstractNum w:abstractNumId="57" w15:restartNumberingAfterBreak="0">
     <w:nsid w:val="78AC338F"/>
     <w:multiLevelType w:val="hybridMultilevel"/>
     <w:tmpl w:val="70C6D420"/>
@@ -19578,7 +21040,7 @@
       </w:pPr>
     </w:lvl>
   </w:abstractNum>
-  <w:abstractNum w:abstractNumId="51" w15:restartNumberingAfterBreak="0">
+  <w:abstractNum w:abstractNumId="58" w15:restartNumberingAfterBreak="0">
     <w:nsid w:val="78EA7A33"/>
     <w:multiLevelType w:val="hybridMultilevel"/>
     <w:tmpl w:val="B0D801AC"/>
@@ -19691,7 +21153,7 @@
       </w:rPr>
     </w:lvl>
   </w:abstractNum>
-  <w:abstractNum w:abstractNumId="52" w15:restartNumberingAfterBreak="0">
+  <w:abstractNum w:abstractNumId="59" w15:restartNumberingAfterBreak="0">
     <w:nsid w:val="799104E5"/>
     <w:multiLevelType w:val="hybridMultilevel"/>
     <w:tmpl w:val="38B0418A"/>
@@ -19777,7 +21239,7 @@
       </w:pPr>
     </w:lvl>
   </w:abstractNum>
-  <w:abstractNum w:abstractNumId="53" w15:restartNumberingAfterBreak="0">
+  <w:abstractNum w:abstractNumId="60" w15:restartNumberingAfterBreak="0">
     <w:nsid w:val="7B216503"/>
     <w:multiLevelType w:val="hybridMultilevel"/>
     <w:tmpl w:val="BDA053B4"/>
@@ -19866,7 +21328,7 @@
       </w:pPr>
     </w:lvl>
   </w:abstractNum>
-  <w:abstractNum w:abstractNumId="54" w15:restartNumberingAfterBreak="0">
+  <w:abstractNum w:abstractNumId="61" w15:restartNumberingAfterBreak="0">
     <w:nsid w:val="7C744C54"/>
     <w:multiLevelType w:val="hybridMultilevel"/>
     <w:tmpl w:val="FC08650E"/>
@@ -19955,7 +21417,96 @@
       </w:pPr>
     </w:lvl>
   </w:abstractNum>
-  <w:abstractNum w:abstractNumId="55" w15:restartNumberingAfterBreak="0">
+  <w:abstractNum w:abstractNumId="62" w15:restartNumberingAfterBreak="0">
+    <w:nsid w:val="7F2E6B0C"/>
+    <w:multiLevelType w:val="hybridMultilevel"/>
+    <w:tmpl w:val="D1949FCE"/>
+    <w:lvl w:ilvl="0" w:tplc="FFFFFFFF">
+      <w:start w:val="1"/>
+      <w:numFmt w:val="decimal"/>
+      <w:lvlText w:val="%1."/>
+      <w:lvlJc w:val="left"/>
+      <w:pPr>
+        <w:ind w:left="720" w:hanging="360"/>
+      </w:pPr>
+      <w:rPr>
+        <w:rFonts w:hint="default"/>
+      </w:rPr>
+    </w:lvl>
+    <w:lvl w:ilvl="1" w:tplc="FFFFFFFF" w:tentative="1">
+      <w:start w:val="1"/>
+      <w:numFmt w:val="lowerLetter"/>
+      <w:lvlText w:val="%2."/>
+      <w:lvlJc w:val="left"/>
+      <w:pPr>
+        <w:ind w:left="1440" w:hanging="360"/>
+      </w:pPr>
+    </w:lvl>
+    <w:lvl w:ilvl="2" w:tplc="FFFFFFFF" w:tentative="1">
+      <w:start w:val="1"/>
+      <w:numFmt w:val="lowerRoman"/>
+      <w:lvlText w:val="%3."/>
+      <w:lvlJc w:val="right"/>
+      <w:pPr>
+        <w:ind w:left="2160" w:hanging="180"/>
+      </w:pPr>
+    </w:lvl>
+    <w:lvl w:ilvl="3" w:tplc="FFFFFFFF" w:tentative="1">
+      <w:start w:val="1"/>
+      <w:numFmt w:val="decimal"/>
+      <w:lvlText w:val="%4."/>
+      <w:lvlJc w:val="left"/>
+      <w:pPr>
+        <w:ind w:left="2880" w:hanging="360"/>
+      </w:pPr>
+    </w:lvl>
+    <w:lvl w:ilvl="4" w:tplc="FFFFFFFF" w:tentative="1">
+      <w:start w:val="1"/>
+      <w:numFmt w:val="lowerLetter"/>
+      <w:lvlText w:val="%5."/>
+      <w:lvlJc w:val="left"/>
+      <w:pPr>
+        <w:ind w:left="3600" w:hanging="360"/>
+      </w:pPr>
+    </w:lvl>
+    <w:lvl w:ilvl="5" w:tplc="FFFFFFFF" w:tentative="1">
+      <w:start w:val="1"/>
+      <w:numFmt w:val="lowerRoman"/>
+      <w:lvlText w:val="%6."/>
+      <w:lvlJc w:val="right"/>
+      <w:pPr>
+        <w:ind w:left="4320" w:hanging="180"/>
+      </w:pPr>
+    </w:lvl>
+    <w:lvl w:ilvl="6" w:tplc="FFFFFFFF" w:tentative="1">
+      <w:start w:val="1"/>
+      <w:numFmt w:val="decimal"/>
+      <w:lvlText w:val="%7."/>
+      <w:lvlJc w:val="left"/>
+      <w:pPr>
+        <w:ind w:left="5040" w:hanging="360"/>
+      </w:pPr>
+    </w:lvl>
+    <w:lvl w:ilvl="7" w:tplc="FFFFFFFF" w:tentative="1">
+      <w:start w:val="1"/>
+      <w:numFmt w:val="lowerLetter"/>
+      <w:lvlText w:val="%8."/>
+      <w:lvlJc w:val="left"/>
+      <w:pPr>
+        <w:ind w:left="5760" w:hanging="360"/>
+      </w:pPr>
+    </w:lvl>
+    <w:lvl w:ilvl="8" w:tplc="FFFFFFFF" w:tentative="1">
+      <w:start w:val="1"/>
+      <w:numFmt w:val="lowerRoman"/>
+      <w:lvlText w:val="%9."/>
+      <w:lvlJc w:val="right"/>
+      <w:pPr>
+        <w:ind w:left="6480" w:hanging="180"/>
+      </w:pPr>
+    </w:lvl>
+  </w:abstractNum>
+  <w:abstractNum w:abstractNumId="63" w15:restartNumberingAfterBreak="0">
     <w:nsid w:val="7F47081A"/>
     <w:multiLevelType w:val="hybridMultilevel"/>
     <w:tmpl w:val="753ABC00"/>
@@ -20045,31 +21596,31 @@
     </w:lvl>
   </w:abstractNum>
   <w:num w:numId="1" w16cid:durableId="242882188">
-    <w:abstractNumId w:val="38"/>
+    <w:abstractNumId w:val="44"/>
   </w:num>
   <w:num w:numId="2" w16cid:durableId="1467511231">
-    <w:abstractNumId w:val="48"/>
+    <w:abstractNumId w:val="55"/>
   </w:num>
   <w:num w:numId="3" w16cid:durableId="152913160">
-    <w:abstractNumId w:val="37"/>
+    <w:abstractNumId w:val="43"/>
   </w:num>
   <w:num w:numId="4" w16cid:durableId="485777830">
-    <w:abstractNumId w:val="46"/>
+    <w:abstractNumId w:val="53"/>
   </w:num>
   <w:num w:numId="5" w16cid:durableId="3214827">
-    <w:abstractNumId w:val="35"/>
+    <w:abstractNumId w:val="40"/>
   </w:num>
   <w:num w:numId="6" w16cid:durableId="323555934">
     <w:abstractNumId w:val="1"/>
   </w:num>
   <w:num w:numId="7" w16cid:durableId="1329871523">
-    <w:abstractNumId w:val="14"/>
+    <w:abstractNumId w:val="15"/>
   </w:num>
   <w:num w:numId="8" w16cid:durableId="1298610438">
-    <w:abstractNumId w:val="27"/>
+    <w:abstractNumId w:val="29"/>
   </w:num>
   <w:num w:numId="9" w16cid:durableId="1229148143">
-    <w:abstractNumId w:val="49"/>
+    <w:abstractNumId w:val="56"/>
   </w:num>
   <w:num w:numId="10" w16cid:durableId="342249779">
     <w:abstractNumId w:val="2"/>
@@ -20081,91 +21632,91 @@
     <w:abstractNumId w:val="3"/>
   </w:num>
   <w:num w:numId="13" w16cid:durableId="1907565450">
-    <w:abstractNumId w:val="22"/>
+    <w:abstractNumId w:val="23"/>
   </w:num>
   <w:num w:numId="14" w16cid:durableId="893392545">
-    <w:abstractNumId w:val="43"/>
+    <w:abstractNumId w:val="49"/>
   </w:num>
   <w:num w:numId="15" w16cid:durableId="2064868528">
-    <w:abstractNumId w:val="52"/>
+    <w:abstractNumId w:val="59"/>
   </w:num>
   <w:num w:numId="16" w16cid:durableId="2010597120">
-    <w:abstractNumId w:val="12"/>
+    <w:abstractNumId w:val="13"/>
   </w:num>
   <w:num w:numId="17" w16cid:durableId="623387856">
-    <w:abstractNumId w:val="28"/>
+    <w:abstractNumId w:val="30"/>
   </w:num>
   <w:num w:numId="18" w16cid:durableId="1472556358">
-    <w:abstractNumId w:val="23"/>
+    <w:abstractNumId w:val="24"/>
   </w:num>
   <w:num w:numId="19" w16cid:durableId="933437205">
-    <w:abstractNumId w:val="15"/>
+    <w:abstractNumId w:val="16"/>
   </w:num>
   <w:num w:numId="20" w16cid:durableId="272790127">
-    <w:abstractNumId w:val="18"/>
+    <w:abstractNumId w:val="19"/>
   </w:num>
   <w:num w:numId="21" w16cid:durableId="1842574404">
-    <w:abstractNumId w:val="39"/>
+    <w:abstractNumId w:val="45"/>
   </w:num>
   <w:num w:numId="22" w16cid:durableId="476528623">
-    <w:abstractNumId w:val="16"/>
+    <w:abstractNumId w:val="17"/>
   </w:num>
   <w:num w:numId="23" w16cid:durableId="1788692996">
     <w:abstractNumId w:val="7"/>
   </w:num>
   <w:num w:numId="24" w16cid:durableId="1854949895">
-    <w:abstractNumId w:val="36"/>
+    <w:abstractNumId w:val="41"/>
   </w:num>
   <w:num w:numId="25" w16cid:durableId="236282987">
-    <w:abstractNumId w:val="47"/>
+    <w:abstractNumId w:val="54"/>
   </w:num>
   <w:num w:numId="26" w16cid:durableId="1449928291">
     <w:abstractNumId w:val="5"/>
   </w:num>
   <w:num w:numId="27" w16cid:durableId="1817719897">
-    <w:abstractNumId w:val="54"/>
+    <w:abstractNumId w:val="61"/>
   </w:num>
   <w:num w:numId="28" w16cid:durableId="1732190163">
     <w:abstractNumId w:val="0"/>
   </w:num>
   <w:num w:numId="29" w16cid:durableId="1448042274">
-    <w:abstractNumId w:val="45"/>
+    <w:abstractNumId w:val="52"/>
   </w:num>
   <w:num w:numId="30" w16cid:durableId="998774962">
-    <w:abstractNumId w:val="10"/>
+    <w:abstractNumId w:val="11"/>
   </w:num>
   <w:num w:numId="31" w16cid:durableId="444614579">
-    <w:abstractNumId w:val="13"/>
+    <w:abstractNumId w:val="14"/>
   </w:num>
   <w:num w:numId="32" w16cid:durableId="1363894858">
-    <w:abstractNumId w:val="50"/>
+    <w:abstractNumId w:val="57"/>
   </w:num>
   <w:num w:numId="33" w16cid:durableId="1252082560">
-    <w:abstractNumId w:val="55"/>
+    <w:abstractNumId w:val="63"/>
   </w:num>
   <w:num w:numId="34" w16cid:durableId="1865049292">
-    <w:abstractNumId w:val="19"/>
+    <w:abstractNumId w:val="20"/>
   </w:num>
   <w:num w:numId="35" w16cid:durableId="172846517">
-    <w:abstractNumId w:val="51"/>
+    <w:abstractNumId w:val="58"/>
   </w:num>
   <w:num w:numId="36" w16cid:durableId="1447117636">
     <w:abstractNumId w:val="8"/>
   </w:num>
   <w:num w:numId="37" w16cid:durableId="1095128531">
-    <w:abstractNumId w:val="20"/>
+    <w:abstractNumId w:val="21"/>
   </w:num>
   <w:num w:numId="38" w16cid:durableId="1785999170">
-    <w:abstractNumId w:val="42"/>
+    <w:abstractNumId w:val="48"/>
   </w:num>
   <w:num w:numId="39" w16cid:durableId="909190463">
-    <w:abstractNumId w:val="11"/>
+    <w:abstractNumId w:val="12"/>
   </w:num>
   <w:num w:numId="40" w16cid:durableId="706873432">
-    <w:abstractNumId w:val="34"/>
+    <w:abstractNumId w:val="39"/>
   </w:num>
   <w:num w:numId="41" w16cid:durableId="2106924727">
-    <w:abstractNumId w:val="53"/>
+    <w:abstractNumId w:val="60"/>
   </w:num>
   <w:num w:numId="42" w16cid:durableId="108010285">
     <w:abstractNumId w:val="9"/>
@@ -20174,43 +21725,67 @@
     <w:abstractNumId w:val="4"/>
   </w:num>
   <w:num w:numId="44" w16cid:durableId="1356033880">
-    <w:abstractNumId w:val="30"/>
+    <w:abstractNumId w:val="33"/>
   </w:num>
   <w:num w:numId="45" w16cid:durableId="1720395052">
-    <w:abstractNumId w:val="44"/>
+    <w:abstractNumId w:val="50"/>
   </w:num>
   <w:num w:numId="46" w16cid:durableId="917329396">
+    <w:abstractNumId w:val="27"/>
+  </w:num>
+  <w:num w:numId="47" w16cid:durableId="1731344262">
+    <w:abstractNumId w:val="35"/>
+  </w:num>
+  <w:num w:numId="48" w16cid:durableId="1482692230">
+    <w:abstractNumId w:val="28"/>
+  </w:num>
+  <w:num w:numId="49" w16cid:durableId="2018920110">
+    <w:abstractNumId w:val="31"/>
+  </w:num>
+  <w:num w:numId="50" w16cid:durableId="1549954801">
+    <w:abstractNumId w:val="47"/>
+  </w:num>
+  <w:num w:numId="51" w16cid:durableId="1092701847">
     <w:abstractNumId w:val="25"/>
   </w:num>
-  <w:num w:numId="47" w16cid:durableId="1731344262">
+  <w:num w:numId="52" w16cid:durableId="1644581521">
+    <w:abstractNumId w:val="34"/>
+  </w:num>
+  <w:num w:numId="53" w16cid:durableId="2136680793">
+    <w:abstractNumId w:val="18"/>
+  </w:num>
+  <w:num w:numId="54" w16cid:durableId="241062368">
+    <w:abstractNumId w:val="22"/>
+  </w:num>
+  <w:num w:numId="55" w16cid:durableId="1811439818">
+    <w:abstractNumId w:val="46"/>
+  </w:num>
+  <w:num w:numId="56" w16cid:durableId="1467822027">
+    <w:abstractNumId w:val="37"/>
+  </w:num>
+  <w:num w:numId="57" w16cid:durableId="963580309">
+    <w:abstractNumId w:val="36"/>
+  </w:num>
+  <w:num w:numId="58" w16cid:durableId="343754009">
+    <w:abstractNumId w:val="26"/>
+  </w:num>
+  <w:num w:numId="59" w16cid:durableId="980573823">
+    <w:abstractNumId w:val="51"/>
+  </w:num>
+  <w:num w:numId="60" w16cid:durableId="255796193">
+    <w:abstractNumId w:val="10"/>
+  </w:num>
+  <w:num w:numId="61" w16cid:durableId="1028985752">
     <w:abstractNumId w:val="32"/>
   </w:num>
-  <w:num w:numId="48" w16cid:durableId="1482692230">
-    <w:abstractNumId w:val="26"/>
+  <w:num w:numId="62" w16cid:durableId="1460681563">
+    <w:abstractNumId w:val="38"/>
   </w:num>
-  <w:num w:numId="49" w16cid:durableId="2018920110">
-    <w:abstractNumId w:val="29"/>
+  <w:num w:numId="63" w16cid:durableId="1213077348">
+    <w:abstractNumId w:val="42"/>
   </w:num>
-  <w:num w:numId="50" w16cid:durableId="1549954801">
-    <w:abstractNumId w:val="41"/>
-  </w:num>
-  <w:num w:numId="51" w16cid:durableId="1092701847">
-    <w:abstractNumId w:val="24"/>
-  </w:num>
-  <w:num w:numId="52" w16cid:durableId="1644581521">
-    <w:abstractNumId w:val="31"/>
-  </w:num>
-  <w:num w:numId="53" w16cid:durableId="2136680793">
-    <w:abstractNumId w:val="17"/>
-  </w:num>
-  <w:num w:numId="54" w16cid:durableId="241062368">
-    <w:abstractNumId w:val="21"/>
-  </w:num>
-  <w:num w:numId="55" w16cid:durableId="1811439818">
-    <w:abstractNumId w:val="40"/>
-  </w:num>
-  <w:num w:numId="56" w16cid:durableId="1467822027">
-    <w:abstractNumId w:val="33"/>
+  <w:num w:numId="64" w16cid:durableId="1930237304">
+    <w:abstractNumId w:val="62"/>
   </w:num>
 </w:numbering>
 </file>
@@ -21503,7 +23078,7 @@
     <w:charset w:val="00"/>
     <w:family w:val="swiss"/>
     <w:pitch w:val="variable"/>
-    <w:sig w:usb0="E4002EFF" w:usb1="C000247B" w:usb2="00000009" w:usb3="00000000" w:csb0="000001FF" w:csb1="00000000"/>
+    <w:sig w:usb0="E4002EFF" w:usb1="C200247B" w:usb2="00000009" w:usb3="00000000" w:csb0="000001FF" w:csb1="00000000"/>
   </w:font>
   <w:font w:name="Aptos Display">
     <w:charset w:val="00"/>
@@ -21551,6 +23126,7 @@
     <w:rsid w:val="002D15C1"/>
     <w:rsid w:val="00327765"/>
     <w:rsid w:val="0040209B"/>
+    <w:rsid w:val="00407FAD"/>
     <w:rsid w:val="00431D7E"/>
     <w:rsid w:val="00437753"/>
     <w:rsid w:val="00463130"/>
@@ -21575,12 +23151,15 @@
     <w:rsid w:val="007F67FE"/>
     <w:rsid w:val="0083327A"/>
     <w:rsid w:val="00875647"/>
+    <w:rsid w:val="008A00DF"/>
     <w:rsid w:val="008F61AF"/>
     <w:rsid w:val="00957AE4"/>
     <w:rsid w:val="009D4A7A"/>
     <w:rsid w:val="00A10C88"/>
     <w:rsid w:val="00A42FD8"/>
+    <w:rsid w:val="00A62133"/>
     <w:rsid w:val="00A7713C"/>
+    <w:rsid w:val="00AB4A36"/>
     <w:rsid w:val="00AD1D0F"/>
     <w:rsid w:val="00AE1CB2"/>
     <w:rsid w:val="00B03C1B"/>

</xml_diff>

<commit_message>
ci(Update): Update French user guide files
The French documentation, including the DOCX, PDF, and related images,
has been updated. These changes likely include content corrections,
additions, or visual adjustments to help French-speaking users more
effectively navigate the application.
</commit_message>
<xml_diff>
--- a/MyExpenses.Wpf/Resources/How to use/How to use_french.docx
+++ b/MyExpenses.Wpf/Resources/How to use/How to use_french.docx
@@ -35,7 +35,6 @@
               <w:pPr>
                 <w:jc w:val="center"/>
               </w:pPr>
-              <w:proofErr w:type="spellStart"/>
               <w:r>
                 <w:rPr>
                   <w:b/>
@@ -47,7 +46,6 @@
                 </w:rPr>
                 <w:t>MyExpeneses</w:t>
               </w:r>
-              <w:proofErr w:type="spellEnd"/>
             </w:p>
           </w:sdtContent>
         </w:sdt>
@@ -175,7 +173,7 @@
           <w:r>
             <w:fldChar w:fldCharType="separate"/>
           </w:r>
-          <w:hyperlink w:anchor="_Toc177212959" w:history="1">
+          <w:hyperlink w:anchor="_Toc177243495" w:history="1">
             <w:r>
               <w:rPr>
                 <w:rStyle w:val="Lienhypertexte"/>
@@ -219,7 +217,7 @@
                 <w:noProof/>
                 <w:webHidden/>
               </w:rPr>
-              <w:instrText xml:space="preserve"> PAGEREF _Toc177212959 \h </w:instrText>
+              <w:instrText xml:space="preserve"> PAGEREF _Toc177243495 \h </w:instrText>
             </w:r>
             <w:r>
               <w:rPr>
@@ -265,7 +263,7 @@
               <w:lang w:eastAsia="fr-FR"/>
             </w:rPr>
           </w:pPr>
-          <w:hyperlink w:anchor="_Toc177212960" w:history="1">
+          <w:hyperlink w:anchor="_Toc177243496" w:history="1">
             <w:r>
               <w:rPr>
                 <w:rStyle w:val="Lienhypertexte"/>
@@ -309,7 +307,7 @@
                 <w:noProof/>
                 <w:webHidden/>
               </w:rPr>
-              <w:instrText xml:space="preserve"> PAGEREF _Toc177212960 \h </w:instrText>
+              <w:instrText xml:space="preserve"> PAGEREF _Toc177243496 \h </w:instrText>
             </w:r>
             <w:r>
               <w:rPr>
@@ -355,7 +353,7 @@
               <w:lang w:eastAsia="fr-FR"/>
             </w:rPr>
           </w:pPr>
-          <w:hyperlink w:anchor="_Toc177212961" w:history="1">
+          <w:hyperlink w:anchor="_Toc177243497" w:history="1">
             <w:r>
               <w:rPr>
                 <w:rStyle w:val="Lienhypertexte"/>
@@ -400,7 +398,7 @@
                 <w:noProof/>
                 <w:webHidden/>
               </w:rPr>
-              <w:instrText xml:space="preserve"> PAGEREF _Toc177212961 \h </w:instrText>
+              <w:instrText xml:space="preserve"> PAGEREF _Toc177243497 \h </w:instrText>
             </w:r>
             <w:r>
               <w:rPr>
@@ -446,7 +444,7 @@
               <w:lang w:eastAsia="fr-FR"/>
             </w:rPr>
           </w:pPr>
-          <w:hyperlink w:anchor="_Toc177212962" w:history="1">
+          <w:hyperlink w:anchor="_Toc177243498" w:history="1">
             <w:r>
               <w:rPr>
                 <w:rStyle w:val="Lienhypertexte"/>
@@ -490,7 +488,7 @@
                 <w:noProof/>
                 <w:webHidden/>
               </w:rPr>
-              <w:instrText xml:space="preserve"> PAGEREF _Toc177212962 \h </w:instrText>
+              <w:instrText xml:space="preserve"> PAGEREF _Toc177243498 \h </w:instrText>
             </w:r>
             <w:r>
               <w:rPr>
@@ -536,7 +534,7 @@
               <w:lang w:eastAsia="fr-FR"/>
             </w:rPr>
           </w:pPr>
-          <w:hyperlink w:anchor="_Toc177212963" w:history="1">
+          <w:hyperlink w:anchor="_Toc177243499" w:history="1">
             <w:r>
               <w:rPr>
                 <w:rStyle w:val="Lienhypertexte"/>
@@ -580,7 +578,7 @@
                 <w:noProof/>
                 <w:webHidden/>
               </w:rPr>
-              <w:instrText xml:space="preserve"> PAGEREF _Toc177212963 \h </w:instrText>
+              <w:instrText xml:space="preserve"> PAGEREF _Toc177243499 \h </w:instrText>
             </w:r>
             <w:r>
               <w:rPr>
@@ -626,7 +624,7 @@
               <w:lang w:eastAsia="fr-FR"/>
             </w:rPr>
           </w:pPr>
-          <w:hyperlink w:anchor="_Toc177212964" w:history="1">
+          <w:hyperlink w:anchor="_Toc177243500" w:history="1">
             <w:r>
               <w:rPr>
                 <w:rStyle w:val="Lienhypertexte"/>
@@ -670,7 +668,7 @@
                 <w:noProof/>
                 <w:webHidden/>
               </w:rPr>
-              <w:instrText xml:space="preserve"> PAGEREF _Toc177212964 \h </w:instrText>
+              <w:instrText xml:space="preserve"> PAGEREF _Toc177243500 \h </w:instrText>
             </w:r>
             <w:r>
               <w:rPr>
@@ -716,7 +714,7 @@
               <w:lang w:eastAsia="fr-FR"/>
             </w:rPr>
           </w:pPr>
-          <w:hyperlink w:anchor="_Toc177212965" w:history="1">
+          <w:hyperlink w:anchor="_Toc177243501" w:history="1">
             <w:r>
               <w:rPr>
                 <w:rStyle w:val="Lienhypertexte"/>
@@ -760,7 +758,7 @@
                 <w:noProof/>
                 <w:webHidden/>
               </w:rPr>
-              <w:instrText xml:space="preserve"> PAGEREF _Toc177212965 \h </w:instrText>
+              <w:instrText xml:space="preserve"> PAGEREF _Toc177243501 \h </w:instrText>
             </w:r>
             <w:r>
               <w:rPr>
@@ -806,7 +804,7 @@
               <w:lang w:eastAsia="fr-FR"/>
             </w:rPr>
           </w:pPr>
-          <w:hyperlink w:anchor="_Toc177212966" w:history="1">
+          <w:hyperlink w:anchor="_Toc177243502" w:history="1">
             <w:r>
               <w:rPr>
                 <w:rStyle w:val="Lienhypertexte"/>
@@ -850,7 +848,7 @@
                 <w:noProof/>
                 <w:webHidden/>
               </w:rPr>
-              <w:instrText xml:space="preserve"> PAGEREF _Toc177212966 \h </w:instrText>
+              <w:instrText xml:space="preserve"> PAGEREF _Toc177243502 \h </w:instrText>
             </w:r>
             <w:r>
               <w:rPr>
@@ -896,7 +894,7 @@
               <w:lang w:eastAsia="fr-FR"/>
             </w:rPr>
           </w:pPr>
-          <w:hyperlink w:anchor="_Toc177212967" w:history="1">
+          <w:hyperlink w:anchor="_Toc177243503" w:history="1">
             <w:r>
               <w:rPr>
                 <w:rStyle w:val="Lienhypertexte"/>
@@ -940,7 +938,7 @@
                 <w:noProof/>
                 <w:webHidden/>
               </w:rPr>
-              <w:instrText xml:space="preserve"> PAGEREF _Toc177212967 \h </w:instrText>
+              <w:instrText xml:space="preserve"> PAGEREF _Toc177243503 \h </w:instrText>
             </w:r>
             <w:r>
               <w:rPr>
@@ -986,7 +984,7 @@
               <w:lang w:eastAsia="fr-FR"/>
             </w:rPr>
           </w:pPr>
-          <w:hyperlink w:anchor="_Toc177212968" w:history="1">
+          <w:hyperlink w:anchor="_Toc177243504" w:history="1">
             <w:r>
               <w:rPr>
                 <w:rStyle w:val="Lienhypertexte"/>
@@ -1030,7 +1028,7 @@
                 <w:noProof/>
                 <w:webHidden/>
               </w:rPr>
-              <w:instrText xml:space="preserve"> PAGEREF _Toc177212968 \h </w:instrText>
+              <w:instrText xml:space="preserve"> PAGEREF _Toc177243504 \h </w:instrText>
             </w:r>
             <w:r>
               <w:rPr>
@@ -1076,7 +1074,7 @@
               <w:lang w:eastAsia="fr-FR"/>
             </w:rPr>
           </w:pPr>
-          <w:hyperlink w:anchor="_Toc177212969" w:history="1">
+          <w:hyperlink w:anchor="_Toc177243505" w:history="1">
             <w:r>
               <w:rPr>
                 <w:rStyle w:val="Lienhypertexte"/>
@@ -1120,7 +1118,7 @@
                 <w:noProof/>
                 <w:webHidden/>
               </w:rPr>
-              <w:instrText xml:space="preserve"> PAGEREF _Toc177212969 \h </w:instrText>
+              <w:instrText xml:space="preserve"> PAGEREF _Toc177243505 \h </w:instrText>
             </w:r>
             <w:r>
               <w:rPr>
@@ -1166,7 +1164,7 @@
               <w:lang w:eastAsia="fr-FR"/>
             </w:rPr>
           </w:pPr>
-          <w:hyperlink w:anchor="_Toc177212970" w:history="1">
+          <w:hyperlink w:anchor="_Toc177243506" w:history="1">
             <w:r>
               <w:rPr>
                 <w:rStyle w:val="Lienhypertexte"/>
@@ -1210,7 +1208,7 @@
                 <w:noProof/>
                 <w:webHidden/>
               </w:rPr>
-              <w:instrText xml:space="preserve"> PAGEREF _Toc177212970 \h </w:instrText>
+              <w:instrText xml:space="preserve"> PAGEREF _Toc177243506 \h </w:instrText>
             </w:r>
             <w:r>
               <w:rPr>
@@ -1256,7 +1254,7 @@
               <w:lang w:eastAsia="fr-FR"/>
             </w:rPr>
           </w:pPr>
-          <w:hyperlink w:anchor="_Toc177212971" w:history="1">
+          <w:hyperlink w:anchor="_Toc177243507" w:history="1">
             <w:r>
               <w:rPr>
                 <w:rStyle w:val="Lienhypertexte"/>
@@ -1300,7 +1298,7 @@
                 <w:noProof/>
                 <w:webHidden/>
               </w:rPr>
-              <w:instrText xml:space="preserve"> PAGEREF _Toc177212971 \h </w:instrText>
+              <w:instrText xml:space="preserve"> PAGEREF _Toc177243507 \h </w:instrText>
             </w:r>
             <w:r>
               <w:rPr>
@@ -1346,7 +1344,7 @@
               <w:lang w:eastAsia="fr-FR"/>
             </w:rPr>
           </w:pPr>
-          <w:hyperlink w:anchor="_Toc177212972" w:history="1">
+          <w:hyperlink w:anchor="_Toc177243508" w:history="1">
             <w:r>
               <w:rPr>
                 <w:rStyle w:val="Lienhypertexte"/>
@@ -1390,7 +1388,7 @@
                 <w:noProof/>
                 <w:webHidden/>
               </w:rPr>
-              <w:instrText xml:space="preserve"> PAGEREF _Toc177212972 \h </w:instrText>
+              <w:instrText xml:space="preserve"> PAGEREF _Toc177243508 \h </w:instrText>
             </w:r>
             <w:r>
               <w:rPr>
@@ -1436,7 +1434,7 @@
               <w:lang w:eastAsia="fr-FR"/>
             </w:rPr>
           </w:pPr>
-          <w:hyperlink w:anchor="_Toc177212973" w:history="1">
+          <w:hyperlink w:anchor="_Toc177243509" w:history="1">
             <w:r>
               <w:rPr>
                 <w:rStyle w:val="Lienhypertexte"/>
@@ -1480,7 +1478,7 @@
                 <w:noProof/>
                 <w:webHidden/>
               </w:rPr>
-              <w:instrText xml:space="preserve"> PAGEREF _Toc177212973 \h </w:instrText>
+              <w:instrText xml:space="preserve"> PAGEREF _Toc177243509 \h </w:instrText>
             </w:r>
             <w:r>
               <w:rPr>
@@ -1526,7 +1524,7 @@
               <w:lang w:eastAsia="fr-FR"/>
             </w:rPr>
           </w:pPr>
-          <w:hyperlink w:anchor="_Toc177212974" w:history="1">
+          <w:hyperlink w:anchor="_Toc177243510" w:history="1">
             <w:r>
               <w:rPr>
                 <w:rStyle w:val="Lienhypertexte"/>
@@ -1570,7 +1568,7 @@
                 <w:noProof/>
                 <w:webHidden/>
               </w:rPr>
-              <w:instrText xml:space="preserve"> PAGEREF _Toc177212974 \h </w:instrText>
+              <w:instrText xml:space="preserve"> PAGEREF _Toc177243510 \h </w:instrText>
             </w:r>
             <w:r>
               <w:rPr>
@@ -1616,7 +1614,7 @@
               <w:lang w:eastAsia="fr-FR"/>
             </w:rPr>
           </w:pPr>
-          <w:hyperlink w:anchor="_Toc177212975" w:history="1">
+          <w:hyperlink w:anchor="_Toc177243511" w:history="1">
             <w:r>
               <w:rPr>
                 <w:rStyle w:val="Lienhypertexte"/>
@@ -1660,7 +1658,7 @@
                 <w:noProof/>
                 <w:webHidden/>
               </w:rPr>
-              <w:instrText xml:space="preserve"> PAGEREF _Toc177212975 \h </w:instrText>
+              <w:instrText xml:space="preserve"> PAGEREF _Toc177243511 \h </w:instrText>
             </w:r>
             <w:r>
               <w:rPr>
@@ -1706,7 +1704,7 @@
               <w:lang w:eastAsia="fr-FR"/>
             </w:rPr>
           </w:pPr>
-          <w:hyperlink w:anchor="_Toc177212976" w:history="1">
+          <w:hyperlink w:anchor="_Toc177243512" w:history="1">
             <w:r>
               <w:rPr>
                 <w:rStyle w:val="Lienhypertexte"/>
@@ -1750,7 +1748,7 @@
                 <w:noProof/>
                 <w:webHidden/>
               </w:rPr>
-              <w:instrText xml:space="preserve"> PAGEREF _Toc177212976 \h </w:instrText>
+              <w:instrText xml:space="preserve"> PAGEREF _Toc177243512 \h </w:instrText>
             </w:r>
             <w:r>
               <w:rPr>
@@ -1796,7 +1794,7 @@
               <w:lang w:eastAsia="fr-FR"/>
             </w:rPr>
           </w:pPr>
-          <w:hyperlink w:anchor="_Toc177212977" w:history="1">
+          <w:hyperlink w:anchor="_Toc177243513" w:history="1">
             <w:r>
               <w:rPr>
                 <w:rStyle w:val="Lienhypertexte"/>
@@ -1840,7 +1838,7 @@
                 <w:noProof/>
                 <w:webHidden/>
               </w:rPr>
-              <w:instrText xml:space="preserve"> PAGEREF _Toc177212977 \h </w:instrText>
+              <w:instrText xml:space="preserve"> PAGEREF _Toc177243513 \h </w:instrText>
             </w:r>
             <w:r>
               <w:rPr>
@@ -1886,7 +1884,7 @@
               <w:lang w:eastAsia="fr-FR"/>
             </w:rPr>
           </w:pPr>
-          <w:hyperlink w:anchor="_Toc177212978" w:history="1">
+          <w:hyperlink w:anchor="_Toc177243514" w:history="1">
             <w:r>
               <w:rPr>
                 <w:rStyle w:val="Lienhypertexte"/>
@@ -1930,7 +1928,7 @@
                 <w:noProof/>
                 <w:webHidden/>
               </w:rPr>
-              <w:instrText xml:space="preserve"> PAGEREF _Toc177212978 \h </w:instrText>
+              <w:instrText xml:space="preserve"> PAGEREF _Toc177243514 \h </w:instrText>
             </w:r>
             <w:r>
               <w:rPr>
@@ -1976,7 +1974,7 @@
               <w:lang w:eastAsia="fr-FR"/>
             </w:rPr>
           </w:pPr>
-          <w:hyperlink w:anchor="_Toc177212979" w:history="1">
+          <w:hyperlink w:anchor="_Toc177243515" w:history="1">
             <w:r>
               <w:rPr>
                 <w:rStyle w:val="Lienhypertexte"/>
@@ -2020,7 +2018,7 @@
                 <w:noProof/>
                 <w:webHidden/>
               </w:rPr>
-              <w:instrText xml:space="preserve"> PAGEREF _Toc177212979 \h </w:instrText>
+              <w:instrText xml:space="preserve"> PAGEREF _Toc177243515 \h </w:instrText>
             </w:r>
             <w:r>
               <w:rPr>
@@ -2066,7 +2064,7 @@
               <w:lang w:eastAsia="fr-FR"/>
             </w:rPr>
           </w:pPr>
-          <w:hyperlink w:anchor="_Toc177212980" w:history="1">
+          <w:hyperlink w:anchor="_Toc177243516" w:history="1">
             <w:r>
               <w:rPr>
                 <w:rStyle w:val="Lienhypertexte"/>
@@ -2110,7 +2108,7 @@
                 <w:noProof/>
                 <w:webHidden/>
               </w:rPr>
-              <w:instrText xml:space="preserve"> PAGEREF _Toc177212980 \h </w:instrText>
+              <w:instrText xml:space="preserve"> PAGEREF _Toc177243516 \h </w:instrText>
             </w:r>
             <w:r>
               <w:rPr>
@@ -2156,7 +2154,7 @@
               <w:lang w:eastAsia="fr-FR"/>
             </w:rPr>
           </w:pPr>
-          <w:hyperlink w:anchor="_Toc177212981" w:history="1">
+          <w:hyperlink w:anchor="_Toc177243517" w:history="1">
             <w:r>
               <w:rPr>
                 <w:rStyle w:val="Lienhypertexte"/>
@@ -2200,7 +2198,7 @@
                 <w:noProof/>
                 <w:webHidden/>
               </w:rPr>
-              <w:instrText xml:space="preserve"> PAGEREF _Toc177212981 \h </w:instrText>
+              <w:instrText xml:space="preserve"> PAGEREF _Toc177243517 \h </w:instrText>
             </w:r>
             <w:r>
               <w:rPr>
@@ -2246,7 +2244,7 @@
               <w:lang w:eastAsia="fr-FR"/>
             </w:rPr>
           </w:pPr>
-          <w:hyperlink w:anchor="_Toc177212982" w:history="1">
+          <w:hyperlink w:anchor="_Toc177243518" w:history="1">
             <w:r>
               <w:rPr>
                 <w:rStyle w:val="Lienhypertexte"/>
@@ -2290,7 +2288,7 @@
                 <w:noProof/>
                 <w:webHidden/>
               </w:rPr>
-              <w:instrText xml:space="preserve"> PAGEREF _Toc177212982 \h </w:instrText>
+              <w:instrText xml:space="preserve"> PAGEREF _Toc177243518 \h </w:instrText>
             </w:r>
             <w:r>
               <w:rPr>
@@ -2336,7 +2334,7 @@
               <w:lang w:eastAsia="fr-FR"/>
             </w:rPr>
           </w:pPr>
-          <w:hyperlink w:anchor="_Toc177212983" w:history="1">
+          <w:hyperlink w:anchor="_Toc177243519" w:history="1">
             <w:r>
               <w:rPr>
                 <w:rStyle w:val="Lienhypertexte"/>
@@ -2380,7 +2378,7 @@
                 <w:noProof/>
                 <w:webHidden/>
               </w:rPr>
-              <w:instrText xml:space="preserve"> PAGEREF _Toc177212983 \h </w:instrText>
+              <w:instrText xml:space="preserve"> PAGEREF _Toc177243519 \h </w:instrText>
             </w:r>
             <w:r>
               <w:rPr>
@@ -2426,7 +2424,7 @@
               <w:lang w:eastAsia="fr-FR"/>
             </w:rPr>
           </w:pPr>
-          <w:hyperlink w:anchor="_Toc177212984" w:history="1">
+          <w:hyperlink w:anchor="_Toc177243520" w:history="1">
             <w:r>
               <w:rPr>
                 <w:rStyle w:val="Lienhypertexte"/>
@@ -2470,7 +2468,7 @@
                 <w:noProof/>
                 <w:webHidden/>
               </w:rPr>
-              <w:instrText xml:space="preserve"> PAGEREF _Toc177212984 \h </w:instrText>
+              <w:instrText xml:space="preserve"> PAGEREF _Toc177243520 \h </w:instrText>
             </w:r>
             <w:r>
               <w:rPr>
@@ -2535,7 +2533,7 @@
           <w:numId w:val="7"/>
         </w:numPr>
       </w:pPr>
-      <w:bookmarkStart w:id="1" w:name="_Toc177212959"/>
+      <w:bookmarkStart w:id="1" w:name="_Toc177243495"/>
       <w:r>
         <w:lastRenderedPageBreak/>
         <w:t>Introduction</w:t>
@@ -2543,7 +2541,6 @@
       <w:bookmarkEnd w:id="1"/>
     </w:p>
     <w:p>
-      <w:proofErr w:type="spellStart"/>
       <w:r>
         <w:rPr>
           <w:b/>
@@ -2551,7 +2548,6 @@
         </w:rPr>
         <w:t>MyExpenses</w:t>
       </w:r>
-      <w:proofErr w:type="spellEnd"/>
       <w:r>
         <w:t xml:space="preserve"> est une application intuitive conçue pour simplifier la gestion de vos finances personnelles au quotidien. Elle vous permet de suivre vos dépenses en temps réel, d'analyser vos habitudes de consommation, et d'anticiper le solde restant sur vos comptes bancaires avant même que </w:t>
       </w:r>
@@ -2571,7 +2567,6 @@
       <w:r>
         <w:t xml:space="preserve">Avec </w:t>
       </w:r>
-      <w:proofErr w:type="spellStart"/>
       <w:r>
         <w:rPr>
           <w:b/>
@@ -2579,7 +2574,6 @@
         </w:rPr>
         <w:t>MyExpenses</w:t>
       </w:r>
-      <w:proofErr w:type="spellEnd"/>
       <w:r>
         <w:t>, bénéficiez également de :</w:t>
       </w:r>
@@ -2605,15 +2599,7 @@
         </w:numPr>
       </w:pPr>
       <w:r>
-        <w:t xml:space="preserve">Sécurité optimale : Toutes vos données sont stockées localement sur votre appareil, évitant ainsi les </w:t>
-      </w:r>
-      <w:proofErr w:type="gramStart"/>
-      <w:r>
-        <w:t>risques potentiels</w:t>
-      </w:r>
-      <w:proofErr w:type="gramEnd"/>
-      <w:r>
-        <w:t xml:space="preserve"> de piratage bancaire. Vos informations financières restent toujours sous votre contrôle.</w:t>
+        <w:t>Sécurité optimale : Toutes vos données sont stockées localement sur votre appareil, évitant ainsi les risques potentiels de piratage bancaire. Vos informations financières restent toujours sous votre contrôle.</w:t>
       </w:r>
     </w:p>
     <w:p>
@@ -2627,7 +2613,6 @@
       <w:r>
         <w:t xml:space="preserve">Sauvegarde et utilisation multi-appareils : Vous avez la possibilité de sauvegarder vos données sur Dropbox, vous permettant ainsi de synchroniser vos informations et d'utiliser </w:t>
       </w:r>
-      <w:proofErr w:type="spellStart"/>
       <w:r>
         <w:rPr>
           <w:b/>
@@ -2635,7 +2620,6 @@
         </w:rPr>
         <w:t>MyExpenses</w:t>
       </w:r>
-      <w:proofErr w:type="spellEnd"/>
       <w:r>
         <w:t xml:space="preserve"> sur plusieurs appareils en toute simplicité.</w:t>
       </w:r>
@@ -2644,7 +2628,6 @@
       <w:r>
         <w:t xml:space="preserve">En choisissant </w:t>
       </w:r>
-      <w:proofErr w:type="spellStart"/>
       <w:r>
         <w:rPr>
           <w:b/>
@@ -2652,7 +2635,6 @@
         </w:rPr>
         <w:t>MyExpenses</w:t>
       </w:r>
-      <w:proofErr w:type="spellEnd"/>
       <w:r>
         <w:t>, vous optez pour un outil complet et sécurisé qui vous aide à gérer vos finances de manière efficace, en gardant le contrôle total de vos données tout en profitant d'une flexibilité d'utilisation sur tous vos appareils.</w:t>
       </w:r>
@@ -2670,7 +2652,7 @@
           <w:numId w:val="7"/>
         </w:numPr>
       </w:pPr>
-      <w:bookmarkStart w:id="2" w:name="_Toc177212960"/>
+      <w:bookmarkStart w:id="2" w:name="_Toc177243496"/>
       <w:r>
         <w:lastRenderedPageBreak/>
         <w:t>Premiers Pas</w:t>
@@ -2688,7 +2670,7 @@
           <w:rFonts w:ascii="Times New Roman" w:hAnsi="Times New Roman" w:cs="Times New Roman"/>
         </w:rPr>
       </w:pPr>
-      <w:bookmarkStart w:id="3" w:name="_Toc177212961"/>
+      <w:bookmarkStart w:id="3" w:name="_Toc177243497"/>
       <w:r>
         <w:t>Téléchargement</w:t>
       </w:r>
@@ -2715,7 +2697,6 @@
         <w:br/>
         <w:t xml:space="preserve">Téléchargez </w:t>
       </w:r>
-      <w:proofErr w:type="spellStart"/>
       <w:r>
         <w:rPr>
           <w:rStyle w:val="lev"/>
@@ -2723,7 +2704,6 @@
         </w:rPr>
         <w:t>MyExpenses</w:t>
       </w:r>
-      <w:proofErr w:type="spellEnd"/>
       <w:r>
         <w:rPr>
           <w:rFonts w:ascii="Calibri" w:hAnsi="Calibri" w:cs="Calibri"/>
@@ -2743,21 +2723,7 @@
         <w:rPr>
           <w:rFonts w:ascii="Calibri" w:hAnsi="Calibri" w:cs="Calibri"/>
         </w:rPr>
-        <w:t xml:space="preserve">. Assurez-vous de choisir la version appropriée pour votre appareil (Windows, </w:t>
-      </w:r>
-      <w:proofErr w:type="spellStart"/>
-      <w:r>
-        <w:rPr>
-          <w:rFonts w:ascii="Calibri" w:hAnsi="Calibri" w:cs="Calibri"/>
-        </w:rPr>
-        <w:t>macOS</w:t>
-      </w:r>
-      <w:proofErr w:type="spellEnd"/>
-      <w:r>
-        <w:rPr>
-          <w:rFonts w:ascii="Calibri" w:hAnsi="Calibri" w:cs="Calibri"/>
-        </w:rPr>
-        <w:t>, iOS, Android, etc.).</w:t>
+        <w:t>. Assurez-vous de choisir la version appropriée pour votre appareil (Windows, macOS, iOS, Android, etc.).</w:t>
       </w:r>
     </w:p>
     <w:p>
@@ -2790,7 +2756,7 @@
           <w:numId w:val="8"/>
         </w:numPr>
       </w:pPr>
-      <w:bookmarkStart w:id="4" w:name="_Toc177212962"/>
+      <w:bookmarkStart w:id="4" w:name="_Toc177243498"/>
       <w:r>
         <w:t>Installation</w:t>
       </w:r>
@@ -2839,7 +2805,6 @@
         <w:br/>
         <w:t xml:space="preserve">Double-cliquez sur le fichier pour lancer le processus d'installation. Suivez les instructions à l'écran pour installer </w:t>
       </w:r>
-      <w:proofErr w:type="spellStart"/>
       <w:r>
         <w:rPr>
           <w:rStyle w:val="lev"/>
@@ -2847,7 +2812,6 @@
         </w:rPr>
         <w:t>MyExpenses</w:t>
       </w:r>
-      <w:proofErr w:type="spellEnd"/>
       <w:r>
         <w:rPr>
           <w:rFonts w:ascii="Calibri" w:hAnsi="Calibri" w:cs="Calibri"/>
@@ -2876,7 +2840,6 @@
         <w:br/>
         <w:t xml:space="preserve">Une fois l'installation terminée, vous aurez la possibilité de lancer </w:t>
       </w:r>
-      <w:proofErr w:type="spellStart"/>
       <w:r>
         <w:rPr>
           <w:rStyle w:val="lev"/>
@@ -2884,7 +2847,6 @@
         </w:rPr>
         <w:t>MyExpenses</w:t>
       </w:r>
-      <w:proofErr w:type="spellEnd"/>
       <w:r>
         <w:rPr>
           <w:rFonts w:ascii="Calibri" w:hAnsi="Calibri" w:cs="Calibri"/>
@@ -2916,7 +2878,7 @@
         </w:numPr>
         <w:spacing w:line="360" w:lineRule="auto"/>
       </w:pPr>
-      <w:bookmarkStart w:id="5" w:name="_Toc177212963"/>
+      <w:bookmarkStart w:id="5" w:name="_Toc177243499"/>
       <w:r>
         <w:lastRenderedPageBreak/>
         <w:t>Configuration initiale</w:t>
@@ -2931,7 +2893,7 @@
           <w:numId w:val="11"/>
         </w:numPr>
       </w:pPr>
-      <w:bookmarkStart w:id="6" w:name="_Toc177212964"/>
+      <w:bookmarkStart w:id="6" w:name="_Toc177243500"/>
       <w:r>
         <w:t>Paramétrage initial</w:t>
       </w:r>
@@ -3121,7 +3083,19 @@
         </mc:AlternateContent>
       </w:r>
       <w:r>
-        <w:t>Par défaut, l'application s'ouvre en anglais avec un thème synchronisé sur celui de votre système d'exploitation, mais d'autres langues et thèmes sont disponibles. Pour effectuer ces modifications, rendez-vous dans la section "Paramètres".</w:t>
+        <w:t xml:space="preserve">Par défaut, l'application s'ouvre en anglais avec un thème synchronisé sur celui de votre système d'exploitation, mais d'autres langues et thèmes sont disponibles. Pour effectuer ces modifications, rendez-vous dans la section </w:t>
+      </w:r>
+      <w:r>
+        <w:t>« </w:t>
+      </w:r>
+      <w:r>
+        <w:t>Paramètres</w:t>
+      </w:r>
+      <w:r>
+        <w:t> »</w:t>
+      </w:r>
+      <w:r>
+        <w:t>.</w:t>
       </w:r>
     </w:p>
     <w:p>
@@ -3205,7 +3179,7 @@
         </w:numPr>
         <w:spacing w:line="360" w:lineRule="auto"/>
       </w:pPr>
-      <w:bookmarkStart w:id="7" w:name="_Toc177212965"/>
+      <w:bookmarkStart w:id="7" w:name="_Toc177243501"/>
       <w:r>
         <w:lastRenderedPageBreak/>
         <w:t xml:space="preserve">Modification du </w:t>
@@ -3752,25 +3726,35 @@
           <w:rPr>
             <w:rStyle w:val="Lienhypertexte"/>
           </w:rPr>
-          <w:t>"Choix de la langue</w:t>
+          <w:t>« </w:t>
         </w:r>
-        <w:proofErr w:type="gramStart"/>
         <w:r>
           <w:rPr>
             <w:rStyle w:val="Lienhypertexte"/>
           </w:rPr>
-          <w:t>"(</w:t>
-        </w:r>
-        <w:proofErr w:type="gramEnd"/>
-        <w:r>
-          <w:rPr>
-            <w:rStyle w:val="Lienhypertexte"/>
-          </w:rPr>
-          <w:t>1)</w:t>
+          <w:t>Choix de la langue(1)</w:t>
         </w:r>
       </w:hyperlink>
       <w:r>
-        <w:t xml:space="preserve"> et de sélectionner "Français".</w:t>
+        <w:rPr>
+          <w:rStyle w:val="Lienhypertexte"/>
+        </w:rPr>
+        <w:t> »</w:t>
+      </w:r>
+      <w:r>
+        <w:t xml:space="preserve"> et de sélectionner </w:t>
+      </w:r>
+      <w:r>
+        <w:t>« </w:t>
+      </w:r>
+      <w:r>
+        <w:t>Français</w:t>
+      </w:r>
+      <w:r>
+        <w:t> »</w:t>
+      </w:r>
+      <w:r>
+        <w:t>.</w:t>
       </w:r>
     </w:p>
     <w:p>
@@ -3782,23 +3766,33 @@
           <w:rPr>
             <w:rStyle w:val="Lienhypertexte"/>
           </w:rPr>
-          <w:t>"Choix du format de l'heure</w:t>
+          <w:t>« </w:t>
         </w:r>
-        <w:proofErr w:type="gramStart"/>
         <w:r>
           <w:rPr>
             <w:rStyle w:val="Lienhypertexte"/>
           </w:rPr>
-          <w:t>"(</w:t>
+          <w:t>Choix du format de l'heure</w:t>
         </w:r>
-        <w:proofErr w:type="gramEnd"/>
         <w:r>
           <w:rPr>
             <w:rStyle w:val="Lienhypertexte"/>
           </w:rPr>
-          <w:t>2)</w:t>
+          <w:t xml:space="preserve"> </w:t>
+        </w:r>
+        <w:r>
+          <w:rPr>
+            <w:rStyle w:val="Lienhypertexte"/>
+          </w:rPr>
+          <w:t>(2)</w:t>
         </w:r>
       </w:hyperlink>
+      <w:r>
+        <w:rPr>
+          <w:rStyle w:val="Lienhypertexte"/>
+        </w:rPr>
+        <w:t> »</w:t>
+      </w:r>
       <w:r>
         <w:t>.</w:t>
       </w:r>
@@ -3812,23 +3806,21 @@
           <w:rPr>
             <w:rStyle w:val="Lienhypertexte"/>
           </w:rPr>
-          <w:t>"Sauvegarder</w:t>
+          <w:t>« </w:t>
         </w:r>
-        <w:proofErr w:type="gramStart"/>
         <w:r>
           <w:rPr>
             <w:rStyle w:val="Lienhypertexte"/>
           </w:rPr>
-          <w:t>"(</w:t>
-        </w:r>
-        <w:proofErr w:type="gramEnd"/>
-        <w:r>
-          <w:rPr>
-            <w:rStyle w:val="Lienhypertexte"/>
-          </w:rPr>
-          <w:t>3)</w:t>
+          <w:t>Sauvegarder(3)</w:t>
         </w:r>
       </w:hyperlink>
+      <w:r>
+        <w:rPr>
+          <w:rStyle w:val="Lienhypertexte"/>
+        </w:rPr>
+        <w:t> »</w:t>
+      </w:r>
       <w:r>
         <w:t>.</w:t>
       </w:r>
@@ -3850,7 +3842,7 @@
         </w:numPr>
         <w:spacing w:line="360" w:lineRule="auto"/>
       </w:pPr>
-      <w:bookmarkStart w:id="9" w:name="_Toc177212966"/>
+      <w:bookmarkStart w:id="9" w:name="_Toc177243502"/>
       <w:r>
         <w:lastRenderedPageBreak/>
         <w:t>Modification du Thème</w:t>
@@ -7346,7 +7338,7 @@
         </w:numPr>
         <w:spacing w:line="360" w:lineRule="auto"/>
       </w:pPr>
-      <w:bookmarkStart w:id="11" w:name="_Toc177212967"/>
+      <w:bookmarkStart w:id="11" w:name="_Toc177243503"/>
       <w:r>
         <w:lastRenderedPageBreak/>
         <w:t>Création de compte</w:t>
@@ -7362,7 +7354,7 @@
         </w:numPr>
       </w:pPr>
       <w:bookmarkStart w:id="12" w:name="_Présentation_des_boutons_2"/>
-      <w:bookmarkStart w:id="13" w:name="_Toc177212968"/>
+      <w:bookmarkStart w:id="13" w:name="_Toc177243504"/>
       <w:bookmarkEnd w:id="0"/>
       <w:bookmarkEnd w:id="12"/>
       <w:r>
@@ -8188,15 +8180,7 @@
               </w:numPr>
             </w:pPr>
             <w:r>
-              <w:t xml:space="preserve">Affichage de </w:t>
-            </w:r>
-            <w:proofErr w:type="gramStart"/>
-            <w:r>
-              <w:t>tous les comptes stockée</w:t>
-            </w:r>
-            <w:proofErr w:type="gramEnd"/>
-            <w:r>
-              <w:t xml:space="preserve"> en local</w:t>
+              <w:t>Affichage de tous les comptes stockée en local</w:t>
             </w:r>
           </w:p>
         </w:tc>
@@ -8254,7 +8238,7 @@
         </w:numPr>
         <w:spacing w:line="360" w:lineRule="auto"/>
       </w:pPr>
-      <w:bookmarkStart w:id="14" w:name="_Toc177212969"/>
+      <w:bookmarkStart w:id="14" w:name="_Toc177243505"/>
       <w:r>
         <w:t>Utilisation</w:t>
       </w:r>
@@ -9158,7 +9142,7 @@
         </w:numPr>
         <w:spacing w:line="360" w:lineRule="auto"/>
       </w:pPr>
-      <w:bookmarkStart w:id="17" w:name="_Toc177212970"/>
+      <w:bookmarkStart w:id="17" w:name="_Toc177243506"/>
       <w:r>
         <w:lastRenderedPageBreak/>
         <w:t>Maintenance</w:t>
@@ -9214,7 +9198,7 @@
         <w:spacing w:line="360" w:lineRule="auto"/>
       </w:pPr>
       <w:bookmarkStart w:id="18" w:name="_Utilisation_du_compte"/>
-      <w:bookmarkStart w:id="19" w:name="_Toc177212971"/>
+      <w:bookmarkStart w:id="19" w:name="_Toc177243507"/>
       <w:bookmarkEnd w:id="18"/>
       <w:r>
         <w:lastRenderedPageBreak/>
@@ -9231,7 +9215,7 @@
         </w:numPr>
       </w:pPr>
       <w:bookmarkStart w:id="20" w:name="_Présentation_de_l’interface"/>
-      <w:bookmarkStart w:id="21" w:name="_Toc177212972"/>
+      <w:bookmarkStart w:id="21" w:name="_Toc177243508"/>
       <w:bookmarkEnd w:id="20"/>
       <w:r>
         <w:rPr>
@@ -9240,13 +9224,13 @@
         <mc:AlternateContent>
           <mc:Choice Requires="wpg">
             <w:drawing>
-              <wp:anchor distT="0" distB="0" distL="114300" distR="114300" simplePos="0" relativeHeight="251778048" behindDoc="1" locked="0" layoutInCell="1" allowOverlap="1" wp14:anchorId="20B836BA" wp14:editId="07ABB6E6">
+              <wp:anchor distT="0" distB="0" distL="114300" distR="114300" simplePos="0" relativeHeight="251778048" behindDoc="1" locked="0" layoutInCell="1" allowOverlap="1" wp14:anchorId="20B836BA" wp14:editId="509BF4DF">
                 <wp:simplePos x="0" y="0"/>
                 <wp:positionH relativeFrom="column">
-                  <wp:posOffset>-814070</wp:posOffset>
+                  <wp:posOffset>-815975</wp:posOffset>
                 </wp:positionH>
                 <wp:positionV relativeFrom="paragraph">
-                  <wp:posOffset>257175</wp:posOffset>
+                  <wp:posOffset>254635</wp:posOffset>
                 </wp:positionV>
                 <wp:extent cx="7392035" cy="3895725"/>
                 <wp:effectExtent l="0" t="0" r="0" b="9525"/>
@@ -9343,7 +9327,7 @@
                         <wps:spPr>
                           <a:xfrm>
                             <a:off x="2456597" y="464024"/>
-                            <a:ext cx="2400300" cy="971550"/>
+                            <a:ext cx="2400300" cy="904771"/>
                           </a:xfrm>
                           <a:prstGeom prst="rect">
                             <a:avLst/>
@@ -9710,12 +9694,12 @@
           </mc:Choice>
           <mc:Fallback>
             <w:pict>
-              <v:group w14:anchorId="20B836BA" id="Groupe 24" o:spid="_x0000_s1079" style="position:absolute;left:0;text-align:left;margin-left:-64.1pt;margin-top:20.25pt;width:582.05pt;height:306.75pt;z-index:-251538432" coordsize="73920,38957" o:gfxdata="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">
+              <v:group w14:anchorId="20B836BA" id="Groupe 24" o:spid="_x0000_s1079" style="position:absolute;left:0;text-align:left;margin-left:-64.25pt;margin-top:20.05pt;width:582.05pt;height:306.75pt;z-index:-251538432" coordsize="73920,38957" o:gfxdata="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">
                 <v:shape id="Main interface.png" o:spid="_x0000_s1080" type="#_x0000_t75" alt="Une image contenant texte, capture d’écran, logiciel, Logiciel multimédia&#10;&#10;Description générée automatiquement" style="position:absolute;width:73920;height:38957;visibility:visible;mso-wrap-style:square" o:gfxdata="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">
                   <v:imagedata r:id="rId31"/>
                 </v:shape>
                 <v:rect id="Rectangle 1" o:spid="_x0000_s1081" style="position:absolute;left:614;top:4640;width:24003;height:16954;visibility:visible;mso-wrap-style:square;v-text-anchor:middle" o:gfxdata="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" filled="f" strokecolor="red" strokeweight="1pt"/>
-                <v:rect id="Rectangle 1" o:spid="_x0000_s1082" style="position:absolute;left:24565;top:4640;width:24003;height:9715;visibility:visible;mso-wrap-style:square;v-text-anchor:middle" o:gfxdata="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" filled="f" strokecolor="red" strokeweight="1pt"/>
+                <v:rect id="Rectangle 1" o:spid="_x0000_s1082" style="position:absolute;left:24565;top:4640;width:24003;height:9047;visibility:visible;mso-wrap-style:square;v-text-anchor:middle" o:gfxdata="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" filled="f" strokecolor="red" strokeweight="1pt"/>
                 <v:rect id="Rectangle 1" o:spid="_x0000_s1083" style="position:absolute;left:48586;top:4640;width:24003;height:16954;visibility:visible;mso-wrap-style:square;v-text-anchor:middle" o:gfxdata="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" filled="f" strokecolor="red" strokeweight="1pt"/>
                 <v:shapetype id="_x0000_t34" coordsize="21600,21600" o:spt="34" o:oned="t" adj="10800" path="m,l@0,0@0,21600,21600,21600e" filled="f">
                   <v:stroke joinstyle="miter"/>
@@ -9957,7 +9941,7 @@
         </w:numPr>
       </w:pPr>
       <w:bookmarkStart w:id="22" w:name="_Présentation_des_actions"/>
-      <w:bookmarkStart w:id="23" w:name="_Toc177212973"/>
+      <w:bookmarkStart w:id="23" w:name="_Toc177243509"/>
       <w:bookmarkEnd w:id="22"/>
       <w:r>
         <w:lastRenderedPageBreak/>
@@ -10329,7 +10313,7 @@
       <w:r>
         <w:br w:type="page"/>
       </w:r>
-      <w:bookmarkStart w:id="25" w:name="_Toc177212974"/>
+      <w:bookmarkStart w:id="25" w:name="_Toc177243510"/>
       <w:r>
         <w:lastRenderedPageBreak/>
         <w:t>Création</w:t>
@@ -10344,15 +10328,7 @@
     </w:p>
     <w:p>
       <w:r>
-        <w:t xml:space="preserve">Pour créer votre sous-compte, </w:t>
-      </w:r>
-      <w:proofErr w:type="gramStart"/>
-      <w:r>
-        <w:t>comme par exemple</w:t>
-      </w:r>
-      <w:proofErr w:type="gramEnd"/>
-      <w:r>
-        <w:t xml:space="preserve"> un compte de dépôt, cliquez sur le bouton </w:t>
+        <w:t xml:space="preserve">Pour créer votre sous-compte, comme par exemple un compte de dépôt, cliquez sur le bouton </w:t>
       </w:r>
       <w:hyperlink w:anchor="_Présentation_de_l’interface" w:history="1">
         <w:r>
@@ -10636,7 +10612,7 @@
         <w:spacing w:line="360" w:lineRule="auto"/>
       </w:pPr>
       <w:bookmarkStart w:id="26" w:name="_Création_d’un_type"/>
-      <w:bookmarkStart w:id="27" w:name="_Toc177212975"/>
+      <w:bookmarkStart w:id="27" w:name="_Toc177243511"/>
       <w:bookmarkEnd w:id="26"/>
       <w:r>
         <w:lastRenderedPageBreak/>
@@ -10822,7 +10798,7 @@
         <w:spacing w:line="360" w:lineRule="auto"/>
       </w:pPr>
       <w:bookmarkStart w:id="28" w:name="_Création_ou_modification"/>
-      <w:bookmarkStart w:id="29" w:name="_Toc177212976"/>
+      <w:bookmarkStart w:id="29" w:name="_Toc177243512"/>
       <w:bookmarkEnd w:id="28"/>
       <w:r>
         <w:lastRenderedPageBreak/>
@@ -11094,7 +11070,7 @@
         <w:spacing w:line="360" w:lineRule="auto"/>
       </w:pPr>
       <w:bookmarkStart w:id="30" w:name="_Création_ou_modification_2"/>
-      <w:bookmarkStart w:id="31" w:name="_Toc177212977"/>
+      <w:bookmarkStart w:id="31" w:name="_Toc177243513"/>
       <w:bookmarkEnd w:id="30"/>
       <w:r>
         <w:lastRenderedPageBreak/>
@@ -11310,18 +11286,10 @@
         <w:t xml:space="preserve">Si votre emplacement est légèrement décalé, vous pouvez cliquer sur la carte et sélectionner </w:t>
       </w:r>
       <w:r>
-        <w:t xml:space="preserve">          </w:t>
-      </w:r>
-      <w:proofErr w:type="gramStart"/>
-      <w:r>
-        <w:t xml:space="preserve">   </w:t>
-      </w:r>
-      <w:r>
-        <w:t>«</w:t>
-      </w:r>
-      <w:proofErr w:type="gramEnd"/>
-      <w:r>
-        <w:t xml:space="preserve"> Valider le nouveau point » pour mettre à jour automatiquement les paramètres.</w:t>
+        <w:t xml:space="preserve">             </w:t>
+      </w:r>
+      <w:r>
+        <w:t>« Valider le nouveau point » pour mettre à jour automatiquement les paramètres.</w:t>
       </w:r>
     </w:p>
     <w:p>
@@ -11336,21 +11304,13 @@
     </w:p>
     <w:p>
       <w:r>
-        <w:t>Une fois tous les paramètres effectués et les champs remplis, il vous suffira de cliquer sur le bouton</w:t>
-      </w:r>
-      <w:proofErr w:type="gramStart"/>
-      <w:r>
-        <w:t xml:space="preserve"> </w:t>
+        <w:t xml:space="preserve">Une fois tous les paramètres effectués et les champs remplis, il vous suffira de cliquer sur le bouton </w:t>
       </w:r>
       <w:r>
         <w:t xml:space="preserve">  </w:t>
       </w:r>
       <w:r>
-        <w:t>«</w:t>
-      </w:r>
-      <w:proofErr w:type="gramEnd"/>
-      <w:r>
-        <w:t xml:space="preserve"> Valider ».</w:t>
+        <w:t>« Valider ».</w:t>
       </w:r>
     </w:p>
     <w:p/>
@@ -11384,7 +11344,7 @@
         </w:numPr>
       </w:pPr>
       <w:bookmarkStart w:id="32" w:name="_Création_des_couleurs"/>
-      <w:bookmarkStart w:id="33" w:name="_Toc177212978"/>
+      <w:bookmarkStart w:id="33" w:name="_Toc177243514"/>
       <w:bookmarkEnd w:id="32"/>
       <w:r>
         <w:lastRenderedPageBreak/>
@@ -11514,15 +11474,7 @@
     </w:p>
     <w:p>
       <w:r>
-        <w:t xml:space="preserve">Attention, les couleurs créées par défaut ne peuvent </w:t>
-      </w:r>
-      <w:proofErr w:type="gramStart"/>
-      <w:r>
-        <w:t>ni être modifiées</w:t>
-      </w:r>
-      <w:proofErr w:type="gramEnd"/>
-      <w:r>
-        <w:t xml:space="preserve"> ni supprimées. Si vous tentez de les modifier ou de les supprimer, un message s'affichera pour vous indiquer que cette action est impossible.</w:t>
+        <w:t>Attention, les couleurs créées par défaut ne peuvent ni être modifiées ni supprimées. Si vous tentez de les modifier ou de les supprimer, un message s'affichera pour vous indiquer que cette action est impossible.</w:t>
       </w:r>
     </w:p>
     <w:p>
@@ -11540,7 +11492,7 @@
         <w:spacing w:line="360" w:lineRule="auto"/>
       </w:pPr>
       <w:bookmarkStart w:id="34" w:name="_Création_des_symbole"/>
-      <w:bookmarkStart w:id="35" w:name="_Toc177212979"/>
+      <w:bookmarkStart w:id="35" w:name="_Toc177243515"/>
       <w:bookmarkEnd w:id="34"/>
       <w:r>
         <w:lastRenderedPageBreak/>
@@ -11775,7 +11727,7 @@
         <w:spacing w:line="360" w:lineRule="auto"/>
       </w:pPr>
       <w:bookmarkStart w:id="36" w:name="_Création_ou_modification_1"/>
-      <w:bookmarkStart w:id="37" w:name="_Toc177212980"/>
+      <w:bookmarkStart w:id="37" w:name="_Toc177243516"/>
       <w:bookmarkEnd w:id="36"/>
       <w:r>
         <w:lastRenderedPageBreak/>
@@ -12044,15 +11996,7 @@
         <w:t xml:space="preserve">modes de paiements </w:t>
       </w:r>
       <w:r>
-        <w:t xml:space="preserve">créées par défaut ne peuvent </w:t>
-      </w:r>
-      <w:proofErr w:type="gramStart"/>
-      <w:r>
-        <w:t>ni être modifiées</w:t>
-      </w:r>
-      <w:proofErr w:type="gramEnd"/>
-      <w:r>
-        <w:t xml:space="preserve"> ni supprimées. Si vous tentez de les modifier ou de les supprimer, un message s'affichera pour vous indiquer que cette action est impossible.</w:t>
+        <w:t>créées par défaut ne peuvent ni être modifiées ni supprimées. Si vous tentez de les modifier ou de les supprimer, un message s'affichera pour vous indiquer que cette action est impossible.</w:t>
       </w:r>
     </w:p>
     <w:p>
@@ -12069,7 +12013,7 @@
         </w:numPr>
         <w:spacing w:line="360" w:lineRule="auto"/>
       </w:pPr>
-      <w:bookmarkStart w:id="38" w:name="_Toc177212981"/>
+      <w:bookmarkStart w:id="38" w:name="_Toc177243517"/>
       <w:r>
         <w:lastRenderedPageBreak/>
         <w:t>Création</w:t>
@@ -12860,7 +12804,7 @@
         </w:numPr>
         <w:spacing w:line="360" w:lineRule="auto"/>
       </w:pPr>
-      <w:bookmarkStart w:id="39" w:name="_Toc177212982"/>
+      <w:bookmarkStart w:id="39" w:name="_Toc177243518"/>
       <w:r>
         <w:lastRenderedPageBreak/>
         <w:t xml:space="preserve">Gestion </w:t>
@@ -12878,15 +12822,7 @@
         <w:spacing w:after="0"/>
       </w:pPr>
       <w:r>
-        <w:t xml:space="preserve">Pour crée un virement entre </w:t>
-      </w:r>
-      <w:proofErr w:type="gramStart"/>
-      <w:r>
-        <w:t>vos sous-compte</w:t>
-      </w:r>
-      <w:proofErr w:type="gramEnd"/>
-      <w:r>
-        <w:t xml:space="preserve">, accédez à l’action </w:t>
+        <w:t xml:space="preserve">Pour crée un virement entre vos sous-compte, accédez à l’action </w:t>
       </w:r>
       <w:hyperlink w:anchor="_Présentation_de_l’interface" w:history="1">
         <w:r>
@@ -13255,21 +13191,7 @@
         <w:rPr>
           <w:lang w:eastAsia="fr-FR"/>
         </w:rPr>
-        <w:t xml:space="preserve">Une fois </w:t>
-      </w:r>
-      <w:proofErr w:type="gramStart"/>
-      <w:r>
-        <w:rPr>
-          <w:lang w:eastAsia="fr-FR"/>
-        </w:rPr>
-        <w:t>vos paramètre</w:t>
-      </w:r>
-      <w:proofErr w:type="gramEnd"/>
-      <w:r>
-        <w:rPr>
-          <w:lang w:eastAsia="fr-FR"/>
-        </w:rPr>
-        <w:t xml:space="preserve"> remplit, il vous suffira de cliquer sur le bouton « Validé » et une autre interface s’affichera pour confirmer votre choix avec une prévisualisation des montants des différents sous-compte après le transfert.</w:t>
+        <w:t>Une fois vos paramètre remplit, il vous suffira de cliquer sur le bouton « Validé » et une autre interface s’affichera pour confirmer votre choix avec une prévisualisation des montants des différents sous-compte après le transfert.</w:t>
       </w:r>
     </w:p>
     <w:p>
@@ -13438,7 +13360,7 @@
         </w:numPr>
         <w:spacing w:line="360" w:lineRule="auto"/>
       </w:pPr>
-      <w:bookmarkStart w:id="40" w:name="_Toc177212983"/>
+      <w:bookmarkStart w:id="40" w:name="_Toc177243519"/>
       <w:r>
         <w:lastRenderedPageBreak/>
         <w:t>Enregistrement des dépenses ou des gains</w:t>
@@ -13451,15 +13373,7 @@
         <w:ind w:left="360"/>
       </w:pPr>
       <w:r>
-        <w:t xml:space="preserve">Pour crée </w:t>
-      </w:r>
-      <w:proofErr w:type="gramStart"/>
-      <w:r>
-        <w:t>une dépenses</w:t>
-      </w:r>
-      <w:proofErr w:type="gramEnd"/>
-      <w:r>
-        <w:t xml:space="preserve"> ou un gain, accédez à l’action </w:t>
+        <w:t xml:space="preserve">Pour crée une dépenses ou un gain, accédez à l’action </w:t>
       </w:r>
       <w:hyperlink w:anchor="_Présentation_de_l’interface" w:history="1">
         <w:r>
@@ -13955,7 +13869,7 @@
           <w:numId w:val="36"/>
         </w:numPr>
       </w:pPr>
-      <w:bookmarkStart w:id="41" w:name="_Toc177212984"/>
+      <w:bookmarkStart w:id="41" w:name="_Toc177243520"/>
       <w:r>
         <w:lastRenderedPageBreak/>
         <w:t>Analyse graphique</w:t>
@@ -14272,21 +14186,21 @@
           <w:noProof/>
         </w:rPr>
         <w:drawing>
-          <wp:anchor distT="0" distB="0" distL="114300" distR="114300" simplePos="0" relativeHeight="251796480" behindDoc="1" locked="0" layoutInCell="1" allowOverlap="1" wp14:anchorId="4EE8E138" wp14:editId="1159836A">
+          <wp:anchor distT="0" distB="0" distL="114300" distR="114300" simplePos="0" relativeHeight="251796480" behindDoc="1" locked="0" layoutInCell="1" allowOverlap="1" wp14:anchorId="4EE8E138" wp14:editId="476CAD27">
             <wp:simplePos x="0" y="0"/>
             <wp:positionH relativeFrom="margin">
-              <wp:posOffset>-748030</wp:posOffset>
+              <wp:posOffset>-737870</wp:posOffset>
             </wp:positionH>
             <wp:positionV relativeFrom="paragraph">
-              <wp:posOffset>1022985</wp:posOffset>
+              <wp:posOffset>965835</wp:posOffset>
             </wp:positionV>
-            <wp:extent cx="7225030" cy="3248025"/>
-            <wp:effectExtent l="0" t="0" r="0" b="9525"/>
+            <wp:extent cx="7225030" cy="3924300"/>
+            <wp:effectExtent l="0" t="0" r="0" b="0"/>
             <wp:wrapTight wrapText="bothSides">
               <wp:wrapPolygon edited="0">
                 <wp:start x="0" y="0"/>
-                <wp:lineTo x="0" y="21537"/>
-                <wp:lineTo x="21528" y="21537"/>
+                <wp:lineTo x="0" y="21495"/>
+                <wp:lineTo x="21528" y="21495"/>
                 <wp:lineTo x="21528" y="0"/>
                 <wp:lineTo x="0" y="0"/>
               </wp:wrapPolygon>
@@ -14304,13 +14218,13 @@
                   </pic:nvPicPr>
                   <pic:blipFill rotWithShape="1">
                     <a:blip r:link="rId51"/>
-                    <a:srcRect t="16826"/>
+                    <a:srcRect t="-492"/>
                     <a:stretch/>
                   </pic:blipFill>
                   <pic:spPr bwMode="auto">
                     <a:xfrm>
                       <a:off x="0" y="0"/>
-                      <a:ext cx="7225030" cy="3248025"/>
+                      <a:ext cx="7225030" cy="3924300"/>
                     </a:xfrm>
                     <a:prstGeom prst="rect">
                       <a:avLst/>
@@ -14350,15 +14264,7 @@
         <w:t>, s</w:t>
       </w:r>
       <w:r>
-        <w:t xml:space="preserve">i vous remarquez une différence entre la somme affichée et celle de votre compte bancaire, cela peut indiquer que vous avez soit saisi une valeur incorrecte dans vos transactions bancaires, soit oublié de noter certaines transactions, ou encore que certaines transactions </w:t>
-      </w:r>
-      <w:proofErr w:type="gramStart"/>
-      <w:r>
-        <w:t>n'ont</w:t>
-      </w:r>
-      <w:proofErr w:type="gramEnd"/>
-      <w:r>
-        <w:t xml:space="preserve"> pas été correctement pointées.</w:t>
+        <w:t>i vous remarquez une différence entre la somme affichée et celle de votre compte bancaire, cela peut indiquer que vous avez soit saisi une valeur incorrecte dans vos transactions bancaires, soit oublié de noter certaines transactions, ou encore que certaines transactions n'ont pas été correctement pointées.</w:t>
       </w:r>
     </w:p>
     <w:p>
@@ -14688,10 +14594,90 @@
           <w:ilvl w:val="0"/>
           <w:numId w:val="61"/>
         </w:numPr>
+        <w:spacing w:line="360" w:lineRule="auto"/>
       </w:pPr>
       <w:r>
         <w:lastRenderedPageBreak/>
         <w:t>Somme cumulative</w:t>
+      </w:r>
+    </w:p>
+    <w:p>
+      <w:r>
+        <w:rPr>
+          <w:noProof/>
+        </w:rPr>
+        <w:drawing>
+          <wp:anchor distT="0" distB="0" distL="114300" distR="114300" simplePos="0" relativeHeight="251798528" behindDoc="1" locked="0" layoutInCell="1" allowOverlap="1" wp14:anchorId="73DD4E35" wp14:editId="42C1E2B6">
+            <wp:simplePos x="0" y="0"/>
+            <wp:positionH relativeFrom="margin">
+              <wp:posOffset>-756920</wp:posOffset>
+            </wp:positionH>
+            <wp:positionV relativeFrom="paragraph">
+              <wp:posOffset>473075</wp:posOffset>
+            </wp:positionV>
+            <wp:extent cx="7260590" cy="3924300"/>
+            <wp:effectExtent l="0" t="0" r="0" b="0"/>
+            <wp:wrapTight wrapText="bothSides">
+              <wp:wrapPolygon edited="0">
+                <wp:start x="0" y="0"/>
+                <wp:lineTo x="0" y="21495"/>
+                <wp:lineTo x="21536" y="21495"/>
+                <wp:lineTo x="21536" y="0"/>
+                <wp:lineTo x="0" y="0"/>
+              </wp:wrapPolygon>
+            </wp:wrapTight>
+            <wp:docPr id="1814904736" name="Analyse Cumulative sum.png" descr="Une image contenant capture d’écran, Logiciel multimédia, logiciel, Logiciel de graphisme&#10;&#10;Description générée automatiquement"/>
+            <wp:cNvGraphicFramePr>
+              <a:graphicFrameLocks xmlns:a="http://schemas.openxmlformats.org/drawingml/2006/main" noChangeAspect="1"/>
+            </wp:cNvGraphicFramePr>
+            <a:graphic xmlns:a="http://schemas.openxmlformats.org/drawingml/2006/main">
+              <a:graphicData uri="http://schemas.openxmlformats.org/drawingml/2006/picture">
+                <pic:pic xmlns:pic="http://schemas.openxmlformats.org/drawingml/2006/picture">
+                  <pic:nvPicPr>
+                    <pic:cNvPr id="1814904736" name="Analyse Cumulative sum.png" descr="Une image contenant capture d’écran, Logiciel multimédia, logiciel, Logiciel de graphisme&#10;&#10;Description générée automatiquement"/>
+                    <pic:cNvPicPr/>
+                  </pic:nvPicPr>
+                  <pic:blipFill>
+                    <a:blip r:link="rId53"/>
+                    <a:stretch>
+                      <a:fillRect/>
+                    </a:stretch>
+                  </pic:blipFill>
+                  <pic:spPr>
+                    <a:xfrm>
+                      <a:off x="0" y="0"/>
+                      <a:ext cx="7260590" cy="3924300"/>
+                    </a:xfrm>
+                    <a:prstGeom prst="rect">
+                      <a:avLst/>
+                    </a:prstGeom>
+                  </pic:spPr>
+                </pic:pic>
+              </a:graphicData>
+            </a:graphic>
+            <wp14:sizeRelH relativeFrom="margin">
+              <wp14:pctWidth>0</wp14:pctWidth>
+            </wp14:sizeRelH>
+            <wp14:sizeRelV relativeFrom="margin">
+              <wp14:pctHeight>0</wp14:pctHeight>
+            </wp14:sizeRelV>
+          </wp:anchor>
+        </w:drawing>
+      </w:r>
+      <w:r>
+        <w:t xml:space="preserve">Ce graphique représente vos soldes cumuler par sous-comptes </w:t>
+      </w:r>
+      <w:r>
+        <w:t>pour chaque période annuelle (par exemple : Janvier 2024, Février 2024, Mars 2024, etc.).</w:t>
+      </w:r>
+    </w:p>
+    <w:p/>
+    <w:p>
+      <w:r>
+        <w:t>Il permet de visualiser l'évolution des soldes de vos différents sous-comptes au fil du temps, vous offrant ainsi une vue d'ensemble sur la progression ou la diminution de vos soldes pour chaque période.</w:t>
+      </w:r>
+      <w:r>
+        <w:br w:type="page"/>
       </w:r>
     </w:p>
     <w:p>
@@ -14701,11 +14687,195 @@
           <w:ilvl w:val="0"/>
           <w:numId w:val="61"/>
         </w:numPr>
+        <w:spacing w:line="360" w:lineRule="auto"/>
       </w:pPr>
       <w:bookmarkStart w:id="44" w:name="_Somme_totale_cumulative"/>
       <w:bookmarkEnd w:id="44"/>
       <w:r>
+        <w:lastRenderedPageBreak/>
         <w:t>Somme totale cumulative</w:t>
+      </w:r>
+    </w:p>
+    <w:p>
+      <w:r>
+        <w:rPr>
+          <w:noProof/>
+        </w:rPr>
+        <w:drawing>
+          <wp:anchor distT="0" distB="0" distL="114300" distR="114300" simplePos="0" relativeHeight="251799552" behindDoc="1" locked="0" layoutInCell="1" allowOverlap="1" wp14:anchorId="3090BA65" wp14:editId="46672422">
+            <wp:simplePos x="0" y="0"/>
+            <wp:positionH relativeFrom="margin">
+              <wp:align>center</wp:align>
+            </wp:positionH>
+            <wp:positionV relativeFrom="paragraph">
+              <wp:posOffset>942231</wp:posOffset>
+            </wp:positionV>
+            <wp:extent cx="7119620" cy="3848100"/>
+            <wp:effectExtent l="0" t="0" r="5080" b="0"/>
+            <wp:wrapTight wrapText="bothSides">
+              <wp:wrapPolygon edited="0">
+                <wp:start x="0" y="0"/>
+                <wp:lineTo x="0" y="21493"/>
+                <wp:lineTo x="21558" y="21493"/>
+                <wp:lineTo x="21558" y="0"/>
+                <wp:lineTo x="0" y="0"/>
+              </wp:wrapPolygon>
+            </wp:wrapTight>
+            <wp:docPr id="1826127438" name="Analyse Cumulative total sum.png" descr="Une image contenant capture d’écran, Logiciel multimédia, logiciel, texte&#10;&#10;Description générée automatiquement"/>
+            <wp:cNvGraphicFramePr>
+              <a:graphicFrameLocks xmlns:a="http://schemas.openxmlformats.org/drawingml/2006/main" noChangeAspect="1"/>
+            </wp:cNvGraphicFramePr>
+            <a:graphic xmlns:a="http://schemas.openxmlformats.org/drawingml/2006/main">
+              <a:graphicData uri="http://schemas.openxmlformats.org/drawingml/2006/picture">
+                <pic:pic xmlns:pic="http://schemas.openxmlformats.org/drawingml/2006/picture">
+                  <pic:nvPicPr>
+                    <pic:cNvPr id="1826127438" name="Analyse Cumulative total sum.png" descr="Une image contenant capture d’écran, Logiciel multimédia, logiciel, texte&#10;&#10;Description générée automatiquement"/>
+                    <pic:cNvPicPr/>
+                  </pic:nvPicPr>
+                  <pic:blipFill>
+                    <a:blip r:link="rId54"/>
+                    <a:stretch>
+                      <a:fillRect/>
+                    </a:stretch>
+                  </pic:blipFill>
+                  <pic:spPr>
+                    <a:xfrm>
+                      <a:off x="0" y="0"/>
+                      <a:ext cx="7119620" cy="3848100"/>
+                    </a:xfrm>
+                    <a:prstGeom prst="rect">
+                      <a:avLst/>
+                    </a:prstGeom>
+                  </pic:spPr>
+                </pic:pic>
+              </a:graphicData>
+            </a:graphic>
+            <wp14:sizeRelH relativeFrom="margin">
+              <wp14:pctWidth>0</wp14:pctWidth>
+            </wp14:sizeRelH>
+            <wp14:sizeRelV relativeFrom="margin">
+              <wp14:pctHeight>0</wp14:pctHeight>
+            </wp14:sizeRelV>
+          </wp:anchor>
+        </w:drawing>
+      </w:r>
+      <w:r>
+        <w:t>Ce graphique affiche votre solde total pour chaque période annuelle (par exemple : janvier 2024, février 2024, mars 2024, etc.). Il inclut une courbe appelée « Ligne Delta », qui représente la différence (ou delta) entre le solde du mois précédent et celui du mois suivant. Cette courbe vous permet de visualiser les variations de votre solde d'un mois à l'autre et d'analyser si votre situation financière s'améliore ou se dégrade au fil du temps.</w:t>
+      </w:r>
+    </w:p>
+    <w:p/>
+    <w:p>
+      <w:r>
+        <w:t xml:space="preserve">Dans cet exemple, pour la période d'août 2024, le total des sous-comptes affiche une valeur de </w:t>
+      </w:r>
+      <w:r>
+        <w:rPr>
+          <w:b/>
+          <w:bCs/>
+        </w:rPr>
+        <w:t>986,73€</w:t>
+      </w:r>
+      <w:r>
+        <w:t xml:space="preserve">, et la </w:t>
+      </w:r>
+      <w:r>
+        <w:t>« </w:t>
+      </w:r>
+      <w:r>
+        <w:t>Ligne Delta</w:t>
+      </w:r>
+      <w:r>
+        <w:t> »</w:t>
+      </w:r>
+      <w:r>
+        <w:t xml:space="preserve"> montre également </w:t>
+      </w:r>
+      <w:r>
+        <w:rPr>
+          <w:b/>
+          <w:bCs/>
+        </w:rPr>
+        <w:t>986,73€</w:t>
+      </w:r>
+      <w:r>
+        <w:t xml:space="preserve">, ce qui est logique, car le total de la période précédente (juillet 2024) était de </w:t>
+      </w:r>
+      <w:r>
+        <w:rPr>
+          <w:b/>
+          <w:bCs/>
+        </w:rPr>
+        <w:t>0€</w:t>
+      </w:r>
+      <w:r>
+        <w:t xml:space="preserve">. Ensuite, pour la période de septembre 2024, le total atteint </w:t>
+      </w:r>
+      <w:r>
+        <w:rPr>
+          <w:b/>
+          <w:bCs/>
+        </w:rPr>
+        <w:t>2151,44€</w:t>
+      </w:r>
+      <w:r>
+        <w:t xml:space="preserve">, et la </w:t>
+      </w:r>
+      <w:r>
+        <w:t>« </w:t>
+      </w:r>
+      <w:r>
+        <w:t>Ligne Delta</w:t>
+      </w:r>
+      <w:r>
+        <w:t> »</w:t>
+      </w:r>
+      <w:r>
+        <w:t xml:space="preserve"> indique </w:t>
+      </w:r>
+      <w:r>
+        <w:rPr>
+          <w:b/>
+          <w:bCs/>
+        </w:rPr>
+        <w:t>1164,71€</w:t>
+      </w:r>
+      <w:r>
+        <w:t xml:space="preserve">, représentant un gain de </w:t>
+      </w:r>
+      <w:r>
+        <w:rPr>
+          <w:b/>
+          <w:bCs/>
+        </w:rPr>
+        <w:t>1164,71€</w:t>
+      </w:r>
+      <w:r>
+        <w:t xml:space="preserve"> par rapport à août. En effet, si l'on calcule </w:t>
+      </w:r>
+      <w:r>
+        <w:rPr>
+          <w:b/>
+          <w:bCs/>
+        </w:rPr>
+        <w:t>2151,44€ - 1164,71€</w:t>
+      </w:r>
+      <w:r>
+        <w:t xml:space="preserve">, on obtient bien </w:t>
+      </w:r>
+      <w:r>
+        <w:rPr>
+          <w:b/>
+          <w:bCs/>
+        </w:rPr>
+        <w:t>986,73€</w:t>
+      </w:r>
+      <w:r>
+        <w:t>, confirmant ainsi la cohérence des données.</w:t>
+      </w:r>
+    </w:p>
+    <w:p>
+      <w:r>
+        <w:br w:type="page"/>
       </w:r>
     </w:p>
     <w:p>
@@ -14715,11 +14885,102 @@
           <w:ilvl w:val="0"/>
           <w:numId w:val="61"/>
         </w:numPr>
-      </w:pPr>
-      <w:bookmarkStart w:id="45" w:name="_Statistiques_mensuelles"/>
-      <w:bookmarkEnd w:id="45"/>
-      <w:r>
+        <w:spacing w:line="360" w:lineRule="auto"/>
+      </w:pPr>
+      <w:r>
+        <w:lastRenderedPageBreak/>
         <w:t>Statistiques mensuelles</w:t>
+      </w:r>
+    </w:p>
+    <w:p>
+      <w:r>
+        <w:rPr>
+          <w:noProof/>
+        </w:rPr>
+        <w:drawing>
+          <wp:anchor distT="0" distB="0" distL="114300" distR="114300" simplePos="0" relativeHeight="251800576" behindDoc="1" locked="0" layoutInCell="1" allowOverlap="1" wp14:anchorId="20572587" wp14:editId="21DE62A9">
+            <wp:simplePos x="0" y="0"/>
+            <wp:positionH relativeFrom="margin">
+              <wp:posOffset>-721995</wp:posOffset>
+            </wp:positionH>
+            <wp:positionV relativeFrom="paragraph">
+              <wp:posOffset>654685</wp:posOffset>
+            </wp:positionV>
+            <wp:extent cx="7273290" cy="3930650"/>
+            <wp:effectExtent l="0" t="0" r="3810" b="0"/>
+            <wp:wrapTight wrapText="bothSides">
+              <wp:wrapPolygon edited="0">
+                <wp:start x="0" y="0"/>
+                <wp:lineTo x="0" y="21460"/>
+                <wp:lineTo x="21555" y="21460"/>
+                <wp:lineTo x="21555" y="0"/>
+                <wp:lineTo x="0" y="0"/>
+              </wp:wrapPolygon>
+            </wp:wrapTight>
+            <wp:docPr id="451456371" name="Analyse Monthly Statistics.png" descr="Une image contenant capture d’écran, logiciel, texte, Logiciel multimédia&#10;&#10;Description générée automatiquement"/>
+            <wp:cNvGraphicFramePr>
+              <a:graphicFrameLocks xmlns:a="http://schemas.openxmlformats.org/drawingml/2006/main" noChangeAspect="1"/>
+            </wp:cNvGraphicFramePr>
+            <a:graphic xmlns:a="http://schemas.openxmlformats.org/drawingml/2006/main">
+              <a:graphicData uri="http://schemas.openxmlformats.org/drawingml/2006/picture">
+                <pic:pic xmlns:pic="http://schemas.openxmlformats.org/drawingml/2006/picture">
+                  <pic:nvPicPr>
+                    <pic:cNvPr id="451456371" name="Analyse Monthly Statistics.png" descr="Une image contenant capture d’écran, logiciel, texte, Logiciel multimédia&#10;&#10;Description générée automatiquement"/>
+                    <pic:cNvPicPr/>
+                  </pic:nvPicPr>
+                  <pic:blipFill>
+                    <a:blip r:link="rId55"/>
+                    <a:stretch>
+                      <a:fillRect/>
+                    </a:stretch>
+                  </pic:blipFill>
+                  <pic:spPr>
+                    <a:xfrm>
+                      <a:off x="0" y="0"/>
+                      <a:ext cx="7273290" cy="3930650"/>
+                    </a:xfrm>
+                    <a:prstGeom prst="rect">
+                      <a:avLst/>
+                    </a:prstGeom>
+                  </pic:spPr>
+                </pic:pic>
+              </a:graphicData>
+            </a:graphic>
+            <wp14:sizeRelH relativeFrom="margin">
+              <wp14:pctWidth>0</wp14:pctWidth>
+            </wp14:sizeRelH>
+            <wp14:sizeRelV relativeFrom="margin">
+              <wp14:pctHeight>0</wp14:pctHeight>
+            </wp14:sizeRelV>
+          </wp:anchor>
+        </w:drawing>
+      </w:r>
+      <w:r>
+        <w:t>Ce graphique vous montre le nombre d'opérations effectuées par mode de paiement, ainsi que le solde associé pour chaque période annuelle (par exemple : janvier 2024, février 2024, mars 2024, etc.).</w:t>
+      </w:r>
+    </w:p>
+    <w:p/>
+    <w:p>
+      <w:r>
+        <w:t>Par exemple, pour la période d'août 2024, on peut voir qu'il y a eu 4 utilisations de la carte bancaire pour un total de -300,09 €, ainsi que 3 virements bancaires pour un total de 1059,45 €.</w:t>
+      </w:r>
+    </w:p>
+    <w:p>
+      <w:pPr>
+        <w:rPr>
+          <w:noProof/>
+        </w:rPr>
+      </w:pPr>
+      <w:r>
+        <w:rPr>
+          <w:noProof/>
+        </w:rPr>
+        <w:t>En bas de ce graphique, vous pouvez voir une liste de vos différents sous-comptes. En cliquant sur l’un des noms, le graphique se mettra à jour pour afficher les transactions bancaires associées à ce sous-compte.</w:t>
+      </w:r>
+    </w:p>
+    <w:p>
+      <w:r>
+        <w:br w:type="page"/>
       </w:r>
     </w:p>
     <w:p>
@@ -14729,11 +14990,93 @@
           <w:ilvl w:val="0"/>
           <w:numId w:val="61"/>
         </w:numPr>
-      </w:pPr>
-      <w:bookmarkStart w:id="46" w:name="_Tendance_de_croissance"/>
-      <w:bookmarkEnd w:id="46"/>
-      <w:r>
+        <w:spacing w:line="360" w:lineRule="auto"/>
+      </w:pPr>
+      <w:r>
+        <w:lastRenderedPageBreak/>
         <w:t>Tendance de croissance</w:t>
+      </w:r>
+    </w:p>
+    <w:p>
+      <w:r>
+        <w:t>Ce graphique affiche vos différents sous-comptes avec leurs soldes pour chaque période annuelle (par exemple : janvier 2024, février 2024, mars 2024, etc.).</w:t>
+      </w:r>
+    </w:p>
+    <w:p>
+      <w:r>
+        <w:t>Chaque courbe peut être masquée en utilisant les cases à cocher situées en haut du graphique.</w:t>
+      </w:r>
+    </w:p>
+    <w:p>
+      <w:r>
+        <w:rPr>
+          <w:noProof/>
+        </w:rPr>
+        <w:drawing>
+          <wp:anchor distT="0" distB="0" distL="114300" distR="114300" simplePos="0" relativeHeight="251801600" behindDoc="1" locked="0" layoutInCell="1" allowOverlap="1" wp14:anchorId="12B4ECFD" wp14:editId="1458BC54">
+            <wp:simplePos x="0" y="0"/>
+            <wp:positionH relativeFrom="column">
+              <wp:posOffset>-810895</wp:posOffset>
+            </wp:positionH>
+            <wp:positionV relativeFrom="paragraph">
+              <wp:posOffset>570865</wp:posOffset>
+            </wp:positionV>
+            <wp:extent cx="7371715" cy="3983990"/>
+            <wp:effectExtent l="0" t="0" r="635" b="0"/>
+            <wp:wrapTight wrapText="bothSides">
+              <wp:wrapPolygon edited="0">
+                <wp:start x="0" y="0"/>
+                <wp:lineTo x="0" y="21483"/>
+                <wp:lineTo x="21546" y="21483"/>
+                <wp:lineTo x="21546" y="0"/>
+                <wp:lineTo x="0" y="0"/>
+              </wp:wrapPolygon>
+            </wp:wrapTight>
+            <wp:docPr id="991322648" name="Analyse Growth trend.png" descr="Une image contenant capture d’écran, texte, logiciel, Logiciel multimédia&#10;&#10;Description générée automatiquement"/>
+            <wp:cNvGraphicFramePr>
+              <a:graphicFrameLocks xmlns:a="http://schemas.openxmlformats.org/drawingml/2006/main" noChangeAspect="1"/>
+            </wp:cNvGraphicFramePr>
+            <a:graphic xmlns:a="http://schemas.openxmlformats.org/drawingml/2006/main">
+              <a:graphicData uri="http://schemas.openxmlformats.org/drawingml/2006/picture">
+                <pic:pic xmlns:pic="http://schemas.openxmlformats.org/drawingml/2006/picture">
+                  <pic:nvPicPr>
+                    <pic:cNvPr id="991322648" name="Analyse Growth trend.png" descr="Une image contenant capture d’écran, texte, logiciel, Logiciel multimédia&#10;&#10;Description générée automatiquement"/>
+                    <pic:cNvPicPr/>
+                  </pic:nvPicPr>
+                  <pic:blipFill>
+                    <a:blip r:link="rId56"/>
+                    <a:stretch>
+                      <a:fillRect/>
+                    </a:stretch>
+                  </pic:blipFill>
+                  <pic:spPr>
+                    <a:xfrm>
+                      <a:off x="0" y="0"/>
+                      <a:ext cx="7371715" cy="3983990"/>
+                    </a:xfrm>
+                    <a:prstGeom prst="rect">
+                      <a:avLst/>
+                    </a:prstGeom>
+                  </pic:spPr>
+                </pic:pic>
+              </a:graphicData>
+            </a:graphic>
+            <wp14:sizeRelH relativeFrom="margin">
+              <wp14:pctWidth>0</wp14:pctWidth>
+            </wp14:sizeRelH>
+            <wp14:sizeRelV relativeFrom="margin">
+              <wp14:pctHeight>0</wp14:pctHeight>
+            </wp14:sizeRelV>
+          </wp:anchor>
+        </w:drawing>
+      </w:r>
+      <w:r>
+        <w:t>Vous remarquerez également des courbes avec le même nom que vos sous-comptes, mais avec la mention "tendance". Ces courbes représentent la tendance linéaire de vos sous-comptes, ce qui vous permet d'identifier si leurs soldes tendent à augmenter ou diminuer au fil du temps.</w:t>
+      </w:r>
+    </w:p>
+    <w:p>
+      <w:r>
+        <w:br w:type="page"/>
       </w:r>
     </w:p>
     <w:p>
@@ -14743,14 +15086,112 @@
           <w:ilvl w:val="0"/>
           <w:numId w:val="61"/>
         </w:numPr>
-      </w:pPr>
-      <w:bookmarkStart w:id="47" w:name="_Somme_des_catégories_1"/>
-      <w:bookmarkEnd w:id="47"/>
-      <w:r>
+        <w:spacing w:line="360" w:lineRule="auto"/>
+      </w:pPr>
+      <w:bookmarkStart w:id="45" w:name="_Somme_des_catégories_1"/>
+      <w:bookmarkEnd w:id="45"/>
+      <w:r>
+        <w:lastRenderedPageBreak/>
         <w:t>Somme des catégories</w:t>
       </w:r>
     </w:p>
-    <w:p/>
+    <w:p>
+      <w:r>
+        <w:t>Ce graphique vous permet de visualiser vos dépenses par catégorie pour chaque période annuelle (par exemple : janvier 2024, février 2024, mars 2024, etc.).</w:t>
+      </w:r>
+    </w:p>
+    <w:p>
+      <w:r>
+        <w:t>Il vous aide à identifier dans quelles catégories vous avez le plus dépensé au fil du temps et à comparer l'évolution de vos dépenses dans différentes catégories mois après mois.</w:t>
+      </w:r>
+    </w:p>
+    <w:p>
+      <w:r>
+        <w:rPr>
+          <w:noProof/>
+        </w:rPr>
+        <w:drawing>
+          <wp:anchor distT="0" distB="0" distL="114300" distR="114300" simplePos="0" relativeHeight="251802624" behindDoc="1" locked="0" layoutInCell="1" allowOverlap="1" wp14:anchorId="24AC8342" wp14:editId="0891709C">
+            <wp:simplePos x="0" y="0"/>
+            <wp:positionH relativeFrom="column">
+              <wp:posOffset>-787400</wp:posOffset>
+            </wp:positionH>
+            <wp:positionV relativeFrom="paragraph">
+              <wp:posOffset>422275</wp:posOffset>
+            </wp:positionV>
+            <wp:extent cx="7305675" cy="3948430"/>
+            <wp:effectExtent l="0" t="0" r="9525" b="0"/>
+            <wp:wrapTight wrapText="bothSides">
+              <wp:wrapPolygon edited="0">
+                <wp:start x="0" y="0"/>
+                <wp:lineTo x="0" y="21468"/>
+                <wp:lineTo x="21572" y="21468"/>
+                <wp:lineTo x="21572" y="0"/>
+                <wp:lineTo x="0" y="0"/>
+              </wp:wrapPolygon>
+            </wp:wrapTight>
+            <wp:docPr id="1643664257" name="Analyse Sum of categories.png" descr="Une image contenant capture d’écran, Logiciel multimédia, texte, logiciel&#10;&#10;Description générée automatiquement"/>
+            <wp:cNvGraphicFramePr>
+              <a:graphicFrameLocks xmlns:a="http://schemas.openxmlformats.org/drawingml/2006/main" noChangeAspect="1"/>
+            </wp:cNvGraphicFramePr>
+            <a:graphic xmlns:a="http://schemas.openxmlformats.org/drawingml/2006/main">
+              <a:graphicData uri="http://schemas.openxmlformats.org/drawingml/2006/picture">
+                <pic:pic xmlns:pic="http://schemas.openxmlformats.org/drawingml/2006/picture">
+                  <pic:nvPicPr>
+                    <pic:cNvPr id="1643664257" name="Analyse Sum of categories.png" descr="Une image contenant capture d’écran, Logiciel multimédia, texte, logiciel&#10;&#10;Description générée automatiquement"/>
+                    <pic:cNvPicPr/>
+                  </pic:nvPicPr>
+                  <pic:blipFill>
+                    <a:blip r:link="rId57"/>
+                    <a:stretch>
+                      <a:fillRect/>
+                    </a:stretch>
+                  </pic:blipFill>
+                  <pic:spPr>
+                    <a:xfrm>
+                      <a:off x="0" y="0"/>
+                      <a:ext cx="7305675" cy="3948430"/>
+                    </a:xfrm>
+                    <a:prstGeom prst="rect">
+                      <a:avLst/>
+                    </a:prstGeom>
+                  </pic:spPr>
+                </pic:pic>
+              </a:graphicData>
+            </a:graphic>
+            <wp14:sizeRelH relativeFrom="margin">
+              <wp14:pctWidth>0</wp14:pctWidth>
+            </wp14:sizeRelH>
+            <wp14:sizeRelV relativeFrom="margin">
+              <wp14:pctHeight>0</wp14:pctHeight>
+            </wp14:sizeRelV>
+          </wp:anchor>
+        </w:drawing>
+      </w:r>
+      <w:r>
+        <w:t>Cela peut vous permettre de mieux gérer vos finances en repérant les postes de dépenses les plus importants.</w:t>
+      </w:r>
+    </w:p>
+    <w:p>
+      <w:pPr>
+        <w:rPr>
+          <w:noProof/>
+        </w:rPr>
+      </w:pPr>
+    </w:p>
+    <w:p>
+      <w:pPr>
+        <w:rPr>
+          <w:noProof/>
+        </w:rPr>
+      </w:pPr>
+      <w:r>
+        <w:rPr>
+          <w:noProof/>
+        </w:rPr>
+        <w:t>En bas de ce graphique, vous pouvez voir une liste de vos différents sous-comptes. En cliquant sur l’un des noms, le graphique se mettra à jour pour afficher les transactions bancaires associées à ce sous-compte.</w:t>
+      </w:r>
+    </w:p>
     <w:sectPr>
       <w:pgSz w:w="11906" w:h="16838"/>
       <w:pgMar w:top="1417" w:right="1417" w:bottom="1417" w:left="1417" w:header="708" w:footer="708" w:gutter="0"/>
@@ -14930,7 +15371,7 @@
       <w:rPr>
         <w:noProof/>
       </w:rPr>
-      <w:t>31</w:t>
+      <w:t>35</w:t>
     </w:r>
     <w:r>
       <w:rPr>
@@ -22420,7 +22861,7 @@
   <w:style w:type="paragraph" w:default="1" w:styleId="Normal">
     <w:name w:val="Normal"/>
     <w:qFormat/>
-    <w:rsid w:val="00E7039C"/>
+    <w:rsid w:val="002C1C49"/>
     <w:rPr>
       <w:rFonts w:ascii="Calibri" w:hAnsi="Calibri" w:cs="Calibri"/>
     </w:rPr>
@@ -22612,6 +23053,7 @@
   <w:style w:type="character" w:default="1" w:styleId="Policepardfaut">
     <w:name w:val="Default Paragraph Font"/>
     <w:uiPriority w:val="1"/>
+    <w:semiHidden/>
     <w:unhideWhenUsed/>
   </w:style>
   <w:style w:type="table" w:default="1" w:styleId="TableauNormal">
@@ -23349,12 +23791,14 @@
     <w:rsid w:val="00045B61"/>
     <w:rsid w:val="000B1D45"/>
     <w:rsid w:val="00141C65"/>
+    <w:rsid w:val="00181E2D"/>
     <w:rsid w:val="0024760D"/>
     <w:rsid w:val="00253B12"/>
     <w:rsid w:val="002622C0"/>
     <w:rsid w:val="002C5163"/>
     <w:rsid w:val="002D15C1"/>
     <w:rsid w:val="00327765"/>
+    <w:rsid w:val="00394A64"/>
     <w:rsid w:val="0040209B"/>
     <w:rsid w:val="00407FAD"/>
     <w:rsid w:val="00431D7E"/>
@@ -23386,6 +23830,7 @@
     <w:rsid w:val="00911917"/>
     <w:rsid w:val="00957AE4"/>
     <w:rsid w:val="009D4A7A"/>
+    <w:rsid w:val="009D4CCE"/>
     <w:rsid w:val="00A10C88"/>
     <w:rsid w:val="00A42FD8"/>
     <w:rsid w:val="00A62133"/>
@@ -23408,8 +23853,10 @@
     <w:rsid w:val="00DF057C"/>
     <w:rsid w:val="00E16B3B"/>
     <w:rsid w:val="00E27845"/>
+    <w:rsid w:val="00E31C59"/>
     <w:rsid w:val="00E45065"/>
     <w:rsid w:val="00EC4290"/>
+    <w:rsid w:val="00F25F2E"/>
     <w:rsid w:val="00FB77C3"/>
   </w:rsids>
   <m:mathPr>

</xml_diff>

<commit_message>
ci(Update): Update 'How to use' guide in French
Revised the 'How to use' document in French to reflect the latest
features and improvements. Ensured that all instructions are accurate
and up-to-date for better user understanding.
</commit_message>
<xml_diff>
--- a/MyExpenses.Wpf/Resources/How to use/How to use_french.docx
+++ b/MyExpenses.Wpf/Resources/How to use/How to use_french.docx
@@ -35,6 +35,7 @@
               <w:pPr>
                 <w:jc w:val="center"/>
               </w:pPr>
+              <w:proofErr w:type="spellStart"/>
               <w:r>
                 <w:rPr>
                   <w:b/>
@@ -46,6 +47,7 @@
                 </w:rPr>
                 <w:t>MyExpeneses</w:t>
               </w:r>
+              <w:proofErr w:type="spellEnd"/>
             </w:p>
           </w:sdtContent>
         </w:sdt>
@@ -2541,6 +2543,7 @@
       <w:bookmarkEnd w:id="1"/>
     </w:p>
     <w:p>
+      <w:proofErr w:type="spellStart"/>
       <w:r>
         <w:rPr>
           <w:b/>
@@ -2548,6 +2551,7 @@
         </w:rPr>
         <w:t>MyExpenses</w:t>
       </w:r>
+      <w:proofErr w:type="spellEnd"/>
       <w:r>
         <w:t xml:space="preserve"> est une application intuitive conçue pour simplifier la gestion de vos finances personnelles au quotidien. Elle vous permet de suivre vos dépenses en temps réel, d'analyser vos habitudes de consommation, et d'anticiper le solde restant sur vos comptes bancaires avant même que </w:t>
       </w:r>
@@ -2567,6 +2571,7 @@
       <w:r>
         <w:t xml:space="preserve">Avec </w:t>
       </w:r>
+      <w:proofErr w:type="spellStart"/>
       <w:r>
         <w:rPr>
           <w:b/>
@@ -2574,6 +2579,7 @@
         </w:rPr>
         <w:t>MyExpenses</w:t>
       </w:r>
+      <w:proofErr w:type="spellEnd"/>
       <w:r>
         <w:t>, bénéficiez également de :</w:t>
       </w:r>
@@ -2599,7 +2605,15 @@
         </w:numPr>
       </w:pPr>
       <w:r>
-        <w:t>Sécurité optimale : Toutes vos données sont stockées localement sur votre appareil, évitant ainsi les risques potentiels de piratage bancaire. Vos informations financières restent toujours sous votre contrôle.</w:t>
+        <w:t xml:space="preserve">Sécurité optimale : Toutes vos données sont stockées localement sur votre appareil, évitant ainsi les </w:t>
+      </w:r>
+      <w:proofErr w:type="gramStart"/>
+      <w:r>
+        <w:t>risques potentiels</w:t>
+      </w:r>
+      <w:proofErr w:type="gramEnd"/>
+      <w:r>
+        <w:t xml:space="preserve"> de piratage bancaire. Vos informations financières restent toujours sous votre contrôle.</w:t>
       </w:r>
     </w:p>
     <w:p>
@@ -2613,6 +2627,7 @@
       <w:r>
         <w:t xml:space="preserve">Sauvegarde et utilisation multi-appareils : Vous avez la possibilité de sauvegarder vos données sur Dropbox, vous permettant ainsi de synchroniser vos informations et d'utiliser </w:t>
       </w:r>
+      <w:proofErr w:type="spellStart"/>
       <w:r>
         <w:rPr>
           <w:b/>
@@ -2620,6 +2635,7 @@
         </w:rPr>
         <w:t>MyExpenses</w:t>
       </w:r>
+      <w:proofErr w:type="spellEnd"/>
       <w:r>
         <w:t xml:space="preserve"> sur plusieurs appareils en toute simplicité.</w:t>
       </w:r>
@@ -2628,6 +2644,7 @@
       <w:r>
         <w:t xml:space="preserve">En choisissant </w:t>
       </w:r>
+      <w:proofErr w:type="spellStart"/>
       <w:r>
         <w:rPr>
           <w:b/>
@@ -2635,6 +2652,7 @@
         </w:rPr>
         <w:t>MyExpenses</w:t>
       </w:r>
+      <w:proofErr w:type="spellEnd"/>
       <w:r>
         <w:t>, vous optez pour un outil complet et sécurisé qui vous aide à gérer vos finances de manière efficace, en gardant le contrôle total de vos données tout en profitant d'une flexibilité d'utilisation sur tous vos appareils.</w:t>
       </w:r>
@@ -2697,6 +2715,7 @@
         <w:br/>
         <w:t xml:space="preserve">Téléchargez </w:t>
       </w:r>
+      <w:proofErr w:type="spellStart"/>
       <w:r>
         <w:rPr>
           <w:rStyle w:val="lev"/>
@@ -2704,6 +2723,7 @@
         </w:rPr>
         <w:t>MyExpenses</w:t>
       </w:r>
+      <w:proofErr w:type="spellEnd"/>
       <w:r>
         <w:rPr>
           <w:rFonts w:ascii="Calibri" w:hAnsi="Calibri" w:cs="Calibri"/>
@@ -2723,7 +2743,21 @@
         <w:rPr>
           <w:rFonts w:ascii="Calibri" w:hAnsi="Calibri" w:cs="Calibri"/>
         </w:rPr>
-        <w:t>. Assurez-vous de choisir la version appropriée pour votre appareil (Windows, macOS, iOS, Android, etc.).</w:t>
+        <w:t xml:space="preserve">. Assurez-vous de choisir la version appropriée pour votre appareil (Windows, </w:t>
+      </w:r>
+      <w:proofErr w:type="spellStart"/>
+      <w:r>
+        <w:rPr>
+          <w:rFonts w:ascii="Calibri" w:hAnsi="Calibri" w:cs="Calibri"/>
+        </w:rPr>
+        <w:t>macOS</w:t>
+      </w:r>
+      <w:proofErr w:type="spellEnd"/>
+      <w:r>
+        <w:rPr>
+          <w:rFonts w:ascii="Calibri" w:hAnsi="Calibri" w:cs="Calibri"/>
+        </w:rPr>
+        <w:t>, iOS, Android, etc.).</w:t>
       </w:r>
     </w:p>
     <w:p>
@@ -2805,6 +2839,7 @@
         <w:br/>
         <w:t xml:space="preserve">Double-cliquez sur le fichier pour lancer le processus d'installation. Suivez les instructions à l'écran pour installer </w:t>
       </w:r>
+      <w:proofErr w:type="spellStart"/>
       <w:r>
         <w:rPr>
           <w:rStyle w:val="lev"/>
@@ -2812,6 +2847,7 @@
         </w:rPr>
         <w:t>MyExpenses</w:t>
       </w:r>
+      <w:proofErr w:type="spellEnd"/>
       <w:r>
         <w:rPr>
           <w:rFonts w:ascii="Calibri" w:hAnsi="Calibri" w:cs="Calibri"/>
@@ -2840,6 +2876,7 @@
         <w:br/>
         <w:t xml:space="preserve">Une fois l'installation terminée, vous aurez la possibilité de lancer </w:t>
       </w:r>
+      <w:proofErr w:type="spellStart"/>
       <w:r>
         <w:rPr>
           <w:rStyle w:val="lev"/>
@@ -2847,6 +2884,7 @@
         </w:rPr>
         <w:t>MyExpenses</w:t>
       </w:r>
+      <w:proofErr w:type="spellEnd"/>
       <w:r>
         <w:rPr>
           <w:rFonts w:ascii="Calibri" w:hAnsi="Calibri" w:cs="Calibri"/>
@@ -3559,7 +3597,7 @@
           </mc:Choice>
           <mc:Fallback>
             <w:pict>
-              <v:group w14:anchorId="4BF11EEF" id="Groupe 2" o:spid="_x0000_s1026" style="position:absolute;margin-left:-36.35pt;margin-top:20.45pt;width:530.65pt;height:298.5pt;z-index:-251680768" coordsize="67392,37909" o:gfxdata="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">
+              <v:group w14:anchorId="4BF11EEF" id="Groupe 2" o:spid="_x0000_s1026" style="position:absolute;margin-left:-36.35pt;margin-top:20.45pt;width:530.65pt;height:298.5pt;z-index:-251680768" coordsize="67392,37909" o:gfxdata="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">
                 <v:shapetype id="_x0000_t75" coordsize="21600,21600" o:spt="75" o:preferrelative="t" path="m@4@5l@4@11@9@11@9@5xe" filled="f" stroked="f">
                   <v:stroke joinstyle="miter"/>
                   <v:formulas>
@@ -3732,7 +3770,21 @@
           <w:rPr>
             <w:rStyle w:val="Lienhypertexte"/>
           </w:rPr>
-          <w:t>Choix de la langue(1)</w:t>
+          <w:t xml:space="preserve">Choix de la </w:t>
+        </w:r>
+        <w:proofErr w:type="gramStart"/>
+        <w:r>
+          <w:rPr>
+            <w:rStyle w:val="Lienhypertexte"/>
+          </w:rPr>
+          <w:t>langue(</w:t>
+        </w:r>
+        <w:proofErr w:type="gramEnd"/>
+        <w:r>
+          <w:rPr>
+            <w:rStyle w:val="Lienhypertexte"/>
+          </w:rPr>
+          <w:t>1)</w:t>
         </w:r>
       </w:hyperlink>
       <w:r>
@@ -3808,11 +3860,19 @@
           </w:rPr>
           <w:t>« </w:t>
         </w:r>
+        <w:proofErr w:type="gramStart"/>
         <w:r>
           <w:rPr>
             <w:rStyle w:val="Lienhypertexte"/>
           </w:rPr>
-          <w:t>Sauvegarder(3)</w:t>
+          <w:t>Sauvegarder(</w:t>
+        </w:r>
+        <w:proofErr w:type="gramEnd"/>
+        <w:r>
+          <w:rPr>
+            <w:rStyle w:val="Lienhypertexte"/>
+          </w:rPr>
+          <w:t>3)</w:t>
         </w:r>
       </w:hyperlink>
       <w:r>
@@ -4225,7 +4285,7 @@
                                             </pic:cNvPicPr>
                                           </pic:nvPicPr>
                                           <pic:blipFill>
-                                            <a:blip r:embed="rId19">
+                                            <a:blip>
                                               <a:extLst>
                                                 <a:ext uri="{28A0092B-C50C-407E-A947-70E740481C1C}">
                                                   <a14:useLocalDpi xmlns:a14="http://schemas.microsoft.com/office/drawing/2010/main" val="0"/>
@@ -4420,7 +4480,7 @@
                                             </pic:cNvPicPr>
                                           </pic:nvPicPr>
                                           <pic:blipFill>
-                                            <a:blip r:embed="rId20">
+                                            <a:blip>
                                               <a:extLst>
                                                 <a:ext uri="{28A0092B-C50C-407E-A947-70E740481C1C}">
                                                   <a14:useLocalDpi xmlns:a14="http://schemas.microsoft.com/office/drawing/2010/main" val="0"/>
@@ -4895,9 +4955,9 @@
           </mc:Choice>
           <mc:Fallback>
             <w:pict>
-              <v:group w14:anchorId="5C964518" id="Groupe 7" o:spid="_x0000_s1032" style="position:absolute;margin-left:-10.1pt;margin-top:33.55pt;width:453.6pt;height:259.5pt;z-index:251681792" coordsize="57607,32956" o:gfxdata="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">
+              <v:group w14:anchorId="5C964518" id="Groupe 7" o:spid="_x0000_s1032" style="position:absolute;margin-left:-10.1pt;margin-top:33.55pt;width:453.6pt;height:259.5pt;z-index:251681792" coordsize="57607,32956" o:gfxdata="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">
                 <v:shape id="Update theme.png" o:spid="_x0000_s1033" type="#_x0000_t75" alt="Une image contenant texte, capture d’écran, logiciel, Logiciel multimédia&#10;&#10;Description générée automatiquement" style="position:absolute;width:57607;height:32404;visibility:visible;mso-wrap-style:square" o:gfxdata="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">
-                  <v:imagedata r:id="rId21"/>
+                  <v:imagedata r:id="rId19"/>
                 </v:shape>
                 <v:shape id="_x0000_s1034" type="#_x0000_t202" style="position:absolute;left:15335;width:2476;height:2667;visibility:visible;mso-wrap-style:square;v-text-anchor:top" o:gfxdata="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" fillcolor="#a00000" strokecolor="black [3213]">
                   <v:fill color2="red" rotate="t" angle="225" colors="0 #a00000;.5 #e60000;1 red" focus="100%" type="gradient"/>
@@ -4965,7 +5025,7 @@
                                       </pic:cNvPicPr>
                                     </pic:nvPicPr>
                                     <pic:blipFill>
-                                      <a:blip r:embed="rId19">
+                                      <a:blip>
                                         <a:extLst>
                                           <a:ext uri="{28A0092B-C50C-407E-A947-70E740481C1C}">
                                             <a14:useLocalDpi xmlns:a14="http://schemas.microsoft.com/office/drawing/2010/main" val="0"/>
@@ -5042,7 +5102,7 @@
                                       </pic:cNvPicPr>
                                     </pic:nvPicPr>
                                     <pic:blipFill>
-                                      <a:blip r:embed="rId20">
+                                      <a:blip>
                                         <a:extLst>
                                           <a:ext uri="{28A0092B-C50C-407E-A947-70E740481C1C}">
                                             <a14:useLocalDpi xmlns:a14="http://schemas.microsoft.com/office/drawing/2010/main" val="0"/>
@@ -5704,7 +5764,7 @@
         <mc:AlternateContent>
           <mc:Choice Requires="wpg">
             <w:drawing>
-              <wp:anchor distT="0" distB="0" distL="114300" distR="114300" simplePos="0" relativeHeight="251730944" behindDoc="0" locked="0" layoutInCell="1" allowOverlap="1" wp14:anchorId="6C835E70" wp14:editId="603755F7">
+              <wp:anchor distT="0" distB="0" distL="114300" distR="114300" simplePos="0" relativeHeight="251730944" behindDoc="0" locked="0" layoutInCell="1" allowOverlap="1" wp14:anchorId="6C835E70" wp14:editId="37F45675">
                 <wp:simplePos x="0" y="0"/>
                 <wp:positionH relativeFrom="margin">
                   <wp:align>center</wp:align>
@@ -5720,15 +5780,15 @@
                     <wp:lineTo x="0" y="20129"/>
                     <wp:lineTo x="13345" y="20589"/>
                     <wp:lineTo x="13345" y="21600"/>
-                    <wp:lineTo x="18711" y="21600"/>
-                    <wp:lineTo x="18711" y="20589"/>
-                    <wp:lineTo x="19743" y="20589"/>
-                    <wp:lineTo x="20568" y="19946"/>
-                    <wp:lineTo x="20499" y="14706"/>
+                    <wp:lineTo x="18642" y="21600"/>
+                    <wp:lineTo x="18642" y="20589"/>
+                    <wp:lineTo x="19674" y="20589"/>
+                    <wp:lineTo x="20499" y="19946"/>
+                    <wp:lineTo x="20431" y="14706"/>
                     <wp:lineTo x="21600" y="14614"/>
                     <wp:lineTo x="21600" y="1838"/>
-                    <wp:lineTo x="20499" y="1471"/>
-                    <wp:lineTo x="20499" y="0"/>
+                    <wp:lineTo x="20431" y="1471"/>
+                    <wp:lineTo x="20431" y="0"/>
                     <wp:lineTo x="0" y="0"/>
                   </wp:wrapPolygon>
                 </wp:wrapTight>
@@ -5741,9 +5801,9 @@
                       <wpg:grpSpPr>
                         <a:xfrm>
                           <a:off x="0" y="0"/>
-                          <a:ext cx="5981700" cy="4476750"/>
-                          <a:chOff x="0" y="0"/>
-                          <a:chExt cx="5981700" cy="4476750"/>
+                          <a:ext cx="5981571" cy="4476750"/>
+                          <a:chOff x="129" y="0"/>
+                          <a:chExt cx="5981571" cy="4476750"/>
                         </a:xfrm>
                       </wpg:grpSpPr>
                       <wps:wsp>
@@ -6399,15 +6459,16 @@
                           </pic:cNvPicPr>
                         </pic:nvPicPr>
                         <pic:blipFill>
-                          <a:blip r:link="rId22"/>
+                          <a:blip r:link="rId20"/>
+                          <a:srcRect/>
                           <a:stretch>
                             <a:fillRect/>
                           </a:stretch>
                         </pic:blipFill>
                         <pic:spPr>
                           <a:xfrm>
-                            <a:off x="0" y="0"/>
-                            <a:ext cx="5648325" cy="4179570"/>
+                            <a:off x="129" y="0"/>
+                            <a:ext cx="5648067" cy="4179569"/>
                           </a:xfrm>
                           <a:prstGeom prst="rect">
                             <a:avLst/>
@@ -6638,7 +6699,7 @@
           </mc:Choice>
           <mc:Fallback>
             <w:pict>
-              <v:group w14:anchorId="6C835E70" id="Groupe 21" o:spid="_x0000_s1047" style="position:absolute;margin-left:0;margin-top:31.2pt;width:471pt;height:352.5pt;z-index:251730944;mso-position-horizontal:center;mso-position-horizontal-relative:margin" coordsize="59817,44767" o:gfxdata="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">
+              <v:group w14:anchorId="6C835E70" id="Groupe 21" o:spid="_x0000_s1047" style="position:absolute;margin-left:0;margin-top:31.2pt;width:471pt;height:352.5pt;z-index:251730944;mso-position-horizontal:center;mso-position-horizontal-relative:margin" coordorigin="1" coordsize="59815,44767" o:gfxdata="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">
                 <v:shape id="_x0000_s1048" type="#_x0000_t202" style="position:absolute;left:56959;top:3905;width:2858;height:2857;visibility:visible;mso-wrap-style:square;v-text-anchor:top" o:gfxdata="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" fillcolor="#a00000" strokecolor="black [3213]">
                   <v:fill color2="red" rotate="t" angle="225" colors="0 #a00000;.5 #e60000;1 red" focus="100%" type="gradient"/>
                   <v:textbox>
@@ -6753,8 +6814,8 @@
                     </w:txbxContent>
                   </v:textbox>
                 </v:shape>
-                <v:shape id="Update color.png" o:spid="_x0000_s1057" type="#_x0000_t75" style="position:absolute;width:56483;height:41795;visibility:visible;mso-wrap-style:square" o:gfxdata="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">
-                  <v:imagedata r:id="rId23"/>
+                <v:shape id="Update color.png" o:spid="_x0000_s1057" type="#_x0000_t75" style="position:absolute;left:1;width:56480;height:41795;visibility:visible;mso-wrap-style:square" o:gfxdata="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">
+                  <v:imagedata r:id="rId21"/>
                 </v:shape>
                 <v:shape id="_x0000_s1058" type="#_x0000_t202" style="position:absolute;left:37242;top:32766;width:2858;height:2857;visibility:visible;mso-wrap-style:square;v-text-anchor:top" o:gfxdata="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" fillcolor="#a00000" strokecolor="black [3213]">
                   <v:fill color2="red" rotate="t" angle="225" colors="0 #a00000;.5 #e60000;1 red" focus="100%" type="gradient"/>
@@ -7397,7 +7458,7 @@
                           </pic:cNvPicPr>
                         </pic:nvPicPr>
                         <pic:blipFill>
-                          <a:blip r:link="rId24"/>
+                          <a:blip r:link="rId22"/>
                           <a:stretch>
                             <a:fillRect/>
                           </a:stretch>
@@ -7988,9 +8049,9 @@
           </mc:Choice>
           <mc:Fallback>
             <w:pict>
-              <v:group w14:anchorId="463106A6" id="Groupe 4" o:spid="_x0000_s1061" style="position:absolute;left:0;text-align:left;margin-left:-.05pt;margin-top:20.55pt;width:453.6pt;height:239.05pt;z-index:251753472" coordsize="57607,30359" o:gfxdata="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">
+              <v:group w14:anchorId="463106A6" id="Groupe 4" o:spid="_x0000_s1061" style="position:absolute;left:0;text-align:left;margin-left:-.05pt;margin-top:20.55pt;width:453.6pt;height:239.05pt;z-index:251753472" coordsize="57607,30359" o:gfxdata="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">
                 <v:shape id="Frist launch.png" o:spid="_x0000_s1062" type="#_x0000_t75" style="position:absolute;width:57607;height:30359;visibility:visible;mso-wrap-style:square" o:gfxdata="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">
-                  <v:imagedata r:id="rId25"/>
+                  <v:imagedata r:id="rId23"/>
                 </v:shape>
                 <v:shape id="_x0000_s1063" type="#_x0000_t202" style="position:absolute;left:29114;top:11558;width:2341;height:2491;visibility:visible;mso-wrap-style:square;v-text-anchor:top" o:gfxdata="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" fillcolor="#a00000" strokecolor="black [3213]">
                   <v:fill color2="red" rotate="t" angle="225" colors="0 #a00000;.5 #e60000;1 red" focus="100%" type="gradient"/>
@@ -8180,7 +8241,15 @@
               </w:numPr>
             </w:pPr>
             <w:r>
-              <w:t>Affichage de tous les comptes stockée en local</w:t>
+              <w:t xml:space="preserve">Affichage de </w:t>
+            </w:r>
+            <w:proofErr w:type="gramStart"/>
+            <w:r>
+              <w:t>tous les comptes stockée</w:t>
+            </w:r>
+            <w:proofErr w:type="gramEnd"/>
+            <w:r>
+              <w:t xml:space="preserve"> en local</w:t>
             </w:r>
           </w:p>
         </w:tc>
@@ -8300,7 +8369,7 @@
                     <pic:cNvPicPr/>
                   </pic:nvPicPr>
                   <pic:blipFill>
-                    <a:blip r:link="rId26"/>
+                    <a:blip r:link="rId24"/>
                     <a:stretch>
                       <a:fillRect/>
                     </a:stretch>
@@ -8413,7 +8482,7 @@
                           </pic:cNvPicPr>
                         </pic:nvPicPr>
                         <pic:blipFill>
-                          <a:blip r:link="rId27"/>
+                          <a:blip r:link="rId25"/>
                           <a:stretch>
                             <a:fillRect/>
                           </a:stretch>
@@ -8578,9 +8647,9 @@
           </mc:Choice>
           <mc:Fallback>
             <w:pict>
-              <v:group w14:anchorId="21BE1A69" id="Groupe 5" o:spid="_x0000_s1071" style="position:absolute;margin-left:60.45pt;margin-top:2.2pt;width:300pt;height:161.25pt;z-index:-251554816" coordsize="38100,20478" o:gfxdata="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">
+              <v:group w14:anchorId="21BE1A69" id="Groupe 5" o:spid="_x0000_s1071" style="position:absolute;margin-left:60.45pt;margin-top:2.2pt;width:300pt;height:161.25pt;z-index:-251554816" coordsize="38100,20478" o:gfxdata="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">
                 <v:shape id="First export.png" o:spid="_x0000_s1072" type="#_x0000_t75" alt="Une image contenant texte, capture d’écran, diagramme, carré&#10;&#10;Description générée automatiquement" style="position:absolute;width:38100;height:20478;visibility:visible;mso-wrap-style:square" o:gfxdata="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">
-                  <v:imagedata r:id="rId28"/>
+                  <v:imagedata r:id="rId26"/>
                 </v:shape>
                 <v:shape id="_x0000_s1073" type="#_x0000_t202" style="position:absolute;left:8705;top:15873;width:2340;height:2492;visibility:visible;mso-wrap-style:square;v-text-anchor:top" o:gfxdata="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" fillcolor="#a00000" strokecolor="black [3213]">
                   <v:fill color2="red" rotate="t" angle="225" colors="0 #a00000;.5 #e60000;1 red" focus="100%" type="gradient"/>
@@ -8756,7 +8825,7 @@
                           </pic:cNvPicPr>
                         </pic:nvPicPr>
                         <pic:blipFill>
-                          <a:blip r:link="rId27"/>
+                          <a:blip r:link="rId25"/>
                           <a:stretch>
                             <a:fillRect/>
                           </a:stretch>
@@ -8921,9 +8990,9 @@
           </mc:Choice>
           <mc:Fallback>
             <w:pict>
-              <v:group w14:anchorId="69E756DB" id="_x0000_s1075" style="position:absolute;margin-left:76.6pt;margin-top:22.65pt;width:300pt;height:161.25pt;z-index:-251556864" coordsize="38100,20478" o:gfxdata="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">
+              <v:group w14:anchorId="69E756DB" id="_x0000_s1075" style="position:absolute;margin-left:76.6pt;margin-top:22.65pt;width:300pt;height:161.25pt;z-index:-251556864" coordsize="38100,20478" o:gfxdata="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">
                 <v:shape id="First export.png" o:spid="_x0000_s1076" type="#_x0000_t75" alt="Une image contenant texte, capture d’écran, diagramme, carré&#10;&#10;Description générée automatiquement" style="position:absolute;width:38100;height:20478;visibility:visible;mso-wrap-style:square" o:gfxdata="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">
-                  <v:imagedata r:id="rId29"/>
+                  <v:imagedata r:id="rId27"/>
                 </v:shape>
                 <v:shape id="_x0000_s1077" type="#_x0000_t202" style="position:absolute;left:8705;top:15873;width:2340;height:2492;visibility:visible;mso-wrap-style:square;v-text-anchor:top" o:gfxdata="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" fillcolor="#a00000" strokecolor="black [3213]">
                   <v:fill color2="red" rotate="t" angle="225" colors="0 #a00000;.5 #e60000;1 red" focus="100%" type="gradient"/>
@@ -9222,15 +9291,130 @@
           <w:noProof/>
         </w:rPr>
         <mc:AlternateContent>
+          <mc:Choice Requires="wps">
+            <w:drawing>
+              <wp:anchor distT="0" distB="0" distL="114300" distR="114300" simplePos="0" relativeHeight="251780096" behindDoc="0" locked="0" layoutInCell="1" allowOverlap="1" wp14:anchorId="542D94C1" wp14:editId="7B20156E">
+                <wp:simplePos x="0" y="0"/>
+                <wp:positionH relativeFrom="column">
+                  <wp:posOffset>6083935</wp:posOffset>
+                </wp:positionH>
+                <wp:positionV relativeFrom="paragraph">
+                  <wp:posOffset>3675380</wp:posOffset>
+                </wp:positionV>
+                <wp:extent cx="234086" cy="249174"/>
+                <wp:effectExtent l="0" t="0" r="0" b="0"/>
+                <wp:wrapNone/>
+                <wp:docPr id="157283932" name="Zone de texte 1"/>
+                <wp:cNvGraphicFramePr/>
+                <a:graphic xmlns:a="http://schemas.openxmlformats.org/drawingml/2006/main">
+                  <a:graphicData uri="http://schemas.microsoft.com/office/word/2010/wordprocessingShape">
+                    <wps:wsp>
+                      <wps:cNvSpPr txBox="1"/>
+                      <wps:spPr>
+                        <a:xfrm>
+                          <a:off x="0" y="0"/>
+                          <a:ext cx="234086" cy="249174"/>
+                        </a:xfrm>
+                        <a:prstGeom prst="rect">
+                          <a:avLst/>
+                        </a:prstGeom>
+                        <a:gradFill flip="none" rotWithShape="1">
+                          <a:gsLst>
+                            <a:gs pos="0">
+                              <a:srgbClr val="FF0000">
+                                <a:shade val="30000"/>
+                                <a:satMod val="115000"/>
+                              </a:srgbClr>
+                            </a:gs>
+                            <a:gs pos="50000">
+                              <a:srgbClr val="FF0000">
+                                <a:shade val="67500"/>
+                                <a:satMod val="115000"/>
+                              </a:srgbClr>
+                            </a:gs>
+                            <a:gs pos="100000">
+                              <a:srgbClr val="FF0000">
+                                <a:shade val="100000"/>
+                                <a:satMod val="115000"/>
+                              </a:srgbClr>
+                            </a:gs>
+                          </a:gsLst>
+                          <a:lin ang="13500000" scaled="1"/>
+                          <a:tileRect/>
+                        </a:gradFill>
+                        <a:ln>
+                          <a:solidFill>
+                            <a:schemeClr val="tx1"/>
+                          </a:solidFill>
+                        </a:ln>
+                      </wps:spPr>
+                      <wps:style>
+                        <a:lnRef idx="0">
+                          <a:scrgbClr r="0" g="0" b="0"/>
+                        </a:lnRef>
+                        <a:fillRef idx="0">
+                          <a:scrgbClr r="0" g="0" b="0"/>
+                        </a:fillRef>
+                        <a:effectRef idx="0">
+                          <a:scrgbClr r="0" g="0" b="0"/>
+                        </a:effectRef>
+                        <a:fontRef idx="minor">
+                          <a:schemeClr val="lt1"/>
+                        </a:fontRef>
+                      </wps:style>
+                      <wps:txbx>
+                        <w:txbxContent>
+                          <w:p>
+                            <w:r>
+                              <w:t>3</w:t>
+                            </w:r>
+                          </w:p>
+                        </w:txbxContent>
+                      </wps:txbx>
+                      <wps:bodyPr rot="0" spcFirstLastPara="0" vertOverflow="overflow" horzOverflow="overflow" vert="horz" wrap="square" lIns="91440" tIns="45720" rIns="91440" bIns="45720" numCol="1" spcCol="0" rtlCol="0" fromWordArt="0" anchor="t" anchorCtr="0" forceAA="0" compatLnSpc="1">
+                        <a:prstTxWarp prst="textNoShape">
+                          <a:avLst/>
+                        </a:prstTxWarp>
+                        <a:noAutofit/>
+                      </wps:bodyPr>
+                    </wps:wsp>
+                  </a:graphicData>
+                </a:graphic>
+              </wp:anchor>
+            </w:drawing>
+          </mc:Choice>
+          <mc:Fallback>
+            <w:pict>
+              <v:shape w14:anchorId="542D94C1" id="_x0000_s1079" type="#_x0000_t202" style="position:absolute;left:0;text-align:left;margin-left:479.05pt;margin-top:289.4pt;width:18.45pt;height:19.6pt;z-index:251780096;visibility:visible;mso-wrap-style:square;mso-wrap-distance-left:9pt;mso-wrap-distance-top:0;mso-wrap-distance-right:9pt;mso-wrap-distance-bottom:0;mso-position-horizontal:absolute;mso-position-horizontal-relative:text;mso-position-vertical:absolute;mso-position-vertical-relative:text;v-text-anchor:top" o:gfxdata="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" fillcolor="#a00000" strokecolor="black [3213]">
+                <v:fill color2="red" rotate="t" angle="225" colors="0 #a00000;.5 #e60000;1 red" focus="100%" type="gradient"/>
+                <v:textbox>
+                  <w:txbxContent>
+                    <w:p>
+                      <w:r>
+                        <w:t>3</w:t>
+                      </w:r>
+                    </w:p>
+                  </w:txbxContent>
+                </v:textbox>
+              </v:shape>
+            </w:pict>
+          </mc:Fallback>
+        </mc:AlternateContent>
+      </w:r>
+      <w:r>
+        <w:rPr>
+          <w:noProof/>
+        </w:rPr>
+        <mc:AlternateContent>
           <mc:Choice Requires="wpg">
             <w:drawing>
-              <wp:anchor distT="0" distB="0" distL="114300" distR="114300" simplePos="0" relativeHeight="251778048" behindDoc="1" locked="0" layoutInCell="1" allowOverlap="1" wp14:anchorId="20B836BA" wp14:editId="509BF4DF">
+              <wp:anchor distT="0" distB="0" distL="114300" distR="114300" simplePos="0" relativeHeight="251778048" behindDoc="1" locked="0" layoutInCell="1" allowOverlap="1" wp14:anchorId="20B836BA" wp14:editId="3BA5F439">
                 <wp:simplePos x="0" y="0"/>
                 <wp:positionH relativeFrom="column">
-                  <wp:posOffset>-815975</wp:posOffset>
+                  <wp:posOffset>-814070</wp:posOffset>
                 </wp:positionH>
                 <wp:positionV relativeFrom="paragraph">
-                  <wp:posOffset>254635</wp:posOffset>
+                  <wp:posOffset>257175</wp:posOffset>
                 </wp:positionV>
                 <wp:extent cx="7392035" cy="3895725"/>
                 <wp:effectExtent l="0" t="0" r="0" b="9525"/>
@@ -9265,7 +9449,7 @@
                           </pic:cNvPicPr>
                         </pic:nvPicPr>
                         <pic:blipFill>
-                          <a:blip r:link="rId30"/>
+                          <a:blip r:link="rId28"/>
                           <a:stretch>
                             <a:fillRect/>
                           </a:stretch>
@@ -9620,7 +9804,7 @@
                         <wps:cNvSpPr txBox="1"/>
                         <wps:spPr>
                           <a:xfrm>
-                            <a:off x="4906370" y="1821976"/>
+                            <a:off x="4944470" y="555151"/>
                             <a:ext cx="234086" cy="249174"/>
                           </a:xfrm>
                           <a:prstGeom prst="rect">
@@ -9694,13 +9878,13 @@
           </mc:Choice>
           <mc:Fallback>
             <w:pict>
-              <v:group w14:anchorId="20B836BA" id="Groupe 24" o:spid="_x0000_s1079" style="position:absolute;left:0;text-align:left;margin-left:-64.25pt;margin-top:20.05pt;width:582.05pt;height:306.75pt;z-index:-251538432" coordsize="73920,38957" o:gfxdata="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">
-                <v:shape id="Main interface.png" o:spid="_x0000_s1080" type="#_x0000_t75" alt="Une image contenant texte, capture d’écran, logiciel, Logiciel multimédia&#10;&#10;Description générée automatiquement" style="position:absolute;width:73920;height:38957;visibility:visible;mso-wrap-style:square" o:gfxdata="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">
-                  <v:imagedata r:id="rId31"/>
+              <v:group w14:anchorId="20B836BA" id="Groupe 24" o:spid="_x0000_s1080" style="position:absolute;left:0;text-align:left;margin-left:-64.1pt;margin-top:20.25pt;width:582.05pt;height:306.75pt;z-index:-251538432" coordsize="73920,38957" o:gfxdata="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">
+                <v:shape id="Main interface.png" o:spid="_x0000_s1081" type="#_x0000_t75" alt="Une image contenant texte, capture d’écran, logiciel, Logiciel multimédia&#10;&#10;Description générée automatiquement" style="position:absolute;width:73920;height:38957;visibility:visible;mso-wrap-style:square" o:gfxdata="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">
+                  <v:imagedata r:id="rId29"/>
                 </v:shape>
-                <v:rect id="Rectangle 1" o:spid="_x0000_s1081" style="position:absolute;left:614;top:4640;width:24003;height:16954;visibility:visible;mso-wrap-style:square;v-text-anchor:middle" o:gfxdata="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" filled="f" strokecolor="red" strokeweight="1pt"/>
-                <v:rect id="Rectangle 1" o:spid="_x0000_s1082" style="position:absolute;left:24565;top:4640;width:24003;height:9047;visibility:visible;mso-wrap-style:square;v-text-anchor:middle" o:gfxdata="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" filled="f" strokecolor="red" strokeweight="1pt"/>
-                <v:rect id="Rectangle 1" o:spid="_x0000_s1083" style="position:absolute;left:48586;top:4640;width:24003;height:16954;visibility:visible;mso-wrap-style:square;v-text-anchor:middle" o:gfxdata="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" filled="f" strokecolor="red" strokeweight="1pt"/>
+                <v:rect id="Rectangle 1" o:spid="_x0000_s1082" style="position:absolute;left:614;top:4640;width:24003;height:16954;visibility:visible;mso-wrap-style:square;v-text-anchor:middle" o:gfxdata="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" filled="f" strokecolor="red" strokeweight="1pt"/>
+                <v:rect id="Rectangle 1" o:spid="_x0000_s1083" style="position:absolute;left:24565;top:4640;width:24003;height:9047;visibility:visible;mso-wrap-style:square;v-text-anchor:middle" o:gfxdata="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" filled="f" strokecolor="red" strokeweight="1pt"/>
+                <v:rect id="Rectangle 1" o:spid="_x0000_s1084" style="position:absolute;left:48586;top:4640;width:24003;height:16954;visibility:visible;mso-wrap-style:square;v-text-anchor:middle" o:gfxdata="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" filled="f" strokecolor="red" strokeweight="1pt"/>
                 <v:shapetype id="_x0000_t34" coordsize="21600,21600" o:spt="34" o:oned="t" adj="10800" path="m,l@0,0@0,21600,21600,21600e" filled="f">
                   <v:stroke joinstyle="miter"/>
                   <v:formulas>
@@ -9712,9 +9896,9 @@
                   </v:handles>
                   <o:lock v:ext="edit" shapetype="t"/>
                 </v:shapetype>
-                <v:shape id="Connecteur : en angle 22" o:spid="_x0000_s1084" type="#_x0000_t34" style="position:absolute;left:545;top:21631;width:37197;height:17088;visibility:visible;mso-wrap-style:square" o:connectortype="elbow" o:gfxdata="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" adj="8" strokecolor="red" strokeweight="1pt"/>
-                <v:shape id="Connecteur : en angle 22" o:spid="_x0000_s1085" type="#_x0000_t34" style="position:absolute;left:37736;top:21631;width:34824;height:17073;flip:x;visibility:visible;mso-wrap-style:square" o:connectortype="elbow" o:gfxdata="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" adj="8" strokecolor="red" strokeweight="1pt"/>
-                <v:shape id="_x0000_s1086" type="#_x0000_t202" style="position:absolute;left:21768;top:15796;width:2341;height:2492;visibility:visible;mso-wrap-style:square;v-text-anchor:top" o:gfxdata="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" fillcolor="#a00000" strokecolor="black [3213]">
+                <v:shape id="Connecteur : en angle 22" o:spid="_x0000_s1085" type="#_x0000_t34" style="position:absolute;left:545;top:21631;width:37197;height:17088;visibility:visible;mso-wrap-style:square" o:connectortype="elbow" o:gfxdata="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" adj="8" strokecolor="red" strokeweight="1pt"/>
+                <v:shape id="Connecteur : en angle 22" o:spid="_x0000_s1086" type="#_x0000_t34" style="position:absolute;left:37736;top:21631;width:34824;height:17073;flip:x;visibility:visible;mso-wrap-style:square" o:connectortype="elbow" o:gfxdata="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" adj="8" strokecolor="red" strokeweight="1pt"/>
+                <v:shape id="_x0000_s1087" type="#_x0000_t202" style="position:absolute;left:21768;top:15796;width:2341;height:2492;visibility:visible;mso-wrap-style:square;v-text-anchor:top" o:gfxdata="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" fillcolor="#a00000" strokecolor="black [3213]">
                   <v:fill color2="red" rotate="t" angle="225" colors="0 #a00000;.5 #e60000;1 red" focus="100%" type="gradient"/>
                   <v:textbox>
                     <w:txbxContent>
@@ -9726,7 +9910,7 @@
                     </w:txbxContent>
                   </v:textbox>
                 </v:shape>
-                <v:shape id="_x0000_s1087" type="#_x0000_t202" style="position:absolute;left:45174;top:11054;width:2340;height:2492;visibility:visible;mso-wrap-style:square;v-text-anchor:top" o:gfxdata="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" fillcolor="#a00000" strokecolor="black [3213]">
+                <v:shape id="_x0000_s1088" type="#_x0000_t202" style="position:absolute;left:45174;top:11054;width:2340;height:2492;visibility:visible;mso-wrap-style:square;v-text-anchor:top" o:gfxdata="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" fillcolor="#a00000" strokecolor="black [3213]">
                   <v:fill color2="red" rotate="t" angle="225" colors="0 #a00000;.5 #e60000;1 red" focus="100%" type="gradient"/>
                   <v:textbox>
                     <w:txbxContent>
@@ -9738,7 +9922,7 @@
                     </w:txbxContent>
                   </v:textbox>
                 </v:shape>
-                <v:shape id="_x0000_s1088" type="#_x0000_t202" style="position:absolute;left:49063;top:18219;width:2341;height:2492;visibility:visible;mso-wrap-style:square;v-text-anchor:top" o:gfxdata="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" fillcolor="#a00000" strokecolor="black [3213]">
+                <v:shape id="_x0000_s1089" type="#_x0000_t202" style="position:absolute;left:49444;top:5551;width:2341;height:2492;visibility:visible;mso-wrap-style:square;v-text-anchor:top" o:gfxdata="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" fillcolor="#a00000" strokecolor="black [3213]">
                   <v:fill color2="red" rotate="t" angle="225" colors="0 #a00000;.5 #e60000;1 red" focus="100%" type="gradient"/>
                   <v:textbox>
                     <w:txbxContent>
@@ -9757,121 +9941,6 @@
         </mc:AlternateContent>
       </w:r>
       <w:r>
-        <w:rPr>
-          <w:noProof/>
-        </w:rPr>
-        <mc:AlternateContent>
-          <mc:Choice Requires="wps">
-            <w:drawing>
-              <wp:anchor distT="0" distB="0" distL="114300" distR="114300" simplePos="0" relativeHeight="251780096" behindDoc="0" locked="0" layoutInCell="1" allowOverlap="1" wp14:anchorId="542D94C1" wp14:editId="249DD2F6">
-                <wp:simplePos x="0" y="0"/>
-                <wp:positionH relativeFrom="column">
-                  <wp:posOffset>2807716</wp:posOffset>
-                </wp:positionH>
-                <wp:positionV relativeFrom="paragraph">
-                  <wp:posOffset>3637890</wp:posOffset>
-                </wp:positionV>
-                <wp:extent cx="234086" cy="249174"/>
-                <wp:effectExtent l="0" t="0" r="0" b="0"/>
-                <wp:wrapNone/>
-                <wp:docPr id="157283932" name="Zone de texte 1"/>
-                <wp:cNvGraphicFramePr/>
-                <a:graphic xmlns:a="http://schemas.openxmlformats.org/drawingml/2006/main">
-                  <a:graphicData uri="http://schemas.microsoft.com/office/word/2010/wordprocessingShape">
-                    <wps:wsp>
-                      <wps:cNvSpPr txBox="1"/>
-                      <wps:spPr>
-                        <a:xfrm>
-                          <a:off x="0" y="0"/>
-                          <a:ext cx="234086" cy="249174"/>
-                        </a:xfrm>
-                        <a:prstGeom prst="rect">
-                          <a:avLst/>
-                        </a:prstGeom>
-                        <a:gradFill flip="none" rotWithShape="1">
-                          <a:gsLst>
-                            <a:gs pos="0">
-                              <a:srgbClr val="FF0000">
-                                <a:shade val="30000"/>
-                                <a:satMod val="115000"/>
-                              </a:srgbClr>
-                            </a:gs>
-                            <a:gs pos="50000">
-                              <a:srgbClr val="FF0000">
-                                <a:shade val="67500"/>
-                                <a:satMod val="115000"/>
-                              </a:srgbClr>
-                            </a:gs>
-                            <a:gs pos="100000">
-                              <a:srgbClr val="FF0000">
-                                <a:shade val="100000"/>
-                                <a:satMod val="115000"/>
-                              </a:srgbClr>
-                            </a:gs>
-                          </a:gsLst>
-                          <a:lin ang="13500000" scaled="1"/>
-                          <a:tileRect/>
-                        </a:gradFill>
-                        <a:ln>
-                          <a:solidFill>
-                            <a:schemeClr val="tx1"/>
-                          </a:solidFill>
-                        </a:ln>
-                      </wps:spPr>
-                      <wps:style>
-                        <a:lnRef idx="0">
-                          <a:scrgbClr r="0" g="0" b="0"/>
-                        </a:lnRef>
-                        <a:fillRef idx="0">
-                          <a:scrgbClr r="0" g="0" b="0"/>
-                        </a:fillRef>
-                        <a:effectRef idx="0">
-                          <a:scrgbClr r="0" g="0" b="0"/>
-                        </a:effectRef>
-                        <a:fontRef idx="minor">
-                          <a:schemeClr val="lt1"/>
-                        </a:fontRef>
-                      </wps:style>
-                      <wps:txbx>
-                        <w:txbxContent>
-                          <w:p>
-                            <w:r>
-                              <w:t>3</w:t>
-                            </w:r>
-                          </w:p>
-                        </w:txbxContent>
-                      </wps:txbx>
-                      <wps:bodyPr rot="0" spcFirstLastPara="0" vertOverflow="overflow" horzOverflow="overflow" vert="horz" wrap="square" lIns="91440" tIns="45720" rIns="91440" bIns="45720" numCol="1" spcCol="0" rtlCol="0" fromWordArt="0" anchor="t" anchorCtr="0" forceAA="0" compatLnSpc="1">
-                        <a:prstTxWarp prst="textNoShape">
-                          <a:avLst/>
-                        </a:prstTxWarp>
-                        <a:noAutofit/>
-                      </wps:bodyPr>
-                    </wps:wsp>
-                  </a:graphicData>
-                </a:graphic>
-              </wp:anchor>
-            </w:drawing>
-          </mc:Choice>
-          <mc:Fallback>
-            <w:pict>
-              <v:shape w14:anchorId="542D94C1" id="_x0000_s1089" type="#_x0000_t202" style="position:absolute;left:0;text-align:left;margin-left:221.1pt;margin-top:286.45pt;width:18.45pt;height:19.6pt;z-index:251780096;visibility:visible;mso-wrap-style:square;mso-wrap-distance-left:9pt;mso-wrap-distance-top:0;mso-wrap-distance-right:9pt;mso-wrap-distance-bottom:0;mso-position-horizontal:absolute;mso-position-horizontal-relative:text;mso-position-vertical:absolute;mso-position-vertical-relative:text;v-text-anchor:top" o:gfxdata="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" fillcolor="#a00000" strokecolor="black [3213]">
-                <v:fill color2="red" rotate="t" angle="225" colors="0 #a00000;.5 #e60000;1 red" focus="100%" type="gradient"/>
-                <v:textbox>
-                  <w:txbxContent>
-                    <w:p>
-                      <w:r>
-                        <w:t>3</w:t>
-                      </w:r>
-                    </w:p>
-                  </w:txbxContent>
-                </v:textbox>
-              </v:shape>
-            </w:pict>
-          </mc:Fallback>
-        </mc:AlternateContent>
-      </w:r>
-      <w:r>
         <w:t>Présentation de l’interface</w:t>
       </w:r>
       <w:bookmarkEnd w:id="21"/>
@@ -9889,9 +9958,14 @@
         </w:numPr>
         <w:spacing w:after="0"/>
       </w:pPr>
-      <w:r>
-        <w:t>Actions</w:t>
-      </w:r>
+      <w:hyperlink w:anchor="_Présentation_des_actions" w:history="1">
+        <w:r>
+          <w:rPr>
+            <w:rStyle w:val="Lienhypertexte"/>
+          </w:rPr>
+          <w:t>Actions</w:t>
+        </w:r>
+      </w:hyperlink>
     </w:p>
     <w:p>
       <w:pPr>
@@ -9901,9 +9975,26 @@
         </w:numPr>
         <w:spacing w:after="0"/>
       </w:pPr>
-      <w:r>
-        <w:t>Total du compte sélectionné</w:t>
-      </w:r>
+      <w:hyperlink w:anchor="_Total_du_sous-compte" w:history="1">
+        <w:r>
+          <w:rPr>
+            <w:rStyle w:val="Lienhypertexte"/>
+          </w:rPr>
+          <w:t xml:space="preserve">Total du </w:t>
+        </w:r>
+        <w:r>
+          <w:rPr>
+            <w:rStyle w:val="Lienhypertexte"/>
+          </w:rPr>
+          <w:t>sous-</w:t>
+        </w:r>
+        <w:r>
+          <w:rPr>
+            <w:rStyle w:val="Lienhypertexte"/>
+          </w:rPr>
+          <w:t>compte sélectionné</w:t>
+        </w:r>
+      </w:hyperlink>
     </w:p>
     <w:p>
       <w:pPr>
@@ -9913,9 +10004,14 @@
         </w:numPr>
         <w:spacing w:after="0"/>
       </w:pPr>
-      <w:r>
-        <w:t>Dépenses / gains du mois sélectionné</w:t>
-      </w:r>
+      <w:hyperlink w:anchor="_Dépenses_/_gains" w:history="1">
+        <w:r>
+          <w:rPr>
+            <w:rStyle w:val="Lienhypertexte"/>
+          </w:rPr>
+          <w:t>Dépenses / gains du mois sélectionné</w:t>
+        </w:r>
+      </w:hyperlink>
     </w:p>
     <w:p>
       <w:pPr>
@@ -9925,9 +10021,14 @@
         </w:numPr>
         <w:spacing w:after="0"/>
       </w:pPr>
-      <w:r>
-        <w:t>Graphique des dépenses / gains du mois sélectionné</w:t>
-      </w:r>
+      <w:hyperlink w:anchor="_Graphique_des_dépenses" w:history="1">
+        <w:r>
+          <w:rPr>
+            <w:rStyle w:val="Lienhypertexte"/>
+          </w:rPr>
+          <w:t>Graphique des dépenses / gains du mois sélectionné</w:t>
+        </w:r>
+      </w:hyperlink>
       <w:r>
         <w:br w:type="page"/>
       </w:r>
@@ -10328,7 +10429,15 @@
     </w:p>
     <w:p>
       <w:r>
-        <w:t xml:space="preserve">Pour créer votre sous-compte, comme par exemple un compte de dépôt, cliquez sur le bouton </w:t>
+        <w:t xml:space="preserve">Pour créer votre sous-compte, </w:t>
+      </w:r>
+      <w:proofErr w:type="gramStart"/>
+      <w:r>
+        <w:t>comme par exemple</w:t>
+      </w:r>
+      <w:proofErr w:type="gramEnd"/>
+      <w:r>
+        <w:t xml:space="preserve"> un compte de dépôt, cliquez sur le bouton </w:t>
       </w:r>
       <w:hyperlink w:anchor="_Présentation_de_l’interface" w:history="1">
         <w:r>
@@ -10383,7 +10492,7 @@
                     <pic:cNvPicPr/>
                   </pic:nvPicPr>
                   <pic:blipFill>
-                    <a:blip r:link="rId32"/>
+                    <a:blip r:link="rId30"/>
                     <a:stretch>
                       <a:fillRect/>
                     </a:stretch>
@@ -10437,7 +10546,7 @@
                     <pic:cNvPicPr/>
                   </pic:nvPicPr>
                   <pic:blipFill>
-                    <a:blip r:link="rId33"/>
+                    <a:blip r:link="rId31"/>
                     <a:stretch>
                       <a:fillRect/>
                     </a:stretch>
@@ -10519,7 +10628,7 @@
                     <pic:cNvPicPr/>
                   </pic:nvPicPr>
                   <pic:blipFill>
-                    <a:blip r:link="rId34"/>
+                    <a:blip r:link="rId32"/>
                     <a:stretch>
                       <a:fillRect/>
                     </a:stretch>
@@ -10688,7 +10797,7 @@
                     <pic:cNvPicPr/>
                   </pic:nvPicPr>
                   <pic:blipFill>
-                    <a:blip r:link="rId35"/>
+                    <a:blip r:link="rId33"/>
                     <a:stretch>
                       <a:fillRect/>
                     </a:stretch>
@@ -10753,7 +10862,7 @@
                     <pic:cNvPicPr/>
                   </pic:nvPicPr>
                   <pic:blipFill>
-                    <a:blip r:link="rId36"/>
+                    <a:blip r:link="rId34"/>
                     <a:stretch>
                       <a:fillRect/>
                     </a:stretch>
@@ -10844,18 +10953,18 @@
           <w:noProof/>
         </w:rPr>
         <w:drawing>
-          <wp:anchor distT="0" distB="0" distL="114300" distR="114300" simplePos="0" relativeHeight="251786240" behindDoc="0" locked="0" layoutInCell="1" allowOverlap="1" wp14:anchorId="7CDF1170" wp14:editId="694D9BF4">
+          <wp:anchor distT="0" distB="0" distL="114300" distR="114300" simplePos="0" relativeHeight="251786240" behindDoc="0" locked="0" layoutInCell="1" allowOverlap="1" wp14:anchorId="7CDF1170" wp14:editId="0BB82B23">
             <wp:simplePos x="0" y="0"/>
             <wp:positionH relativeFrom="page">
-              <wp:posOffset>4114799</wp:posOffset>
+              <wp:posOffset>4114800</wp:posOffset>
             </wp:positionH>
             <wp:positionV relativeFrom="page">
-              <wp:posOffset>2419349</wp:posOffset>
+              <wp:posOffset>2419985</wp:posOffset>
             </wp:positionV>
-            <wp:extent cx="3195759" cy="1999615"/>
-            <wp:effectExtent l="0" t="0" r="5080" b="635"/>
+            <wp:extent cx="3199130" cy="1999615"/>
+            <wp:effectExtent l="0" t="0" r="1270" b="635"/>
             <wp:wrapSquare wrapText="bothSides"/>
-            <wp:docPr id="155832077" name="Create category.png" descr="Une image contenant texte, capture d’écran, logiciel, Logiciel multimédia&#10;&#10;Description générée automatiquement"/>
+            <wp:docPr id="155832077" name="Create category.png"/>
             <wp:cNvGraphicFramePr>
               <a:graphicFrameLocks xmlns:a="http://schemas.openxmlformats.org/drawingml/2006/main" noChangeAspect="1"/>
             </wp:cNvGraphicFramePr>
@@ -10863,11 +10972,11 @@
               <a:graphicData uri="http://schemas.openxmlformats.org/drawingml/2006/picture">
                 <pic:pic xmlns:pic="http://schemas.openxmlformats.org/drawingml/2006/picture">
                   <pic:nvPicPr>
-                    <pic:cNvPr id="155832077" name="Create category.png" descr="Une image contenant texte, capture d’écran, logiciel, Logiciel multimédia&#10;&#10;Description générée automatiquement"/>
+                    <pic:cNvPr id="155832077" name="Create category.png"/>
                     <pic:cNvPicPr/>
                   </pic:nvPicPr>
                   <pic:blipFill>
-                    <a:blip r:link="rId37"/>
+                    <a:blip r:link="rId35"/>
                     <a:stretch>
                       <a:fillRect/>
                     </a:stretch>
@@ -10875,7 +10984,7 @@
                   <pic:spPr>
                     <a:xfrm>
                       <a:off x="0" y="0"/>
-                      <a:ext cx="3199490" cy="2001949"/>
+                      <a:ext cx="3199130" cy="1999615"/>
                     </a:xfrm>
                     <a:prstGeom prst="rect">
                       <a:avLst/>
@@ -10898,26 +11007,26 @@
           <w:noProof/>
         </w:rPr>
         <w:drawing>
-          <wp:anchor distT="0" distB="0" distL="114300" distR="114300" simplePos="0" relativeHeight="251785216" behindDoc="1" locked="0" layoutInCell="1" allowOverlap="1" wp14:anchorId="3A99767D" wp14:editId="25E69396">
+          <wp:anchor distT="0" distB="0" distL="114300" distR="114300" simplePos="0" relativeHeight="251785216" behindDoc="1" locked="0" layoutInCell="1" allowOverlap="1" wp14:anchorId="3A99767D" wp14:editId="312DE596">
             <wp:simplePos x="0" y="0"/>
             <wp:positionH relativeFrom="page">
-              <wp:posOffset>255270</wp:posOffset>
+              <wp:posOffset>257175</wp:posOffset>
             </wp:positionH>
             <wp:positionV relativeFrom="page">
-              <wp:posOffset>2459355</wp:posOffset>
+              <wp:posOffset>2457450</wp:posOffset>
             </wp:positionV>
-            <wp:extent cx="3750945" cy="1961515"/>
-            <wp:effectExtent l="0" t="0" r="1905" b="635"/>
+            <wp:extent cx="3750945" cy="1960880"/>
+            <wp:effectExtent l="0" t="0" r="1905" b="1270"/>
             <wp:wrapTight wrapText="bothSides">
               <wp:wrapPolygon edited="0">
                 <wp:start x="0" y="0"/>
-                <wp:lineTo x="0" y="21397"/>
-                <wp:lineTo x="21501" y="21397"/>
+                <wp:lineTo x="0" y="21404"/>
+                <wp:lineTo x="21501" y="21404"/>
                 <wp:lineTo x="21501" y="0"/>
                 <wp:lineTo x="0" y="0"/>
               </wp:wrapPolygon>
             </wp:wrapTight>
-            <wp:docPr id="1279668472" name="Create account type.png" descr="Une image contenant capture d’écran, Logiciel multimédia, Logiciel de graphisme, logiciel&#10;&#10;Description générée automatiquement"/>
+            <wp:docPr id="1279668472" name="Create account type.png"/>
             <wp:cNvGraphicFramePr>
               <a:graphicFrameLocks xmlns:a="http://schemas.openxmlformats.org/drawingml/2006/main" noChangeAspect="1"/>
             </wp:cNvGraphicFramePr>
@@ -10925,11 +11034,11 @@
               <a:graphicData uri="http://schemas.openxmlformats.org/drawingml/2006/picture">
                 <pic:pic xmlns:pic="http://schemas.openxmlformats.org/drawingml/2006/picture">
                   <pic:nvPicPr>
-                    <pic:cNvPr id="1279668472" name="Create account type.png" descr="Une image contenant capture d’écran, Logiciel multimédia, Logiciel de graphisme, logiciel&#10;&#10;Description générée automatiquement"/>
+                    <pic:cNvPr id="1279668472" name="Create account type.png"/>
                     <pic:cNvPicPr/>
                   </pic:nvPicPr>
                   <pic:blipFill>
-                    <a:blip r:link="rId36"/>
+                    <a:blip r:link="rId34"/>
                     <a:stretch>
                       <a:fillRect/>
                     </a:stretch>
@@ -10937,7 +11046,7 @@
                   <pic:spPr>
                     <a:xfrm>
                       <a:off x="0" y="0"/>
-                      <a:ext cx="3750945" cy="1961515"/>
+                      <a:ext cx="3750945" cy="1960880"/>
                     </a:xfrm>
                     <a:prstGeom prst="rect">
                       <a:avLst/>
@@ -10995,7 +11104,7 @@
                     <pic:cNvPicPr/>
                   </pic:nvPicPr>
                   <pic:blipFill>
-                    <a:blip r:link="rId34"/>
+                    <a:blip r:link="rId32"/>
                     <a:stretch>
                       <a:fillRect/>
                     </a:stretch>
@@ -11179,10 +11288,10 @@
           <w:noProof/>
         </w:rPr>
         <w:drawing>
-          <wp:inline distT="0" distB="0" distL="0" distR="0" wp14:anchorId="0F7F724B" wp14:editId="0F34EFFE">
-            <wp:extent cx="5760720" cy="3012440"/>
+          <wp:inline distT="0" distB="0" distL="0" distR="0" wp14:anchorId="0F7F724B" wp14:editId="093E9F96">
+            <wp:extent cx="5760720" cy="3012376"/>
             <wp:effectExtent l="0" t="0" r="0" b="0"/>
-            <wp:docPr id="1276400370" name="Create place.png" descr="Une image contenant carte, texte, capture d’écran, logiciel&#10;&#10;Description générée automatiquement"/>
+            <wp:docPr id="1276400370" name="Create place.png"/>
             <wp:cNvGraphicFramePr>
               <a:graphicFrameLocks xmlns:a="http://schemas.openxmlformats.org/drawingml/2006/main" noChangeAspect="1"/>
             </wp:cNvGraphicFramePr>
@@ -11190,11 +11299,11 @@
               <a:graphicData uri="http://schemas.openxmlformats.org/drawingml/2006/picture">
                 <pic:pic xmlns:pic="http://schemas.openxmlformats.org/drawingml/2006/picture">
                   <pic:nvPicPr>
-                    <pic:cNvPr id="1276400370" name="Create place.png" descr="Une image contenant carte, texte, capture d’écran, logiciel&#10;&#10;Description générée automatiquement"/>
+                    <pic:cNvPr id="1276400370" name="Create place.png"/>
                     <pic:cNvPicPr/>
                   </pic:nvPicPr>
                   <pic:blipFill>
-                    <a:blip r:link="rId38"/>
+                    <a:blip r:link="rId36"/>
                     <a:stretch>
                       <a:fillRect/>
                     </a:stretch>
@@ -11202,7 +11311,7 @@
                   <pic:spPr>
                     <a:xfrm>
                       <a:off x="0" y="0"/>
-                      <a:ext cx="5760720" cy="3012440"/>
+                      <a:ext cx="5760720" cy="3012376"/>
                     </a:xfrm>
                     <a:prstGeom prst="rect">
                       <a:avLst/>
@@ -11235,10 +11344,10 @@
           <w:noProof/>
         </w:rPr>
         <w:drawing>
-          <wp:inline distT="0" distB="0" distL="0" distR="0" wp14:anchorId="4C2F556C" wp14:editId="47DAFDA4">
-            <wp:extent cx="5760720" cy="4845050"/>
+          <wp:inline distT="0" distB="0" distL="0" distR="0" wp14:anchorId="4C2F556C" wp14:editId="748D5259">
+            <wp:extent cx="5760720" cy="4844913"/>
             <wp:effectExtent l="0" t="0" r="0" b="0"/>
-            <wp:docPr id="1819968237" name="Create place parameter.png" descr="Une image contenant texte, capture d’écran, logiciel, Logiciel multimédia&#10;&#10;Description générée automatiquement"/>
+            <wp:docPr id="1819968237" name="Create place parameter.png"/>
             <wp:cNvGraphicFramePr>
               <a:graphicFrameLocks xmlns:a="http://schemas.openxmlformats.org/drawingml/2006/main" noChangeAspect="1"/>
             </wp:cNvGraphicFramePr>
@@ -11246,11 +11355,11 @@
               <a:graphicData uri="http://schemas.openxmlformats.org/drawingml/2006/picture">
                 <pic:pic xmlns:pic="http://schemas.openxmlformats.org/drawingml/2006/picture">
                   <pic:nvPicPr>
-                    <pic:cNvPr id="1819968237" name="Create place parameter.png" descr="Une image contenant texte, capture d’écran, logiciel, Logiciel multimédia&#10;&#10;Description générée automatiquement"/>
+                    <pic:cNvPr id="1819968237" name="Create place parameter.png"/>
                     <pic:cNvPicPr/>
                   </pic:nvPicPr>
                   <pic:blipFill>
-                    <a:blip r:link="rId39"/>
+                    <a:blip r:link="rId37"/>
                     <a:stretch>
                       <a:fillRect/>
                     </a:stretch>
@@ -11258,7 +11367,7 @@
                   <pic:spPr>
                     <a:xfrm>
                       <a:off x="0" y="0"/>
-                      <a:ext cx="5760720" cy="4845050"/>
+                      <a:ext cx="5760720" cy="4844913"/>
                     </a:xfrm>
                     <a:prstGeom prst="rect">
                       <a:avLst/>
@@ -11286,10 +11395,18 @@
         <w:t xml:space="preserve">Si votre emplacement est légèrement décalé, vous pouvez cliquer sur la carte et sélectionner </w:t>
       </w:r>
       <w:r>
-        <w:t xml:space="preserve">             </w:t>
-      </w:r>
-      <w:r>
-        <w:t>« Valider le nouveau point » pour mettre à jour automatiquement les paramètres.</w:t>
+        <w:t xml:space="preserve">          </w:t>
+      </w:r>
+      <w:proofErr w:type="gramStart"/>
+      <w:r>
+        <w:t xml:space="preserve">   </w:t>
+      </w:r>
+      <w:r>
+        <w:t>«</w:t>
+      </w:r>
+      <w:proofErr w:type="gramEnd"/>
+      <w:r>
+        <w:t xml:space="preserve"> Valider le nouveau point » pour mettre à jour automatiquement les paramètres.</w:t>
       </w:r>
     </w:p>
     <w:p>
@@ -11304,13 +11421,21 @@
     </w:p>
     <w:p>
       <w:r>
-        <w:t xml:space="preserve">Une fois tous les paramètres effectués et les champs remplis, il vous suffira de cliquer sur le bouton </w:t>
+        <w:t>Une fois tous les paramètres effectués et les champs remplis, il vous suffira de cliquer sur le bouton</w:t>
+      </w:r>
+      <w:proofErr w:type="gramStart"/>
+      <w:r>
+        <w:t xml:space="preserve"> </w:t>
       </w:r>
       <w:r>
         <w:t xml:space="preserve">  </w:t>
       </w:r>
       <w:r>
-        <w:t>« Valider ».</w:t>
+        <w:t>«</w:t>
+      </w:r>
+      <w:proofErr w:type="gramEnd"/>
+      <w:r>
+        <w:t xml:space="preserve"> Valider ».</w:t>
       </w:r>
     </w:p>
     <w:p/>
@@ -11431,10 +11556,10 @@
           <w:noProof/>
         </w:rPr>
         <w:drawing>
-          <wp:inline distT="0" distB="0" distL="0" distR="0" wp14:anchorId="644FA91F" wp14:editId="6CDE6EF8">
-            <wp:extent cx="5760720" cy="3052445"/>
+          <wp:inline distT="0" distB="0" distL="0" distR="0" wp14:anchorId="644FA91F" wp14:editId="1517487D">
+            <wp:extent cx="5760324" cy="3052445"/>
             <wp:effectExtent l="0" t="0" r="0" b="0"/>
-            <wp:docPr id="340527880" name="Create color.png" descr="Une image contenant capture d’écran, texte, logiciel, Logiciel multimédia&#10;&#10;Description générée automatiquement"/>
+            <wp:docPr id="340527880" name="Create color.png"/>
             <wp:cNvGraphicFramePr>
               <a:graphicFrameLocks xmlns:a="http://schemas.openxmlformats.org/drawingml/2006/main" noChangeAspect="1"/>
             </wp:cNvGraphicFramePr>
@@ -11442,11 +11567,11 @@
               <a:graphicData uri="http://schemas.openxmlformats.org/drawingml/2006/picture">
                 <pic:pic xmlns:pic="http://schemas.openxmlformats.org/drawingml/2006/picture">
                   <pic:nvPicPr>
-                    <pic:cNvPr id="340527880" name="Create color.png" descr="Une image contenant capture d’écran, texte, logiciel, Logiciel multimédia&#10;&#10;Description générée automatiquement"/>
+                    <pic:cNvPr id="340527880" name="Create color.png"/>
                     <pic:cNvPicPr/>
                   </pic:nvPicPr>
                   <pic:blipFill>
-                    <a:blip r:link="rId40"/>
+                    <a:blip r:link="rId38"/>
                     <a:stretch>
                       <a:fillRect/>
                     </a:stretch>
@@ -11454,7 +11579,7 @@
                   <pic:spPr>
                     <a:xfrm>
                       <a:off x="0" y="0"/>
-                      <a:ext cx="5760720" cy="3052445"/>
+                      <a:ext cx="5760324" cy="3052445"/>
                     </a:xfrm>
                     <a:prstGeom prst="rect">
                       <a:avLst/>
@@ -11474,7 +11599,15 @@
     </w:p>
     <w:p>
       <w:r>
-        <w:t>Attention, les couleurs créées par défaut ne peuvent ni être modifiées ni supprimées. Si vous tentez de les modifier ou de les supprimer, un message s'affichera pour vous indiquer que cette action est impossible.</w:t>
+        <w:t xml:space="preserve">Attention, les couleurs créées par défaut ne peuvent </w:t>
+      </w:r>
+      <w:proofErr w:type="gramStart"/>
+      <w:r>
+        <w:t>ni être modifiées</w:t>
+      </w:r>
+      <w:proofErr w:type="gramEnd"/>
+      <w:r>
+        <w:t xml:space="preserve"> ni supprimées. Si vous tentez de les modifier ou de les supprimer, un message s'affichera pour vous indiquer que cette action est impossible.</w:t>
       </w:r>
     </w:p>
     <w:p>
@@ -11551,18 +11684,18 @@
           <w:noProof/>
         </w:rPr>
         <w:drawing>
-          <wp:anchor distT="0" distB="0" distL="114300" distR="114300" simplePos="0" relativeHeight="251788288" behindDoc="1" locked="0" layoutInCell="1" allowOverlap="1" wp14:anchorId="7BBB1B70" wp14:editId="57232164">
+          <wp:anchor distT="0" distB="0" distL="114300" distR="114300" simplePos="0" relativeHeight="251788288" behindDoc="1" locked="0" layoutInCell="1" allowOverlap="1" wp14:anchorId="7BBB1B70" wp14:editId="615DDBA3">
             <wp:simplePos x="0" y="0"/>
             <wp:positionH relativeFrom="page">
-              <wp:posOffset>4095115</wp:posOffset>
+              <wp:posOffset>4096385</wp:posOffset>
             </wp:positionH>
             <wp:positionV relativeFrom="page">
-              <wp:posOffset>1654175</wp:posOffset>
+              <wp:posOffset>1657350</wp:posOffset>
             </wp:positionV>
-            <wp:extent cx="3176905" cy="1047750"/>
-            <wp:effectExtent l="0" t="0" r="4445" b="0"/>
+            <wp:extent cx="3175000" cy="1047750"/>
+            <wp:effectExtent l="0" t="0" r="6350" b="0"/>
             <wp:wrapSquare wrapText="bothSides"/>
-            <wp:docPr id="817180082" name="Create currency.png" descr="Une image contenant texte, capture d’écran, Police, multimédia&#10;&#10;Description générée automatiquement"/>
+            <wp:docPr id="817180082" name="Create currency.png"/>
             <wp:cNvGraphicFramePr>
               <a:graphicFrameLocks xmlns:a="http://schemas.openxmlformats.org/drawingml/2006/main" noChangeAspect="1"/>
             </wp:cNvGraphicFramePr>
@@ -11570,11 +11703,11 @@
               <a:graphicData uri="http://schemas.openxmlformats.org/drawingml/2006/picture">
                 <pic:pic xmlns:pic="http://schemas.openxmlformats.org/drawingml/2006/picture">
                   <pic:nvPicPr>
-                    <pic:cNvPr id="817180082" name="Create currency.png" descr="Une image contenant texte, capture d’écran, Police, multimédia&#10;&#10;Description générée automatiquement"/>
+                    <pic:cNvPr id="817180082" name="Create currency.png"/>
                     <pic:cNvPicPr/>
                   </pic:nvPicPr>
                   <pic:blipFill>
-                    <a:blip r:link="rId41"/>
+                    <a:blip r:link="rId39"/>
                     <a:stretch>
                       <a:fillRect/>
                     </a:stretch>
@@ -11582,7 +11715,7 @@
                   <pic:spPr>
                     <a:xfrm>
                       <a:off x="0" y="0"/>
-                      <a:ext cx="3176905" cy="1047750"/>
+                      <a:ext cx="3175000" cy="1047750"/>
                     </a:xfrm>
                     <a:prstGeom prst="rect">
                       <a:avLst/>
@@ -11605,18 +11738,18 @@
           <w:noProof/>
         </w:rPr>
         <w:drawing>
-          <wp:anchor distT="0" distB="0" distL="114300" distR="114300" simplePos="0" relativeHeight="251787264" behindDoc="0" locked="0" layoutInCell="1" allowOverlap="1" wp14:anchorId="08653BEE" wp14:editId="63949B9F">
+          <wp:anchor distT="0" distB="0" distL="114300" distR="114300" simplePos="0" relativeHeight="251787264" behindDoc="0" locked="0" layoutInCell="1" allowOverlap="1" wp14:anchorId="08653BEE" wp14:editId="2831C122">
             <wp:simplePos x="0" y="0"/>
             <wp:positionH relativeFrom="margin">
-              <wp:posOffset>-477851</wp:posOffset>
+              <wp:posOffset>-480695</wp:posOffset>
             </wp:positionH>
             <wp:positionV relativeFrom="page">
-              <wp:posOffset>1656080</wp:posOffset>
+              <wp:posOffset>1657350</wp:posOffset>
             </wp:positionV>
-            <wp:extent cx="3623945" cy="1895475"/>
-            <wp:effectExtent l="0" t="0" r="0" b="9525"/>
+            <wp:extent cx="3623945" cy="1894840"/>
+            <wp:effectExtent l="0" t="0" r="0" b="0"/>
             <wp:wrapSquare wrapText="bothSides"/>
-            <wp:docPr id="193616498" name="Create account type.png" descr="Une image contenant capture d’écran, Logiciel multimédia, Logiciel de graphisme, logiciel&#10;&#10;Description générée automatiquement"/>
+            <wp:docPr id="193616498" name="Create account type.png"/>
             <wp:cNvGraphicFramePr>
               <a:graphicFrameLocks xmlns:a="http://schemas.openxmlformats.org/drawingml/2006/main" noChangeAspect="1"/>
             </wp:cNvGraphicFramePr>
@@ -11624,11 +11757,11 @@
               <a:graphicData uri="http://schemas.openxmlformats.org/drawingml/2006/picture">
                 <pic:pic xmlns:pic="http://schemas.openxmlformats.org/drawingml/2006/picture">
                   <pic:nvPicPr>
-                    <pic:cNvPr id="193616498" name="Create account type.png" descr="Une image contenant capture d’écran, Logiciel multimédia, Logiciel de graphisme, logiciel&#10;&#10;Description générée automatiquement"/>
+                    <pic:cNvPr id="193616498" name="Create account type.png"/>
                     <pic:cNvPicPr/>
                   </pic:nvPicPr>
                   <pic:blipFill>
-                    <a:blip r:link="rId36"/>
+                    <a:blip r:link="rId34"/>
                     <a:stretch>
                       <a:fillRect/>
                     </a:stretch>
@@ -11636,7 +11769,7 @@
                   <pic:spPr>
                     <a:xfrm>
                       <a:off x="0" y="0"/>
-                      <a:ext cx="3623945" cy="1895475"/>
+                      <a:ext cx="3623945" cy="1894840"/>
                     </a:xfrm>
                     <a:prstGeom prst="rect">
                       <a:avLst/>
@@ -11817,7 +11950,7 @@
                     <pic:cNvPicPr/>
                   </pic:nvPicPr>
                   <pic:blipFill>
-                    <a:blip r:link="rId42"/>
+                    <a:blip r:link="rId40"/>
                     <a:stretch>
                       <a:fillRect/>
                     </a:stretch>
@@ -11871,7 +12004,7 @@
                     <pic:cNvPicPr/>
                   </pic:nvPicPr>
                   <pic:blipFill>
-                    <a:blip r:link="rId43"/>
+                    <a:blip r:link="rId41"/>
                     <a:stretch>
                       <a:fillRect/>
                     </a:stretch>
@@ -11996,7 +12129,15 @@
         <w:t xml:space="preserve">modes de paiements </w:t>
       </w:r>
       <w:r>
-        <w:t>créées par défaut ne peuvent ni être modifiées ni supprimées. Si vous tentez de les modifier ou de les supprimer, un message s'affichera pour vous indiquer que cette action est impossible.</w:t>
+        <w:t xml:space="preserve">créées par défaut ne peuvent </w:t>
+      </w:r>
+      <w:proofErr w:type="gramStart"/>
+      <w:r>
+        <w:t>ni être modifiées</w:t>
+      </w:r>
+      <w:proofErr w:type="gramEnd"/>
+      <w:r>
+        <w:t xml:space="preserve"> ni supprimées. Si vous tentez de les modifier ou de les supprimer, un message s'affichera pour vous indiquer que cette action est impossible.</w:t>
       </w:r>
     </w:p>
     <w:p>
@@ -12111,10 +12252,10 @@
           <w:noProof/>
         </w:rPr>
         <w:drawing>
-          <wp:inline distT="0" distB="0" distL="0" distR="0" wp14:anchorId="194A0DAB" wp14:editId="2FFE8638">
-            <wp:extent cx="5760720" cy="3012440"/>
+          <wp:inline distT="0" distB="0" distL="0" distR="0" wp14:anchorId="194A0DAB" wp14:editId="2C0695CD">
+            <wp:extent cx="5760720" cy="3012376"/>
             <wp:effectExtent l="0" t="0" r="0" b="0"/>
-            <wp:docPr id="420976105" name="Creation of recurring expenses.png" descr="Une image contenant capture d’écran, texte, Logiciel multimédia, logiciel&#10;&#10;Description générée automatiquement"/>
+            <wp:docPr id="420976105" name="Creation of recurring expenses.png"/>
             <wp:cNvGraphicFramePr>
               <a:graphicFrameLocks xmlns:a="http://schemas.openxmlformats.org/drawingml/2006/main" noChangeAspect="1"/>
             </wp:cNvGraphicFramePr>
@@ -12122,11 +12263,11 @@
               <a:graphicData uri="http://schemas.openxmlformats.org/drawingml/2006/picture">
                 <pic:pic xmlns:pic="http://schemas.openxmlformats.org/drawingml/2006/picture">
                   <pic:nvPicPr>
-                    <pic:cNvPr id="420976105" name="Creation of recurring expenses.png" descr="Une image contenant capture d’écran, texte, Logiciel multimédia, logiciel&#10;&#10;Description générée automatiquement"/>
+                    <pic:cNvPr id="420976105" name="Creation of recurring expenses.png"/>
                     <pic:cNvPicPr/>
                   </pic:nvPicPr>
                   <pic:blipFill>
-                    <a:blip r:link="rId44"/>
+                    <a:blip r:link="rId42"/>
                     <a:stretch>
                       <a:fillRect/>
                     </a:stretch>
@@ -12134,7 +12275,7 @@
                   <pic:spPr>
                     <a:xfrm>
                       <a:off x="0" y="0"/>
-                      <a:ext cx="5760720" cy="3012440"/>
+                      <a:ext cx="5760720" cy="3012376"/>
                     </a:xfrm>
                     <a:prstGeom prst="rect">
                       <a:avLst/>
@@ -12266,7 +12407,7 @@
                     <pic:cNvPicPr/>
                   </pic:nvPicPr>
                   <pic:blipFill>
-                    <a:blip r:link="rId34"/>
+                    <a:blip r:link="rId32"/>
                     <a:stretch>
                       <a:fillRect/>
                     </a:stretch>
@@ -12382,7 +12523,7 @@
                     <pic:cNvPicPr/>
                   </pic:nvPicPr>
                   <pic:blipFill>
-                    <a:blip r:link="rId34"/>
+                    <a:blip r:link="rId32"/>
                     <a:stretch>
                       <a:fillRect/>
                     </a:stretch>
@@ -12462,7 +12603,7 @@
                     <pic:cNvPicPr/>
                   </pic:nvPicPr>
                   <pic:blipFill>
-                    <a:blip r:link="rId34"/>
+                    <a:blip r:link="rId32"/>
                     <a:stretch>
                       <a:fillRect/>
                     </a:stretch>
@@ -12704,7 +12845,7 @@
                     <pic:cNvPicPr/>
                   </pic:nvPicPr>
                   <pic:blipFill>
-                    <a:blip r:link="rId34"/>
+                    <a:blip r:link="rId32"/>
                     <a:stretch>
                       <a:fillRect/>
                     </a:stretch>
@@ -12759,10 +12900,10 @@
           <w:lang w:eastAsia="fr-FR"/>
         </w:rPr>
         <w:drawing>
-          <wp:inline distT="0" distB="0" distL="0" distR="0" wp14:anchorId="35616A43" wp14:editId="304517DD">
-            <wp:extent cx="4972050" cy="4128577"/>
-            <wp:effectExtent l="0" t="0" r="0" b="5715"/>
-            <wp:docPr id="1334984690" name="Creation new recurring expenses.png" descr="Une image contenant texte, capture d’écran, logiciel, Logiciel multimédia&#10;&#10;Description générée automatiquement"/>
+          <wp:inline distT="0" distB="0" distL="0" distR="0" wp14:anchorId="35616A43" wp14:editId="670380B1">
+            <wp:extent cx="4976506" cy="4132008"/>
+            <wp:effectExtent l="0" t="0" r="0" b="1905"/>
+            <wp:docPr id="1334984690" name="Creation new recurring expenses.png"/>
             <wp:cNvGraphicFramePr>
               <a:graphicFrameLocks xmlns:a="http://schemas.openxmlformats.org/drawingml/2006/main" noChangeAspect="1"/>
             </wp:cNvGraphicFramePr>
@@ -12770,11 +12911,11 @@
               <a:graphicData uri="http://schemas.openxmlformats.org/drawingml/2006/picture">
                 <pic:pic xmlns:pic="http://schemas.openxmlformats.org/drawingml/2006/picture">
                   <pic:nvPicPr>
-                    <pic:cNvPr id="1334984690" name="Creation new recurring expenses.png" descr="Une image contenant texte, capture d’écran, logiciel, Logiciel multimédia&#10;&#10;Description générée automatiquement"/>
+                    <pic:cNvPr id="1334984690" name="Creation new recurring expenses.png"/>
                     <pic:cNvPicPr/>
                   </pic:nvPicPr>
                   <pic:blipFill>
-                    <a:blip r:link="rId45"/>
+                    <a:blip r:link="rId43"/>
                     <a:stretch>
                       <a:fillRect/>
                     </a:stretch>
@@ -12782,7 +12923,7 @@
                   <pic:spPr>
                     <a:xfrm>
                       <a:off x="0" y="0"/>
-                      <a:ext cx="4976506" cy="4132277"/>
+                      <a:ext cx="4976506" cy="4132008"/>
                     </a:xfrm>
                     <a:prstGeom prst="rect">
                       <a:avLst/>
@@ -12822,7 +12963,15 @@
         <w:spacing w:after="0"/>
       </w:pPr>
       <w:r>
-        <w:t xml:space="preserve">Pour crée un virement entre vos sous-compte, accédez à l’action </w:t>
+        <w:t xml:space="preserve">Pour crée un virement entre </w:t>
+      </w:r>
+      <w:proofErr w:type="gramStart"/>
+      <w:r>
+        <w:t>vos sous-compte</w:t>
+      </w:r>
+      <w:proofErr w:type="gramEnd"/>
+      <w:r>
+        <w:t xml:space="preserve">, accédez à l’action </w:t>
       </w:r>
       <w:hyperlink w:anchor="_Présentation_de_l’interface" w:history="1">
         <w:r>
@@ -13029,7 +13178,7 @@
                     <pic:cNvPicPr/>
                   </pic:nvPicPr>
                   <pic:blipFill>
-                    <a:blip r:link="rId46"/>
+                    <a:blip r:link="rId44"/>
                     <a:stretch>
                       <a:fillRect/>
                     </a:stretch>
@@ -13112,7 +13261,7 @@
                     <pic:cNvPicPr/>
                   </pic:nvPicPr>
                   <pic:blipFill>
-                    <a:blip r:link="rId47"/>
+                    <a:blip r:link="rId32"/>
                     <a:stretch>
                       <a:fillRect/>
                     </a:stretch>
@@ -13191,7 +13340,21 @@
         <w:rPr>
           <w:lang w:eastAsia="fr-FR"/>
         </w:rPr>
-        <w:t>Une fois vos paramètre remplit, il vous suffira de cliquer sur le bouton « Validé » et une autre interface s’affichera pour confirmer votre choix avec une prévisualisation des montants des différents sous-compte après le transfert.</w:t>
+        <w:t xml:space="preserve">Une fois </w:t>
+      </w:r>
+      <w:proofErr w:type="gramStart"/>
+      <w:r>
+        <w:rPr>
+          <w:lang w:eastAsia="fr-FR"/>
+        </w:rPr>
+        <w:t>vos paramètre</w:t>
+      </w:r>
+      <w:proofErr w:type="gramEnd"/>
+      <w:r>
+        <w:rPr>
+          <w:lang w:eastAsia="fr-FR"/>
+        </w:rPr>
+        <w:t xml:space="preserve"> remplit, il vous suffira de cliquer sur le bouton « Validé » et une autre interface s’affichera pour confirmer votre choix avec une prévisualisation des montants des différents sous-compte après le transfert.</w:t>
       </w:r>
     </w:p>
     <w:p>
@@ -13243,7 +13406,7 @@
                     <pic:cNvPicPr/>
                   </pic:nvPicPr>
                   <pic:blipFill>
-                    <a:blip r:link="rId48"/>
+                    <a:blip r:link="rId45"/>
                     <a:stretch>
                       <a:fillRect/>
                     </a:stretch>
@@ -13298,7 +13461,7 @@
                     <pic:cNvPicPr/>
                   </pic:nvPicPr>
                   <pic:blipFill>
-                    <a:blip r:link="rId49"/>
+                    <a:blip r:link="rId46"/>
                     <a:stretch>
                       <a:fillRect/>
                     </a:stretch>
@@ -13373,7 +13536,15 @@
         <w:ind w:left="360"/>
       </w:pPr>
       <w:r>
-        <w:t xml:space="preserve">Pour crée une dépenses ou un gain, accédez à l’action </w:t>
+        <w:t xml:space="preserve">Pour crée </w:t>
+      </w:r>
+      <w:proofErr w:type="gramStart"/>
+      <w:r>
+        <w:t>une dépenses</w:t>
+      </w:r>
+      <w:proofErr w:type="gramEnd"/>
+      <w:r>
+        <w:t xml:space="preserve"> ou un gain, accédez à l’action </w:t>
       </w:r>
       <w:hyperlink w:anchor="_Présentation_de_l’interface" w:history="1">
         <w:r>
@@ -13480,7 +13651,7 @@
                     <pic:cNvPicPr/>
                   </pic:nvPicPr>
                   <pic:blipFill>
-                    <a:blip r:link="rId47"/>
+                    <a:blip r:link="rId32"/>
                     <a:stretch>
                       <a:fillRect/>
                     </a:stretch>
@@ -13589,7 +13760,7 @@
                     <pic:cNvPicPr/>
                   </pic:nvPicPr>
                   <pic:blipFill>
-                    <a:blip r:link="rId47"/>
+                    <a:blip r:link="rId32"/>
                     <a:stretch>
                       <a:fillRect/>
                     </a:stretch>
@@ -13685,7 +13856,7 @@
                     <pic:cNvPicPr/>
                   </pic:nvPicPr>
                   <pic:blipFill>
-                    <a:blip r:link="rId47"/>
+                    <a:blip r:link="rId32"/>
                     <a:stretch>
                       <a:fillRect/>
                     </a:stretch>
@@ -13815,7 +13986,7 @@
                     <pic:cNvPicPr/>
                   </pic:nvPicPr>
                   <pic:blipFill>
-                    <a:blip r:link="rId50"/>
+                    <a:blip r:link="rId47"/>
                     <a:stretch>
                       <a:fillRect/>
                     </a:stretch>
@@ -14052,10 +14223,10 @@
           <w:noProof/>
         </w:rPr>
         <w:drawing>
-          <wp:anchor distT="0" distB="0" distL="114300" distR="114300" simplePos="0" relativeHeight="251795456" behindDoc="0" locked="0" layoutInCell="1" allowOverlap="1" wp14:anchorId="78D7812C" wp14:editId="75534A07">
+          <wp:anchor distT="0" distB="0" distL="114300" distR="114300" simplePos="0" relativeHeight="251795456" behindDoc="0" locked="0" layoutInCell="1" allowOverlap="1" wp14:anchorId="78D7812C" wp14:editId="446B6BF1">
             <wp:simplePos x="0" y="0"/>
             <wp:positionH relativeFrom="page">
-              <wp:posOffset>82550</wp:posOffset>
+              <wp:posOffset>85725</wp:posOffset>
             </wp:positionH>
             <wp:positionV relativeFrom="paragraph">
               <wp:posOffset>434340</wp:posOffset>
@@ -14063,7 +14234,7 @@
             <wp:extent cx="7406005" cy="427990"/>
             <wp:effectExtent l="0" t="0" r="4445" b="0"/>
             <wp:wrapSquare wrapText="bothSides"/>
-            <wp:docPr id="1682828177" name="Analyse Projection and status.png" descr="Une image contenant texte, capture d’écran, Logiciel multimédia, logiciel&#10;&#10;Description générée automatiquement"/>
+            <wp:docPr id="1682828177" name="Analyse Projection and status.png"/>
             <wp:cNvGraphicFramePr>
               <a:graphicFrameLocks xmlns:a="http://schemas.openxmlformats.org/drawingml/2006/main" noChangeAspect="1"/>
             </wp:cNvGraphicFramePr>
@@ -14071,12 +14242,12 @@
               <a:graphicData uri="http://schemas.openxmlformats.org/drawingml/2006/picture">
                 <pic:pic xmlns:pic="http://schemas.openxmlformats.org/drawingml/2006/picture">
                   <pic:nvPicPr>
-                    <pic:cNvPr id="1682828177" name="Analyse Projection and status.png" descr="Une image contenant texte, capture d’écran, Logiciel multimédia, logiciel&#10;&#10;Description générée automatiquement"/>
+                    <pic:cNvPr id="1682828177" name="Analyse Projection and status.png"/>
                     <pic:cNvPicPr/>
                   </pic:nvPicPr>
                   <pic:blipFill rotWithShape="1">
-                    <a:blip r:link="rId51"/>
-                    <a:srcRect t="7342" b="81950"/>
+                    <a:blip r:link="rId48"/>
+                    <a:srcRect l="-129" t="7534" r="129" b="81774"/>
                     <a:stretch/>
                   </pic:blipFill>
                   <pic:spPr bwMode="auto">
@@ -14217,7 +14388,7 @@
                     <pic:cNvPicPr/>
                   </pic:nvPicPr>
                   <pic:blipFill rotWithShape="1">
-                    <a:blip r:link="rId51"/>
+                    <a:blip r:link="rId48"/>
                     <a:srcRect t="-492"/>
                     <a:stretch/>
                   </pic:blipFill>
@@ -14264,7 +14435,15 @@
         <w:t>, s</w:t>
       </w:r>
       <w:r>
-        <w:t>i vous remarquez une différence entre la somme affichée et celle de votre compte bancaire, cela peut indiquer que vous avez soit saisi une valeur incorrecte dans vos transactions bancaires, soit oublié de noter certaines transactions, ou encore que certaines transactions n'ont pas été correctement pointées.</w:t>
+        <w:t xml:space="preserve">i vous remarquez une différence entre la somme affichée et celle de votre compte bancaire, cela peut indiquer que vous avez soit saisi une valeur incorrecte dans vos transactions bancaires, soit oublié de noter certaines transactions, ou encore que certaines transactions </w:t>
+      </w:r>
+      <w:proofErr w:type="gramStart"/>
+      <w:r>
+        <w:t>n'ont</w:t>
+      </w:r>
+      <w:proofErr w:type="gramEnd"/>
+      <w:r>
+        <w:t xml:space="preserve"> pas été correctement pointées.</w:t>
       </w:r>
     </w:p>
     <w:p>
@@ -14521,7 +14700,7 @@
                     <pic:cNvPicPr/>
                   </pic:nvPicPr>
                   <pic:blipFill>
-                    <a:blip r:link="rId52"/>
+                    <a:blip r:link="rId49"/>
                     <a:stretch>
                       <a:fillRect/>
                     </a:stretch>
@@ -14638,7 +14817,7 @@
                     <pic:cNvPicPr/>
                   </pic:nvPicPr>
                   <pic:blipFill>
-                    <a:blip r:link="rId53"/>
+                    <a:blip r:link="rId50"/>
                     <a:stretch>
                       <a:fillRect/>
                     </a:stretch>
@@ -14733,7 +14912,7 @@
                     <pic:cNvPicPr/>
                   </pic:nvPicPr>
                   <pic:blipFill>
-                    <a:blip r:link="rId54"/>
+                    <a:blip r:link="rId51"/>
                     <a:stretch>
                       <a:fillRect/>
                     </a:stretch>
@@ -14929,7 +15108,7 @@
                     <pic:cNvPicPr/>
                   </pic:nvPicPr>
                   <pic:blipFill>
-                    <a:blip r:link="rId55"/>
+                    <a:blip r:link="rId52"/>
                     <a:stretch>
                       <a:fillRect/>
                     </a:stretch>
@@ -15044,7 +15223,7 @@
                     <pic:cNvPicPr/>
                   </pic:nvPicPr>
                   <pic:blipFill>
-                    <a:blip r:link="rId56"/>
+                    <a:blip r:link="rId53"/>
                     <a:stretch>
                       <a:fillRect/>
                     </a:stretch>
@@ -15142,7 +15321,7 @@
                     <pic:cNvPicPr/>
                   </pic:nvPicPr>
                   <pic:blipFill>
-                    <a:blip r:link="rId57"/>
+                    <a:blip r:link="rId54"/>
                     <a:stretch>
                       <a:fillRect/>
                     </a:stretch>
@@ -15192,6 +15371,68 @@
         <w:t>En bas de ce graphique, vous pouvez voir une liste de vos différents sous-comptes. En cliquant sur l’un des noms, le graphique se mettra à jour pour afficher les transactions bancaires associées à ce sous-compte.</w:t>
       </w:r>
     </w:p>
+    <w:p>
+      <w:pPr>
+        <w:pStyle w:val="Titre4"/>
+        <w:numPr>
+          <w:ilvl w:val="0"/>
+          <w:numId w:val="42"/>
+        </w:numPr>
+        <w:spacing w:line="360" w:lineRule="auto"/>
+      </w:pPr>
+      <w:bookmarkStart w:id="46" w:name="_Total_du_sous-compte"/>
+      <w:bookmarkEnd w:id="46"/>
+      <w:r>
+        <w:rPr>
+          <w:noProof/>
+        </w:rPr>
+        <w:br w:type="page"/>
+      </w:r>
+      <w:r>
+        <w:lastRenderedPageBreak/>
+        <w:t xml:space="preserve">Total du </w:t>
+      </w:r>
+      <w:r>
+        <w:t>sous-</w:t>
+      </w:r>
+      <w:r>
+        <w:t>compte sélectionné</w:t>
+      </w:r>
+    </w:p>
+    <w:p/>
+    <w:p>
+      <w:pPr>
+        <w:pStyle w:val="Titre4"/>
+        <w:numPr>
+          <w:ilvl w:val="0"/>
+          <w:numId w:val="42"/>
+        </w:numPr>
+        <w:spacing w:line="360" w:lineRule="auto"/>
+      </w:pPr>
+      <w:bookmarkStart w:id="47" w:name="_Dépenses_/_gains"/>
+      <w:bookmarkEnd w:id="47"/>
+      <w:r>
+        <w:t>Dépenses / gains du mois sélectionné</w:t>
+      </w:r>
+    </w:p>
+    <w:p>
+      <w:pPr>
+        <w:pStyle w:val="Titre4"/>
+        <w:numPr>
+          <w:ilvl w:val="0"/>
+          <w:numId w:val="42"/>
+        </w:numPr>
+        <w:spacing w:line="360" w:lineRule="auto"/>
+        <w:rPr>
+          <w:noProof/>
+        </w:rPr>
+      </w:pPr>
+      <w:bookmarkStart w:id="48" w:name="_Graphique_des_dépenses"/>
+      <w:bookmarkEnd w:id="48"/>
+      <w:r>
+        <w:t>Graphique des dépenses / gains du mois sélectionné</w:t>
+      </w:r>
+    </w:p>
     <w:sectPr>
       <w:pgSz w:w="11906" w:h="16838"/>
       <w:pgMar w:top="1417" w:right="1417" w:bottom="1417" w:left="1417" w:header="708" w:footer="708" w:gutter="0"/>
@@ -15305,7 +15546,7 @@
       <w:rPr>
         <w:noProof/>
       </w:rPr>
-      <w:t>14/09/2024</w:t>
+      <w:t>15/09/2024</w:t>
     </w:r>
     <w:r>
       <w:fldChar w:fldCharType="end"/>
@@ -15371,7 +15612,7 @@
       <w:rPr>
         <w:noProof/>
       </w:rPr>
-      <w:t>35</w:t>
+      <w:t>36</w:t>
     </w:r>
     <w:r>
       <w:rPr>
@@ -20368,6 +20609,119 @@
     </w:lvl>
   </w:abstractNum>
   <w:abstractNum w:abstractNumId="46" w15:restartNumberingAfterBreak="0">
+    <w:nsid w:val="55294151"/>
+    <w:multiLevelType w:val="multilevel"/>
+    <w:tmpl w:val="D0A023DA"/>
+    <w:lvl w:ilvl="0">
+      <w:start w:val="1"/>
+      <w:numFmt w:val="decimal"/>
+      <w:lvlText w:val="%1."/>
+      <w:lvlJc w:val="left"/>
+      <w:pPr>
+        <w:tabs>
+          <w:tab w:val="num" w:pos="720"/>
+        </w:tabs>
+        <w:ind w:left="720" w:hanging="360"/>
+      </w:pPr>
+    </w:lvl>
+    <w:lvl w:ilvl="1" w:tentative="1">
+      <w:start w:val="1"/>
+      <w:numFmt w:val="decimal"/>
+      <w:lvlText w:val="%2."/>
+      <w:lvlJc w:val="left"/>
+      <w:pPr>
+        <w:tabs>
+          <w:tab w:val="num" w:pos="1440"/>
+        </w:tabs>
+        <w:ind w:left="1440" w:hanging="360"/>
+      </w:pPr>
+    </w:lvl>
+    <w:lvl w:ilvl="2" w:tentative="1">
+      <w:start w:val="1"/>
+      <w:numFmt w:val="decimal"/>
+      <w:lvlText w:val="%3."/>
+      <w:lvlJc w:val="left"/>
+      <w:pPr>
+        <w:tabs>
+          <w:tab w:val="num" w:pos="2160"/>
+        </w:tabs>
+        <w:ind w:left="2160" w:hanging="360"/>
+      </w:pPr>
+    </w:lvl>
+    <w:lvl w:ilvl="3" w:tentative="1">
+      <w:start w:val="1"/>
+      <w:numFmt w:val="decimal"/>
+      <w:lvlText w:val="%4."/>
+      <w:lvlJc w:val="left"/>
+      <w:pPr>
+        <w:tabs>
+          <w:tab w:val="num" w:pos="2880"/>
+        </w:tabs>
+        <w:ind w:left="2880" w:hanging="360"/>
+      </w:pPr>
+    </w:lvl>
+    <w:lvl w:ilvl="4" w:tentative="1">
+      <w:start w:val="1"/>
+      <w:numFmt w:val="decimal"/>
+      <w:lvlText w:val="%5."/>
+      <w:lvlJc w:val="left"/>
+      <w:pPr>
+        <w:tabs>
+          <w:tab w:val="num" w:pos="3600"/>
+        </w:tabs>
+        <w:ind w:left="3600" w:hanging="360"/>
+      </w:pPr>
+    </w:lvl>
+    <w:lvl w:ilvl="5" w:tentative="1">
+      <w:start w:val="1"/>
+      <w:numFmt w:val="decimal"/>
+      <w:lvlText w:val="%6."/>
+      <w:lvlJc w:val="left"/>
+      <w:pPr>
+        <w:tabs>
+          <w:tab w:val="num" w:pos="4320"/>
+        </w:tabs>
+        <w:ind w:left="4320" w:hanging="360"/>
+      </w:pPr>
+    </w:lvl>
+    <w:lvl w:ilvl="6" w:tentative="1">
+      <w:start w:val="1"/>
+      <w:numFmt w:val="decimal"/>
+      <w:lvlText w:val="%7."/>
+      <w:lvlJc w:val="left"/>
+      <w:pPr>
+        <w:tabs>
+          <w:tab w:val="num" w:pos="5040"/>
+        </w:tabs>
+        <w:ind w:left="5040" w:hanging="360"/>
+      </w:pPr>
+    </w:lvl>
+    <w:lvl w:ilvl="7" w:tentative="1">
+      <w:start w:val="1"/>
+      <w:numFmt w:val="decimal"/>
+      <w:lvlText w:val="%8."/>
+      <w:lvlJc w:val="left"/>
+      <w:pPr>
+        <w:tabs>
+          <w:tab w:val="num" w:pos="5760"/>
+        </w:tabs>
+        <w:ind w:left="5760" w:hanging="360"/>
+      </w:pPr>
+    </w:lvl>
+    <w:lvl w:ilvl="8" w:tentative="1">
+      <w:start w:val="1"/>
+      <w:numFmt w:val="decimal"/>
+      <w:lvlText w:val="%9."/>
+      <w:lvlJc w:val="left"/>
+      <w:pPr>
+        <w:tabs>
+          <w:tab w:val="num" w:pos="6480"/>
+        </w:tabs>
+        <w:ind w:left="6480" w:hanging="360"/>
+      </w:pPr>
+    </w:lvl>
+  </w:abstractNum>
+  <w:abstractNum w:abstractNumId="47" w15:restartNumberingAfterBreak="0">
     <w:nsid w:val="5EB64838"/>
     <w:multiLevelType w:val="multilevel"/>
     <w:tmpl w:val="877283A6"/>
@@ -20516,7 +20870,7 @@
       </w:rPr>
     </w:lvl>
   </w:abstractNum>
-  <w:abstractNum w:abstractNumId="47" w15:restartNumberingAfterBreak="0">
+  <w:abstractNum w:abstractNumId="48" w15:restartNumberingAfterBreak="0">
     <w:nsid w:val="5F335FCC"/>
     <w:multiLevelType w:val="multilevel"/>
     <w:tmpl w:val="C1988BD4"/>
@@ -20665,7 +21019,7 @@
       </w:rPr>
     </w:lvl>
   </w:abstractNum>
-  <w:abstractNum w:abstractNumId="48" w15:restartNumberingAfterBreak="0">
+  <w:abstractNum w:abstractNumId="49" w15:restartNumberingAfterBreak="0">
     <w:nsid w:val="5FFC0BD1"/>
     <w:multiLevelType w:val="hybridMultilevel"/>
     <w:tmpl w:val="F5C2BD92"/>
@@ -20754,7 +21108,7 @@
       </w:pPr>
     </w:lvl>
   </w:abstractNum>
-  <w:abstractNum w:abstractNumId="49" w15:restartNumberingAfterBreak="0">
+  <w:abstractNum w:abstractNumId="50" w15:restartNumberingAfterBreak="0">
     <w:nsid w:val="61484265"/>
     <w:multiLevelType w:val="hybridMultilevel"/>
     <w:tmpl w:val="6100C6C0"/>
@@ -20843,7 +21197,7 @@
       </w:pPr>
     </w:lvl>
   </w:abstractNum>
-  <w:abstractNum w:abstractNumId="50" w15:restartNumberingAfterBreak="0">
+  <w:abstractNum w:abstractNumId="51" w15:restartNumberingAfterBreak="0">
     <w:nsid w:val="63975A7B"/>
     <w:multiLevelType w:val="multilevel"/>
     <w:tmpl w:val="D0A023DA"/>
@@ -20956,7 +21310,7 @@
       </w:pPr>
     </w:lvl>
   </w:abstractNum>
-  <w:abstractNum w:abstractNumId="51" w15:restartNumberingAfterBreak="0">
+  <w:abstractNum w:abstractNumId="52" w15:restartNumberingAfterBreak="0">
     <w:nsid w:val="63F7479A"/>
     <w:multiLevelType w:val="multilevel"/>
     <w:tmpl w:val="226C0A10"/>
@@ -21069,7 +21423,7 @@
       </w:pPr>
     </w:lvl>
   </w:abstractNum>
-  <w:abstractNum w:abstractNumId="52" w15:restartNumberingAfterBreak="0">
+  <w:abstractNum w:abstractNumId="53" w15:restartNumberingAfterBreak="0">
     <w:nsid w:val="6B33416F"/>
     <w:multiLevelType w:val="hybridMultilevel"/>
     <w:tmpl w:val="BDA053B4"/>
@@ -21158,7 +21512,7 @@
       </w:pPr>
     </w:lvl>
   </w:abstractNum>
-  <w:abstractNum w:abstractNumId="53" w15:restartNumberingAfterBreak="0">
+  <w:abstractNum w:abstractNumId="54" w15:restartNumberingAfterBreak="0">
     <w:nsid w:val="71A76A11"/>
     <w:multiLevelType w:val="multilevel"/>
     <w:tmpl w:val="BCB4C288"/>
@@ -21271,7 +21625,7 @@
       </w:pPr>
     </w:lvl>
   </w:abstractNum>
-  <w:abstractNum w:abstractNumId="54" w15:restartNumberingAfterBreak="0">
+  <w:abstractNum w:abstractNumId="55" w15:restartNumberingAfterBreak="0">
     <w:nsid w:val="71D83A1D"/>
     <w:multiLevelType w:val="hybridMultilevel"/>
     <w:tmpl w:val="6A302558"/>
@@ -21360,7 +21714,7 @@
       </w:pPr>
     </w:lvl>
   </w:abstractNum>
-  <w:abstractNum w:abstractNumId="55" w15:restartNumberingAfterBreak="0">
+  <w:abstractNum w:abstractNumId="56" w15:restartNumberingAfterBreak="0">
     <w:nsid w:val="73D63141"/>
     <w:multiLevelType w:val="multilevel"/>
     <w:tmpl w:val="A4E0A192"/>
@@ -21509,7 +21863,7 @@
       </w:rPr>
     </w:lvl>
   </w:abstractNum>
-  <w:abstractNum w:abstractNumId="56" w15:restartNumberingAfterBreak="0">
+  <w:abstractNum w:abstractNumId="57" w15:restartNumberingAfterBreak="0">
     <w:nsid w:val="78331248"/>
     <w:multiLevelType w:val="hybridMultilevel"/>
     <w:tmpl w:val="FB0CBE5A"/>
@@ -21622,7 +21976,7 @@
       </w:rPr>
     </w:lvl>
   </w:abstractNum>
-  <w:abstractNum w:abstractNumId="57" w15:restartNumberingAfterBreak="0">
+  <w:abstractNum w:abstractNumId="58" w15:restartNumberingAfterBreak="0">
     <w:nsid w:val="78AC338F"/>
     <w:multiLevelType w:val="hybridMultilevel"/>
     <w:tmpl w:val="70C6D420"/>
@@ -21711,7 +22065,7 @@
       </w:pPr>
     </w:lvl>
   </w:abstractNum>
-  <w:abstractNum w:abstractNumId="58" w15:restartNumberingAfterBreak="0">
+  <w:abstractNum w:abstractNumId="59" w15:restartNumberingAfterBreak="0">
     <w:nsid w:val="78EA7A33"/>
     <w:multiLevelType w:val="hybridMultilevel"/>
     <w:tmpl w:val="B0D801AC"/>
@@ -21824,7 +22178,7 @@
       </w:rPr>
     </w:lvl>
   </w:abstractNum>
-  <w:abstractNum w:abstractNumId="59" w15:restartNumberingAfterBreak="0">
+  <w:abstractNum w:abstractNumId="60" w15:restartNumberingAfterBreak="0">
     <w:nsid w:val="799104E5"/>
     <w:multiLevelType w:val="hybridMultilevel"/>
     <w:tmpl w:val="38B0418A"/>
@@ -21910,7 +22264,7 @@
       </w:pPr>
     </w:lvl>
   </w:abstractNum>
-  <w:abstractNum w:abstractNumId="60" w15:restartNumberingAfterBreak="0">
+  <w:abstractNum w:abstractNumId="61" w15:restartNumberingAfterBreak="0">
     <w:nsid w:val="7B216503"/>
     <w:multiLevelType w:val="hybridMultilevel"/>
     <w:tmpl w:val="BDA053B4"/>
@@ -21999,7 +22353,7 @@
       </w:pPr>
     </w:lvl>
   </w:abstractNum>
-  <w:abstractNum w:abstractNumId="61" w15:restartNumberingAfterBreak="0">
+  <w:abstractNum w:abstractNumId="62" w15:restartNumberingAfterBreak="0">
     <w:nsid w:val="7C744C54"/>
     <w:multiLevelType w:val="hybridMultilevel"/>
     <w:tmpl w:val="FC08650E"/>
@@ -22088,7 +22442,7 @@
       </w:pPr>
     </w:lvl>
   </w:abstractNum>
-  <w:abstractNum w:abstractNumId="62" w15:restartNumberingAfterBreak="0">
+  <w:abstractNum w:abstractNumId="63" w15:restartNumberingAfterBreak="0">
     <w:nsid w:val="7F2E6B0C"/>
     <w:multiLevelType w:val="hybridMultilevel"/>
     <w:tmpl w:val="D1949FCE"/>
@@ -22177,7 +22531,7 @@
       </w:pPr>
     </w:lvl>
   </w:abstractNum>
-  <w:abstractNum w:abstractNumId="63" w15:restartNumberingAfterBreak="0">
+  <w:abstractNum w:abstractNumId="64" w15:restartNumberingAfterBreak="0">
     <w:nsid w:val="7F47081A"/>
     <w:multiLevelType w:val="hybridMultilevel"/>
     <w:tmpl w:val="753ABC00"/>
@@ -22270,13 +22624,13 @@
     <w:abstractNumId w:val="44"/>
   </w:num>
   <w:num w:numId="2" w16cid:durableId="1467511231">
-    <w:abstractNumId w:val="55"/>
+    <w:abstractNumId w:val="56"/>
   </w:num>
   <w:num w:numId="3" w16cid:durableId="152913160">
     <w:abstractNumId w:val="43"/>
   </w:num>
   <w:num w:numId="4" w16cid:durableId="485777830">
-    <w:abstractNumId w:val="53"/>
+    <w:abstractNumId w:val="54"/>
   </w:num>
   <w:num w:numId="5" w16cid:durableId="3214827">
     <w:abstractNumId w:val="40"/>
@@ -22291,7 +22645,7 @@
     <w:abstractNumId w:val="29"/>
   </w:num>
   <w:num w:numId="9" w16cid:durableId="1229148143">
-    <w:abstractNumId w:val="56"/>
+    <w:abstractNumId w:val="57"/>
   </w:num>
   <w:num w:numId="10" w16cid:durableId="342249779">
     <w:abstractNumId w:val="2"/>
@@ -22306,10 +22660,10 @@
     <w:abstractNumId w:val="23"/>
   </w:num>
   <w:num w:numId="14" w16cid:durableId="893392545">
-    <w:abstractNumId w:val="49"/>
+    <w:abstractNumId w:val="50"/>
   </w:num>
   <w:num w:numId="15" w16cid:durableId="2064868528">
-    <w:abstractNumId w:val="59"/>
+    <w:abstractNumId w:val="60"/>
   </w:num>
   <w:num w:numId="16" w16cid:durableId="2010597120">
     <w:abstractNumId w:val="13"/>
@@ -22339,19 +22693,19 @@
     <w:abstractNumId w:val="41"/>
   </w:num>
   <w:num w:numId="25" w16cid:durableId="236282987">
-    <w:abstractNumId w:val="54"/>
+    <w:abstractNumId w:val="55"/>
   </w:num>
   <w:num w:numId="26" w16cid:durableId="1449928291">
     <w:abstractNumId w:val="5"/>
   </w:num>
   <w:num w:numId="27" w16cid:durableId="1817719897">
-    <w:abstractNumId w:val="61"/>
+    <w:abstractNumId w:val="62"/>
   </w:num>
   <w:num w:numId="28" w16cid:durableId="1732190163">
     <w:abstractNumId w:val="0"/>
   </w:num>
   <w:num w:numId="29" w16cid:durableId="1448042274">
-    <w:abstractNumId w:val="52"/>
+    <w:abstractNumId w:val="53"/>
   </w:num>
   <w:num w:numId="30" w16cid:durableId="998774962">
     <w:abstractNumId w:val="11"/>
@@ -22360,16 +22714,16 @@
     <w:abstractNumId w:val="14"/>
   </w:num>
   <w:num w:numId="32" w16cid:durableId="1363894858">
-    <w:abstractNumId w:val="57"/>
+    <w:abstractNumId w:val="58"/>
   </w:num>
   <w:num w:numId="33" w16cid:durableId="1252082560">
-    <w:abstractNumId w:val="63"/>
+    <w:abstractNumId w:val="64"/>
   </w:num>
   <w:num w:numId="34" w16cid:durableId="1865049292">
     <w:abstractNumId w:val="20"/>
   </w:num>
   <w:num w:numId="35" w16cid:durableId="172846517">
-    <w:abstractNumId w:val="58"/>
+    <w:abstractNumId w:val="59"/>
   </w:num>
   <w:num w:numId="36" w16cid:durableId="1447117636">
     <w:abstractNumId w:val="8"/>
@@ -22378,7 +22732,7 @@
     <w:abstractNumId w:val="21"/>
   </w:num>
   <w:num w:numId="38" w16cid:durableId="1785999170">
-    <w:abstractNumId w:val="48"/>
+    <w:abstractNumId w:val="49"/>
   </w:num>
   <w:num w:numId="39" w16cid:durableId="909190463">
     <w:abstractNumId w:val="12"/>
@@ -22387,7 +22741,7 @@
     <w:abstractNumId w:val="39"/>
   </w:num>
   <w:num w:numId="41" w16cid:durableId="2106924727">
-    <w:abstractNumId w:val="60"/>
+    <w:abstractNumId w:val="61"/>
   </w:num>
   <w:num w:numId="42" w16cid:durableId="108010285">
     <w:abstractNumId w:val="9"/>
@@ -22399,7 +22753,7 @@
     <w:abstractNumId w:val="33"/>
   </w:num>
   <w:num w:numId="45" w16cid:durableId="1720395052">
-    <w:abstractNumId w:val="50"/>
+    <w:abstractNumId w:val="51"/>
   </w:num>
   <w:num w:numId="46" w16cid:durableId="917329396">
     <w:abstractNumId w:val="27"/>
@@ -22414,7 +22768,7 @@
     <w:abstractNumId w:val="31"/>
   </w:num>
   <w:num w:numId="50" w16cid:durableId="1549954801">
-    <w:abstractNumId w:val="47"/>
+    <w:abstractNumId w:val="48"/>
   </w:num>
   <w:num w:numId="51" w16cid:durableId="1092701847">
     <w:abstractNumId w:val="25"/>
@@ -22429,7 +22783,7 @@
     <w:abstractNumId w:val="22"/>
   </w:num>
   <w:num w:numId="55" w16cid:durableId="1811439818">
-    <w:abstractNumId w:val="46"/>
+    <w:abstractNumId w:val="47"/>
   </w:num>
   <w:num w:numId="56" w16cid:durableId="1467822027">
     <w:abstractNumId w:val="37"/>
@@ -22441,7 +22795,7 @@
     <w:abstractNumId w:val="26"/>
   </w:num>
   <w:num w:numId="59" w16cid:durableId="980573823">
-    <w:abstractNumId w:val="51"/>
+    <w:abstractNumId w:val="52"/>
   </w:num>
   <w:num w:numId="60" w16cid:durableId="255796193">
     <w:abstractNumId w:val="10"/>
@@ -22456,7 +22810,10 @@
     <w:abstractNumId w:val="42"/>
   </w:num>
   <w:num w:numId="64" w16cid:durableId="1930237304">
-    <w:abstractNumId w:val="62"/>
+    <w:abstractNumId w:val="63"/>
+  </w:num>
+  <w:num w:numId="65" w16cid:durableId="111095546">
+    <w:abstractNumId w:val="46"/>
   </w:num>
 </w:numbering>
 </file>
@@ -22861,7 +23218,7 @@
   <w:style w:type="paragraph" w:default="1" w:styleId="Normal">
     <w:name w:val="Normal"/>
     <w:qFormat/>
-    <w:rsid w:val="002C1C49"/>
+    <w:rsid w:val="005128CC"/>
     <w:rPr>
       <w:rFonts w:ascii="Calibri" w:hAnsi="Calibri" w:cs="Calibri"/>
     </w:rPr>
@@ -23792,6 +24149,7 @@
     <w:rsid w:val="000B1D45"/>
     <w:rsid w:val="00141C65"/>
     <w:rsid w:val="00181E2D"/>
+    <w:rsid w:val="00231CBA"/>
     <w:rsid w:val="0024760D"/>
     <w:rsid w:val="00253B12"/>
     <w:rsid w:val="002622C0"/>
@@ -23813,6 +24171,7 @@
     <w:rsid w:val="005305D8"/>
     <w:rsid w:val="00543AF3"/>
     <w:rsid w:val="00567221"/>
+    <w:rsid w:val="00663207"/>
     <w:rsid w:val="006B1D56"/>
     <w:rsid w:val="006B7EE3"/>
     <w:rsid w:val="006D1A09"/>
@@ -23826,12 +24185,15 @@
     <w:rsid w:val="0083327A"/>
     <w:rsid w:val="00875647"/>
     <w:rsid w:val="008A00DF"/>
+    <w:rsid w:val="008C13A2"/>
     <w:rsid w:val="008F61AF"/>
     <w:rsid w:val="00911917"/>
+    <w:rsid w:val="00926B3D"/>
     <w:rsid w:val="00957AE4"/>
     <w:rsid w:val="009D4A7A"/>
     <w:rsid w:val="009D4CCE"/>
     <w:rsid w:val="00A10C88"/>
+    <w:rsid w:val="00A26C24"/>
     <w:rsid w:val="00A42FD8"/>
     <w:rsid w:val="00A62133"/>
     <w:rsid w:val="00A7713C"/>
@@ -23841,6 +24203,7 @@
     <w:rsid w:val="00B03C1B"/>
     <w:rsid w:val="00B2610D"/>
     <w:rsid w:val="00B27AD3"/>
+    <w:rsid w:val="00B40E2A"/>
     <w:rsid w:val="00B462C2"/>
     <w:rsid w:val="00BD1DF8"/>
     <w:rsid w:val="00C26ADF"/>

</xml_diff>

<commit_message>
ci(Update): Update French guide and add weather icons
Revised French user guides in both DOCX and PDF formats. Added new
weather-related SVG icons to the Common folder: WeatherPartlyCloudy,
WeatherPouring, and WhiteBalanceSunny.
</commit_message>
<xml_diff>
--- a/MyExpenses.Wpf/Resources/How to use/How to use_french.docx
+++ b/MyExpenses.Wpf/Resources/How to use/How to use_french.docx
@@ -10,6 +10,7 @@
           <w:docPartUnique/>
         </w:docPartObj>
       </w:sdtPr>
+      <w:sdtEndPr/>
       <w:sdtContent>
         <w:sdt>
           <w:sdtPr>
@@ -30,12 +31,12 @@
             <w:dataBinding w:prefixMappings="xmlns:ns0='http://purl.org/dc/elements/1.1/' xmlns:ns1='http://schemas.openxmlformats.org/package/2006/metadata/core-properties' " w:xpath="/ns1:coreProperties[1]/ns0:title[1]" w:storeItemID="{6C3C8BC8-F283-45AE-878A-BAB7291924A1}"/>
             <w:text/>
           </w:sdtPr>
+          <w:sdtEndPr/>
           <w:sdtContent>
             <w:p>
               <w:pPr>
                 <w:jc w:val="center"/>
               </w:pPr>
-              <w:proofErr w:type="spellStart"/>
               <w:r>
                 <w:rPr>
                   <w:b/>
@@ -47,7 +48,6 @@
                 </w:rPr>
                 <w:t>MyExpeneses</w:t>
               </w:r>
-              <w:proofErr w:type="spellEnd"/>
             </w:p>
           </w:sdtContent>
         </w:sdt>
@@ -175,7 +175,7 @@
           <w:r>
             <w:fldChar w:fldCharType="separate"/>
           </w:r>
-          <w:hyperlink w:anchor="_Toc177243495" w:history="1">
+          <w:hyperlink w:anchor="_Toc177333990" w:history="1">
             <w:r>
               <w:rPr>
                 <w:rStyle w:val="Lienhypertexte"/>
@@ -219,7 +219,7 @@
                 <w:noProof/>
                 <w:webHidden/>
               </w:rPr>
-              <w:instrText xml:space="preserve"> PAGEREF _Toc177243495 \h </w:instrText>
+              <w:instrText xml:space="preserve"> PAGEREF _Toc177333990 \h </w:instrText>
             </w:r>
             <w:r>
               <w:rPr>
@@ -265,7 +265,7 @@
               <w:lang w:eastAsia="fr-FR"/>
             </w:rPr>
           </w:pPr>
-          <w:hyperlink w:anchor="_Toc177243496" w:history="1">
+          <w:hyperlink w:anchor="_Toc177333991" w:history="1">
             <w:r>
               <w:rPr>
                 <w:rStyle w:val="Lienhypertexte"/>
@@ -309,7 +309,7 @@
                 <w:noProof/>
                 <w:webHidden/>
               </w:rPr>
-              <w:instrText xml:space="preserve"> PAGEREF _Toc177243496 \h </w:instrText>
+              <w:instrText xml:space="preserve"> PAGEREF _Toc177333991 \h </w:instrText>
             </w:r>
             <w:r>
               <w:rPr>
@@ -355,7 +355,7 @@
               <w:lang w:eastAsia="fr-FR"/>
             </w:rPr>
           </w:pPr>
-          <w:hyperlink w:anchor="_Toc177243497" w:history="1">
+          <w:hyperlink w:anchor="_Toc177333992" w:history="1">
             <w:r>
               <w:rPr>
                 <w:rStyle w:val="Lienhypertexte"/>
@@ -400,7 +400,7 @@
                 <w:noProof/>
                 <w:webHidden/>
               </w:rPr>
-              <w:instrText xml:space="preserve"> PAGEREF _Toc177243497 \h </w:instrText>
+              <w:instrText xml:space="preserve"> PAGEREF _Toc177333992 \h </w:instrText>
             </w:r>
             <w:r>
               <w:rPr>
@@ -446,7 +446,7 @@
               <w:lang w:eastAsia="fr-FR"/>
             </w:rPr>
           </w:pPr>
-          <w:hyperlink w:anchor="_Toc177243498" w:history="1">
+          <w:hyperlink w:anchor="_Toc177333993" w:history="1">
             <w:r>
               <w:rPr>
                 <w:rStyle w:val="Lienhypertexte"/>
@@ -490,7 +490,7 @@
                 <w:noProof/>
                 <w:webHidden/>
               </w:rPr>
-              <w:instrText xml:space="preserve"> PAGEREF _Toc177243498 \h </w:instrText>
+              <w:instrText xml:space="preserve"> PAGEREF _Toc177333993 \h </w:instrText>
             </w:r>
             <w:r>
               <w:rPr>
@@ -536,7 +536,7 @@
               <w:lang w:eastAsia="fr-FR"/>
             </w:rPr>
           </w:pPr>
-          <w:hyperlink w:anchor="_Toc177243499" w:history="1">
+          <w:hyperlink w:anchor="_Toc177333994" w:history="1">
             <w:r>
               <w:rPr>
                 <w:rStyle w:val="Lienhypertexte"/>
@@ -580,7 +580,7 @@
                 <w:noProof/>
                 <w:webHidden/>
               </w:rPr>
-              <w:instrText xml:space="preserve"> PAGEREF _Toc177243499 \h </w:instrText>
+              <w:instrText xml:space="preserve"> PAGEREF _Toc177333994 \h </w:instrText>
             </w:r>
             <w:r>
               <w:rPr>
@@ -626,7 +626,7 @@
               <w:lang w:eastAsia="fr-FR"/>
             </w:rPr>
           </w:pPr>
-          <w:hyperlink w:anchor="_Toc177243500" w:history="1">
+          <w:hyperlink w:anchor="_Toc177333995" w:history="1">
             <w:r>
               <w:rPr>
                 <w:rStyle w:val="Lienhypertexte"/>
@@ -670,7 +670,7 @@
                 <w:noProof/>
                 <w:webHidden/>
               </w:rPr>
-              <w:instrText xml:space="preserve"> PAGEREF _Toc177243500 \h </w:instrText>
+              <w:instrText xml:space="preserve"> PAGEREF _Toc177333995 \h </w:instrText>
             </w:r>
             <w:r>
               <w:rPr>
@@ -716,7 +716,7 @@
               <w:lang w:eastAsia="fr-FR"/>
             </w:rPr>
           </w:pPr>
-          <w:hyperlink w:anchor="_Toc177243501" w:history="1">
+          <w:hyperlink w:anchor="_Toc177333996" w:history="1">
             <w:r>
               <w:rPr>
                 <w:rStyle w:val="Lienhypertexte"/>
@@ -760,7 +760,7 @@
                 <w:noProof/>
                 <w:webHidden/>
               </w:rPr>
-              <w:instrText xml:space="preserve"> PAGEREF _Toc177243501 \h </w:instrText>
+              <w:instrText xml:space="preserve"> PAGEREF _Toc177333996 \h </w:instrText>
             </w:r>
             <w:r>
               <w:rPr>
@@ -806,7 +806,7 @@
               <w:lang w:eastAsia="fr-FR"/>
             </w:rPr>
           </w:pPr>
-          <w:hyperlink w:anchor="_Toc177243502" w:history="1">
+          <w:hyperlink w:anchor="_Toc177333997" w:history="1">
             <w:r>
               <w:rPr>
                 <w:rStyle w:val="Lienhypertexte"/>
@@ -850,7 +850,7 @@
                 <w:noProof/>
                 <w:webHidden/>
               </w:rPr>
-              <w:instrText xml:space="preserve"> PAGEREF _Toc177243502 \h </w:instrText>
+              <w:instrText xml:space="preserve"> PAGEREF _Toc177333997 \h </w:instrText>
             </w:r>
             <w:r>
               <w:rPr>
@@ -896,7 +896,7 @@
               <w:lang w:eastAsia="fr-FR"/>
             </w:rPr>
           </w:pPr>
-          <w:hyperlink w:anchor="_Toc177243503" w:history="1">
+          <w:hyperlink w:anchor="_Toc177333998" w:history="1">
             <w:r>
               <w:rPr>
                 <w:rStyle w:val="Lienhypertexte"/>
@@ -940,7 +940,7 @@
                 <w:noProof/>
                 <w:webHidden/>
               </w:rPr>
-              <w:instrText xml:space="preserve"> PAGEREF _Toc177243503 \h </w:instrText>
+              <w:instrText xml:space="preserve"> PAGEREF _Toc177333998 \h </w:instrText>
             </w:r>
             <w:r>
               <w:rPr>
@@ -986,7 +986,7 @@
               <w:lang w:eastAsia="fr-FR"/>
             </w:rPr>
           </w:pPr>
-          <w:hyperlink w:anchor="_Toc177243504" w:history="1">
+          <w:hyperlink w:anchor="_Toc177333999" w:history="1">
             <w:r>
               <w:rPr>
                 <w:rStyle w:val="Lienhypertexte"/>
@@ -1030,7 +1030,7 @@
                 <w:noProof/>
                 <w:webHidden/>
               </w:rPr>
-              <w:instrText xml:space="preserve"> PAGEREF _Toc177243504 \h </w:instrText>
+              <w:instrText xml:space="preserve"> PAGEREF _Toc177333999 \h </w:instrText>
             </w:r>
             <w:r>
               <w:rPr>
@@ -1076,7 +1076,7 @@
               <w:lang w:eastAsia="fr-FR"/>
             </w:rPr>
           </w:pPr>
-          <w:hyperlink w:anchor="_Toc177243505" w:history="1">
+          <w:hyperlink w:anchor="_Toc177334000" w:history="1">
             <w:r>
               <w:rPr>
                 <w:rStyle w:val="Lienhypertexte"/>
@@ -1120,7 +1120,7 @@
                 <w:noProof/>
                 <w:webHidden/>
               </w:rPr>
-              <w:instrText xml:space="preserve"> PAGEREF _Toc177243505 \h </w:instrText>
+              <w:instrText xml:space="preserve"> PAGEREF _Toc177334000 \h </w:instrText>
             </w:r>
             <w:r>
               <w:rPr>
@@ -1166,7 +1166,7 @@
               <w:lang w:eastAsia="fr-FR"/>
             </w:rPr>
           </w:pPr>
-          <w:hyperlink w:anchor="_Toc177243506" w:history="1">
+          <w:hyperlink w:anchor="_Toc177334001" w:history="1">
             <w:r>
               <w:rPr>
                 <w:rStyle w:val="Lienhypertexte"/>
@@ -1210,7 +1210,7 @@
                 <w:noProof/>
                 <w:webHidden/>
               </w:rPr>
-              <w:instrText xml:space="preserve"> PAGEREF _Toc177243506 \h </w:instrText>
+              <w:instrText xml:space="preserve"> PAGEREF _Toc177334001 \h </w:instrText>
             </w:r>
             <w:r>
               <w:rPr>
@@ -1256,7 +1256,7 @@
               <w:lang w:eastAsia="fr-FR"/>
             </w:rPr>
           </w:pPr>
-          <w:hyperlink w:anchor="_Toc177243507" w:history="1">
+          <w:hyperlink w:anchor="_Toc177334002" w:history="1">
             <w:r>
               <w:rPr>
                 <w:rStyle w:val="Lienhypertexte"/>
@@ -1300,7 +1300,7 @@
                 <w:noProof/>
                 <w:webHidden/>
               </w:rPr>
-              <w:instrText xml:space="preserve"> PAGEREF _Toc177243507 \h </w:instrText>
+              <w:instrText xml:space="preserve"> PAGEREF _Toc177334002 \h </w:instrText>
             </w:r>
             <w:r>
               <w:rPr>
@@ -1346,7 +1346,7 @@
               <w:lang w:eastAsia="fr-FR"/>
             </w:rPr>
           </w:pPr>
-          <w:hyperlink w:anchor="_Toc177243508" w:history="1">
+          <w:hyperlink w:anchor="_Toc177334003" w:history="1">
             <w:r>
               <w:rPr>
                 <w:rStyle w:val="Lienhypertexte"/>
@@ -1390,7 +1390,7 @@
                 <w:noProof/>
                 <w:webHidden/>
               </w:rPr>
-              <w:instrText xml:space="preserve"> PAGEREF _Toc177243508 \h </w:instrText>
+              <w:instrText xml:space="preserve"> PAGEREF _Toc177334003 \h </w:instrText>
             </w:r>
             <w:r>
               <w:rPr>
@@ -1436,7 +1436,7 @@
               <w:lang w:eastAsia="fr-FR"/>
             </w:rPr>
           </w:pPr>
-          <w:hyperlink w:anchor="_Toc177243509" w:history="1">
+          <w:hyperlink w:anchor="_Toc177334004" w:history="1">
             <w:r>
               <w:rPr>
                 <w:rStyle w:val="Lienhypertexte"/>
@@ -1480,7 +1480,7 @@
                 <w:noProof/>
                 <w:webHidden/>
               </w:rPr>
-              <w:instrText xml:space="preserve"> PAGEREF _Toc177243509 \h </w:instrText>
+              <w:instrText xml:space="preserve"> PAGEREF _Toc177334004 \h </w:instrText>
             </w:r>
             <w:r>
               <w:rPr>
@@ -1526,7 +1526,7 @@
               <w:lang w:eastAsia="fr-FR"/>
             </w:rPr>
           </w:pPr>
-          <w:hyperlink w:anchor="_Toc177243510" w:history="1">
+          <w:hyperlink w:anchor="_Toc177334005" w:history="1">
             <w:r>
               <w:rPr>
                 <w:rStyle w:val="Lienhypertexte"/>
@@ -1570,7 +1570,7 @@
                 <w:noProof/>
                 <w:webHidden/>
               </w:rPr>
-              <w:instrText xml:space="preserve"> PAGEREF _Toc177243510 \h </w:instrText>
+              <w:instrText xml:space="preserve"> PAGEREF _Toc177334005 \h </w:instrText>
             </w:r>
             <w:r>
               <w:rPr>
@@ -1616,7 +1616,7 @@
               <w:lang w:eastAsia="fr-FR"/>
             </w:rPr>
           </w:pPr>
-          <w:hyperlink w:anchor="_Toc177243511" w:history="1">
+          <w:hyperlink w:anchor="_Toc177334006" w:history="1">
             <w:r>
               <w:rPr>
                 <w:rStyle w:val="Lienhypertexte"/>
@@ -1660,7 +1660,7 @@
                 <w:noProof/>
                 <w:webHidden/>
               </w:rPr>
-              <w:instrText xml:space="preserve"> PAGEREF _Toc177243511 \h </w:instrText>
+              <w:instrText xml:space="preserve"> PAGEREF _Toc177334006 \h </w:instrText>
             </w:r>
             <w:r>
               <w:rPr>
@@ -1706,7 +1706,7 @@
               <w:lang w:eastAsia="fr-FR"/>
             </w:rPr>
           </w:pPr>
-          <w:hyperlink w:anchor="_Toc177243512" w:history="1">
+          <w:hyperlink w:anchor="_Toc177334007" w:history="1">
             <w:r>
               <w:rPr>
                 <w:rStyle w:val="Lienhypertexte"/>
@@ -1750,7 +1750,7 @@
                 <w:noProof/>
                 <w:webHidden/>
               </w:rPr>
-              <w:instrText xml:space="preserve"> PAGEREF _Toc177243512 \h </w:instrText>
+              <w:instrText xml:space="preserve"> PAGEREF _Toc177334007 \h </w:instrText>
             </w:r>
             <w:r>
               <w:rPr>
@@ -1796,7 +1796,7 @@
               <w:lang w:eastAsia="fr-FR"/>
             </w:rPr>
           </w:pPr>
-          <w:hyperlink w:anchor="_Toc177243513" w:history="1">
+          <w:hyperlink w:anchor="_Toc177334008" w:history="1">
             <w:r>
               <w:rPr>
                 <w:rStyle w:val="Lienhypertexte"/>
@@ -1840,7 +1840,7 @@
                 <w:noProof/>
                 <w:webHidden/>
               </w:rPr>
-              <w:instrText xml:space="preserve"> PAGEREF _Toc177243513 \h </w:instrText>
+              <w:instrText xml:space="preserve"> PAGEREF _Toc177334008 \h </w:instrText>
             </w:r>
             <w:r>
               <w:rPr>
@@ -1886,7 +1886,7 @@
               <w:lang w:eastAsia="fr-FR"/>
             </w:rPr>
           </w:pPr>
-          <w:hyperlink w:anchor="_Toc177243514" w:history="1">
+          <w:hyperlink w:anchor="_Toc177334009" w:history="1">
             <w:r>
               <w:rPr>
                 <w:rStyle w:val="Lienhypertexte"/>
@@ -1930,7 +1930,7 @@
                 <w:noProof/>
                 <w:webHidden/>
               </w:rPr>
-              <w:instrText xml:space="preserve"> PAGEREF _Toc177243514 \h </w:instrText>
+              <w:instrText xml:space="preserve"> PAGEREF _Toc177334009 \h </w:instrText>
             </w:r>
             <w:r>
               <w:rPr>
@@ -1976,7 +1976,7 @@
               <w:lang w:eastAsia="fr-FR"/>
             </w:rPr>
           </w:pPr>
-          <w:hyperlink w:anchor="_Toc177243515" w:history="1">
+          <w:hyperlink w:anchor="_Toc177334010" w:history="1">
             <w:r>
               <w:rPr>
                 <w:rStyle w:val="Lienhypertexte"/>
@@ -2020,7 +2020,7 @@
                 <w:noProof/>
                 <w:webHidden/>
               </w:rPr>
-              <w:instrText xml:space="preserve"> PAGEREF _Toc177243515 \h </w:instrText>
+              <w:instrText xml:space="preserve"> PAGEREF _Toc177334010 \h </w:instrText>
             </w:r>
             <w:r>
               <w:rPr>
@@ -2066,7 +2066,7 @@
               <w:lang w:eastAsia="fr-FR"/>
             </w:rPr>
           </w:pPr>
-          <w:hyperlink w:anchor="_Toc177243516" w:history="1">
+          <w:hyperlink w:anchor="_Toc177334011" w:history="1">
             <w:r>
               <w:rPr>
                 <w:rStyle w:val="Lienhypertexte"/>
@@ -2110,7 +2110,7 @@
                 <w:noProof/>
                 <w:webHidden/>
               </w:rPr>
-              <w:instrText xml:space="preserve"> PAGEREF _Toc177243516 \h </w:instrText>
+              <w:instrText xml:space="preserve"> PAGEREF _Toc177334011 \h </w:instrText>
             </w:r>
             <w:r>
               <w:rPr>
@@ -2156,7 +2156,7 @@
               <w:lang w:eastAsia="fr-FR"/>
             </w:rPr>
           </w:pPr>
-          <w:hyperlink w:anchor="_Toc177243517" w:history="1">
+          <w:hyperlink w:anchor="_Toc177334012" w:history="1">
             <w:r>
               <w:rPr>
                 <w:rStyle w:val="Lienhypertexte"/>
@@ -2200,7 +2200,7 @@
                 <w:noProof/>
                 <w:webHidden/>
               </w:rPr>
-              <w:instrText xml:space="preserve"> PAGEREF _Toc177243517 \h </w:instrText>
+              <w:instrText xml:space="preserve"> PAGEREF _Toc177334012 \h </w:instrText>
             </w:r>
             <w:r>
               <w:rPr>
@@ -2246,7 +2246,7 @@
               <w:lang w:eastAsia="fr-FR"/>
             </w:rPr>
           </w:pPr>
-          <w:hyperlink w:anchor="_Toc177243518" w:history="1">
+          <w:hyperlink w:anchor="_Toc177334013" w:history="1">
             <w:r>
               <w:rPr>
                 <w:rStyle w:val="Lienhypertexte"/>
@@ -2290,7 +2290,7 @@
                 <w:noProof/>
                 <w:webHidden/>
               </w:rPr>
-              <w:instrText xml:space="preserve"> PAGEREF _Toc177243518 \h </w:instrText>
+              <w:instrText xml:space="preserve"> PAGEREF _Toc177334013 \h </w:instrText>
             </w:r>
             <w:r>
               <w:rPr>
@@ -2336,7 +2336,7 @@
               <w:lang w:eastAsia="fr-FR"/>
             </w:rPr>
           </w:pPr>
-          <w:hyperlink w:anchor="_Toc177243519" w:history="1">
+          <w:hyperlink w:anchor="_Toc177334014" w:history="1">
             <w:r>
               <w:rPr>
                 <w:rStyle w:val="Lienhypertexte"/>
@@ -2380,7 +2380,7 @@
                 <w:noProof/>
                 <w:webHidden/>
               </w:rPr>
-              <w:instrText xml:space="preserve"> PAGEREF _Toc177243519 \h </w:instrText>
+              <w:instrText xml:space="preserve"> PAGEREF _Toc177334014 \h </w:instrText>
             </w:r>
             <w:r>
               <w:rPr>
@@ -2426,7 +2426,7 @@
               <w:lang w:eastAsia="fr-FR"/>
             </w:rPr>
           </w:pPr>
-          <w:hyperlink w:anchor="_Toc177243520" w:history="1">
+          <w:hyperlink w:anchor="_Toc177334015" w:history="1">
             <w:r>
               <w:rPr>
                 <w:rStyle w:val="Lienhypertexte"/>
@@ -2470,7 +2470,7 @@
                 <w:noProof/>
                 <w:webHidden/>
               </w:rPr>
-              <w:instrText xml:space="preserve"> PAGEREF _Toc177243520 \h </w:instrText>
+              <w:instrText xml:space="preserve"> PAGEREF _Toc177334015 \h </w:instrText>
             </w:r>
             <w:r>
               <w:rPr>
@@ -2491,6 +2491,276 @@
                 <w:webHidden/>
               </w:rPr>
               <w:t>28</w:t>
+            </w:r>
+            <w:r>
+              <w:rPr>
+                <w:noProof/>
+                <w:webHidden/>
+              </w:rPr>
+              <w:fldChar w:fldCharType="end"/>
+            </w:r>
+          </w:hyperlink>
+        </w:p>
+        <w:p>
+          <w:pPr>
+            <w:pStyle w:val="TM4"/>
+            <w:tabs>
+              <w:tab w:val="left" w:pos="1200"/>
+              <w:tab w:val="right" w:leader="dot" w:pos="9062"/>
+            </w:tabs>
+            <w:rPr>
+              <w:rFonts w:asciiTheme="minorHAnsi" w:eastAsiaTheme="minorEastAsia" w:hAnsiTheme="minorHAnsi" w:cstheme="minorBidi"/>
+              <w:noProof/>
+              <w:sz w:val="24"/>
+              <w:szCs w:val="24"/>
+              <w:lang w:eastAsia="fr-FR"/>
+            </w:rPr>
+          </w:pPr>
+          <w:hyperlink w:anchor="_Toc177334016" w:history="1">
+            <w:r>
+              <w:rPr>
+                <w:rStyle w:val="Lienhypertexte"/>
+                <w:noProof/>
+              </w:rPr>
+              <w:t>3.</w:t>
+            </w:r>
+            <w:r>
+              <w:rPr>
+                <w:rFonts w:asciiTheme="minorHAnsi" w:eastAsiaTheme="minorEastAsia" w:hAnsiTheme="minorHAnsi" w:cstheme="minorBidi"/>
+                <w:noProof/>
+                <w:sz w:val="24"/>
+                <w:szCs w:val="24"/>
+                <w:lang w:eastAsia="fr-FR"/>
+              </w:rPr>
+              <w:tab/>
+            </w:r>
+            <w:r>
+              <w:rPr>
+                <w:rStyle w:val="Lienhypertexte"/>
+                <w:noProof/>
+              </w:rPr>
+              <w:t>Total du sous-compte sélectionné</w:t>
+            </w:r>
+            <w:r>
+              <w:rPr>
+                <w:noProof/>
+                <w:webHidden/>
+              </w:rPr>
+              <w:tab/>
+            </w:r>
+            <w:r>
+              <w:rPr>
+                <w:noProof/>
+                <w:webHidden/>
+              </w:rPr>
+              <w:fldChar w:fldCharType="begin"/>
+            </w:r>
+            <w:r>
+              <w:rPr>
+                <w:noProof/>
+                <w:webHidden/>
+              </w:rPr>
+              <w:instrText xml:space="preserve"> PAGEREF _Toc177334016 \h </w:instrText>
+            </w:r>
+            <w:r>
+              <w:rPr>
+                <w:noProof/>
+                <w:webHidden/>
+              </w:rPr>
+            </w:r>
+            <w:r>
+              <w:rPr>
+                <w:noProof/>
+                <w:webHidden/>
+              </w:rPr>
+              <w:fldChar w:fldCharType="separate"/>
+            </w:r>
+            <w:r>
+              <w:rPr>
+                <w:noProof/>
+                <w:webHidden/>
+              </w:rPr>
+              <w:t>36</w:t>
+            </w:r>
+            <w:r>
+              <w:rPr>
+                <w:noProof/>
+                <w:webHidden/>
+              </w:rPr>
+              <w:fldChar w:fldCharType="end"/>
+            </w:r>
+          </w:hyperlink>
+        </w:p>
+        <w:p>
+          <w:pPr>
+            <w:pStyle w:val="TM4"/>
+            <w:tabs>
+              <w:tab w:val="left" w:pos="1200"/>
+              <w:tab w:val="right" w:leader="dot" w:pos="9062"/>
+            </w:tabs>
+            <w:rPr>
+              <w:rFonts w:asciiTheme="minorHAnsi" w:eastAsiaTheme="minorEastAsia" w:hAnsiTheme="minorHAnsi" w:cstheme="minorBidi"/>
+              <w:noProof/>
+              <w:sz w:val="24"/>
+              <w:szCs w:val="24"/>
+              <w:lang w:eastAsia="fr-FR"/>
+            </w:rPr>
+          </w:pPr>
+          <w:hyperlink w:anchor="_Toc177334017" w:history="1">
+            <w:r>
+              <w:rPr>
+                <w:rStyle w:val="Lienhypertexte"/>
+                <w:noProof/>
+              </w:rPr>
+              <w:t>4.</w:t>
+            </w:r>
+            <w:r>
+              <w:rPr>
+                <w:rFonts w:asciiTheme="minorHAnsi" w:eastAsiaTheme="minorEastAsia" w:hAnsiTheme="minorHAnsi" w:cstheme="minorBidi"/>
+                <w:noProof/>
+                <w:sz w:val="24"/>
+                <w:szCs w:val="24"/>
+                <w:lang w:eastAsia="fr-FR"/>
+              </w:rPr>
+              <w:tab/>
+            </w:r>
+            <w:r>
+              <w:rPr>
+                <w:rStyle w:val="Lienhypertexte"/>
+                <w:noProof/>
+              </w:rPr>
+              <w:t>Dépenses / gains du mois sélectionné</w:t>
+            </w:r>
+            <w:r>
+              <w:rPr>
+                <w:noProof/>
+                <w:webHidden/>
+              </w:rPr>
+              <w:tab/>
+            </w:r>
+            <w:r>
+              <w:rPr>
+                <w:noProof/>
+                <w:webHidden/>
+              </w:rPr>
+              <w:fldChar w:fldCharType="begin"/>
+            </w:r>
+            <w:r>
+              <w:rPr>
+                <w:noProof/>
+                <w:webHidden/>
+              </w:rPr>
+              <w:instrText xml:space="preserve"> PAGEREF _Toc177334017 \h </w:instrText>
+            </w:r>
+            <w:r>
+              <w:rPr>
+                <w:noProof/>
+                <w:webHidden/>
+              </w:rPr>
+            </w:r>
+            <w:r>
+              <w:rPr>
+                <w:noProof/>
+                <w:webHidden/>
+              </w:rPr>
+              <w:fldChar w:fldCharType="separate"/>
+            </w:r>
+            <w:r>
+              <w:rPr>
+                <w:noProof/>
+                <w:webHidden/>
+              </w:rPr>
+              <w:t>36</w:t>
+            </w:r>
+            <w:r>
+              <w:rPr>
+                <w:noProof/>
+                <w:webHidden/>
+              </w:rPr>
+              <w:fldChar w:fldCharType="end"/>
+            </w:r>
+          </w:hyperlink>
+        </w:p>
+        <w:p>
+          <w:pPr>
+            <w:pStyle w:val="TM4"/>
+            <w:tabs>
+              <w:tab w:val="left" w:pos="1200"/>
+              <w:tab w:val="right" w:leader="dot" w:pos="9062"/>
+            </w:tabs>
+            <w:rPr>
+              <w:rFonts w:asciiTheme="minorHAnsi" w:eastAsiaTheme="minorEastAsia" w:hAnsiTheme="minorHAnsi" w:cstheme="minorBidi"/>
+              <w:noProof/>
+              <w:sz w:val="24"/>
+              <w:szCs w:val="24"/>
+              <w:lang w:eastAsia="fr-FR"/>
+            </w:rPr>
+          </w:pPr>
+          <w:hyperlink w:anchor="_Toc177334018" w:history="1">
+            <w:r>
+              <w:rPr>
+                <w:rStyle w:val="Lienhypertexte"/>
+                <w:noProof/>
+              </w:rPr>
+              <w:t>5.</w:t>
+            </w:r>
+            <w:r>
+              <w:rPr>
+                <w:rFonts w:asciiTheme="minorHAnsi" w:eastAsiaTheme="minorEastAsia" w:hAnsiTheme="minorHAnsi" w:cstheme="minorBidi"/>
+                <w:noProof/>
+                <w:sz w:val="24"/>
+                <w:szCs w:val="24"/>
+                <w:lang w:eastAsia="fr-FR"/>
+              </w:rPr>
+              <w:tab/>
+            </w:r>
+            <w:r>
+              <w:rPr>
+                <w:rStyle w:val="Lienhypertexte"/>
+                <w:noProof/>
+              </w:rPr>
+              <w:t>Graphique des dépenses / gains du mois sélectionné</w:t>
+            </w:r>
+            <w:r>
+              <w:rPr>
+                <w:noProof/>
+                <w:webHidden/>
+              </w:rPr>
+              <w:tab/>
+            </w:r>
+            <w:r>
+              <w:rPr>
+                <w:noProof/>
+                <w:webHidden/>
+              </w:rPr>
+              <w:fldChar w:fldCharType="begin"/>
+            </w:r>
+            <w:r>
+              <w:rPr>
+                <w:noProof/>
+                <w:webHidden/>
+              </w:rPr>
+              <w:instrText xml:space="preserve"> PAGEREF _Toc177334018 \h </w:instrText>
+            </w:r>
+            <w:r>
+              <w:rPr>
+                <w:noProof/>
+                <w:webHidden/>
+              </w:rPr>
+            </w:r>
+            <w:r>
+              <w:rPr>
+                <w:noProof/>
+                <w:webHidden/>
+              </w:rPr>
+              <w:fldChar w:fldCharType="separate"/>
+            </w:r>
+            <w:r>
+              <w:rPr>
+                <w:noProof/>
+                <w:webHidden/>
+              </w:rPr>
+              <w:t>36</w:t>
             </w:r>
             <w:r>
               <w:rPr>
@@ -2535,7 +2805,7 @@
           <w:numId w:val="7"/>
         </w:numPr>
       </w:pPr>
-      <w:bookmarkStart w:id="1" w:name="_Toc177243495"/>
+      <w:bookmarkStart w:id="1" w:name="_Toc177333990"/>
       <w:r>
         <w:lastRenderedPageBreak/>
         <w:t>Introduction</w:t>
@@ -2543,7 +2813,6 @@
       <w:bookmarkEnd w:id="1"/>
     </w:p>
     <w:p>
-      <w:proofErr w:type="spellStart"/>
       <w:r>
         <w:rPr>
           <w:b/>
@@ -2551,7 +2820,6 @@
         </w:rPr>
         <w:t>MyExpenses</w:t>
       </w:r>
-      <w:proofErr w:type="spellEnd"/>
       <w:r>
         <w:t xml:space="preserve"> est une application intuitive conçue pour simplifier la gestion de vos finances personnelles au quotidien. Elle vous permet de suivre vos dépenses en temps réel, d'analyser vos habitudes de consommation, et d'anticiper le solde restant sur vos comptes bancaires avant même que </w:t>
       </w:r>
@@ -2571,7 +2839,6 @@
       <w:r>
         <w:t xml:space="preserve">Avec </w:t>
       </w:r>
-      <w:proofErr w:type="spellStart"/>
       <w:r>
         <w:rPr>
           <w:b/>
@@ -2579,7 +2846,6 @@
         </w:rPr>
         <w:t>MyExpenses</w:t>
       </w:r>
-      <w:proofErr w:type="spellEnd"/>
       <w:r>
         <w:t>, bénéficiez également de :</w:t>
       </w:r>
@@ -2605,15 +2871,7 @@
         </w:numPr>
       </w:pPr>
       <w:r>
-        <w:t xml:space="preserve">Sécurité optimale : Toutes vos données sont stockées localement sur votre appareil, évitant ainsi les </w:t>
-      </w:r>
-      <w:proofErr w:type="gramStart"/>
-      <w:r>
-        <w:t>risques potentiels</w:t>
-      </w:r>
-      <w:proofErr w:type="gramEnd"/>
-      <w:r>
-        <w:t xml:space="preserve"> de piratage bancaire. Vos informations financières restent toujours sous votre contrôle.</w:t>
+        <w:t>Sécurité optimale : Toutes vos données sont stockées localement sur votre appareil, évitant ainsi les risques potentiels de piratage bancaire. Vos informations financières restent toujours sous votre contrôle.</w:t>
       </w:r>
     </w:p>
     <w:p>
@@ -2627,7 +2885,6 @@
       <w:r>
         <w:t xml:space="preserve">Sauvegarde et utilisation multi-appareils : Vous avez la possibilité de sauvegarder vos données sur Dropbox, vous permettant ainsi de synchroniser vos informations et d'utiliser </w:t>
       </w:r>
-      <w:proofErr w:type="spellStart"/>
       <w:r>
         <w:rPr>
           <w:b/>
@@ -2635,7 +2892,6 @@
         </w:rPr>
         <w:t>MyExpenses</w:t>
       </w:r>
-      <w:proofErr w:type="spellEnd"/>
       <w:r>
         <w:t xml:space="preserve"> sur plusieurs appareils en toute simplicité.</w:t>
       </w:r>
@@ -2644,7 +2900,6 @@
       <w:r>
         <w:t xml:space="preserve">En choisissant </w:t>
       </w:r>
-      <w:proofErr w:type="spellStart"/>
       <w:r>
         <w:rPr>
           <w:b/>
@@ -2652,7 +2907,6 @@
         </w:rPr>
         <w:t>MyExpenses</w:t>
       </w:r>
-      <w:proofErr w:type="spellEnd"/>
       <w:r>
         <w:t>, vous optez pour un outil complet et sécurisé qui vous aide à gérer vos finances de manière efficace, en gardant le contrôle total de vos données tout en profitant d'une flexibilité d'utilisation sur tous vos appareils.</w:t>
       </w:r>
@@ -2670,7 +2924,7 @@
           <w:numId w:val="7"/>
         </w:numPr>
       </w:pPr>
-      <w:bookmarkStart w:id="2" w:name="_Toc177243496"/>
+      <w:bookmarkStart w:id="2" w:name="_Toc177333991"/>
       <w:r>
         <w:lastRenderedPageBreak/>
         <w:t>Premiers Pas</w:t>
@@ -2688,7 +2942,7 @@
           <w:rFonts w:ascii="Times New Roman" w:hAnsi="Times New Roman" w:cs="Times New Roman"/>
         </w:rPr>
       </w:pPr>
-      <w:bookmarkStart w:id="3" w:name="_Toc177243497"/>
+      <w:bookmarkStart w:id="3" w:name="_Toc177333992"/>
       <w:r>
         <w:t>Téléchargement</w:t>
       </w:r>
@@ -2715,7 +2969,6 @@
         <w:br/>
         <w:t xml:space="preserve">Téléchargez </w:t>
       </w:r>
-      <w:proofErr w:type="spellStart"/>
       <w:r>
         <w:rPr>
           <w:rStyle w:val="lev"/>
@@ -2723,7 +2976,6 @@
         </w:rPr>
         <w:t>MyExpenses</w:t>
       </w:r>
-      <w:proofErr w:type="spellEnd"/>
       <w:r>
         <w:rPr>
           <w:rFonts w:ascii="Calibri" w:hAnsi="Calibri" w:cs="Calibri"/>
@@ -2743,21 +2995,7 @@
         <w:rPr>
           <w:rFonts w:ascii="Calibri" w:hAnsi="Calibri" w:cs="Calibri"/>
         </w:rPr>
-        <w:t xml:space="preserve">. Assurez-vous de choisir la version appropriée pour votre appareil (Windows, </w:t>
-      </w:r>
-      <w:proofErr w:type="spellStart"/>
-      <w:r>
-        <w:rPr>
-          <w:rFonts w:ascii="Calibri" w:hAnsi="Calibri" w:cs="Calibri"/>
-        </w:rPr>
-        <w:t>macOS</w:t>
-      </w:r>
-      <w:proofErr w:type="spellEnd"/>
-      <w:r>
-        <w:rPr>
-          <w:rFonts w:ascii="Calibri" w:hAnsi="Calibri" w:cs="Calibri"/>
-        </w:rPr>
-        <w:t>, iOS, Android, etc.).</w:t>
+        <w:t>. Assurez-vous de choisir la version appropriée pour votre appareil (Windows, macOS, iOS, Android, etc.).</w:t>
       </w:r>
     </w:p>
     <w:p>
@@ -2790,7 +3028,7 @@
           <w:numId w:val="8"/>
         </w:numPr>
       </w:pPr>
-      <w:bookmarkStart w:id="4" w:name="_Toc177243498"/>
+      <w:bookmarkStart w:id="4" w:name="_Toc177333993"/>
       <w:r>
         <w:t>Installation</w:t>
       </w:r>
@@ -2839,7 +3077,6 @@
         <w:br/>
         <w:t xml:space="preserve">Double-cliquez sur le fichier pour lancer le processus d'installation. Suivez les instructions à l'écran pour installer </w:t>
       </w:r>
-      <w:proofErr w:type="spellStart"/>
       <w:r>
         <w:rPr>
           <w:rStyle w:val="lev"/>
@@ -2847,7 +3084,6 @@
         </w:rPr>
         <w:t>MyExpenses</w:t>
       </w:r>
-      <w:proofErr w:type="spellEnd"/>
       <w:r>
         <w:rPr>
           <w:rFonts w:ascii="Calibri" w:hAnsi="Calibri" w:cs="Calibri"/>
@@ -2876,7 +3112,6 @@
         <w:br/>
         <w:t xml:space="preserve">Une fois l'installation terminée, vous aurez la possibilité de lancer </w:t>
       </w:r>
-      <w:proofErr w:type="spellStart"/>
       <w:r>
         <w:rPr>
           <w:rStyle w:val="lev"/>
@@ -2884,7 +3119,6 @@
         </w:rPr>
         <w:t>MyExpenses</w:t>
       </w:r>
-      <w:proofErr w:type="spellEnd"/>
       <w:r>
         <w:rPr>
           <w:rFonts w:ascii="Calibri" w:hAnsi="Calibri" w:cs="Calibri"/>
@@ -2916,7 +3150,7 @@
         </w:numPr>
         <w:spacing w:line="360" w:lineRule="auto"/>
       </w:pPr>
-      <w:bookmarkStart w:id="5" w:name="_Toc177243499"/>
+      <w:bookmarkStart w:id="5" w:name="_Toc177333994"/>
       <w:r>
         <w:lastRenderedPageBreak/>
         <w:t>Configuration initiale</w:t>
@@ -2931,7 +3165,7 @@
           <w:numId w:val="11"/>
         </w:numPr>
       </w:pPr>
-      <w:bookmarkStart w:id="6" w:name="_Toc177243500"/>
+      <w:bookmarkStart w:id="6" w:name="_Toc177333995"/>
       <w:r>
         <w:t>Paramétrage initial</w:t>
       </w:r>
@@ -3217,7 +3451,7 @@
         </w:numPr>
         <w:spacing w:line="360" w:lineRule="auto"/>
       </w:pPr>
-      <w:bookmarkStart w:id="7" w:name="_Toc177243501"/>
+      <w:bookmarkStart w:id="7" w:name="_Toc177333996"/>
       <w:r>
         <w:lastRenderedPageBreak/>
         <w:t xml:space="preserve">Modification du </w:t>
@@ -3770,21 +4004,7 @@
           <w:rPr>
             <w:rStyle w:val="Lienhypertexte"/>
           </w:rPr>
-          <w:t xml:space="preserve">Choix de la </w:t>
-        </w:r>
-        <w:proofErr w:type="gramStart"/>
-        <w:r>
-          <w:rPr>
-            <w:rStyle w:val="Lienhypertexte"/>
-          </w:rPr>
-          <w:t>langue(</w:t>
-        </w:r>
-        <w:proofErr w:type="gramEnd"/>
-        <w:r>
-          <w:rPr>
-            <w:rStyle w:val="Lienhypertexte"/>
-          </w:rPr>
-          <w:t>1)</w:t>
+          <w:t>Choix de la langue(1)</w:t>
         </w:r>
       </w:hyperlink>
       <w:r>
@@ -3860,19 +4080,11 @@
           </w:rPr>
           <w:t>« </w:t>
         </w:r>
-        <w:proofErr w:type="gramStart"/>
         <w:r>
           <w:rPr>
             <w:rStyle w:val="Lienhypertexte"/>
           </w:rPr>
-          <w:t>Sauvegarder(</w:t>
-        </w:r>
-        <w:proofErr w:type="gramEnd"/>
-        <w:r>
-          <w:rPr>
-            <w:rStyle w:val="Lienhypertexte"/>
-          </w:rPr>
-          <w:t>3)</w:t>
+          <w:t>Sauvegarder(3)</w:t>
         </w:r>
       </w:hyperlink>
       <w:r>
@@ -3902,7 +4114,7 @@
         </w:numPr>
         <w:spacing w:line="360" w:lineRule="auto"/>
       </w:pPr>
-      <w:bookmarkStart w:id="9" w:name="_Toc177243502"/>
+      <w:bookmarkStart w:id="9" w:name="_Toc177333997"/>
       <w:r>
         <w:lastRenderedPageBreak/>
         <w:t>Modification du Thème</w:t>
@@ -7399,7 +7611,7 @@
         </w:numPr>
         <w:spacing w:line="360" w:lineRule="auto"/>
       </w:pPr>
-      <w:bookmarkStart w:id="11" w:name="_Toc177243503"/>
+      <w:bookmarkStart w:id="11" w:name="_Toc177333998"/>
       <w:r>
         <w:lastRenderedPageBreak/>
         <w:t>Création de compte</w:t>
@@ -7415,9 +7627,9 @@
         </w:numPr>
       </w:pPr>
       <w:bookmarkStart w:id="12" w:name="_Présentation_des_boutons_2"/>
-      <w:bookmarkStart w:id="13" w:name="_Toc177243504"/>
+      <w:bookmarkStart w:id="13" w:name="_Toc177333999"/>
+      <w:bookmarkEnd w:id="12"/>
       <w:bookmarkEnd w:id="0"/>
-      <w:bookmarkEnd w:id="12"/>
       <w:r>
         <w:rPr>
           <w:noProof/>
@@ -8241,15 +8453,7 @@
               </w:numPr>
             </w:pPr>
             <w:r>
-              <w:t xml:space="preserve">Affichage de </w:t>
-            </w:r>
-            <w:proofErr w:type="gramStart"/>
-            <w:r>
-              <w:t>tous les comptes stockée</w:t>
-            </w:r>
-            <w:proofErr w:type="gramEnd"/>
-            <w:r>
-              <w:t xml:space="preserve"> en local</w:t>
+              <w:t>Affichage de tous les comptes stockée en local</w:t>
             </w:r>
           </w:p>
         </w:tc>
@@ -8307,7 +8511,7 @@
         </w:numPr>
         <w:spacing w:line="360" w:lineRule="auto"/>
       </w:pPr>
-      <w:bookmarkStart w:id="14" w:name="_Toc177243505"/>
+      <w:bookmarkStart w:id="14" w:name="_Toc177334000"/>
       <w:r>
         <w:t>Utilisation</w:t>
       </w:r>
@@ -8825,7 +9029,7 @@
                           </pic:cNvPicPr>
                         </pic:nvPicPr>
                         <pic:blipFill>
-                          <a:blip r:link="rId25"/>
+                          <a:blip r:link="rId26"/>
                           <a:stretch>
                             <a:fillRect/>
                           </a:stretch>
@@ -9211,7 +9415,7 @@
         </w:numPr>
         <w:spacing w:line="360" w:lineRule="auto"/>
       </w:pPr>
-      <w:bookmarkStart w:id="17" w:name="_Toc177243506"/>
+      <w:bookmarkStart w:id="17" w:name="_Toc177334001"/>
       <w:r>
         <w:lastRenderedPageBreak/>
         <w:t>Maintenance</w:t>
@@ -9267,7 +9471,7 @@
         <w:spacing w:line="360" w:lineRule="auto"/>
       </w:pPr>
       <w:bookmarkStart w:id="18" w:name="_Utilisation_du_compte"/>
-      <w:bookmarkStart w:id="19" w:name="_Toc177243507"/>
+      <w:bookmarkStart w:id="19" w:name="_Toc177334002"/>
       <w:bookmarkEnd w:id="18"/>
       <w:r>
         <w:lastRenderedPageBreak/>
@@ -9284,7 +9488,7 @@
         </w:numPr>
       </w:pPr>
       <w:bookmarkStart w:id="20" w:name="_Présentation_de_l’interface"/>
-      <w:bookmarkStart w:id="21" w:name="_Toc177243508"/>
+      <w:bookmarkStart w:id="21" w:name="_Toc177334003"/>
       <w:bookmarkEnd w:id="20"/>
       <w:r>
         <w:rPr>
@@ -10042,7 +10246,7 @@
         </w:numPr>
       </w:pPr>
       <w:bookmarkStart w:id="22" w:name="_Présentation_des_actions"/>
-      <w:bookmarkStart w:id="23" w:name="_Toc177243509"/>
+      <w:bookmarkStart w:id="23" w:name="_Toc177334004"/>
       <w:bookmarkEnd w:id="22"/>
       <w:r>
         <w:lastRenderedPageBreak/>
@@ -10414,7 +10618,7 @@
       <w:r>
         <w:br w:type="page"/>
       </w:r>
-      <w:bookmarkStart w:id="25" w:name="_Toc177243510"/>
+      <w:bookmarkStart w:id="25" w:name="_Toc177334005"/>
       <w:r>
         <w:lastRenderedPageBreak/>
         <w:t>Création</w:t>
@@ -10429,15 +10633,7 @@
     </w:p>
     <w:p>
       <w:r>
-        <w:t xml:space="preserve">Pour créer votre sous-compte, </w:t>
-      </w:r>
-      <w:proofErr w:type="gramStart"/>
-      <w:r>
-        <w:t>comme par exemple</w:t>
-      </w:r>
-      <w:proofErr w:type="gramEnd"/>
-      <w:r>
-        <w:t xml:space="preserve"> un compte de dépôt, cliquez sur le bouton </w:t>
+        <w:t xml:space="preserve">Pour créer votre sous-compte, comme par exemple un compte de dépôt, cliquez sur le bouton </w:t>
       </w:r>
       <w:hyperlink w:anchor="_Présentation_de_l’interface" w:history="1">
         <w:r>
@@ -10721,7 +10917,7 @@
         <w:spacing w:line="360" w:lineRule="auto"/>
       </w:pPr>
       <w:bookmarkStart w:id="26" w:name="_Création_d’un_type"/>
-      <w:bookmarkStart w:id="27" w:name="_Toc177243511"/>
+      <w:bookmarkStart w:id="27" w:name="_Toc177334006"/>
       <w:bookmarkEnd w:id="26"/>
       <w:r>
         <w:lastRenderedPageBreak/>
@@ -10907,7 +11103,7 @@
         <w:spacing w:line="360" w:lineRule="auto"/>
       </w:pPr>
       <w:bookmarkStart w:id="28" w:name="_Création_ou_modification"/>
-      <w:bookmarkStart w:id="29" w:name="_Toc177243512"/>
+      <w:bookmarkStart w:id="29" w:name="_Toc177334007"/>
       <w:bookmarkEnd w:id="28"/>
       <w:r>
         <w:lastRenderedPageBreak/>
@@ -11179,7 +11375,7 @@
         <w:spacing w:line="360" w:lineRule="auto"/>
       </w:pPr>
       <w:bookmarkStart w:id="30" w:name="_Création_ou_modification_2"/>
-      <w:bookmarkStart w:id="31" w:name="_Toc177243513"/>
+      <w:bookmarkStart w:id="31" w:name="_Toc177334008"/>
       <w:bookmarkEnd w:id="30"/>
       <w:r>
         <w:lastRenderedPageBreak/>
@@ -11395,18 +11591,10 @@
         <w:t xml:space="preserve">Si votre emplacement est légèrement décalé, vous pouvez cliquer sur la carte et sélectionner </w:t>
       </w:r>
       <w:r>
-        <w:t xml:space="preserve">          </w:t>
-      </w:r>
-      <w:proofErr w:type="gramStart"/>
-      <w:r>
-        <w:t xml:space="preserve">   </w:t>
-      </w:r>
-      <w:r>
-        <w:t>«</w:t>
-      </w:r>
-      <w:proofErr w:type="gramEnd"/>
-      <w:r>
-        <w:t xml:space="preserve"> Valider le nouveau point » pour mettre à jour automatiquement les paramètres.</w:t>
+        <w:t xml:space="preserve">             </w:t>
+      </w:r>
+      <w:r>
+        <w:t>« Valider le nouveau point » pour mettre à jour automatiquement les paramètres.</w:t>
       </w:r>
     </w:p>
     <w:p>
@@ -11421,21 +11609,13 @@
     </w:p>
     <w:p>
       <w:r>
-        <w:t>Une fois tous les paramètres effectués et les champs remplis, il vous suffira de cliquer sur le bouton</w:t>
-      </w:r>
-      <w:proofErr w:type="gramStart"/>
-      <w:r>
-        <w:t xml:space="preserve"> </w:t>
+        <w:t xml:space="preserve">Une fois tous les paramètres effectués et les champs remplis, il vous suffira de cliquer sur le bouton </w:t>
       </w:r>
       <w:r>
         <w:t xml:space="preserve">  </w:t>
       </w:r>
       <w:r>
-        <w:t>«</w:t>
-      </w:r>
-      <w:proofErr w:type="gramEnd"/>
-      <w:r>
-        <w:t xml:space="preserve"> Valider ».</w:t>
+        <w:t>« Valider ».</w:t>
       </w:r>
     </w:p>
     <w:p/>
@@ -11469,7 +11649,7 @@
         </w:numPr>
       </w:pPr>
       <w:bookmarkStart w:id="32" w:name="_Création_des_couleurs"/>
-      <w:bookmarkStart w:id="33" w:name="_Toc177243514"/>
+      <w:bookmarkStart w:id="33" w:name="_Toc177334009"/>
       <w:bookmarkEnd w:id="32"/>
       <w:r>
         <w:lastRenderedPageBreak/>
@@ -11599,15 +11779,7 @@
     </w:p>
     <w:p>
       <w:r>
-        <w:t xml:space="preserve">Attention, les couleurs créées par défaut ne peuvent </w:t>
-      </w:r>
-      <w:proofErr w:type="gramStart"/>
-      <w:r>
-        <w:t>ni être modifiées</w:t>
-      </w:r>
-      <w:proofErr w:type="gramEnd"/>
-      <w:r>
-        <w:t xml:space="preserve"> ni supprimées. Si vous tentez de les modifier ou de les supprimer, un message s'affichera pour vous indiquer que cette action est impossible.</w:t>
+        <w:t>Attention, les couleurs créées par défaut ne peuvent ni être modifiées ni supprimées. Si vous tentez de les modifier ou de les supprimer, un message s'affichera pour vous indiquer que cette action est impossible.</w:t>
       </w:r>
     </w:p>
     <w:p>
@@ -11625,7 +11797,7 @@
         <w:spacing w:line="360" w:lineRule="auto"/>
       </w:pPr>
       <w:bookmarkStart w:id="34" w:name="_Création_des_symbole"/>
-      <w:bookmarkStart w:id="35" w:name="_Toc177243515"/>
+      <w:bookmarkStart w:id="35" w:name="_Toc177334010"/>
       <w:bookmarkEnd w:id="34"/>
       <w:r>
         <w:lastRenderedPageBreak/>
@@ -11860,7 +12032,7 @@
         <w:spacing w:line="360" w:lineRule="auto"/>
       </w:pPr>
       <w:bookmarkStart w:id="36" w:name="_Création_ou_modification_1"/>
-      <w:bookmarkStart w:id="37" w:name="_Toc177243516"/>
+      <w:bookmarkStart w:id="37" w:name="_Toc177334011"/>
       <w:bookmarkEnd w:id="36"/>
       <w:r>
         <w:lastRenderedPageBreak/>
@@ -12129,15 +12301,7 @@
         <w:t xml:space="preserve">modes de paiements </w:t>
       </w:r>
       <w:r>
-        <w:t xml:space="preserve">créées par défaut ne peuvent </w:t>
-      </w:r>
-      <w:proofErr w:type="gramStart"/>
-      <w:r>
-        <w:t>ni être modifiées</w:t>
-      </w:r>
-      <w:proofErr w:type="gramEnd"/>
-      <w:r>
-        <w:t xml:space="preserve"> ni supprimées. Si vous tentez de les modifier ou de les supprimer, un message s'affichera pour vous indiquer que cette action est impossible.</w:t>
+        <w:t>créées par défaut ne peuvent ni être modifiées ni supprimées. Si vous tentez de les modifier ou de les supprimer, un message s'affichera pour vous indiquer que cette action est impossible.</w:t>
       </w:r>
     </w:p>
     <w:p>
@@ -12154,7 +12318,7 @@
         </w:numPr>
         <w:spacing w:line="360" w:lineRule="auto"/>
       </w:pPr>
-      <w:bookmarkStart w:id="38" w:name="_Toc177243517"/>
+      <w:bookmarkStart w:id="38" w:name="_Toc177334012"/>
       <w:r>
         <w:lastRenderedPageBreak/>
         <w:t>Création</w:t>
@@ -12945,7 +13109,7 @@
         </w:numPr>
         <w:spacing w:line="360" w:lineRule="auto"/>
       </w:pPr>
-      <w:bookmarkStart w:id="39" w:name="_Toc177243518"/>
+      <w:bookmarkStart w:id="39" w:name="_Toc177334013"/>
       <w:r>
         <w:lastRenderedPageBreak/>
         <w:t xml:space="preserve">Gestion </w:t>
@@ -12963,15 +13127,7 @@
         <w:spacing w:after="0"/>
       </w:pPr>
       <w:r>
-        <w:t xml:space="preserve">Pour crée un virement entre </w:t>
-      </w:r>
-      <w:proofErr w:type="gramStart"/>
-      <w:r>
-        <w:t>vos sous-compte</w:t>
-      </w:r>
-      <w:proofErr w:type="gramEnd"/>
-      <w:r>
-        <w:t xml:space="preserve">, accédez à l’action </w:t>
+        <w:t xml:space="preserve">Pour crée un virement entre vos sous-compte, accédez à l’action </w:t>
       </w:r>
       <w:hyperlink w:anchor="_Présentation_de_l’interface" w:history="1">
         <w:r>
@@ -13340,21 +13496,7 @@
         <w:rPr>
           <w:lang w:eastAsia="fr-FR"/>
         </w:rPr>
-        <w:t xml:space="preserve">Une fois </w:t>
-      </w:r>
-      <w:proofErr w:type="gramStart"/>
-      <w:r>
-        <w:rPr>
-          <w:lang w:eastAsia="fr-FR"/>
-        </w:rPr>
-        <w:t>vos paramètre</w:t>
-      </w:r>
-      <w:proofErr w:type="gramEnd"/>
-      <w:r>
-        <w:rPr>
-          <w:lang w:eastAsia="fr-FR"/>
-        </w:rPr>
-        <w:t xml:space="preserve"> remplit, il vous suffira de cliquer sur le bouton « Validé » et une autre interface s’affichera pour confirmer votre choix avec une prévisualisation des montants des différents sous-compte après le transfert.</w:t>
+        <w:t>Une fois vos paramètre remplit, il vous suffira de cliquer sur le bouton « Validé » et une autre interface s’affichera pour confirmer votre choix avec une prévisualisation des montants des différents sous-compte après le transfert.</w:t>
       </w:r>
     </w:p>
     <w:p>
@@ -13523,7 +13665,7 @@
         </w:numPr>
         <w:spacing w:line="360" w:lineRule="auto"/>
       </w:pPr>
-      <w:bookmarkStart w:id="40" w:name="_Toc177243519"/>
+      <w:bookmarkStart w:id="40" w:name="_Toc177334014"/>
       <w:r>
         <w:lastRenderedPageBreak/>
         <w:t>Enregistrement des dépenses ou des gains</w:t>
@@ -13536,15 +13678,7 @@
         <w:ind w:left="360"/>
       </w:pPr>
       <w:r>
-        <w:t xml:space="preserve">Pour crée </w:t>
-      </w:r>
-      <w:proofErr w:type="gramStart"/>
-      <w:r>
-        <w:t>une dépenses</w:t>
-      </w:r>
-      <w:proofErr w:type="gramEnd"/>
-      <w:r>
-        <w:t xml:space="preserve"> ou un gain, accédez à l’action </w:t>
+        <w:t xml:space="preserve">Pour crée une dépenses ou un gain, accédez à l’action </w:t>
       </w:r>
       <w:hyperlink w:anchor="_Présentation_de_l’interface" w:history="1">
         <w:r>
@@ -14040,7 +14174,7 @@
           <w:numId w:val="36"/>
         </w:numPr>
       </w:pPr>
-      <w:bookmarkStart w:id="41" w:name="_Toc177243520"/>
+      <w:bookmarkStart w:id="41" w:name="_Toc177334015"/>
       <w:r>
         <w:lastRenderedPageBreak/>
         <w:t>Analyse graphique</w:t>
@@ -14435,15 +14569,7 @@
         <w:t>, s</w:t>
       </w:r>
       <w:r>
-        <w:t xml:space="preserve">i vous remarquez une différence entre la somme affichée et celle de votre compte bancaire, cela peut indiquer que vous avez soit saisi une valeur incorrecte dans vos transactions bancaires, soit oublié de noter certaines transactions, ou encore que certaines transactions </w:t>
-      </w:r>
-      <w:proofErr w:type="gramStart"/>
-      <w:r>
-        <w:t>n'ont</w:t>
-      </w:r>
-      <w:proofErr w:type="gramEnd"/>
-      <w:r>
-        <w:t xml:space="preserve"> pas été correctement pointées.</w:t>
+        <w:t>i vous remarquez une différence entre la somme affichée et celle de votre compte bancaire, cela peut indiquer que vous avez soit saisi une valeur incorrecte dans vos transactions bancaires, soit oublié de noter certaines transactions, ou encore que certaines transactions n'ont pas été correctement pointées.</w:t>
       </w:r>
     </w:p>
     <w:p>
@@ -15388,6 +15514,7 @@
         </w:rPr>
         <w:br w:type="page"/>
       </w:r>
+      <w:bookmarkStart w:id="47" w:name="_Toc177334016"/>
       <w:r>
         <w:lastRenderedPageBreak/>
         <w:t xml:space="preserve">Total du </w:t>
@@ -15398,8 +15525,319 @@
       <w:r>
         <w:t>compte sélectionné</w:t>
       </w:r>
-    </w:p>
-    <w:p/>
+      <w:bookmarkEnd w:id="47"/>
+    </w:p>
+    <w:p>
+      <w:r>
+        <w:t>Dans la zone 2, vous pouvez voir le total de votre sous-compte sélectionné. Vous avez également la possibilité de changer de sous-compte en cliquant sur le nom du sous-compte souhaité, situé juste en dessous, dans la zone 3.</w:t>
+      </w:r>
+      <w:r>
+        <w:br/>
+        <w:t>Vous remarquerez également la présence d'une icône, qui peut avoir trois significations :</w:t>
+      </w:r>
+    </w:p>
+    <w:p>
+      <w:pPr>
+        <w:numPr>
+          <w:ilvl w:val="0"/>
+          <w:numId w:val="67"/>
+        </w:numPr>
+        <w:spacing w:after="0"/>
+      </w:pPr>
+      <w:r>
+        <w:rPr>
+          <w:b/>
+          <w:bCs/>
+        </w:rPr>
+        <w:t>Soleil</w:t>
+      </w:r>
+      <w:r>
+        <w:t xml:space="preserve"> : Votre sous-compte est en positif.</w:t>
+      </w:r>
+    </w:p>
+    <w:p>
+      <w:pPr>
+        <w:numPr>
+          <w:ilvl w:val="0"/>
+          <w:numId w:val="67"/>
+        </w:numPr>
+        <w:spacing w:after="0"/>
+      </w:pPr>
+      <w:r>
+        <w:rPr>
+          <w:b/>
+          <w:bCs/>
+        </w:rPr>
+        <w:t>Soleil caché par des nuages</w:t>
+      </w:r>
+      <w:r>
+        <w:t xml:space="preserve"> : Votre sous-compte est à 0.</w:t>
+      </w:r>
+    </w:p>
+    <w:p>
+      <w:pPr>
+        <w:numPr>
+          <w:ilvl w:val="0"/>
+          <w:numId w:val="67"/>
+        </w:numPr>
+        <w:spacing w:after="0" w:line="360" w:lineRule="auto"/>
+      </w:pPr>
+      <w:r>
+        <w:rPr>
+          <w:b/>
+          <w:bCs/>
+        </w:rPr>
+        <w:t>Pluie</w:t>
+      </w:r>
+      <w:r>
+        <w:t xml:space="preserve"> : Votre sous-compte est en négatif, ce qui n'est pas de bon augure.</w:t>
+      </w:r>
+    </w:p>
+    <w:p>
+      <w:r>
+        <w:t>Voici les différentes icônes illustrant l'état de votre sous-compte :</w:t>
+      </w:r>
+    </w:p>
+    <w:tbl>
+      <w:tblPr>
+        <w:tblStyle w:val="Grilledutableau"/>
+        <w:tblW w:w="0" w:type="auto"/>
+        <w:tblLook w:val="04A0" w:firstRow="1" w:lastRow="0" w:firstColumn="1" w:lastColumn="0" w:noHBand="0" w:noVBand="1"/>
+      </w:tblPr>
+      <w:tblGrid>
+        <w:gridCol w:w="3020"/>
+        <w:gridCol w:w="3021"/>
+        <w:gridCol w:w="3021"/>
+      </w:tblGrid>
+      <w:tr>
+        <w:tc>
+          <w:tcPr>
+            <w:tcW w:w="3020" w:type="dxa"/>
+          </w:tcPr>
+          <w:p>
+            <w:pPr>
+              <w:jc w:val="center"/>
+            </w:pPr>
+            <w:r>
+              <w:rPr>
+                <w:noProof/>
+              </w:rPr>
+              <w:drawing>
+                <wp:inline distT="0" distB="0" distL="0" distR="0" wp14:anchorId="1A59B4AB" wp14:editId="5090EA36">
+                  <wp:extent cx="936000" cy="936000"/>
+                  <wp:effectExtent l="0" t="0" r="0" b="0"/>
+                  <wp:docPr id="2141953370" name="WhiteBalanceSunny.svg"/>
+                  <wp:cNvGraphicFramePr>
+                    <a:graphicFrameLocks xmlns:a="http://schemas.openxmlformats.org/drawingml/2006/main" noChangeAspect="1"/>
+                  </wp:cNvGraphicFramePr>
+                  <a:graphic xmlns:a="http://schemas.openxmlformats.org/drawingml/2006/main">
+                    <a:graphicData uri="http://schemas.openxmlformats.org/drawingml/2006/picture">
+                      <pic:pic xmlns:pic="http://schemas.openxmlformats.org/drawingml/2006/picture">
+                        <pic:nvPicPr>
+                          <pic:cNvPr id="2141953370" name="WhiteBalanceSunny.svg"/>
+                          <pic:cNvPicPr/>
+                        </pic:nvPicPr>
+                        <pic:blipFill>
+                          <a:blip>
+                            <a:extLst>
+                              <a:ext uri="{96DAC541-7B7A-43D3-8B79-37D633B846F1}">
+                                <asvg:svgBlip xmlns:asvg="http://schemas.microsoft.com/office/drawing/2016/SVG/main" r:link="rId55"/>
+                              </a:ext>
+                            </a:extLst>
+                          </a:blip>
+                          <a:stretch>
+                            <a:fillRect/>
+                          </a:stretch>
+                        </pic:blipFill>
+                        <pic:spPr>
+                          <a:xfrm>
+                            <a:off x="0" y="0"/>
+                            <a:ext cx="936000" cy="936000"/>
+                          </a:xfrm>
+                          <a:prstGeom prst="rect">
+                            <a:avLst/>
+                          </a:prstGeom>
+                        </pic:spPr>
+                      </pic:pic>
+                    </a:graphicData>
+                  </a:graphic>
+                </wp:inline>
+              </w:drawing>
+            </w:r>
+          </w:p>
+        </w:tc>
+        <w:tc>
+          <w:tcPr>
+            <w:tcW w:w="3021" w:type="dxa"/>
+          </w:tcPr>
+          <w:p>
+            <w:pPr>
+              <w:jc w:val="center"/>
+            </w:pPr>
+            <w:r>
+              <w:rPr>
+                <w:noProof/>
+              </w:rPr>
+              <w:drawing>
+                <wp:inline distT="0" distB="0" distL="0" distR="0" wp14:anchorId="3CB6E721" wp14:editId="54878B3A">
+                  <wp:extent cx="936000" cy="936000"/>
+                  <wp:effectExtent l="0" t="0" r="0" b="0"/>
+                  <wp:docPr id="1247683757" name="WeatherPartlyCloudy.svg"/>
+                  <wp:cNvGraphicFramePr>
+                    <a:graphicFrameLocks xmlns:a="http://schemas.openxmlformats.org/drawingml/2006/main" noChangeAspect="1"/>
+                  </wp:cNvGraphicFramePr>
+                  <a:graphic xmlns:a="http://schemas.openxmlformats.org/drawingml/2006/main">
+                    <a:graphicData uri="http://schemas.openxmlformats.org/drawingml/2006/picture">
+                      <pic:pic xmlns:pic="http://schemas.openxmlformats.org/drawingml/2006/picture">
+                        <pic:nvPicPr>
+                          <pic:cNvPr id="1247683757" name="WeatherPartlyCloudy.svg"/>
+                          <pic:cNvPicPr/>
+                        </pic:nvPicPr>
+                        <pic:blipFill>
+                          <a:blip>
+                            <a:extLst>
+                              <a:ext uri="{96DAC541-7B7A-43D3-8B79-37D633B846F1}">
+                                <asvg:svgBlip xmlns:asvg="http://schemas.microsoft.com/office/drawing/2016/SVG/main" r:link="rId56"/>
+                              </a:ext>
+                            </a:extLst>
+                          </a:blip>
+                          <a:stretch>
+                            <a:fillRect/>
+                          </a:stretch>
+                        </pic:blipFill>
+                        <pic:spPr>
+                          <a:xfrm>
+                            <a:off x="0" y="0"/>
+                            <a:ext cx="936000" cy="936000"/>
+                          </a:xfrm>
+                          <a:prstGeom prst="rect">
+                            <a:avLst/>
+                          </a:prstGeom>
+                        </pic:spPr>
+                      </pic:pic>
+                    </a:graphicData>
+                  </a:graphic>
+                </wp:inline>
+              </w:drawing>
+            </w:r>
+          </w:p>
+        </w:tc>
+        <w:tc>
+          <w:tcPr>
+            <w:tcW w:w="3021" w:type="dxa"/>
+          </w:tcPr>
+          <w:p>
+            <w:pPr>
+              <w:jc w:val="center"/>
+            </w:pPr>
+            <w:r>
+              <w:rPr>
+                <w:noProof/>
+              </w:rPr>
+              <w:drawing>
+                <wp:inline distT="0" distB="0" distL="0" distR="0" wp14:anchorId="279E812A" wp14:editId="59DD6096">
+                  <wp:extent cx="1059626" cy="936000"/>
+                  <wp:effectExtent l="0" t="0" r="7620" b="0"/>
+                  <wp:docPr id="850441646" name="WeatherPouring.svg"/>
+                  <wp:cNvGraphicFramePr>
+                    <a:graphicFrameLocks xmlns:a="http://schemas.openxmlformats.org/drawingml/2006/main" noChangeAspect="1"/>
+                  </wp:cNvGraphicFramePr>
+                  <a:graphic xmlns:a="http://schemas.openxmlformats.org/drawingml/2006/main">
+                    <a:graphicData uri="http://schemas.openxmlformats.org/drawingml/2006/picture">
+                      <pic:pic xmlns:pic="http://schemas.openxmlformats.org/drawingml/2006/picture">
+                        <pic:nvPicPr>
+                          <pic:cNvPr id="850441646" name="WeatherPouring.svg"/>
+                          <pic:cNvPicPr/>
+                        </pic:nvPicPr>
+                        <pic:blipFill>
+                          <a:blip>
+                            <a:extLst>
+                              <a:ext uri="{96DAC541-7B7A-43D3-8B79-37D633B846F1}">
+                                <asvg:svgBlip xmlns:asvg="http://schemas.microsoft.com/office/drawing/2016/SVG/main" r:link="rId57"/>
+                              </a:ext>
+                            </a:extLst>
+                          </a:blip>
+                          <a:stretch>
+                            <a:fillRect/>
+                          </a:stretch>
+                        </pic:blipFill>
+                        <pic:spPr>
+                          <a:xfrm>
+                            <a:off x="0" y="0"/>
+                            <a:ext cx="1059626" cy="936000"/>
+                          </a:xfrm>
+                          <a:prstGeom prst="rect">
+                            <a:avLst/>
+                          </a:prstGeom>
+                        </pic:spPr>
+                      </pic:pic>
+                    </a:graphicData>
+                  </a:graphic>
+                </wp:inline>
+              </w:drawing>
+            </w:r>
+          </w:p>
+        </w:tc>
+      </w:tr>
+      <w:tr>
+        <w:tc>
+          <w:tcPr>
+            <w:tcW w:w="3020" w:type="dxa"/>
+          </w:tcPr>
+          <w:p>
+            <w:pPr>
+              <w:jc w:val="center"/>
+            </w:pPr>
+            <w:r>
+              <w:rPr>
+                <w:b/>
+                <w:bCs/>
+              </w:rPr>
+              <w:t>Soleil</w:t>
+            </w:r>
+          </w:p>
+        </w:tc>
+        <w:tc>
+          <w:tcPr>
+            <w:tcW w:w="3021" w:type="dxa"/>
+          </w:tcPr>
+          <w:p>
+            <w:pPr>
+              <w:jc w:val="center"/>
+            </w:pPr>
+            <w:r>
+              <w:rPr>
+                <w:b/>
+                <w:bCs/>
+              </w:rPr>
+              <w:t>Soleil caché par des nuages</w:t>
+            </w:r>
+          </w:p>
+        </w:tc>
+        <w:tc>
+          <w:tcPr>
+            <w:tcW w:w="3021" w:type="dxa"/>
+          </w:tcPr>
+          <w:p>
+            <w:pPr>
+              <w:jc w:val="center"/>
+            </w:pPr>
+            <w:r>
+              <w:rPr>
+                <w:b/>
+                <w:bCs/>
+              </w:rPr>
+              <w:t>Pluie</w:t>
+            </w:r>
+          </w:p>
+        </w:tc>
+      </w:tr>
+    </w:tbl>
+    <w:p>
+      <w:pPr>
+        <w:jc w:val="center"/>
+      </w:pPr>
+    </w:p>
     <w:p>
       <w:pPr>
         <w:pStyle w:val="Titre4"/>
@@ -15409,11 +15847,13 @@
         </w:numPr>
         <w:spacing w:line="360" w:lineRule="auto"/>
       </w:pPr>
-      <w:bookmarkStart w:id="47" w:name="_Dépenses_/_gains"/>
-      <w:bookmarkEnd w:id="47"/>
+      <w:bookmarkStart w:id="48" w:name="_Dépenses_/_gains"/>
+      <w:bookmarkStart w:id="49" w:name="_Toc177334017"/>
+      <w:bookmarkEnd w:id="48"/>
       <w:r>
         <w:t>Dépenses / gains du mois sélectionné</w:t>
       </w:r>
+      <w:bookmarkEnd w:id="49"/>
     </w:p>
     <w:p>
       <w:pPr>
@@ -15427,11 +15867,13 @@
           <w:noProof/>
         </w:rPr>
       </w:pPr>
-      <w:bookmarkStart w:id="48" w:name="_Graphique_des_dépenses"/>
-      <w:bookmarkEnd w:id="48"/>
+      <w:bookmarkStart w:id="50" w:name="_Graphique_des_dépenses"/>
+      <w:bookmarkStart w:id="51" w:name="_Toc177334018"/>
+      <w:bookmarkEnd w:id="50"/>
       <w:r>
         <w:t>Graphique des dépenses / gains du mois sélectionné</w:t>
       </w:r>
+      <w:bookmarkEnd w:id="51"/>
     </w:p>
     <w:sectPr>
       <w:pgSz w:w="11906" w:h="16838"/>
@@ -15508,14 +15950,27 @@
     <w:r>
       <w:t xml:space="preserve">teur : </w:t>
     </w:r>
-    <w:fldSimple w:instr=" AUTHOR   \* MERGEFORMAT ">
-      <w:r>
-        <w:rPr>
-          <w:noProof/>
-        </w:rPr>
-        <w:t>TheR7angelo</w:t>
-      </w:r>
-    </w:fldSimple>
+    <w:r>
+      <w:fldChar w:fldCharType="begin"/>
+    </w:r>
+    <w:r>
+      <w:instrText xml:space="preserve"> AUTHOR   \* MERGEFORMAT </w:instrText>
+    </w:r>
+    <w:r>
+      <w:fldChar w:fldCharType="separate"/>
+    </w:r>
+    <w:r>
+      <w:rPr>
+        <w:noProof/>
+      </w:rPr>
+      <w:t>TheR7angelo</w:t>
+    </w:r>
+    <w:r>
+      <w:rPr>
+        <w:noProof/>
+      </w:rPr>
+      <w:fldChar w:fldCharType="end"/>
+    </w:r>
     <w:r>
       <w:rPr>
         <w:lang w:val="en-US"/>
@@ -17100,6 +17555,119 @@
     </w:lvl>
   </w:abstractNum>
   <w:abstractNum w:abstractNumId="15" w15:restartNumberingAfterBreak="0">
+    <w:nsid w:val="270B78BE"/>
+    <w:multiLevelType w:val="multilevel"/>
+    <w:tmpl w:val="AD10BF28"/>
+    <w:lvl w:ilvl="0">
+      <w:start w:val="1"/>
+      <w:numFmt w:val="decimal"/>
+      <w:lvlText w:val="%1."/>
+      <w:lvlJc w:val="left"/>
+      <w:pPr>
+        <w:tabs>
+          <w:tab w:val="num" w:pos="720"/>
+        </w:tabs>
+        <w:ind w:left="720" w:hanging="360"/>
+      </w:pPr>
+    </w:lvl>
+    <w:lvl w:ilvl="1" w:tentative="1">
+      <w:start w:val="1"/>
+      <w:numFmt w:val="decimal"/>
+      <w:lvlText w:val="%2."/>
+      <w:lvlJc w:val="left"/>
+      <w:pPr>
+        <w:tabs>
+          <w:tab w:val="num" w:pos="1440"/>
+        </w:tabs>
+        <w:ind w:left="1440" w:hanging="360"/>
+      </w:pPr>
+    </w:lvl>
+    <w:lvl w:ilvl="2" w:tentative="1">
+      <w:start w:val="1"/>
+      <w:numFmt w:val="decimal"/>
+      <w:lvlText w:val="%3."/>
+      <w:lvlJc w:val="left"/>
+      <w:pPr>
+        <w:tabs>
+          <w:tab w:val="num" w:pos="2160"/>
+        </w:tabs>
+        <w:ind w:left="2160" w:hanging="360"/>
+      </w:pPr>
+    </w:lvl>
+    <w:lvl w:ilvl="3" w:tentative="1">
+      <w:start w:val="1"/>
+      <w:numFmt w:val="decimal"/>
+      <w:lvlText w:val="%4."/>
+      <w:lvlJc w:val="left"/>
+      <w:pPr>
+        <w:tabs>
+          <w:tab w:val="num" w:pos="2880"/>
+        </w:tabs>
+        <w:ind w:left="2880" w:hanging="360"/>
+      </w:pPr>
+    </w:lvl>
+    <w:lvl w:ilvl="4" w:tentative="1">
+      <w:start w:val="1"/>
+      <w:numFmt w:val="decimal"/>
+      <w:lvlText w:val="%5."/>
+      <w:lvlJc w:val="left"/>
+      <w:pPr>
+        <w:tabs>
+          <w:tab w:val="num" w:pos="3600"/>
+        </w:tabs>
+        <w:ind w:left="3600" w:hanging="360"/>
+      </w:pPr>
+    </w:lvl>
+    <w:lvl w:ilvl="5" w:tentative="1">
+      <w:start w:val="1"/>
+      <w:numFmt w:val="decimal"/>
+      <w:lvlText w:val="%6."/>
+      <w:lvlJc w:val="left"/>
+      <w:pPr>
+        <w:tabs>
+          <w:tab w:val="num" w:pos="4320"/>
+        </w:tabs>
+        <w:ind w:left="4320" w:hanging="360"/>
+      </w:pPr>
+    </w:lvl>
+    <w:lvl w:ilvl="6" w:tentative="1">
+      <w:start w:val="1"/>
+      <w:numFmt w:val="decimal"/>
+      <w:lvlText w:val="%7."/>
+      <w:lvlJc w:val="left"/>
+      <w:pPr>
+        <w:tabs>
+          <w:tab w:val="num" w:pos="5040"/>
+        </w:tabs>
+        <w:ind w:left="5040" w:hanging="360"/>
+      </w:pPr>
+    </w:lvl>
+    <w:lvl w:ilvl="7" w:tentative="1">
+      <w:start w:val="1"/>
+      <w:numFmt w:val="decimal"/>
+      <w:lvlText w:val="%8."/>
+      <w:lvlJc w:val="left"/>
+      <w:pPr>
+        <w:tabs>
+          <w:tab w:val="num" w:pos="5760"/>
+        </w:tabs>
+        <w:ind w:left="5760" w:hanging="360"/>
+      </w:pPr>
+    </w:lvl>
+    <w:lvl w:ilvl="8" w:tentative="1">
+      <w:start w:val="1"/>
+      <w:numFmt w:val="decimal"/>
+      <w:lvlText w:val="%9."/>
+      <w:lvlJc w:val="left"/>
+      <w:pPr>
+        <w:tabs>
+          <w:tab w:val="num" w:pos="6480"/>
+        </w:tabs>
+        <w:ind w:left="6480" w:hanging="360"/>
+      </w:pPr>
+    </w:lvl>
+  </w:abstractNum>
+  <w:abstractNum w:abstractNumId="16" w15:restartNumberingAfterBreak="0">
     <w:nsid w:val="27E82D5C"/>
     <w:multiLevelType w:val="hybridMultilevel"/>
     <w:tmpl w:val="2DF6C562"/>
@@ -17185,7 +17753,7 @@
       </w:pPr>
     </w:lvl>
   </w:abstractNum>
-  <w:abstractNum w:abstractNumId="16" w15:restartNumberingAfterBreak="0">
+  <w:abstractNum w:abstractNumId="17" w15:restartNumberingAfterBreak="0">
     <w:nsid w:val="281B4A0A"/>
     <w:multiLevelType w:val="hybridMultilevel"/>
     <w:tmpl w:val="42AC36AC"/>
@@ -17274,7 +17842,96 @@
       </w:pPr>
     </w:lvl>
   </w:abstractNum>
-  <w:abstractNum w:abstractNumId="17" w15:restartNumberingAfterBreak="0">
+  <w:abstractNum w:abstractNumId="18" w15:restartNumberingAfterBreak="0">
+    <w:nsid w:val="2A094783"/>
+    <w:multiLevelType w:val="hybridMultilevel"/>
+    <w:tmpl w:val="EDDEE6DA"/>
+    <w:lvl w:ilvl="0" w:tplc="040C000F">
+      <w:start w:val="1"/>
+      <w:numFmt w:val="decimal"/>
+      <w:lvlText w:val="%1."/>
+      <w:lvlJc w:val="left"/>
+      <w:pPr>
+        <w:ind w:left="720" w:hanging="360"/>
+      </w:pPr>
+      <w:rPr>
+        <w:rFonts w:hint="default"/>
+      </w:rPr>
+    </w:lvl>
+    <w:lvl w:ilvl="1" w:tplc="040C0019" w:tentative="1">
+      <w:start w:val="1"/>
+      <w:numFmt w:val="lowerLetter"/>
+      <w:lvlText w:val="%2."/>
+      <w:lvlJc w:val="left"/>
+      <w:pPr>
+        <w:ind w:left="1440" w:hanging="360"/>
+      </w:pPr>
+    </w:lvl>
+    <w:lvl w:ilvl="2" w:tplc="040C001B" w:tentative="1">
+      <w:start w:val="1"/>
+      <w:numFmt w:val="lowerRoman"/>
+      <w:lvlText w:val="%3."/>
+      <w:lvlJc w:val="right"/>
+      <w:pPr>
+        <w:ind w:left="2160" w:hanging="180"/>
+      </w:pPr>
+    </w:lvl>
+    <w:lvl w:ilvl="3" w:tplc="040C000F" w:tentative="1">
+      <w:start w:val="1"/>
+      <w:numFmt w:val="decimal"/>
+      <w:lvlText w:val="%4."/>
+      <w:lvlJc w:val="left"/>
+      <w:pPr>
+        <w:ind w:left="2880" w:hanging="360"/>
+      </w:pPr>
+    </w:lvl>
+    <w:lvl w:ilvl="4" w:tplc="040C0019" w:tentative="1">
+      <w:start w:val="1"/>
+      <w:numFmt w:val="lowerLetter"/>
+      <w:lvlText w:val="%5."/>
+      <w:lvlJc w:val="left"/>
+      <w:pPr>
+        <w:ind w:left="3600" w:hanging="360"/>
+      </w:pPr>
+    </w:lvl>
+    <w:lvl w:ilvl="5" w:tplc="040C001B" w:tentative="1">
+      <w:start w:val="1"/>
+      <w:numFmt w:val="lowerRoman"/>
+      <w:lvlText w:val="%6."/>
+      <w:lvlJc w:val="right"/>
+      <w:pPr>
+        <w:ind w:left="4320" w:hanging="180"/>
+      </w:pPr>
+    </w:lvl>
+    <w:lvl w:ilvl="6" w:tplc="040C000F" w:tentative="1">
+      <w:start w:val="1"/>
+      <w:numFmt w:val="decimal"/>
+      <w:lvlText w:val="%7."/>
+      <w:lvlJc w:val="left"/>
+      <w:pPr>
+        <w:ind w:left="5040" w:hanging="360"/>
+      </w:pPr>
+    </w:lvl>
+    <w:lvl w:ilvl="7" w:tplc="040C0019" w:tentative="1">
+      <w:start w:val="1"/>
+      <w:numFmt w:val="lowerLetter"/>
+      <w:lvlText w:val="%8."/>
+      <w:lvlJc w:val="left"/>
+      <w:pPr>
+        <w:ind w:left="5760" w:hanging="360"/>
+      </w:pPr>
+    </w:lvl>
+    <w:lvl w:ilvl="8" w:tplc="040C001B" w:tentative="1">
+      <w:start w:val="1"/>
+      <w:numFmt w:val="lowerRoman"/>
+      <w:lvlText w:val="%9."/>
+      <w:lvlJc w:val="right"/>
+      <w:pPr>
+        <w:ind w:left="6480" w:hanging="180"/>
+      </w:pPr>
+    </w:lvl>
+  </w:abstractNum>
+  <w:abstractNum w:abstractNumId="19" w15:restartNumberingAfterBreak="0">
     <w:nsid w:val="2CDA5E60"/>
     <w:multiLevelType w:val="multilevel"/>
     <w:tmpl w:val="C3B47488"/>
@@ -17423,7 +18080,7 @@
       </w:rPr>
     </w:lvl>
   </w:abstractNum>
-  <w:abstractNum w:abstractNumId="18" w15:restartNumberingAfterBreak="0">
+  <w:abstractNum w:abstractNumId="20" w15:restartNumberingAfterBreak="0">
     <w:nsid w:val="2E721A28"/>
     <w:multiLevelType w:val="multilevel"/>
     <w:tmpl w:val="3872DE70"/>
@@ -17572,7 +18229,7 @@
       </w:rPr>
     </w:lvl>
   </w:abstractNum>
-  <w:abstractNum w:abstractNumId="19" w15:restartNumberingAfterBreak="0">
+  <w:abstractNum w:abstractNumId="21" w15:restartNumberingAfterBreak="0">
     <w:nsid w:val="30475B4E"/>
     <w:multiLevelType w:val="multilevel"/>
     <w:tmpl w:val="01403314"/>
@@ -17685,7 +18342,7 @@
       </w:pPr>
     </w:lvl>
   </w:abstractNum>
-  <w:abstractNum w:abstractNumId="20" w15:restartNumberingAfterBreak="0">
+  <w:abstractNum w:abstractNumId="22" w15:restartNumberingAfterBreak="0">
     <w:nsid w:val="327C70A6"/>
     <w:multiLevelType w:val="multilevel"/>
     <w:tmpl w:val="B95A459C"/>
@@ -17834,7 +18491,7 @@
       </w:rPr>
     </w:lvl>
   </w:abstractNum>
-  <w:abstractNum w:abstractNumId="21" w15:restartNumberingAfterBreak="0">
+  <w:abstractNum w:abstractNumId="23" w15:restartNumberingAfterBreak="0">
     <w:nsid w:val="34805269"/>
     <w:multiLevelType w:val="hybridMultilevel"/>
     <w:tmpl w:val="51D4B612"/>
@@ -17923,7 +18580,7 @@
       </w:pPr>
     </w:lvl>
   </w:abstractNum>
-  <w:abstractNum w:abstractNumId="22" w15:restartNumberingAfterBreak="0">
+  <w:abstractNum w:abstractNumId="24" w15:restartNumberingAfterBreak="0">
     <w:nsid w:val="34986C72"/>
     <w:multiLevelType w:val="hybridMultilevel"/>
     <w:tmpl w:val="23909706"/>
@@ -18036,7 +18693,7 @@
       </w:rPr>
     </w:lvl>
   </w:abstractNum>
-  <w:abstractNum w:abstractNumId="23" w15:restartNumberingAfterBreak="0">
+  <w:abstractNum w:abstractNumId="25" w15:restartNumberingAfterBreak="0">
     <w:nsid w:val="34AE260B"/>
     <w:multiLevelType w:val="hybridMultilevel"/>
     <w:tmpl w:val="D0B41594"/>
@@ -18122,7 +18779,7 @@
       </w:pPr>
     </w:lvl>
   </w:abstractNum>
-  <w:abstractNum w:abstractNumId="24" w15:restartNumberingAfterBreak="0">
+  <w:abstractNum w:abstractNumId="26" w15:restartNumberingAfterBreak="0">
     <w:nsid w:val="35C74A4A"/>
     <w:multiLevelType w:val="hybridMultilevel"/>
     <w:tmpl w:val="D0B41594"/>
@@ -18208,7 +18865,7 @@
       </w:pPr>
     </w:lvl>
   </w:abstractNum>
-  <w:abstractNum w:abstractNumId="25" w15:restartNumberingAfterBreak="0">
+  <w:abstractNum w:abstractNumId="27" w15:restartNumberingAfterBreak="0">
     <w:nsid w:val="36CA30E2"/>
     <w:multiLevelType w:val="hybridMultilevel"/>
     <w:tmpl w:val="01E4E91A"/>
@@ -18321,7 +18978,7 @@
       </w:rPr>
     </w:lvl>
   </w:abstractNum>
-  <w:abstractNum w:abstractNumId="26" w15:restartNumberingAfterBreak="0">
+  <w:abstractNum w:abstractNumId="28" w15:restartNumberingAfterBreak="0">
     <w:nsid w:val="3AC9009C"/>
     <w:multiLevelType w:val="hybridMultilevel"/>
     <w:tmpl w:val="1084D660"/>
@@ -18434,7 +19091,7 @@
       </w:rPr>
     </w:lvl>
   </w:abstractNum>
-  <w:abstractNum w:abstractNumId="27" w15:restartNumberingAfterBreak="0">
+  <w:abstractNum w:abstractNumId="29" w15:restartNumberingAfterBreak="0">
     <w:nsid w:val="3B3927BC"/>
     <w:multiLevelType w:val="hybridMultilevel"/>
     <w:tmpl w:val="24343F1A"/>
@@ -18547,7 +19204,7 @@
       </w:rPr>
     </w:lvl>
   </w:abstractNum>
-  <w:abstractNum w:abstractNumId="28" w15:restartNumberingAfterBreak="0">
+  <w:abstractNum w:abstractNumId="30" w15:restartNumberingAfterBreak="0">
     <w:nsid w:val="3D1E727F"/>
     <w:multiLevelType w:val="hybridMultilevel"/>
     <w:tmpl w:val="72D4C974"/>
@@ -18660,7 +19317,7 @@
       </w:rPr>
     </w:lvl>
   </w:abstractNum>
-  <w:abstractNum w:abstractNumId="29" w15:restartNumberingAfterBreak="0">
+  <w:abstractNum w:abstractNumId="31" w15:restartNumberingAfterBreak="0">
     <w:nsid w:val="3DB450E0"/>
     <w:multiLevelType w:val="hybridMultilevel"/>
     <w:tmpl w:val="DF5C918A"/>
@@ -18746,7 +19403,7 @@
       </w:pPr>
     </w:lvl>
   </w:abstractNum>
-  <w:abstractNum w:abstractNumId="30" w15:restartNumberingAfterBreak="0">
+  <w:abstractNum w:abstractNumId="32" w15:restartNumberingAfterBreak="0">
     <w:nsid w:val="3E191086"/>
     <w:multiLevelType w:val="hybridMultilevel"/>
     <w:tmpl w:val="DFBE40E6"/>
@@ -18835,7 +19492,7 @@
       </w:pPr>
     </w:lvl>
   </w:abstractNum>
-  <w:abstractNum w:abstractNumId="31" w15:restartNumberingAfterBreak="0">
+  <w:abstractNum w:abstractNumId="33" w15:restartNumberingAfterBreak="0">
     <w:nsid w:val="3E34147A"/>
     <w:multiLevelType w:val="hybridMultilevel"/>
     <w:tmpl w:val="7DFC8AAA"/>
@@ -18948,7 +19605,7 @@
       </w:rPr>
     </w:lvl>
   </w:abstractNum>
-  <w:abstractNum w:abstractNumId="32" w15:restartNumberingAfterBreak="0">
+  <w:abstractNum w:abstractNumId="34" w15:restartNumberingAfterBreak="0">
     <w:nsid w:val="3F0568FB"/>
     <w:multiLevelType w:val="hybridMultilevel"/>
     <w:tmpl w:val="C09238B2"/>
@@ -19037,7 +19694,7 @@
       </w:pPr>
     </w:lvl>
   </w:abstractNum>
-  <w:abstractNum w:abstractNumId="33" w15:restartNumberingAfterBreak="0">
+  <w:abstractNum w:abstractNumId="35" w15:restartNumberingAfterBreak="0">
     <w:nsid w:val="3F0C6A14"/>
     <w:multiLevelType w:val="hybridMultilevel"/>
     <w:tmpl w:val="35D0E41A"/>
@@ -19126,7 +19783,7 @@
       </w:pPr>
     </w:lvl>
   </w:abstractNum>
-  <w:abstractNum w:abstractNumId="34" w15:restartNumberingAfterBreak="0">
+  <w:abstractNum w:abstractNumId="36" w15:restartNumberingAfterBreak="0">
     <w:nsid w:val="415D5D87"/>
     <w:multiLevelType w:val="hybridMultilevel"/>
     <w:tmpl w:val="8CEE3262"/>
@@ -19239,7 +19896,7 @@
       </w:rPr>
     </w:lvl>
   </w:abstractNum>
-  <w:abstractNum w:abstractNumId="35" w15:restartNumberingAfterBreak="0">
+  <w:abstractNum w:abstractNumId="37" w15:restartNumberingAfterBreak="0">
     <w:nsid w:val="439F5F11"/>
     <w:multiLevelType w:val="multilevel"/>
     <w:tmpl w:val="B18A7ACE"/>
@@ -19388,7 +20045,7 @@
       </w:rPr>
     </w:lvl>
   </w:abstractNum>
-  <w:abstractNum w:abstractNumId="36" w15:restartNumberingAfterBreak="0">
+  <w:abstractNum w:abstractNumId="38" w15:restartNumberingAfterBreak="0">
     <w:nsid w:val="44BD4A6D"/>
     <w:multiLevelType w:val="hybridMultilevel"/>
     <w:tmpl w:val="D6E6DAB8"/>
@@ -19501,7 +20158,7 @@
       </w:rPr>
     </w:lvl>
   </w:abstractNum>
-  <w:abstractNum w:abstractNumId="37" w15:restartNumberingAfterBreak="0">
+  <w:abstractNum w:abstractNumId="39" w15:restartNumberingAfterBreak="0">
     <w:nsid w:val="44C15218"/>
     <w:multiLevelType w:val="hybridMultilevel"/>
     <w:tmpl w:val="734463A8"/>
@@ -19614,7 +20271,7 @@
       </w:rPr>
     </w:lvl>
   </w:abstractNum>
-  <w:abstractNum w:abstractNumId="38" w15:restartNumberingAfterBreak="0">
+  <w:abstractNum w:abstractNumId="40" w15:restartNumberingAfterBreak="0">
     <w:nsid w:val="48B175C7"/>
     <w:multiLevelType w:val="multilevel"/>
     <w:tmpl w:val="644C2C6C"/>
@@ -19763,7 +20420,7 @@
       </w:rPr>
     </w:lvl>
   </w:abstractNum>
-  <w:abstractNum w:abstractNumId="39" w15:restartNumberingAfterBreak="0">
+  <w:abstractNum w:abstractNumId="41" w15:restartNumberingAfterBreak="0">
     <w:nsid w:val="4AAB4FE6"/>
     <w:multiLevelType w:val="hybridMultilevel"/>
     <w:tmpl w:val="F6FCBA78"/>
@@ -19876,7 +20533,7 @@
       </w:rPr>
     </w:lvl>
   </w:abstractNum>
-  <w:abstractNum w:abstractNumId="40" w15:restartNumberingAfterBreak="0">
+  <w:abstractNum w:abstractNumId="42" w15:restartNumberingAfterBreak="0">
     <w:nsid w:val="4B0D7444"/>
     <w:multiLevelType w:val="multilevel"/>
     <w:tmpl w:val="3EE895CC"/>
@@ -19989,7 +20646,7 @@
       </w:pPr>
     </w:lvl>
   </w:abstractNum>
-  <w:abstractNum w:abstractNumId="41" w15:restartNumberingAfterBreak="0">
+  <w:abstractNum w:abstractNumId="43" w15:restartNumberingAfterBreak="0">
     <w:nsid w:val="4D283743"/>
     <w:multiLevelType w:val="hybridMultilevel"/>
     <w:tmpl w:val="F8AEE86E"/>
@@ -20075,7 +20732,7 @@
       </w:pPr>
     </w:lvl>
   </w:abstractNum>
-  <w:abstractNum w:abstractNumId="42" w15:restartNumberingAfterBreak="0">
+  <w:abstractNum w:abstractNumId="44" w15:restartNumberingAfterBreak="0">
     <w:nsid w:val="4D6A25B9"/>
     <w:multiLevelType w:val="multilevel"/>
     <w:tmpl w:val="B3DA3FCA"/>
@@ -20224,7 +20881,7 @@
       </w:rPr>
     </w:lvl>
   </w:abstractNum>
-  <w:abstractNum w:abstractNumId="43" w15:restartNumberingAfterBreak="0">
+  <w:abstractNum w:abstractNumId="45" w15:restartNumberingAfterBreak="0">
     <w:nsid w:val="4EA72D5D"/>
     <w:multiLevelType w:val="multilevel"/>
     <w:tmpl w:val="1C44B87A"/>
@@ -20373,7 +21030,7 @@
       </w:rPr>
     </w:lvl>
   </w:abstractNum>
-  <w:abstractNum w:abstractNumId="44" w15:restartNumberingAfterBreak="0">
+  <w:abstractNum w:abstractNumId="46" w15:restartNumberingAfterBreak="0">
     <w:nsid w:val="52B23A8B"/>
     <w:multiLevelType w:val="multilevel"/>
     <w:tmpl w:val="27E4C9D6"/>
@@ -20522,7 +21179,7 @@
       </w:rPr>
     </w:lvl>
   </w:abstractNum>
-  <w:abstractNum w:abstractNumId="45" w15:restartNumberingAfterBreak="0">
+  <w:abstractNum w:abstractNumId="47" w15:restartNumberingAfterBreak="0">
     <w:nsid w:val="55240E72"/>
     <w:multiLevelType w:val="hybridMultilevel"/>
     <w:tmpl w:val="FF1A3642"/>
@@ -20608,7 +21265,7 @@
       </w:pPr>
     </w:lvl>
   </w:abstractNum>
-  <w:abstractNum w:abstractNumId="46" w15:restartNumberingAfterBreak="0">
+  <w:abstractNum w:abstractNumId="48" w15:restartNumberingAfterBreak="0">
     <w:nsid w:val="55294151"/>
     <w:multiLevelType w:val="multilevel"/>
     <w:tmpl w:val="D0A023DA"/>
@@ -20721,7 +21378,7 @@
       </w:pPr>
     </w:lvl>
   </w:abstractNum>
-  <w:abstractNum w:abstractNumId="47" w15:restartNumberingAfterBreak="0">
+  <w:abstractNum w:abstractNumId="49" w15:restartNumberingAfterBreak="0">
     <w:nsid w:val="5EB64838"/>
     <w:multiLevelType w:val="multilevel"/>
     <w:tmpl w:val="877283A6"/>
@@ -20870,7 +21527,7 @@
       </w:rPr>
     </w:lvl>
   </w:abstractNum>
-  <w:abstractNum w:abstractNumId="48" w15:restartNumberingAfterBreak="0">
+  <w:abstractNum w:abstractNumId="50" w15:restartNumberingAfterBreak="0">
     <w:nsid w:val="5F335FCC"/>
     <w:multiLevelType w:val="multilevel"/>
     <w:tmpl w:val="C1988BD4"/>
@@ -21019,7 +21676,7 @@
       </w:rPr>
     </w:lvl>
   </w:abstractNum>
-  <w:abstractNum w:abstractNumId="49" w15:restartNumberingAfterBreak="0">
+  <w:abstractNum w:abstractNumId="51" w15:restartNumberingAfterBreak="0">
     <w:nsid w:val="5FFC0BD1"/>
     <w:multiLevelType w:val="hybridMultilevel"/>
     <w:tmpl w:val="F5C2BD92"/>
@@ -21108,7 +21765,7 @@
       </w:pPr>
     </w:lvl>
   </w:abstractNum>
-  <w:abstractNum w:abstractNumId="50" w15:restartNumberingAfterBreak="0">
+  <w:abstractNum w:abstractNumId="52" w15:restartNumberingAfterBreak="0">
     <w:nsid w:val="61484265"/>
     <w:multiLevelType w:val="hybridMultilevel"/>
     <w:tmpl w:val="6100C6C0"/>
@@ -21197,7 +21854,7 @@
       </w:pPr>
     </w:lvl>
   </w:abstractNum>
-  <w:abstractNum w:abstractNumId="51" w15:restartNumberingAfterBreak="0">
+  <w:abstractNum w:abstractNumId="53" w15:restartNumberingAfterBreak="0">
     <w:nsid w:val="63975A7B"/>
     <w:multiLevelType w:val="multilevel"/>
     <w:tmpl w:val="D0A023DA"/>
@@ -21310,7 +21967,7 @@
       </w:pPr>
     </w:lvl>
   </w:abstractNum>
-  <w:abstractNum w:abstractNumId="52" w15:restartNumberingAfterBreak="0">
+  <w:abstractNum w:abstractNumId="54" w15:restartNumberingAfterBreak="0">
     <w:nsid w:val="63F7479A"/>
     <w:multiLevelType w:val="multilevel"/>
     <w:tmpl w:val="226C0A10"/>
@@ -21423,7 +22080,7 @@
       </w:pPr>
     </w:lvl>
   </w:abstractNum>
-  <w:abstractNum w:abstractNumId="53" w15:restartNumberingAfterBreak="0">
+  <w:abstractNum w:abstractNumId="55" w15:restartNumberingAfterBreak="0">
     <w:nsid w:val="6B33416F"/>
     <w:multiLevelType w:val="hybridMultilevel"/>
     <w:tmpl w:val="BDA053B4"/>
@@ -21512,7 +22169,7 @@
       </w:pPr>
     </w:lvl>
   </w:abstractNum>
-  <w:abstractNum w:abstractNumId="54" w15:restartNumberingAfterBreak="0">
+  <w:abstractNum w:abstractNumId="56" w15:restartNumberingAfterBreak="0">
     <w:nsid w:val="71A76A11"/>
     <w:multiLevelType w:val="multilevel"/>
     <w:tmpl w:val="BCB4C288"/>
@@ -21625,7 +22282,7 @@
       </w:pPr>
     </w:lvl>
   </w:abstractNum>
-  <w:abstractNum w:abstractNumId="55" w15:restartNumberingAfterBreak="0">
+  <w:abstractNum w:abstractNumId="57" w15:restartNumberingAfterBreak="0">
     <w:nsid w:val="71D83A1D"/>
     <w:multiLevelType w:val="hybridMultilevel"/>
     <w:tmpl w:val="6A302558"/>
@@ -21714,7 +22371,7 @@
       </w:pPr>
     </w:lvl>
   </w:abstractNum>
-  <w:abstractNum w:abstractNumId="56" w15:restartNumberingAfterBreak="0">
+  <w:abstractNum w:abstractNumId="58" w15:restartNumberingAfterBreak="0">
     <w:nsid w:val="73D63141"/>
     <w:multiLevelType w:val="multilevel"/>
     <w:tmpl w:val="A4E0A192"/>
@@ -21863,7 +22520,7 @@
       </w:rPr>
     </w:lvl>
   </w:abstractNum>
-  <w:abstractNum w:abstractNumId="57" w15:restartNumberingAfterBreak="0">
+  <w:abstractNum w:abstractNumId="59" w15:restartNumberingAfterBreak="0">
     <w:nsid w:val="78331248"/>
     <w:multiLevelType w:val="hybridMultilevel"/>
     <w:tmpl w:val="FB0CBE5A"/>
@@ -21976,7 +22633,7 @@
       </w:rPr>
     </w:lvl>
   </w:abstractNum>
-  <w:abstractNum w:abstractNumId="58" w15:restartNumberingAfterBreak="0">
+  <w:abstractNum w:abstractNumId="60" w15:restartNumberingAfterBreak="0">
     <w:nsid w:val="78AC338F"/>
     <w:multiLevelType w:val="hybridMultilevel"/>
     <w:tmpl w:val="70C6D420"/>
@@ -22065,7 +22722,7 @@
       </w:pPr>
     </w:lvl>
   </w:abstractNum>
-  <w:abstractNum w:abstractNumId="59" w15:restartNumberingAfterBreak="0">
+  <w:abstractNum w:abstractNumId="61" w15:restartNumberingAfterBreak="0">
     <w:nsid w:val="78EA7A33"/>
     <w:multiLevelType w:val="hybridMultilevel"/>
     <w:tmpl w:val="B0D801AC"/>
@@ -22178,7 +22835,7 @@
       </w:rPr>
     </w:lvl>
   </w:abstractNum>
-  <w:abstractNum w:abstractNumId="60" w15:restartNumberingAfterBreak="0">
+  <w:abstractNum w:abstractNumId="62" w15:restartNumberingAfterBreak="0">
     <w:nsid w:val="799104E5"/>
     <w:multiLevelType w:val="hybridMultilevel"/>
     <w:tmpl w:val="38B0418A"/>
@@ -22264,7 +22921,7 @@
       </w:pPr>
     </w:lvl>
   </w:abstractNum>
-  <w:abstractNum w:abstractNumId="61" w15:restartNumberingAfterBreak="0">
+  <w:abstractNum w:abstractNumId="63" w15:restartNumberingAfterBreak="0">
     <w:nsid w:val="7B216503"/>
     <w:multiLevelType w:val="hybridMultilevel"/>
     <w:tmpl w:val="BDA053B4"/>
@@ -22353,7 +23010,7 @@
       </w:pPr>
     </w:lvl>
   </w:abstractNum>
-  <w:abstractNum w:abstractNumId="62" w15:restartNumberingAfterBreak="0">
+  <w:abstractNum w:abstractNumId="64" w15:restartNumberingAfterBreak="0">
     <w:nsid w:val="7C744C54"/>
     <w:multiLevelType w:val="hybridMultilevel"/>
     <w:tmpl w:val="FC08650E"/>
@@ -22442,7 +23099,7 @@
       </w:pPr>
     </w:lvl>
   </w:abstractNum>
-  <w:abstractNum w:abstractNumId="63" w15:restartNumberingAfterBreak="0">
+  <w:abstractNum w:abstractNumId="65" w15:restartNumberingAfterBreak="0">
     <w:nsid w:val="7F2E6B0C"/>
     <w:multiLevelType w:val="hybridMultilevel"/>
     <w:tmpl w:val="D1949FCE"/>
@@ -22531,7 +23188,7 @@
       </w:pPr>
     </w:lvl>
   </w:abstractNum>
-  <w:abstractNum w:abstractNumId="64" w15:restartNumberingAfterBreak="0">
+  <w:abstractNum w:abstractNumId="66" w15:restartNumberingAfterBreak="0">
     <w:nsid w:val="7F47081A"/>
     <w:multiLevelType w:val="hybridMultilevel"/>
     <w:tmpl w:val="753ABC00"/>
@@ -22621,31 +23278,31 @@
     </w:lvl>
   </w:abstractNum>
   <w:num w:numId="1" w16cid:durableId="242882188">
-    <w:abstractNumId w:val="44"/>
+    <w:abstractNumId w:val="46"/>
   </w:num>
   <w:num w:numId="2" w16cid:durableId="1467511231">
+    <w:abstractNumId w:val="58"/>
+  </w:num>
+  <w:num w:numId="3" w16cid:durableId="152913160">
+    <w:abstractNumId w:val="45"/>
+  </w:num>
+  <w:num w:numId="4" w16cid:durableId="485777830">
     <w:abstractNumId w:val="56"/>
   </w:num>
-  <w:num w:numId="3" w16cid:durableId="152913160">
-    <w:abstractNumId w:val="43"/>
-  </w:num>
-  <w:num w:numId="4" w16cid:durableId="485777830">
-    <w:abstractNumId w:val="54"/>
-  </w:num>
   <w:num w:numId="5" w16cid:durableId="3214827">
-    <w:abstractNumId w:val="40"/>
+    <w:abstractNumId w:val="42"/>
   </w:num>
   <w:num w:numId="6" w16cid:durableId="323555934">
     <w:abstractNumId w:val="1"/>
   </w:num>
   <w:num w:numId="7" w16cid:durableId="1329871523">
-    <w:abstractNumId w:val="15"/>
+    <w:abstractNumId w:val="16"/>
   </w:num>
   <w:num w:numId="8" w16cid:durableId="1298610438">
-    <w:abstractNumId w:val="29"/>
+    <w:abstractNumId w:val="31"/>
   </w:num>
   <w:num w:numId="9" w16cid:durableId="1229148143">
-    <w:abstractNumId w:val="57"/>
+    <w:abstractNumId w:val="59"/>
   </w:num>
   <w:num w:numId="10" w16cid:durableId="342249779">
     <w:abstractNumId w:val="2"/>
@@ -22657,55 +23314,55 @@
     <w:abstractNumId w:val="3"/>
   </w:num>
   <w:num w:numId="13" w16cid:durableId="1907565450">
-    <w:abstractNumId w:val="23"/>
+    <w:abstractNumId w:val="25"/>
   </w:num>
   <w:num w:numId="14" w16cid:durableId="893392545">
-    <w:abstractNumId w:val="50"/>
+    <w:abstractNumId w:val="52"/>
   </w:num>
   <w:num w:numId="15" w16cid:durableId="2064868528">
-    <w:abstractNumId w:val="60"/>
+    <w:abstractNumId w:val="62"/>
   </w:num>
   <w:num w:numId="16" w16cid:durableId="2010597120">
     <w:abstractNumId w:val="13"/>
   </w:num>
   <w:num w:numId="17" w16cid:durableId="623387856">
-    <w:abstractNumId w:val="30"/>
+    <w:abstractNumId w:val="32"/>
   </w:num>
   <w:num w:numId="18" w16cid:durableId="1472556358">
-    <w:abstractNumId w:val="24"/>
+    <w:abstractNumId w:val="26"/>
   </w:num>
   <w:num w:numId="19" w16cid:durableId="933437205">
-    <w:abstractNumId w:val="16"/>
+    <w:abstractNumId w:val="17"/>
   </w:num>
   <w:num w:numId="20" w16cid:durableId="272790127">
-    <w:abstractNumId w:val="19"/>
+    <w:abstractNumId w:val="21"/>
   </w:num>
   <w:num w:numId="21" w16cid:durableId="1842574404">
-    <w:abstractNumId w:val="45"/>
+    <w:abstractNumId w:val="47"/>
   </w:num>
   <w:num w:numId="22" w16cid:durableId="476528623">
-    <w:abstractNumId w:val="17"/>
+    <w:abstractNumId w:val="19"/>
   </w:num>
   <w:num w:numId="23" w16cid:durableId="1788692996">
     <w:abstractNumId w:val="7"/>
   </w:num>
   <w:num w:numId="24" w16cid:durableId="1854949895">
-    <w:abstractNumId w:val="41"/>
+    <w:abstractNumId w:val="43"/>
   </w:num>
   <w:num w:numId="25" w16cid:durableId="236282987">
-    <w:abstractNumId w:val="55"/>
+    <w:abstractNumId w:val="57"/>
   </w:num>
   <w:num w:numId="26" w16cid:durableId="1449928291">
     <w:abstractNumId w:val="5"/>
   </w:num>
   <w:num w:numId="27" w16cid:durableId="1817719897">
-    <w:abstractNumId w:val="62"/>
+    <w:abstractNumId w:val="64"/>
   </w:num>
   <w:num w:numId="28" w16cid:durableId="1732190163">
     <w:abstractNumId w:val="0"/>
   </w:num>
   <w:num w:numId="29" w16cid:durableId="1448042274">
-    <w:abstractNumId w:val="53"/>
+    <w:abstractNumId w:val="55"/>
   </w:num>
   <w:num w:numId="30" w16cid:durableId="998774962">
     <w:abstractNumId w:val="11"/>
@@ -22714,34 +23371,34 @@
     <w:abstractNumId w:val="14"/>
   </w:num>
   <w:num w:numId="32" w16cid:durableId="1363894858">
-    <w:abstractNumId w:val="58"/>
+    <w:abstractNumId w:val="60"/>
   </w:num>
   <w:num w:numId="33" w16cid:durableId="1252082560">
-    <w:abstractNumId w:val="64"/>
+    <w:abstractNumId w:val="66"/>
   </w:num>
   <w:num w:numId="34" w16cid:durableId="1865049292">
-    <w:abstractNumId w:val="20"/>
+    <w:abstractNumId w:val="22"/>
   </w:num>
   <w:num w:numId="35" w16cid:durableId="172846517">
-    <w:abstractNumId w:val="59"/>
+    <w:abstractNumId w:val="61"/>
   </w:num>
   <w:num w:numId="36" w16cid:durableId="1447117636">
     <w:abstractNumId w:val="8"/>
   </w:num>
   <w:num w:numId="37" w16cid:durableId="1095128531">
-    <w:abstractNumId w:val="21"/>
+    <w:abstractNumId w:val="23"/>
   </w:num>
   <w:num w:numId="38" w16cid:durableId="1785999170">
-    <w:abstractNumId w:val="49"/>
+    <w:abstractNumId w:val="51"/>
   </w:num>
   <w:num w:numId="39" w16cid:durableId="909190463">
     <w:abstractNumId w:val="12"/>
   </w:num>
   <w:num w:numId="40" w16cid:durableId="706873432">
-    <w:abstractNumId w:val="39"/>
+    <w:abstractNumId w:val="41"/>
   </w:num>
   <w:num w:numId="41" w16cid:durableId="2106924727">
-    <w:abstractNumId w:val="61"/>
+    <w:abstractNumId w:val="63"/>
   </w:num>
   <w:num w:numId="42" w16cid:durableId="108010285">
     <w:abstractNumId w:val="9"/>
@@ -22750,70 +23407,76 @@
     <w:abstractNumId w:val="4"/>
   </w:num>
   <w:num w:numId="44" w16cid:durableId="1356033880">
+    <w:abstractNumId w:val="35"/>
+  </w:num>
+  <w:num w:numId="45" w16cid:durableId="1720395052">
+    <w:abstractNumId w:val="53"/>
+  </w:num>
+  <w:num w:numId="46" w16cid:durableId="917329396">
+    <w:abstractNumId w:val="29"/>
+  </w:num>
+  <w:num w:numId="47" w16cid:durableId="1731344262">
+    <w:abstractNumId w:val="37"/>
+  </w:num>
+  <w:num w:numId="48" w16cid:durableId="1482692230">
+    <w:abstractNumId w:val="30"/>
+  </w:num>
+  <w:num w:numId="49" w16cid:durableId="2018920110">
     <w:abstractNumId w:val="33"/>
   </w:num>
-  <w:num w:numId="45" w16cid:durableId="1720395052">
-    <w:abstractNumId w:val="51"/>
+  <w:num w:numId="50" w16cid:durableId="1549954801">
+    <w:abstractNumId w:val="50"/>
   </w:num>
-  <w:num w:numId="46" w16cid:durableId="917329396">
+  <w:num w:numId="51" w16cid:durableId="1092701847">
     <w:abstractNumId w:val="27"/>
   </w:num>
-  <w:num w:numId="47" w16cid:durableId="1731344262">
-    <w:abstractNumId w:val="35"/>
+  <w:num w:numId="52" w16cid:durableId="1644581521">
+    <w:abstractNumId w:val="36"/>
   </w:num>
-  <w:num w:numId="48" w16cid:durableId="1482692230">
+  <w:num w:numId="53" w16cid:durableId="2136680793">
+    <w:abstractNumId w:val="20"/>
+  </w:num>
+  <w:num w:numId="54" w16cid:durableId="241062368">
+    <w:abstractNumId w:val="24"/>
+  </w:num>
+  <w:num w:numId="55" w16cid:durableId="1811439818">
+    <w:abstractNumId w:val="49"/>
+  </w:num>
+  <w:num w:numId="56" w16cid:durableId="1467822027">
+    <w:abstractNumId w:val="39"/>
+  </w:num>
+  <w:num w:numId="57" w16cid:durableId="963580309">
+    <w:abstractNumId w:val="38"/>
+  </w:num>
+  <w:num w:numId="58" w16cid:durableId="343754009">
     <w:abstractNumId w:val="28"/>
   </w:num>
-  <w:num w:numId="49" w16cid:durableId="2018920110">
-    <w:abstractNumId w:val="31"/>
-  </w:num>
-  <w:num w:numId="50" w16cid:durableId="1549954801">
-    <w:abstractNumId w:val="48"/>
-  </w:num>
-  <w:num w:numId="51" w16cid:durableId="1092701847">
-    <w:abstractNumId w:val="25"/>
-  </w:num>
-  <w:num w:numId="52" w16cid:durableId="1644581521">
-    <w:abstractNumId w:val="34"/>
-  </w:num>
-  <w:num w:numId="53" w16cid:durableId="2136680793">
-    <w:abstractNumId w:val="18"/>
-  </w:num>
-  <w:num w:numId="54" w16cid:durableId="241062368">
-    <w:abstractNumId w:val="22"/>
-  </w:num>
-  <w:num w:numId="55" w16cid:durableId="1811439818">
-    <w:abstractNumId w:val="47"/>
-  </w:num>
-  <w:num w:numId="56" w16cid:durableId="1467822027">
-    <w:abstractNumId w:val="37"/>
-  </w:num>
-  <w:num w:numId="57" w16cid:durableId="963580309">
-    <w:abstractNumId w:val="36"/>
-  </w:num>
-  <w:num w:numId="58" w16cid:durableId="343754009">
-    <w:abstractNumId w:val="26"/>
-  </w:num>
   <w:num w:numId="59" w16cid:durableId="980573823">
-    <w:abstractNumId w:val="52"/>
+    <w:abstractNumId w:val="54"/>
   </w:num>
   <w:num w:numId="60" w16cid:durableId="255796193">
     <w:abstractNumId w:val="10"/>
   </w:num>
   <w:num w:numId="61" w16cid:durableId="1028985752">
-    <w:abstractNumId w:val="32"/>
+    <w:abstractNumId w:val="34"/>
   </w:num>
   <w:num w:numId="62" w16cid:durableId="1460681563">
-    <w:abstractNumId w:val="38"/>
+    <w:abstractNumId w:val="40"/>
   </w:num>
   <w:num w:numId="63" w16cid:durableId="1213077348">
-    <w:abstractNumId w:val="42"/>
+    <w:abstractNumId w:val="44"/>
   </w:num>
   <w:num w:numId="64" w16cid:durableId="1930237304">
-    <w:abstractNumId w:val="63"/>
+    <w:abstractNumId w:val="65"/>
   </w:num>
   <w:num w:numId="65" w16cid:durableId="111095546">
-    <w:abstractNumId w:val="46"/>
+    <w:abstractNumId w:val="48"/>
+  </w:num>
+  <w:num w:numId="66" w16cid:durableId="1213688154">
+    <w:abstractNumId w:val="18"/>
+  </w:num>
+  <w:num w:numId="67" w16cid:durableId="73476341">
+    <w:abstractNumId w:val="15"/>
   </w:num>
 </w:numbering>
 </file>
@@ -24146,6 +24809,7 @@
     <w:rsid w:val="00030A33"/>
     <w:rsid w:val="000360AE"/>
     <w:rsid w:val="00045B61"/>
+    <w:rsid w:val="000802FB"/>
     <w:rsid w:val="000B1D45"/>
     <w:rsid w:val="00141C65"/>
     <w:rsid w:val="00181E2D"/>
@@ -24153,6 +24817,7 @@
     <w:rsid w:val="0024760D"/>
     <w:rsid w:val="00253B12"/>
     <w:rsid w:val="002622C0"/>
+    <w:rsid w:val="00296905"/>
     <w:rsid w:val="002C5163"/>
     <w:rsid w:val="002D15C1"/>
     <w:rsid w:val="00327765"/>
@@ -24200,11 +24865,13 @@
     <w:rsid w:val="00AB4A36"/>
     <w:rsid w:val="00AD1D0F"/>
     <w:rsid w:val="00AE1CB2"/>
+    <w:rsid w:val="00AE2654"/>
     <w:rsid w:val="00B03C1B"/>
     <w:rsid w:val="00B2610D"/>
     <w:rsid w:val="00B27AD3"/>
     <w:rsid w:val="00B40E2A"/>
     <w:rsid w:val="00B462C2"/>
+    <w:rsid w:val="00BC3E06"/>
     <w:rsid w:val="00BD1DF8"/>
     <w:rsid w:val="00C26ADF"/>
     <w:rsid w:val="00CD78E5"/>

</xml_diff>

<commit_message>
ci(Update): Update "How to use" guides and add color update image
Updated the English and French "How to use" documents (both DOCX and PDF
formats). Added a new image file "Update color.png" in the English
instructions folder for visual clarification.
</commit_message>
<xml_diff>
--- a/MyExpenses.Wpf/Resources/How to use/How to use_french.docx
+++ b/MyExpenses.Wpf/Resources/How to use/How to use_french.docx
@@ -7892,7 +7892,6 @@
     </w:p>
     <w:p>
       <w:pPr>
-        <w:ind w:left="708"/>
         <w:rPr>
           <w:lang w:eastAsia="fr-FR"/>
         </w:rPr>
@@ -7906,7 +7905,6 @@
     </w:p>
     <w:p>
       <w:pPr>
-        <w:ind w:left="708"/>
         <w:rPr>
           <w:lang w:eastAsia="fr-FR"/>
         </w:rPr>
@@ -7947,6 +7945,9 @@
       </w:r>
       <w:bookmarkEnd w:id="10"/>
     </w:p>
+    <w:bookmarkStart w:id="11" w:name="_Présentation_des_boutons_2"/>
+    <w:bookmarkStart w:id="12" w:name="_Toc177386749"/>
+    <w:bookmarkEnd w:id="11"/>
     <w:p>
       <w:pPr>
         <w:pStyle w:val="Titre5"/>
@@ -7955,9 +7956,6 @@
           <w:numId w:val="29"/>
         </w:numPr>
       </w:pPr>
-      <w:bookmarkStart w:id="11" w:name="_Présentation_des_boutons_2"/>
-      <w:bookmarkStart w:id="12" w:name="_Toc177386749"/>
-      <w:bookmarkEnd w:id="11"/>
       <w:r>
         <w:rPr>
           <w:noProof/>
@@ -9807,6 +9805,9 @@
       </w:r>
       <w:bookmarkEnd w:id="18"/>
     </w:p>
+    <w:bookmarkStart w:id="19" w:name="_Présentation_de_l’interface"/>
+    <w:bookmarkStart w:id="20" w:name="_Toc177386753"/>
+    <w:bookmarkEnd w:id="19"/>
     <w:p>
       <w:pPr>
         <w:pStyle w:val="Titre4"/>
@@ -9815,9 +9816,6 @@
           <w:numId w:val="42"/>
         </w:numPr>
       </w:pPr>
-      <w:bookmarkStart w:id="19" w:name="_Présentation_de_l’interface"/>
-      <w:bookmarkStart w:id="20" w:name="_Toc177386753"/>
-      <w:bookmarkEnd w:id="19"/>
       <w:r>
         <w:rPr>
           <w:noProof/>
@@ -17922,7 +17920,7 @@
       <w:rPr>
         <w:noProof/>
       </w:rPr>
-      <w:t>16/09/2024</w:t>
+      <w:t>18/09/2024</w:t>
     </w:r>
     <w:r>
       <w:fldChar w:fldCharType="end"/>
@@ -26898,6 +26896,7 @@
   <w:style w:type="character" w:default="1" w:styleId="Policepardfaut">
     <w:name w:val="Default Paragraph Font"/>
     <w:uiPriority w:val="1"/>
+    <w:semiHidden/>
     <w:unhideWhenUsed/>
   </w:style>
   <w:style w:type="table" w:default="1" w:styleId="TableauNormal">
@@ -27719,12 +27718,14 @@
     <w:rsid w:val="00BC3E06"/>
     <w:rsid w:val="00BD1DF8"/>
     <w:rsid w:val="00C26ADF"/>
+    <w:rsid w:val="00C402C8"/>
     <w:rsid w:val="00CD78E5"/>
     <w:rsid w:val="00CE6696"/>
     <w:rsid w:val="00D17E85"/>
     <w:rsid w:val="00D21D93"/>
     <w:rsid w:val="00D41A6D"/>
     <w:rsid w:val="00D545D9"/>
+    <w:rsid w:val="00D70C4B"/>
     <w:rsid w:val="00DD00B4"/>
     <w:rsid w:val="00DF057C"/>
     <w:rsid w:val="00E0211E"/>

</xml_diff>

<commit_message>
ci(Update): Remove obsolete image and update 'How to use' documents
Deleted the outdated 'Create a sub-account.png' image from the French
folder. Updated both the English and French 'How to use' documents in
DOCX and PDF formats to reflect the latest changes and improvements in
the application.
</commit_message>
<xml_diff>
--- a/MyExpenses.Wpf/Resources/How to use/How to use_french.docx
+++ b/MyExpenses.Wpf/Resources/How to use/How to use_french.docx
@@ -35,7 +35,6 @@
               <w:pPr>
                 <w:jc w:val="center"/>
               </w:pPr>
-              <w:proofErr w:type="spellStart"/>
               <w:r>
                 <w:rPr>
                   <w:b/>
@@ -47,7 +46,6 @@
                 </w:rPr>
                 <w:t>MyExpeneses</w:t>
               </w:r>
-              <w:proofErr w:type="spellEnd"/>
             </w:p>
           </w:sdtContent>
         </w:sdt>
@@ -3082,7 +3080,6 @@
       <w:bookmarkEnd w:id="0"/>
     </w:p>
     <w:p>
-      <w:proofErr w:type="spellStart"/>
       <w:r>
         <w:rPr>
           <w:b/>
@@ -3090,7 +3087,6 @@
         </w:rPr>
         <w:t>MyExpenses</w:t>
       </w:r>
-      <w:proofErr w:type="spellEnd"/>
       <w:r>
         <w:t xml:space="preserve"> est une application intuitive conçue pour simplifier la gestion de vos finances personnelles au quotidien. Elle vous permet de suivre vos dépenses en temps réel, d'analyser vos habitudes de consommation, et d'anticiper le solde restant sur vos comptes bancaires avant même que </w:t>
       </w:r>
@@ -3110,7 +3106,6 @@
       <w:r>
         <w:t xml:space="preserve">Avec </w:t>
       </w:r>
-      <w:proofErr w:type="spellStart"/>
       <w:r>
         <w:rPr>
           <w:b/>
@@ -3118,7 +3113,6 @@
         </w:rPr>
         <w:t>MyExpenses</w:t>
       </w:r>
-      <w:proofErr w:type="spellEnd"/>
       <w:r>
         <w:t>, profitez également de :</w:t>
       </w:r>
@@ -3174,15 +3168,7 @@
         <w:t>Sauvegarde et synchronisation multi-appareils</w:t>
       </w:r>
       <w:r>
-        <w:t xml:space="preserve"> : Sauvegardez vos données sur Dropbox et synchronisez-les facilement entre plusieurs appareils pour une utilisation fluide de </w:t>
-      </w:r>
-      <w:proofErr w:type="spellStart"/>
-      <w:r>
-        <w:t>MyExpenses</w:t>
-      </w:r>
-      <w:proofErr w:type="spellEnd"/>
-      <w:r>
-        <w:t xml:space="preserve"> où que vous soyez.</w:t>
+        <w:t xml:space="preserve"> : Sauvegardez vos données sur Dropbox et synchronisez-les facilement entre plusieurs appareils pour une utilisation fluide de MyExpenses où que vous soyez.</w:t>
       </w:r>
     </w:p>
     <w:p>
@@ -3207,7 +3193,6 @@
       <w:r>
         <w:t xml:space="preserve">En choisissant </w:t>
       </w:r>
-      <w:proofErr w:type="spellStart"/>
       <w:r>
         <w:rPr>
           <w:b/>
@@ -3215,7 +3200,6 @@
         </w:rPr>
         <w:t>MyExpenses</w:t>
       </w:r>
-      <w:proofErr w:type="spellEnd"/>
       <w:r>
         <w:t>, vous optez pour un outil complet et sécurisé qui vous aide à gérer vos finances de manière efficace, en gardant le contrôle total de vos données tout en profitant d'une flexibilité d'utilisation sur tous vos appareils.</w:t>
       </w:r>
@@ -3278,7 +3262,6 @@
         <w:br/>
         <w:t xml:space="preserve">Téléchargez </w:t>
       </w:r>
-      <w:proofErr w:type="spellStart"/>
       <w:r>
         <w:rPr>
           <w:rStyle w:val="lev"/>
@@ -3286,7 +3269,6 @@
         </w:rPr>
         <w:t>MyExpenses</w:t>
       </w:r>
-      <w:proofErr w:type="spellEnd"/>
       <w:r>
         <w:rPr>
           <w:rFonts w:ascii="Calibri" w:hAnsi="Calibri" w:cs="Calibri"/>
@@ -3306,21 +3288,7 @@
         <w:rPr>
           <w:rFonts w:ascii="Calibri" w:hAnsi="Calibri" w:cs="Calibri"/>
         </w:rPr>
-        <w:t xml:space="preserve">. Assurez-vous de choisir la version appropriée pour votre appareil (Windows, </w:t>
-      </w:r>
-      <w:proofErr w:type="spellStart"/>
-      <w:r>
-        <w:rPr>
-          <w:rFonts w:ascii="Calibri" w:hAnsi="Calibri" w:cs="Calibri"/>
-        </w:rPr>
-        <w:t>macOS</w:t>
-      </w:r>
-      <w:proofErr w:type="spellEnd"/>
-      <w:r>
-        <w:rPr>
-          <w:rFonts w:ascii="Calibri" w:hAnsi="Calibri" w:cs="Calibri"/>
-        </w:rPr>
-        <w:t>, iOS, Android, etc.).</w:t>
+        <w:t>. Assurez-vous de choisir la version appropriée pour votre appareil (Windows, macOS, iOS, Android, etc.).</w:t>
       </w:r>
     </w:p>
     <w:p>
@@ -3402,7 +3370,6 @@
         <w:br/>
         <w:t xml:space="preserve">Double-cliquez sur le fichier pour lancer le processus d'installation. Suivez les instructions à l'écran pour installer </w:t>
       </w:r>
-      <w:proofErr w:type="spellStart"/>
       <w:r>
         <w:rPr>
           <w:rStyle w:val="lev"/>
@@ -3410,7 +3377,6 @@
         </w:rPr>
         <w:t>MyExpenses</w:t>
       </w:r>
-      <w:proofErr w:type="spellEnd"/>
       <w:r>
         <w:rPr>
           <w:rFonts w:ascii="Calibri" w:hAnsi="Calibri" w:cs="Calibri"/>
@@ -3439,7 +3405,6 @@
         <w:br/>
         <w:t xml:space="preserve">Une fois l'installation terminée, vous aurez la possibilité de lancer </w:t>
       </w:r>
-      <w:proofErr w:type="spellStart"/>
       <w:r>
         <w:rPr>
           <w:rStyle w:val="lev"/>
@@ -3447,7 +3412,6 @@
         </w:rPr>
         <w:t>MyExpenses</w:t>
       </w:r>
-      <w:proofErr w:type="spellEnd"/>
       <w:r>
         <w:rPr>
           <w:rFonts w:ascii="Calibri" w:hAnsi="Calibri" w:cs="Calibri"/>
@@ -7945,9 +7909,6 @@
       </w:r>
       <w:bookmarkEnd w:id="10"/>
     </w:p>
-    <w:bookmarkStart w:id="11" w:name="_Présentation_des_boutons_2"/>
-    <w:bookmarkStart w:id="12" w:name="_Toc177386749"/>
-    <w:bookmarkEnd w:id="11"/>
     <w:p>
       <w:pPr>
         <w:pStyle w:val="Titre5"/>
@@ -7956,6 +7917,9 @@
           <w:numId w:val="29"/>
         </w:numPr>
       </w:pPr>
+      <w:bookmarkStart w:id="11" w:name="_Présentation_des_boutons_2"/>
+      <w:bookmarkStart w:id="12" w:name="_Toc177386749"/>
+      <w:bookmarkEnd w:id="11"/>
       <w:r>
         <w:rPr>
           <w:noProof/>
@@ -9805,9 +9769,6 @@
       </w:r>
       <w:bookmarkEnd w:id="18"/>
     </w:p>
-    <w:bookmarkStart w:id="19" w:name="_Présentation_de_l’interface"/>
-    <w:bookmarkStart w:id="20" w:name="_Toc177386753"/>
-    <w:bookmarkEnd w:id="19"/>
     <w:p>
       <w:pPr>
         <w:pStyle w:val="Titre4"/>
@@ -9816,6 +9777,9 @@
           <w:numId w:val="42"/>
         </w:numPr>
       </w:pPr>
+      <w:bookmarkStart w:id="19" w:name="_Présentation_de_l’interface"/>
+      <w:bookmarkStart w:id="20" w:name="_Toc177386753"/>
+      <w:bookmarkEnd w:id="19"/>
       <w:r>
         <w:rPr>
           <w:noProof/>
@@ -10991,18 +10955,18 @@
           <w:noProof/>
         </w:rPr>
         <w:drawing>
-          <wp:anchor distT="0" distB="0" distL="114300" distR="114300" simplePos="0" relativeHeight="251781120" behindDoc="0" locked="0" layoutInCell="1" allowOverlap="1" wp14:anchorId="2E2FE738" wp14:editId="6072A0A0">
+          <wp:anchor distT="0" distB="0" distL="114300" distR="114300" simplePos="0" relativeHeight="251781120" behindDoc="0" locked="0" layoutInCell="1" allowOverlap="1" wp14:anchorId="2E2FE738" wp14:editId="68E75E60">
             <wp:simplePos x="0" y="0"/>
             <wp:positionH relativeFrom="column">
-              <wp:posOffset>-860425</wp:posOffset>
+              <wp:posOffset>-861695</wp:posOffset>
             </wp:positionH>
             <wp:positionV relativeFrom="paragraph">
-              <wp:posOffset>471170</wp:posOffset>
+              <wp:posOffset>484505</wp:posOffset>
             </wp:positionV>
-            <wp:extent cx="4526280" cy="2385060"/>
+            <wp:extent cx="4526280" cy="2366645"/>
             <wp:effectExtent l="0" t="0" r="7620" b="0"/>
             <wp:wrapSquare wrapText="bothSides"/>
-            <wp:docPr id="1915350506" name="Create a sub-account.png" descr="Une image contenant capture d’écran, Logiciel multimédia, logiciel, Logiciel de graphisme&#10;&#10;Description générée automatiquement"/>
+            <wp:docPr id="1915350506" name="Create a sub-account.png"/>
             <wp:cNvGraphicFramePr>
               <a:graphicFrameLocks xmlns:a="http://schemas.openxmlformats.org/drawingml/2006/main" noChangeAspect="1"/>
             </wp:cNvGraphicFramePr>
@@ -11010,7 +10974,7 @@
               <a:graphicData uri="http://schemas.openxmlformats.org/drawingml/2006/picture">
                 <pic:pic xmlns:pic="http://schemas.openxmlformats.org/drawingml/2006/picture">
                   <pic:nvPicPr>
-                    <pic:cNvPr id="1915350506" name="Create a sub-account.png" descr="Une image contenant capture d’écran, Logiciel multimédia, logiciel, Logiciel de graphisme&#10;&#10;Description générée automatiquement"/>
+                    <pic:cNvPr id="1915350506" name="Create a sub-account.png"/>
                     <pic:cNvPicPr/>
                   </pic:nvPicPr>
                   <pic:blipFill>
@@ -11022,7 +10986,7 @@
                   <pic:spPr>
                     <a:xfrm>
                       <a:off x="0" y="0"/>
-                      <a:ext cx="4526280" cy="2385060"/>
+                      <a:ext cx="4526280" cy="2366645"/>
                     </a:xfrm>
                     <a:prstGeom prst="rect">
                       <a:avLst/>
@@ -27593,7 +27557,7 @@
     <w:charset w:val="00"/>
     <w:family w:val="swiss"/>
     <w:pitch w:val="variable"/>
-    <w:sig w:usb0="E4002EFF" w:usb1="C000247B" w:usb2="00000009" w:usb3="00000000" w:csb0="000001FF" w:csb1="00000000"/>
+    <w:sig w:usb0="E4002EFF" w:usb1="C200247B" w:usb2="00000009" w:usb3="00000000" w:csb0="000001FF" w:csb1="00000000"/>
   </w:font>
   <w:font w:name="Aptos Display">
     <w:charset w:val="00"/>
@@ -27667,6 +27631,7 @@
     <w:rsid w:val="005305D8"/>
     <w:rsid w:val="00543AF3"/>
     <w:rsid w:val="00567221"/>
+    <w:rsid w:val="005731FB"/>
     <w:rsid w:val="005C4D27"/>
     <w:rsid w:val="00663207"/>
     <w:rsid w:val="006909D7"/>
@@ -27717,6 +27682,7 @@
     <w:rsid w:val="00B8054F"/>
     <w:rsid w:val="00BC3E06"/>
     <w:rsid w:val="00BD1DF8"/>
+    <w:rsid w:val="00C03A3A"/>
     <w:rsid w:val="00C26ADF"/>
     <w:rsid w:val="00C402C8"/>
     <w:rsid w:val="00CD78E5"/>

</xml_diff>